<commit_message>
update the paper for deadline
</commit_message>
<xml_diff>
--- a/analysis/paper/jcaa-paper.docx
+++ b/analysis/paper/jcaa-paper.docx
@@ -73,13 +73,13 @@
         <w:pStyle w:val="Date"/>
       </w:pPr>
       <w:r>
-        <w:t xml:space="preserve">10</w:t>
-      </w:r>
-      <w:r>
-        <w:t xml:space="preserve"> </w:t>
-      </w:r>
-      <w:r>
-        <w:t xml:space="preserve">September,</w:t>
+        <w:t xml:space="preserve">16</w:t>
+      </w:r>
+      <w:r>
+        <w:t xml:space="preserve"> </w:t>
+      </w:r>
+      <w:r>
+        <w:t xml:space="preserve">November,</w:t>
       </w:r>
       <w:r>
         <w:t xml:space="preserve"> </w:t>
@@ -958,7 +958,7 @@
         <w:t xml:space="preserve">(Galison 1997; Dyson 2000)</w:t>
       </w:r>
       <w:r>
-        <w:t xml:space="preserve">. In this light we explore how Ecology and Archaeology have started to embrace methods which improve the reproducibility of their research. We focus on one set of tools for this change which is based on writing scripts in free and open source programming languages, exemplified by R, and the sharing of code. A review of bibliometric evidence showcases a strong development towards the use of R for Ecology and hints at the beginning of a similar development in archaeology. We thus evaluate how approaches to improving reproducibility and transparency in archaeology are mediated and transformed by digital approaches and propose these might be the sign of a tool-driven paradigm-change in archaeology. Acknowledging this is not a simple process, we offer a R-based tool to facilitates the task of creating a compendium which enables other researchers to reproduce the published results.</w:t>
+        <w:t xml:space="preserve">. In this light we explore how Ecology and Archaeology have started to embrace methods which improve the reproducibility of their research. We focus on one set of tools for this change which is based on writing scripts in free and open source programming languages, exemplified by R, and the sharing of code. A review of bibliometric evidence showcases a strong development towards the use of R for Ecology and hints at the beginning of a similar development in archaeology. We thus evaluate how approaches to improving reproducibility and transparency in archaeology are mediated and transformed by digital approaches and propose these might be the sign of a tool-driven change in archaeology. Acknowledging this is not a simple process, we offer a R-based tool to facilitates the task of creating a compendium which enables other researchers to reproduce the published results.</w:t>
       </w:r>
     </w:p>
     <w:p>
@@ -1233,13 +1233,7 @@
         <w:t xml:space="preserve">Galison (1997)</w:t>
       </w:r>
       <w:r>
-        <w:t xml:space="preserve">, who has offered a tool-driven view of change in research communities. Galison analysed of the role of tools in twentieth century particle physics, starting with hand-crafted cloud chambers and bubble chambers and ending with digital counters of and computers. He identifies a profound change in physics when analog devices producing pictures were superseded by digital devices producing numerical data. At the heart of this change is a shift from an intuitive approach, stimulated by visual and pictorial model-building to an approach based on logic, calculation, and demonstration. The changes are not purely at the points of data collection and analysis, but extend to the social and economic organisation of science, with new categories of physicists emerging, people who are not quite experimenters and not quite theorists.</w:t>
-      </w:r>
-      <w:r>
-        <w:br w:type="textWrapping"/>
-      </w:r>
-      <w:r>
-        <w:t xml:space="preserve">Dyson</w:t>
+        <w:t xml:space="preserve">, who has offered a tool-driven view of change in research communities. Galison analysed of the role of tools in twentieth century particle physics, starting with hand-crafted cloud chambers and bubble chambers and ending with digital counters of and computers. He identifies a profound change in physics when analog devices producing pictures were superseded by digital devices producing numerical data. At the heart of this change is a shift from an intuitive approach, stimulated by visual and pictorial model-building to an approach based on logic, calculation, and demonstration. The changes are not purely at the points of data collection and analysis, but extend to the social and economic organisation of science, with new categories of physicists emerging, people who are not quite experimenters and not quite theorists. Dyson</w:t>
       </w:r>
       <w:r>
         <w:t xml:space="preserve"> </w:t>
@@ -1507,7 +1501,7 @@
         <w:t xml:space="preserve"> </w:t>
       </w:r>
       <w:r>
-        <w:t xml:space="preserve">??</w:t>
+        <w:t xml:space="preserve">1</w:t>
       </w:r>
       <w:r>
         <w:t xml:space="preserve"> </w:t>
@@ -1578,7 +1572,7 @@
               <a:graphicData uri="http://schemas.openxmlformats.org/drawingml/2006/picture">
                 <pic:pic>
                   <pic:nvPicPr>
-                    <pic:cNvPr descr="E:/R/caa2018-Tubingen/analysis/figures/all_sciences_citing_R_over_time.png" id="0" name="Picture"/>
+                    <pic:cNvPr descr="/Users/bmarwick/Desktop/caa2018-Tubingen/analysis/figures/all_sciences_citing_R_over_time.png" id="0" name="Picture"/>
                     <pic:cNvPicPr>
                       <a:picLocks noChangeArrowheads="1" noChangeAspect="1"/>
                     </pic:cNvPicPr>
@@ -1673,7 +1667,7 @@
         <w:t xml:space="preserve"> </w:t>
       </w:r>
       <w:r>
-        <w:t xml:space="preserve">??</w:t>
+        <w:t xml:space="preserve">2</w:t>
       </w:r>
       <w:r>
         <w:t xml:space="preserve"> </w:t>
@@ -1696,7 +1690,7 @@
               <a:graphicData uri="http://schemas.openxmlformats.org/drawingml/2006/picture">
                 <pic:pic>
                   <pic:nvPicPr>
-                    <pic:cNvPr descr="E:/R/caa2018-Tubingen/analysis/figures/all_archaeology_citing_R_over_time_and_subplot.png" id="0" name="Picture"/>
+                    <pic:cNvPr descr="/Users/bmarwick/Desktop/caa2018-Tubingen/analysis/figures/all_archaeology_citing_R_over_time_and_subplot.png" id="0" name="Picture"/>
                     <pic:cNvPicPr>
                       <a:picLocks noChangeArrowheads="1" noChangeAspect="1"/>
                     </pic:cNvPicPr>
@@ -1748,10 +1742,45 @@
         <w:t xml:space="preserve"> </w:t>
       </w:r>
       <w:r>
+        <w:t xml:space="preserve">1</w:t>
+      </w:r>
+      <w:r>
+        <w:t xml:space="preserve">. Only the</w:t>
+      </w:r>
+      <w:r>
+        <w:t xml:space="preserve"> </w:t>
+      </w:r>
+      <w:r>
+        <w:rPr>
+          <w:i/>
+        </w:rPr>
+        <w:t xml:space="preserve">Journal of Archaeological Science</w:t>
+      </w:r>
+      <w:r>
+        <w:t xml:space="preserve"> </w:t>
+      </w:r>
+      <w:r>
+        <w:t xml:space="preserve">has more than 50 articles in our sample. We might conclude from this observation that archaeologists have yet to adopt programming for data analysis and visualisation in the same way that ecologists have.</w:t>
+      </w:r>
+    </w:p>
+    <w:p>
+      <w:pPr>
+        <w:pStyle w:val="BodyText"/>
+      </w:pPr>
+      <w:r>
+        <w:t xml:space="preserve">The second detail is that most archaeology journals do not show any increase in the percentage of article citing R over time . The ecology journals shown in Figure</w:t>
+      </w:r>
+      <w:r>
+        <w:t xml:space="preserve"> </w:t>
+      </w:r>
+      <w:r>
         <w:t xml:space="preserve">??</w:t>
       </w:r>
       <w:r>
-        <w:t xml:space="preserve">. Only the</w:t>
+        <w:t xml:space="preserve"> </w:t>
+      </w:r>
+      <w:r>
+        <w:t xml:space="preserve">show clear upward trends of increasing proportions of articles citing R over time, but we do not see any clear trends in the archaeology articles considered together. Indeed, in several of the archaeological journals in our sample, the first citations of R only occured in the last two years. The sample sizes for the archaeology journals are too small to confidently infer any trend of over time, with the exception of the</w:t>
       </w:r>
       <w:r>
         <w:t xml:space="preserve"> </w:t>
@@ -1766,7 +1795,31 @@
         <w:t xml:space="preserve"> </w:t>
       </w:r>
       <w:r>
-        <w:t xml:space="preserve">has more than 50 articles in our sample. We might conclude from this observation that archaeologists have yet to adopt programming for data analysis and visualisation in the same way that ecologists have.</w:t>
+        <w:t xml:space="preserve">with 62 articles. The inset plot in Figure</w:t>
+      </w:r>
+      <w:r>
+        <w:t xml:space="preserve"> </w:t>
+      </w:r>
+      <w:r>
+        <w:t xml:space="preserve">2</w:t>
+      </w:r>
+      <w:r>
+        <w:t xml:space="preserve"> </w:t>
+      </w:r>
+      <w:r>
+        <w:t xml:space="preserve">shows a statistical test of change over time for articles in the</w:t>
+      </w:r>
+      <w:r>
+        <w:t xml:space="preserve"> </w:t>
+      </w:r>
+      <w:r>
+        <w:rPr>
+          <w:i/>
+        </w:rPr>
+        <w:t xml:space="preserve">Journal of Archaeological Science</w:t>
+      </w:r>
+      <w:r>
+        <w:t xml:space="preserve">. With a moderate r-squared value and low p-value for the linear model, we can conclude that there is some evidence for an increase in citations of R over time in this journal. This may indicate an increasing use of R among archaeologists, especially those working at the intersection of the natural and physical sciences. This may hint at the start of a trend similar to what we see in the ecology journals of a widespread adoption of R.</w:t>
       </w:r>
     </w:p>
     <w:p>
@@ -1774,19 +1827,7 @@
         <w:pStyle w:val="BodyText"/>
       </w:pPr>
       <w:r>
-        <w:t xml:space="preserve">The second detail is that most archaeology journals do not show any increase in the percentage of article citing R over time . The ecology journals shown in Figure</w:t>
-      </w:r>
-      <w:r>
-        <w:t xml:space="preserve"> </w:t>
-      </w:r>
-      <w:r>
-        <w:t xml:space="preserve">??</w:t>
-      </w:r>
-      <w:r>
-        <w:t xml:space="preserve"> </w:t>
-      </w:r>
-      <w:r>
-        <w:t xml:space="preserve">show clear upward trends of increasing proportions of articles citing R over time, but we do not see any clear trends in the archaeology articles considered together. Indeed, in several of the archaeological journals in our sample, the first citations of R only occured in the last two years. The sample sizes for the archaeology journals are too small to confidently infer any trend of over time, with the exception of the</w:t>
+        <w:t xml:space="preserve">Following on from this observation about the increasing popularity of R in the</w:t>
       </w:r>
       <w:r>
         <w:t xml:space="preserve"> </w:t>
@@ -1798,22 +1839,7 @@
         <w:t xml:space="preserve">Journal of Archaeological Science</w:t>
       </w:r>
       <w:r>
-        <w:t xml:space="preserve"> </w:t>
-      </w:r>
-      <w:r>
-        <w:t xml:space="preserve">with 62 articles. The inset plot in Figure</w:t>
-      </w:r>
-      <w:r>
-        <w:t xml:space="preserve"> </w:t>
-      </w:r>
-      <w:r>
-        <w:t xml:space="preserve">??</w:t>
-      </w:r>
-      <w:r>
-        <w:t xml:space="preserve"> </w:t>
-      </w:r>
-      <w:r>
-        <w:t xml:space="preserve">shows a statistical test of change over time for articles in the</w:t>
+        <w:t xml:space="preserve">, the third detail we see in these results is the distinctive types of journals that have articles citing R. There is a clear focus on journals that publish scientific archaeology, especially those that focus on specialised empirical analysis. In addition to the general archaeology journals, we also see</w:t>
       </w:r>
       <w:r>
         <w:t xml:space="preserve"> </w:t>
@@ -1822,18 +1848,10 @@
         <w:rPr>
           <w:i/>
         </w:rPr>
-        <w:t xml:space="preserve">Journal of Archaeological Science</w:t>
-      </w:r>
-      <w:r>
-        <w:t xml:space="preserve">. With a moderate r-squared value and low p-value for the linear model, we can conclude that there is some evidence for an increase in citations of R over time in this journal. This may indicate an increasing use of R among archaeologists, especially those working at the intersection of the natural and physical sciences. This may hint at the start of a trend similar to what we see in the ecology journals of a widespread adoption of R.</w:t>
-      </w:r>
-    </w:p>
-    <w:p>
-      <w:pPr>
-        <w:pStyle w:val="BodyText"/>
-      </w:pPr>
-      <w:r>
-        <w:t xml:space="preserve">Following on from this observation about the increasing popularity of R in the</w:t>
+        <w:t xml:space="preserve">Lithic Technology</w:t>
+      </w:r>
+      <w:r>
+        <w:t xml:space="preserve">,</w:t>
       </w:r>
       <w:r>
         <w:t xml:space="preserve"> </w:t>
@@ -1842,10 +1860,10 @@
         <w:rPr>
           <w:i/>
         </w:rPr>
-        <w:t xml:space="preserve">Journal of Archaeological Science</w:t>
-      </w:r>
-      <w:r>
-        <w:t xml:space="preserve">, the third detail we see in these results is the distinctive types of journals that have articles citing R. There is a clear focus on journals that publish scientific archaeology, especially those that focus on specialised empirical analysis. In addition to the general archaeology journals, we also see</w:t>
+        <w:t xml:space="preserve">Anthropozoologica</w:t>
+      </w:r>
+      <w:r>
+        <w:t xml:space="preserve">, and</w:t>
       </w:r>
       <w:r>
         <w:t xml:space="preserve"> </w:t>
@@ -1854,7 +1872,43 @@
         <w:rPr>
           <w:i/>
         </w:rPr>
-        <w:t xml:space="preserve">Lithic Technology</w:t>
+        <w:t xml:space="preserve">International Journal of Osteology</w:t>
+      </w:r>
+      <w:r>
+        <w:t xml:space="preserve"> </w:t>
+      </w:r>
+      <w:r>
+        <w:t xml:space="preserve">in the journal names, indicating that we find R used by specialists in stone artefacts and faunal remains. To further investigate the topics that archaeologists are using R to study, we conducted a statistical analysis of the words in the titles of all the articles in our sample.</w:t>
+      </w:r>
+    </w:p>
+    <w:p>
+      <w:pPr>
+        <w:pStyle w:val="Heading2"/>
+      </w:pPr>
+      <w:bookmarkStart w:id="28" w:name="what-are-r-using-archaeologists-writing-about"/>
+      <w:r>
+        <w:t xml:space="preserve">What are R-using archaeologists writing about?</w:t>
+      </w:r>
+      <w:bookmarkEnd w:id="28"/>
+    </w:p>
+    <w:p>
+      <w:pPr>
+        <w:pStyle w:val="FirstParagraph"/>
+      </w:pPr>
+      <w:r>
+        <w:t xml:space="preserve">We computed a comparison of word frequences in journal article titles in the Web of Science data to get a better understanding of what topics archaeologists are writing about when they cite R. First we separated the archaeology articles into two groups, those that cite R, and those that do not. Second, we filtered to keep only words that occur in titles in both groups, and removed stop words that are very common and uninformative (e.g.</w:t>
+      </w:r>
+      <w:r>
+        <w:t xml:space="preserve"> </w:t>
+      </w:r>
+      <w:r>
+        <w:t xml:space="preserve">‘</w:t>
+      </w:r>
+      <w:r>
+        <w:t xml:space="preserve">the</w:t>
+      </w:r>
+      <w:r>
+        <w:t xml:space="preserve">’</w:t>
       </w:r>
       <w:r>
         <w:t xml:space="preserve">,</w:t>
@@ -1863,55 +1917,10 @@
         <w:t xml:space="preserve"> </w:t>
       </w:r>
       <w:r>
-        <w:rPr>
-          <w:i/>
-        </w:rPr>
-        <w:t xml:space="preserve">Anthropozoologica</w:t>
-      </w:r>
-      <w:r>
-        <w:t xml:space="preserve">, and</w:t>
-      </w:r>
-      <w:r>
-        <w:t xml:space="preserve"> </w:t>
-      </w:r>
-      <w:r>
-        <w:rPr>
-          <w:i/>
-        </w:rPr>
-        <w:t xml:space="preserve">International Journal of Osteology</w:t>
-      </w:r>
-      <w:r>
-        <w:t xml:space="preserve"> </w:t>
-      </w:r>
-      <w:r>
-        <w:t xml:space="preserve">in the journal names, indicating that we find R used by specialists in stone artefacts and faunal remains. To further investigate the topics that archaeologists are using R to study, we conducted a statistical analysis of the words in the titles of all the articles in our sample.</w:t>
-      </w:r>
-    </w:p>
-    <w:p>
-      <w:pPr>
-        <w:pStyle w:val="Heading2"/>
-      </w:pPr>
-      <w:bookmarkStart w:id="28" w:name="what-are-r-using-archaeologists-writing-about"/>
-      <w:r>
-        <w:t xml:space="preserve">What are R-using archaeologists writing about?</w:t>
-      </w:r>
-      <w:bookmarkEnd w:id="28"/>
-    </w:p>
-    <w:p>
-      <w:pPr>
-        <w:pStyle w:val="FirstParagraph"/>
-      </w:pPr>
-      <w:r>
-        <w:t xml:space="preserve">We computed a comparison of word frequences in journal article titles in the Web of Science data to get a better understanding of what topics archaeologists are writing about when they cite R. First we separated the archaeology articles into two groups, those that cite R, and those that do not. Second, we filtered to keep only words that occur in titles in both groups, and removed stop words that are very common and uninformative (e.g.</w:t>
-      </w:r>
-      <w:r>
-        <w:t xml:space="preserve"> </w:t>
-      </w:r>
-      <w:r>
         <w:t xml:space="preserve">‘</w:t>
       </w:r>
       <w:r>
-        <w:t xml:space="preserve">the</w:t>
+        <w:t xml:space="preserve">archaeological</w:t>
       </w:r>
       <w:r>
         <w:t xml:space="preserve">’</w:t>
@@ -1926,34 +1935,19 @@
         <w:t xml:space="preserve">‘</w:t>
       </w:r>
       <w:r>
-        <w:t xml:space="preserve">archaeological</w:t>
+        <w:t xml:space="preserve">study</w:t>
       </w:r>
       <w:r>
         <w:t xml:space="preserve">’</w:t>
       </w:r>
       <w:r>
-        <w:t xml:space="preserve">,</w:t>
-      </w:r>
-      <w:r>
-        <w:t xml:space="preserve"> </w:t>
-      </w:r>
-      <w:r>
-        <w:t xml:space="preserve">‘</w:t>
-      </w:r>
-      <w:r>
-        <w:t xml:space="preserve">study</w:t>
-      </w:r>
-      <w:r>
-        <w:t xml:space="preserve">’</w:t>
-      </w:r>
-      <w:r>
         <w:t xml:space="preserve">). This resulted in 41,236 words in 42451. Third, for each word found in all the titles of the journal articles in each group, we computed its proportion of the total number of words in all the titles in each group. Figure</w:t>
       </w:r>
       <w:r>
         <w:t xml:space="preserve"> </w:t>
       </w:r>
       <w:r>
-        <w:t xml:space="preserve">??</w:t>
+        <w:t xml:space="preserve">3</w:t>
       </w:r>
       <w:r>
         <w:t xml:space="preserve"> </w:t>
@@ -1971,12 +1965,12 @@
           <wp:inline>
             <wp:extent cx="5943600" cy="5943600"/>
             <wp:effectExtent b="0" l="0" r="0" t="0"/>
-            <wp:docPr descr="(#fig:text-mining-article-titles-archaeology-plot)Comparing the frequency of words used in titles of archaeology articles (41,236 words in 42,451 articles)" title="" id="1" name="Picture"/>
+            <wp:docPr descr="(#fig:text-mining-article-titles-archaeology-plot)Comparing the frequency of words used in titles of archaeology articles (41236 words in 42451 articles)" title="" id="1" name="Picture"/>
             <a:graphic>
               <a:graphicData uri="http://schemas.openxmlformats.org/drawingml/2006/picture">
                 <pic:pic>
                   <pic:nvPicPr>
-                    <pic:cNvPr descr="E:/R/caa2018-Tubingen/analysis/figures/archaeology_articles_word_freqs.png" id="0" name="Picture"/>
+                    <pic:cNvPr descr="/Users/bmarwick/Desktop/caa2018-Tubingen/analysis/figures/archaeology_articles_word_freqs.png" id="0" name="Picture"/>
                     <pic:cNvPicPr>
                       <a:picLocks noChangeArrowheads="1" noChangeAspect="1"/>
                     </pic:cNvPicPr>
@@ -2020,7 +2014,7 @@
         <w:t xml:space="preserve"> </w:t>
       </w:r>
       <w:r>
-        <w:t xml:space="preserve">of archaeology articles (41,236 words in 42,451 articles)</w:t>
+        <w:t xml:space="preserve">of archaeology articles (41236 words in 42451 articles)</w:t>
       </w:r>
     </w:p>
     <w:p>
@@ -2129,7 +2123,7 @@
         <w:t xml:space="preserve"> </w:t>
       </w:r>
       <w:r>
-        <w:t xml:space="preserve">??</w:t>
+        <w:t xml:space="preserve">4</w:t>
       </w:r>
       <w:r>
         <w:t xml:space="preserve"> </w:t>
@@ -2250,7 +2244,7 @@
         <w:pStyle w:val="BodyText"/>
       </w:pPr>
       <w:r>
-        <w:t xml:space="preserve">In our view, merely using R (or similar open source programming languages) to conduct research might not constitute a tool-driven revolutionb by itself, but publicaly sharing the code used for research, as a solution to problems of irreproducibility, could enable revolutionary change. Openly shared code could speed the widespread adoption of the reproducibility are a core tenet of the scientific process, since it frees researchers from the black box that most mouse-driven computers are, and enables researchers to not only rerun the shared analysis, but to gain access to all parameter settings, empowering them to change these and therefore properly evaluate, extend and reuse the published results. As open source languages such as R (or Python…) are free to use, and most trustworthy repositories are also free (such as zenodo, osf, figshare, etc.), then even researchers with limited resources anywhere in the world can to contribute equally to the research community by using and sharing code.</w:t>
+        <w:t xml:space="preserve">In our view, merely using R (or similar open source programming languages) to conduct research might not constitute a tool-driven revolutionb by itself, but publicaly sharing the code used for research, as a solution to problems of irreproducibility, could enable revolutionary change. Openly shared code could speed the widespread adoption of the reproducibility are a core tenet of the scientific process, since it frees researchers from the black box that most mouse-driven computers are, and enables researchers to not only rerun the shared analysis, but to gain access to all parameter settings, empowering them to change these and therefore properly evaluate, extend and reuse the published results. As open source languages such as R (and Python) are free to use, and most trustworthy repositories are also free (such as zenodo, osf, figshare, etc.), then even researchers with limited resources anywhere in the world can to contribute equally to the research community by using and sharing code.</w:t>
       </w:r>
     </w:p>
     <w:p>
@@ -2260,14 +2254,14 @@
       <w:r>
         <w:drawing>
           <wp:inline>
-            <wp:extent cx="5943600" cy="3343274"/>
+            <wp:extent cx="5943600" cy="3343275"/>
             <wp:effectExtent b="0" l="0" r="0" t="0"/>
             <wp:docPr descr="(#fig:archaeology-reproducible-articles-plot)Articles in archaeology journals using R for reproducible research (n = 35)" title="" id="1" name="Picture"/>
             <a:graphic>
               <a:graphicData uri="http://schemas.openxmlformats.org/drawingml/2006/picture">
                 <pic:pic>
                   <pic:nvPicPr>
-                    <pic:cNvPr descr="E:/R/caa2018-Tubingen/analysis/figures/archaeology_articles_r_reproducible.png" id="0" name="Picture"/>
+                    <pic:cNvPr descr="/Users/bmarwick/Desktop/caa2018-Tubingen/analysis/figures/archaeology_articles_r_reproducible.png" id="0" name="Picture"/>
                     <pic:cNvPicPr>
                       <a:picLocks noChangeArrowheads="1" noChangeAspect="1"/>
                     </pic:cNvPicPr>
@@ -2281,7 +2275,7 @@
                   <pic:spPr bwMode="auto">
                     <a:xfrm>
                       <a:off x="0" y="0"/>
-                      <a:ext cx="5943600" cy="3343274"/>
+                      <a:ext cx="5943600" cy="3343275"/>
                     </a:xfrm>
                     <a:prstGeom prst="rect">
                       <a:avLst/>
@@ -2401,7 +2395,7 @@
       <w:r>
         <w:drawing>
           <wp:inline>
-            <wp:extent cx="4620126" cy="3696101"/>
+            <wp:extent cx="5943600" cy="4754880"/>
             <wp:effectExtent b="0" l="0" r="0" t="0"/>
             <wp:docPr descr="Figure 5 Median citation rates per year for archaeology articles that cite R (n = 116) and articles that do not cite R (n = 42,335)" title="" id="1" name="Picture"/>
             <a:graphic>
@@ -2422,7 +2416,7 @@
                   <pic:spPr bwMode="auto">
                     <a:xfrm>
                       <a:off x="0" y="0"/>
-                      <a:ext cx="4620126" cy="3696101"/>
+                      <a:ext cx="5943600" cy="4754880"/>
                     </a:xfrm>
                     <a:prstGeom prst="rect">
                       <a:avLst/>
@@ -2475,6 +2469,9 @@
         <w:t xml:space="preserve">The use of R or any other scripting languages enables a major shift in the technical and social dynamics of the research community, as it offers the possibility to share one’s code. The sharing of code has been identified in other disciplines as an amplifier of change in methods</w:t>
       </w:r>
       <w:r>
+        <w:t xml:space="preserve"> </w:t>
+      </w:r>
+      <w:r>
         <w:t xml:space="preserve">(Touchon and McCoy 2016)</w:t>
       </w:r>
       <w:r>
@@ -2493,16 +2490,7 @@
         <w:t xml:space="preserve"> </w:t>
       </w:r>
       <w:r>
-        <w:t xml:space="preserve">(Meltzer 1979,</w:t>
-      </w:r>
-      <w:r>
-        <w:t xml:space="preserve"> </w:t>
-      </w:r>
-      <w:r>
-        <w:t xml:space="preserve">@Trigger_2006</w:t>
-      </w:r>
-      <w:r>
-        <w:t xml:space="preserve">)</w:t>
+        <w:t xml:space="preserve">(Meltzer 1979; Trigger 2006)</w:t>
       </w:r>
       <w:r>
         <w:t xml:space="preserve">).</w:t>
@@ -2568,7 +2556,7 @@
         <w:t xml:space="preserve"> </w:t>
       </w:r>
       <w:r>
-        <w:t xml:space="preserve">describes a shift in the practices of physicists, so does archaeological practice change in the digital age. What exactly this entails, is diverse and has been discussed more thoroughly by</w:t>
+        <w:t xml:space="preserve">describes a shift in the practices of physicists, so does archaeological practice change in the digital age.</w:t>
       </w:r>
       <w:r>
         <w:t xml:space="preserve"> </w:t>
@@ -2580,7 +2568,16 @@
         <w:t xml:space="preserve"> </w:t>
       </w:r>
       <w:r>
-        <w:t xml:space="preserve">who talk about what questions on archaeological practices and knowledge work should be answered to avoid a technologically determisitic approach to computational archaeology.</w:t>
+        <w:t xml:space="preserve">have explored the use of digital tools on archaeological practices to understand the boundaries of what counts as archaeological, what is merely related to archaeology and what should be excluded from archaeology. Reflecting on</w:t>
+      </w:r>
+      <w:r>
+        <w:t xml:space="preserve"> </w:t>
+      </w:r>
+      <w:r>
+        <w:t xml:space="preserve">Huvila and Huggett (2018)</w:t>
+      </w:r>
+      <w:r>
+        <w:t xml:space="preserve">, our view is the use use of code is unquestionably archaeology, since it is just one of many tools that archaeologists are using for converting raw data into summaries, visualisations, and insights.</w:t>
       </w:r>
     </w:p>
     <w:p>
@@ -2588,7 +2585,51 @@
         <w:pStyle w:val="BodyText"/>
       </w:pPr>
       <w:r>
-        <w:t xml:space="preserve">We do not believe that a Kuhnian paradigm-change seems to be happening in ecology or archaeology: Data-and method sharing behaviour has been around in archaeology before and do not present incommensurate ways of thinking about the subject. What we can see, though, is that the need for methods to share research in a way that is reproducible for others has been acknowledged and that archaeologists have looked for tools to make this possible. Using scripting languages and data repositories to share the scripts is a solution that we have demonstrated enjoys increasing popularity in the archaeological research community.</w:t>
+        <w:t xml:space="preserve">These concerns about how digital tools affect what we consider is and isn’t archaeology intersect with the work of</w:t>
+      </w:r>
+      <w:r>
+        <w:t xml:space="preserve"> </w:t>
+      </w:r>
+      <w:r>
+        <w:t xml:space="preserve">Gieryn (1999)</w:t>
+      </w:r>
+      <w:r>
+        <w:t xml:space="preserve"> </w:t>
+      </w:r>
+      <w:r>
+        <w:t xml:space="preserve">on boundary construction. In his cultural cartography of science, Gieryn examines boundaries between science generally and varieties of less authoritative non-science. He argues that the boundaries are drawn and redrawn contiuously in inflexible, historically changing and sometimes ambiguous ways. Gieryn claims that the cultural authority of science flows from boundary work in professional and political settings where scientists construct a public image for science as a source of credible knowledge, validate their work, and marginalize claims by competitors. Boundary work involves attributions of selected characteristics to science in order to distinguish it from non-scientific competitors. The increasing voluntary use and sharing of code by researchers, and demands for it by readers and peer reviewers is a form of active boundary work that is shifting the boundary between scientific and non- or less-scientific archaeology. We argue that the use of code as a research tool, and sharing of code as a public research product, are increasingly attributes that are being used to distinguish science from less scientific work. The reason is because using code, and making available for others to inspect, enhancing the credibility of knowledge claims.</w:t>
+      </w:r>
+    </w:p>
+    <w:p>
+      <w:pPr>
+        <w:pStyle w:val="BodyText"/>
+      </w:pPr>
+      <w:r>
+        <w:t xml:space="preserve">We do not believe that a Kuhnian paradigm-change seems to be happening in ecology or archaeology: Data-and method sharing behaviour has been around in archaeology before now and do not present incommensurate ways of thinking about the subject in the way that a classical paradigm-change should. What we can see, though, is that the need for methods to share research in a way that is reproducible for others has been acknowledged and that archaeologists have looked for tools to make this possible. Using scripting languages and data repositories to share the scripts is a solution that we have demonstrated enjoys increasing popularity in the archaeological research community. It has also expanded the</w:t>
+      </w:r>
+      <w:r>
+        <w:t xml:space="preserve"> </w:t>
+      </w:r>
+      <w:r>
+        <w:t xml:space="preserve">‘</w:t>
+      </w:r>
+      <w:r>
+        <w:t xml:space="preserve">trading zone</w:t>
+      </w:r>
+      <w:r>
+        <w:t xml:space="preserve">’</w:t>
+      </w:r>
+      <w:r>
+        <w:t xml:space="preserve"> </w:t>
+      </w:r>
+      <w:r>
+        <w:t xml:space="preserve">(Galison 1997)</w:t>
+      </w:r>
+      <w:r>
+        <w:t xml:space="preserve"> </w:t>
+      </w:r>
+      <w:r>
+        <w:t xml:space="preserve">where archaeologists collaborate with specialists in other fields to develop a shared language to get things done. In using scripting languages archaeologists are working at a trading zone with computer scientists and computational reserchers in other fields to coordinate how tools from one domain can be useful in another. We can also see archaeologists in similar trading zones when using GIS, network methods, agent-based models, isotope analysis, remote sensing, and DNA analysis to answer archaeological questions. Archaeologists’ embrace of, or turn towards, these methods could also be argued to be tool-driven revolutions. However, what makes the use of code unique as a tool-driven revolution is that coding is transcendental, it is universal method with which we can do all, or be central to, of those previously-mentioned approaches. That is why we believe archaeologists should pay attention to scripted workflows regardless of their usual toolkit and methodological interests.</w:t>
       </w:r>
     </w:p>
     <w:p>
@@ -2838,20 +2879,18 @@
       <w:r>
         <w:t xml:space="preserve">, who focuses on the material culture of a science and its tools. A change in the paradigms of a discipline may also only occur, if tools to implement this change are available. The change we are aiming for is the move to a reproducible computational archaeology, that adheres to the scientific method. The tool which we have been discussing here is R, as an example for scientific scripting languages.</w:t>
       </w:r>
+      <w:r>
+        <w:t xml:space="preserve"> </w:t>
+      </w:r>
+      <w:r>
+        <w:t xml:space="preserve">We have shown a bibliometric analysis that reveals substantial change in the use of the R programming languages in ecology. We saw that ecological and evolutionary sciences have strongly embraced R in their publications. Archaeologists have more recently taken up R, but to a much lesser degree, so far, than what we see in the other fields, and most commonly in more scientific aspects of archaeology. We also identified a small sub-set of archaeology papers that use R to make their work fully reproducible and could identify an advantage of citing R for researchers as it leads to being referenced more often.</w:t>
+      </w:r>
     </w:p>
     <w:p>
       <w:pPr>
         <w:pStyle w:val="BodyText"/>
       </w:pPr>
       <w:r>
-        <w:t xml:space="preserve">We have shown a bibliometric analysis that reveals substantial change in the use of the R programming languages in ecology. We saw that ecological and evolutionary sciences have strongly embraced R in their publications. Archaeologists have more recently taken up R, but to a much lesser degree, so far, than what we see in the other fields, and most commonly in more scientific aspects of archaeology. We also identified a small sub-set of archaeology papers that use R to make their work fully reproducible and could identify an advantage of citing R for researchers as it leads to being referenced more often.</w:t>
-      </w:r>
-    </w:p>
-    <w:p>
-      <w:pPr>
-        <w:pStyle w:val="BodyText"/>
-      </w:pPr>
-      <w:r>
         <w:t xml:space="preserve">There is great potential for archaeologists to make their work reproducible using R and related tools, and we think this is a much needed shift in computational archaeology - linking the digital and computational times to older practices of sharing data and methods. We therefore presented our freely available R package, rrtools, which is designed to make it easy for researchers in archaeology and other fields to make their research reproducible. We hope this will help to realise some of the potential to make computational archaeological research more open and reproducible, speed the transfer of new results and methods throughout the research community without barriers due to resource availabilty, and also in this way encourage researchers to adhere to the scientific process.</w:t>
       </w:r>
     </w:p>
@@ -2893,7 +2932,7 @@
       </w:r>
       <w:bookmarkEnd w:id="40"/>
     </w:p>
-    <w:bookmarkStart w:id="114" w:name="refs"/>
+    <w:bookmarkStart w:id="115" w:name="refs"/>
     <w:bookmarkStart w:id="42" w:name="ref-Abari2012"/>
     <w:p>
       <w:pPr>
@@ -2915,7 +2954,7 @@
         <w:t xml:space="preserve"> </w:t>
       </w:r>
       <w:r>
-        <w:t xml:space="preserve">9 (6):43–52.</w:t>
+        <w:t xml:space="preserve">9 (6): 43–52.</w:t>
       </w:r>
       <w:r>
         <w:t xml:space="preserve"> </w:t>
@@ -2954,7 +2993,7 @@
         <w:t xml:space="preserve"> </w:t>
       </w:r>
       <w:r>
-        <w:t xml:space="preserve">32 (1). Springer:3–8.</w:t>
+        <w:t xml:space="preserve">32 (1): 3–8.</w:t>
       </w:r>
     </w:p>
     <w:bookmarkEnd w:id="43"/>
@@ -2979,7 +3018,7 @@
         <w:t xml:space="preserve"> </w:t>
       </w:r>
       <w:r>
-        <w:t xml:space="preserve">467 (7317):753–53.</w:t>
+        <w:t xml:space="preserve">467 (7317): 753–53.</w:t>
       </w:r>
       <w:r>
         <w:t xml:space="preserve"> </w:t>
@@ -3057,7 +3096,7 @@
         <w:t xml:space="preserve"> </w:t>
       </w:r>
       <w:r>
-        <w:t xml:space="preserve">38 (2). University of New Mexico:137–53.</w:t>
+        <w:t xml:space="preserve">38 (2): 137–53.</w:t>
       </w:r>
     </w:p>
     <w:bookmarkEnd w:id="48"/>
@@ -3082,7 +3121,7 @@
         <w:t xml:space="preserve"> </w:t>
       </w:r>
       <w:r>
-        <w:t xml:space="preserve">27 (3):53–56.</w:t>
+        <w:t xml:space="preserve">27 (3): 53–56.</w:t>
       </w:r>
       <w:r>
         <w:t xml:space="preserve"> </w:t>
@@ -3143,7 +3182,7 @@
         <w:t xml:space="preserve"> </w:t>
       </w:r>
       <w:r>
-        <w:t xml:space="preserve">7 (2). American Society for Microbiology.</w:t>
+        <w:t xml:space="preserve">7 (2).</w:t>
       </w:r>
       <w:r>
         <w:t xml:space="preserve"> </w:t>
@@ -3182,7 +3221,7 @@
         <w:t xml:space="preserve"> </w:t>
       </w:r>
       <w:r>
-        <w:t xml:space="preserve">1 (3):203–34.</w:t>
+        <w:t xml:space="preserve">1 (3): 203–34.</w:t>
       </w:r>
       <w:r>
         <w:t xml:space="preserve"> </w:t>
@@ -3243,7 +3282,7 @@
         <w:t xml:space="preserve"> </w:t>
       </w:r>
       <w:r>
-        <w:t xml:space="preserve">338 (6113). American Association for the Advancement of Science:1426–7.</w:t>
+        <w:t xml:space="preserve">338 (6113): 1426–7.</w:t>
       </w:r>
     </w:p>
     <w:bookmarkEnd w:id="57"/>
@@ -3268,7 +3307,7 @@
         <w:t xml:space="preserve"> </w:t>
       </w:r>
       <w:r>
-        <w:t xml:space="preserve">5 (8):e1000482.</w:t>
+        <w:t xml:space="preserve">5 (8): e1000482.</w:t>
       </w:r>
       <w:r>
         <w:t xml:space="preserve"> </w:t>
@@ -3307,7 +3346,7 @@
         <w:t xml:space="preserve"> </w:t>
       </w:r>
       <w:r>
-        <w:t xml:space="preserve">17 (2):1–12.</w:t>
+        <w:t xml:space="preserve">17 (2): 1–12.</w:t>
       </w:r>
       <w:r>
         <w:t xml:space="preserve"> </w:t>
@@ -3347,12 +3386,34 @@
       </w:r>
     </w:p>
     <w:bookmarkEnd w:id="62"/>
-    <w:bookmarkStart w:id="64" w:name="ref-Härke_2002"/>
+    <w:bookmarkStart w:id="63" w:name="ref-gieryn1999cultural"/>
     <w:p>
       <w:pPr>
         <w:pStyle w:val="BodyText"/>
       </w:pPr>
       <w:r>
+        <w:t xml:space="preserve">Gieryn, Thomas F. 1999.</w:t>
+      </w:r>
+      <w:r>
+        <w:t xml:space="preserve"> </w:t>
+      </w:r>
+      <w:r>
+        <w:rPr>
+          <w:i/>
+        </w:rPr>
+        <w:t xml:space="preserve">Cultural Boundaries of Science: Credibility on the Line</w:t>
+      </w:r>
+      <w:r>
+        <w:t xml:space="preserve">. University of Chicago Press.</w:t>
+      </w:r>
+    </w:p>
+    <w:bookmarkEnd w:id="63"/>
+    <w:bookmarkStart w:id="65" w:name="ref-Härke_2002"/>
+    <w:p>
+      <w:pPr>
+        <w:pStyle w:val="BodyText"/>
+      </w:pPr>
+      <w:r>
         <w:t xml:space="preserve">Härke, Heinrich. 2002. “Interdisciplinarity and the Archaeological Study of Death.”</w:t>
       </w:r>
       <w:r>
@@ -3368,12 +3429,12 @@
         <w:t xml:space="preserve"> </w:t>
       </w:r>
       <w:r>
-        <w:t xml:space="preserve">7 (3):340–41.</w:t>
-      </w:r>
-      <w:r>
-        <w:t xml:space="preserve"> </w:t>
-      </w:r>
-      <w:hyperlink r:id="rId63">
+        <w:t xml:space="preserve">7 (3): 340–41.</w:t>
+      </w:r>
+      <w:r>
+        <w:t xml:space="preserve"> </w:t>
+      </w:r>
+      <w:hyperlink r:id="rId64">
         <w:r>
           <w:rPr>
             <w:rStyle w:val="Hyperlink"/>
@@ -3385,8 +3446,8 @@
         <w:t xml:space="preserve">.</w:t>
       </w:r>
     </w:p>
-    <w:bookmarkEnd w:id="64"/>
-    <w:bookmarkStart w:id="66" w:name="ref-Hugget_2015"/>
+    <w:bookmarkEnd w:id="65"/>
+    <w:bookmarkStart w:id="67" w:name="ref-Hugget_2015"/>
     <w:p>
       <w:pPr>
         <w:pStyle w:val="BodyText"/>
@@ -3409,7 +3470,7 @@
       <w:r>
         <w:t xml:space="preserve"> </w:t>
       </w:r>
-      <w:hyperlink r:id="rId65">
+      <w:hyperlink r:id="rId66">
         <w:r>
           <w:rPr>
             <w:rStyle w:val="Hyperlink"/>
@@ -3421,8 +3482,8 @@
         <w:t xml:space="preserve">.</w:t>
       </w:r>
     </w:p>
-    <w:bookmarkEnd w:id="66"/>
-    <w:bookmarkStart w:id="68" w:name="ref-Huvila_2018"/>
+    <w:bookmarkEnd w:id="67"/>
+    <w:bookmarkStart w:id="69" w:name="ref-Huvila_2018"/>
     <w:p>
       <w:pPr>
         <w:pStyle w:val="BodyText"/>
@@ -3443,12 +3504,12 @@
         <w:t xml:space="preserve"> </w:t>
       </w:r>
       <w:r>
-        <w:t xml:space="preserve">1 (1):88–100.</w:t>
-      </w:r>
-      <w:r>
-        <w:t xml:space="preserve"> </w:t>
-      </w:r>
-      <w:hyperlink r:id="rId67">
+        <w:t xml:space="preserve">1 (1): 88–100.</w:t>
+      </w:r>
+      <w:r>
+        <w:t xml:space="preserve"> </w:t>
+      </w:r>
+      <w:hyperlink r:id="rId68">
         <w:r>
           <w:rPr>
             <w:rStyle w:val="Hyperlink"/>
@@ -3460,8 +3521,8 @@
         <w:t xml:space="preserve">.</w:t>
       </w:r>
     </w:p>
-    <w:bookmarkEnd w:id="68"/>
-    <w:bookmarkStart w:id="70" w:name="ref-Ince2012"/>
+    <w:bookmarkEnd w:id="69"/>
+    <w:bookmarkStart w:id="71" w:name="ref-Ince2012"/>
     <w:p>
       <w:pPr>
         <w:pStyle w:val="BodyText"/>
@@ -3482,12 +3543,12 @@
         <w:t xml:space="preserve"> </w:t>
       </w:r>
       <w:r>
-        <w:t xml:space="preserve">482 (7386):485–88.</w:t>
-      </w:r>
-      <w:r>
-        <w:t xml:space="preserve"> </w:t>
-      </w:r>
-      <w:hyperlink r:id="rId69">
+        <w:t xml:space="preserve">482 (7386): 485–88.</w:t>
+      </w:r>
+      <w:r>
+        <w:t xml:space="preserve"> </w:t>
+      </w:r>
+      <w:hyperlink r:id="rId70">
         <w:r>
           <w:rPr>
             <w:rStyle w:val="Hyperlink"/>
@@ -3499,8 +3560,8 @@
         <w:t xml:space="preserve">.</w:t>
       </w:r>
     </w:p>
-    <w:bookmarkEnd w:id="70"/>
-    <w:bookmarkStart w:id="71" w:name="ref-king1995replication"/>
+    <w:bookmarkEnd w:id="71"/>
+    <w:bookmarkStart w:id="72" w:name="ref-king1995replication"/>
     <w:p>
       <w:pPr>
         <w:pStyle w:val="BodyText"/>
@@ -3521,11 +3582,11 @@
         <w:t xml:space="preserve"> </w:t>
       </w:r>
       <w:r>
-        <w:t xml:space="preserve">28 (03):444–52.</w:t>
-      </w:r>
-    </w:p>
-    <w:bookmarkEnd w:id="71"/>
-    <w:bookmarkStart w:id="72" w:name="ref-Kuhn_1962"/>
+        <w:t xml:space="preserve">28 (03): 444–52.</w:t>
+      </w:r>
+    </w:p>
+    <w:bookmarkEnd w:id="72"/>
+    <w:bookmarkStart w:id="73" w:name="ref-Kuhn_1962"/>
     <w:p>
       <w:pPr>
         <w:pStyle w:val="BodyText"/>
@@ -3546,8 +3607,8 @@
         <w:t xml:space="preserve">. University of Chicago Press.</w:t>
       </w:r>
     </w:p>
-    <w:bookmarkEnd w:id="72"/>
-    <w:bookmarkStart w:id="74" w:name="ref-LeVeque2012"/>
+    <w:bookmarkEnd w:id="73"/>
+    <w:bookmarkStart w:id="75" w:name="ref-LeVeque2012"/>
     <w:p>
       <w:pPr>
         <w:pStyle w:val="BodyText"/>
@@ -3568,12 +3629,12 @@
         <w:t xml:space="preserve"> </w:t>
       </w:r>
       <w:r>
-        <w:t xml:space="preserve">14 (4):13–17.</w:t>
-      </w:r>
-      <w:r>
-        <w:t xml:space="preserve"> </w:t>
-      </w:r>
-      <w:hyperlink r:id="rId73">
+        <w:t xml:space="preserve">14 (4): 13–17.</w:t>
+      </w:r>
+      <w:r>
+        <w:t xml:space="preserve"> </w:t>
+      </w:r>
+      <w:hyperlink r:id="rId74">
         <w:r>
           <w:rPr>
             <w:rStyle w:val="Hyperlink"/>
@@ -3585,8 +3646,8 @@
         <w:t xml:space="preserve">.</w:t>
       </w:r>
     </w:p>
-    <w:bookmarkEnd w:id="74"/>
-    <w:bookmarkStart w:id="75" w:name="ref-markowetz2015five"/>
+    <w:bookmarkEnd w:id="75"/>
+    <w:bookmarkStart w:id="76" w:name="ref-markowetz2015five"/>
     <w:p>
       <w:pPr>
         <w:pStyle w:val="BodyText"/>
@@ -3607,11 +3668,11 @@
         <w:t xml:space="preserve"> </w:t>
       </w:r>
       <w:r>
-        <w:t xml:space="preserve">16. BioMed Central.</w:t>
-      </w:r>
-    </w:p>
-    <w:bookmarkEnd w:id="75"/>
-    <w:bookmarkStart w:id="76" w:name="ref-marwick2018packaging"/>
+        <w:t xml:space="preserve">16.</w:t>
+      </w:r>
+    </w:p>
+    <w:bookmarkEnd w:id="76"/>
+    <w:bookmarkStart w:id="77" w:name="ref-marwick2018packaging"/>
     <w:p>
       <w:pPr>
         <w:pStyle w:val="BodyText"/>
@@ -3632,11 +3693,11 @@
         <w:t xml:space="preserve"> </w:t>
       </w:r>
       <w:r>
-        <w:t xml:space="preserve">72 (1). Taylor &amp; Francis:80–88.</w:t>
-      </w:r>
-    </w:p>
-    <w:bookmarkEnd w:id="76"/>
-    <w:bookmarkStart w:id="77" w:name="ref-masterman1970does"/>
+        <w:t xml:space="preserve">72 (1): 80–88.</w:t>
+      </w:r>
+    </w:p>
+    <w:bookmarkEnd w:id="77"/>
+    <w:bookmarkStart w:id="78" w:name="ref-masterman1970does"/>
     <w:p>
       <w:pPr>
         <w:pStyle w:val="BodyText"/>
@@ -3657,8 +3718,8 @@
         <w:t xml:space="preserve">, edited by Alan Musgrave and others, 4:59–89. Cambridge University Press.</w:t>
       </w:r>
     </w:p>
-    <w:bookmarkEnd w:id="77"/>
-    <w:bookmarkStart w:id="79" w:name="ref-McAnany_Rowe_2015"/>
+    <w:bookmarkEnd w:id="78"/>
+    <w:bookmarkStart w:id="80" w:name="ref-McAnany_Rowe_2015"/>
     <w:p>
       <w:pPr>
         <w:pStyle w:val="BodyText"/>
@@ -3679,12 +3740,12 @@
         <w:t xml:space="preserve"> </w:t>
       </w:r>
       <w:r>
-        <w:t xml:space="preserve">40 (5):499–507.</w:t>
-      </w:r>
-      <w:r>
-        <w:t xml:space="preserve"> </w:t>
-      </w:r>
-      <w:hyperlink r:id="rId78">
+        <w:t xml:space="preserve">40 (5): 499–507.</w:t>
+      </w:r>
+      <w:r>
+        <w:t xml:space="preserve"> </w:t>
+      </w:r>
+      <w:hyperlink r:id="rId79">
         <w:r>
           <w:rPr>
             <w:rStyle w:val="Hyperlink"/>
@@ -3696,8 +3757,8 @@
         <w:t xml:space="preserve">.</w:t>
       </w:r>
     </w:p>
-    <w:bookmarkEnd w:id="79"/>
-    <w:bookmarkStart w:id="81" w:name="ref-Meltzer_1979"/>
+    <w:bookmarkEnd w:id="80"/>
+    <w:bookmarkStart w:id="82" w:name="ref-Meltzer_1979"/>
     <w:p>
       <w:pPr>
         <w:pStyle w:val="BodyText"/>
@@ -3718,12 +3779,12 @@
         <w:t xml:space="preserve"> </w:t>
       </w:r>
       <w:r>
-        <w:t xml:space="preserve">44 (4):644–57.</w:t>
-      </w:r>
-      <w:r>
-        <w:t xml:space="preserve"> </w:t>
-      </w:r>
-      <w:hyperlink r:id="rId80">
+        <w:t xml:space="preserve">44 (4): 644–57.</w:t>
+      </w:r>
+      <w:r>
+        <w:t xml:space="preserve"> </w:t>
+      </w:r>
+      <w:hyperlink r:id="rId81">
         <w:r>
           <w:rPr>
             <w:rStyle w:val="Hyperlink"/>
@@ -3735,8 +3796,8 @@
         <w:t xml:space="preserve">.</w:t>
       </w:r>
     </w:p>
-    <w:bookmarkEnd w:id="81"/>
-    <w:bookmarkStart w:id="83" w:name="ref-Miguel2014"/>
+    <w:bookmarkEnd w:id="82"/>
+    <w:bookmarkStart w:id="84" w:name="ref-Miguel2014"/>
     <w:p>
       <w:pPr>
         <w:pStyle w:val="BodyText"/>
@@ -3757,12 +3818,12 @@
         <w:t xml:space="preserve"> </w:t>
       </w:r>
       <w:r>
-        <w:t xml:space="preserve">343 (6166):30–31.</w:t>
-      </w:r>
-      <w:r>
-        <w:t xml:space="preserve"> </w:t>
-      </w:r>
-      <w:hyperlink r:id="rId82">
+        <w:t xml:space="preserve">343 (6166): 30–31.</w:t>
+      </w:r>
+      <w:r>
+        <w:t xml:space="preserve"> </w:t>
+      </w:r>
+      <w:hyperlink r:id="rId83">
         <w:r>
           <w:rPr>
             <w:rStyle w:val="Hyperlink"/>
@@ -3774,8 +3835,8 @@
         <w:t xml:space="preserve">.</w:t>
       </w:r>
     </w:p>
-    <w:bookmarkEnd w:id="83"/>
-    <w:bookmarkStart w:id="84" w:name="ref-Mitchell2012"/>
+    <w:bookmarkEnd w:id="84"/>
+    <w:bookmarkStart w:id="85" w:name="ref-Mitchell2012"/>
     <w:p>
       <w:pPr>
         <w:pStyle w:val="BodyText"/>
@@ -3796,11 +3857,11 @@
         <w:t xml:space="preserve"> </w:t>
       </w:r>
       <w:r>
-        <w:t xml:space="preserve">14 (4):13–17.</w:t>
-      </w:r>
-    </w:p>
-    <w:bookmarkEnd w:id="84"/>
-    <w:bookmarkStart w:id="85" w:name="ref-molyneaux2013cultural"/>
+        <w:t xml:space="preserve">14 (4): 13–17.</w:t>
+      </w:r>
+    </w:p>
+    <w:bookmarkEnd w:id="85"/>
+    <w:bookmarkStart w:id="86" w:name="ref-molyneaux2013cultural"/>
     <w:p>
       <w:pPr>
         <w:pStyle w:val="BodyText"/>
@@ -3821,8 +3882,8 @@
         <w:t xml:space="preserve">. Routledge.</w:t>
       </w:r>
     </w:p>
-    <w:bookmarkEnd w:id="85"/>
-    <w:bookmarkStart w:id="86" w:name="ref-nosek2015promoting"/>
+    <w:bookmarkEnd w:id="86"/>
+    <w:bookmarkStart w:id="87" w:name="ref-nosek2015promoting"/>
     <w:p>
       <w:pPr>
         <w:pStyle w:val="BodyText"/>
@@ -3843,11 +3904,11 @@
         <w:t xml:space="preserve"> </w:t>
       </w:r>
       <w:r>
-        <w:t xml:space="preserve">348 (6242). NIH Public Access:1422.</w:t>
-      </w:r>
-    </w:p>
-    <w:bookmarkEnd w:id="86"/>
-    <w:bookmarkStart w:id="88" w:name="ref-Chrysanthi_2012"/>
+        <w:t xml:space="preserve">348 (6242): 1422.</w:t>
+      </w:r>
+    </w:p>
+    <w:bookmarkEnd w:id="87"/>
+    <w:bookmarkStart w:id="89" w:name="ref-Chrysanthi_2012"/>
     <w:p>
       <w:pPr>
         <w:pStyle w:val="BodyText"/>
@@ -3870,7 +3931,7 @@
       <w:r>
         <w:t xml:space="preserve"> </w:t>
       </w:r>
-      <w:hyperlink r:id="rId87">
+      <w:hyperlink r:id="rId88">
         <w:r>
           <w:rPr>
             <w:rStyle w:val="Hyperlink"/>
@@ -3882,8 +3943,8 @@
         <w:t xml:space="preserve">.</w:t>
       </w:r>
     </w:p>
-    <w:bookmarkEnd w:id="88"/>
-    <w:bookmarkStart w:id="90" w:name="ref-Peng2009"/>
+    <w:bookmarkEnd w:id="89"/>
+    <w:bookmarkStart w:id="91" w:name="ref-Peng2009"/>
     <w:p>
       <w:pPr>
         <w:pStyle w:val="BodyText"/>
@@ -3904,12 +3965,12 @@
         <w:t xml:space="preserve"> </w:t>
       </w:r>
       <w:r>
-        <w:t xml:space="preserve">10 (3):405–8.</w:t>
-      </w:r>
-      <w:r>
-        <w:t xml:space="preserve"> </w:t>
-      </w:r>
-      <w:hyperlink r:id="rId89">
+        <w:t xml:space="preserve">10 (3): 405–8.</w:t>
+      </w:r>
+      <w:r>
+        <w:t xml:space="preserve"> </w:t>
+      </w:r>
+      <w:hyperlink r:id="rId90">
         <w:r>
           <w:rPr>
             <w:rStyle w:val="Hyperlink"/>
@@ -3921,8 +3982,8 @@
         <w:t xml:space="preserve">.</w:t>
       </w:r>
     </w:p>
-    <w:bookmarkEnd w:id="90"/>
-    <w:bookmarkStart w:id="91" w:name="ref-peng2011reproducible"/>
+    <w:bookmarkEnd w:id="91"/>
+    <w:bookmarkStart w:id="92" w:name="ref-peng2011reproducible"/>
     <w:p>
       <w:pPr>
         <w:pStyle w:val="BodyText"/>
@@ -3943,11 +4004,11 @@
         <w:t xml:space="preserve"> </w:t>
       </w:r>
       <w:r>
-        <w:t xml:space="preserve">334 (6060):1226.</w:t>
-      </w:r>
-    </w:p>
-    <w:bookmarkEnd w:id="91"/>
-    <w:bookmarkStart w:id="92" w:name="ref-popper1970"/>
+        <w:t xml:space="preserve">334 (6060): 1226.</w:t>
+      </w:r>
+    </w:p>
+    <w:bookmarkEnd w:id="92"/>
+    <w:bookmarkStart w:id="93" w:name="ref-popper1970"/>
     <w:p>
       <w:pPr>
         <w:pStyle w:val="BodyText"/>
@@ -3968,8 +4029,8 @@
         <w:t xml:space="preserve">, edited by Alan Musgrave and others, 4:51–58. Cambridge University Press.</w:t>
       </w:r>
     </w:p>
-    <w:bookmarkEnd w:id="92"/>
-    <w:bookmarkStart w:id="94" w:name="ref-Sandve2013"/>
+    <w:bookmarkEnd w:id="93"/>
+    <w:bookmarkStart w:id="95" w:name="ref-Sandve2013"/>
     <w:p>
       <w:pPr>
         <w:pStyle w:val="BodyText"/>
@@ -3990,12 +4051,12 @@
         <w:t xml:space="preserve"> </w:t>
       </w:r>
       <w:r>
-        <w:t xml:space="preserve">9 (10):e1003285.</w:t>
-      </w:r>
-      <w:r>
-        <w:t xml:space="preserve"> </w:t>
-      </w:r>
-      <w:hyperlink r:id="rId93">
+        <w:t xml:space="preserve">9 (10): e1003285.</w:t>
+      </w:r>
+      <w:r>
+        <w:t xml:space="preserve"> </w:t>
+      </w:r>
+      <w:hyperlink r:id="rId94">
         <w:r>
           <w:rPr>
             <w:rStyle w:val="Hyperlink"/>
@@ -4007,8 +4068,8 @@
         <w:t xml:space="preserve">.</w:t>
       </w:r>
     </w:p>
-    <w:bookmarkEnd w:id="94"/>
-    <w:bookmarkStart w:id="96" w:name="ref-Schiffer_2013"/>
+    <w:bookmarkEnd w:id="95"/>
+    <w:bookmarkStart w:id="97" w:name="ref-Schiffer_2013"/>
     <w:p>
       <w:pPr>
         <w:pStyle w:val="BodyText"/>
@@ -4031,7 +4092,7 @@
       <w:r>
         <w:t xml:space="preserve"> </w:t>
       </w:r>
-      <w:hyperlink r:id="rId95">
+      <w:hyperlink r:id="rId96">
         <w:r>
           <w:rPr>
             <w:rStyle w:val="Hyperlink"/>
@@ -4043,8 +4104,8 @@
         <w:t xml:space="preserve">.</w:t>
       </w:r>
     </w:p>
-    <w:bookmarkEnd w:id="96"/>
-    <w:bookmarkStart w:id="98" w:name="ref-Snodgrass_2002"/>
+    <w:bookmarkEnd w:id="97"/>
+    <w:bookmarkStart w:id="99" w:name="ref-Snodgrass_2002"/>
     <w:p>
       <w:pPr>
         <w:pStyle w:val="BodyText"/>
@@ -4065,12 +4126,12 @@
         <w:t xml:space="preserve"> </w:t>
       </w:r>
       <w:r>
-        <w:t xml:space="preserve">12 (2):179–94.</w:t>
-      </w:r>
-      <w:r>
-        <w:t xml:space="preserve"> </w:t>
-      </w:r>
-      <w:hyperlink r:id="rId97">
+        <w:t xml:space="preserve">12 (2): 179–94.</w:t>
+      </w:r>
+      <w:r>
+        <w:t xml:space="preserve"> </w:t>
+      </w:r>
+      <w:hyperlink r:id="rId98">
         <w:r>
           <w:rPr>
             <w:rStyle w:val="Hyperlink"/>
@@ -4082,8 +4143,8 @@
         <w:t xml:space="preserve">.</w:t>
       </w:r>
     </w:p>
-    <w:bookmarkEnd w:id="98"/>
-    <w:bookmarkStart w:id="100" w:name="ref-Stodden_2013"/>
+    <w:bookmarkEnd w:id="99"/>
+    <w:bookmarkStart w:id="101" w:name="ref-Stodden_2013"/>
     <w:p>
       <w:pPr>
         <w:pStyle w:val="BodyText"/>
@@ -4104,12 +4165,12 @@
         <w:t xml:space="preserve"> </w:t>
       </w:r>
       <w:r>
-        <w:t xml:space="preserve">8 (6):e67111.</w:t>
-      </w:r>
-      <w:r>
-        <w:t xml:space="preserve"> </w:t>
-      </w:r>
-      <w:hyperlink r:id="rId99">
+        <w:t xml:space="preserve">8 (6): e67111.</w:t>
+      </w:r>
+      <w:r>
+        <w:t xml:space="preserve"> </w:t>
+      </w:r>
+      <w:hyperlink r:id="rId100">
         <w:r>
           <w:rPr>
             <w:rStyle w:val="Hyperlink"/>
@@ -4121,8 +4182,8 @@
         <w:t xml:space="preserve">.</w:t>
       </w:r>
     </w:p>
-    <w:bookmarkEnd w:id="100"/>
-    <w:bookmarkStart w:id="102" w:name="ref-Strupler_2017"/>
+    <w:bookmarkEnd w:id="101"/>
+    <w:bookmarkStart w:id="103" w:name="ref-Strupler_2017"/>
     <w:p>
       <w:pPr>
         <w:pStyle w:val="BodyText"/>
@@ -4143,12 +4204,12 @@
         <w:t xml:space="preserve"> </w:t>
       </w:r>
       <w:r>
-        <w:t xml:space="preserve">3 (1):279–304.</w:t>
-      </w:r>
-      <w:r>
-        <w:t xml:space="preserve"> </w:t>
-      </w:r>
-      <w:hyperlink r:id="rId101">
+        <w:t xml:space="preserve">3 (1): 279–304.</w:t>
+      </w:r>
+      <w:r>
+        <w:t xml:space="preserve"> </w:t>
+      </w:r>
+      <w:hyperlink r:id="rId102">
         <w:r>
           <w:rPr>
             <w:rStyle w:val="Hyperlink"/>
@@ -4160,8 +4221,8 @@
         <w:t xml:space="preserve">.</w:t>
       </w:r>
     </w:p>
-    <w:bookmarkEnd w:id="102"/>
-    <w:bookmarkStart w:id="104" w:name="ref-Thieme_2018"/>
+    <w:bookmarkEnd w:id="103"/>
+    <w:bookmarkStart w:id="105" w:name="ref-Thieme_2018"/>
     <w:p>
       <w:pPr>
         <w:pStyle w:val="BodyText"/>
@@ -4182,12 +4243,12 @@
         <w:t xml:space="preserve"> </w:t>
       </w:r>
       <w:r>
-        <w:t xml:space="preserve">15 (4):14–19.</w:t>
-      </w:r>
-      <w:r>
-        <w:t xml:space="preserve"> </w:t>
-      </w:r>
-      <w:hyperlink r:id="rId103">
+        <w:t xml:space="preserve">15 (4): 14–19.</w:t>
+      </w:r>
+      <w:r>
+        <w:t xml:space="preserve"> </w:t>
+      </w:r>
+      <w:hyperlink r:id="rId104">
         <w:r>
           <w:rPr>
             <w:rStyle w:val="Hyperlink"/>
@@ -4199,8 +4260,8 @@
         <w:t xml:space="preserve">.</w:t>
       </w:r>
     </w:p>
-    <w:bookmarkEnd w:id="104"/>
-    <w:bookmarkStart w:id="106" w:name="ref-Touchon_McCoy_2016"/>
+    <w:bookmarkEnd w:id="105"/>
+    <w:bookmarkStart w:id="107" w:name="ref-Touchon_McCoy_2016"/>
     <w:p>
       <w:pPr>
         <w:pStyle w:val="BodyText"/>
@@ -4221,12 +4282,12 @@
         <w:t xml:space="preserve"> </w:t>
       </w:r>
       <w:r>
-        <w:t xml:space="preserve">7 (8):e01394.</w:t>
-      </w:r>
-      <w:r>
-        <w:t xml:space="preserve"> </w:t>
-      </w:r>
-      <w:hyperlink r:id="rId105">
+        <w:t xml:space="preserve">7 (8): e01394.</w:t>
+      </w:r>
+      <w:r>
+        <w:t xml:space="preserve"> </w:t>
+      </w:r>
+      <w:hyperlink r:id="rId106">
         <w:r>
           <w:rPr>
             <w:rStyle w:val="Hyperlink"/>
@@ -4238,8 +4299,8 @@
         <w:t xml:space="preserve">.</w:t>
       </w:r>
     </w:p>
-    <w:bookmarkEnd w:id="106"/>
-    <w:bookmarkStart w:id="107" w:name="ref-toulmin1970does"/>
+    <w:bookmarkEnd w:id="107"/>
+    <w:bookmarkStart w:id="108" w:name="ref-toulmin1970does"/>
     <w:p>
       <w:pPr>
         <w:pStyle w:val="BodyText"/>
@@ -4260,8 +4321,8 @@
         <w:t xml:space="preserve">, edited by Alan Musgrave and others, 4:39–48. Cambridge University Press.</w:t>
       </w:r>
     </w:p>
-    <w:bookmarkEnd w:id="107"/>
-    <w:bookmarkStart w:id="109" w:name="ref-Trigger_2006"/>
+    <w:bookmarkEnd w:id="108"/>
+    <w:bookmarkStart w:id="110" w:name="ref-Trigger_2006"/>
     <w:p>
       <w:pPr>
         <w:pStyle w:val="BodyText"/>
@@ -4284,7 +4345,7 @@
       <w:r>
         <w:t xml:space="preserve"> </w:t>
       </w:r>
-      <w:hyperlink r:id="rId108">
+      <w:hyperlink r:id="rId109">
         <w:r>
           <w:rPr>
             <w:rStyle w:val="Hyperlink"/>
@@ -4296,8 +4357,8 @@
         <w:t xml:space="preserve">.</w:t>
       </w:r>
     </w:p>
-    <w:bookmarkEnd w:id="109"/>
-    <w:bookmarkStart w:id="110" w:name="ref-Vandewalle2012"/>
+    <w:bookmarkEnd w:id="110"/>
+    <w:bookmarkStart w:id="111" w:name="ref-Vandewalle2012"/>
     <w:p>
       <w:pPr>
         <w:pStyle w:val="BodyText"/>
@@ -4318,11 +4379,11 @@
         <w:t xml:space="preserve"> </w:t>
       </w:r>
       <w:r>
-        <w:t xml:space="preserve">14 (4):42–47.</w:t>
-      </w:r>
-    </w:p>
-    <w:bookmarkEnd w:id="110"/>
-    <w:bookmarkStart w:id="111" w:name="ref-watkins1970against"/>
+        <w:t xml:space="preserve">14 (4): 42–47.</w:t>
+      </w:r>
+    </w:p>
+    <w:bookmarkEnd w:id="111"/>
+    <w:bookmarkStart w:id="112" w:name="ref-watkins1970against"/>
     <w:p>
       <w:pPr>
         <w:pStyle w:val="BodyText"/>
@@ -4340,11 +4401,11 @@
         <w:t xml:space="preserve">Criticism and the Growth of Knowledge</w:t>
       </w:r>
       <w:r>
-        <w:t xml:space="preserve">. Cambridge University Press Cambridge, 25–37.</w:t>
-      </w:r>
-    </w:p>
-    <w:bookmarkEnd w:id="111"/>
-    <w:bookmarkStart w:id="113" w:name="ref-wilkins1996are"/>
+        <w:t xml:space="preserve">, 25–37.</w:t>
+      </w:r>
+    </w:p>
+    <w:bookmarkEnd w:id="112"/>
+    <w:bookmarkStart w:id="114" w:name="ref-wilkins1996are"/>
     <w:p>
       <w:pPr>
         <w:pStyle w:val="BodyText"/>
@@ -4365,12 +4426,12 @@
         <w:t xml:space="preserve"> </w:t>
       </w:r>
       <w:r>
-        <w:t xml:space="preserve">18 (9). Wiley Online Library:695–96.</w:t>
-      </w:r>
-      <w:r>
-        <w:t xml:space="preserve"> </w:t>
-      </w:r>
-      <w:hyperlink r:id="rId112">
+        <w:t xml:space="preserve">18 (9): 695–96.</w:t>
+      </w:r>
+      <w:r>
+        <w:t xml:space="preserve"> </w:t>
+      </w:r>
+      <w:hyperlink r:id="rId113">
         <w:r>
           <w:rPr>
             <w:rStyle w:val="Hyperlink"/>
@@ -4382,34 +4443,34 @@
         <w:t xml:space="preserve">.</w:t>
       </w:r>
     </w:p>
-    <w:bookmarkEnd w:id="113"/>
     <w:bookmarkEnd w:id="114"/>
+    <w:bookmarkEnd w:id="115"/>
     <w:p>
       <w:pPr>
         <w:pStyle w:val="Heading5"/>
       </w:pPr>
-      <w:bookmarkStart w:id="115" w:name="pagebreak-1"/>
+      <w:bookmarkStart w:id="116" w:name="pagebreak-1"/>
       <w:r>
         <w:t xml:space="preserve">pagebreak</w:t>
       </w:r>
-      <w:bookmarkEnd w:id="115"/>
+      <w:bookmarkEnd w:id="116"/>
     </w:p>
     <w:p>
       <w:pPr>
         <w:pStyle w:val="Heading3"/>
       </w:pPr>
-      <w:bookmarkStart w:id="116" w:name="colophon"/>
+      <w:bookmarkStart w:id="117" w:name="colophon"/>
       <w:r>
         <w:t xml:space="preserve">Colophon</w:t>
       </w:r>
-      <w:bookmarkEnd w:id="116"/>
+      <w:bookmarkEnd w:id="117"/>
     </w:p>
     <w:p>
       <w:pPr>
         <w:pStyle w:val="FirstParagraph"/>
       </w:pPr>
       <w:r>
-        <w:t xml:space="preserve">This report was generated on 2018-09-10 18:35:50 using the following computational environment and dependencies:</w:t>
+        <w:t xml:space="preserve">This report was generated on 2018-11-16 01:34:54 using the following computational environment and dependencies:</w:t>
       </w:r>
     </w:p>
     <w:p>
@@ -4420,6 +4481,15 @@
         <w:rPr>
           <w:rStyle w:val="VerbatimChar"/>
         </w:rPr>
+        <w:t xml:space="preserve">#&gt; ─ Session info ──────────────────────────────────────────────────────────</w:t>
+      </w:r>
+      <w:r>
+        <w:br w:type="textWrapping"/>
+      </w:r>
+      <w:r>
+        <w:rPr>
+          <w:rStyle w:val="VerbatimChar"/>
+        </w:rPr>
         <w:t xml:space="preserve">#&gt;  setting  value                       </w:t>
       </w:r>
       <w:r>
@@ -4438,16 +4508,25 @@
         <w:rPr>
           <w:rStyle w:val="VerbatimChar"/>
         </w:rPr>
-        <w:t xml:space="preserve">#&gt;  system   x86_64, mingw32             </w:t>
-      </w:r>
-      <w:r>
-        <w:br w:type="textWrapping"/>
-      </w:r>
-      <w:r>
-        <w:rPr>
-          <w:rStyle w:val="VerbatimChar"/>
-        </w:rPr>
-        <w:t xml:space="preserve">#&gt;  ui       RTerm                       </w:t>
+        <w:t xml:space="preserve">#&gt;  os       macOS  10.14.1              </w:t>
+      </w:r>
+      <w:r>
+        <w:br w:type="textWrapping"/>
+      </w:r>
+      <w:r>
+        <w:rPr>
+          <w:rStyle w:val="VerbatimChar"/>
+        </w:rPr>
+        <w:t xml:space="preserve">#&gt;  system   x86_64, darwin15.6.0        </w:t>
+      </w:r>
+      <w:r>
+        <w:br w:type="textWrapping"/>
+      </w:r>
+      <w:r>
+        <w:rPr>
+          <w:rStyle w:val="VerbatimChar"/>
+        </w:rPr>
+        <w:t xml:space="preserve">#&gt;  ui       X11                         </w:t>
       </w:r>
       <w:r>
         <w:br w:type="textWrapping"/>
@@ -4465,25 +4544,34 @@
         <w:rPr>
           <w:rStyle w:val="VerbatimChar"/>
         </w:rPr>
-        <w:t xml:space="preserve">#&gt;  collate  German_Germany.1252         </w:t>
-      </w:r>
-      <w:r>
-        <w:br w:type="textWrapping"/>
-      </w:r>
-      <w:r>
-        <w:rPr>
-          <w:rStyle w:val="VerbatimChar"/>
-        </w:rPr>
-        <w:t xml:space="preserve">#&gt;  tz       Europe/Berlin               </w:t>
-      </w:r>
-      <w:r>
-        <w:br w:type="textWrapping"/>
-      </w:r>
-      <w:r>
-        <w:rPr>
-          <w:rStyle w:val="VerbatimChar"/>
-        </w:rPr>
-        <w:t xml:space="preserve">#&gt;  date     2018-09-10                  </w:t>
+        <w:t xml:space="preserve">#&gt;  collate  en_US.UTF-8                 </w:t>
+      </w:r>
+      <w:r>
+        <w:br w:type="textWrapping"/>
+      </w:r>
+      <w:r>
+        <w:rPr>
+          <w:rStyle w:val="VerbatimChar"/>
+        </w:rPr>
+        <w:t xml:space="preserve">#&gt;  ctype    en_US.UTF-8                 </w:t>
+      </w:r>
+      <w:r>
+        <w:br w:type="textWrapping"/>
+      </w:r>
+      <w:r>
+        <w:rPr>
+          <w:rStyle w:val="VerbatimChar"/>
+        </w:rPr>
+        <w:t xml:space="preserve">#&gt;  tz       America/Los_Angeles         </w:t>
+      </w:r>
+      <w:r>
+        <w:br w:type="textWrapping"/>
+      </w:r>
+      <w:r>
+        <w:rPr>
+          <w:rStyle w:val="VerbatimChar"/>
+        </w:rPr>
+        <w:t xml:space="preserve">#&gt;  date     2018-11-16                  </w:t>
       </w:r>
       <w:r>
         <w:br w:type="textWrapping"/>
@@ -4501,871 +4589,1807 @@
         <w:rPr>
           <w:rStyle w:val="VerbatimChar"/>
         </w:rPr>
-        <w:t xml:space="preserve">#&gt;  package      * version date       source        </w:t>
-      </w:r>
-      <w:r>
-        <w:br w:type="textWrapping"/>
-      </w:r>
-      <w:r>
-        <w:rPr>
-          <w:rStyle w:val="VerbatimChar"/>
-        </w:rPr>
-        <w:t xml:space="preserve">#&gt;  acepack        1.4.1   2016-10-29 CRAN (R 3.5.1)</w:t>
-      </w:r>
-      <w:r>
-        <w:br w:type="textWrapping"/>
-      </w:r>
-      <w:r>
-        <w:rPr>
-          <w:rStyle w:val="VerbatimChar"/>
-        </w:rPr>
-        <w:t xml:space="preserve">#&gt;  assertthat     0.2.0   2017-04-11 CRAN (R 3.5.1)</w:t>
-      </w:r>
-      <w:r>
-        <w:br w:type="textWrapping"/>
-      </w:r>
-      <w:r>
-        <w:rPr>
-          <w:rStyle w:val="VerbatimChar"/>
-        </w:rPr>
-        <w:t xml:space="preserve">#&gt;  backports      1.1.2   2017-12-13 CRAN (R 3.5.0)</w:t>
-      </w:r>
-      <w:r>
-        <w:br w:type="textWrapping"/>
-      </w:r>
-      <w:r>
-        <w:rPr>
-          <w:rStyle w:val="VerbatimChar"/>
-        </w:rPr>
-        <w:t xml:space="preserve">#&gt;  base         * 3.5.1   2018-07-02 local         </w:t>
-      </w:r>
-      <w:r>
-        <w:br w:type="textWrapping"/>
-      </w:r>
-      <w:r>
-        <w:rPr>
-          <w:rStyle w:val="VerbatimChar"/>
-        </w:rPr>
-        <w:t xml:space="preserve">#&gt;  base64enc      0.1-3   2015-07-28 CRAN (R 3.5.0)</w:t>
-      </w:r>
-      <w:r>
-        <w:br w:type="textWrapping"/>
-      </w:r>
-      <w:r>
-        <w:rPr>
-          <w:rStyle w:val="VerbatimChar"/>
-        </w:rPr>
-        <w:t xml:space="preserve">#&gt;  bindr          0.1.1   2018-03-13 CRAN (R 3.5.1)</w:t>
-      </w:r>
-      <w:r>
-        <w:br w:type="textWrapping"/>
-      </w:r>
-      <w:r>
-        <w:rPr>
-          <w:rStyle w:val="VerbatimChar"/>
-        </w:rPr>
-        <w:t xml:space="preserve">#&gt;  bindrcpp     * 0.2.2   2018-03-29 CRAN (R 3.5.1)</w:t>
-      </w:r>
-      <w:r>
-        <w:br w:type="textWrapping"/>
-      </w:r>
-      <w:r>
-        <w:rPr>
-          <w:rStyle w:val="VerbatimChar"/>
-        </w:rPr>
-        <w:t xml:space="preserve">#&gt;  bookdown       0.7     2018-02-18 CRAN (R 3.5.1)</w:t>
-      </w:r>
-      <w:r>
-        <w:br w:type="textWrapping"/>
-      </w:r>
-      <w:r>
-        <w:rPr>
-          <w:rStyle w:val="VerbatimChar"/>
-        </w:rPr>
-        <w:t xml:space="preserve">#&gt;  broom          0.5.0   2018-07-17 CRAN (R 3.5.1)</w:t>
-      </w:r>
-      <w:r>
-        <w:br w:type="textWrapping"/>
-      </w:r>
-      <w:r>
-        <w:rPr>
-          <w:rStyle w:val="VerbatimChar"/>
-        </w:rPr>
-        <w:t xml:space="preserve">#&gt;  cellranger     1.1.0   2016-07-27 CRAN (R 3.5.1)</w:t>
-      </w:r>
-      <w:r>
-        <w:br w:type="textWrapping"/>
-      </w:r>
-      <w:r>
-        <w:rPr>
-          <w:rStyle w:val="VerbatimChar"/>
-        </w:rPr>
-        <w:t xml:space="preserve">#&gt;  checkmate      1.8.5   2017-10-24 CRAN (R 3.5.1)</w:t>
-      </w:r>
-      <w:r>
-        <w:br w:type="textWrapping"/>
-      </w:r>
-      <w:r>
-        <w:rPr>
-          <w:rStyle w:val="VerbatimChar"/>
-        </w:rPr>
-        <w:t xml:space="preserve">#&gt;  cli            1.0.0   2017-11-05 CRAN (R 3.5.1)</w:t>
-      </w:r>
-      <w:r>
-        <w:br w:type="textWrapping"/>
-      </w:r>
-      <w:r>
-        <w:rPr>
-          <w:rStyle w:val="VerbatimChar"/>
-        </w:rPr>
-        <w:t xml:space="preserve">#&gt;  cluster        2.0.7-1 2018-04-13 CRAN (R 3.5.1)</w:t>
-      </w:r>
-      <w:r>
-        <w:br w:type="textWrapping"/>
-      </w:r>
-      <w:r>
-        <w:rPr>
-          <w:rStyle w:val="VerbatimChar"/>
-        </w:rPr>
-        <w:t xml:space="preserve">#&gt;  colorspace     1.3-2   2016-12-14 CRAN (R 3.5.1)</w:t>
-      </w:r>
-      <w:r>
-        <w:br w:type="textWrapping"/>
-      </w:r>
-      <w:r>
-        <w:rPr>
-          <w:rStyle w:val="VerbatimChar"/>
-        </w:rPr>
-        <w:t xml:space="preserve">#&gt;  compiler       3.5.1   2018-07-02 local         </w:t>
-      </w:r>
-      <w:r>
-        <w:br w:type="textWrapping"/>
-      </w:r>
-      <w:r>
-        <w:rPr>
-          <w:rStyle w:val="VerbatimChar"/>
-        </w:rPr>
-        <w:t xml:space="preserve">#&gt;  crayon         1.3.4   2017-09-16 CRAN (R 3.5.1)</w:t>
-      </w:r>
-      <w:r>
-        <w:br w:type="textWrapping"/>
-      </w:r>
-      <w:r>
-        <w:rPr>
-          <w:rStyle w:val="VerbatimChar"/>
-        </w:rPr>
-        <w:t xml:space="preserve">#&gt;  data.table     1.11.4  2018-05-27 CRAN (R 3.5.1)</w:t>
-      </w:r>
-      <w:r>
-        <w:br w:type="textWrapping"/>
-      </w:r>
-      <w:r>
-        <w:rPr>
-          <w:rStyle w:val="VerbatimChar"/>
-        </w:rPr>
-        <w:t xml:space="preserve">#&gt;  datasets     * 3.5.1   2018-07-02 local         </w:t>
-      </w:r>
-      <w:r>
-        <w:br w:type="textWrapping"/>
-      </w:r>
-      <w:r>
-        <w:rPr>
-          <w:rStyle w:val="VerbatimChar"/>
-        </w:rPr>
-        <w:t xml:space="preserve">#&gt;  devtools       1.13.6  2018-06-27 CRAN (R 3.5.1)</w:t>
-      </w:r>
-      <w:r>
-        <w:br w:type="textWrapping"/>
-      </w:r>
-      <w:r>
-        <w:rPr>
-          <w:rStyle w:val="VerbatimChar"/>
-        </w:rPr>
-        <w:t xml:space="preserve">#&gt;  digest         0.6.16  2018-08-22 CRAN (R 3.5.1)</w:t>
-      </w:r>
-      <w:r>
-        <w:br w:type="textWrapping"/>
-      </w:r>
-      <w:r>
-        <w:rPr>
-          <w:rStyle w:val="VerbatimChar"/>
-        </w:rPr>
-        <w:t xml:space="preserve">#&gt;  dplyr        * 0.7.6   2018-06-29 CRAN (R 3.5.1)</w:t>
-      </w:r>
-      <w:r>
-        <w:br w:type="textWrapping"/>
-      </w:r>
-      <w:r>
-        <w:rPr>
-          <w:rStyle w:val="VerbatimChar"/>
-        </w:rPr>
-        <w:t xml:space="preserve">#&gt;  evaluate       0.11    2018-07-17 CRAN (R 3.5.1)</w:t>
-      </w:r>
-      <w:r>
-        <w:br w:type="textWrapping"/>
-      </w:r>
-      <w:r>
-        <w:rPr>
-          <w:rStyle w:val="VerbatimChar"/>
-        </w:rPr>
-        <w:t xml:space="preserve">#&gt;  fansi          0.3.0   2018-08-13 CRAN (R 3.5.1)</w:t>
-      </w:r>
-      <w:r>
-        <w:br w:type="textWrapping"/>
-      </w:r>
-      <w:r>
-        <w:rPr>
-          <w:rStyle w:val="VerbatimChar"/>
-        </w:rPr>
-        <w:t xml:space="preserve">#&gt;  forcats      * 0.3.0   2018-02-19 CRAN (R 3.5.1)</w:t>
-      </w:r>
-      <w:r>
-        <w:br w:type="textWrapping"/>
-      </w:r>
-      <w:r>
-        <w:rPr>
-          <w:rStyle w:val="VerbatimChar"/>
-        </w:rPr>
-        <w:t xml:space="preserve">#&gt;  foreign        0.8-70  2017-11-28 CRAN (R 3.5.1)</w:t>
-      </w:r>
-      <w:r>
-        <w:br w:type="textWrapping"/>
-      </w:r>
-      <w:r>
-        <w:rPr>
-          <w:rStyle w:val="VerbatimChar"/>
-        </w:rPr>
-        <w:t xml:space="preserve">#&gt;  Formula      * 1.2-3   2018-05-03 CRAN (R 3.5.0)</w:t>
-      </w:r>
-      <w:r>
-        <w:br w:type="textWrapping"/>
-      </w:r>
-      <w:r>
-        <w:rPr>
-          <w:rStyle w:val="VerbatimChar"/>
-        </w:rPr>
-        <w:t xml:space="preserve">#&gt;  ggplot2      * 3.0.0   2018-07-03 CRAN (R 3.5.1)</w:t>
-      </w:r>
-      <w:r>
-        <w:br w:type="textWrapping"/>
-      </w:r>
-      <w:r>
-        <w:rPr>
-          <w:rStyle w:val="VerbatimChar"/>
-        </w:rPr>
-        <w:t xml:space="preserve">#&gt;  ggpmisc      * 0.3.0   2018-07-16 CRAN (R 3.5.1)</w:t>
-      </w:r>
-      <w:r>
-        <w:br w:type="textWrapping"/>
-      </w:r>
-      <w:r>
-        <w:rPr>
-          <w:rStyle w:val="VerbatimChar"/>
-        </w:rPr>
-        <w:t xml:space="preserve">#&gt;  ggrepel      * 0.8.0   2018-05-09 CRAN (R 3.5.1)</w:t>
-      </w:r>
-      <w:r>
-        <w:br w:type="textWrapping"/>
-      </w:r>
-      <w:r>
-        <w:rPr>
-          <w:rStyle w:val="VerbatimChar"/>
-        </w:rPr>
-        <w:t xml:space="preserve">#&gt;  glue         * 1.3.0   2018-07-17 CRAN (R 3.5.1)</w:t>
-      </w:r>
-      <w:r>
-        <w:br w:type="textWrapping"/>
-      </w:r>
-      <w:r>
-        <w:rPr>
-          <w:rStyle w:val="VerbatimChar"/>
-        </w:rPr>
-        <w:t xml:space="preserve">#&gt;  graphics     * 3.5.1   2018-07-02 local         </w:t>
-      </w:r>
-      <w:r>
-        <w:br w:type="textWrapping"/>
-      </w:r>
-      <w:r>
-        <w:rPr>
-          <w:rStyle w:val="VerbatimChar"/>
-        </w:rPr>
-        <w:t xml:space="preserve">#&gt;  grDevices    * 3.5.1   2018-07-02 local         </w:t>
-      </w:r>
-      <w:r>
-        <w:br w:type="textWrapping"/>
-      </w:r>
-      <w:r>
-        <w:rPr>
-          <w:rStyle w:val="VerbatimChar"/>
-        </w:rPr>
-        <w:t xml:space="preserve">#&gt;  grid           3.5.1   2018-07-02 local         </w:t>
-      </w:r>
-      <w:r>
-        <w:br w:type="textWrapping"/>
-      </w:r>
-      <w:r>
-        <w:rPr>
-          <w:rStyle w:val="VerbatimChar"/>
-        </w:rPr>
-        <w:t xml:space="preserve">#&gt;  gridExtra      2.3     2017-09-09 CRAN (R 3.5.1)</w:t>
-      </w:r>
-      <w:r>
-        <w:br w:type="textWrapping"/>
-      </w:r>
-      <w:r>
-        <w:rPr>
-          <w:rStyle w:val="VerbatimChar"/>
-        </w:rPr>
-        <w:t xml:space="preserve">#&gt;  gtable         0.2.0   2016-02-26 CRAN (R 3.5.1)</w:t>
-      </w:r>
-      <w:r>
-        <w:br w:type="textWrapping"/>
-      </w:r>
-      <w:r>
-        <w:rPr>
-          <w:rStyle w:val="VerbatimChar"/>
-        </w:rPr>
-        <w:t xml:space="preserve">#&gt;  haven          1.1.2   2018-06-27 CRAN (R 3.5.1)</w:t>
-      </w:r>
-      <w:r>
-        <w:br w:type="textWrapping"/>
-      </w:r>
-      <w:r>
-        <w:rPr>
-          <w:rStyle w:val="VerbatimChar"/>
-        </w:rPr>
-        <w:t xml:space="preserve">#&gt;  here           0.1     2017-05-28 CRAN (R 3.5.1)</w:t>
-      </w:r>
-      <w:r>
-        <w:br w:type="textWrapping"/>
-      </w:r>
-      <w:r>
-        <w:rPr>
-          <w:rStyle w:val="VerbatimChar"/>
-        </w:rPr>
-        <w:t xml:space="preserve">#&gt;  highr          0.7     2018-06-09 CRAN (R 3.5.1)</w:t>
-      </w:r>
-      <w:r>
-        <w:br w:type="textWrapping"/>
-      </w:r>
-      <w:r>
-        <w:rPr>
-          <w:rStyle w:val="VerbatimChar"/>
-        </w:rPr>
-        <w:t xml:space="preserve">#&gt;  Hmisc        * 4.1-1   2018-01-03 CRAN (R 3.5.1)</w:t>
-      </w:r>
-      <w:r>
-        <w:br w:type="textWrapping"/>
-      </w:r>
-      <w:r>
-        <w:rPr>
-          <w:rStyle w:val="VerbatimChar"/>
-        </w:rPr>
-        <w:t xml:space="preserve">#&gt;  hms            0.4.2   2018-03-10 CRAN (R 3.5.1)</w:t>
-      </w:r>
-      <w:r>
-        <w:br w:type="textWrapping"/>
-      </w:r>
-      <w:r>
-        <w:rPr>
-          <w:rStyle w:val="VerbatimChar"/>
-        </w:rPr>
-        <w:t xml:space="preserve">#&gt;  htmlTable      1.12    2018-05-26 CRAN (R 3.5.1)</w:t>
-      </w:r>
-      <w:r>
-        <w:br w:type="textWrapping"/>
-      </w:r>
-      <w:r>
-        <w:rPr>
-          <w:rStyle w:val="VerbatimChar"/>
-        </w:rPr>
-        <w:t xml:space="preserve">#&gt;  htmltools      0.3.6   2017-04-28 CRAN (R 3.5.1)</w:t>
-      </w:r>
-      <w:r>
-        <w:br w:type="textWrapping"/>
-      </w:r>
-      <w:r>
-        <w:rPr>
-          <w:rStyle w:val="VerbatimChar"/>
-        </w:rPr>
-        <w:t xml:space="preserve">#&gt;  htmlwidgets    1.2     2018-04-19 CRAN (R 3.5.1)</w:t>
-      </w:r>
-      <w:r>
-        <w:br w:type="textWrapping"/>
-      </w:r>
-      <w:r>
-        <w:rPr>
-          <w:rStyle w:val="VerbatimChar"/>
-        </w:rPr>
-        <w:t xml:space="preserve">#&gt;  httr           1.3.1   2017-08-20 CRAN (R 3.5.1)</w:t>
-      </w:r>
-      <w:r>
-        <w:br w:type="textWrapping"/>
-      </w:r>
-      <w:r>
-        <w:rPr>
-          <w:rStyle w:val="VerbatimChar"/>
-        </w:rPr>
-        <w:t xml:space="preserve">#&gt;  janeaustenr    0.1.5   2017-06-10 CRAN (R 3.5.1)</w:t>
-      </w:r>
-      <w:r>
-        <w:br w:type="textWrapping"/>
-      </w:r>
-      <w:r>
-        <w:rPr>
-          <w:rStyle w:val="VerbatimChar"/>
-        </w:rPr>
-        <w:t xml:space="preserve">#&gt;  jsonlite       1.5     2017-06-01 CRAN (R 3.5.1)</w:t>
-      </w:r>
-      <w:r>
-        <w:br w:type="textWrapping"/>
-      </w:r>
-      <w:r>
-        <w:rPr>
-          <w:rStyle w:val="VerbatimChar"/>
-        </w:rPr>
-        <w:t xml:space="preserve">#&gt;  knitr          1.20    2018-02-20 CRAN (R 3.5.1)</w:t>
-      </w:r>
-      <w:r>
-        <w:br w:type="textWrapping"/>
-      </w:r>
-      <w:r>
-        <w:rPr>
-          <w:rStyle w:val="VerbatimChar"/>
-        </w:rPr>
-        <w:t xml:space="preserve">#&gt;  labeling       0.3     2014-08-23 CRAN (R 3.5.0)</w:t>
-      </w:r>
-      <w:r>
-        <w:br w:type="textWrapping"/>
-      </w:r>
-      <w:r>
-        <w:rPr>
-          <w:rStyle w:val="VerbatimChar"/>
-        </w:rPr>
-        <w:t xml:space="preserve">#&gt;  lattice      * 0.20-35 2017-03-25 CRAN (R 3.5.1)</w:t>
-      </w:r>
-      <w:r>
-        <w:br w:type="textWrapping"/>
-      </w:r>
-      <w:r>
-        <w:rPr>
-          <w:rStyle w:val="VerbatimChar"/>
-        </w:rPr>
-        <w:t xml:space="preserve">#&gt;  latticeExtra   0.6-28  2016-02-09 CRAN (R 3.5.1)</w:t>
-      </w:r>
-      <w:r>
-        <w:br w:type="textWrapping"/>
-      </w:r>
-      <w:r>
-        <w:rPr>
-          <w:rStyle w:val="VerbatimChar"/>
-        </w:rPr>
-        <w:t xml:space="preserve">#&gt;  lazyeval       0.2.1   2017-10-29 CRAN (R 3.5.1)</w:t>
-      </w:r>
-      <w:r>
-        <w:br w:type="textWrapping"/>
-      </w:r>
-      <w:r>
-        <w:rPr>
-          <w:rStyle w:val="VerbatimChar"/>
-        </w:rPr>
-        <w:t xml:space="preserve">#&gt;  lubridate      1.7.4   2018-04-11 CRAN (R 3.5.1)</w:t>
-      </w:r>
-      <w:r>
-        <w:br w:type="textWrapping"/>
-      </w:r>
-      <w:r>
-        <w:rPr>
-          <w:rStyle w:val="VerbatimChar"/>
-        </w:rPr>
-        <w:t xml:space="preserve">#&gt;  magrittr       1.5     2014-11-22 CRAN (R 3.5.1)</w:t>
-      </w:r>
-      <w:r>
-        <w:br w:type="textWrapping"/>
-      </w:r>
-      <w:r>
-        <w:rPr>
-          <w:rStyle w:val="VerbatimChar"/>
-        </w:rPr>
-        <w:t xml:space="preserve">#&gt;  Matrix         1.2-14  2018-04-13 CRAN (R 3.5.1)</w:t>
-      </w:r>
-      <w:r>
-        <w:br w:type="textWrapping"/>
-      </w:r>
-      <w:r>
-        <w:rPr>
-          <w:rStyle w:val="VerbatimChar"/>
-        </w:rPr>
-        <w:t xml:space="preserve">#&gt;  memoise        1.1.0   2017-04-21 CRAN (R 3.5.1)</w:t>
-      </w:r>
-      <w:r>
-        <w:br w:type="textWrapping"/>
-      </w:r>
-      <w:r>
-        <w:rPr>
-          <w:rStyle w:val="VerbatimChar"/>
-        </w:rPr>
-        <w:t xml:space="preserve">#&gt;  methods      * 3.5.1   2018-07-02 local         </w:t>
-      </w:r>
-      <w:r>
-        <w:br w:type="textWrapping"/>
-      </w:r>
-      <w:r>
-        <w:rPr>
-          <w:rStyle w:val="VerbatimChar"/>
-        </w:rPr>
-        <w:t xml:space="preserve">#&gt;  modelr         0.1.2   2018-05-11 CRAN (R 3.5.1)</w:t>
-      </w:r>
-      <w:r>
-        <w:br w:type="textWrapping"/>
-      </w:r>
-      <w:r>
-        <w:rPr>
-          <w:rStyle w:val="VerbatimChar"/>
-        </w:rPr>
-        <w:t xml:space="preserve">#&gt;  munsell        0.5.0   2018-06-12 CRAN (R 3.5.1)</w:t>
-      </w:r>
-      <w:r>
-        <w:br w:type="textWrapping"/>
-      </w:r>
-      <w:r>
-        <w:rPr>
-          <w:rStyle w:val="VerbatimChar"/>
-        </w:rPr>
-        <w:t xml:space="preserve">#&gt;  nlme           3.1-137 2018-04-07 CRAN (R 3.5.1)</w:t>
-      </w:r>
-      <w:r>
-        <w:br w:type="textWrapping"/>
-      </w:r>
-      <w:r>
-        <w:rPr>
-          <w:rStyle w:val="VerbatimChar"/>
-        </w:rPr>
-        <w:t xml:space="preserve">#&gt;  nnet           7.3-12  2016-02-02 CRAN (R 3.5.1)</w:t>
-      </w:r>
-      <w:r>
-        <w:br w:type="textWrapping"/>
-      </w:r>
-      <w:r>
-        <w:rPr>
-          <w:rStyle w:val="VerbatimChar"/>
-        </w:rPr>
-        <w:t xml:space="preserve">#&gt;  pillar         1.3.0   2018-07-14 CRAN (R 3.5.1)</w:t>
-      </w:r>
-      <w:r>
-        <w:br w:type="textWrapping"/>
-      </w:r>
-      <w:r>
-        <w:rPr>
-          <w:rStyle w:val="VerbatimChar"/>
-        </w:rPr>
-        <w:t xml:space="preserve">#&gt;  pkgconfig      2.0.2   2018-08-16 CRAN (R 3.5.1)</w:t>
-      </w:r>
-      <w:r>
-        <w:br w:type="textWrapping"/>
-      </w:r>
-      <w:r>
-        <w:rPr>
-          <w:rStyle w:val="VerbatimChar"/>
-        </w:rPr>
-        <w:t xml:space="preserve">#&gt;  plyr           1.8.4   2016-06-08 CRAN (R 3.5.1)</w:t>
-      </w:r>
-      <w:r>
-        <w:br w:type="textWrapping"/>
-      </w:r>
-      <w:r>
-        <w:rPr>
-          <w:rStyle w:val="VerbatimChar"/>
-        </w:rPr>
-        <w:t xml:space="preserve">#&gt;  polynom        1.3-9   2016-12-08 CRAN (R 3.5.0)</w:t>
-      </w:r>
-      <w:r>
-        <w:br w:type="textWrapping"/>
-      </w:r>
-      <w:r>
-        <w:rPr>
-          <w:rStyle w:val="VerbatimChar"/>
-        </w:rPr>
-        <w:t xml:space="preserve">#&gt;  purrr        * 0.2.5   2018-05-29 CRAN (R 3.5.1)</w:t>
-      </w:r>
-      <w:r>
-        <w:br w:type="textWrapping"/>
-      </w:r>
-      <w:r>
-        <w:rPr>
-          <w:rStyle w:val="VerbatimChar"/>
-        </w:rPr>
-        <w:t xml:space="preserve">#&gt;  R6             2.2.2   2017-06-17 CRAN (R 3.5.1)</w:t>
-      </w:r>
-      <w:r>
-        <w:br w:type="textWrapping"/>
-      </w:r>
-      <w:r>
-        <w:rPr>
-          <w:rStyle w:val="VerbatimChar"/>
-        </w:rPr>
-        <w:t xml:space="preserve">#&gt;  RColorBrewer   1.1-2   2014-12-07 CRAN (R 3.5.0)</w:t>
-      </w:r>
-      <w:r>
-        <w:br w:type="textWrapping"/>
-      </w:r>
-      <w:r>
-        <w:rPr>
-          <w:rStyle w:val="VerbatimChar"/>
-        </w:rPr>
-        <w:t xml:space="preserve">#&gt;  Rcpp           0.12.18 2018-07-23 CRAN (R 3.5.1)</w:t>
-      </w:r>
-      <w:r>
-        <w:br w:type="textWrapping"/>
-      </w:r>
-      <w:r>
-        <w:rPr>
-          <w:rStyle w:val="VerbatimChar"/>
-        </w:rPr>
-        <w:t xml:space="preserve">#&gt;  readr        * 1.1.1   2017-05-16 CRAN (R 3.5.1)</w:t>
-      </w:r>
-      <w:r>
-        <w:br w:type="textWrapping"/>
-      </w:r>
-      <w:r>
-        <w:rPr>
-          <w:rStyle w:val="VerbatimChar"/>
-        </w:rPr>
-        <w:t xml:space="preserve">#&gt;  readxl         1.1.0   2018-04-20 CRAN (R 3.5.1)</w:t>
-      </w:r>
-      <w:r>
-        <w:br w:type="textWrapping"/>
-      </w:r>
-      <w:r>
-        <w:rPr>
-          <w:rStyle w:val="VerbatimChar"/>
-        </w:rPr>
-        <w:t xml:space="preserve">#&gt;  rlang          0.2.2   2018-08-16 CRAN (R 3.5.1)</w:t>
-      </w:r>
-      <w:r>
-        <w:br w:type="textWrapping"/>
-      </w:r>
-      <w:r>
-        <w:rPr>
-          <w:rStyle w:val="VerbatimChar"/>
-        </w:rPr>
-        <w:t xml:space="preserve">#&gt;  rmarkdown      1.10    2018-06-11 CRAN (R 3.5.1)</w:t>
-      </w:r>
-      <w:r>
-        <w:br w:type="textWrapping"/>
-      </w:r>
-      <w:r>
-        <w:rPr>
-          <w:rStyle w:val="VerbatimChar"/>
-        </w:rPr>
-        <w:t xml:space="preserve">#&gt;  rpart          4.1-13  2018-02-23 CRAN (R 3.5.1)</w:t>
-      </w:r>
-      <w:r>
-        <w:br w:type="textWrapping"/>
-      </w:r>
-      <w:r>
-        <w:rPr>
-          <w:rStyle w:val="VerbatimChar"/>
-        </w:rPr>
-        <w:t xml:space="preserve">#&gt;  rprojroot      1.3-2   2018-01-03 CRAN (R 3.5.1)</w:t>
-      </w:r>
-      <w:r>
-        <w:br w:type="textWrapping"/>
-      </w:r>
-      <w:r>
-        <w:rPr>
-          <w:rStyle w:val="VerbatimChar"/>
-        </w:rPr>
-        <w:t xml:space="preserve">#&gt;  rstudioapi     0.7     2017-09-07 CRAN (R 3.5.1)</w:t>
-      </w:r>
-      <w:r>
-        <w:br w:type="textWrapping"/>
-      </w:r>
-      <w:r>
-        <w:rPr>
-          <w:rStyle w:val="VerbatimChar"/>
-        </w:rPr>
-        <w:t xml:space="preserve">#&gt;  rvest          0.3.2   2016-06-17 CRAN (R 3.5.1)</w:t>
-      </w:r>
-      <w:r>
-        <w:br w:type="textWrapping"/>
-      </w:r>
-      <w:r>
-        <w:rPr>
-          <w:rStyle w:val="VerbatimChar"/>
-        </w:rPr>
-        <w:t xml:space="preserve">#&gt;  scales       * 1.0.0   2018-08-09 CRAN (R 3.5.1)</w:t>
-      </w:r>
-      <w:r>
-        <w:br w:type="textWrapping"/>
-      </w:r>
-      <w:r>
-        <w:rPr>
-          <w:rStyle w:val="VerbatimChar"/>
-        </w:rPr>
-        <w:t xml:space="preserve">#&gt;  SnowballC      0.5.1   2014-08-09 CRAN (R 3.5.0)</w:t>
-      </w:r>
-      <w:r>
-        <w:br w:type="textWrapping"/>
-      </w:r>
-      <w:r>
-        <w:rPr>
-          <w:rStyle w:val="VerbatimChar"/>
-        </w:rPr>
-        <w:t xml:space="preserve">#&gt;  splines        3.5.1   2018-07-02 local         </w:t>
-      </w:r>
-      <w:r>
-        <w:br w:type="textWrapping"/>
-      </w:r>
-      <w:r>
-        <w:rPr>
-          <w:rStyle w:val="VerbatimChar"/>
-        </w:rPr>
-        <w:t xml:space="preserve">#&gt;  stats        * 3.5.1   2018-07-02 local         </w:t>
-      </w:r>
-      <w:r>
-        <w:br w:type="textWrapping"/>
-      </w:r>
-      <w:r>
-        <w:rPr>
-          <w:rStyle w:val="VerbatimChar"/>
-        </w:rPr>
-        <w:t xml:space="preserve">#&gt;  stringi        1.1.7   2018-03-12 CRAN (R 3.5.0)</w:t>
-      </w:r>
-      <w:r>
-        <w:br w:type="textWrapping"/>
-      </w:r>
-      <w:r>
-        <w:rPr>
-          <w:rStyle w:val="VerbatimChar"/>
-        </w:rPr>
-        <w:t xml:space="preserve">#&gt;  stringr      * 1.3.1   2018-05-10 CRAN (R 3.5.1)</w:t>
-      </w:r>
-      <w:r>
-        <w:br w:type="textWrapping"/>
-      </w:r>
-      <w:r>
-        <w:rPr>
-          <w:rStyle w:val="VerbatimChar"/>
-        </w:rPr>
-        <w:t xml:space="preserve">#&gt;  survival     * 2.42-3  2018-04-16 CRAN (R 3.5.1)</w:t>
-      </w:r>
-      <w:r>
-        <w:br w:type="textWrapping"/>
-      </w:r>
-      <w:r>
-        <w:rPr>
-          <w:rStyle w:val="VerbatimChar"/>
-        </w:rPr>
-        <w:t xml:space="preserve">#&gt;  tibble       * 1.4.2   2018-01-22 CRAN (R 3.5.1)</w:t>
-      </w:r>
-      <w:r>
-        <w:br w:type="textWrapping"/>
-      </w:r>
-      <w:r>
-        <w:rPr>
-          <w:rStyle w:val="VerbatimChar"/>
-        </w:rPr>
-        <w:t xml:space="preserve">#&gt;  tidyr        * 0.8.1   2018-05-18 CRAN (R 3.5.1)</w:t>
-      </w:r>
-      <w:r>
-        <w:br w:type="textWrapping"/>
-      </w:r>
-      <w:r>
-        <w:rPr>
-          <w:rStyle w:val="VerbatimChar"/>
-        </w:rPr>
-        <w:t xml:space="preserve">#&gt;  tidyselect     0.2.4   2018-02-26 CRAN (R 3.5.1)</w:t>
-      </w:r>
-      <w:r>
-        <w:br w:type="textWrapping"/>
-      </w:r>
-      <w:r>
-        <w:rPr>
-          <w:rStyle w:val="VerbatimChar"/>
-        </w:rPr>
-        <w:t xml:space="preserve">#&gt;  tidytext     * 0.1.9   2018-05-29 CRAN (R 3.5.1)</w:t>
-      </w:r>
-      <w:r>
-        <w:br w:type="textWrapping"/>
-      </w:r>
-      <w:r>
-        <w:rPr>
-          <w:rStyle w:val="VerbatimChar"/>
-        </w:rPr>
-        <w:t xml:space="preserve">#&gt;  tidyverse    * 1.2.1   2017-11-14 CRAN (R 3.5.1)</w:t>
-      </w:r>
-      <w:r>
-        <w:br w:type="textWrapping"/>
-      </w:r>
-      <w:r>
-        <w:rPr>
-          <w:rStyle w:val="VerbatimChar"/>
-        </w:rPr>
-        <w:t xml:space="preserve">#&gt;  tokenizers     0.2.1   2018-03-29 CRAN (R 3.5.1)</w:t>
-      </w:r>
-      <w:r>
-        <w:br w:type="textWrapping"/>
-      </w:r>
-      <w:r>
-        <w:rPr>
-          <w:rStyle w:val="VerbatimChar"/>
-        </w:rPr>
-        <w:t xml:space="preserve">#&gt;  tools          3.5.1   2018-07-02 local         </w:t>
-      </w:r>
-      <w:r>
-        <w:br w:type="textWrapping"/>
-      </w:r>
-      <w:r>
-        <w:rPr>
-          <w:rStyle w:val="VerbatimChar"/>
-        </w:rPr>
-        <w:t xml:space="preserve">#&gt;  utf8           1.1.4   2018-05-24 CRAN (R 3.5.1)</w:t>
-      </w:r>
-      <w:r>
-        <w:br w:type="textWrapping"/>
-      </w:r>
-      <w:r>
-        <w:rPr>
-          <w:rStyle w:val="VerbatimChar"/>
-        </w:rPr>
-        <w:t xml:space="preserve">#&gt;  utils        * 3.5.1   2018-07-02 local         </w:t>
-      </w:r>
-      <w:r>
-        <w:br w:type="textWrapping"/>
-      </w:r>
-      <w:r>
-        <w:rPr>
-          <w:rStyle w:val="VerbatimChar"/>
-        </w:rPr>
-        <w:t xml:space="preserve">#&gt;  withr          2.1.2   2018-03-15 CRAN (R 3.5.1)</w:t>
-      </w:r>
-      <w:r>
-        <w:br w:type="textWrapping"/>
-      </w:r>
-      <w:r>
-        <w:rPr>
-          <w:rStyle w:val="VerbatimChar"/>
-        </w:rPr>
-        <w:t xml:space="preserve">#&gt;  xfun           0.3     2018-07-06 CRAN (R 3.5.1)</w:t>
-      </w:r>
-      <w:r>
-        <w:br w:type="textWrapping"/>
-      </w:r>
-      <w:r>
-        <w:rPr>
-          <w:rStyle w:val="VerbatimChar"/>
-        </w:rPr>
-        <w:t xml:space="preserve">#&gt;  xml2           1.2.0   2018-01-24 CRAN (R 3.5.1)</w:t>
-      </w:r>
-      <w:r>
-        <w:br w:type="textWrapping"/>
-      </w:r>
-      <w:r>
-        <w:rPr>
-          <w:rStyle w:val="VerbatimChar"/>
-        </w:rPr>
-        <w:t xml:space="preserve">#&gt;  yaml           2.2.0   2018-07-25 CRAN (R 3.5.1)</w:t>
+        <w:t xml:space="preserve">#&gt; ─ Packages ──────────────────────────────────────────────────────────────</w:t>
+      </w:r>
+      <w:r>
+        <w:br w:type="textWrapping"/>
+      </w:r>
+      <w:r>
+        <w:rPr>
+          <w:rStyle w:val="VerbatimChar"/>
+        </w:rPr>
+        <w:t xml:space="preserve">#&gt;  package      * version    date       lib</w:t>
+      </w:r>
+      <w:r>
+        <w:br w:type="textWrapping"/>
+      </w:r>
+      <w:r>
+        <w:rPr>
+          <w:rStyle w:val="VerbatimChar"/>
+        </w:rPr>
+        <w:t xml:space="preserve">#&gt;  acepack        1.4.1      2016-10-29 [1]</w:t>
+      </w:r>
+      <w:r>
+        <w:br w:type="textWrapping"/>
+      </w:r>
+      <w:r>
+        <w:rPr>
+          <w:rStyle w:val="VerbatimChar"/>
+        </w:rPr>
+        <w:t xml:space="preserve">#&gt;  assertthat     0.2.0      2017-04-11 [1]</w:t>
+      </w:r>
+      <w:r>
+        <w:br w:type="textWrapping"/>
+      </w:r>
+      <w:r>
+        <w:rPr>
+          <w:rStyle w:val="VerbatimChar"/>
+        </w:rPr>
+        <w:t xml:space="preserve">#&gt;  backports      1.1.2      2017-12-13 [1]</w:t>
+      </w:r>
+      <w:r>
+        <w:br w:type="textWrapping"/>
+      </w:r>
+      <w:r>
+        <w:rPr>
+          <w:rStyle w:val="VerbatimChar"/>
+        </w:rPr>
+        <w:t xml:space="preserve">#&gt;  base64enc      0.1-3      2015-07-28 [1]</w:t>
+      </w:r>
+      <w:r>
+        <w:br w:type="textWrapping"/>
+      </w:r>
+      <w:r>
+        <w:rPr>
+          <w:rStyle w:val="VerbatimChar"/>
+        </w:rPr>
+        <w:t xml:space="preserve">#&gt;  bindr          0.1.1      2018-03-13 [1]</w:t>
+      </w:r>
+      <w:r>
+        <w:br w:type="textWrapping"/>
+      </w:r>
+      <w:r>
+        <w:rPr>
+          <w:rStyle w:val="VerbatimChar"/>
+        </w:rPr>
+        <w:t xml:space="preserve">#&gt;  bindrcpp     * 0.2.2      2018-03-29 [1]</w:t>
+      </w:r>
+      <w:r>
+        <w:br w:type="textWrapping"/>
+      </w:r>
+      <w:r>
+        <w:rPr>
+          <w:rStyle w:val="VerbatimChar"/>
+        </w:rPr>
+        <w:t xml:space="preserve">#&gt;  bookdown       0.7        2018-02-18 [1]</w:t>
+      </w:r>
+      <w:r>
+        <w:br w:type="textWrapping"/>
+      </w:r>
+      <w:r>
+        <w:rPr>
+          <w:rStyle w:val="VerbatimChar"/>
+        </w:rPr>
+        <w:t xml:space="preserve">#&gt;  broom          0.5.0      2018-07-17 [1]</w:t>
+      </w:r>
+      <w:r>
+        <w:br w:type="textWrapping"/>
+      </w:r>
+      <w:r>
+        <w:rPr>
+          <w:rStyle w:val="VerbatimChar"/>
+        </w:rPr>
+        <w:t xml:space="preserve">#&gt;  callr          3.0.0      2018-08-24 [1]</w:t>
+      </w:r>
+      <w:r>
+        <w:br w:type="textWrapping"/>
+      </w:r>
+      <w:r>
+        <w:rPr>
+          <w:rStyle w:val="VerbatimChar"/>
+        </w:rPr>
+        <w:t xml:space="preserve">#&gt;  cellranger     1.1.0.9000 2018-11-01 [1]</w:t>
+      </w:r>
+      <w:r>
+        <w:br w:type="textWrapping"/>
+      </w:r>
+      <w:r>
+        <w:rPr>
+          <w:rStyle w:val="VerbatimChar"/>
+        </w:rPr>
+        <w:t xml:space="preserve">#&gt;  checkmate      1.8.5      2017-10-24 [1]</w:t>
+      </w:r>
+      <w:r>
+        <w:br w:type="textWrapping"/>
+      </w:r>
+      <w:r>
+        <w:rPr>
+          <w:rStyle w:val="VerbatimChar"/>
+        </w:rPr>
+        <w:t xml:space="preserve">#&gt;  cli            1.0.1      2018-09-25 [1]</w:t>
+      </w:r>
+      <w:r>
+        <w:br w:type="textWrapping"/>
+      </w:r>
+      <w:r>
+        <w:rPr>
+          <w:rStyle w:val="VerbatimChar"/>
+        </w:rPr>
+        <w:t xml:space="preserve">#&gt;  cluster        2.0.7-1    2018-04-13 [1]</w:t>
+      </w:r>
+      <w:r>
+        <w:br w:type="textWrapping"/>
+      </w:r>
+      <w:r>
+        <w:rPr>
+          <w:rStyle w:val="VerbatimChar"/>
+        </w:rPr>
+        <w:t xml:space="preserve">#&gt;  colorspace     1.3-2      2016-12-14 [1]</w:t>
+      </w:r>
+      <w:r>
+        <w:br w:type="textWrapping"/>
+      </w:r>
+      <w:r>
+        <w:rPr>
+          <w:rStyle w:val="VerbatimChar"/>
+        </w:rPr>
+        <w:t xml:space="preserve">#&gt;  crayon         1.3.4      2018-11-01 [1]</w:t>
+      </w:r>
+      <w:r>
+        <w:br w:type="textWrapping"/>
+      </w:r>
+      <w:r>
+        <w:rPr>
+          <w:rStyle w:val="VerbatimChar"/>
+        </w:rPr>
+        <w:t xml:space="preserve">#&gt;  data.table     1.11.8     2018-09-30 [1]</w:t>
+      </w:r>
+      <w:r>
+        <w:br w:type="textWrapping"/>
+      </w:r>
+      <w:r>
+        <w:rPr>
+          <w:rStyle w:val="VerbatimChar"/>
+        </w:rPr>
+        <w:t xml:space="preserve">#&gt;  desc           1.2.0      2018-05-01 [1]</w:t>
+      </w:r>
+      <w:r>
+        <w:br w:type="textWrapping"/>
+      </w:r>
+      <w:r>
+        <w:rPr>
+          <w:rStyle w:val="VerbatimChar"/>
+        </w:rPr>
+        <w:t xml:space="preserve">#&gt;  devtools       2.0.1      2018-10-26 [1]</w:t>
+      </w:r>
+      <w:r>
+        <w:br w:type="textWrapping"/>
+      </w:r>
+      <w:r>
+        <w:rPr>
+          <w:rStyle w:val="VerbatimChar"/>
+        </w:rPr>
+        <w:t xml:space="preserve">#&gt;  digest         0.6.18     2018-10-10 [1]</w:t>
+      </w:r>
+      <w:r>
+        <w:br w:type="textWrapping"/>
+      </w:r>
+      <w:r>
+        <w:rPr>
+          <w:rStyle w:val="VerbatimChar"/>
+        </w:rPr>
+        <w:t xml:space="preserve">#&gt;  dplyr        * 0.7.7      2018-10-16 [1]</w:t>
+      </w:r>
+      <w:r>
+        <w:br w:type="textWrapping"/>
+      </w:r>
+      <w:r>
+        <w:rPr>
+          <w:rStyle w:val="VerbatimChar"/>
+        </w:rPr>
+        <w:t xml:space="preserve">#&gt;  evaluate       0.12       2018-10-09 [1]</w:t>
+      </w:r>
+      <w:r>
+        <w:br w:type="textWrapping"/>
+      </w:r>
+      <w:r>
+        <w:rPr>
+          <w:rStyle w:val="VerbatimChar"/>
+        </w:rPr>
+        <w:t xml:space="preserve">#&gt;  fansi          0.4.0      2018-10-05 [1]</w:t>
+      </w:r>
+      <w:r>
+        <w:br w:type="textWrapping"/>
+      </w:r>
+      <w:r>
+        <w:rPr>
+          <w:rStyle w:val="VerbatimChar"/>
+        </w:rPr>
+        <w:t xml:space="preserve">#&gt;  forcats      * 0.3.0      2018-02-19 [1]</w:t>
+      </w:r>
+      <w:r>
+        <w:br w:type="textWrapping"/>
+      </w:r>
+      <w:r>
+        <w:rPr>
+          <w:rStyle w:val="VerbatimChar"/>
+        </w:rPr>
+        <w:t xml:space="preserve">#&gt;  foreign        0.8-71     2018-07-20 [1]</w:t>
+      </w:r>
+      <w:r>
+        <w:br w:type="textWrapping"/>
+      </w:r>
+      <w:r>
+        <w:rPr>
+          <w:rStyle w:val="VerbatimChar"/>
+        </w:rPr>
+        <w:t xml:space="preserve">#&gt;  Formula      * 1.2-3      2018-05-03 [1]</w:t>
+      </w:r>
+      <w:r>
+        <w:br w:type="textWrapping"/>
+      </w:r>
+      <w:r>
+        <w:rPr>
+          <w:rStyle w:val="VerbatimChar"/>
+        </w:rPr>
+        <w:t xml:space="preserve">#&gt;  fs             1.2.6      2018-08-23 [1]</w:t>
+      </w:r>
+      <w:r>
+        <w:br w:type="textWrapping"/>
+      </w:r>
+      <w:r>
+        <w:rPr>
+          <w:rStyle w:val="VerbatimChar"/>
+        </w:rPr>
+        <w:t xml:space="preserve">#&gt;  ggplot2      * 3.1.0      2018-10-25 [1]</w:t>
+      </w:r>
+      <w:r>
+        <w:br w:type="textWrapping"/>
+      </w:r>
+      <w:r>
+        <w:rPr>
+          <w:rStyle w:val="VerbatimChar"/>
+        </w:rPr>
+        <w:t xml:space="preserve">#&gt;  ggpmisc      * 0.3.0      2018-07-16 [1]</w:t>
+      </w:r>
+      <w:r>
+        <w:br w:type="textWrapping"/>
+      </w:r>
+      <w:r>
+        <w:rPr>
+          <w:rStyle w:val="VerbatimChar"/>
+        </w:rPr>
+        <w:t xml:space="preserve">#&gt;  ggrepel      * 0.8.0      2018-05-09 [1]</w:t>
+      </w:r>
+      <w:r>
+        <w:br w:type="textWrapping"/>
+      </w:r>
+      <w:r>
+        <w:rPr>
+          <w:rStyle w:val="VerbatimChar"/>
+        </w:rPr>
+        <w:t xml:space="preserve">#&gt;  glue         * 1.3.0      2018-10-31 [1]</w:t>
+      </w:r>
+      <w:r>
+        <w:br w:type="textWrapping"/>
+      </w:r>
+      <w:r>
+        <w:rPr>
+          <w:rStyle w:val="VerbatimChar"/>
+        </w:rPr>
+        <w:t xml:space="preserve">#&gt;  gridExtra      2.3        2017-09-09 [1]</w:t>
+      </w:r>
+      <w:r>
+        <w:br w:type="textWrapping"/>
+      </w:r>
+      <w:r>
+        <w:rPr>
+          <w:rStyle w:val="VerbatimChar"/>
+        </w:rPr>
+        <w:t xml:space="preserve">#&gt;  gtable         0.2.0      2016-02-26 [1]</w:t>
+      </w:r>
+      <w:r>
+        <w:br w:type="textWrapping"/>
+      </w:r>
+      <w:r>
+        <w:rPr>
+          <w:rStyle w:val="VerbatimChar"/>
+        </w:rPr>
+        <w:t xml:space="preserve">#&gt;  haven          1.1.2      2018-06-27 [1]</w:t>
+      </w:r>
+      <w:r>
+        <w:br w:type="textWrapping"/>
+      </w:r>
+      <w:r>
+        <w:rPr>
+          <w:rStyle w:val="VerbatimChar"/>
+        </w:rPr>
+        <w:t xml:space="preserve">#&gt;  here           0.1        2017-05-28 [1]</w:t>
+      </w:r>
+      <w:r>
+        <w:br w:type="textWrapping"/>
+      </w:r>
+      <w:r>
+        <w:rPr>
+          <w:rStyle w:val="VerbatimChar"/>
+        </w:rPr>
+        <w:t xml:space="preserve">#&gt;  highr          0.7        2018-06-09 [1]</w:t>
+      </w:r>
+      <w:r>
+        <w:br w:type="textWrapping"/>
+      </w:r>
+      <w:r>
+        <w:rPr>
+          <w:rStyle w:val="VerbatimChar"/>
+        </w:rPr>
+        <w:t xml:space="preserve">#&gt;  Hmisc        * 4.1-1      2018-01-03 [1]</w:t>
+      </w:r>
+      <w:r>
+        <w:br w:type="textWrapping"/>
+      </w:r>
+      <w:r>
+        <w:rPr>
+          <w:rStyle w:val="VerbatimChar"/>
+        </w:rPr>
+        <w:t xml:space="preserve">#&gt;  hms            0.4.2      2018-03-10 [1]</w:t>
+      </w:r>
+      <w:r>
+        <w:br w:type="textWrapping"/>
+      </w:r>
+      <w:r>
+        <w:rPr>
+          <w:rStyle w:val="VerbatimChar"/>
+        </w:rPr>
+        <w:t xml:space="preserve">#&gt;  htmlTable      1.12       2018-05-26 [1]</w:t>
+      </w:r>
+      <w:r>
+        <w:br w:type="textWrapping"/>
+      </w:r>
+      <w:r>
+        <w:rPr>
+          <w:rStyle w:val="VerbatimChar"/>
+        </w:rPr>
+        <w:t xml:space="preserve">#&gt;  htmltools      0.3.6      2017-04-28 [1]</w:t>
+      </w:r>
+      <w:r>
+        <w:br w:type="textWrapping"/>
+      </w:r>
+      <w:r>
+        <w:rPr>
+          <w:rStyle w:val="VerbatimChar"/>
+        </w:rPr>
+        <w:t xml:space="preserve">#&gt;  htmlwidgets    1.3        2018-09-30 [1]</w:t>
+      </w:r>
+      <w:r>
+        <w:br w:type="textWrapping"/>
+      </w:r>
+      <w:r>
+        <w:rPr>
+          <w:rStyle w:val="VerbatimChar"/>
+        </w:rPr>
+        <w:t xml:space="preserve">#&gt;  httr           1.3.1      2017-08-20 [1]</w:t>
+      </w:r>
+      <w:r>
+        <w:br w:type="textWrapping"/>
+      </w:r>
+      <w:r>
+        <w:rPr>
+          <w:rStyle w:val="VerbatimChar"/>
+        </w:rPr>
+        <w:t xml:space="preserve">#&gt;  janeaustenr    0.1.5      2017-06-10 [1]</w:t>
+      </w:r>
+      <w:r>
+        <w:br w:type="textWrapping"/>
+      </w:r>
+      <w:r>
+        <w:rPr>
+          <w:rStyle w:val="VerbatimChar"/>
+        </w:rPr>
+        <w:t xml:space="preserve">#&gt;  jsonlite       1.5        2017-06-01 [1]</w:t>
+      </w:r>
+      <w:r>
+        <w:br w:type="textWrapping"/>
+      </w:r>
+      <w:r>
+        <w:rPr>
+          <w:rStyle w:val="VerbatimChar"/>
+        </w:rPr>
+        <w:t xml:space="preserve">#&gt;  knitr          1.20       2018-02-20 [1]</w:t>
+      </w:r>
+      <w:r>
+        <w:br w:type="textWrapping"/>
+      </w:r>
+      <w:r>
+        <w:rPr>
+          <w:rStyle w:val="VerbatimChar"/>
+        </w:rPr>
+        <w:t xml:space="preserve">#&gt;  labeling       0.3        2014-08-23 [1]</w:t>
+      </w:r>
+      <w:r>
+        <w:br w:type="textWrapping"/>
+      </w:r>
+      <w:r>
+        <w:rPr>
+          <w:rStyle w:val="VerbatimChar"/>
+        </w:rPr>
+        <w:t xml:space="preserve">#&gt;  lattice      * 0.20-38    2018-11-04 [1]</w:t>
+      </w:r>
+      <w:r>
+        <w:br w:type="textWrapping"/>
+      </w:r>
+      <w:r>
+        <w:rPr>
+          <w:rStyle w:val="VerbatimChar"/>
+        </w:rPr>
+        <w:t xml:space="preserve">#&gt;  latticeExtra   0.6-28     2016-02-09 [1]</w:t>
+      </w:r>
+      <w:r>
+        <w:br w:type="textWrapping"/>
+      </w:r>
+      <w:r>
+        <w:rPr>
+          <w:rStyle w:val="VerbatimChar"/>
+        </w:rPr>
+        <w:t xml:space="preserve">#&gt;  lazyeval       0.2.1      2017-10-29 [1]</w:t>
+      </w:r>
+      <w:r>
+        <w:br w:type="textWrapping"/>
+      </w:r>
+      <w:r>
+        <w:rPr>
+          <w:rStyle w:val="VerbatimChar"/>
+        </w:rPr>
+        <w:t xml:space="preserve">#&gt;  lubridate      1.7.4      2018-04-11 [1]</w:t>
+      </w:r>
+      <w:r>
+        <w:br w:type="textWrapping"/>
+      </w:r>
+      <w:r>
+        <w:rPr>
+          <w:rStyle w:val="VerbatimChar"/>
+        </w:rPr>
+        <w:t xml:space="preserve">#&gt;  magrittr       1.5        2014-11-22 [1]</w:t>
+      </w:r>
+      <w:r>
+        <w:br w:type="textWrapping"/>
+      </w:r>
+      <w:r>
+        <w:rPr>
+          <w:rStyle w:val="VerbatimChar"/>
+        </w:rPr>
+        <w:t xml:space="preserve">#&gt;  Matrix         1.2-15     2018-11-01 [1]</w:t>
+      </w:r>
+      <w:r>
+        <w:br w:type="textWrapping"/>
+      </w:r>
+      <w:r>
+        <w:rPr>
+          <w:rStyle w:val="VerbatimChar"/>
+        </w:rPr>
+        <w:t xml:space="preserve">#&gt;  memoise        1.1.0      2017-04-21 [1]</w:t>
+      </w:r>
+      <w:r>
+        <w:br w:type="textWrapping"/>
+      </w:r>
+      <w:r>
+        <w:rPr>
+          <w:rStyle w:val="VerbatimChar"/>
+        </w:rPr>
+        <w:t xml:space="preserve">#&gt;  modelr         0.1.2      2018-05-11 [1]</w:t>
+      </w:r>
+      <w:r>
+        <w:br w:type="textWrapping"/>
+      </w:r>
+      <w:r>
+        <w:rPr>
+          <w:rStyle w:val="VerbatimChar"/>
+        </w:rPr>
+        <w:t xml:space="preserve">#&gt;  munsell        0.5.0      2018-06-12 [1]</w:t>
+      </w:r>
+      <w:r>
+        <w:br w:type="textWrapping"/>
+      </w:r>
+      <w:r>
+        <w:rPr>
+          <w:rStyle w:val="VerbatimChar"/>
+        </w:rPr>
+        <w:t xml:space="preserve">#&gt;  nlme           3.1-137    2018-04-07 [1]</w:t>
+      </w:r>
+      <w:r>
+        <w:br w:type="textWrapping"/>
+      </w:r>
+      <w:r>
+        <w:rPr>
+          <w:rStyle w:val="VerbatimChar"/>
+        </w:rPr>
+        <w:t xml:space="preserve">#&gt;  nnet           7.3-12     2016-02-02 [1]</w:t>
+      </w:r>
+      <w:r>
+        <w:br w:type="textWrapping"/>
+      </w:r>
+      <w:r>
+        <w:rPr>
+          <w:rStyle w:val="VerbatimChar"/>
+        </w:rPr>
+        <w:t xml:space="preserve">#&gt;  pillar         1.3.0      2018-07-14 [1]</w:t>
+      </w:r>
+      <w:r>
+        <w:br w:type="textWrapping"/>
+      </w:r>
+      <w:r>
+        <w:rPr>
+          <w:rStyle w:val="VerbatimChar"/>
+        </w:rPr>
+        <w:t xml:space="preserve">#&gt;  pkgbuild       1.0.2      2018-10-16 [1]</w:t>
+      </w:r>
+      <w:r>
+        <w:br w:type="textWrapping"/>
+      </w:r>
+      <w:r>
+        <w:rPr>
+          <w:rStyle w:val="VerbatimChar"/>
+        </w:rPr>
+        <w:t xml:space="preserve">#&gt;  pkgconfig      2.0.2      2018-08-16 [1]</w:t>
+      </w:r>
+      <w:r>
+        <w:br w:type="textWrapping"/>
+      </w:r>
+      <w:r>
+        <w:rPr>
+          <w:rStyle w:val="VerbatimChar"/>
+        </w:rPr>
+        <w:t xml:space="preserve">#&gt;  pkgload        1.0.2      2018-10-29 [1]</w:t>
+      </w:r>
+      <w:r>
+        <w:br w:type="textWrapping"/>
+      </w:r>
+      <w:r>
+        <w:rPr>
+          <w:rStyle w:val="VerbatimChar"/>
+        </w:rPr>
+        <w:t xml:space="preserve">#&gt;  plyr           1.8.4      2016-06-08 [1]</w:t>
+      </w:r>
+      <w:r>
+        <w:br w:type="textWrapping"/>
+      </w:r>
+      <w:r>
+        <w:rPr>
+          <w:rStyle w:val="VerbatimChar"/>
+        </w:rPr>
+        <w:t xml:space="preserve">#&gt;  png            0.1-7      2013-12-03 [1]</w:t>
+      </w:r>
+      <w:r>
+        <w:br w:type="textWrapping"/>
+      </w:r>
+      <w:r>
+        <w:rPr>
+          <w:rStyle w:val="VerbatimChar"/>
+        </w:rPr>
+        <w:t xml:space="preserve">#&gt;  polynom        1.3-9      2016-12-08 [1]</w:t>
+      </w:r>
+      <w:r>
+        <w:br w:type="textWrapping"/>
+      </w:r>
+      <w:r>
+        <w:rPr>
+          <w:rStyle w:val="VerbatimChar"/>
+        </w:rPr>
+        <w:t xml:space="preserve">#&gt;  prettyunits    1.0.2      2015-07-13 [1]</w:t>
+      </w:r>
+      <w:r>
+        <w:br w:type="textWrapping"/>
+      </w:r>
+      <w:r>
+        <w:rPr>
+          <w:rStyle w:val="VerbatimChar"/>
+        </w:rPr>
+        <w:t xml:space="preserve">#&gt;  processx       3.2.0      2018-08-16 [1]</w:t>
+      </w:r>
+      <w:r>
+        <w:br w:type="textWrapping"/>
+      </w:r>
+      <w:r>
+        <w:rPr>
+          <w:rStyle w:val="VerbatimChar"/>
+        </w:rPr>
+        <w:t xml:space="preserve">#&gt;  ps             1.2.1      2018-11-06 [1]</w:t>
+      </w:r>
+      <w:r>
+        <w:br w:type="textWrapping"/>
+      </w:r>
+      <w:r>
+        <w:rPr>
+          <w:rStyle w:val="VerbatimChar"/>
+        </w:rPr>
+        <w:t xml:space="preserve">#&gt;  purrr        * 0.2.5      2018-05-29 [1]</w:t>
+      </w:r>
+      <w:r>
+        <w:br w:type="textWrapping"/>
+      </w:r>
+      <w:r>
+        <w:rPr>
+          <w:rStyle w:val="VerbatimChar"/>
+        </w:rPr>
+        <w:t xml:space="preserve">#&gt;  R6             2.3.0      2018-10-04 [1]</w:t>
+      </w:r>
+      <w:r>
+        <w:br w:type="textWrapping"/>
+      </w:r>
+      <w:r>
+        <w:rPr>
+          <w:rStyle w:val="VerbatimChar"/>
+        </w:rPr>
+        <w:t xml:space="preserve">#&gt;  RColorBrewer   1.1-2      2014-12-07 [1]</w:t>
+      </w:r>
+      <w:r>
+        <w:br w:type="textWrapping"/>
+      </w:r>
+      <w:r>
+        <w:rPr>
+          <w:rStyle w:val="VerbatimChar"/>
+        </w:rPr>
+        <w:t xml:space="preserve">#&gt;  Rcpp           1.0.0      2018-11-07 [1]</w:t>
+      </w:r>
+      <w:r>
+        <w:br w:type="textWrapping"/>
+      </w:r>
+      <w:r>
+        <w:rPr>
+          <w:rStyle w:val="VerbatimChar"/>
+        </w:rPr>
+        <w:t xml:space="preserve">#&gt;  readr        * 1.1.1      2017-05-16 [1]</w:t>
+      </w:r>
+      <w:r>
+        <w:br w:type="textWrapping"/>
+      </w:r>
+      <w:r>
+        <w:rPr>
+          <w:rStyle w:val="VerbatimChar"/>
+        </w:rPr>
+        <w:t xml:space="preserve">#&gt;  readxl         1.1.0      2018-04-20 [1]</w:t>
+      </w:r>
+      <w:r>
+        <w:br w:type="textWrapping"/>
+      </w:r>
+      <w:r>
+        <w:rPr>
+          <w:rStyle w:val="VerbatimChar"/>
+        </w:rPr>
+        <w:t xml:space="preserve">#&gt;  remotes        2.0.2      2018-10-30 [1]</w:t>
+      </w:r>
+      <w:r>
+        <w:br w:type="textWrapping"/>
+      </w:r>
+      <w:r>
+        <w:rPr>
+          <w:rStyle w:val="VerbatimChar"/>
+        </w:rPr>
+        <w:t xml:space="preserve">#&gt;  rlang          0.3.0.1    2018-10-25 [1]</w:t>
+      </w:r>
+      <w:r>
+        <w:br w:type="textWrapping"/>
+      </w:r>
+      <w:r>
+        <w:rPr>
+          <w:rStyle w:val="VerbatimChar"/>
+        </w:rPr>
+        <w:t xml:space="preserve">#&gt;  rmarkdown      1.10       2018-06-11 [1]</w:t>
+      </w:r>
+      <w:r>
+        <w:br w:type="textWrapping"/>
+      </w:r>
+      <w:r>
+        <w:rPr>
+          <w:rStyle w:val="VerbatimChar"/>
+        </w:rPr>
+        <w:t xml:space="preserve">#&gt;  rpart          4.1-13     2018-02-23 [1]</w:t>
+      </w:r>
+      <w:r>
+        <w:br w:type="textWrapping"/>
+      </w:r>
+      <w:r>
+        <w:rPr>
+          <w:rStyle w:val="VerbatimChar"/>
+        </w:rPr>
+        <w:t xml:space="preserve">#&gt;  rprojroot      1.3-2      2018-01-03 [1]</w:t>
+      </w:r>
+      <w:r>
+        <w:br w:type="textWrapping"/>
+      </w:r>
+      <w:r>
+        <w:rPr>
+          <w:rStyle w:val="VerbatimChar"/>
+        </w:rPr>
+        <w:t xml:space="preserve">#&gt;  rstudioapi     0.8        2018-10-02 [1]</w:t>
+      </w:r>
+      <w:r>
+        <w:br w:type="textWrapping"/>
+      </w:r>
+      <w:r>
+        <w:rPr>
+          <w:rStyle w:val="VerbatimChar"/>
+        </w:rPr>
+        <w:t xml:space="preserve">#&gt;  rvest          0.3.2      2016-06-17 [1]</w:t>
+      </w:r>
+      <w:r>
+        <w:br w:type="textWrapping"/>
+      </w:r>
+      <w:r>
+        <w:rPr>
+          <w:rStyle w:val="VerbatimChar"/>
+        </w:rPr>
+        <w:t xml:space="preserve">#&gt;  scales       * 1.0.0      2018-08-09 [1]</w:t>
+      </w:r>
+      <w:r>
+        <w:br w:type="textWrapping"/>
+      </w:r>
+      <w:r>
+        <w:rPr>
+          <w:rStyle w:val="VerbatimChar"/>
+        </w:rPr>
+        <w:t xml:space="preserve">#&gt;  sessioninfo    1.1.1      2018-11-05 [1]</w:t>
+      </w:r>
+      <w:r>
+        <w:br w:type="textWrapping"/>
+      </w:r>
+      <w:r>
+        <w:rPr>
+          <w:rStyle w:val="VerbatimChar"/>
+        </w:rPr>
+        <w:t xml:space="preserve">#&gt;  SnowballC      0.5.1      2014-08-09 [1]</w:t>
+      </w:r>
+      <w:r>
+        <w:br w:type="textWrapping"/>
+      </w:r>
+      <w:r>
+        <w:rPr>
+          <w:rStyle w:val="VerbatimChar"/>
+        </w:rPr>
+        <w:t xml:space="preserve">#&gt;  stringi        1.2.4      2018-07-20 [1]</w:t>
+      </w:r>
+      <w:r>
+        <w:br w:type="textWrapping"/>
+      </w:r>
+      <w:r>
+        <w:rPr>
+          <w:rStyle w:val="VerbatimChar"/>
+        </w:rPr>
+        <w:t xml:space="preserve">#&gt;  stringr      * 1.3.1      2018-05-10 [1]</w:t>
+      </w:r>
+      <w:r>
+        <w:br w:type="textWrapping"/>
+      </w:r>
+      <w:r>
+        <w:rPr>
+          <w:rStyle w:val="VerbatimChar"/>
+        </w:rPr>
+        <w:t xml:space="preserve">#&gt;  survival     * 2.43-1     2018-10-29 [1]</w:t>
+      </w:r>
+      <w:r>
+        <w:br w:type="textWrapping"/>
+      </w:r>
+      <w:r>
+        <w:rPr>
+          <w:rStyle w:val="VerbatimChar"/>
+        </w:rPr>
+        <w:t xml:space="preserve">#&gt;  testthat       2.0.1      2018-10-13 [1]</w:t>
+      </w:r>
+      <w:r>
+        <w:br w:type="textWrapping"/>
+      </w:r>
+      <w:r>
+        <w:rPr>
+          <w:rStyle w:val="VerbatimChar"/>
+        </w:rPr>
+        <w:t xml:space="preserve">#&gt;  tibble       * 1.4.2      2018-01-22 [1]</w:t>
+      </w:r>
+      <w:r>
+        <w:br w:type="textWrapping"/>
+      </w:r>
+      <w:r>
+        <w:rPr>
+          <w:rStyle w:val="VerbatimChar"/>
+        </w:rPr>
+        <w:t xml:space="preserve">#&gt;  tidyr        * 0.8.2      2018-10-28 [1]</w:t>
+      </w:r>
+      <w:r>
+        <w:br w:type="textWrapping"/>
+      </w:r>
+      <w:r>
+        <w:rPr>
+          <w:rStyle w:val="VerbatimChar"/>
+        </w:rPr>
+        <w:t xml:space="preserve">#&gt;  tidyselect     0.2.5      2018-10-11 [1]</w:t>
+      </w:r>
+      <w:r>
+        <w:br w:type="textWrapping"/>
+      </w:r>
+      <w:r>
+        <w:rPr>
+          <w:rStyle w:val="VerbatimChar"/>
+        </w:rPr>
+        <w:t xml:space="preserve">#&gt;  tidytext     * 0.2.0      2018-10-17 [1]</w:t>
+      </w:r>
+      <w:r>
+        <w:br w:type="textWrapping"/>
+      </w:r>
+      <w:r>
+        <w:rPr>
+          <w:rStyle w:val="VerbatimChar"/>
+        </w:rPr>
+        <w:t xml:space="preserve">#&gt;  tidyverse    * 1.2.1      2017-11-14 [1]</w:t>
+      </w:r>
+      <w:r>
+        <w:br w:type="textWrapping"/>
+      </w:r>
+      <w:r>
+        <w:rPr>
+          <w:rStyle w:val="VerbatimChar"/>
+        </w:rPr>
+        <w:t xml:space="preserve">#&gt;  tokenizers     0.2.1      2018-03-29 [1]</w:t>
+      </w:r>
+      <w:r>
+        <w:br w:type="textWrapping"/>
+      </w:r>
+      <w:r>
+        <w:rPr>
+          <w:rStyle w:val="VerbatimChar"/>
+        </w:rPr>
+        <w:t xml:space="preserve">#&gt;  usethis        1.4.0      2018-08-14 [1]</w:t>
+      </w:r>
+      <w:r>
+        <w:br w:type="textWrapping"/>
+      </w:r>
+      <w:r>
+        <w:rPr>
+          <w:rStyle w:val="VerbatimChar"/>
+        </w:rPr>
+        <w:t xml:space="preserve">#&gt;  utf8           1.1.4      2018-05-24 [1]</w:t>
+      </w:r>
+      <w:r>
+        <w:br w:type="textWrapping"/>
+      </w:r>
+      <w:r>
+        <w:rPr>
+          <w:rStyle w:val="VerbatimChar"/>
+        </w:rPr>
+        <w:t xml:space="preserve">#&gt;  withr          2.1.2      2018-03-15 [1]</w:t>
+      </w:r>
+      <w:r>
+        <w:br w:type="textWrapping"/>
+      </w:r>
+      <w:r>
+        <w:rPr>
+          <w:rStyle w:val="VerbatimChar"/>
+        </w:rPr>
+        <w:t xml:space="preserve">#&gt;  xfun           0.4        2018-10-23 [1]</w:t>
+      </w:r>
+      <w:r>
+        <w:br w:type="textWrapping"/>
+      </w:r>
+      <w:r>
+        <w:rPr>
+          <w:rStyle w:val="VerbatimChar"/>
+        </w:rPr>
+        <w:t xml:space="preserve">#&gt;  xml2           1.2.0.9000 2018-11-01 [1]</w:t>
+      </w:r>
+      <w:r>
+        <w:br w:type="textWrapping"/>
+      </w:r>
+      <w:r>
+        <w:rPr>
+          <w:rStyle w:val="VerbatimChar"/>
+        </w:rPr>
+        <w:t xml:space="preserve">#&gt;  yaml           2.2.0      2018-07-25 [1]</w:t>
+      </w:r>
+      <w:r>
+        <w:br w:type="textWrapping"/>
+      </w:r>
+      <w:r>
+        <w:rPr>
+          <w:rStyle w:val="VerbatimChar"/>
+        </w:rPr>
+        <w:t xml:space="preserve">#&gt;  source                             </w:t>
+      </w:r>
+      <w:r>
+        <w:br w:type="textWrapping"/>
+      </w:r>
+      <w:r>
+        <w:rPr>
+          <w:rStyle w:val="VerbatimChar"/>
+        </w:rPr>
+        <w:t xml:space="preserve">#&gt;  CRAN (R 3.5.0)                     </w:t>
+      </w:r>
+      <w:r>
+        <w:br w:type="textWrapping"/>
+      </w:r>
+      <w:r>
+        <w:rPr>
+          <w:rStyle w:val="VerbatimChar"/>
+        </w:rPr>
+        <w:t xml:space="preserve">#&gt;  CRAN (R 3.5.0)                     </w:t>
+      </w:r>
+      <w:r>
+        <w:br w:type="textWrapping"/>
+      </w:r>
+      <w:r>
+        <w:rPr>
+          <w:rStyle w:val="VerbatimChar"/>
+        </w:rPr>
+        <w:t xml:space="preserve">#&gt;  CRAN (R 3.5.0)                     </w:t>
+      </w:r>
+      <w:r>
+        <w:br w:type="textWrapping"/>
+      </w:r>
+      <w:r>
+        <w:rPr>
+          <w:rStyle w:val="VerbatimChar"/>
+        </w:rPr>
+        <w:t xml:space="preserve">#&gt;  CRAN (R 3.3.0)                     </w:t>
+      </w:r>
+      <w:r>
+        <w:br w:type="textWrapping"/>
+      </w:r>
+      <w:r>
+        <w:rPr>
+          <w:rStyle w:val="VerbatimChar"/>
+        </w:rPr>
+        <w:t xml:space="preserve">#&gt;  CRAN (R 3.5.0)                     </w:t>
+      </w:r>
+      <w:r>
+        <w:br w:type="textWrapping"/>
+      </w:r>
+      <w:r>
+        <w:rPr>
+          <w:rStyle w:val="VerbatimChar"/>
+        </w:rPr>
+        <w:t xml:space="preserve">#&gt;  CRAN (R 3.5.0)                     </w:t>
+      </w:r>
+      <w:r>
+        <w:br w:type="textWrapping"/>
+      </w:r>
+      <w:r>
+        <w:rPr>
+          <w:rStyle w:val="VerbatimChar"/>
+        </w:rPr>
+        <w:t xml:space="preserve">#&gt;  CRAN (R 3.5.0)                     </w:t>
+      </w:r>
+      <w:r>
+        <w:br w:type="textWrapping"/>
+      </w:r>
+      <w:r>
+        <w:rPr>
+          <w:rStyle w:val="VerbatimChar"/>
+        </w:rPr>
+        <w:t xml:space="preserve">#&gt;  CRAN (R 3.5.0)                     </w:t>
+      </w:r>
+      <w:r>
+        <w:br w:type="textWrapping"/>
+      </w:r>
+      <w:r>
+        <w:rPr>
+          <w:rStyle w:val="VerbatimChar"/>
+        </w:rPr>
+        <w:t xml:space="preserve">#&gt;  CRAN (R 3.5.0)                     </w:t>
+      </w:r>
+      <w:r>
+        <w:br w:type="textWrapping"/>
+      </w:r>
+      <w:r>
+        <w:rPr>
+          <w:rStyle w:val="VerbatimChar"/>
+        </w:rPr>
+        <w:t xml:space="preserve">#&gt;  Github (rsheets/cellranger@7ecde54)</w:t>
+      </w:r>
+      <w:r>
+        <w:br w:type="textWrapping"/>
+      </w:r>
+      <w:r>
+        <w:rPr>
+          <w:rStyle w:val="VerbatimChar"/>
+        </w:rPr>
+        <w:t xml:space="preserve">#&gt;  CRAN (R 3.5.0)                     </w:t>
+      </w:r>
+      <w:r>
+        <w:br w:type="textWrapping"/>
+      </w:r>
+      <w:r>
+        <w:rPr>
+          <w:rStyle w:val="VerbatimChar"/>
+        </w:rPr>
+        <w:t xml:space="preserve">#&gt;  CRAN (R 3.5.0)                     </w:t>
+      </w:r>
+      <w:r>
+        <w:br w:type="textWrapping"/>
+      </w:r>
+      <w:r>
+        <w:rPr>
+          <w:rStyle w:val="VerbatimChar"/>
+        </w:rPr>
+        <w:t xml:space="preserve">#&gt;  CRAN (R 3.5.1)                     </w:t>
+      </w:r>
+      <w:r>
+        <w:br w:type="textWrapping"/>
+      </w:r>
+      <w:r>
+        <w:rPr>
+          <w:rStyle w:val="VerbatimChar"/>
+        </w:rPr>
+        <w:t xml:space="preserve">#&gt;  CRAN (R 3.3.2)                     </w:t>
+      </w:r>
+      <w:r>
+        <w:br w:type="textWrapping"/>
+      </w:r>
+      <w:r>
+        <w:rPr>
+          <w:rStyle w:val="VerbatimChar"/>
+        </w:rPr>
+        <w:t xml:space="preserve">#&gt;  Github (gaborcsardi/crayon@0398b12)</w:t>
+      </w:r>
+      <w:r>
+        <w:br w:type="textWrapping"/>
+      </w:r>
+      <w:r>
+        <w:rPr>
+          <w:rStyle w:val="VerbatimChar"/>
+        </w:rPr>
+        <w:t xml:space="preserve">#&gt;  CRAN (R 3.5.0)                     </w:t>
+      </w:r>
+      <w:r>
+        <w:br w:type="textWrapping"/>
+      </w:r>
+      <w:r>
+        <w:rPr>
+          <w:rStyle w:val="VerbatimChar"/>
+        </w:rPr>
+        <w:t xml:space="preserve">#&gt;  CRAN (R 3.5.0)                     </w:t>
+      </w:r>
+      <w:r>
+        <w:br w:type="textWrapping"/>
+      </w:r>
+      <w:r>
+        <w:rPr>
+          <w:rStyle w:val="VerbatimChar"/>
+        </w:rPr>
+        <w:t xml:space="preserve">#&gt;  CRAN (R 3.5.1)                     </w:t>
+      </w:r>
+      <w:r>
+        <w:br w:type="textWrapping"/>
+      </w:r>
+      <w:r>
+        <w:rPr>
+          <w:rStyle w:val="VerbatimChar"/>
+        </w:rPr>
+        <w:t xml:space="preserve">#&gt;  CRAN (R 3.5.0)                     </w:t>
+      </w:r>
+      <w:r>
+        <w:br w:type="textWrapping"/>
+      </w:r>
+      <w:r>
+        <w:rPr>
+          <w:rStyle w:val="VerbatimChar"/>
+        </w:rPr>
+        <w:t xml:space="preserve">#&gt;  CRAN (R 3.5.0)                     </w:t>
+      </w:r>
+      <w:r>
+        <w:br w:type="textWrapping"/>
+      </w:r>
+      <w:r>
+        <w:rPr>
+          <w:rStyle w:val="VerbatimChar"/>
+        </w:rPr>
+        <w:t xml:space="preserve">#&gt;  CRAN (R 3.5.0)                     </w:t>
+      </w:r>
+      <w:r>
+        <w:br w:type="textWrapping"/>
+      </w:r>
+      <w:r>
+        <w:rPr>
+          <w:rStyle w:val="VerbatimChar"/>
+        </w:rPr>
+        <w:t xml:space="preserve">#&gt;  CRAN (R 3.5.0)                     </w:t>
+      </w:r>
+      <w:r>
+        <w:br w:type="textWrapping"/>
+      </w:r>
+      <w:r>
+        <w:rPr>
+          <w:rStyle w:val="VerbatimChar"/>
+        </w:rPr>
+        <w:t xml:space="preserve">#&gt;  CRAN (R 3.5.0)                     </w:t>
+      </w:r>
+      <w:r>
+        <w:br w:type="textWrapping"/>
+      </w:r>
+      <w:r>
+        <w:rPr>
+          <w:rStyle w:val="VerbatimChar"/>
+        </w:rPr>
+        <w:t xml:space="preserve">#&gt;  CRAN (R 3.5.0)                     </w:t>
+      </w:r>
+      <w:r>
+        <w:br w:type="textWrapping"/>
+      </w:r>
+      <w:r>
+        <w:rPr>
+          <w:rStyle w:val="VerbatimChar"/>
+        </w:rPr>
+        <w:t xml:space="preserve">#&gt;  CRAN (R 3.5.0)                     </w:t>
+      </w:r>
+      <w:r>
+        <w:br w:type="textWrapping"/>
+      </w:r>
+      <w:r>
+        <w:rPr>
+          <w:rStyle w:val="VerbatimChar"/>
+        </w:rPr>
+        <w:t xml:space="preserve">#&gt;  CRAN (R 3.5.0)                     </w:t>
+      </w:r>
+      <w:r>
+        <w:br w:type="textWrapping"/>
+      </w:r>
+      <w:r>
+        <w:rPr>
+          <w:rStyle w:val="VerbatimChar"/>
+        </w:rPr>
+        <w:t xml:space="preserve">#&gt;  CRAN (R 3.5.0)                     </w:t>
+      </w:r>
+      <w:r>
+        <w:br w:type="textWrapping"/>
+      </w:r>
+      <w:r>
+        <w:rPr>
+          <w:rStyle w:val="VerbatimChar"/>
+        </w:rPr>
+        <w:t xml:space="preserve">#&gt;  CRAN (R 3.5.0)                     </w:t>
+      </w:r>
+      <w:r>
+        <w:br w:type="textWrapping"/>
+      </w:r>
+      <w:r>
+        <w:rPr>
+          <w:rStyle w:val="VerbatimChar"/>
+        </w:rPr>
+        <w:t xml:space="preserve">#&gt;  CRAN (R 3.5.0)                     </w:t>
+      </w:r>
+      <w:r>
+        <w:br w:type="textWrapping"/>
+      </w:r>
+      <w:r>
+        <w:rPr>
+          <w:rStyle w:val="VerbatimChar"/>
+        </w:rPr>
+        <w:t xml:space="preserve">#&gt;  Github (tidyverse/glue@35c61e9)    </w:t>
+      </w:r>
+      <w:r>
+        <w:br w:type="textWrapping"/>
+      </w:r>
+      <w:r>
+        <w:rPr>
+          <w:rStyle w:val="VerbatimChar"/>
+        </w:rPr>
+        <w:t xml:space="preserve">#&gt;  CRAN (R 3.5.0)                     </w:t>
+      </w:r>
+      <w:r>
+        <w:br w:type="textWrapping"/>
+      </w:r>
+      <w:r>
+        <w:rPr>
+          <w:rStyle w:val="VerbatimChar"/>
+        </w:rPr>
+        <w:t xml:space="preserve">#&gt;  CRAN (R 3.3.0)                     </w:t>
+      </w:r>
+      <w:r>
+        <w:br w:type="textWrapping"/>
+      </w:r>
+      <w:r>
+        <w:rPr>
+          <w:rStyle w:val="VerbatimChar"/>
+        </w:rPr>
+        <w:t xml:space="preserve">#&gt;  CRAN (R 3.5.0)                     </w:t>
+      </w:r>
+      <w:r>
+        <w:br w:type="textWrapping"/>
+      </w:r>
+      <w:r>
+        <w:rPr>
+          <w:rStyle w:val="VerbatimChar"/>
+        </w:rPr>
+        <w:t xml:space="preserve">#&gt;  CRAN (R 3.5.0)                     </w:t>
+      </w:r>
+      <w:r>
+        <w:br w:type="textWrapping"/>
+      </w:r>
+      <w:r>
+        <w:rPr>
+          <w:rStyle w:val="VerbatimChar"/>
+        </w:rPr>
+        <w:t xml:space="preserve">#&gt;  CRAN (R 3.5.0)                     </w:t>
+      </w:r>
+      <w:r>
+        <w:br w:type="textWrapping"/>
+      </w:r>
+      <w:r>
+        <w:rPr>
+          <w:rStyle w:val="VerbatimChar"/>
+        </w:rPr>
+        <w:t xml:space="preserve">#&gt;  CRAN (R 3.5.0)                     </w:t>
+      </w:r>
+      <w:r>
+        <w:br w:type="textWrapping"/>
+      </w:r>
+      <w:r>
+        <w:rPr>
+          <w:rStyle w:val="VerbatimChar"/>
+        </w:rPr>
+        <w:t xml:space="preserve">#&gt;  CRAN (R 3.5.0)                     </w:t>
+      </w:r>
+      <w:r>
+        <w:br w:type="textWrapping"/>
+      </w:r>
+      <w:r>
+        <w:rPr>
+          <w:rStyle w:val="VerbatimChar"/>
+        </w:rPr>
+        <w:t xml:space="preserve">#&gt;  CRAN (R 3.5.0)                     </w:t>
+      </w:r>
+      <w:r>
+        <w:br w:type="textWrapping"/>
+      </w:r>
+      <w:r>
+        <w:rPr>
+          <w:rStyle w:val="VerbatimChar"/>
+        </w:rPr>
+        <w:t xml:space="preserve">#&gt;  CRAN (R 3.5.0)                     </w:t>
+      </w:r>
+      <w:r>
+        <w:br w:type="textWrapping"/>
+      </w:r>
+      <w:r>
+        <w:rPr>
+          <w:rStyle w:val="VerbatimChar"/>
+        </w:rPr>
+        <w:t xml:space="preserve">#&gt;  CRAN (R 3.5.0)                     </w:t>
+      </w:r>
+      <w:r>
+        <w:br w:type="textWrapping"/>
+      </w:r>
+      <w:r>
+        <w:rPr>
+          <w:rStyle w:val="VerbatimChar"/>
+        </w:rPr>
+        <w:t xml:space="preserve">#&gt;  CRAN (R 3.5.0)                     </w:t>
+      </w:r>
+      <w:r>
+        <w:br w:type="textWrapping"/>
+      </w:r>
+      <w:r>
+        <w:rPr>
+          <w:rStyle w:val="VerbatimChar"/>
+        </w:rPr>
+        <w:t xml:space="preserve">#&gt;  CRAN (R 3.5.0)                     </w:t>
+      </w:r>
+      <w:r>
+        <w:br w:type="textWrapping"/>
+      </w:r>
+      <w:r>
+        <w:rPr>
+          <w:rStyle w:val="VerbatimChar"/>
+        </w:rPr>
+        <w:t xml:space="preserve">#&gt;  CRAN (R 3.5.0)                     </w:t>
+      </w:r>
+      <w:r>
+        <w:br w:type="textWrapping"/>
+      </w:r>
+      <w:r>
+        <w:rPr>
+          <w:rStyle w:val="VerbatimChar"/>
+        </w:rPr>
+        <w:t xml:space="preserve">#&gt;  CRAN (R 3.5.0)                     </w:t>
+      </w:r>
+      <w:r>
+        <w:br w:type="textWrapping"/>
+      </w:r>
+      <w:r>
+        <w:rPr>
+          <w:rStyle w:val="VerbatimChar"/>
+        </w:rPr>
+        <w:t xml:space="preserve">#&gt;  CRAN (R 3.3.0)                     </w:t>
+      </w:r>
+      <w:r>
+        <w:br w:type="textWrapping"/>
+      </w:r>
+      <w:r>
+        <w:rPr>
+          <w:rStyle w:val="VerbatimChar"/>
+        </w:rPr>
+        <w:t xml:space="preserve">#&gt;  CRAN (R 3.5.0)                     </w:t>
+      </w:r>
+      <w:r>
+        <w:br w:type="textWrapping"/>
+      </w:r>
+      <w:r>
+        <w:rPr>
+          <w:rStyle w:val="VerbatimChar"/>
+        </w:rPr>
+        <w:t xml:space="preserve">#&gt;  CRAN (R 3.5.0)                     </w:t>
+      </w:r>
+      <w:r>
+        <w:br w:type="textWrapping"/>
+      </w:r>
+      <w:r>
+        <w:rPr>
+          <w:rStyle w:val="VerbatimChar"/>
+        </w:rPr>
+        <w:t xml:space="preserve">#&gt;  CRAN (R 3.5.0)                     </w:t>
+      </w:r>
+      <w:r>
+        <w:br w:type="textWrapping"/>
+      </w:r>
+      <w:r>
+        <w:rPr>
+          <w:rStyle w:val="VerbatimChar"/>
+        </w:rPr>
+        <w:t xml:space="preserve">#&gt;  CRAN (R 3.5.0)                     </w:t>
+      </w:r>
+      <w:r>
+        <w:br w:type="textWrapping"/>
+      </w:r>
+      <w:r>
+        <w:rPr>
+          <w:rStyle w:val="VerbatimChar"/>
+        </w:rPr>
+        <w:t xml:space="preserve">#&gt;  CRAN (R 3.3.0)                     </w:t>
+      </w:r>
+      <w:r>
+        <w:br w:type="textWrapping"/>
+      </w:r>
+      <w:r>
+        <w:rPr>
+          <w:rStyle w:val="VerbatimChar"/>
+        </w:rPr>
+        <w:t xml:space="preserve">#&gt;  CRAN (R 3.5.0)                     </w:t>
+      </w:r>
+      <w:r>
+        <w:br w:type="textWrapping"/>
+      </w:r>
+      <w:r>
+        <w:rPr>
+          <w:rStyle w:val="VerbatimChar"/>
+        </w:rPr>
+        <w:t xml:space="preserve">#&gt;  CRAN (R 3.5.0)                     </w:t>
+      </w:r>
+      <w:r>
+        <w:br w:type="textWrapping"/>
+      </w:r>
+      <w:r>
+        <w:rPr>
+          <w:rStyle w:val="VerbatimChar"/>
+        </w:rPr>
+        <w:t xml:space="preserve">#&gt;  CRAN (R 3.5.0)                     </w:t>
+      </w:r>
+      <w:r>
+        <w:br w:type="textWrapping"/>
+      </w:r>
+      <w:r>
+        <w:rPr>
+          <w:rStyle w:val="VerbatimChar"/>
+        </w:rPr>
+        <w:t xml:space="preserve">#&gt;  CRAN (R 3.5.0)                     </w:t>
+      </w:r>
+      <w:r>
+        <w:br w:type="textWrapping"/>
+      </w:r>
+      <w:r>
+        <w:rPr>
+          <w:rStyle w:val="VerbatimChar"/>
+        </w:rPr>
+        <w:t xml:space="preserve">#&gt;  CRAN (R 3.5.1)                     </w:t>
+      </w:r>
+      <w:r>
+        <w:br w:type="textWrapping"/>
+      </w:r>
+      <w:r>
+        <w:rPr>
+          <w:rStyle w:val="VerbatimChar"/>
+        </w:rPr>
+        <w:t xml:space="preserve">#&gt;  CRAN (R 3.5.1)                     </w:t>
+      </w:r>
+      <w:r>
+        <w:br w:type="textWrapping"/>
+      </w:r>
+      <w:r>
+        <w:rPr>
+          <w:rStyle w:val="VerbatimChar"/>
+        </w:rPr>
+        <w:t xml:space="preserve">#&gt;  CRAN (R 3.5.0)                     </w:t>
+      </w:r>
+      <w:r>
+        <w:br w:type="textWrapping"/>
+      </w:r>
+      <w:r>
+        <w:rPr>
+          <w:rStyle w:val="VerbatimChar"/>
+        </w:rPr>
+        <w:t xml:space="preserve">#&gt;  CRAN (R 3.5.0)                     </w:t>
+      </w:r>
+      <w:r>
+        <w:br w:type="textWrapping"/>
+      </w:r>
+      <w:r>
+        <w:rPr>
+          <w:rStyle w:val="VerbatimChar"/>
+        </w:rPr>
+        <w:t xml:space="preserve">#&gt;  CRAN (R 3.5.0)                     </w:t>
+      </w:r>
+      <w:r>
+        <w:br w:type="textWrapping"/>
+      </w:r>
+      <w:r>
+        <w:rPr>
+          <w:rStyle w:val="VerbatimChar"/>
+        </w:rPr>
+        <w:t xml:space="preserve">#&gt;  CRAN (R 3.5.0)                     </w:t>
+      </w:r>
+      <w:r>
+        <w:br w:type="textWrapping"/>
+      </w:r>
+      <w:r>
+        <w:rPr>
+          <w:rStyle w:val="VerbatimChar"/>
+        </w:rPr>
+        <w:t xml:space="preserve">#&gt;  CRAN (R 3.3.0)                     </w:t>
+      </w:r>
+      <w:r>
+        <w:br w:type="textWrapping"/>
+      </w:r>
+      <w:r>
+        <w:rPr>
+          <w:rStyle w:val="VerbatimChar"/>
+        </w:rPr>
+        <w:t xml:space="preserve">#&gt;  CRAN (R 3.3.0)                     </w:t>
+      </w:r>
+      <w:r>
+        <w:br w:type="textWrapping"/>
+      </w:r>
+      <w:r>
+        <w:rPr>
+          <w:rStyle w:val="VerbatimChar"/>
+        </w:rPr>
+        <w:t xml:space="preserve">#&gt;  CRAN (R 3.3.2)                     </w:t>
+      </w:r>
+      <w:r>
+        <w:br w:type="textWrapping"/>
+      </w:r>
+      <w:r>
+        <w:rPr>
+          <w:rStyle w:val="VerbatimChar"/>
+        </w:rPr>
+        <w:t xml:space="preserve">#&gt;  CRAN (R 3.5.0)                     </w:t>
+      </w:r>
+      <w:r>
+        <w:br w:type="textWrapping"/>
+      </w:r>
+      <w:r>
+        <w:rPr>
+          <w:rStyle w:val="VerbatimChar"/>
+        </w:rPr>
+        <w:t xml:space="preserve">#&gt;  CRAN (R 3.5.0)                     </w:t>
+      </w:r>
+      <w:r>
+        <w:br w:type="textWrapping"/>
+      </w:r>
+      <w:r>
+        <w:rPr>
+          <w:rStyle w:val="VerbatimChar"/>
+        </w:rPr>
+        <w:t xml:space="preserve">#&gt;  CRAN (R 3.5.0)                     </w:t>
+      </w:r>
+      <w:r>
+        <w:br w:type="textWrapping"/>
+      </w:r>
+      <w:r>
+        <w:rPr>
+          <w:rStyle w:val="VerbatimChar"/>
+        </w:rPr>
+        <w:t xml:space="preserve">#&gt;  CRAN (R 3.5.0)                     </w:t>
+      </w:r>
+      <w:r>
+        <w:br w:type="textWrapping"/>
+      </w:r>
+      <w:r>
+        <w:rPr>
+          <w:rStyle w:val="VerbatimChar"/>
+        </w:rPr>
+        <w:t xml:space="preserve">#&gt;  CRAN (R 3.5.0)                     </w:t>
+      </w:r>
+      <w:r>
+        <w:br w:type="textWrapping"/>
+      </w:r>
+      <w:r>
+        <w:rPr>
+          <w:rStyle w:val="VerbatimChar"/>
+        </w:rPr>
+        <w:t xml:space="preserve">#&gt;  CRAN (R 3.3.0)                     </w:t>
+      </w:r>
+      <w:r>
+        <w:br w:type="textWrapping"/>
+      </w:r>
+      <w:r>
+        <w:rPr>
+          <w:rStyle w:val="VerbatimChar"/>
+        </w:rPr>
+        <w:t xml:space="preserve">#&gt;  CRAN (R 3.5.0)                     </w:t>
+      </w:r>
+      <w:r>
+        <w:br w:type="textWrapping"/>
+      </w:r>
+      <w:r>
+        <w:rPr>
+          <w:rStyle w:val="VerbatimChar"/>
+        </w:rPr>
+        <w:t xml:space="preserve">#&gt;  CRAN (R 3.5.0)                     </w:t>
+      </w:r>
+      <w:r>
+        <w:br w:type="textWrapping"/>
+      </w:r>
+      <w:r>
+        <w:rPr>
+          <w:rStyle w:val="VerbatimChar"/>
+        </w:rPr>
+        <w:t xml:space="preserve">#&gt;  CRAN (R 3.5.0)                     </w:t>
+      </w:r>
+      <w:r>
+        <w:br w:type="textWrapping"/>
+      </w:r>
+      <w:r>
+        <w:rPr>
+          <w:rStyle w:val="VerbatimChar"/>
+        </w:rPr>
+        <w:t xml:space="preserve">#&gt;  CRAN (R 3.5.0)                     </w:t>
+      </w:r>
+      <w:r>
+        <w:br w:type="textWrapping"/>
+      </w:r>
+      <w:r>
+        <w:rPr>
+          <w:rStyle w:val="VerbatimChar"/>
+        </w:rPr>
+        <w:t xml:space="preserve">#&gt;  CRAN (R 3.5.0)                     </w:t>
+      </w:r>
+      <w:r>
+        <w:br w:type="textWrapping"/>
+      </w:r>
+      <w:r>
+        <w:rPr>
+          <w:rStyle w:val="VerbatimChar"/>
+        </w:rPr>
+        <w:t xml:space="preserve">#&gt;  CRAN (R 3.5.0)                     </w:t>
+      </w:r>
+      <w:r>
+        <w:br w:type="textWrapping"/>
+      </w:r>
+      <w:r>
+        <w:rPr>
+          <w:rStyle w:val="VerbatimChar"/>
+        </w:rPr>
+        <w:t xml:space="preserve">#&gt;  CRAN (R 3.5.1)                     </w:t>
+      </w:r>
+      <w:r>
+        <w:br w:type="textWrapping"/>
+      </w:r>
+      <w:r>
+        <w:rPr>
+          <w:rStyle w:val="VerbatimChar"/>
+        </w:rPr>
+        <w:t xml:space="preserve">#&gt;  CRAN (R 3.5.0)                     </w:t>
+      </w:r>
+      <w:r>
+        <w:br w:type="textWrapping"/>
+      </w:r>
+      <w:r>
+        <w:rPr>
+          <w:rStyle w:val="VerbatimChar"/>
+        </w:rPr>
+        <w:t xml:space="preserve">#&gt;  CRAN (R 3.5.0)                     </w:t>
+      </w:r>
+      <w:r>
+        <w:br w:type="textWrapping"/>
+      </w:r>
+      <w:r>
+        <w:rPr>
+          <w:rStyle w:val="VerbatimChar"/>
+        </w:rPr>
+        <w:t xml:space="preserve">#&gt;  CRAN (R 3.3.0)                     </w:t>
+      </w:r>
+      <w:r>
+        <w:br w:type="textWrapping"/>
+      </w:r>
+      <w:r>
+        <w:rPr>
+          <w:rStyle w:val="VerbatimChar"/>
+        </w:rPr>
+        <w:t xml:space="preserve">#&gt;  CRAN (R 3.5.0)                     </w:t>
+      </w:r>
+      <w:r>
+        <w:br w:type="textWrapping"/>
+      </w:r>
+      <w:r>
+        <w:rPr>
+          <w:rStyle w:val="VerbatimChar"/>
+        </w:rPr>
+        <w:t xml:space="preserve">#&gt;  CRAN (R 3.5.0)                     </w:t>
+      </w:r>
+      <w:r>
+        <w:br w:type="textWrapping"/>
+      </w:r>
+      <w:r>
+        <w:rPr>
+          <w:rStyle w:val="VerbatimChar"/>
+        </w:rPr>
+        <w:t xml:space="preserve">#&gt;  CRAN (R 3.5.0)                     </w:t>
+      </w:r>
+      <w:r>
+        <w:br w:type="textWrapping"/>
+      </w:r>
+      <w:r>
+        <w:rPr>
+          <w:rStyle w:val="VerbatimChar"/>
+        </w:rPr>
+        <w:t xml:space="preserve">#&gt;  CRAN (R 3.5.0)                     </w:t>
+      </w:r>
+      <w:r>
+        <w:br w:type="textWrapping"/>
+      </w:r>
+      <w:r>
+        <w:rPr>
+          <w:rStyle w:val="VerbatimChar"/>
+        </w:rPr>
+        <w:t xml:space="preserve">#&gt;  CRAN (R 3.5.0)                     </w:t>
+      </w:r>
+      <w:r>
+        <w:br w:type="textWrapping"/>
+      </w:r>
+      <w:r>
+        <w:rPr>
+          <w:rStyle w:val="VerbatimChar"/>
+        </w:rPr>
+        <w:t xml:space="preserve">#&gt;  CRAN (R 3.5.0)                     </w:t>
+      </w:r>
+      <w:r>
+        <w:br w:type="textWrapping"/>
+      </w:r>
+      <w:r>
+        <w:rPr>
+          <w:rStyle w:val="VerbatimChar"/>
+        </w:rPr>
+        <w:t xml:space="preserve">#&gt;  CRAN (R 3.5.0)                     </w:t>
+      </w:r>
+      <w:r>
+        <w:br w:type="textWrapping"/>
+      </w:r>
+      <w:r>
+        <w:rPr>
+          <w:rStyle w:val="VerbatimChar"/>
+        </w:rPr>
+        <w:t xml:space="preserve">#&gt;  CRAN (R 3.5.0)                     </w:t>
+      </w:r>
+      <w:r>
+        <w:br w:type="textWrapping"/>
+      </w:r>
+      <w:r>
+        <w:rPr>
+          <w:rStyle w:val="VerbatimChar"/>
+        </w:rPr>
+        <w:t xml:space="preserve">#&gt;  CRAN (R 3.5.0)                     </w:t>
+      </w:r>
+      <w:r>
+        <w:br w:type="textWrapping"/>
+      </w:r>
+      <w:r>
+        <w:rPr>
+          <w:rStyle w:val="VerbatimChar"/>
+        </w:rPr>
+        <w:t xml:space="preserve">#&gt;  CRAN (R 3.5.0)                     </w:t>
+      </w:r>
+      <w:r>
+        <w:br w:type="textWrapping"/>
+      </w:r>
+      <w:r>
+        <w:rPr>
+          <w:rStyle w:val="VerbatimChar"/>
+        </w:rPr>
+        <w:t xml:space="preserve">#&gt;  CRAN (R 3.5.0)                     </w:t>
+      </w:r>
+      <w:r>
+        <w:br w:type="textWrapping"/>
+      </w:r>
+      <w:r>
+        <w:rPr>
+          <w:rStyle w:val="VerbatimChar"/>
+        </w:rPr>
+        <w:t xml:space="preserve">#&gt;  CRAN (R 3.5.0)                     </w:t>
+      </w:r>
+      <w:r>
+        <w:br w:type="textWrapping"/>
+      </w:r>
+      <w:r>
+        <w:rPr>
+          <w:rStyle w:val="VerbatimChar"/>
+        </w:rPr>
+        <w:t xml:space="preserve">#&gt;  CRAN (R 3.5.0)                     </w:t>
+      </w:r>
+      <w:r>
+        <w:br w:type="textWrapping"/>
+      </w:r>
+      <w:r>
+        <w:rPr>
+          <w:rStyle w:val="VerbatimChar"/>
+        </w:rPr>
+        <w:t xml:space="preserve">#&gt;  CRAN (R 3.5.0)                     </w:t>
+      </w:r>
+      <w:r>
+        <w:br w:type="textWrapping"/>
+      </w:r>
+      <w:r>
+        <w:rPr>
+          <w:rStyle w:val="VerbatimChar"/>
+        </w:rPr>
+        <w:t xml:space="preserve">#&gt;  CRAN (R 3.5.0)                     </w:t>
+      </w:r>
+      <w:r>
+        <w:br w:type="textWrapping"/>
+      </w:r>
+      <w:r>
+        <w:rPr>
+          <w:rStyle w:val="VerbatimChar"/>
+        </w:rPr>
+        <w:t xml:space="preserve">#&gt;  CRAN (R 3.5.0)                     </w:t>
+      </w:r>
+      <w:r>
+        <w:br w:type="textWrapping"/>
+      </w:r>
+      <w:r>
+        <w:rPr>
+          <w:rStyle w:val="VerbatimChar"/>
+        </w:rPr>
+        <w:t xml:space="preserve">#&gt;  CRAN (R 3.5.0)                     </w:t>
+      </w:r>
+      <w:r>
+        <w:br w:type="textWrapping"/>
+      </w:r>
+      <w:r>
+        <w:rPr>
+          <w:rStyle w:val="VerbatimChar"/>
+        </w:rPr>
+        <w:t xml:space="preserve">#&gt;  Github (hadley/xml2@62e2b66)       </w:t>
+      </w:r>
+      <w:r>
+        <w:br w:type="textWrapping"/>
+      </w:r>
+      <w:r>
+        <w:rPr>
+          <w:rStyle w:val="VerbatimChar"/>
+        </w:rPr>
+        <w:t xml:space="preserve">#&gt;  CRAN (R 3.5.0)                     </w:t>
+      </w:r>
+      <w:r>
+        <w:br w:type="textWrapping"/>
+      </w:r>
+      <w:r>
+        <w:rPr>
+          <w:rStyle w:val="VerbatimChar"/>
+        </w:rPr>
+        <w:t xml:space="preserve">#&gt; </w:t>
+      </w:r>
+      <w:r>
+        <w:br w:type="textWrapping"/>
+      </w:r>
+      <w:r>
+        <w:rPr>
+          <w:rStyle w:val="VerbatimChar"/>
+        </w:rPr>
+        <w:t xml:space="preserve">#&gt; [1] /Library/Frameworks/R.framework/Versions/3.5/Resources/library</w:t>
       </w:r>
     </w:p>
     <w:p>
@@ -5384,16 +6408,25 @@
         <w:rPr>
           <w:rStyle w:val="VerbatimChar"/>
         </w:rPr>
-        <w:t xml:space="preserve">#&gt; Local:    master E:/R/caa2018-Tubingen</w:t>
-      </w:r>
-      <w:r>
-        <w:br w:type="textWrapping"/>
-      </w:r>
-      <w:r>
-        <w:rPr>
-          <w:rStyle w:val="VerbatimChar"/>
-        </w:rPr>
-        <w:t xml:space="preserve">#&gt; Head:     [9be69f4] 2018-09-10: typos</w:t>
+        <w:t xml:space="preserve">#&gt; Local:    master /Users/bmarwick/Desktop/caa2018-Tubingen</w:t>
+      </w:r>
+      <w:r>
+        <w:br w:type="textWrapping"/>
+      </w:r>
+      <w:r>
+        <w:rPr>
+          <w:rStyle w:val="VerbatimChar"/>
+        </w:rPr>
+        <w:t xml:space="preserve">#&gt; Remote:   master @ origin (https://github.com/benmarwick/caa2018-Tubingen)</w:t>
+      </w:r>
+      <w:r>
+        <w:br w:type="textWrapping"/>
+      </w:r>
+      <w:r>
+        <w:rPr>
+          <w:rStyle w:val="VerbatimChar"/>
+        </w:rPr>
+        <w:t xml:space="preserve">#&gt; Head:     [368a145] 2018-11-15: add something on gieryn</w:t>
       </w:r>
     </w:p>
     <w:sectPr>

</xml_diff>

<commit_message>
removed percentage calculations (Jeremys critique)
</commit_message>
<xml_diff>
--- a/analysis/paper/jcaa-paper.docx
+++ b/analysis/paper/jcaa-paper.docx
@@ -73,13 +73,13 @@
         <w:pStyle w:val="Date"/>
       </w:pPr>
       <w:r>
-        <w:t xml:space="preserve">16</w:t>
-      </w:r>
-      <w:r>
-        <w:t xml:space="preserve"> </w:t>
-      </w:r>
-      <w:r>
-        <w:t xml:space="preserve">November,</w:t>
+        <w:t xml:space="preserve">07</w:t>
+      </w:r>
+      <w:r>
+        <w:t xml:space="preserve"> </w:t>
+      </w:r>
+      <w:r>
+        <w:t xml:space="preserve">Dezember,</w:t>
       </w:r>
       <w:r>
         <w:t xml:space="preserve"> </w:t>
@@ -958,7 +958,7 @@
         <w:t xml:space="preserve">(Galison 1997; Dyson 2000)</w:t>
       </w:r>
       <w:r>
-        <w:t xml:space="preserve">. In this light we explore how Ecology and Archaeology have started to embrace methods which improve the reproducibility of their research. We focus on one set of tools for this change which is based on writing scripts in free and open source programming languages, exemplified by R, and the sharing of code. A review of bibliometric evidence showcases a strong development towards the use of R for Ecology and hints at the beginning of a similar development in archaeology. We thus evaluate how approaches to improving reproducibility and transparency in archaeology are mediated and transformed by digital approaches and propose these might be the sign of a tool-driven change in archaeology. Acknowledging this is not a simple process, we offer a R-based tool to facilitates the task of creating a compendium which enables other researchers to reproduce the published results.</w:t>
+        <w:t xml:space="preserve">. In this light we explore how Ecology and Archaeology have started to embrace methods which improve the reproducibility of their research. We focus on one set of tools for this change which is based on writing scripts in free and open source programming languages, exemplified by R, and the sharing of code. A review of bibliometric evidence showcases a strong development towards the use of R for Ecology and hints at the beginning of a similar development in archaeology. We thus evaluate how approaches to improving reproducibility and transparency in archaeology are mediated and transformed by digital approaches and propose these might be the sign of a tool-driven change in archaeology. Acknowledging this is not a simple process, we offer a R-based tool to facilitate the task of creating a compendium which enables other researchers to reproduce the published results.</w:t>
       </w:r>
     </w:p>
     <w:p>
@@ -1262,7 +1262,7 @@
         <w:t xml:space="preserve">(cf. Schiffer 2013)</w:t>
       </w:r>
       <w:r>
-        <w:t xml:space="preserve">. Furthermore, Galison’s analysis of the image/logic contrast in the history of physics invites a similar analysis of the history of archaeology Can we identify archaeological traditions focused on data collection and analysis using images and image-making devices</w:t>
+        <w:t xml:space="preserve">. Furthermore, Galison’s analysis of the image/logic contrast in the history of physics invites a similar analysis of the history of archaeology. Can we identify archaeological traditions focused on data collection and analysis using images and image-making devices</w:t>
       </w:r>
       <w:r>
         <w:t xml:space="preserve"> </w:t>
@@ -1278,9 +1278,9 @@
       <w:pPr>
         <w:pStyle w:val="Heading1"/>
       </w:pPr>
-      <w:bookmarkStart w:id="23" w:name="bibliometric-analysis-of-tool-driven-change"/>
-      <w:r>
-        <w:t xml:space="preserve">Bibliometric analysis of tool-driven change</w:t>
+      <w:bookmarkStart w:id="23" w:name="bibliometric-analysis-of-a-tool-driven-change"/>
+      <w:r>
+        <w:t xml:space="preserve">Bibliometric analysis of a tool-driven change</w:t>
       </w:r>
       <w:bookmarkEnd w:id="23"/>
     </w:p>
@@ -1289,7 +1289,25 @@
         <w:pStyle w:val="FirstParagraph"/>
       </w:pPr>
       <w:r>
-        <w:t xml:space="preserve">The question of predicting or generating change in scientific practice via adoption of new tools is especially intruiging, and in this section we explore how a change that has been observed in ecology might be relevant for understanding or even directing the future of archaeology.</w:t>
+        <w:t xml:space="preserve">The question of predicting or generating change in scientific practice via adoption of new tools is especially intruiging, and in this section we explore how a change that has been observed in ecology might be relevant for understanding or even directing the future of archaeology. Biological disciplines have a long tradition of influencing archaeological thought, starting with Oscar Montelius, whose typological method was inspired by Darwin’s theory of evolution</w:t>
+      </w:r>
+      <w:r>
+        <w:t xml:space="preserve"> </w:t>
+      </w:r>
+      <w:r>
+        <w:t xml:space="preserve">(“Typologien Eller Utvecklingsläran Tillämpad På Det Menskliga Arbetet” 1899, 237)</w:t>
+      </w:r>
+      <w:r>
+        <w:t xml:space="preserve">. Also nowadays quite a number of spatial statistical algorithms used in archaeology are derived from Ecology</w:t>
+      </w:r>
+      <w:r>
+        <w:t xml:space="preserve"> </w:t>
+      </w:r>
+      <w:r>
+        <w:t xml:space="preserve">(Keron 2015, 7)</w:t>
+      </w:r>
+      <w:r>
+        <w:t xml:space="preserve">.</w:t>
       </w:r>
     </w:p>
     <w:p>
@@ -1567,12 +1585,12 @@
           <wp:inline>
             <wp:extent cx="5943600" cy="3302000"/>
             <wp:effectExtent b="0" l="0" r="0" t="0"/>
-            <wp:docPr descr="Figure 1 Percentage of articles per year citing R in top Ecology journals (3,709 articles out of 33,326). Data from Web of Science for 2007-2017" title="" id="1" name="Picture"/>
+            <wp:docPr descr="Figure 1 Articles per year citing R in top Ecology journals (8,411 articles out of 33,326). Data from Web of Science for 2007-2017" title="" id="1" name="Picture"/>
             <a:graphic>
               <a:graphicData uri="http://schemas.openxmlformats.org/drawingml/2006/picture">
                 <pic:pic>
                   <pic:nvPicPr>
-                    <pic:cNvPr descr="/Users/bmarwick/Desktop/caa2018-Tubingen/analysis/figures/all_sciences_citing_R_over_time.png" id="0" name="Picture"/>
+                    <pic:cNvPr descr="E:/R/caa2018-Tubingen/analysis/figures/all_sciences_citing_R_over_time.png" id="0" name="Picture"/>
                     <pic:cNvPicPr>
                       <a:picLocks noChangeArrowheads="1" noChangeAspect="1"/>
                     </pic:cNvPicPr>
@@ -1610,7 +1628,7 @@
         <w:pStyle w:val="ImageCaption"/>
       </w:pPr>
       <w:r>
-        <w:t xml:space="preserve">Figure 1 Percentage of articles per year citing R in top Ecology journals (3,709 articles out of 33,326). Data from Web of Science for 2007-2017</w:t>
+        <w:t xml:space="preserve">Figure 1 Articles per year citing R in top Ecology journals (8,411 articles out of 33,326). Data from Web of Science for 2007-2017</w:t>
       </w:r>
     </w:p>
     <w:p>
@@ -1690,7 +1708,7 @@
               <a:graphicData uri="http://schemas.openxmlformats.org/drawingml/2006/picture">
                 <pic:pic>
                   <pic:nvPicPr>
-                    <pic:cNvPr descr="/Users/bmarwick/Desktop/caa2018-Tubingen/analysis/figures/all_archaeology_citing_R_over_time_and_subplot.png" id="0" name="Picture"/>
+                    <pic:cNvPr descr="E:/R/caa2018-Tubingen/analysis/figures/all_archaeology_citing_R_over_time_and_subplot.png" id="0" name="Picture"/>
                     <pic:cNvPicPr>
                       <a:picLocks noChangeArrowheads="1" noChangeAspect="1"/>
                     </pic:cNvPicPr>
@@ -1768,7 +1786,7 @@
         <w:pStyle w:val="BodyText"/>
       </w:pPr>
       <w:r>
-        <w:t xml:space="preserve">The second detail is that most archaeology journals do not show any increase in the percentage of article citing R over time . The ecology journals shown in Figure</w:t>
+        <w:t xml:space="preserve">The second detail is that most archaeology journals do not show any increase in the percentage of article citing R over time. The ecology journals shown in Figure</w:t>
       </w:r>
       <w:r>
         <w:t xml:space="preserve"> </w:t>
@@ -1970,7 +1988,7 @@
               <a:graphicData uri="http://schemas.openxmlformats.org/drawingml/2006/picture">
                 <pic:pic>
                   <pic:nvPicPr>
-                    <pic:cNvPr descr="/Users/bmarwick/Desktop/caa2018-Tubingen/analysis/figures/archaeology_articles_word_freqs.png" id="0" name="Picture"/>
+                    <pic:cNvPr descr="E:/R/caa2018-Tubingen/analysis/figures/archaeology_articles_word_freqs.png" id="0" name="Picture"/>
                     <pic:cNvPicPr>
                       <a:picLocks noChangeArrowheads="1" noChangeAspect="1"/>
                     </pic:cNvPicPr>
@@ -2200,13 +2218,16 @@
         <w:t xml:space="preserve">(Abari 2012)</w:t>
       </w:r>
       <w:r>
-        <w:t xml:space="preserve">, political science [</w:t>
-      </w:r>
-      <w:r>
-        <w:t xml:space="preserve">King (1995)</w:t>
-      </w:r>
-      <w:r>
-        <w:t xml:space="preserve">; Dafoe2014], and the social sciences generally</w:t>
+        <w:t xml:space="preserve">, political science</w:t>
+      </w:r>
+      <w:r>
+        <w:t xml:space="preserve"> </w:t>
+      </w:r>
+      <w:r>
+        <w:t xml:space="preserve">(King 1995; Dafoe 2014)</w:t>
+      </w:r>
+      <w:r>
+        <w:t xml:space="preserve">, and the social sciences generally</w:t>
       </w:r>
       <w:r>
         <w:t xml:space="preserve"> </w:t>
@@ -2244,7 +2265,7 @@
         <w:pStyle w:val="BodyText"/>
       </w:pPr>
       <w:r>
-        <w:t xml:space="preserve">In our view, merely using R (or similar open source programming languages) to conduct research might not constitute a tool-driven revolutionb by itself, but publicaly sharing the code used for research, as a solution to problems of irreproducibility, could enable revolutionary change. Openly shared code could speed the widespread adoption of the reproducibility are a core tenet of the scientific process, since it frees researchers from the black box that most mouse-driven computers are, and enables researchers to not only rerun the shared analysis, but to gain access to all parameter settings, empowering them to change these and therefore properly evaluate, extend and reuse the published results. As open source languages such as R (and Python) are free to use, and most trustworthy repositories are also free (such as zenodo, osf, figshare, etc.), then even researchers with limited resources anywhere in the world can to contribute equally to the research community by using and sharing code.</w:t>
+        <w:t xml:space="preserve">In our view, merely using R (or similar open source programming languages) to conduct research might not constitute a tool-driven revolution by itself, but publically sharing the code used for research, as a solution to problems of irreproducibility, could enable revolutionary change. Openly shared code could speed the widespread adoption of reproducibility as a core tenet of the scientific process, since it frees researchers from the black box that most mouse-driven computers are, and enables researchers to not only rerun the shared analysis, but to gain access to all parameter settings, empowering them to change these and therefore properly evaluate, extend and reuse the published results. As open source languages such as R (and Python) are free to use, and most trustworthy repositories are also free (such as zenodo, osf, figshare, etc.), then even researchers with limited resources anywhere in the world can to contribute equally to the research community by using and sharing code.</w:t>
       </w:r>
     </w:p>
     <w:p>
@@ -2254,14 +2275,14 @@
       <w:r>
         <w:drawing>
           <wp:inline>
-            <wp:extent cx="5943600" cy="3343275"/>
+            <wp:extent cx="5943600" cy="3343274"/>
             <wp:effectExtent b="0" l="0" r="0" t="0"/>
             <wp:docPr descr="(#fig:archaeology-reproducible-articles-plot)Articles in archaeology journals using R for reproducible research (n = 35)" title="" id="1" name="Picture"/>
             <a:graphic>
               <a:graphicData uri="http://schemas.openxmlformats.org/drawingml/2006/picture">
                 <pic:pic>
                   <pic:nvPicPr>
-                    <pic:cNvPr descr="/Users/bmarwick/Desktop/caa2018-Tubingen/analysis/figures/archaeology_articles_r_reproducible.png" id="0" name="Picture"/>
+                    <pic:cNvPr descr="E:/R/caa2018-Tubingen/analysis/figures/archaeology_articles_r_reproducible.png" id="0" name="Picture"/>
                     <pic:cNvPicPr>
                       <a:picLocks noChangeArrowheads="1" noChangeAspect="1"/>
                     </pic:cNvPicPr>
@@ -2275,7 +2296,7 @@
                   <pic:spPr bwMode="auto">
                     <a:xfrm>
                       <a:off x="0" y="0"/>
-                      <a:ext cx="5943600" cy="3343275"/>
+                      <a:ext cx="5943600" cy="3343274"/>
                     </a:xfrm>
                     <a:prstGeom prst="rect">
                       <a:avLst/>
@@ -2313,7 +2334,7 @@
         <w:pStyle w:val="BodyText"/>
       </w:pPr>
       <w:r>
-        <w:t xml:space="preserve">A pragamtic issue relating to wide-spread changes in scientific practice is what the incentives are for members of the research community. This is especially a concern for researchers that might not be motivated by a desire to adhere to the abstract basic principles of what it means to practice science with integrity. If code sharing has some concrete career advantages then we might expect it to be more likely to be part of a tool-drive revolution.</w:t>
+        <w:t xml:space="preserve">A pragmatic issue relating to wide-spread changes in scientific practice is what the incentives are for members of the research community. This is especially a concern for researchers that might not be motivated by a desire to adhere to the abstract basic principles of what it means to practice science with integrity. If code sharing has some concrete career advantages then we might expect it to be more likely to be part of a tool-drive revolution.</w:t>
       </w:r>
       <w:r>
         <w:t xml:space="preserve"> </w:t>
@@ -2395,7 +2416,7 @@
       <w:r>
         <w:drawing>
           <wp:inline>
-            <wp:extent cx="5943600" cy="4754880"/>
+            <wp:extent cx="4620126" cy="3696101"/>
             <wp:effectExtent b="0" l="0" r="0" t="0"/>
             <wp:docPr descr="Figure 5 Median citation rates per year for archaeology articles that cite R (n = 116) and articles that do not cite R (n = 42,335)" title="" id="1" name="Picture"/>
             <a:graphic>
@@ -2416,7 +2437,7 @@
                   <pic:spPr bwMode="auto">
                     <a:xfrm>
                       <a:off x="0" y="0"/>
-                      <a:ext cx="5943600" cy="4754880"/>
+                      <a:ext cx="4620126" cy="3696101"/>
                     </a:xfrm>
                     <a:prstGeom prst="rect">
                       <a:avLst/>
@@ -2597,15 +2618,225 @@
         <w:t xml:space="preserve"> </w:t>
       </w:r>
       <w:r>
-        <w:t xml:space="preserve">on boundary construction. In his cultural cartography of science, Gieryn examines boundaries between science generally and varieties of less authoritative non-science. He argues that the boundaries are drawn and redrawn contiuously in inflexible, historically changing and sometimes ambiguous ways. Gieryn claims that the cultural authority of science flows from boundary work in professional and political settings where scientists construct a public image for science as a source of credible knowledge, validate their work, and marginalize claims by competitors. Boundary work involves attributions of selected characteristics to science in order to distinguish it from non-scientific competitors. The increasing voluntary use and sharing of code by researchers, and demands for it by readers and peer reviewers is a form of active boundary work that is shifting the boundary between scientific and non- or less-scientific archaeology. We argue that the use of code as a research tool, and sharing of code as a public research product, are increasingly attributes that are being used to distinguish science from less scientific work. The reason is because using code, and making available for others to inspect, enhancing the credibility of knowledge claims.</w:t>
-      </w:r>
-    </w:p>
-    <w:p>
-      <w:pPr>
-        <w:pStyle w:val="BodyText"/>
-      </w:pPr>
-      <w:r>
-        <w:t xml:space="preserve">We do not believe that a Kuhnian paradigm-change seems to be happening in ecology or archaeology: Data-and method sharing behaviour has been around in archaeology before now and do not present incommensurate ways of thinking about the subject in the way that a classical paradigm-change should. What we can see, though, is that the need for methods to share research in a way that is reproducible for others has been acknowledged and that archaeologists have looked for tools to make this possible. Using scripting languages and data repositories to share the scripts is a solution that we have demonstrated enjoys increasing popularity in the archaeological research community. It has also expanded the</w:t>
+        <w:t xml:space="preserve">on boundary construction. In his cultural cartography of science, Gieryn examines boundaries between science generally and varieties of less authoritative non-science. He argues that the boundaries are drawn and redrawn contiuously in flexible, historically changing and sometimes ambiguous ways. Gieryn claims that the cultural authority of science flows from boundary work in professional and political settings where scientists construct a public image for science as a source of credible knowledge, validate their work, and marginalize claims by competitors. Boundary work involves attributions of selected characteristics to science in order to distinguish it from non-scientific competitors. The increasing voluntary use and sharing of code by researchers, and demands for it by readers and peer reviewers is a form of active boundary work that is shifting the boundary between scientific and non- or less-scientific archaeology. The authors, as members of this group, argue that the use of code as a research tool, and the sharing of code as a public research product, are increasingly attributes that are being used to distinguish science from less scientific work. The reason for this is that using code, and making it available for others to inspect, enhances the credibility of knowledge claims.</w:t>
+      </w:r>
+    </w:p>
+    <w:p>
+      <w:pPr>
+        <w:pStyle w:val="BodyText"/>
+      </w:pPr>
+      <w:r>
+        <w:t xml:space="preserve">On another level, we’d like to point to the</w:t>
+      </w:r>
+      <w:r>
+        <w:t xml:space="preserve"> </w:t>
+      </w:r>
+      <w:r>
+        <w:rPr>
+          <w:i/>
+        </w:rPr>
+        <w:t xml:space="preserve">technicity</w:t>
+      </w:r>
+      <w:r>
+        <w:t xml:space="preserve"> </w:t>
+      </w:r>
+      <w:r>
+        <w:t xml:space="preserve">of tools, in our case coding. Aud Sissel Hoel and Iris van der Tuin are drawing on Ernst Cassirer’s „Form und Technik“</w:t>
+      </w:r>
+      <w:r>
+        <w:t xml:space="preserve"> </w:t>
+      </w:r>
+      <w:r>
+        <w:t xml:space="preserve">(Cassirer, n.d.)</w:t>
+      </w:r>
+      <w:r>
+        <w:t xml:space="preserve"> </w:t>
+      </w:r>
+      <w:r>
+        <w:t xml:space="preserve">and Gilbert Simondon’s</w:t>
+      </w:r>
+      <w:r>
+        <w:t xml:space="preserve"> </w:t>
+      </w:r>
+      <w:r>
+        <w:t xml:space="preserve">“</w:t>
+      </w:r>
+      <w:r>
+        <w:t xml:space="preserve">Du monde d’existence des objets techniques</w:t>
+      </w:r>
+      <w:r>
+        <w:t xml:space="preserve">”</w:t>
+      </w:r>
+      <w:r>
+        <w:t xml:space="preserve"> </w:t>
+      </w:r>
+      <w:r>
+        <w:t xml:space="preserve">(Simondon, n.d.)</w:t>
+      </w:r>
+      <w:r>
+        <w:t xml:space="preserve"> </w:t>
+      </w:r>
+      <w:r>
+        <w:t xml:space="preserve">to define technicity as a term to describe that technology, i. e. tools and machines respectively, interact with the human and with nature</w:t>
+      </w:r>
+      <w:r>
+        <w:t xml:space="preserve"> </w:t>
+      </w:r>
+      <w:r>
+        <w:t xml:space="preserve">(Hoel and Tuin 2013, 188)</w:t>
+      </w:r>
+      <w:r>
+        <w:t xml:space="preserve">. Technology is said to own an instrumental kind of logos (Cassierer, see</w:t>
+      </w:r>
+      <w:r>
+        <w:t xml:space="preserve"> </w:t>
+      </w:r>
+      <w:r>
+        <w:t xml:space="preserve">Hoel and Tuin (2013)</w:t>
+      </w:r>
+      <w:r>
+        <w:t xml:space="preserve">, 194) and in analogy to language it exercises a certain measure of agency in mediating between human, nature and technology. The use of a scripting language might exemplify this quite nicely, as it is not just a technological tool, but quite rightly named</w:t>
+      </w:r>
+      <w:r>
+        <w:t xml:space="preserve"> </w:t>
+      </w:r>
+      <w:r>
+        <w:t xml:space="preserve">“</w:t>
+      </w:r>
+      <w:r>
+        <w:t xml:space="preserve">language</w:t>
+      </w:r>
+      <w:r>
+        <w:t xml:space="preserve">”</w:t>
+      </w:r>
+      <w:r>
+        <w:t xml:space="preserve"> </w:t>
+      </w:r>
+      <w:r>
+        <w:t xml:space="preserve">as well.</w:t>
+      </w:r>
+    </w:p>
+    <w:p>
+      <w:pPr>
+        <w:pStyle w:val="BodyText"/>
+      </w:pPr>
+      <w:r>
+        <w:t xml:space="preserve">For our paper the concept of technicity is interesting because in contrast to the concept of technological determinism, which puts technology as a force against the human, van der Tuin and Hoel (as well as Cassirer and Simondon) enfold technology into „the human“ without letting it lose its</w:t>
+      </w:r>
+      <w:r>
+        <w:t xml:space="preserve"> </w:t>
+      </w:r>
+      <w:r>
+        <w:t xml:space="preserve">“</w:t>
+      </w:r>
+      <w:r>
+        <w:t xml:space="preserve">foreignness</w:t>
+      </w:r>
+      <w:r>
+        <w:t xml:space="preserve">”</w:t>
+      </w:r>
+      <w:r>
+        <w:t xml:space="preserve"> </w:t>
+      </w:r>
+      <w:r>
+        <w:t xml:space="preserve">and further develop the notions of „human“ and „nature“</w:t>
+      </w:r>
+      <w:r>
+        <w:t xml:space="preserve"> </w:t>
+      </w:r>
+      <w:r>
+        <w:t xml:space="preserve">(Hoel and Tuin 2013, 190)</w:t>
+      </w:r>
+      <w:r>
+        <w:t xml:space="preserve">. Any change in tools therefore will influence how human researchers interact with their objects of interest. Interestingly it is exactly at the point inbetween continously evolving subjects and objects, where van der Tuin and Hoel place technology and the creation of knowledge</w:t>
+      </w:r>
+      <w:r>
+        <w:t xml:space="preserve"> </w:t>
+      </w:r>
+      <w:r>
+        <w:t xml:space="preserve">(Hoel and Tuin 2013, 199)</w:t>
+      </w:r>
+      <w:r>
+        <w:t xml:space="preserve">. The</w:t>
+      </w:r>
+      <w:r>
+        <w:t xml:space="preserve"> </w:t>
+      </w:r>
+      <w:r>
+        <w:t xml:space="preserve">“</w:t>
+      </w:r>
+      <w:r>
+        <w:t xml:space="preserve">productive back-and-forth</w:t>
+      </w:r>
+      <w:r>
+        <w:t xml:space="preserve">”</w:t>
+      </w:r>
+      <w:r>
+        <w:t xml:space="preserve"> </w:t>
+      </w:r>
+      <w:r>
+        <w:t xml:space="preserve">between all parties may challenge established notions of culture, but also offers a concept of formation through differing, called</w:t>
+      </w:r>
+      <w:r>
+        <w:t xml:space="preserve"> </w:t>
+      </w:r>
+      <w:r>
+        <w:t xml:space="preserve">“</w:t>
+      </w:r>
+      <w:r>
+        <w:t xml:space="preserve">performative correspondence</w:t>
+      </w:r>
+      <w:r>
+        <w:t xml:space="preserve">”</w:t>
+      </w:r>
+      <w:r>
+        <w:t xml:space="preserve"> </w:t>
+      </w:r>
+      <w:r>
+        <w:t xml:space="preserve">(Hoel and Tuin 2013, 201)</w:t>
+      </w:r>
+      <w:r>
+        <w:t xml:space="preserve">.</w:t>
+      </w:r>
+    </w:p>
+    <w:p>
+      <w:pPr>
+        <w:pStyle w:val="BodyText"/>
+      </w:pPr>
+      <w:r>
+        <w:t xml:space="preserve">Another point they make is, that the potential of a certain technology cannot be known before its coming-into-being as it will reflect back on its creation (</w:t>
+      </w:r>
+      <w:r>
+        <w:t xml:space="preserve">“</w:t>
+      </w:r>
+      <w:r>
+        <w:t xml:space="preserve">concretization</w:t>
+      </w:r>
+      <w:r>
+        <w:t xml:space="preserve">”</w:t>
+      </w:r>
+      <w:r>
+        <w:t xml:space="preserve"> </w:t>
+      </w:r>
+      <w:r>
+        <w:t xml:space="preserve">in Simondon’s terms) as well as interact with other technologies (developed or yet-to-be developed)</w:t>
+      </w:r>
+      <w:r>
+        <w:t xml:space="preserve"> </w:t>
+      </w:r>
+      <w:r>
+        <w:t xml:space="preserve">(Hoel and Tuin 2013, 194)</w:t>
+      </w:r>
+      <w:r>
+        <w:t xml:space="preserve">. Seeing the influence the introduction of scientific scripting languages had on ecology we therefore can only expect similar trends to evolve in archaeology, but not predict these.</w:t>
+      </w:r>
+    </w:p>
+    <w:p>
+      <w:pPr>
+        <w:pStyle w:val="BodyText"/>
+      </w:pPr>
+      <w:r>
+        <w:t xml:space="preserve">We do not believe that a Kuhnian paradigm-change seems to be happening in ecology or archaeology: Data-and method sharing behaviour has been around in archaeology before now and does not present incommensurate ways of thinking about the subject in the way that a classical paradigm-change should. What we can see, though, is that the need for methods to share research in a way that is reproducible for others has been acknowledged and that archaeologists have looked for tools to make this possible. Using scripting languages and data repositories to share the scripts is a solution that we have demonstrated enjoys increasing popularity in the archaeological research community. It has also expanded the</w:t>
       </w:r>
       <w:r>
         <w:t xml:space="preserve"> </w:t>
@@ -2629,7 +2860,7 @@
         <w:t xml:space="preserve"> </w:t>
       </w:r>
       <w:r>
-        <w:t xml:space="preserve">where archaeologists collaborate with specialists in other fields to develop a shared language to get things done. In using scripting languages archaeologists are working at a trading zone with computer scientists and computational reserchers in other fields to coordinate how tools from one domain can be useful in another. We can also see archaeologists in similar trading zones when using GIS, network methods, agent-based models, isotope analysis, remote sensing, and DNA analysis to answer archaeological questions. Archaeologists’ embrace of, or turn towards, these methods could also be argued to be tool-driven revolutions. However, what makes the use of code unique as a tool-driven revolution is that coding is transcendental, it is universal method with which we can do all, or be central to, of those previously-mentioned approaches. That is why we believe archaeologists should pay attention to scripted workflows regardless of their usual toolkit and methodological interests.</w:t>
+        <w:t xml:space="preserve">where archaeologists collaborate with specialists in other fields to develop a shared language to get things done. In using scripting languages archaeologists are working at a trading zone with computer scientists and computational reserchers in other fields to coordinate how tools from one domain can be useful in another. We can also see archaeologists in similar trading zones when using GIS, network methods, agent-based models, isotope analysis, remote sensing, and DNA analysis to answer archaeological questions. Archaeologists’ embrace of, or turn towards, these methods could also be argued to be tool-driven revolutions. However, what makes the use of code unique as a tool-driven revolution is that coding is transcendental, it is an universal method with which we can do all, or which is central to any, of those previously-mentioned approaches. That is why we believe archaeologists should pay attention to scripted workflows regardless of their usual toolkit and methodological interests.</w:t>
       </w:r>
     </w:p>
     <w:p>
@@ -2932,7 +3163,7 @@
       </w:r>
       <w:bookmarkEnd w:id="40"/>
     </w:p>
-    <w:bookmarkStart w:id="115" w:name="refs"/>
+    <w:bookmarkStart w:id="124" w:name="refs"/>
     <w:bookmarkStart w:id="42" w:name="ref-Abari2012"/>
     <w:p>
       <w:pPr>
@@ -2954,7 +3185,7 @@
         <w:t xml:space="preserve"> </w:t>
       </w:r>
       <w:r>
-        <w:t xml:space="preserve">9 (6): 43–52.</w:t>
+        <w:t xml:space="preserve">9 (6):43–52.</w:t>
       </w:r>
       <w:r>
         <w:t xml:space="preserve"> </w:t>
@@ -2993,7 +3224,7 @@
         <w:t xml:space="preserve"> </w:t>
       </w:r>
       <w:r>
-        <w:t xml:space="preserve">32 (1): 3–8.</w:t>
+        <w:t xml:space="preserve">32 (1). Springer:3–8.</w:t>
       </w:r>
     </w:p>
     <w:bookmarkEnd w:id="43"/>
@@ -3018,7 +3249,7 @@
         <w:t xml:space="preserve"> </w:t>
       </w:r>
       <w:r>
-        <w:t xml:space="preserve">467 (7317): 753–53.</w:t>
+        <w:t xml:space="preserve">467 (7317):753–53.</w:t>
       </w:r>
       <w:r>
         <w:t xml:space="preserve"> </w:t>
@@ -3096,7 +3327,7 @@
         <w:t xml:space="preserve"> </w:t>
       </w:r>
       <w:r>
-        <w:t xml:space="preserve">38 (2): 137–53.</w:t>
+        <w:t xml:space="preserve">38 (2). University of New Mexico:137–53.</w:t>
       </w:r>
     </w:p>
     <w:bookmarkEnd w:id="48"/>
@@ -3121,7 +3352,7 @@
         <w:t xml:space="preserve"> </w:t>
       </w:r>
       <w:r>
-        <w:t xml:space="preserve">27 (3): 53–56.</w:t>
+        <w:t xml:space="preserve">27 (3):53–56.</w:t>
       </w:r>
       <w:r>
         <w:t xml:space="preserve"> </w:t>
@@ -3182,7 +3413,7 @@
         <w:t xml:space="preserve"> </w:t>
       </w:r>
       <w:r>
-        <w:t xml:space="preserve">7 (2).</w:t>
+        <w:t xml:space="preserve">7 (2). American Society for Microbiology.</w:t>
       </w:r>
       <w:r>
         <w:t xml:space="preserve"> </w:t>
@@ -3200,7 +3431,29 @@
       </w:r>
     </w:p>
     <w:bookmarkEnd w:id="53"/>
-    <w:bookmarkStart w:id="55" w:name="ref-Clark_1993"/>
+    <w:bookmarkStart w:id="54" w:name="ref-cassirer_form_1930"/>
+    <w:p>
+      <w:pPr>
+        <w:pStyle w:val="BodyText"/>
+      </w:pPr>
+      <w:r>
+        <w:t xml:space="preserve">Cassirer, Ernst. n.d. “Form Und Technik.” In</w:t>
+      </w:r>
+      <w:r>
+        <w:t xml:space="preserve"> </w:t>
+      </w:r>
+      <w:r>
+        <w:rPr>
+          <w:i/>
+        </w:rPr>
+        <w:t xml:space="preserve">Gesammelte Werke. Hamburger Ausgabe, Band 17: Aufsätze Und Kleine Schriften (1927–1931)</w:t>
+      </w:r>
+      <w:r>
+        <w:t xml:space="preserve">. Hamburg: Felix Meiner Verlag.</w:t>
+      </w:r>
+    </w:p>
+    <w:bookmarkEnd w:id="54"/>
+    <w:bookmarkStart w:id="56" w:name="ref-Clark_1993"/>
     <w:p>
       <w:pPr>
         <w:pStyle w:val="BodyText"/>
@@ -3221,12 +3474,12 @@
         <w:t xml:space="preserve"> </w:t>
       </w:r>
       <w:r>
-        <w:t xml:space="preserve">1 (3): 203–34.</w:t>
-      </w:r>
-      <w:r>
-        <w:t xml:space="preserve"> </w:t>
-      </w:r>
-      <w:hyperlink r:id="rId54">
+        <w:t xml:space="preserve">1 (3):203–34.</w:t>
+      </w:r>
+      <w:r>
+        <w:t xml:space="preserve"> </w:t>
+      </w:r>
+      <w:hyperlink r:id="rId55">
         <w:r>
           <w:rPr>
             <w:rStyle w:val="Hyperlink"/>
@@ -3238,8 +3491,47 @@
         <w:t xml:space="preserve">.</w:t>
       </w:r>
     </w:p>
-    <w:bookmarkEnd w:id="55"/>
-    <w:bookmarkStart w:id="56" w:name="ref-Dyson_2000"/>
+    <w:bookmarkEnd w:id="56"/>
+    <w:bookmarkStart w:id="58" w:name="ref-Dafoe2014"/>
+    <w:p>
+      <w:pPr>
+        <w:pStyle w:val="BodyText"/>
+      </w:pPr>
+      <w:r>
+        <w:t xml:space="preserve">Dafoe, Allan. 2014. “Science Deserves Better: The Imperative to Share Complete Replication Files.”</w:t>
+      </w:r>
+      <w:r>
+        <w:t xml:space="preserve"> </w:t>
+      </w:r>
+      <w:r>
+        <w:rPr>
+          <w:i/>
+        </w:rPr>
+        <w:t xml:space="preserve">PS: Political Science &amp; Politics</w:t>
+      </w:r>
+      <w:r>
+        <w:t xml:space="preserve"> </w:t>
+      </w:r>
+      <w:r>
+        <w:t xml:space="preserve">47 (01):60–66.</w:t>
+      </w:r>
+      <w:r>
+        <w:t xml:space="preserve"> </w:t>
+      </w:r>
+      <w:hyperlink r:id="rId57">
+        <w:r>
+          <w:rPr>
+            <w:rStyle w:val="Hyperlink"/>
+          </w:rPr>
+          <w:t xml:space="preserve">https://doi.org/10.1017/S104909651300173X</w:t>
+        </w:r>
+      </w:hyperlink>
+      <w:r>
+        <w:t xml:space="preserve">.</w:t>
+      </w:r>
+    </w:p>
+    <w:bookmarkEnd w:id="58"/>
+    <w:bookmarkStart w:id="59" w:name="ref-Dyson_2000"/>
     <w:p>
       <w:pPr>
         <w:pStyle w:val="BodyText"/>
@@ -3260,8 +3552,8 @@
         <w:t xml:space="preserve">. New York Public Library Lectures in Humanities. Oxford University Press.</w:t>
       </w:r>
     </w:p>
-    <w:bookmarkEnd w:id="56"/>
-    <w:bookmarkStart w:id="57" w:name="ref-dyson2012science"/>
+    <w:bookmarkEnd w:id="59"/>
+    <w:bookmarkStart w:id="60" w:name="ref-dyson2012science"/>
     <w:p>
       <w:pPr>
         <w:pStyle w:val="BodyText"/>
@@ -3282,11 +3574,11 @@
         <w:t xml:space="preserve"> </w:t>
       </w:r>
       <w:r>
-        <w:t xml:space="preserve">338 (6113): 1426–7.</w:t>
-      </w:r>
-    </w:p>
-    <w:bookmarkEnd w:id="57"/>
-    <w:bookmarkStart w:id="59" w:name="ref-Eglen2009"/>
+        <w:t xml:space="preserve">338 (6113). American Association for the Advancement of Science:1426–7.</w:t>
+      </w:r>
+    </w:p>
+    <w:bookmarkEnd w:id="60"/>
+    <w:bookmarkStart w:id="62" w:name="ref-Eglen2009"/>
     <w:p>
       <w:pPr>
         <w:pStyle w:val="BodyText"/>
@@ -3307,12 +3599,12 @@
         <w:t xml:space="preserve"> </w:t>
       </w:r>
       <w:r>
-        <w:t xml:space="preserve">5 (8): e1000482.</w:t>
-      </w:r>
-      <w:r>
-        <w:t xml:space="preserve"> </w:t>
-      </w:r>
-      <w:hyperlink r:id="rId58">
+        <w:t xml:space="preserve">5 (8):e1000482.</w:t>
+      </w:r>
+      <w:r>
+        <w:t xml:space="preserve"> </w:t>
+      </w:r>
+      <w:hyperlink r:id="rId61">
         <w:r>
           <w:rPr>
             <w:rStyle w:val="Hyperlink"/>
@@ -3324,8 +3616,8 @@
         <w:t xml:space="preserve">.</w:t>
       </w:r>
     </w:p>
-    <w:bookmarkEnd w:id="59"/>
-    <w:bookmarkStart w:id="61" w:name="ref-Fuller_2010"/>
+    <w:bookmarkEnd w:id="62"/>
+    <w:bookmarkStart w:id="64" w:name="ref-Fuller_2010"/>
     <w:p>
       <w:pPr>
         <w:pStyle w:val="BodyText"/>
@@ -3346,12 +3638,12 @@
         <w:t xml:space="preserve"> </w:t>
       </w:r>
       <w:r>
-        <w:t xml:space="preserve">17 (2): 1–12.</w:t>
-      </w:r>
-      <w:r>
-        <w:t xml:space="preserve"> </w:t>
-      </w:r>
-      <w:hyperlink r:id="rId60">
+        <w:t xml:space="preserve">17 (2):1–12.</w:t>
+      </w:r>
+      <w:r>
+        <w:t xml:space="preserve"> </w:t>
+      </w:r>
+      <w:hyperlink r:id="rId63">
         <w:r>
           <w:rPr>
             <w:rStyle w:val="Hyperlink"/>
@@ -3363,8 +3655,8 @@
         <w:t xml:space="preserve">.</w:t>
       </w:r>
     </w:p>
-    <w:bookmarkEnd w:id="61"/>
-    <w:bookmarkStart w:id="62" w:name="ref-Galison_1997"/>
+    <w:bookmarkEnd w:id="64"/>
+    <w:bookmarkStart w:id="65" w:name="ref-Galison_1997"/>
     <w:p>
       <w:pPr>
         <w:pStyle w:val="BodyText"/>
@@ -3385,8 +3677,8 @@
         <w:t xml:space="preserve">. University of Chicago Press.</w:t>
       </w:r>
     </w:p>
-    <w:bookmarkEnd w:id="62"/>
-    <w:bookmarkStart w:id="63" w:name="ref-gieryn1999cultural"/>
+    <w:bookmarkEnd w:id="65"/>
+    <w:bookmarkStart w:id="66" w:name="ref-gieryn1999cultural"/>
     <w:p>
       <w:pPr>
         <w:pStyle w:val="BodyText"/>
@@ -3407,8 +3699,8 @@
         <w:t xml:space="preserve">. University of Chicago Press.</w:t>
       </w:r>
     </w:p>
-    <w:bookmarkEnd w:id="63"/>
-    <w:bookmarkStart w:id="65" w:name="ref-Härke_2002"/>
+    <w:bookmarkEnd w:id="66"/>
+    <w:bookmarkStart w:id="68" w:name="ref-Härke_2002"/>
     <w:p>
       <w:pPr>
         <w:pStyle w:val="BodyText"/>
@@ -3429,12 +3721,12 @@
         <w:t xml:space="preserve"> </w:t>
       </w:r>
       <w:r>
-        <w:t xml:space="preserve">7 (3): 340–41.</w:t>
-      </w:r>
-      <w:r>
-        <w:t xml:space="preserve"> </w:t>
-      </w:r>
-      <w:hyperlink r:id="rId64">
+        <w:t xml:space="preserve">7 (3):340–41.</w:t>
+      </w:r>
+      <w:r>
+        <w:t xml:space="preserve"> </w:t>
+      </w:r>
+      <w:hyperlink r:id="rId67">
         <w:r>
           <w:rPr>
             <w:rStyle w:val="Hyperlink"/>
@@ -3446,8 +3738,47 @@
         <w:t xml:space="preserve">.</w:t>
       </w:r>
     </w:p>
-    <w:bookmarkEnd w:id="65"/>
-    <w:bookmarkStart w:id="67" w:name="ref-Hugget_2015"/>
+    <w:bookmarkEnd w:id="68"/>
+    <w:bookmarkStart w:id="70" w:name="ref-hoel_ontological_2013"/>
+    <w:p>
+      <w:pPr>
+        <w:pStyle w:val="BodyText"/>
+      </w:pPr>
+      <w:r>
+        <w:t xml:space="preserve">Hoel, Aud Sissel, and Iris van der Tuin. 2013. “The Ontological Force of Technicity: Reading Cassirer and Simondon Diffractively.”</w:t>
+      </w:r>
+      <w:r>
+        <w:t xml:space="preserve"> </w:t>
+      </w:r>
+      <w:r>
+        <w:rPr>
+          <w:i/>
+        </w:rPr>
+        <w:t xml:space="preserve">Philos. Technol.</w:t>
+      </w:r>
+      <w:r>
+        <w:t xml:space="preserve"> </w:t>
+      </w:r>
+      <w:r>
+        <w:t xml:space="preserve">26 (2):187–202.</w:t>
+      </w:r>
+      <w:r>
+        <w:t xml:space="preserve"> </w:t>
+      </w:r>
+      <w:hyperlink r:id="rId69">
+        <w:r>
+          <w:rPr>
+            <w:rStyle w:val="Hyperlink"/>
+          </w:rPr>
+          <w:t xml:space="preserve">https://doi.org/10.1007/s13347-012-0092-5</w:t>
+        </w:r>
+      </w:hyperlink>
+      <w:r>
+        <w:t xml:space="preserve">.</w:t>
+      </w:r>
+    </w:p>
+    <w:bookmarkEnd w:id="70"/>
+    <w:bookmarkStart w:id="72" w:name="ref-Hugget_2015"/>
     <w:p>
       <w:pPr>
         <w:pStyle w:val="BodyText"/>
@@ -3470,7 +3801,7 @@
       <w:r>
         <w:t xml:space="preserve"> </w:t>
       </w:r>
-      <w:hyperlink r:id="rId66">
+      <w:hyperlink r:id="rId71">
         <w:r>
           <w:rPr>
             <w:rStyle w:val="Hyperlink"/>
@@ -3482,8 +3813,8 @@
         <w:t xml:space="preserve">.</w:t>
       </w:r>
     </w:p>
-    <w:bookmarkEnd w:id="67"/>
-    <w:bookmarkStart w:id="69" w:name="ref-Huvila_2018"/>
+    <w:bookmarkEnd w:id="72"/>
+    <w:bookmarkStart w:id="74" w:name="ref-Huvila_2018"/>
     <w:p>
       <w:pPr>
         <w:pStyle w:val="BodyText"/>
@@ -3504,12 +3835,12 @@
         <w:t xml:space="preserve"> </w:t>
       </w:r>
       <w:r>
-        <w:t xml:space="preserve">1 (1): 88–100.</w:t>
-      </w:r>
-      <w:r>
-        <w:t xml:space="preserve"> </w:t>
-      </w:r>
-      <w:hyperlink r:id="rId68">
+        <w:t xml:space="preserve">1 (1):88–100.</w:t>
+      </w:r>
+      <w:r>
+        <w:t xml:space="preserve"> </w:t>
+      </w:r>
+      <w:hyperlink r:id="rId73">
         <w:r>
           <w:rPr>
             <w:rStyle w:val="Hyperlink"/>
@@ -3521,8 +3852,8 @@
         <w:t xml:space="preserve">.</w:t>
       </w:r>
     </w:p>
-    <w:bookmarkEnd w:id="69"/>
-    <w:bookmarkStart w:id="71" w:name="ref-Ince2012"/>
+    <w:bookmarkEnd w:id="74"/>
+    <w:bookmarkStart w:id="76" w:name="ref-Ince2012"/>
     <w:p>
       <w:pPr>
         <w:pStyle w:val="BodyText"/>
@@ -3543,12 +3874,12 @@
         <w:t xml:space="preserve"> </w:t>
       </w:r>
       <w:r>
-        <w:t xml:space="preserve">482 (7386): 485–88.</w:t>
-      </w:r>
-      <w:r>
-        <w:t xml:space="preserve"> </w:t>
-      </w:r>
-      <w:hyperlink r:id="rId70">
+        <w:t xml:space="preserve">482 (7386):485–88.</w:t>
+      </w:r>
+      <w:r>
+        <w:t xml:space="preserve"> </w:t>
+      </w:r>
+      <w:hyperlink r:id="rId75">
         <w:r>
           <w:rPr>
             <w:rStyle w:val="Hyperlink"/>
@@ -3560,8 +3891,32 @@
         <w:t xml:space="preserve">.</w:t>
       </w:r>
     </w:p>
-    <w:bookmarkEnd w:id="71"/>
-    <w:bookmarkStart w:id="72" w:name="ref-king1995replication"/>
+    <w:bookmarkEnd w:id="76"/>
+    <w:bookmarkStart w:id="78" w:name="ref-keron_use_2015"/>
+    <w:p>
+      <w:pPr>
+        <w:pStyle w:val="BodyText"/>
+      </w:pPr>
+      <w:r>
+        <w:t xml:space="preserve">Keron, James R. 2015. “The Use of Point Pattern Analysis in Archaeology: Some Methods and Applications.” PhD thesis, University of Western Ontario.</w:t>
+      </w:r>
+      <w:r>
+        <w:t xml:space="preserve"> </w:t>
+      </w:r>
+      <w:hyperlink r:id="rId77">
+        <w:r>
+          <w:rPr>
+            <w:rStyle w:val="Hyperlink"/>
+          </w:rPr>
+          <w:t xml:space="preserve">https://ir.lib.uwo.ca/etd/3137</w:t>
+        </w:r>
+      </w:hyperlink>
+      <w:r>
+        <w:t xml:space="preserve">.</w:t>
+      </w:r>
+    </w:p>
+    <w:bookmarkEnd w:id="78"/>
+    <w:bookmarkStart w:id="79" w:name="ref-king1995replication"/>
     <w:p>
       <w:pPr>
         <w:pStyle w:val="BodyText"/>
@@ -3582,11 +3937,11 @@
         <w:t xml:space="preserve"> </w:t>
       </w:r>
       <w:r>
-        <w:t xml:space="preserve">28 (03): 444–52.</w:t>
-      </w:r>
-    </w:p>
-    <w:bookmarkEnd w:id="72"/>
-    <w:bookmarkStart w:id="73" w:name="ref-Kuhn_1962"/>
+        <w:t xml:space="preserve">28 (03):444–52.</w:t>
+      </w:r>
+    </w:p>
+    <w:bookmarkEnd w:id="79"/>
+    <w:bookmarkStart w:id="80" w:name="ref-Kuhn_1962"/>
     <w:p>
       <w:pPr>
         <w:pStyle w:val="BodyText"/>
@@ -3607,8 +3962,8 @@
         <w:t xml:space="preserve">. University of Chicago Press.</w:t>
       </w:r>
     </w:p>
-    <w:bookmarkEnd w:id="73"/>
-    <w:bookmarkStart w:id="75" w:name="ref-LeVeque2012"/>
+    <w:bookmarkEnd w:id="80"/>
+    <w:bookmarkStart w:id="82" w:name="ref-LeVeque2012"/>
     <w:p>
       <w:pPr>
         <w:pStyle w:val="BodyText"/>
@@ -3629,12 +3984,12 @@
         <w:t xml:space="preserve"> </w:t>
       </w:r>
       <w:r>
-        <w:t xml:space="preserve">14 (4): 13–17.</w:t>
-      </w:r>
-      <w:r>
-        <w:t xml:space="preserve"> </w:t>
-      </w:r>
-      <w:hyperlink r:id="rId74">
+        <w:t xml:space="preserve">14 (4):13–17.</w:t>
+      </w:r>
+      <w:r>
+        <w:t xml:space="preserve"> </w:t>
+      </w:r>
+      <w:hyperlink r:id="rId81">
         <w:r>
           <w:rPr>
             <w:rStyle w:val="Hyperlink"/>
@@ -3646,8 +4001,8 @@
         <w:t xml:space="preserve">.</w:t>
       </w:r>
     </w:p>
-    <w:bookmarkEnd w:id="75"/>
-    <w:bookmarkStart w:id="76" w:name="ref-markowetz2015five"/>
+    <w:bookmarkEnd w:id="82"/>
+    <w:bookmarkStart w:id="83" w:name="ref-markowetz2015five"/>
     <w:p>
       <w:pPr>
         <w:pStyle w:val="BodyText"/>
@@ -3668,11 +4023,11 @@
         <w:t xml:space="preserve"> </w:t>
       </w:r>
       <w:r>
-        <w:t xml:space="preserve">16.</w:t>
-      </w:r>
-    </w:p>
-    <w:bookmarkEnd w:id="76"/>
-    <w:bookmarkStart w:id="77" w:name="ref-marwick2018packaging"/>
+        <w:t xml:space="preserve">16. BioMed Central.</w:t>
+      </w:r>
+    </w:p>
+    <w:bookmarkEnd w:id="83"/>
+    <w:bookmarkStart w:id="84" w:name="ref-marwick2018packaging"/>
     <w:p>
       <w:pPr>
         <w:pStyle w:val="BodyText"/>
@@ -3693,11 +4048,11 @@
         <w:t xml:space="preserve"> </w:t>
       </w:r>
       <w:r>
-        <w:t xml:space="preserve">72 (1): 80–88.</w:t>
-      </w:r>
-    </w:p>
-    <w:bookmarkEnd w:id="77"/>
-    <w:bookmarkStart w:id="78" w:name="ref-masterman1970does"/>
+        <w:t xml:space="preserve">72 (1). Taylor &amp; Francis:80–88.</w:t>
+      </w:r>
+    </w:p>
+    <w:bookmarkEnd w:id="84"/>
+    <w:bookmarkStart w:id="85" w:name="ref-masterman1970does"/>
     <w:p>
       <w:pPr>
         <w:pStyle w:val="BodyText"/>
@@ -3718,8 +4073,8 @@
         <w:t xml:space="preserve">, edited by Alan Musgrave and others, 4:59–89. Cambridge University Press.</w:t>
       </w:r>
     </w:p>
-    <w:bookmarkEnd w:id="78"/>
-    <w:bookmarkStart w:id="80" w:name="ref-McAnany_Rowe_2015"/>
+    <w:bookmarkEnd w:id="85"/>
+    <w:bookmarkStart w:id="87" w:name="ref-McAnany_Rowe_2015"/>
     <w:p>
       <w:pPr>
         <w:pStyle w:val="BodyText"/>
@@ -3740,12 +4095,12 @@
         <w:t xml:space="preserve"> </w:t>
       </w:r>
       <w:r>
-        <w:t xml:space="preserve">40 (5): 499–507.</w:t>
-      </w:r>
-      <w:r>
-        <w:t xml:space="preserve"> </w:t>
-      </w:r>
-      <w:hyperlink r:id="rId79">
+        <w:t xml:space="preserve">40 (5):499–507.</w:t>
+      </w:r>
+      <w:r>
+        <w:t xml:space="preserve"> </w:t>
+      </w:r>
+      <w:hyperlink r:id="rId86">
         <w:r>
           <w:rPr>
             <w:rStyle w:val="Hyperlink"/>
@@ -3757,8 +4112,8 @@
         <w:t xml:space="preserve">.</w:t>
       </w:r>
     </w:p>
-    <w:bookmarkEnd w:id="80"/>
-    <w:bookmarkStart w:id="82" w:name="ref-Meltzer_1979"/>
+    <w:bookmarkEnd w:id="87"/>
+    <w:bookmarkStart w:id="89" w:name="ref-Meltzer_1979"/>
     <w:p>
       <w:pPr>
         <w:pStyle w:val="BodyText"/>
@@ -3779,12 +4134,12 @@
         <w:t xml:space="preserve"> </w:t>
       </w:r>
       <w:r>
-        <w:t xml:space="preserve">44 (4): 644–57.</w:t>
-      </w:r>
-      <w:r>
-        <w:t xml:space="preserve"> </w:t>
-      </w:r>
-      <w:hyperlink r:id="rId81">
+        <w:t xml:space="preserve">44 (4):644–57.</w:t>
+      </w:r>
+      <w:r>
+        <w:t xml:space="preserve"> </w:t>
+      </w:r>
+      <w:hyperlink r:id="rId88">
         <w:r>
           <w:rPr>
             <w:rStyle w:val="Hyperlink"/>
@@ -3796,8 +4151,8 @@
         <w:t xml:space="preserve">.</w:t>
       </w:r>
     </w:p>
-    <w:bookmarkEnd w:id="82"/>
-    <w:bookmarkStart w:id="84" w:name="ref-Miguel2014"/>
+    <w:bookmarkEnd w:id="89"/>
+    <w:bookmarkStart w:id="91" w:name="ref-Miguel2014"/>
     <w:p>
       <w:pPr>
         <w:pStyle w:val="BodyText"/>
@@ -3818,12 +4173,12 @@
         <w:t xml:space="preserve"> </w:t>
       </w:r>
       <w:r>
-        <w:t xml:space="preserve">343 (6166): 30–31.</w:t>
-      </w:r>
-      <w:r>
-        <w:t xml:space="preserve"> </w:t>
-      </w:r>
-      <w:hyperlink r:id="rId83">
+        <w:t xml:space="preserve">343 (6166):30–31.</w:t>
+      </w:r>
+      <w:r>
+        <w:t xml:space="preserve"> </w:t>
+      </w:r>
+      <w:hyperlink r:id="rId90">
         <w:r>
           <w:rPr>
             <w:rStyle w:val="Hyperlink"/>
@@ -3835,8 +4190,8 @@
         <w:t xml:space="preserve">.</w:t>
       </w:r>
     </w:p>
-    <w:bookmarkEnd w:id="84"/>
-    <w:bookmarkStart w:id="85" w:name="ref-Mitchell2012"/>
+    <w:bookmarkEnd w:id="91"/>
+    <w:bookmarkStart w:id="92" w:name="ref-Mitchell2012"/>
     <w:p>
       <w:pPr>
         <w:pStyle w:val="BodyText"/>
@@ -3857,11 +4212,11 @@
         <w:t xml:space="preserve"> </w:t>
       </w:r>
       <w:r>
-        <w:t xml:space="preserve">14 (4): 13–17.</w:t>
-      </w:r>
-    </w:p>
-    <w:bookmarkEnd w:id="85"/>
-    <w:bookmarkStart w:id="86" w:name="ref-molyneaux2013cultural"/>
+        <w:t xml:space="preserve">14 (4):13–17.</w:t>
+      </w:r>
+    </w:p>
+    <w:bookmarkEnd w:id="92"/>
+    <w:bookmarkStart w:id="93" w:name="ref-molyneaux2013cultural"/>
     <w:p>
       <w:pPr>
         <w:pStyle w:val="BodyText"/>
@@ -3882,8 +4237,8 @@
         <w:t xml:space="preserve">. Routledge.</w:t>
       </w:r>
     </w:p>
-    <w:bookmarkEnd w:id="86"/>
-    <w:bookmarkStart w:id="87" w:name="ref-nosek2015promoting"/>
+    <w:bookmarkEnd w:id="93"/>
+    <w:bookmarkStart w:id="94" w:name="ref-nosek2015promoting"/>
     <w:p>
       <w:pPr>
         <w:pStyle w:val="BodyText"/>
@@ -3904,11 +4259,11 @@
         <w:t xml:space="preserve"> </w:t>
       </w:r>
       <w:r>
-        <w:t xml:space="preserve">348 (6242): 1422.</w:t>
-      </w:r>
-    </w:p>
-    <w:bookmarkEnd w:id="87"/>
-    <w:bookmarkStart w:id="89" w:name="ref-Chrysanthi_2012"/>
+        <w:t xml:space="preserve">348 (6242). NIH Public Access:1422.</w:t>
+      </w:r>
+    </w:p>
+    <w:bookmarkEnd w:id="94"/>
+    <w:bookmarkStart w:id="96" w:name="ref-Chrysanthi_2012"/>
     <w:p>
       <w:pPr>
         <w:pStyle w:val="BodyText"/>
@@ -3931,7 +4286,7 @@
       <w:r>
         <w:t xml:space="preserve"> </w:t>
       </w:r>
-      <w:hyperlink r:id="rId88">
+      <w:hyperlink r:id="rId95">
         <w:r>
           <w:rPr>
             <w:rStyle w:val="Hyperlink"/>
@@ -3943,8 +4298,8 @@
         <w:t xml:space="preserve">.</w:t>
       </w:r>
     </w:p>
-    <w:bookmarkEnd w:id="89"/>
-    <w:bookmarkStart w:id="91" w:name="ref-Peng2009"/>
+    <w:bookmarkEnd w:id="96"/>
+    <w:bookmarkStart w:id="98" w:name="ref-Peng2009"/>
     <w:p>
       <w:pPr>
         <w:pStyle w:val="BodyText"/>
@@ -3965,12 +4320,12 @@
         <w:t xml:space="preserve"> </w:t>
       </w:r>
       <w:r>
-        <w:t xml:space="preserve">10 (3): 405–8.</w:t>
-      </w:r>
-      <w:r>
-        <w:t xml:space="preserve"> </w:t>
-      </w:r>
-      <w:hyperlink r:id="rId90">
+        <w:t xml:space="preserve">10 (3):405–8.</w:t>
+      </w:r>
+      <w:r>
+        <w:t xml:space="preserve"> </w:t>
+      </w:r>
+      <w:hyperlink r:id="rId97">
         <w:r>
           <w:rPr>
             <w:rStyle w:val="Hyperlink"/>
@@ -3982,8 +4337,8 @@
         <w:t xml:space="preserve">.</w:t>
       </w:r>
     </w:p>
-    <w:bookmarkEnd w:id="91"/>
-    <w:bookmarkStart w:id="92" w:name="ref-peng2011reproducible"/>
+    <w:bookmarkEnd w:id="98"/>
+    <w:bookmarkStart w:id="99" w:name="ref-peng2011reproducible"/>
     <w:p>
       <w:pPr>
         <w:pStyle w:val="BodyText"/>
@@ -4004,11 +4359,11 @@
         <w:t xml:space="preserve"> </w:t>
       </w:r>
       <w:r>
-        <w:t xml:space="preserve">334 (6060): 1226.</w:t>
-      </w:r>
-    </w:p>
-    <w:bookmarkEnd w:id="92"/>
-    <w:bookmarkStart w:id="93" w:name="ref-popper1970"/>
+        <w:t xml:space="preserve">334 (6060):1226.</w:t>
+      </w:r>
+    </w:p>
+    <w:bookmarkEnd w:id="99"/>
+    <w:bookmarkStart w:id="100" w:name="ref-popper1970"/>
     <w:p>
       <w:pPr>
         <w:pStyle w:val="BodyText"/>
@@ -4029,8 +4384,8 @@
         <w:t xml:space="preserve">, edited by Alan Musgrave and others, 4:51–58. Cambridge University Press.</w:t>
       </w:r>
     </w:p>
-    <w:bookmarkEnd w:id="93"/>
-    <w:bookmarkStart w:id="95" w:name="ref-Sandve2013"/>
+    <w:bookmarkEnd w:id="100"/>
+    <w:bookmarkStart w:id="102" w:name="ref-Sandve2013"/>
     <w:p>
       <w:pPr>
         <w:pStyle w:val="BodyText"/>
@@ -4051,12 +4406,12 @@
         <w:t xml:space="preserve"> </w:t>
       </w:r>
       <w:r>
-        <w:t xml:space="preserve">9 (10): e1003285.</w:t>
-      </w:r>
-      <w:r>
-        <w:t xml:space="preserve"> </w:t>
-      </w:r>
-      <w:hyperlink r:id="rId94">
+        <w:t xml:space="preserve">9 (10):e1003285.</w:t>
+      </w:r>
+      <w:r>
+        <w:t xml:space="preserve"> </w:t>
+      </w:r>
+      <w:hyperlink r:id="rId101">
         <w:r>
           <w:rPr>
             <w:rStyle w:val="Hyperlink"/>
@@ -4068,8 +4423,8 @@
         <w:t xml:space="preserve">.</w:t>
       </w:r>
     </w:p>
-    <w:bookmarkEnd w:id="95"/>
-    <w:bookmarkStart w:id="97" w:name="ref-Schiffer_2013"/>
+    <w:bookmarkEnd w:id="102"/>
+    <w:bookmarkStart w:id="104" w:name="ref-Schiffer_2013"/>
     <w:p>
       <w:pPr>
         <w:pStyle w:val="BodyText"/>
@@ -4092,7 +4447,7 @@
       <w:r>
         <w:t xml:space="preserve"> </w:t>
       </w:r>
-      <w:hyperlink r:id="rId96">
+      <w:hyperlink r:id="rId103">
         <w:r>
           <w:rPr>
             <w:rStyle w:val="Hyperlink"/>
@@ -4104,8 +4459,30 @@
         <w:t xml:space="preserve">.</w:t>
       </w:r>
     </w:p>
-    <w:bookmarkEnd w:id="97"/>
-    <w:bookmarkStart w:id="99" w:name="ref-Snodgrass_2002"/>
+    <w:bookmarkEnd w:id="104"/>
+    <w:bookmarkStart w:id="105" w:name="ref-simondon_mode_1958"/>
+    <w:p>
+      <w:pPr>
+        <w:pStyle w:val="BodyText"/>
+      </w:pPr>
+      <w:r>
+        <w:t xml:space="preserve">Simondon, Gilbert. n.d. “On the Mode of Existence of Technical Objects (Trans: Mellamphy, N., Mellamphy, d. And Biswas Mellamphy, N.).”</w:t>
+      </w:r>
+      <w:r>
+        <w:t xml:space="preserve"> </w:t>
+      </w:r>
+      <w:r>
+        <w:rPr>
+          <w:i/>
+        </w:rPr>
+        <w:t xml:space="preserve">Deleuze Studies</w:t>
+      </w:r>
+      <w:r>
+        <w:t xml:space="preserve">, Deleuze studies, 5 (3):407–24.</w:t>
+      </w:r>
+    </w:p>
+    <w:bookmarkEnd w:id="105"/>
+    <w:bookmarkStart w:id="107" w:name="ref-Snodgrass_2002"/>
     <w:p>
       <w:pPr>
         <w:pStyle w:val="BodyText"/>
@@ -4126,12 +4503,12 @@
         <w:t xml:space="preserve"> </w:t>
       </w:r>
       <w:r>
-        <w:t xml:space="preserve">12 (2): 179–94.</w:t>
-      </w:r>
-      <w:r>
-        <w:t xml:space="preserve"> </w:t>
-      </w:r>
-      <w:hyperlink r:id="rId98">
+        <w:t xml:space="preserve">12 (2):179–94.</w:t>
+      </w:r>
+      <w:r>
+        <w:t xml:space="preserve"> </w:t>
+      </w:r>
+      <w:hyperlink r:id="rId106">
         <w:r>
           <w:rPr>
             <w:rStyle w:val="Hyperlink"/>
@@ -4143,8 +4520,8 @@
         <w:t xml:space="preserve">.</w:t>
       </w:r>
     </w:p>
-    <w:bookmarkEnd w:id="99"/>
-    <w:bookmarkStart w:id="101" w:name="ref-Stodden_2013"/>
+    <w:bookmarkEnd w:id="107"/>
+    <w:bookmarkStart w:id="109" w:name="ref-Stodden_2013"/>
     <w:p>
       <w:pPr>
         <w:pStyle w:val="BodyText"/>
@@ -4165,12 +4542,12 @@
         <w:t xml:space="preserve"> </w:t>
       </w:r>
       <w:r>
-        <w:t xml:space="preserve">8 (6): e67111.</w:t>
-      </w:r>
-      <w:r>
-        <w:t xml:space="preserve"> </w:t>
-      </w:r>
-      <w:hyperlink r:id="rId100">
+        <w:t xml:space="preserve">8 (6):e67111.</w:t>
+      </w:r>
+      <w:r>
+        <w:t xml:space="preserve"> </w:t>
+      </w:r>
+      <w:hyperlink r:id="rId108">
         <w:r>
           <w:rPr>
             <w:rStyle w:val="Hyperlink"/>
@@ -4182,8 +4559,8 @@
         <w:t xml:space="preserve">.</w:t>
       </w:r>
     </w:p>
-    <w:bookmarkEnd w:id="101"/>
-    <w:bookmarkStart w:id="103" w:name="ref-Strupler_2017"/>
+    <w:bookmarkEnd w:id="109"/>
+    <w:bookmarkStart w:id="111" w:name="ref-Strupler_2017"/>
     <w:p>
       <w:pPr>
         <w:pStyle w:val="BodyText"/>
@@ -4204,12 +4581,12 @@
         <w:t xml:space="preserve"> </w:t>
       </w:r>
       <w:r>
-        <w:t xml:space="preserve">3 (1): 279–304.</w:t>
-      </w:r>
-      <w:r>
-        <w:t xml:space="preserve"> </w:t>
-      </w:r>
-      <w:hyperlink r:id="rId102">
+        <w:t xml:space="preserve">3 (1):279–304.</w:t>
+      </w:r>
+      <w:r>
+        <w:t xml:space="preserve"> </w:t>
+      </w:r>
+      <w:hyperlink r:id="rId110">
         <w:r>
           <w:rPr>
             <w:rStyle w:val="Hyperlink"/>
@@ -4221,8 +4598,8 @@
         <w:t xml:space="preserve">.</w:t>
       </w:r>
     </w:p>
-    <w:bookmarkEnd w:id="103"/>
-    <w:bookmarkStart w:id="105" w:name="ref-Thieme_2018"/>
+    <w:bookmarkEnd w:id="111"/>
+    <w:bookmarkStart w:id="113" w:name="ref-Thieme_2018"/>
     <w:p>
       <w:pPr>
         <w:pStyle w:val="BodyText"/>
@@ -4243,12 +4620,12 @@
         <w:t xml:space="preserve"> </w:t>
       </w:r>
       <w:r>
-        <w:t xml:space="preserve">15 (4): 14–19.</w:t>
-      </w:r>
-      <w:r>
-        <w:t xml:space="preserve"> </w:t>
-      </w:r>
-      <w:hyperlink r:id="rId104">
+        <w:t xml:space="preserve">15 (4):14–19.</w:t>
+      </w:r>
+      <w:r>
+        <w:t xml:space="preserve"> </w:t>
+      </w:r>
+      <w:hyperlink r:id="rId112">
         <w:r>
           <w:rPr>
             <w:rStyle w:val="Hyperlink"/>
@@ -4260,8 +4637,8 @@
         <w:t xml:space="preserve">.</w:t>
       </w:r>
     </w:p>
-    <w:bookmarkEnd w:id="105"/>
-    <w:bookmarkStart w:id="107" w:name="ref-Touchon_McCoy_2016"/>
+    <w:bookmarkEnd w:id="113"/>
+    <w:bookmarkStart w:id="115" w:name="ref-Touchon_McCoy_2016"/>
     <w:p>
       <w:pPr>
         <w:pStyle w:val="BodyText"/>
@@ -4282,12 +4659,12 @@
         <w:t xml:space="preserve"> </w:t>
       </w:r>
       <w:r>
-        <w:t xml:space="preserve">7 (8): e01394.</w:t>
-      </w:r>
-      <w:r>
-        <w:t xml:space="preserve"> </w:t>
-      </w:r>
-      <w:hyperlink r:id="rId106">
+        <w:t xml:space="preserve">7 (8):e01394.</w:t>
+      </w:r>
+      <w:r>
+        <w:t xml:space="preserve"> </w:t>
+      </w:r>
+      <w:hyperlink r:id="rId114">
         <w:r>
           <w:rPr>
             <w:rStyle w:val="Hyperlink"/>
@@ -4299,8 +4676,8 @@
         <w:t xml:space="preserve">.</w:t>
       </w:r>
     </w:p>
-    <w:bookmarkEnd w:id="107"/>
-    <w:bookmarkStart w:id="108" w:name="ref-toulmin1970does"/>
+    <w:bookmarkEnd w:id="115"/>
+    <w:bookmarkStart w:id="116" w:name="ref-toulmin1970does"/>
     <w:p>
       <w:pPr>
         <w:pStyle w:val="BodyText"/>
@@ -4321,8 +4698,8 @@
         <w:t xml:space="preserve">, edited by Alan Musgrave and others, 4:39–48. Cambridge University Press.</w:t>
       </w:r>
     </w:p>
-    <w:bookmarkEnd w:id="108"/>
-    <w:bookmarkStart w:id="110" w:name="ref-Trigger_2006"/>
+    <w:bookmarkEnd w:id="116"/>
+    <w:bookmarkStart w:id="118" w:name="ref-Trigger_2006"/>
     <w:p>
       <w:pPr>
         <w:pStyle w:val="BodyText"/>
@@ -4345,7 +4722,7 @@
       <w:r>
         <w:t xml:space="preserve"> </w:t>
       </w:r>
-      <w:hyperlink r:id="rId109">
+      <w:hyperlink r:id="rId117">
         <w:r>
           <w:rPr>
             <w:rStyle w:val="Hyperlink"/>
@@ -4357,8 +4734,30 @@
         <w:t xml:space="preserve">.</w:t>
       </w:r>
     </w:p>
-    <w:bookmarkEnd w:id="110"/>
-    <w:bookmarkStart w:id="111" w:name="ref-Vandewalle2012"/>
+    <w:bookmarkEnd w:id="118"/>
+    <w:bookmarkStart w:id="119" w:name="ref-Montelius_1899"/>
+    <w:p>
+      <w:pPr>
+        <w:pStyle w:val="BodyText"/>
+      </w:pPr>
+      <w:r>
+        <w:t xml:space="preserve">“Typologien Eller Utvecklingsläran Tillämpad På Det Menskliga Arbetet.” 1899.</w:t>
+      </w:r>
+      <w:r>
+        <w:t xml:space="preserve"> </w:t>
+      </w:r>
+      <w:r>
+        <w:rPr>
+          <w:i/>
+        </w:rPr>
+        <w:t xml:space="preserve">Svenska Fornminnesföreningens Tidskrift</w:t>
+      </w:r>
+      <w:r>
+        <w:t xml:space="preserve">, no. 10:237–68.</w:t>
+      </w:r>
+    </w:p>
+    <w:bookmarkEnd w:id="119"/>
+    <w:bookmarkStart w:id="120" w:name="ref-Vandewalle2012"/>
     <w:p>
       <w:pPr>
         <w:pStyle w:val="BodyText"/>
@@ -4379,11 +4778,11 @@
         <w:t xml:space="preserve"> </w:t>
       </w:r>
       <w:r>
-        <w:t xml:space="preserve">14 (4): 42–47.</w:t>
-      </w:r>
-    </w:p>
-    <w:bookmarkEnd w:id="111"/>
-    <w:bookmarkStart w:id="112" w:name="ref-watkins1970against"/>
+        <w:t xml:space="preserve">14 (4):42–47.</w:t>
+      </w:r>
+    </w:p>
+    <w:bookmarkEnd w:id="120"/>
+    <w:bookmarkStart w:id="121" w:name="ref-watkins1970against"/>
     <w:p>
       <w:pPr>
         <w:pStyle w:val="BodyText"/>
@@ -4401,11 +4800,11 @@
         <w:t xml:space="preserve">Criticism and the Growth of Knowledge</w:t>
       </w:r>
       <w:r>
-        <w:t xml:space="preserve">, 25–37.</w:t>
-      </w:r>
-    </w:p>
-    <w:bookmarkEnd w:id="112"/>
-    <w:bookmarkStart w:id="114" w:name="ref-wilkins1996are"/>
+        <w:t xml:space="preserve">. Cambridge University Press Cambridge, 25–37.</w:t>
+      </w:r>
+    </w:p>
+    <w:bookmarkEnd w:id="121"/>
+    <w:bookmarkStart w:id="123" w:name="ref-wilkins1996are"/>
     <w:p>
       <w:pPr>
         <w:pStyle w:val="BodyText"/>
@@ -4426,12 +4825,12 @@
         <w:t xml:space="preserve"> </w:t>
       </w:r>
       <w:r>
-        <w:t xml:space="preserve">18 (9): 695–96.</w:t>
-      </w:r>
-      <w:r>
-        <w:t xml:space="preserve"> </w:t>
-      </w:r>
-      <w:hyperlink r:id="rId113">
+        <w:t xml:space="preserve">18 (9). Wiley Online Library:695–96.</w:t>
+      </w:r>
+      <w:r>
+        <w:t xml:space="preserve"> </w:t>
+      </w:r>
+      <w:hyperlink r:id="rId122">
         <w:r>
           <w:rPr>
             <w:rStyle w:val="Hyperlink"/>
@@ -4443,34 +4842,34 @@
         <w:t xml:space="preserve">.</w:t>
       </w:r>
     </w:p>
-    <w:bookmarkEnd w:id="114"/>
-    <w:bookmarkEnd w:id="115"/>
+    <w:bookmarkEnd w:id="123"/>
+    <w:bookmarkEnd w:id="124"/>
     <w:p>
       <w:pPr>
         <w:pStyle w:val="Heading5"/>
       </w:pPr>
-      <w:bookmarkStart w:id="116" w:name="pagebreak-1"/>
+      <w:bookmarkStart w:id="125" w:name="pagebreak-1"/>
       <w:r>
         <w:t xml:space="preserve">pagebreak</w:t>
       </w:r>
-      <w:bookmarkEnd w:id="116"/>
+      <w:bookmarkEnd w:id="125"/>
     </w:p>
     <w:p>
       <w:pPr>
         <w:pStyle w:val="Heading3"/>
       </w:pPr>
-      <w:bookmarkStart w:id="117" w:name="colophon"/>
+      <w:bookmarkStart w:id="126" w:name="colophon"/>
       <w:r>
         <w:t xml:space="preserve">Colophon</w:t>
       </w:r>
-      <w:bookmarkEnd w:id="117"/>
+      <w:bookmarkEnd w:id="126"/>
     </w:p>
     <w:p>
       <w:pPr>
         <w:pStyle w:val="FirstParagraph"/>
       </w:pPr>
       <w:r>
-        <w:t xml:space="preserve">This report was generated on 2018-11-16 01:34:54 using the following computational environment and dependencies:</w:t>
+        <w:t xml:space="preserve">This report was generated on 2018-12-07 16:55:33 using the following computational environment and dependencies:</w:t>
       </w:r>
     </w:p>
     <w:p>
@@ -4481,15 +4880,6 @@
         <w:rPr>
           <w:rStyle w:val="VerbatimChar"/>
         </w:rPr>
-        <w:t xml:space="preserve">#&gt; ─ Session info ──────────────────────────────────────────────────────────</w:t>
-      </w:r>
-      <w:r>
-        <w:br w:type="textWrapping"/>
-      </w:r>
-      <w:r>
-        <w:rPr>
-          <w:rStyle w:val="VerbatimChar"/>
-        </w:rPr>
         <w:t xml:space="preserve">#&gt;  setting  value                       </w:t>
       </w:r>
       <w:r>
@@ -4508,25 +4898,16 @@
         <w:rPr>
           <w:rStyle w:val="VerbatimChar"/>
         </w:rPr>
-        <w:t xml:space="preserve">#&gt;  os       macOS  10.14.1              </w:t>
-      </w:r>
-      <w:r>
-        <w:br w:type="textWrapping"/>
-      </w:r>
-      <w:r>
-        <w:rPr>
-          <w:rStyle w:val="VerbatimChar"/>
-        </w:rPr>
-        <w:t xml:space="preserve">#&gt;  system   x86_64, darwin15.6.0        </w:t>
-      </w:r>
-      <w:r>
-        <w:br w:type="textWrapping"/>
-      </w:r>
-      <w:r>
-        <w:rPr>
-          <w:rStyle w:val="VerbatimChar"/>
-        </w:rPr>
-        <w:t xml:space="preserve">#&gt;  ui       X11                         </w:t>
+        <w:t xml:space="preserve">#&gt;  system   x86_64, mingw32             </w:t>
+      </w:r>
+      <w:r>
+        <w:br w:type="textWrapping"/>
+      </w:r>
+      <w:r>
+        <w:rPr>
+          <w:rStyle w:val="VerbatimChar"/>
+        </w:rPr>
+        <w:t xml:space="preserve">#&gt;  ui       RTerm                       </w:t>
       </w:r>
       <w:r>
         <w:br w:type="textWrapping"/>
@@ -4544,34 +4925,25 @@
         <w:rPr>
           <w:rStyle w:val="VerbatimChar"/>
         </w:rPr>
-        <w:t xml:space="preserve">#&gt;  collate  en_US.UTF-8                 </w:t>
-      </w:r>
-      <w:r>
-        <w:br w:type="textWrapping"/>
-      </w:r>
-      <w:r>
-        <w:rPr>
-          <w:rStyle w:val="VerbatimChar"/>
-        </w:rPr>
-        <w:t xml:space="preserve">#&gt;  ctype    en_US.UTF-8                 </w:t>
-      </w:r>
-      <w:r>
-        <w:br w:type="textWrapping"/>
-      </w:r>
-      <w:r>
-        <w:rPr>
-          <w:rStyle w:val="VerbatimChar"/>
-        </w:rPr>
-        <w:t xml:space="preserve">#&gt;  tz       America/Los_Angeles         </w:t>
-      </w:r>
-      <w:r>
-        <w:br w:type="textWrapping"/>
-      </w:r>
-      <w:r>
-        <w:rPr>
-          <w:rStyle w:val="VerbatimChar"/>
-        </w:rPr>
-        <w:t xml:space="preserve">#&gt;  date     2018-11-16                  </w:t>
+        <w:t xml:space="preserve">#&gt;  collate  German_Germany.1252         </w:t>
+      </w:r>
+      <w:r>
+        <w:br w:type="textWrapping"/>
+      </w:r>
+      <w:r>
+        <w:rPr>
+          <w:rStyle w:val="VerbatimChar"/>
+        </w:rPr>
+        <w:t xml:space="preserve">#&gt;  tz       Europe/Berlin               </w:t>
+      </w:r>
+      <w:r>
+        <w:br w:type="textWrapping"/>
+      </w:r>
+      <w:r>
+        <w:rPr>
+          <w:rStyle w:val="VerbatimChar"/>
+        </w:rPr>
+        <w:t xml:space="preserve">#&gt;  date     2018-12-07                  </w:t>
       </w:r>
       <w:r>
         <w:br w:type="textWrapping"/>
@@ -4589,1807 +4961,871 @@
         <w:rPr>
           <w:rStyle w:val="VerbatimChar"/>
         </w:rPr>
-        <w:t xml:space="preserve">#&gt; ─ Packages ──────────────────────────────────────────────────────────────</w:t>
-      </w:r>
-      <w:r>
-        <w:br w:type="textWrapping"/>
-      </w:r>
-      <w:r>
-        <w:rPr>
-          <w:rStyle w:val="VerbatimChar"/>
-        </w:rPr>
-        <w:t xml:space="preserve">#&gt;  package      * version    date       lib</w:t>
-      </w:r>
-      <w:r>
-        <w:br w:type="textWrapping"/>
-      </w:r>
-      <w:r>
-        <w:rPr>
-          <w:rStyle w:val="VerbatimChar"/>
-        </w:rPr>
-        <w:t xml:space="preserve">#&gt;  acepack        1.4.1      2016-10-29 [1]</w:t>
-      </w:r>
-      <w:r>
-        <w:br w:type="textWrapping"/>
-      </w:r>
-      <w:r>
-        <w:rPr>
-          <w:rStyle w:val="VerbatimChar"/>
-        </w:rPr>
-        <w:t xml:space="preserve">#&gt;  assertthat     0.2.0      2017-04-11 [1]</w:t>
-      </w:r>
-      <w:r>
-        <w:br w:type="textWrapping"/>
-      </w:r>
-      <w:r>
-        <w:rPr>
-          <w:rStyle w:val="VerbatimChar"/>
-        </w:rPr>
-        <w:t xml:space="preserve">#&gt;  backports      1.1.2      2017-12-13 [1]</w:t>
-      </w:r>
-      <w:r>
-        <w:br w:type="textWrapping"/>
-      </w:r>
-      <w:r>
-        <w:rPr>
-          <w:rStyle w:val="VerbatimChar"/>
-        </w:rPr>
-        <w:t xml:space="preserve">#&gt;  base64enc      0.1-3      2015-07-28 [1]</w:t>
-      </w:r>
-      <w:r>
-        <w:br w:type="textWrapping"/>
-      </w:r>
-      <w:r>
-        <w:rPr>
-          <w:rStyle w:val="VerbatimChar"/>
-        </w:rPr>
-        <w:t xml:space="preserve">#&gt;  bindr          0.1.1      2018-03-13 [1]</w:t>
-      </w:r>
-      <w:r>
-        <w:br w:type="textWrapping"/>
-      </w:r>
-      <w:r>
-        <w:rPr>
-          <w:rStyle w:val="VerbatimChar"/>
-        </w:rPr>
-        <w:t xml:space="preserve">#&gt;  bindrcpp     * 0.2.2      2018-03-29 [1]</w:t>
-      </w:r>
-      <w:r>
-        <w:br w:type="textWrapping"/>
-      </w:r>
-      <w:r>
-        <w:rPr>
-          <w:rStyle w:val="VerbatimChar"/>
-        </w:rPr>
-        <w:t xml:space="preserve">#&gt;  bookdown       0.7        2018-02-18 [1]</w:t>
-      </w:r>
-      <w:r>
-        <w:br w:type="textWrapping"/>
-      </w:r>
-      <w:r>
-        <w:rPr>
-          <w:rStyle w:val="VerbatimChar"/>
-        </w:rPr>
-        <w:t xml:space="preserve">#&gt;  broom          0.5.0      2018-07-17 [1]</w:t>
-      </w:r>
-      <w:r>
-        <w:br w:type="textWrapping"/>
-      </w:r>
-      <w:r>
-        <w:rPr>
-          <w:rStyle w:val="VerbatimChar"/>
-        </w:rPr>
-        <w:t xml:space="preserve">#&gt;  callr          3.0.0      2018-08-24 [1]</w:t>
-      </w:r>
-      <w:r>
-        <w:br w:type="textWrapping"/>
-      </w:r>
-      <w:r>
-        <w:rPr>
-          <w:rStyle w:val="VerbatimChar"/>
-        </w:rPr>
-        <w:t xml:space="preserve">#&gt;  cellranger     1.1.0.9000 2018-11-01 [1]</w:t>
-      </w:r>
-      <w:r>
-        <w:br w:type="textWrapping"/>
-      </w:r>
-      <w:r>
-        <w:rPr>
-          <w:rStyle w:val="VerbatimChar"/>
-        </w:rPr>
-        <w:t xml:space="preserve">#&gt;  checkmate      1.8.5      2017-10-24 [1]</w:t>
-      </w:r>
-      <w:r>
-        <w:br w:type="textWrapping"/>
-      </w:r>
-      <w:r>
-        <w:rPr>
-          <w:rStyle w:val="VerbatimChar"/>
-        </w:rPr>
-        <w:t xml:space="preserve">#&gt;  cli            1.0.1      2018-09-25 [1]</w:t>
-      </w:r>
-      <w:r>
-        <w:br w:type="textWrapping"/>
-      </w:r>
-      <w:r>
-        <w:rPr>
-          <w:rStyle w:val="VerbatimChar"/>
-        </w:rPr>
-        <w:t xml:space="preserve">#&gt;  cluster        2.0.7-1    2018-04-13 [1]</w:t>
-      </w:r>
-      <w:r>
-        <w:br w:type="textWrapping"/>
-      </w:r>
-      <w:r>
-        <w:rPr>
-          <w:rStyle w:val="VerbatimChar"/>
-        </w:rPr>
-        <w:t xml:space="preserve">#&gt;  colorspace     1.3-2      2016-12-14 [1]</w:t>
-      </w:r>
-      <w:r>
-        <w:br w:type="textWrapping"/>
-      </w:r>
-      <w:r>
-        <w:rPr>
-          <w:rStyle w:val="VerbatimChar"/>
-        </w:rPr>
-        <w:t xml:space="preserve">#&gt;  crayon         1.3.4      2018-11-01 [1]</w:t>
-      </w:r>
-      <w:r>
-        <w:br w:type="textWrapping"/>
-      </w:r>
-      <w:r>
-        <w:rPr>
-          <w:rStyle w:val="VerbatimChar"/>
-        </w:rPr>
-        <w:t xml:space="preserve">#&gt;  data.table     1.11.8     2018-09-30 [1]</w:t>
-      </w:r>
-      <w:r>
-        <w:br w:type="textWrapping"/>
-      </w:r>
-      <w:r>
-        <w:rPr>
-          <w:rStyle w:val="VerbatimChar"/>
-        </w:rPr>
-        <w:t xml:space="preserve">#&gt;  desc           1.2.0      2018-05-01 [1]</w:t>
-      </w:r>
-      <w:r>
-        <w:br w:type="textWrapping"/>
-      </w:r>
-      <w:r>
-        <w:rPr>
-          <w:rStyle w:val="VerbatimChar"/>
-        </w:rPr>
-        <w:t xml:space="preserve">#&gt;  devtools       2.0.1      2018-10-26 [1]</w:t>
-      </w:r>
-      <w:r>
-        <w:br w:type="textWrapping"/>
-      </w:r>
-      <w:r>
-        <w:rPr>
-          <w:rStyle w:val="VerbatimChar"/>
-        </w:rPr>
-        <w:t xml:space="preserve">#&gt;  digest         0.6.18     2018-10-10 [1]</w:t>
-      </w:r>
-      <w:r>
-        <w:br w:type="textWrapping"/>
-      </w:r>
-      <w:r>
-        <w:rPr>
-          <w:rStyle w:val="VerbatimChar"/>
-        </w:rPr>
-        <w:t xml:space="preserve">#&gt;  dplyr        * 0.7.7      2018-10-16 [1]</w:t>
-      </w:r>
-      <w:r>
-        <w:br w:type="textWrapping"/>
-      </w:r>
-      <w:r>
-        <w:rPr>
-          <w:rStyle w:val="VerbatimChar"/>
-        </w:rPr>
-        <w:t xml:space="preserve">#&gt;  evaluate       0.12       2018-10-09 [1]</w:t>
-      </w:r>
-      <w:r>
-        <w:br w:type="textWrapping"/>
-      </w:r>
-      <w:r>
-        <w:rPr>
-          <w:rStyle w:val="VerbatimChar"/>
-        </w:rPr>
-        <w:t xml:space="preserve">#&gt;  fansi          0.4.0      2018-10-05 [1]</w:t>
-      </w:r>
-      <w:r>
-        <w:br w:type="textWrapping"/>
-      </w:r>
-      <w:r>
-        <w:rPr>
-          <w:rStyle w:val="VerbatimChar"/>
-        </w:rPr>
-        <w:t xml:space="preserve">#&gt;  forcats      * 0.3.0      2018-02-19 [1]</w:t>
-      </w:r>
-      <w:r>
-        <w:br w:type="textWrapping"/>
-      </w:r>
-      <w:r>
-        <w:rPr>
-          <w:rStyle w:val="VerbatimChar"/>
-        </w:rPr>
-        <w:t xml:space="preserve">#&gt;  foreign        0.8-71     2018-07-20 [1]</w:t>
-      </w:r>
-      <w:r>
-        <w:br w:type="textWrapping"/>
-      </w:r>
-      <w:r>
-        <w:rPr>
-          <w:rStyle w:val="VerbatimChar"/>
-        </w:rPr>
-        <w:t xml:space="preserve">#&gt;  Formula      * 1.2-3      2018-05-03 [1]</w:t>
-      </w:r>
-      <w:r>
-        <w:br w:type="textWrapping"/>
-      </w:r>
-      <w:r>
-        <w:rPr>
-          <w:rStyle w:val="VerbatimChar"/>
-        </w:rPr>
-        <w:t xml:space="preserve">#&gt;  fs             1.2.6      2018-08-23 [1]</w:t>
-      </w:r>
-      <w:r>
-        <w:br w:type="textWrapping"/>
-      </w:r>
-      <w:r>
-        <w:rPr>
-          <w:rStyle w:val="VerbatimChar"/>
-        </w:rPr>
-        <w:t xml:space="preserve">#&gt;  ggplot2      * 3.1.0      2018-10-25 [1]</w:t>
-      </w:r>
-      <w:r>
-        <w:br w:type="textWrapping"/>
-      </w:r>
-      <w:r>
-        <w:rPr>
-          <w:rStyle w:val="VerbatimChar"/>
-        </w:rPr>
-        <w:t xml:space="preserve">#&gt;  ggpmisc      * 0.3.0      2018-07-16 [1]</w:t>
-      </w:r>
-      <w:r>
-        <w:br w:type="textWrapping"/>
-      </w:r>
-      <w:r>
-        <w:rPr>
-          <w:rStyle w:val="VerbatimChar"/>
-        </w:rPr>
-        <w:t xml:space="preserve">#&gt;  ggrepel      * 0.8.0      2018-05-09 [1]</w:t>
-      </w:r>
-      <w:r>
-        <w:br w:type="textWrapping"/>
-      </w:r>
-      <w:r>
-        <w:rPr>
-          <w:rStyle w:val="VerbatimChar"/>
-        </w:rPr>
-        <w:t xml:space="preserve">#&gt;  glue         * 1.3.0      2018-10-31 [1]</w:t>
-      </w:r>
-      <w:r>
-        <w:br w:type="textWrapping"/>
-      </w:r>
-      <w:r>
-        <w:rPr>
-          <w:rStyle w:val="VerbatimChar"/>
-        </w:rPr>
-        <w:t xml:space="preserve">#&gt;  gridExtra      2.3        2017-09-09 [1]</w:t>
-      </w:r>
-      <w:r>
-        <w:br w:type="textWrapping"/>
-      </w:r>
-      <w:r>
-        <w:rPr>
-          <w:rStyle w:val="VerbatimChar"/>
-        </w:rPr>
-        <w:t xml:space="preserve">#&gt;  gtable         0.2.0      2016-02-26 [1]</w:t>
-      </w:r>
-      <w:r>
-        <w:br w:type="textWrapping"/>
-      </w:r>
-      <w:r>
-        <w:rPr>
-          <w:rStyle w:val="VerbatimChar"/>
-        </w:rPr>
-        <w:t xml:space="preserve">#&gt;  haven          1.1.2      2018-06-27 [1]</w:t>
-      </w:r>
-      <w:r>
-        <w:br w:type="textWrapping"/>
-      </w:r>
-      <w:r>
-        <w:rPr>
-          <w:rStyle w:val="VerbatimChar"/>
-        </w:rPr>
-        <w:t xml:space="preserve">#&gt;  here           0.1        2017-05-28 [1]</w:t>
-      </w:r>
-      <w:r>
-        <w:br w:type="textWrapping"/>
-      </w:r>
-      <w:r>
-        <w:rPr>
-          <w:rStyle w:val="VerbatimChar"/>
-        </w:rPr>
-        <w:t xml:space="preserve">#&gt;  highr          0.7        2018-06-09 [1]</w:t>
-      </w:r>
-      <w:r>
-        <w:br w:type="textWrapping"/>
-      </w:r>
-      <w:r>
-        <w:rPr>
-          <w:rStyle w:val="VerbatimChar"/>
-        </w:rPr>
-        <w:t xml:space="preserve">#&gt;  Hmisc        * 4.1-1      2018-01-03 [1]</w:t>
-      </w:r>
-      <w:r>
-        <w:br w:type="textWrapping"/>
-      </w:r>
-      <w:r>
-        <w:rPr>
-          <w:rStyle w:val="VerbatimChar"/>
-        </w:rPr>
-        <w:t xml:space="preserve">#&gt;  hms            0.4.2      2018-03-10 [1]</w:t>
-      </w:r>
-      <w:r>
-        <w:br w:type="textWrapping"/>
-      </w:r>
-      <w:r>
-        <w:rPr>
-          <w:rStyle w:val="VerbatimChar"/>
-        </w:rPr>
-        <w:t xml:space="preserve">#&gt;  htmlTable      1.12       2018-05-26 [1]</w:t>
-      </w:r>
-      <w:r>
-        <w:br w:type="textWrapping"/>
-      </w:r>
-      <w:r>
-        <w:rPr>
-          <w:rStyle w:val="VerbatimChar"/>
-        </w:rPr>
-        <w:t xml:space="preserve">#&gt;  htmltools      0.3.6      2017-04-28 [1]</w:t>
-      </w:r>
-      <w:r>
-        <w:br w:type="textWrapping"/>
-      </w:r>
-      <w:r>
-        <w:rPr>
-          <w:rStyle w:val="VerbatimChar"/>
-        </w:rPr>
-        <w:t xml:space="preserve">#&gt;  htmlwidgets    1.3        2018-09-30 [1]</w:t>
-      </w:r>
-      <w:r>
-        <w:br w:type="textWrapping"/>
-      </w:r>
-      <w:r>
-        <w:rPr>
-          <w:rStyle w:val="VerbatimChar"/>
-        </w:rPr>
-        <w:t xml:space="preserve">#&gt;  httr           1.3.1      2017-08-20 [1]</w:t>
-      </w:r>
-      <w:r>
-        <w:br w:type="textWrapping"/>
-      </w:r>
-      <w:r>
-        <w:rPr>
-          <w:rStyle w:val="VerbatimChar"/>
-        </w:rPr>
-        <w:t xml:space="preserve">#&gt;  janeaustenr    0.1.5      2017-06-10 [1]</w:t>
-      </w:r>
-      <w:r>
-        <w:br w:type="textWrapping"/>
-      </w:r>
-      <w:r>
-        <w:rPr>
-          <w:rStyle w:val="VerbatimChar"/>
-        </w:rPr>
-        <w:t xml:space="preserve">#&gt;  jsonlite       1.5        2017-06-01 [1]</w:t>
-      </w:r>
-      <w:r>
-        <w:br w:type="textWrapping"/>
-      </w:r>
-      <w:r>
-        <w:rPr>
-          <w:rStyle w:val="VerbatimChar"/>
-        </w:rPr>
-        <w:t xml:space="preserve">#&gt;  knitr          1.20       2018-02-20 [1]</w:t>
-      </w:r>
-      <w:r>
-        <w:br w:type="textWrapping"/>
-      </w:r>
-      <w:r>
-        <w:rPr>
-          <w:rStyle w:val="VerbatimChar"/>
-        </w:rPr>
-        <w:t xml:space="preserve">#&gt;  labeling       0.3        2014-08-23 [1]</w:t>
-      </w:r>
-      <w:r>
-        <w:br w:type="textWrapping"/>
-      </w:r>
-      <w:r>
-        <w:rPr>
-          <w:rStyle w:val="VerbatimChar"/>
-        </w:rPr>
-        <w:t xml:space="preserve">#&gt;  lattice      * 0.20-38    2018-11-04 [1]</w:t>
-      </w:r>
-      <w:r>
-        <w:br w:type="textWrapping"/>
-      </w:r>
-      <w:r>
-        <w:rPr>
-          <w:rStyle w:val="VerbatimChar"/>
-        </w:rPr>
-        <w:t xml:space="preserve">#&gt;  latticeExtra   0.6-28     2016-02-09 [1]</w:t>
-      </w:r>
-      <w:r>
-        <w:br w:type="textWrapping"/>
-      </w:r>
-      <w:r>
-        <w:rPr>
-          <w:rStyle w:val="VerbatimChar"/>
-        </w:rPr>
-        <w:t xml:space="preserve">#&gt;  lazyeval       0.2.1      2017-10-29 [1]</w:t>
-      </w:r>
-      <w:r>
-        <w:br w:type="textWrapping"/>
-      </w:r>
-      <w:r>
-        <w:rPr>
-          <w:rStyle w:val="VerbatimChar"/>
-        </w:rPr>
-        <w:t xml:space="preserve">#&gt;  lubridate      1.7.4      2018-04-11 [1]</w:t>
-      </w:r>
-      <w:r>
-        <w:br w:type="textWrapping"/>
-      </w:r>
-      <w:r>
-        <w:rPr>
-          <w:rStyle w:val="VerbatimChar"/>
-        </w:rPr>
-        <w:t xml:space="preserve">#&gt;  magrittr       1.5        2014-11-22 [1]</w:t>
-      </w:r>
-      <w:r>
-        <w:br w:type="textWrapping"/>
-      </w:r>
-      <w:r>
-        <w:rPr>
-          <w:rStyle w:val="VerbatimChar"/>
-        </w:rPr>
-        <w:t xml:space="preserve">#&gt;  Matrix         1.2-15     2018-11-01 [1]</w:t>
-      </w:r>
-      <w:r>
-        <w:br w:type="textWrapping"/>
-      </w:r>
-      <w:r>
-        <w:rPr>
-          <w:rStyle w:val="VerbatimChar"/>
-        </w:rPr>
-        <w:t xml:space="preserve">#&gt;  memoise        1.1.0      2017-04-21 [1]</w:t>
-      </w:r>
-      <w:r>
-        <w:br w:type="textWrapping"/>
-      </w:r>
-      <w:r>
-        <w:rPr>
-          <w:rStyle w:val="VerbatimChar"/>
-        </w:rPr>
-        <w:t xml:space="preserve">#&gt;  modelr         0.1.2      2018-05-11 [1]</w:t>
-      </w:r>
-      <w:r>
-        <w:br w:type="textWrapping"/>
-      </w:r>
-      <w:r>
-        <w:rPr>
-          <w:rStyle w:val="VerbatimChar"/>
-        </w:rPr>
-        <w:t xml:space="preserve">#&gt;  munsell        0.5.0      2018-06-12 [1]</w:t>
-      </w:r>
-      <w:r>
-        <w:br w:type="textWrapping"/>
-      </w:r>
-      <w:r>
-        <w:rPr>
-          <w:rStyle w:val="VerbatimChar"/>
-        </w:rPr>
-        <w:t xml:space="preserve">#&gt;  nlme           3.1-137    2018-04-07 [1]</w:t>
-      </w:r>
-      <w:r>
-        <w:br w:type="textWrapping"/>
-      </w:r>
-      <w:r>
-        <w:rPr>
-          <w:rStyle w:val="VerbatimChar"/>
-        </w:rPr>
-        <w:t xml:space="preserve">#&gt;  nnet           7.3-12     2016-02-02 [1]</w:t>
-      </w:r>
-      <w:r>
-        <w:br w:type="textWrapping"/>
-      </w:r>
-      <w:r>
-        <w:rPr>
-          <w:rStyle w:val="VerbatimChar"/>
-        </w:rPr>
-        <w:t xml:space="preserve">#&gt;  pillar         1.3.0      2018-07-14 [1]</w:t>
-      </w:r>
-      <w:r>
-        <w:br w:type="textWrapping"/>
-      </w:r>
-      <w:r>
-        <w:rPr>
-          <w:rStyle w:val="VerbatimChar"/>
-        </w:rPr>
-        <w:t xml:space="preserve">#&gt;  pkgbuild       1.0.2      2018-10-16 [1]</w:t>
-      </w:r>
-      <w:r>
-        <w:br w:type="textWrapping"/>
-      </w:r>
-      <w:r>
-        <w:rPr>
-          <w:rStyle w:val="VerbatimChar"/>
-        </w:rPr>
-        <w:t xml:space="preserve">#&gt;  pkgconfig      2.0.2      2018-08-16 [1]</w:t>
-      </w:r>
-      <w:r>
-        <w:br w:type="textWrapping"/>
-      </w:r>
-      <w:r>
-        <w:rPr>
-          <w:rStyle w:val="VerbatimChar"/>
-        </w:rPr>
-        <w:t xml:space="preserve">#&gt;  pkgload        1.0.2      2018-10-29 [1]</w:t>
-      </w:r>
-      <w:r>
-        <w:br w:type="textWrapping"/>
-      </w:r>
-      <w:r>
-        <w:rPr>
-          <w:rStyle w:val="VerbatimChar"/>
-        </w:rPr>
-        <w:t xml:space="preserve">#&gt;  plyr           1.8.4      2016-06-08 [1]</w:t>
-      </w:r>
-      <w:r>
-        <w:br w:type="textWrapping"/>
-      </w:r>
-      <w:r>
-        <w:rPr>
-          <w:rStyle w:val="VerbatimChar"/>
-        </w:rPr>
-        <w:t xml:space="preserve">#&gt;  png            0.1-7      2013-12-03 [1]</w:t>
-      </w:r>
-      <w:r>
-        <w:br w:type="textWrapping"/>
-      </w:r>
-      <w:r>
-        <w:rPr>
-          <w:rStyle w:val="VerbatimChar"/>
-        </w:rPr>
-        <w:t xml:space="preserve">#&gt;  polynom        1.3-9      2016-12-08 [1]</w:t>
-      </w:r>
-      <w:r>
-        <w:br w:type="textWrapping"/>
-      </w:r>
-      <w:r>
-        <w:rPr>
-          <w:rStyle w:val="VerbatimChar"/>
-        </w:rPr>
-        <w:t xml:space="preserve">#&gt;  prettyunits    1.0.2      2015-07-13 [1]</w:t>
-      </w:r>
-      <w:r>
-        <w:br w:type="textWrapping"/>
-      </w:r>
-      <w:r>
-        <w:rPr>
-          <w:rStyle w:val="VerbatimChar"/>
-        </w:rPr>
-        <w:t xml:space="preserve">#&gt;  processx       3.2.0      2018-08-16 [1]</w:t>
-      </w:r>
-      <w:r>
-        <w:br w:type="textWrapping"/>
-      </w:r>
-      <w:r>
-        <w:rPr>
-          <w:rStyle w:val="VerbatimChar"/>
-        </w:rPr>
-        <w:t xml:space="preserve">#&gt;  ps             1.2.1      2018-11-06 [1]</w:t>
-      </w:r>
-      <w:r>
-        <w:br w:type="textWrapping"/>
-      </w:r>
-      <w:r>
-        <w:rPr>
-          <w:rStyle w:val="VerbatimChar"/>
-        </w:rPr>
-        <w:t xml:space="preserve">#&gt;  purrr        * 0.2.5      2018-05-29 [1]</w:t>
-      </w:r>
-      <w:r>
-        <w:br w:type="textWrapping"/>
-      </w:r>
-      <w:r>
-        <w:rPr>
-          <w:rStyle w:val="VerbatimChar"/>
-        </w:rPr>
-        <w:t xml:space="preserve">#&gt;  R6             2.3.0      2018-10-04 [1]</w:t>
-      </w:r>
-      <w:r>
-        <w:br w:type="textWrapping"/>
-      </w:r>
-      <w:r>
-        <w:rPr>
-          <w:rStyle w:val="VerbatimChar"/>
-        </w:rPr>
-        <w:t xml:space="preserve">#&gt;  RColorBrewer   1.1-2      2014-12-07 [1]</w:t>
-      </w:r>
-      <w:r>
-        <w:br w:type="textWrapping"/>
-      </w:r>
-      <w:r>
-        <w:rPr>
-          <w:rStyle w:val="VerbatimChar"/>
-        </w:rPr>
-        <w:t xml:space="preserve">#&gt;  Rcpp           1.0.0      2018-11-07 [1]</w:t>
-      </w:r>
-      <w:r>
-        <w:br w:type="textWrapping"/>
-      </w:r>
-      <w:r>
-        <w:rPr>
-          <w:rStyle w:val="VerbatimChar"/>
-        </w:rPr>
-        <w:t xml:space="preserve">#&gt;  readr        * 1.1.1      2017-05-16 [1]</w:t>
-      </w:r>
-      <w:r>
-        <w:br w:type="textWrapping"/>
-      </w:r>
-      <w:r>
-        <w:rPr>
-          <w:rStyle w:val="VerbatimChar"/>
-        </w:rPr>
-        <w:t xml:space="preserve">#&gt;  readxl         1.1.0      2018-04-20 [1]</w:t>
-      </w:r>
-      <w:r>
-        <w:br w:type="textWrapping"/>
-      </w:r>
-      <w:r>
-        <w:rPr>
-          <w:rStyle w:val="VerbatimChar"/>
-        </w:rPr>
-        <w:t xml:space="preserve">#&gt;  remotes        2.0.2      2018-10-30 [1]</w:t>
-      </w:r>
-      <w:r>
-        <w:br w:type="textWrapping"/>
-      </w:r>
-      <w:r>
-        <w:rPr>
-          <w:rStyle w:val="VerbatimChar"/>
-        </w:rPr>
-        <w:t xml:space="preserve">#&gt;  rlang          0.3.0.1    2018-10-25 [1]</w:t>
-      </w:r>
-      <w:r>
-        <w:br w:type="textWrapping"/>
-      </w:r>
-      <w:r>
-        <w:rPr>
-          <w:rStyle w:val="VerbatimChar"/>
-        </w:rPr>
-        <w:t xml:space="preserve">#&gt;  rmarkdown      1.10       2018-06-11 [1]</w:t>
-      </w:r>
-      <w:r>
-        <w:br w:type="textWrapping"/>
-      </w:r>
-      <w:r>
-        <w:rPr>
-          <w:rStyle w:val="VerbatimChar"/>
-        </w:rPr>
-        <w:t xml:space="preserve">#&gt;  rpart          4.1-13     2018-02-23 [1]</w:t>
-      </w:r>
-      <w:r>
-        <w:br w:type="textWrapping"/>
-      </w:r>
-      <w:r>
-        <w:rPr>
-          <w:rStyle w:val="VerbatimChar"/>
-        </w:rPr>
-        <w:t xml:space="preserve">#&gt;  rprojroot      1.3-2      2018-01-03 [1]</w:t>
-      </w:r>
-      <w:r>
-        <w:br w:type="textWrapping"/>
-      </w:r>
-      <w:r>
-        <w:rPr>
-          <w:rStyle w:val="VerbatimChar"/>
-        </w:rPr>
-        <w:t xml:space="preserve">#&gt;  rstudioapi     0.8        2018-10-02 [1]</w:t>
-      </w:r>
-      <w:r>
-        <w:br w:type="textWrapping"/>
-      </w:r>
-      <w:r>
-        <w:rPr>
-          <w:rStyle w:val="VerbatimChar"/>
-        </w:rPr>
-        <w:t xml:space="preserve">#&gt;  rvest          0.3.2      2016-06-17 [1]</w:t>
-      </w:r>
-      <w:r>
-        <w:br w:type="textWrapping"/>
-      </w:r>
-      <w:r>
-        <w:rPr>
-          <w:rStyle w:val="VerbatimChar"/>
-        </w:rPr>
-        <w:t xml:space="preserve">#&gt;  scales       * 1.0.0      2018-08-09 [1]</w:t>
-      </w:r>
-      <w:r>
-        <w:br w:type="textWrapping"/>
-      </w:r>
-      <w:r>
-        <w:rPr>
-          <w:rStyle w:val="VerbatimChar"/>
-        </w:rPr>
-        <w:t xml:space="preserve">#&gt;  sessioninfo    1.1.1      2018-11-05 [1]</w:t>
-      </w:r>
-      <w:r>
-        <w:br w:type="textWrapping"/>
-      </w:r>
-      <w:r>
-        <w:rPr>
-          <w:rStyle w:val="VerbatimChar"/>
-        </w:rPr>
-        <w:t xml:space="preserve">#&gt;  SnowballC      0.5.1      2014-08-09 [1]</w:t>
-      </w:r>
-      <w:r>
-        <w:br w:type="textWrapping"/>
-      </w:r>
-      <w:r>
-        <w:rPr>
-          <w:rStyle w:val="VerbatimChar"/>
-        </w:rPr>
-        <w:t xml:space="preserve">#&gt;  stringi        1.2.4      2018-07-20 [1]</w:t>
-      </w:r>
-      <w:r>
-        <w:br w:type="textWrapping"/>
-      </w:r>
-      <w:r>
-        <w:rPr>
-          <w:rStyle w:val="VerbatimChar"/>
-        </w:rPr>
-        <w:t xml:space="preserve">#&gt;  stringr      * 1.3.1      2018-05-10 [1]</w:t>
-      </w:r>
-      <w:r>
-        <w:br w:type="textWrapping"/>
-      </w:r>
-      <w:r>
-        <w:rPr>
-          <w:rStyle w:val="VerbatimChar"/>
-        </w:rPr>
-        <w:t xml:space="preserve">#&gt;  survival     * 2.43-1     2018-10-29 [1]</w:t>
-      </w:r>
-      <w:r>
-        <w:br w:type="textWrapping"/>
-      </w:r>
-      <w:r>
-        <w:rPr>
-          <w:rStyle w:val="VerbatimChar"/>
-        </w:rPr>
-        <w:t xml:space="preserve">#&gt;  testthat       2.0.1      2018-10-13 [1]</w:t>
-      </w:r>
-      <w:r>
-        <w:br w:type="textWrapping"/>
-      </w:r>
-      <w:r>
-        <w:rPr>
-          <w:rStyle w:val="VerbatimChar"/>
-        </w:rPr>
-        <w:t xml:space="preserve">#&gt;  tibble       * 1.4.2      2018-01-22 [1]</w:t>
-      </w:r>
-      <w:r>
-        <w:br w:type="textWrapping"/>
-      </w:r>
-      <w:r>
-        <w:rPr>
-          <w:rStyle w:val="VerbatimChar"/>
-        </w:rPr>
-        <w:t xml:space="preserve">#&gt;  tidyr        * 0.8.2      2018-10-28 [1]</w:t>
-      </w:r>
-      <w:r>
-        <w:br w:type="textWrapping"/>
-      </w:r>
-      <w:r>
-        <w:rPr>
-          <w:rStyle w:val="VerbatimChar"/>
-        </w:rPr>
-        <w:t xml:space="preserve">#&gt;  tidyselect     0.2.5      2018-10-11 [1]</w:t>
-      </w:r>
-      <w:r>
-        <w:br w:type="textWrapping"/>
-      </w:r>
-      <w:r>
-        <w:rPr>
-          <w:rStyle w:val="VerbatimChar"/>
-        </w:rPr>
-        <w:t xml:space="preserve">#&gt;  tidytext     * 0.2.0      2018-10-17 [1]</w:t>
-      </w:r>
-      <w:r>
-        <w:br w:type="textWrapping"/>
-      </w:r>
-      <w:r>
-        <w:rPr>
-          <w:rStyle w:val="VerbatimChar"/>
-        </w:rPr>
-        <w:t xml:space="preserve">#&gt;  tidyverse    * 1.2.1      2017-11-14 [1]</w:t>
-      </w:r>
-      <w:r>
-        <w:br w:type="textWrapping"/>
-      </w:r>
-      <w:r>
-        <w:rPr>
-          <w:rStyle w:val="VerbatimChar"/>
-        </w:rPr>
-        <w:t xml:space="preserve">#&gt;  tokenizers     0.2.1      2018-03-29 [1]</w:t>
-      </w:r>
-      <w:r>
-        <w:br w:type="textWrapping"/>
-      </w:r>
-      <w:r>
-        <w:rPr>
-          <w:rStyle w:val="VerbatimChar"/>
-        </w:rPr>
-        <w:t xml:space="preserve">#&gt;  usethis        1.4.0      2018-08-14 [1]</w:t>
-      </w:r>
-      <w:r>
-        <w:br w:type="textWrapping"/>
-      </w:r>
-      <w:r>
-        <w:rPr>
-          <w:rStyle w:val="VerbatimChar"/>
-        </w:rPr>
-        <w:t xml:space="preserve">#&gt;  utf8           1.1.4      2018-05-24 [1]</w:t>
-      </w:r>
-      <w:r>
-        <w:br w:type="textWrapping"/>
-      </w:r>
-      <w:r>
-        <w:rPr>
-          <w:rStyle w:val="VerbatimChar"/>
-        </w:rPr>
-        <w:t xml:space="preserve">#&gt;  withr          2.1.2      2018-03-15 [1]</w:t>
-      </w:r>
-      <w:r>
-        <w:br w:type="textWrapping"/>
-      </w:r>
-      <w:r>
-        <w:rPr>
-          <w:rStyle w:val="VerbatimChar"/>
-        </w:rPr>
-        <w:t xml:space="preserve">#&gt;  xfun           0.4        2018-10-23 [1]</w:t>
-      </w:r>
-      <w:r>
-        <w:br w:type="textWrapping"/>
-      </w:r>
-      <w:r>
-        <w:rPr>
-          <w:rStyle w:val="VerbatimChar"/>
-        </w:rPr>
-        <w:t xml:space="preserve">#&gt;  xml2           1.2.0.9000 2018-11-01 [1]</w:t>
-      </w:r>
-      <w:r>
-        <w:br w:type="textWrapping"/>
-      </w:r>
-      <w:r>
-        <w:rPr>
-          <w:rStyle w:val="VerbatimChar"/>
-        </w:rPr>
-        <w:t xml:space="preserve">#&gt;  yaml           2.2.0      2018-07-25 [1]</w:t>
-      </w:r>
-      <w:r>
-        <w:br w:type="textWrapping"/>
-      </w:r>
-      <w:r>
-        <w:rPr>
-          <w:rStyle w:val="VerbatimChar"/>
-        </w:rPr>
-        <w:t xml:space="preserve">#&gt;  source                             </w:t>
-      </w:r>
-      <w:r>
-        <w:br w:type="textWrapping"/>
-      </w:r>
-      <w:r>
-        <w:rPr>
-          <w:rStyle w:val="VerbatimChar"/>
-        </w:rPr>
-        <w:t xml:space="preserve">#&gt;  CRAN (R 3.5.0)                     </w:t>
-      </w:r>
-      <w:r>
-        <w:br w:type="textWrapping"/>
-      </w:r>
-      <w:r>
-        <w:rPr>
-          <w:rStyle w:val="VerbatimChar"/>
-        </w:rPr>
-        <w:t xml:space="preserve">#&gt;  CRAN (R 3.5.0)                     </w:t>
-      </w:r>
-      <w:r>
-        <w:br w:type="textWrapping"/>
-      </w:r>
-      <w:r>
-        <w:rPr>
-          <w:rStyle w:val="VerbatimChar"/>
-        </w:rPr>
-        <w:t xml:space="preserve">#&gt;  CRAN (R 3.5.0)                     </w:t>
-      </w:r>
-      <w:r>
-        <w:br w:type="textWrapping"/>
-      </w:r>
-      <w:r>
-        <w:rPr>
-          <w:rStyle w:val="VerbatimChar"/>
-        </w:rPr>
-        <w:t xml:space="preserve">#&gt;  CRAN (R 3.3.0)                     </w:t>
-      </w:r>
-      <w:r>
-        <w:br w:type="textWrapping"/>
-      </w:r>
-      <w:r>
-        <w:rPr>
-          <w:rStyle w:val="VerbatimChar"/>
-        </w:rPr>
-        <w:t xml:space="preserve">#&gt;  CRAN (R 3.5.0)                     </w:t>
-      </w:r>
-      <w:r>
-        <w:br w:type="textWrapping"/>
-      </w:r>
-      <w:r>
-        <w:rPr>
-          <w:rStyle w:val="VerbatimChar"/>
-        </w:rPr>
-        <w:t xml:space="preserve">#&gt;  CRAN (R 3.5.0)                     </w:t>
-      </w:r>
-      <w:r>
-        <w:br w:type="textWrapping"/>
-      </w:r>
-      <w:r>
-        <w:rPr>
-          <w:rStyle w:val="VerbatimChar"/>
-        </w:rPr>
-        <w:t xml:space="preserve">#&gt;  CRAN (R 3.5.0)                     </w:t>
-      </w:r>
-      <w:r>
-        <w:br w:type="textWrapping"/>
-      </w:r>
-      <w:r>
-        <w:rPr>
-          <w:rStyle w:val="VerbatimChar"/>
-        </w:rPr>
-        <w:t xml:space="preserve">#&gt;  CRAN (R 3.5.0)                     </w:t>
-      </w:r>
-      <w:r>
-        <w:br w:type="textWrapping"/>
-      </w:r>
-      <w:r>
-        <w:rPr>
-          <w:rStyle w:val="VerbatimChar"/>
-        </w:rPr>
-        <w:t xml:space="preserve">#&gt;  CRAN (R 3.5.0)                     </w:t>
-      </w:r>
-      <w:r>
-        <w:br w:type="textWrapping"/>
-      </w:r>
-      <w:r>
-        <w:rPr>
-          <w:rStyle w:val="VerbatimChar"/>
-        </w:rPr>
-        <w:t xml:space="preserve">#&gt;  Github (rsheets/cellranger@7ecde54)</w:t>
-      </w:r>
-      <w:r>
-        <w:br w:type="textWrapping"/>
-      </w:r>
-      <w:r>
-        <w:rPr>
-          <w:rStyle w:val="VerbatimChar"/>
-        </w:rPr>
-        <w:t xml:space="preserve">#&gt;  CRAN (R 3.5.0)                     </w:t>
-      </w:r>
-      <w:r>
-        <w:br w:type="textWrapping"/>
-      </w:r>
-      <w:r>
-        <w:rPr>
-          <w:rStyle w:val="VerbatimChar"/>
-        </w:rPr>
-        <w:t xml:space="preserve">#&gt;  CRAN (R 3.5.0)                     </w:t>
-      </w:r>
-      <w:r>
-        <w:br w:type="textWrapping"/>
-      </w:r>
-      <w:r>
-        <w:rPr>
-          <w:rStyle w:val="VerbatimChar"/>
-        </w:rPr>
-        <w:t xml:space="preserve">#&gt;  CRAN (R 3.5.1)                     </w:t>
-      </w:r>
-      <w:r>
-        <w:br w:type="textWrapping"/>
-      </w:r>
-      <w:r>
-        <w:rPr>
-          <w:rStyle w:val="VerbatimChar"/>
-        </w:rPr>
-        <w:t xml:space="preserve">#&gt;  CRAN (R 3.3.2)                     </w:t>
-      </w:r>
-      <w:r>
-        <w:br w:type="textWrapping"/>
-      </w:r>
-      <w:r>
-        <w:rPr>
-          <w:rStyle w:val="VerbatimChar"/>
-        </w:rPr>
-        <w:t xml:space="preserve">#&gt;  Github (gaborcsardi/crayon@0398b12)</w:t>
-      </w:r>
-      <w:r>
-        <w:br w:type="textWrapping"/>
-      </w:r>
-      <w:r>
-        <w:rPr>
-          <w:rStyle w:val="VerbatimChar"/>
-        </w:rPr>
-        <w:t xml:space="preserve">#&gt;  CRAN (R 3.5.0)                     </w:t>
-      </w:r>
-      <w:r>
-        <w:br w:type="textWrapping"/>
-      </w:r>
-      <w:r>
-        <w:rPr>
-          <w:rStyle w:val="VerbatimChar"/>
-        </w:rPr>
-        <w:t xml:space="preserve">#&gt;  CRAN (R 3.5.0)                     </w:t>
-      </w:r>
-      <w:r>
-        <w:br w:type="textWrapping"/>
-      </w:r>
-      <w:r>
-        <w:rPr>
-          <w:rStyle w:val="VerbatimChar"/>
-        </w:rPr>
-        <w:t xml:space="preserve">#&gt;  CRAN (R 3.5.1)                     </w:t>
-      </w:r>
-      <w:r>
-        <w:br w:type="textWrapping"/>
-      </w:r>
-      <w:r>
-        <w:rPr>
-          <w:rStyle w:val="VerbatimChar"/>
-        </w:rPr>
-        <w:t xml:space="preserve">#&gt;  CRAN (R 3.5.0)                     </w:t>
-      </w:r>
-      <w:r>
-        <w:br w:type="textWrapping"/>
-      </w:r>
-      <w:r>
-        <w:rPr>
-          <w:rStyle w:val="VerbatimChar"/>
-        </w:rPr>
-        <w:t xml:space="preserve">#&gt;  CRAN (R 3.5.0)                     </w:t>
-      </w:r>
-      <w:r>
-        <w:br w:type="textWrapping"/>
-      </w:r>
-      <w:r>
-        <w:rPr>
-          <w:rStyle w:val="VerbatimChar"/>
-        </w:rPr>
-        <w:t xml:space="preserve">#&gt;  CRAN (R 3.5.0)                     </w:t>
-      </w:r>
-      <w:r>
-        <w:br w:type="textWrapping"/>
-      </w:r>
-      <w:r>
-        <w:rPr>
-          <w:rStyle w:val="VerbatimChar"/>
-        </w:rPr>
-        <w:t xml:space="preserve">#&gt;  CRAN (R 3.5.0)                     </w:t>
-      </w:r>
-      <w:r>
-        <w:br w:type="textWrapping"/>
-      </w:r>
-      <w:r>
-        <w:rPr>
-          <w:rStyle w:val="VerbatimChar"/>
-        </w:rPr>
-        <w:t xml:space="preserve">#&gt;  CRAN (R 3.5.0)                     </w:t>
-      </w:r>
-      <w:r>
-        <w:br w:type="textWrapping"/>
-      </w:r>
-      <w:r>
-        <w:rPr>
-          <w:rStyle w:val="VerbatimChar"/>
-        </w:rPr>
-        <w:t xml:space="preserve">#&gt;  CRAN (R 3.5.0)                     </w:t>
-      </w:r>
-      <w:r>
-        <w:br w:type="textWrapping"/>
-      </w:r>
-      <w:r>
-        <w:rPr>
-          <w:rStyle w:val="VerbatimChar"/>
-        </w:rPr>
-        <w:t xml:space="preserve">#&gt;  CRAN (R 3.5.0)                     </w:t>
-      </w:r>
-      <w:r>
-        <w:br w:type="textWrapping"/>
-      </w:r>
-      <w:r>
-        <w:rPr>
-          <w:rStyle w:val="VerbatimChar"/>
-        </w:rPr>
-        <w:t xml:space="preserve">#&gt;  CRAN (R 3.5.0)                     </w:t>
-      </w:r>
-      <w:r>
-        <w:br w:type="textWrapping"/>
-      </w:r>
-      <w:r>
-        <w:rPr>
-          <w:rStyle w:val="VerbatimChar"/>
-        </w:rPr>
-        <w:t xml:space="preserve">#&gt;  CRAN (R 3.5.0)                     </w:t>
-      </w:r>
-      <w:r>
-        <w:br w:type="textWrapping"/>
-      </w:r>
-      <w:r>
-        <w:rPr>
-          <w:rStyle w:val="VerbatimChar"/>
-        </w:rPr>
-        <w:t xml:space="preserve">#&gt;  CRAN (R 3.5.0)                     </w:t>
-      </w:r>
-      <w:r>
-        <w:br w:type="textWrapping"/>
-      </w:r>
-      <w:r>
-        <w:rPr>
-          <w:rStyle w:val="VerbatimChar"/>
-        </w:rPr>
-        <w:t xml:space="preserve">#&gt;  CRAN (R 3.5.0)                     </w:t>
-      </w:r>
-      <w:r>
-        <w:br w:type="textWrapping"/>
-      </w:r>
-      <w:r>
-        <w:rPr>
-          <w:rStyle w:val="VerbatimChar"/>
-        </w:rPr>
-        <w:t xml:space="preserve">#&gt;  Github (tidyverse/glue@35c61e9)    </w:t>
-      </w:r>
-      <w:r>
-        <w:br w:type="textWrapping"/>
-      </w:r>
-      <w:r>
-        <w:rPr>
-          <w:rStyle w:val="VerbatimChar"/>
-        </w:rPr>
-        <w:t xml:space="preserve">#&gt;  CRAN (R 3.5.0)                     </w:t>
-      </w:r>
-      <w:r>
-        <w:br w:type="textWrapping"/>
-      </w:r>
-      <w:r>
-        <w:rPr>
-          <w:rStyle w:val="VerbatimChar"/>
-        </w:rPr>
-        <w:t xml:space="preserve">#&gt;  CRAN (R 3.3.0)                     </w:t>
-      </w:r>
-      <w:r>
-        <w:br w:type="textWrapping"/>
-      </w:r>
-      <w:r>
-        <w:rPr>
-          <w:rStyle w:val="VerbatimChar"/>
-        </w:rPr>
-        <w:t xml:space="preserve">#&gt;  CRAN (R 3.5.0)                     </w:t>
-      </w:r>
-      <w:r>
-        <w:br w:type="textWrapping"/>
-      </w:r>
-      <w:r>
-        <w:rPr>
-          <w:rStyle w:val="VerbatimChar"/>
-        </w:rPr>
-        <w:t xml:space="preserve">#&gt;  CRAN (R 3.5.0)                     </w:t>
-      </w:r>
-      <w:r>
-        <w:br w:type="textWrapping"/>
-      </w:r>
-      <w:r>
-        <w:rPr>
-          <w:rStyle w:val="VerbatimChar"/>
-        </w:rPr>
-        <w:t xml:space="preserve">#&gt;  CRAN (R 3.5.0)                     </w:t>
-      </w:r>
-      <w:r>
-        <w:br w:type="textWrapping"/>
-      </w:r>
-      <w:r>
-        <w:rPr>
-          <w:rStyle w:val="VerbatimChar"/>
-        </w:rPr>
-        <w:t xml:space="preserve">#&gt;  CRAN (R 3.5.0)                     </w:t>
-      </w:r>
-      <w:r>
-        <w:br w:type="textWrapping"/>
-      </w:r>
-      <w:r>
-        <w:rPr>
-          <w:rStyle w:val="VerbatimChar"/>
-        </w:rPr>
-        <w:t xml:space="preserve">#&gt;  CRAN (R 3.5.0)                     </w:t>
-      </w:r>
-      <w:r>
-        <w:br w:type="textWrapping"/>
-      </w:r>
-      <w:r>
-        <w:rPr>
-          <w:rStyle w:val="VerbatimChar"/>
-        </w:rPr>
-        <w:t xml:space="preserve">#&gt;  CRAN (R 3.5.0)                     </w:t>
-      </w:r>
-      <w:r>
-        <w:br w:type="textWrapping"/>
-      </w:r>
-      <w:r>
-        <w:rPr>
-          <w:rStyle w:val="VerbatimChar"/>
-        </w:rPr>
-        <w:t xml:space="preserve">#&gt;  CRAN (R 3.5.0)                     </w:t>
-      </w:r>
-      <w:r>
-        <w:br w:type="textWrapping"/>
-      </w:r>
-      <w:r>
-        <w:rPr>
-          <w:rStyle w:val="VerbatimChar"/>
-        </w:rPr>
-        <w:t xml:space="preserve">#&gt;  CRAN (R 3.5.0)                     </w:t>
-      </w:r>
-      <w:r>
-        <w:br w:type="textWrapping"/>
-      </w:r>
-      <w:r>
-        <w:rPr>
-          <w:rStyle w:val="VerbatimChar"/>
-        </w:rPr>
-        <w:t xml:space="preserve">#&gt;  CRAN (R 3.5.0)                     </w:t>
-      </w:r>
-      <w:r>
-        <w:br w:type="textWrapping"/>
-      </w:r>
-      <w:r>
-        <w:rPr>
-          <w:rStyle w:val="VerbatimChar"/>
-        </w:rPr>
-        <w:t xml:space="preserve">#&gt;  CRAN (R 3.5.0)                     </w:t>
-      </w:r>
-      <w:r>
-        <w:br w:type="textWrapping"/>
-      </w:r>
-      <w:r>
-        <w:rPr>
-          <w:rStyle w:val="VerbatimChar"/>
-        </w:rPr>
-        <w:t xml:space="preserve">#&gt;  CRAN (R 3.5.0)                     </w:t>
-      </w:r>
-      <w:r>
-        <w:br w:type="textWrapping"/>
-      </w:r>
-      <w:r>
-        <w:rPr>
-          <w:rStyle w:val="VerbatimChar"/>
-        </w:rPr>
-        <w:t xml:space="preserve">#&gt;  CRAN (R 3.5.0)                     </w:t>
-      </w:r>
-      <w:r>
-        <w:br w:type="textWrapping"/>
-      </w:r>
-      <w:r>
-        <w:rPr>
-          <w:rStyle w:val="VerbatimChar"/>
-        </w:rPr>
-        <w:t xml:space="preserve">#&gt;  CRAN (R 3.3.0)                     </w:t>
-      </w:r>
-      <w:r>
-        <w:br w:type="textWrapping"/>
-      </w:r>
-      <w:r>
-        <w:rPr>
-          <w:rStyle w:val="VerbatimChar"/>
-        </w:rPr>
-        <w:t xml:space="preserve">#&gt;  CRAN (R 3.5.0)                     </w:t>
-      </w:r>
-      <w:r>
-        <w:br w:type="textWrapping"/>
-      </w:r>
-      <w:r>
-        <w:rPr>
-          <w:rStyle w:val="VerbatimChar"/>
-        </w:rPr>
-        <w:t xml:space="preserve">#&gt;  CRAN (R 3.5.0)                     </w:t>
-      </w:r>
-      <w:r>
-        <w:br w:type="textWrapping"/>
-      </w:r>
-      <w:r>
-        <w:rPr>
-          <w:rStyle w:val="VerbatimChar"/>
-        </w:rPr>
-        <w:t xml:space="preserve">#&gt;  CRAN (R 3.5.0)                     </w:t>
-      </w:r>
-      <w:r>
-        <w:br w:type="textWrapping"/>
-      </w:r>
-      <w:r>
-        <w:rPr>
-          <w:rStyle w:val="VerbatimChar"/>
-        </w:rPr>
-        <w:t xml:space="preserve">#&gt;  CRAN (R 3.5.0)                     </w:t>
-      </w:r>
-      <w:r>
-        <w:br w:type="textWrapping"/>
-      </w:r>
-      <w:r>
-        <w:rPr>
-          <w:rStyle w:val="VerbatimChar"/>
-        </w:rPr>
-        <w:t xml:space="preserve">#&gt;  CRAN (R 3.3.0)                     </w:t>
-      </w:r>
-      <w:r>
-        <w:br w:type="textWrapping"/>
-      </w:r>
-      <w:r>
-        <w:rPr>
-          <w:rStyle w:val="VerbatimChar"/>
-        </w:rPr>
-        <w:t xml:space="preserve">#&gt;  CRAN (R 3.5.0)                     </w:t>
-      </w:r>
-      <w:r>
-        <w:br w:type="textWrapping"/>
-      </w:r>
-      <w:r>
-        <w:rPr>
-          <w:rStyle w:val="VerbatimChar"/>
-        </w:rPr>
-        <w:t xml:space="preserve">#&gt;  CRAN (R 3.5.0)                     </w:t>
-      </w:r>
-      <w:r>
-        <w:br w:type="textWrapping"/>
-      </w:r>
-      <w:r>
-        <w:rPr>
-          <w:rStyle w:val="VerbatimChar"/>
-        </w:rPr>
-        <w:t xml:space="preserve">#&gt;  CRAN (R 3.5.0)                     </w:t>
-      </w:r>
-      <w:r>
-        <w:br w:type="textWrapping"/>
-      </w:r>
-      <w:r>
-        <w:rPr>
-          <w:rStyle w:val="VerbatimChar"/>
-        </w:rPr>
-        <w:t xml:space="preserve">#&gt;  CRAN (R 3.5.0)                     </w:t>
-      </w:r>
-      <w:r>
-        <w:br w:type="textWrapping"/>
-      </w:r>
-      <w:r>
-        <w:rPr>
-          <w:rStyle w:val="VerbatimChar"/>
-        </w:rPr>
-        <w:t xml:space="preserve">#&gt;  CRAN (R 3.5.1)                     </w:t>
-      </w:r>
-      <w:r>
-        <w:br w:type="textWrapping"/>
-      </w:r>
-      <w:r>
-        <w:rPr>
-          <w:rStyle w:val="VerbatimChar"/>
-        </w:rPr>
-        <w:t xml:space="preserve">#&gt;  CRAN (R 3.5.1)                     </w:t>
-      </w:r>
-      <w:r>
-        <w:br w:type="textWrapping"/>
-      </w:r>
-      <w:r>
-        <w:rPr>
-          <w:rStyle w:val="VerbatimChar"/>
-        </w:rPr>
-        <w:t xml:space="preserve">#&gt;  CRAN (R 3.5.0)                     </w:t>
-      </w:r>
-      <w:r>
-        <w:br w:type="textWrapping"/>
-      </w:r>
-      <w:r>
-        <w:rPr>
-          <w:rStyle w:val="VerbatimChar"/>
-        </w:rPr>
-        <w:t xml:space="preserve">#&gt;  CRAN (R 3.5.0)                     </w:t>
-      </w:r>
-      <w:r>
-        <w:br w:type="textWrapping"/>
-      </w:r>
-      <w:r>
-        <w:rPr>
-          <w:rStyle w:val="VerbatimChar"/>
-        </w:rPr>
-        <w:t xml:space="preserve">#&gt;  CRAN (R 3.5.0)                     </w:t>
-      </w:r>
-      <w:r>
-        <w:br w:type="textWrapping"/>
-      </w:r>
-      <w:r>
-        <w:rPr>
-          <w:rStyle w:val="VerbatimChar"/>
-        </w:rPr>
-        <w:t xml:space="preserve">#&gt;  CRAN (R 3.5.0)                     </w:t>
-      </w:r>
-      <w:r>
-        <w:br w:type="textWrapping"/>
-      </w:r>
-      <w:r>
-        <w:rPr>
-          <w:rStyle w:val="VerbatimChar"/>
-        </w:rPr>
-        <w:t xml:space="preserve">#&gt;  CRAN (R 3.3.0)                     </w:t>
-      </w:r>
-      <w:r>
-        <w:br w:type="textWrapping"/>
-      </w:r>
-      <w:r>
-        <w:rPr>
-          <w:rStyle w:val="VerbatimChar"/>
-        </w:rPr>
-        <w:t xml:space="preserve">#&gt;  CRAN (R 3.3.0)                     </w:t>
-      </w:r>
-      <w:r>
-        <w:br w:type="textWrapping"/>
-      </w:r>
-      <w:r>
-        <w:rPr>
-          <w:rStyle w:val="VerbatimChar"/>
-        </w:rPr>
-        <w:t xml:space="preserve">#&gt;  CRAN (R 3.3.2)                     </w:t>
-      </w:r>
-      <w:r>
-        <w:br w:type="textWrapping"/>
-      </w:r>
-      <w:r>
-        <w:rPr>
-          <w:rStyle w:val="VerbatimChar"/>
-        </w:rPr>
-        <w:t xml:space="preserve">#&gt;  CRAN (R 3.5.0)                     </w:t>
-      </w:r>
-      <w:r>
-        <w:br w:type="textWrapping"/>
-      </w:r>
-      <w:r>
-        <w:rPr>
-          <w:rStyle w:val="VerbatimChar"/>
-        </w:rPr>
-        <w:t xml:space="preserve">#&gt;  CRAN (R 3.5.0)                     </w:t>
-      </w:r>
-      <w:r>
-        <w:br w:type="textWrapping"/>
-      </w:r>
-      <w:r>
-        <w:rPr>
-          <w:rStyle w:val="VerbatimChar"/>
-        </w:rPr>
-        <w:t xml:space="preserve">#&gt;  CRAN (R 3.5.0)                     </w:t>
-      </w:r>
-      <w:r>
-        <w:br w:type="textWrapping"/>
-      </w:r>
-      <w:r>
-        <w:rPr>
-          <w:rStyle w:val="VerbatimChar"/>
-        </w:rPr>
-        <w:t xml:space="preserve">#&gt;  CRAN (R 3.5.0)                     </w:t>
-      </w:r>
-      <w:r>
-        <w:br w:type="textWrapping"/>
-      </w:r>
-      <w:r>
-        <w:rPr>
-          <w:rStyle w:val="VerbatimChar"/>
-        </w:rPr>
-        <w:t xml:space="preserve">#&gt;  CRAN (R 3.5.0)                     </w:t>
-      </w:r>
-      <w:r>
-        <w:br w:type="textWrapping"/>
-      </w:r>
-      <w:r>
-        <w:rPr>
-          <w:rStyle w:val="VerbatimChar"/>
-        </w:rPr>
-        <w:t xml:space="preserve">#&gt;  CRAN (R 3.3.0)                     </w:t>
-      </w:r>
-      <w:r>
-        <w:br w:type="textWrapping"/>
-      </w:r>
-      <w:r>
-        <w:rPr>
-          <w:rStyle w:val="VerbatimChar"/>
-        </w:rPr>
-        <w:t xml:space="preserve">#&gt;  CRAN (R 3.5.0)                     </w:t>
-      </w:r>
-      <w:r>
-        <w:br w:type="textWrapping"/>
-      </w:r>
-      <w:r>
-        <w:rPr>
-          <w:rStyle w:val="VerbatimChar"/>
-        </w:rPr>
-        <w:t xml:space="preserve">#&gt;  CRAN (R 3.5.0)                     </w:t>
-      </w:r>
-      <w:r>
-        <w:br w:type="textWrapping"/>
-      </w:r>
-      <w:r>
-        <w:rPr>
-          <w:rStyle w:val="VerbatimChar"/>
-        </w:rPr>
-        <w:t xml:space="preserve">#&gt;  CRAN (R 3.5.0)                     </w:t>
-      </w:r>
-      <w:r>
-        <w:br w:type="textWrapping"/>
-      </w:r>
-      <w:r>
-        <w:rPr>
-          <w:rStyle w:val="VerbatimChar"/>
-        </w:rPr>
-        <w:t xml:space="preserve">#&gt;  CRAN (R 3.5.0)                     </w:t>
-      </w:r>
-      <w:r>
-        <w:br w:type="textWrapping"/>
-      </w:r>
-      <w:r>
-        <w:rPr>
-          <w:rStyle w:val="VerbatimChar"/>
-        </w:rPr>
-        <w:t xml:space="preserve">#&gt;  CRAN (R 3.5.0)                     </w:t>
-      </w:r>
-      <w:r>
-        <w:br w:type="textWrapping"/>
-      </w:r>
-      <w:r>
-        <w:rPr>
-          <w:rStyle w:val="VerbatimChar"/>
-        </w:rPr>
-        <w:t xml:space="preserve">#&gt;  CRAN (R 3.5.0)                     </w:t>
-      </w:r>
-      <w:r>
-        <w:br w:type="textWrapping"/>
-      </w:r>
-      <w:r>
-        <w:rPr>
-          <w:rStyle w:val="VerbatimChar"/>
-        </w:rPr>
-        <w:t xml:space="preserve">#&gt;  CRAN (R 3.5.1)                     </w:t>
-      </w:r>
-      <w:r>
-        <w:br w:type="textWrapping"/>
-      </w:r>
-      <w:r>
-        <w:rPr>
-          <w:rStyle w:val="VerbatimChar"/>
-        </w:rPr>
-        <w:t xml:space="preserve">#&gt;  CRAN (R 3.5.0)                     </w:t>
-      </w:r>
-      <w:r>
-        <w:br w:type="textWrapping"/>
-      </w:r>
-      <w:r>
-        <w:rPr>
-          <w:rStyle w:val="VerbatimChar"/>
-        </w:rPr>
-        <w:t xml:space="preserve">#&gt;  CRAN (R 3.5.0)                     </w:t>
-      </w:r>
-      <w:r>
-        <w:br w:type="textWrapping"/>
-      </w:r>
-      <w:r>
-        <w:rPr>
-          <w:rStyle w:val="VerbatimChar"/>
-        </w:rPr>
-        <w:t xml:space="preserve">#&gt;  CRAN (R 3.3.0)                     </w:t>
-      </w:r>
-      <w:r>
-        <w:br w:type="textWrapping"/>
-      </w:r>
-      <w:r>
-        <w:rPr>
-          <w:rStyle w:val="VerbatimChar"/>
-        </w:rPr>
-        <w:t xml:space="preserve">#&gt;  CRAN (R 3.5.0)                     </w:t>
-      </w:r>
-      <w:r>
-        <w:br w:type="textWrapping"/>
-      </w:r>
-      <w:r>
-        <w:rPr>
-          <w:rStyle w:val="VerbatimChar"/>
-        </w:rPr>
-        <w:t xml:space="preserve">#&gt;  CRAN (R 3.5.0)                     </w:t>
-      </w:r>
-      <w:r>
-        <w:br w:type="textWrapping"/>
-      </w:r>
-      <w:r>
-        <w:rPr>
-          <w:rStyle w:val="VerbatimChar"/>
-        </w:rPr>
-        <w:t xml:space="preserve">#&gt;  CRAN (R 3.5.0)                     </w:t>
-      </w:r>
-      <w:r>
-        <w:br w:type="textWrapping"/>
-      </w:r>
-      <w:r>
-        <w:rPr>
-          <w:rStyle w:val="VerbatimChar"/>
-        </w:rPr>
-        <w:t xml:space="preserve">#&gt;  CRAN (R 3.5.0)                     </w:t>
-      </w:r>
-      <w:r>
-        <w:br w:type="textWrapping"/>
-      </w:r>
-      <w:r>
-        <w:rPr>
-          <w:rStyle w:val="VerbatimChar"/>
-        </w:rPr>
-        <w:t xml:space="preserve">#&gt;  CRAN (R 3.5.0)                     </w:t>
-      </w:r>
-      <w:r>
-        <w:br w:type="textWrapping"/>
-      </w:r>
-      <w:r>
-        <w:rPr>
-          <w:rStyle w:val="VerbatimChar"/>
-        </w:rPr>
-        <w:t xml:space="preserve">#&gt;  CRAN (R 3.5.0)                     </w:t>
-      </w:r>
-      <w:r>
-        <w:br w:type="textWrapping"/>
-      </w:r>
-      <w:r>
-        <w:rPr>
-          <w:rStyle w:val="VerbatimChar"/>
-        </w:rPr>
-        <w:t xml:space="preserve">#&gt;  CRAN (R 3.5.0)                     </w:t>
-      </w:r>
-      <w:r>
-        <w:br w:type="textWrapping"/>
-      </w:r>
-      <w:r>
-        <w:rPr>
-          <w:rStyle w:val="VerbatimChar"/>
-        </w:rPr>
-        <w:t xml:space="preserve">#&gt;  CRAN (R 3.5.0)                     </w:t>
-      </w:r>
-      <w:r>
-        <w:br w:type="textWrapping"/>
-      </w:r>
-      <w:r>
-        <w:rPr>
-          <w:rStyle w:val="VerbatimChar"/>
-        </w:rPr>
-        <w:t xml:space="preserve">#&gt;  CRAN (R 3.5.0)                     </w:t>
-      </w:r>
-      <w:r>
-        <w:br w:type="textWrapping"/>
-      </w:r>
-      <w:r>
-        <w:rPr>
-          <w:rStyle w:val="VerbatimChar"/>
-        </w:rPr>
-        <w:t xml:space="preserve">#&gt;  CRAN (R 3.5.0)                     </w:t>
-      </w:r>
-      <w:r>
-        <w:br w:type="textWrapping"/>
-      </w:r>
-      <w:r>
-        <w:rPr>
-          <w:rStyle w:val="VerbatimChar"/>
-        </w:rPr>
-        <w:t xml:space="preserve">#&gt;  CRAN (R 3.5.0)                     </w:t>
-      </w:r>
-      <w:r>
-        <w:br w:type="textWrapping"/>
-      </w:r>
-      <w:r>
-        <w:rPr>
-          <w:rStyle w:val="VerbatimChar"/>
-        </w:rPr>
-        <w:t xml:space="preserve">#&gt;  CRAN (R 3.5.0)                     </w:t>
-      </w:r>
-      <w:r>
-        <w:br w:type="textWrapping"/>
-      </w:r>
-      <w:r>
-        <w:rPr>
-          <w:rStyle w:val="VerbatimChar"/>
-        </w:rPr>
-        <w:t xml:space="preserve">#&gt;  CRAN (R 3.5.0)                     </w:t>
-      </w:r>
-      <w:r>
-        <w:br w:type="textWrapping"/>
-      </w:r>
-      <w:r>
-        <w:rPr>
-          <w:rStyle w:val="VerbatimChar"/>
-        </w:rPr>
-        <w:t xml:space="preserve">#&gt;  CRAN (R 3.5.0)                     </w:t>
-      </w:r>
-      <w:r>
-        <w:br w:type="textWrapping"/>
-      </w:r>
-      <w:r>
-        <w:rPr>
-          <w:rStyle w:val="VerbatimChar"/>
-        </w:rPr>
-        <w:t xml:space="preserve">#&gt;  CRAN (R 3.5.0)                     </w:t>
-      </w:r>
-      <w:r>
-        <w:br w:type="textWrapping"/>
-      </w:r>
-      <w:r>
-        <w:rPr>
-          <w:rStyle w:val="VerbatimChar"/>
-        </w:rPr>
-        <w:t xml:space="preserve">#&gt;  CRAN (R 3.5.0)                     </w:t>
-      </w:r>
-      <w:r>
-        <w:br w:type="textWrapping"/>
-      </w:r>
-      <w:r>
-        <w:rPr>
-          <w:rStyle w:val="VerbatimChar"/>
-        </w:rPr>
-        <w:t xml:space="preserve">#&gt;  CRAN (R 3.5.0)                     </w:t>
-      </w:r>
-      <w:r>
-        <w:br w:type="textWrapping"/>
-      </w:r>
-      <w:r>
-        <w:rPr>
-          <w:rStyle w:val="VerbatimChar"/>
-        </w:rPr>
-        <w:t xml:space="preserve">#&gt;  Github (hadley/xml2@62e2b66)       </w:t>
-      </w:r>
-      <w:r>
-        <w:br w:type="textWrapping"/>
-      </w:r>
-      <w:r>
-        <w:rPr>
-          <w:rStyle w:val="VerbatimChar"/>
-        </w:rPr>
-        <w:t xml:space="preserve">#&gt;  CRAN (R 3.5.0)                     </w:t>
-      </w:r>
-      <w:r>
-        <w:br w:type="textWrapping"/>
-      </w:r>
-      <w:r>
-        <w:rPr>
-          <w:rStyle w:val="VerbatimChar"/>
-        </w:rPr>
-        <w:t xml:space="preserve">#&gt; </w:t>
-      </w:r>
-      <w:r>
-        <w:br w:type="textWrapping"/>
-      </w:r>
-      <w:r>
-        <w:rPr>
-          <w:rStyle w:val="VerbatimChar"/>
-        </w:rPr>
-        <w:t xml:space="preserve">#&gt; [1] /Library/Frameworks/R.framework/Versions/3.5/Resources/library</w:t>
+        <w:t xml:space="preserve">#&gt;  package      * version date       source        </w:t>
+      </w:r>
+      <w:r>
+        <w:br w:type="textWrapping"/>
+      </w:r>
+      <w:r>
+        <w:rPr>
+          <w:rStyle w:val="VerbatimChar"/>
+        </w:rPr>
+        <w:t xml:space="preserve">#&gt;  acepack        1.4.1   2016-10-29 CRAN (R 3.5.1)</w:t>
+      </w:r>
+      <w:r>
+        <w:br w:type="textWrapping"/>
+      </w:r>
+      <w:r>
+        <w:rPr>
+          <w:rStyle w:val="VerbatimChar"/>
+        </w:rPr>
+        <w:t xml:space="preserve">#&gt;  assertthat     0.2.0   2017-04-11 CRAN (R 3.5.1)</w:t>
+      </w:r>
+      <w:r>
+        <w:br w:type="textWrapping"/>
+      </w:r>
+      <w:r>
+        <w:rPr>
+          <w:rStyle w:val="VerbatimChar"/>
+        </w:rPr>
+        <w:t xml:space="preserve">#&gt;  backports      1.1.2   2017-12-13 CRAN (R 3.5.0)</w:t>
+      </w:r>
+      <w:r>
+        <w:br w:type="textWrapping"/>
+      </w:r>
+      <w:r>
+        <w:rPr>
+          <w:rStyle w:val="VerbatimChar"/>
+        </w:rPr>
+        <w:t xml:space="preserve">#&gt;  base         * 3.5.1   2018-07-02 local         </w:t>
+      </w:r>
+      <w:r>
+        <w:br w:type="textWrapping"/>
+      </w:r>
+      <w:r>
+        <w:rPr>
+          <w:rStyle w:val="VerbatimChar"/>
+        </w:rPr>
+        <w:t xml:space="preserve">#&gt;  base64enc      0.1-3   2015-07-28 CRAN (R 3.5.0)</w:t>
+      </w:r>
+      <w:r>
+        <w:br w:type="textWrapping"/>
+      </w:r>
+      <w:r>
+        <w:rPr>
+          <w:rStyle w:val="VerbatimChar"/>
+        </w:rPr>
+        <w:t xml:space="preserve">#&gt;  bindr          0.1.1   2018-03-13 CRAN (R 3.5.1)</w:t>
+      </w:r>
+      <w:r>
+        <w:br w:type="textWrapping"/>
+      </w:r>
+      <w:r>
+        <w:rPr>
+          <w:rStyle w:val="VerbatimChar"/>
+        </w:rPr>
+        <w:t xml:space="preserve">#&gt;  bindrcpp     * 0.2.2   2018-03-29 CRAN (R 3.5.1)</w:t>
+      </w:r>
+      <w:r>
+        <w:br w:type="textWrapping"/>
+      </w:r>
+      <w:r>
+        <w:rPr>
+          <w:rStyle w:val="VerbatimChar"/>
+        </w:rPr>
+        <w:t xml:space="preserve">#&gt;  bookdown       0.7     2018-02-18 CRAN (R 3.5.1)</w:t>
+      </w:r>
+      <w:r>
+        <w:br w:type="textWrapping"/>
+      </w:r>
+      <w:r>
+        <w:rPr>
+          <w:rStyle w:val="VerbatimChar"/>
+        </w:rPr>
+        <w:t xml:space="preserve">#&gt;  broom          0.5.0   2018-07-17 CRAN (R 3.5.1)</w:t>
+      </w:r>
+      <w:r>
+        <w:br w:type="textWrapping"/>
+      </w:r>
+      <w:r>
+        <w:rPr>
+          <w:rStyle w:val="VerbatimChar"/>
+        </w:rPr>
+        <w:t xml:space="preserve">#&gt;  cellranger     1.1.0   2016-07-27 CRAN (R 3.5.1)</w:t>
+      </w:r>
+      <w:r>
+        <w:br w:type="textWrapping"/>
+      </w:r>
+      <w:r>
+        <w:rPr>
+          <w:rStyle w:val="VerbatimChar"/>
+        </w:rPr>
+        <w:t xml:space="preserve">#&gt;  checkmate      1.8.5   2017-10-24 CRAN (R 3.5.1)</w:t>
+      </w:r>
+      <w:r>
+        <w:br w:type="textWrapping"/>
+      </w:r>
+      <w:r>
+        <w:rPr>
+          <w:rStyle w:val="VerbatimChar"/>
+        </w:rPr>
+        <w:t xml:space="preserve">#&gt;  cli            1.0.0   2017-11-05 CRAN (R 3.5.1)</w:t>
+      </w:r>
+      <w:r>
+        <w:br w:type="textWrapping"/>
+      </w:r>
+      <w:r>
+        <w:rPr>
+          <w:rStyle w:val="VerbatimChar"/>
+        </w:rPr>
+        <w:t xml:space="preserve">#&gt;  cluster        2.0.7-1 2018-04-13 CRAN (R 3.5.1)</w:t>
+      </w:r>
+      <w:r>
+        <w:br w:type="textWrapping"/>
+      </w:r>
+      <w:r>
+        <w:rPr>
+          <w:rStyle w:val="VerbatimChar"/>
+        </w:rPr>
+        <w:t xml:space="preserve">#&gt;  colorspace     1.3-2   2016-12-14 CRAN (R 3.5.1)</w:t>
+      </w:r>
+      <w:r>
+        <w:br w:type="textWrapping"/>
+      </w:r>
+      <w:r>
+        <w:rPr>
+          <w:rStyle w:val="VerbatimChar"/>
+        </w:rPr>
+        <w:t xml:space="preserve">#&gt;  compiler       3.5.1   2018-07-02 local         </w:t>
+      </w:r>
+      <w:r>
+        <w:br w:type="textWrapping"/>
+      </w:r>
+      <w:r>
+        <w:rPr>
+          <w:rStyle w:val="VerbatimChar"/>
+        </w:rPr>
+        <w:t xml:space="preserve">#&gt;  crayon         1.3.4   2017-09-16 CRAN (R 3.5.1)</w:t>
+      </w:r>
+      <w:r>
+        <w:br w:type="textWrapping"/>
+      </w:r>
+      <w:r>
+        <w:rPr>
+          <w:rStyle w:val="VerbatimChar"/>
+        </w:rPr>
+        <w:t xml:space="preserve">#&gt;  data.table     1.11.4  2018-05-27 CRAN (R 3.5.1)</w:t>
+      </w:r>
+      <w:r>
+        <w:br w:type="textWrapping"/>
+      </w:r>
+      <w:r>
+        <w:rPr>
+          <w:rStyle w:val="VerbatimChar"/>
+        </w:rPr>
+        <w:t xml:space="preserve">#&gt;  datasets     * 3.5.1   2018-07-02 local         </w:t>
+      </w:r>
+      <w:r>
+        <w:br w:type="textWrapping"/>
+      </w:r>
+      <w:r>
+        <w:rPr>
+          <w:rStyle w:val="VerbatimChar"/>
+        </w:rPr>
+        <w:t xml:space="preserve">#&gt;  devtools       1.13.6  2018-06-27 CRAN (R 3.5.1)</w:t>
+      </w:r>
+      <w:r>
+        <w:br w:type="textWrapping"/>
+      </w:r>
+      <w:r>
+        <w:rPr>
+          <w:rStyle w:val="VerbatimChar"/>
+        </w:rPr>
+        <w:t xml:space="preserve">#&gt;  digest         0.6.16  2018-08-22 CRAN (R 3.5.1)</w:t>
+      </w:r>
+      <w:r>
+        <w:br w:type="textWrapping"/>
+      </w:r>
+      <w:r>
+        <w:rPr>
+          <w:rStyle w:val="VerbatimChar"/>
+        </w:rPr>
+        <w:t xml:space="preserve">#&gt;  dplyr        * 0.7.6   2018-06-29 CRAN (R 3.5.1)</w:t>
+      </w:r>
+      <w:r>
+        <w:br w:type="textWrapping"/>
+      </w:r>
+      <w:r>
+        <w:rPr>
+          <w:rStyle w:val="VerbatimChar"/>
+        </w:rPr>
+        <w:t xml:space="preserve">#&gt;  evaluate       0.11    2018-07-17 CRAN (R 3.5.1)</w:t>
+      </w:r>
+      <w:r>
+        <w:br w:type="textWrapping"/>
+      </w:r>
+      <w:r>
+        <w:rPr>
+          <w:rStyle w:val="VerbatimChar"/>
+        </w:rPr>
+        <w:t xml:space="preserve">#&gt;  fansi          0.3.0   2018-08-13 CRAN (R 3.5.1)</w:t>
+      </w:r>
+      <w:r>
+        <w:br w:type="textWrapping"/>
+      </w:r>
+      <w:r>
+        <w:rPr>
+          <w:rStyle w:val="VerbatimChar"/>
+        </w:rPr>
+        <w:t xml:space="preserve">#&gt;  forcats      * 0.3.0   2018-02-19 CRAN (R 3.5.1)</w:t>
+      </w:r>
+      <w:r>
+        <w:br w:type="textWrapping"/>
+      </w:r>
+      <w:r>
+        <w:rPr>
+          <w:rStyle w:val="VerbatimChar"/>
+        </w:rPr>
+        <w:t xml:space="preserve">#&gt;  foreign        0.8-70  2017-11-28 CRAN (R 3.5.1)</w:t>
+      </w:r>
+      <w:r>
+        <w:br w:type="textWrapping"/>
+      </w:r>
+      <w:r>
+        <w:rPr>
+          <w:rStyle w:val="VerbatimChar"/>
+        </w:rPr>
+        <w:t xml:space="preserve">#&gt;  Formula      * 1.2-3   2018-05-03 CRAN (R 3.5.0)</w:t>
+      </w:r>
+      <w:r>
+        <w:br w:type="textWrapping"/>
+      </w:r>
+      <w:r>
+        <w:rPr>
+          <w:rStyle w:val="VerbatimChar"/>
+        </w:rPr>
+        <w:t xml:space="preserve">#&gt;  ggplot2      * 3.0.0   2018-07-03 CRAN (R 3.5.1)</w:t>
+      </w:r>
+      <w:r>
+        <w:br w:type="textWrapping"/>
+      </w:r>
+      <w:r>
+        <w:rPr>
+          <w:rStyle w:val="VerbatimChar"/>
+        </w:rPr>
+        <w:t xml:space="preserve">#&gt;  ggpmisc      * 0.3.0   2018-07-16 CRAN (R 3.5.1)</w:t>
+      </w:r>
+      <w:r>
+        <w:br w:type="textWrapping"/>
+      </w:r>
+      <w:r>
+        <w:rPr>
+          <w:rStyle w:val="VerbatimChar"/>
+        </w:rPr>
+        <w:t xml:space="preserve">#&gt;  ggrepel      * 0.8.0   2018-05-09 CRAN (R 3.5.1)</w:t>
+      </w:r>
+      <w:r>
+        <w:br w:type="textWrapping"/>
+      </w:r>
+      <w:r>
+        <w:rPr>
+          <w:rStyle w:val="VerbatimChar"/>
+        </w:rPr>
+        <w:t xml:space="preserve">#&gt;  glue         * 1.3.0   2018-07-17 CRAN (R 3.5.1)</w:t>
+      </w:r>
+      <w:r>
+        <w:br w:type="textWrapping"/>
+      </w:r>
+      <w:r>
+        <w:rPr>
+          <w:rStyle w:val="VerbatimChar"/>
+        </w:rPr>
+        <w:t xml:space="preserve">#&gt;  graphics     * 3.5.1   2018-07-02 local         </w:t>
+      </w:r>
+      <w:r>
+        <w:br w:type="textWrapping"/>
+      </w:r>
+      <w:r>
+        <w:rPr>
+          <w:rStyle w:val="VerbatimChar"/>
+        </w:rPr>
+        <w:t xml:space="preserve">#&gt;  grDevices    * 3.5.1   2018-07-02 local         </w:t>
+      </w:r>
+      <w:r>
+        <w:br w:type="textWrapping"/>
+      </w:r>
+      <w:r>
+        <w:rPr>
+          <w:rStyle w:val="VerbatimChar"/>
+        </w:rPr>
+        <w:t xml:space="preserve">#&gt;  grid           3.5.1   2018-07-02 local         </w:t>
+      </w:r>
+      <w:r>
+        <w:br w:type="textWrapping"/>
+      </w:r>
+      <w:r>
+        <w:rPr>
+          <w:rStyle w:val="VerbatimChar"/>
+        </w:rPr>
+        <w:t xml:space="preserve">#&gt;  gridExtra      2.3     2017-09-09 CRAN (R 3.5.1)</w:t>
+      </w:r>
+      <w:r>
+        <w:br w:type="textWrapping"/>
+      </w:r>
+      <w:r>
+        <w:rPr>
+          <w:rStyle w:val="VerbatimChar"/>
+        </w:rPr>
+        <w:t xml:space="preserve">#&gt;  gtable         0.2.0   2016-02-26 CRAN (R 3.5.1)</w:t>
+      </w:r>
+      <w:r>
+        <w:br w:type="textWrapping"/>
+      </w:r>
+      <w:r>
+        <w:rPr>
+          <w:rStyle w:val="VerbatimChar"/>
+        </w:rPr>
+        <w:t xml:space="preserve">#&gt;  haven          1.1.2   2018-06-27 CRAN (R 3.5.1)</w:t>
+      </w:r>
+      <w:r>
+        <w:br w:type="textWrapping"/>
+      </w:r>
+      <w:r>
+        <w:rPr>
+          <w:rStyle w:val="VerbatimChar"/>
+        </w:rPr>
+        <w:t xml:space="preserve">#&gt;  here           0.1     2017-05-28 CRAN (R 3.5.1)</w:t>
+      </w:r>
+      <w:r>
+        <w:br w:type="textWrapping"/>
+      </w:r>
+      <w:r>
+        <w:rPr>
+          <w:rStyle w:val="VerbatimChar"/>
+        </w:rPr>
+        <w:t xml:space="preserve">#&gt;  highr          0.7     2018-06-09 CRAN (R 3.5.1)</w:t>
+      </w:r>
+      <w:r>
+        <w:br w:type="textWrapping"/>
+      </w:r>
+      <w:r>
+        <w:rPr>
+          <w:rStyle w:val="VerbatimChar"/>
+        </w:rPr>
+        <w:t xml:space="preserve">#&gt;  Hmisc        * 4.1-1   2018-01-03 CRAN (R 3.5.1)</w:t>
+      </w:r>
+      <w:r>
+        <w:br w:type="textWrapping"/>
+      </w:r>
+      <w:r>
+        <w:rPr>
+          <w:rStyle w:val="VerbatimChar"/>
+        </w:rPr>
+        <w:t xml:space="preserve">#&gt;  hms            0.4.2   2018-03-10 CRAN (R 3.5.1)</w:t>
+      </w:r>
+      <w:r>
+        <w:br w:type="textWrapping"/>
+      </w:r>
+      <w:r>
+        <w:rPr>
+          <w:rStyle w:val="VerbatimChar"/>
+        </w:rPr>
+        <w:t xml:space="preserve">#&gt;  htmlTable      1.12    2018-05-26 CRAN (R 3.5.1)</w:t>
+      </w:r>
+      <w:r>
+        <w:br w:type="textWrapping"/>
+      </w:r>
+      <w:r>
+        <w:rPr>
+          <w:rStyle w:val="VerbatimChar"/>
+        </w:rPr>
+        <w:t xml:space="preserve">#&gt;  htmltools      0.3.6   2017-04-28 CRAN (R 3.5.1)</w:t>
+      </w:r>
+      <w:r>
+        <w:br w:type="textWrapping"/>
+      </w:r>
+      <w:r>
+        <w:rPr>
+          <w:rStyle w:val="VerbatimChar"/>
+        </w:rPr>
+        <w:t xml:space="preserve">#&gt;  htmlwidgets    1.2     2018-04-19 CRAN (R 3.5.1)</w:t>
+      </w:r>
+      <w:r>
+        <w:br w:type="textWrapping"/>
+      </w:r>
+      <w:r>
+        <w:rPr>
+          <w:rStyle w:val="VerbatimChar"/>
+        </w:rPr>
+        <w:t xml:space="preserve">#&gt;  httr           1.3.1   2017-08-20 CRAN (R 3.5.1)</w:t>
+      </w:r>
+      <w:r>
+        <w:br w:type="textWrapping"/>
+      </w:r>
+      <w:r>
+        <w:rPr>
+          <w:rStyle w:val="VerbatimChar"/>
+        </w:rPr>
+        <w:t xml:space="preserve">#&gt;  janeaustenr    0.1.5   2017-06-10 CRAN (R 3.5.1)</w:t>
+      </w:r>
+      <w:r>
+        <w:br w:type="textWrapping"/>
+      </w:r>
+      <w:r>
+        <w:rPr>
+          <w:rStyle w:val="VerbatimChar"/>
+        </w:rPr>
+        <w:t xml:space="preserve">#&gt;  jsonlite       1.5     2017-06-01 CRAN (R 3.5.1)</w:t>
+      </w:r>
+      <w:r>
+        <w:br w:type="textWrapping"/>
+      </w:r>
+      <w:r>
+        <w:rPr>
+          <w:rStyle w:val="VerbatimChar"/>
+        </w:rPr>
+        <w:t xml:space="preserve">#&gt;  knitr          1.20    2018-02-20 CRAN (R 3.5.1)</w:t>
+      </w:r>
+      <w:r>
+        <w:br w:type="textWrapping"/>
+      </w:r>
+      <w:r>
+        <w:rPr>
+          <w:rStyle w:val="VerbatimChar"/>
+        </w:rPr>
+        <w:t xml:space="preserve">#&gt;  labeling       0.3     2014-08-23 CRAN (R 3.5.0)</w:t>
+      </w:r>
+      <w:r>
+        <w:br w:type="textWrapping"/>
+      </w:r>
+      <w:r>
+        <w:rPr>
+          <w:rStyle w:val="VerbatimChar"/>
+        </w:rPr>
+        <w:t xml:space="preserve">#&gt;  lattice      * 0.20-35 2017-03-25 CRAN (R 3.5.1)</w:t>
+      </w:r>
+      <w:r>
+        <w:br w:type="textWrapping"/>
+      </w:r>
+      <w:r>
+        <w:rPr>
+          <w:rStyle w:val="VerbatimChar"/>
+        </w:rPr>
+        <w:t xml:space="preserve">#&gt;  latticeExtra   0.6-28  2016-02-09 CRAN (R 3.5.1)</w:t>
+      </w:r>
+      <w:r>
+        <w:br w:type="textWrapping"/>
+      </w:r>
+      <w:r>
+        <w:rPr>
+          <w:rStyle w:val="VerbatimChar"/>
+        </w:rPr>
+        <w:t xml:space="preserve">#&gt;  lazyeval       0.2.1   2017-10-29 CRAN (R 3.5.1)</w:t>
+      </w:r>
+      <w:r>
+        <w:br w:type="textWrapping"/>
+      </w:r>
+      <w:r>
+        <w:rPr>
+          <w:rStyle w:val="VerbatimChar"/>
+        </w:rPr>
+        <w:t xml:space="preserve">#&gt;  lubridate      1.7.4   2018-04-11 CRAN (R 3.5.1)</w:t>
+      </w:r>
+      <w:r>
+        <w:br w:type="textWrapping"/>
+      </w:r>
+      <w:r>
+        <w:rPr>
+          <w:rStyle w:val="VerbatimChar"/>
+        </w:rPr>
+        <w:t xml:space="preserve">#&gt;  magrittr       1.5     2014-11-22 CRAN (R 3.5.1)</w:t>
+      </w:r>
+      <w:r>
+        <w:br w:type="textWrapping"/>
+      </w:r>
+      <w:r>
+        <w:rPr>
+          <w:rStyle w:val="VerbatimChar"/>
+        </w:rPr>
+        <w:t xml:space="preserve">#&gt;  Matrix         1.2-14  2018-04-13 CRAN (R 3.5.1)</w:t>
+      </w:r>
+      <w:r>
+        <w:br w:type="textWrapping"/>
+      </w:r>
+      <w:r>
+        <w:rPr>
+          <w:rStyle w:val="VerbatimChar"/>
+        </w:rPr>
+        <w:t xml:space="preserve">#&gt;  memoise        1.1.0   2017-04-21 CRAN (R 3.5.1)</w:t>
+      </w:r>
+      <w:r>
+        <w:br w:type="textWrapping"/>
+      </w:r>
+      <w:r>
+        <w:rPr>
+          <w:rStyle w:val="VerbatimChar"/>
+        </w:rPr>
+        <w:t xml:space="preserve">#&gt;  methods      * 3.5.1   2018-07-02 local         </w:t>
+      </w:r>
+      <w:r>
+        <w:br w:type="textWrapping"/>
+      </w:r>
+      <w:r>
+        <w:rPr>
+          <w:rStyle w:val="VerbatimChar"/>
+        </w:rPr>
+        <w:t xml:space="preserve">#&gt;  modelr         0.1.2   2018-05-11 CRAN (R 3.5.1)</w:t>
+      </w:r>
+      <w:r>
+        <w:br w:type="textWrapping"/>
+      </w:r>
+      <w:r>
+        <w:rPr>
+          <w:rStyle w:val="VerbatimChar"/>
+        </w:rPr>
+        <w:t xml:space="preserve">#&gt;  munsell        0.5.0   2018-06-12 CRAN (R 3.5.1)</w:t>
+      </w:r>
+      <w:r>
+        <w:br w:type="textWrapping"/>
+      </w:r>
+      <w:r>
+        <w:rPr>
+          <w:rStyle w:val="VerbatimChar"/>
+        </w:rPr>
+        <w:t xml:space="preserve">#&gt;  nlme           3.1-137 2018-04-07 CRAN (R 3.5.1)</w:t>
+      </w:r>
+      <w:r>
+        <w:br w:type="textWrapping"/>
+      </w:r>
+      <w:r>
+        <w:rPr>
+          <w:rStyle w:val="VerbatimChar"/>
+        </w:rPr>
+        <w:t xml:space="preserve">#&gt;  nnet           7.3-12  2016-02-02 CRAN (R 3.5.1)</w:t>
+      </w:r>
+      <w:r>
+        <w:br w:type="textWrapping"/>
+      </w:r>
+      <w:r>
+        <w:rPr>
+          <w:rStyle w:val="VerbatimChar"/>
+        </w:rPr>
+        <w:t xml:space="preserve">#&gt;  pillar         1.3.0   2018-07-14 CRAN (R 3.5.1)</w:t>
+      </w:r>
+      <w:r>
+        <w:br w:type="textWrapping"/>
+      </w:r>
+      <w:r>
+        <w:rPr>
+          <w:rStyle w:val="VerbatimChar"/>
+        </w:rPr>
+        <w:t xml:space="preserve">#&gt;  pkgconfig      2.0.2   2018-08-16 CRAN (R 3.5.1)</w:t>
+      </w:r>
+      <w:r>
+        <w:br w:type="textWrapping"/>
+      </w:r>
+      <w:r>
+        <w:rPr>
+          <w:rStyle w:val="VerbatimChar"/>
+        </w:rPr>
+        <w:t xml:space="preserve">#&gt;  plyr           1.8.4   2016-06-08 CRAN (R 3.5.1)</w:t>
+      </w:r>
+      <w:r>
+        <w:br w:type="textWrapping"/>
+      </w:r>
+      <w:r>
+        <w:rPr>
+          <w:rStyle w:val="VerbatimChar"/>
+        </w:rPr>
+        <w:t xml:space="preserve">#&gt;  polynom        1.3-9   2016-12-08 CRAN (R 3.5.0)</w:t>
+      </w:r>
+      <w:r>
+        <w:br w:type="textWrapping"/>
+      </w:r>
+      <w:r>
+        <w:rPr>
+          <w:rStyle w:val="VerbatimChar"/>
+        </w:rPr>
+        <w:t xml:space="preserve">#&gt;  purrr        * 0.2.5   2018-05-29 CRAN (R 3.5.1)</w:t>
+      </w:r>
+      <w:r>
+        <w:br w:type="textWrapping"/>
+      </w:r>
+      <w:r>
+        <w:rPr>
+          <w:rStyle w:val="VerbatimChar"/>
+        </w:rPr>
+        <w:t xml:space="preserve">#&gt;  R6             2.2.2   2017-06-17 CRAN (R 3.5.1)</w:t>
+      </w:r>
+      <w:r>
+        <w:br w:type="textWrapping"/>
+      </w:r>
+      <w:r>
+        <w:rPr>
+          <w:rStyle w:val="VerbatimChar"/>
+        </w:rPr>
+        <w:t xml:space="preserve">#&gt;  RColorBrewer   1.1-2   2014-12-07 CRAN (R 3.5.0)</w:t>
+      </w:r>
+      <w:r>
+        <w:br w:type="textWrapping"/>
+      </w:r>
+      <w:r>
+        <w:rPr>
+          <w:rStyle w:val="VerbatimChar"/>
+        </w:rPr>
+        <w:t xml:space="preserve">#&gt;  Rcpp           0.12.18 2018-07-23 CRAN (R 3.5.1)</w:t>
+      </w:r>
+      <w:r>
+        <w:br w:type="textWrapping"/>
+      </w:r>
+      <w:r>
+        <w:rPr>
+          <w:rStyle w:val="VerbatimChar"/>
+        </w:rPr>
+        <w:t xml:space="preserve">#&gt;  readr        * 1.1.1   2017-05-16 CRAN (R 3.5.1)</w:t>
+      </w:r>
+      <w:r>
+        <w:br w:type="textWrapping"/>
+      </w:r>
+      <w:r>
+        <w:rPr>
+          <w:rStyle w:val="VerbatimChar"/>
+        </w:rPr>
+        <w:t xml:space="preserve">#&gt;  readxl         1.1.0   2018-04-20 CRAN (R 3.5.1)</w:t>
+      </w:r>
+      <w:r>
+        <w:br w:type="textWrapping"/>
+      </w:r>
+      <w:r>
+        <w:rPr>
+          <w:rStyle w:val="VerbatimChar"/>
+        </w:rPr>
+        <w:t xml:space="preserve">#&gt;  rlang          0.2.2   2018-08-16 CRAN (R 3.5.1)</w:t>
+      </w:r>
+      <w:r>
+        <w:br w:type="textWrapping"/>
+      </w:r>
+      <w:r>
+        <w:rPr>
+          <w:rStyle w:val="VerbatimChar"/>
+        </w:rPr>
+        <w:t xml:space="preserve">#&gt;  rmarkdown      1.10    2018-06-11 CRAN (R 3.5.1)</w:t>
+      </w:r>
+      <w:r>
+        <w:br w:type="textWrapping"/>
+      </w:r>
+      <w:r>
+        <w:rPr>
+          <w:rStyle w:val="VerbatimChar"/>
+        </w:rPr>
+        <w:t xml:space="preserve">#&gt;  rpart          4.1-13  2018-02-23 CRAN (R 3.5.1)</w:t>
+      </w:r>
+      <w:r>
+        <w:br w:type="textWrapping"/>
+      </w:r>
+      <w:r>
+        <w:rPr>
+          <w:rStyle w:val="VerbatimChar"/>
+        </w:rPr>
+        <w:t xml:space="preserve">#&gt;  rprojroot      1.3-2   2018-01-03 CRAN (R 3.5.1)</w:t>
+      </w:r>
+      <w:r>
+        <w:br w:type="textWrapping"/>
+      </w:r>
+      <w:r>
+        <w:rPr>
+          <w:rStyle w:val="VerbatimChar"/>
+        </w:rPr>
+        <w:t xml:space="preserve">#&gt;  rstudioapi     0.7     2017-09-07 CRAN (R 3.5.1)</w:t>
+      </w:r>
+      <w:r>
+        <w:br w:type="textWrapping"/>
+      </w:r>
+      <w:r>
+        <w:rPr>
+          <w:rStyle w:val="VerbatimChar"/>
+        </w:rPr>
+        <w:t xml:space="preserve">#&gt;  rvest          0.3.2   2016-06-17 CRAN (R 3.5.1)</w:t>
+      </w:r>
+      <w:r>
+        <w:br w:type="textWrapping"/>
+      </w:r>
+      <w:r>
+        <w:rPr>
+          <w:rStyle w:val="VerbatimChar"/>
+        </w:rPr>
+        <w:t xml:space="preserve">#&gt;  scales       * 1.0.0   2018-08-09 CRAN (R 3.5.1)</w:t>
+      </w:r>
+      <w:r>
+        <w:br w:type="textWrapping"/>
+      </w:r>
+      <w:r>
+        <w:rPr>
+          <w:rStyle w:val="VerbatimChar"/>
+        </w:rPr>
+        <w:t xml:space="preserve">#&gt;  SnowballC      0.5.1   2014-08-09 CRAN (R 3.5.0)</w:t>
+      </w:r>
+      <w:r>
+        <w:br w:type="textWrapping"/>
+      </w:r>
+      <w:r>
+        <w:rPr>
+          <w:rStyle w:val="VerbatimChar"/>
+        </w:rPr>
+        <w:t xml:space="preserve">#&gt;  splines        3.5.1   2018-07-02 local         </w:t>
+      </w:r>
+      <w:r>
+        <w:br w:type="textWrapping"/>
+      </w:r>
+      <w:r>
+        <w:rPr>
+          <w:rStyle w:val="VerbatimChar"/>
+        </w:rPr>
+        <w:t xml:space="preserve">#&gt;  stats        * 3.5.1   2018-07-02 local         </w:t>
+      </w:r>
+      <w:r>
+        <w:br w:type="textWrapping"/>
+      </w:r>
+      <w:r>
+        <w:rPr>
+          <w:rStyle w:val="VerbatimChar"/>
+        </w:rPr>
+        <w:t xml:space="preserve">#&gt;  stringi        1.1.7   2018-03-12 CRAN (R 3.5.0)</w:t>
+      </w:r>
+      <w:r>
+        <w:br w:type="textWrapping"/>
+      </w:r>
+      <w:r>
+        <w:rPr>
+          <w:rStyle w:val="VerbatimChar"/>
+        </w:rPr>
+        <w:t xml:space="preserve">#&gt;  stringr      * 1.3.1   2018-05-10 CRAN (R 3.5.1)</w:t>
+      </w:r>
+      <w:r>
+        <w:br w:type="textWrapping"/>
+      </w:r>
+      <w:r>
+        <w:rPr>
+          <w:rStyle w:val="VerbatimChar"/>
+        </w:rPr>
+        <w:t xml:space="preserve">#&gt;  survival     * 2.42-3  2018-04-16 CRAN (R 3.5.1)</w:t>
+      </w:r>
+      <w:r>
+        <w:br w:type="textWrapping"/>
+      </w:r>
+      <w:r>
+        <w:rPr>
+          <w:rStyle w:val="VerbatimChar"/>
+        </w:rPr>
+        <w:t xml:space="preserve">#&gt;  tibble       * 1.4.2   2018-01-22 CRAN (R 3.5.1)</w:t>
+      </w:r>
+      <w:r>
+        <w:br w:type="textWrapping"/>
+      </w:r>
+      <w:r>
+        <w:rPr>
+          <w:rStyle w:val="VerbatimChar"/>
+        </w:rPr>
+        <w:t xml:space="preserve">#&gt;  tidyr        * 0.8.1   2018-05-18 CRAN (R 3.5.1)</w:t>
+      </w:r>
+      <w:r>
+        <w:br w:type="textWrapping"/>
+      </w:r>
+      <w:r>
+        <w:rPr>
+          <w:rStyle w:val="VerbatimChar"/>
+        </w:rPr>
+        <w:t xml:space="preserve">#&gt;  tidyselect     0.2.4   2018-02-26 CRAN (R 3.5.1)</w:t>
+      </w:r>
+      <w:r>
+        <w:br w:type="textWrapping"/>
+      </w:r>
+      <w:r>
+        <w:rPr>
+          <w:rStyle w:val="VerbatimChar"/>
+        </w:rPr>
+        <w:t xml:space="preserve">#&gt;  tidytext     * 0.1.9   2018-05-29 CRAN (R 3.5.1)</w:t>
+      </w:r>
+      <w:r>
+        <w:br w:type="textWrapping"/>
+      </w:r>
+      <w:r>
+        <w:rPr>
+          <w:rStyle w:val="VerbatimChar"/>
+        </w:rPr>
+        <w:t xml:space="preserve">#&gt;  tidyverse    * 1.2.1   2017-11-14 CRAN (R 3.5.1)</w:t>
+      </w:r>
+      <w:r>
+        <w:br w:type="textWrapping"/>
+      </w:r>
+      <w:r>
+        <w:rPr>
+          <w:rStyle w:val="VerbatimChar"/>
+        </w:rPr>
+        <w:t xml:space="preserve">#&gt;  tokenizers     0.2.1   2018-03-29 CRAN (R 3.5.1)</w:t>
+      </w:r>
+      <w:r>
+        <w:br w:type="textWrapping"/>
+      </w:r>
+      <w:r>
+        <w:rPr>
+          <w:rStyle w:val="VerbatimChar"/>
+        </w:rPr>
+        <w:t xml:space="preserve">#&gt;  tools          3.5.1   2018-07-02 local         </w:t>
+      </w:r>
+      <w:r>
+        <w:br w:type="textWrapping"/>
+      </w:r>
+      <w:r>
+        <w:rPr>
+          <w:rStyle w:val="VerbatimChar"/>
+        </w:rPr>
+        <w:t xml:space="preserve">#&gt;  utf8           1.1.4   2018-05-24 CRAN (R 3.5.1)</w:t>
+      </w:r>
+      <w:r>
+        <w:br w:type="textWrapping"/>
+      </w:r>
+      <w:r>
+        <w:rPr>
+          <w:rStyle w:val="VerbatimChar"/>
+        </w:rPr>
+        <w:t xml:space="preserve">#&gt;  utils        * 3.5.1   2018-07-02 local         </w:t>
+      </w:r>
+      <w:r>
+        <w:br w:type="textWrapping"/>
+      </w:r>
+      <w:r>
+        <w:rPr>
+          <w:rStyle w:val="VerbatimChar"/>
+        </w:rPr>
+        <w:t xml:space="preserve">#&gt;  withr          2.1.2   2018-03-15 CRAN (R 3.5.1)</w:t>
+      </w:r>
+      <w:r>
+        <w:br w:type="textWrapping"/>
+      </w:r>
+      <w:r>
+        <w:rPr>
+          <w:rStyle w:val="VerbatimChar"/>
+        </w:rPr>
+        <w:t xml:space="preserve">#&gt;  xfun           0.3     2018-07-06 CRAN (R 3.5.1)</w:t>
+      </w:r>
+      <w:r>
+        <w:br w:type="textWrapping"/>
+      </w:r>
+      <w:r>
+        <w:rPr>
+          <w:rStyle w:val="VerbatimChar"/>
+        </w:rPr>
+        <w:t xml:space="preserve">#&gt;  xml2           1.2.0   2018-01-24 CRAN (R 3.5.1)</w:t>
+      </w:r>
+      <w:r>
+        <w:br w:type="textWrapping"/>
+      </w:r>
+      <w:r>
+        <w:rPr>
+          <w:rStyle w:val="VerbatimChar"/>
+        </w:rPr>
+        <w:t xml:space="preserve">#&gt;  yaml           2.2.0   2018-07-25 CRAN (R 3.5.1)</w:t>
       </w:r>
     </w:p>
     <w:p>
@@ -6408,25 +5844,25 @@
         <w:rPr>
           <w:rStyle w:val="VerbatimChar"/>
         </w:rPr>
-        <w:t xml:space="preserve">#&gt; Local:    master /Users/bmarwick/Desktop/caa2018-Tubingen</w:t>
-      </w:r>
-      <w:r>
-        <w:br w:type="textWrapping"/>
-      </w:r>
-      <w:r>
-        <w:rPr>
-          <w:rStyle w:val="VerbatimChar"/>
-        </w:rPr>
-        <w:t xml:space="preserve">#&gt; Remote:   master @ origin (https://github.com/benmarwick/caa2018-Tubingen)</w:t>
-      </w:r>
-      <w:r>
-        <w:br w:type="textWrapping"/>
-      </w:r>
-      <w:r>
-        <w:rPr>
-          <w:rStyle w:val="VerbatimChar"/>
-        </w:rPr>
-        <w:t xml:space="preserve">#&gt; Head:     [368a145] 2018-11-15: add something on gieryn</w:t>
+        <w:t xml:space="preserve">#&gt; Local:    no-percent E:/R/caa2018-Tubingen</w:t>
+      </w:r>
+      <w:r>
+        <w:br w:type="textWrapping"/>
+      </w:r>
+      <w:r>
+        <w:rPr>
+          <w:rStyle w:val="VerbatimChar"/>
+        </w:rPr>
+        <w:t xml:space="preserve">#&gt; Remote:   no-percent @ origin (https://github.com/scschmidt/caa2018-Tubingen.git)</w:t>
+      </w:r>
+      <w:r>
+        <w:br w:type="textWrapping"/>
+      </w:r>
+      <w:r>
+        <w:rPr>
+          <w:rStyle w:val="VerbatimChar"/>
+        </w:rPr>
+        <w:t xml:space="preserve">#&gt; Head:     [32666c3] 2018-11-21: typos</w:t>
       </w:r>
     </w:p>
     <w:sectPr>

</xml_diff>

<commit_message>
try to make plot-legend in "articles per year citing R in top ecology journals" readable by extending the x-Axis.
still a line break in preoceedings of the royal society. -.-
</commit_message>
<xml_diff>
--- a/analysis/paper/jcaa-paper.docx
+++ b/analysis/paper/jcaa-paper.docx
@@ -4869,7 +4869,7 @@
         <w:pStyle w:val="FirstParagraph"/>
       </w:pPr>
       <w:r>
-        <w:t xml:space="preserve">This report was generated on 2018-12-07 16:55:33 using the following computational environment and dependencies:</w:t>
+        <w:t xml:space="preserve">This report was generated on 2018-12-07 17:04:29 using the following computational environment and dependencies:</w:t>
       </w:r>
     </w:p>
     <w:p>
@@ -5862,7 +5862,7 @@
         <w:rPr>
           <w:rStyle w:val="VerbatimChar"/>
         </w:rPr>
-        <w:t xml:space="preserve">#&gt; Head:     [32666c3] 2018-11-21: typos</w:t>
+        <w:t xml:space="preserve">#&gt; Head:     [1496008] 2018-12-07: removed percentage calculations (Jeremys critique)</w:t>
       </w:r>
     </w:p>
     <w:sectPr>

</xml_diff>

<commit_message>
haha! I now know str_wrap and the labels don't overlap anymore.
</commit_message>
<xml_diff>
--- a/analysis/paper/jcaa-paper.docx
+++ b/analysis/paper/jcaa-paper.docx
@@ -4869,7 +4869,7 @@
         <w:pStyle w:val="FirstParagraph"/>
       </w:pPr>
       <w:r>
-        <w:t xml:space="preserve">This report was generated on 2018-12-07 17:04:29 using the following computational environment and dependencies:</w:t>
+        <w:t xml:space="preserve">This report was generated on 2018-12-07 17:27:04 using the following computational environment and dependencies:</w:t>
       </w:r>
     </w:p>
     <w:p>
@@ -5862,7 +5862,7 @@
         <w:rPr>
           <w:rStyle w:val="VerbatimChar"/>
         </w:rPr>
-        <w:t xml:space="preserve">#&gt; Head:     [1496008] 2018-12-07: removed percentage calculations (Jeremys critique)</w:t>
+        <w:t xml:space="preserve">#&gt; Head:     [613eac5] 2018-12-07: try to make plot-legend in "articles per year citing R in top ecology journals" readable by extending the x-Axis.</w:t>
       </w:r>
     </w:p>
     <w:sectPr>

</xml_diff>

<commit_message>
played around with colours.
</commit_message>
<xml_diff>
--- a/analysis/paper/jcaa-paper.docx
+++ b/analysis/paper/jcaa-paper.docx
@@ -4869,7 +4869,7 @@
         <w:pStyle w:val="FirstParagraph"/>
       </w:pPr>
       <w:r>
-        <w:t xml:space="preserve">This report was generated on 2018-12-07 17:27:04 using the following computational environment and dependencies:</w:t>
+        <w:t xml:space="preserve">This report was generated on 2018-12-07 18:14:18 using the following computational environment and dependencies:</w:t>
       </w:r>
     </w:p>
     <w:p>
@@ -5564,7 +5564,7 @@
         <w:rPr>
           <w:rStyle w:val="VerbatimChar"/>
         </w:rPr>
-        <w:t xml:space="preserve">#&gt;  RColorBrewer   1.1-2   2014-12-07 CRAN (R 3.5.0)</w:t>
+        <w:t xml:space="preserve">#&gt;  RColorBrewer * 1.1-2   2014-12-07 CRAN (R 3.5.0)</w:t>
       </w:r>
       <w:r>
         <w:br w:type="textWrapping"/>
@@ -5862,7 +5862,7 @@
         <w:rPr>
           <w:rStyle w:val="VerbatimChar"/>
         </w:rPr>
-        <w:t xml:space="preserve">#&gt; Head:     [613eac5] 2018-12-07: try to make plot-legend in "articles per year citing R in top ecology journals" readable by extending the x-Axis.</w:t>
+        <w:t xml:space="preserve">#&gt; Head:     [dab1322] 2018-12-07: haha! I now know str_wrap and the labels don't overlap anymore.</w:t>
       </w:r>
     </w:p>
     <w:sectPr>

</xml_diff>

<commit_message>
conclusion done, more refs added
</commit_message>
<xml_diff>
--- a/analysis/paper/jcaa-paper.docx
+++ b/analysis/paper/jcaa-paper.docx
@@ -73,7 +73,7 @@
         <w:pStyle w:val="Date"/>
       </w:pPr>
       <w:r>
-        <w:t xml:space="preserve">27</w:t>
+        <w:t xml:space="preserve">31</w:t>
       </w:r>
       <w:r>
         <w:t xml:space="preserve"> </w:t>
@@ -940,7 +940,7 @@
         <w:pStyle w:val="FirstParagraph"/>
       </w:pPr>
       <w:r>
-        <w:t xml:space="preserve">In this paper we investigate recent developments which are facilitating computational archaeology’s return to fundamental principles of the scientific method and whether this might be the beginning of a broader paradigm-shift. Revolutions or paradigm-shifts in archaeology have been proposed to occur following major theoretical statements</w:t>
+        <w:t xml:space="preserve">In this paper we investigate recent developments which are facilitating computational archaeology’s return to fundamental principles of the scientific method and whether this might be the beginning of a broader change. Revolutions or paradigm-shifts in archaeology have been proposed to occur following major theoretical statements</w:t>
       </w:r>
       <w:r>
         <w:t xml:space="preserve"> </w:t>
@@ -949,7 +949,7 @@
         <w:t xml:space="preserve">(Clark 1993; Härke 2002)</w:t>
       </w:r>
       <w:r>
-        <w:t xml:space="preserve">, but there has been an argument in philosophy of science whether revolutions in science might be not only ideas-driven, but also tool-driven</w:t>
+        <w:t xml:space="preserve">, but there is an argument among philosophers of science whether revolutions in science are ideas-driven or tool-driven</w:t>
       </w:r>
       <w:r>
         <w:t xml:space="preserve"> </w:t>
@@ -958,7 +958,7 @@
         <w:t xml:space="preserve">(Dyson 2000; Galison 1997)</w:t>
       </w:r>
       <w:r>
-        <w:t xml:space="preserve">. In this light we explore how the disciplines of Ecology and Archaeology have started to embrace tools that improve the reproducibility of their research. We focus on one set of tools for this change which is based on writing scripts in free and open source programming languages, exemplified by R, and the sharing of code. A review of bibliometric evidence showcases a strong development towards the use of R for Ecology and hints at the beginning of a similar development in archaeology. We thus evaluate how approaches to improving reproducibility and transparency in archaeology are mediated and transformed by digital approaches and propose these might be the sign of a tool-driven change in archaeology. Acknowledging this is not a simple process, we offer a R-based tool to facilitate the task of creating a compendium which enables other researchers to reproduce the published results.</w:t>
+        <w:t xml:space="preserve">. In this light we explore how the disciplines of ecology and archaeology have started to embrace tools that improve the reproducibility of their research. We focus on one set of tools for this change which is based on writing scripts in free and open source programming languages, exemplified by R, and the sharing of these scripts. Bibliometric evidence shows a strong increase in the use of R among ecologists and the beginning of a similar development in archaeology. We evaluate how approaches to improving reproducibility and transparency in archaeology are mediated and transformed by digital approaches and propose these might be a tool-driven change in archaeology. Acknowledging that this is not a simple process, we offer an R-based tool to ease the task of creating a compendium which enables other researchers to reproduce the published results.</w:t>
       </w:r>
     </w:p>
     <w:p>
@@ -976,7 +976,7 @@
         <w:pStyle w:val="FirstParagraph"/>
       </w:pPr>
       <w:r>
-        <w:t xml:space="preserve">There is an argument among philosophers of science that revolutions in science are either ideas-driven or tool-driven. One of the most widely-known models of ideas-driven change in science is Kuhn’s</w:t>
+        <w:t xml:space="preserve">Philosophers of science disagree if revolutions in science are ideas-driven or tool-driven. One of the most widely-known models of ideas-driven change in science is Kuhn’s</w:t>
       </w:r>
       <w:r>
         <w:t xml:space="preserve"> </w:t>
@@ -1021,7 +1021,7 @@
         <w:t xml:space="preserve">’</w:t>
       </w:r>
       <w:r>
-        <w:t xml:space="preserve">. What counts as suitable puzzles, and acceptable solutions to these puzzles, is governed by the norms and procedures of the prevailing paradigm. Revolutions in science occur as punctuations in the equilibria of normal science, when anomalous observations culminate in changes that replace one paradigm with another in a conversion or speciation process where the community adopts a new way of doing science. There has been substantial debate about how to draw a clear distinction between so-called normal and revolutionary science.</w:t>
+        <w:t xml:space="preserve">. What counts as suitable puzzles, and acceptable solutions to these puzzles, is governed by the norms and procedures of the prevailing paradigm. Revolutions in science occur as punctuations in the equilibria of normal science, when anomalous observations culminate in changes replacing one paradigm with another in a conversion or speciation process where the community adopts a new way of doing science. There has been much debate about how to draw a distinction between so-called normal and revolutionary science.</w:t>
       </w:r>
       <w:r>
         <w:t xml:space="preserve"> </w:t>
@@ -1039,7 +1039,7 @@
         <w:t xml:space="preserve">(Popper 1970)</w:t>
       </w:r>
       <w:r>
-        <w:t xml:space="preserve">. This is at odds with a view of science that it is in a continuous state of revolution, with researchers simultaneously employing several styles of thinking and doing science, and continuously confronting theory with evidence and modifying their ideas based on the outcome. In this view, based on the post-World War II era of science, radical discontinuities are rare, and major developments instead emerge from the division and recombination of already mature fields</w:t>
+        <w:t xml:space="preserve">. This is at odds with a view of science as a continuous state of revolution, with researchers simultaneously employing many styles of thinking and doing science, and continuously confronting theory with evidence and modifying their ideas based on the outcome. In this view, based on the post-World War II era of science, radical discontinuities are rare, and major developments instead emerge from the division and recombination of already mature fields</w:t>
       </w:r>
       <w:r>
         <w:t xml:space="preserve"> </w:t>
@@ -1086,7 +1086,7 @@
         <w:t xml:space="preserve">(1982)</w:t>
       </w:r>
       <w:r>
-        <w:t xml:space="preserve">, identified the North American archaeological paradigm as rooted in anthropology, founded on post-positivist biases, and distinctive with it critical-realist ontology, a modified-objectivist epistemology, and an experimental-manipulative methodology. In contrast, the European archaeological paradigm is described a kind of history, mostly in a strict empiricist tradition, and typified by a realist ontology, an inductivist epistemology, and by an observational methodology. Clark’s analysis describes a multi-paradigm situation where multiple research communities (i.e. North American and European) simutaneously operate in different paradigms (which Kuhn noted as a sign of a developing or immature discipline). His account is not a complete Kuhnian analysis because it lacks a revolutionary change event where one paradigm is replaced by another, although he hints that processual archaeology may be considered a radical discontinuity relative to the culture-historical approaches that preceeded it</w:t>
+        <w:t xml:space="preserve">, identified the North American archaeological paradigm as rooted in anthropology, founded on post-positivist biases, and distinctive with its critical-realist ontology, a modified-objectivist epistemology, and an experimental-manipulative method. In contrast, the European archaeological paradigm is described a kind of history, mostly in a strict empiricist tradition, and typified by a realist ontology, an inductivist epistemology, and by an observational method. Clark’s analysis describes a multi-paradigm situation where many research communities (i.e. North American and European) simultaneously operate in different paradigms (which Kuhn noted as a sign of a developing or immature discipline). Clark’s account is not a complete Kuhnian analysis because it lacks a revolutionary change event where one paradigm is replaced by another, although he hints that processual archaeology may be considered a radical discontinuity relative to the culture-historical approaches that preceded it</w:t>
       </w:r>
       <w:r>
         <w:t xml:space="preserve"> </w:t>
@@ -1112,7 +1112,7 @@
         <w:t xml:space="preserve">Meltzer (1979)</w:t>
       </w:r>
       <w:r>
-        <w:t xml:space="preserve">. Meltzer reviews literature arguing for a revolutionary change in archaeology during the 1960s and 1970s, and considers these claims in light of classic Kuhnian revolutionary events such as the replacement of the Ptolemaic system by the Copernican system, and Newtonian dynamics by the new Einsteinian dynamics. He finds that the changes that occured in Anglophone archaeology after the 1960s were incremental, and primarily of method, rather than a widespread replacement of one ontological structure by another one, incommensurable or incompatible with the former. Trigger</w:t>
+        <w:t xml:space="preserve">. Meltzer reviews literature arguing for a revolutionary change in archaeology during the 1960s and 1970s, and considers these claims in light of classic Kuhnian revolutionary events such as the replacement of the Ptolemaic system by the Copernican system, and Newtonian dynamics by the new Einsteinian dynamics. He finds that the changes occuring in Anglophone archaeology after the 1960s were incremental, mostly of method, rather than a widespread replacement of one ontological structure by another one, incommensurable or incompatible with the former. Trigger</w:t>
       </w:r>
       <w:r>
         <w:t xml:space="preserve"> </w:t>
@@ -1132,13 +1132,13 @@
         <w:pStyle w:val="BodyText"/>
       </w:pPr>
       <w:r>
-        <w:t xml:space="preserve">We see less formal mentions of paradigm shifts in archaeology in reference to processual to post-processual archaeology</w:t>
-      </w:r>
-      <w:r>
-        <w:t xml:space="preserve"> </w:t>
-      </w:r>
-      <w:r>
-        <w:t xml:space="preserve">(Härke 2002)</w:t>
+        <w:t xml:space="preserve">We also see mentions of paradigm shifts in archaeology in reference to processual to post-processual archaeology</w:t>
+      </w:r>
+      <w:r>
+        <w:t xml:space="preserve"> </w:t>
+      </w:r>
+      <w:r>
+        <w:t xml:space="preserve">(Härke 2002; Koerner 2018)</w:t>
       </w:r>
       <w:r>
         <w:t xml:space="preserve">, as well as more localised and specific shifts in archaeological practice and thinking. For example,</w:t>
@@ -1153,7 +1153,7 @@
         <w:t xml:space="preserve"> </w:t>
       </w:r>
       <w:r>
-        <w:t xml:space="preserve">claims that among Classical Archaeologists, an increase in research on previously neglected periods odf antiquity, such as the Greek Early Iron Age, constitutes a paradigm shift.</w:t>
+        <w:t xml:space="preserve">claims that among Classical Archaeologists, an increase in research on previously neglected periods of antiquity, such as the Greek Early Iron Age, constitutes a paradigm shift.</w:t>
       </w:r>
       <w:r>
         <w:t xml:space="preserve"> </w:t>
@@ -1171,13 +1171,34 @@
         <w:t xml:space="preserve"> </w:t>
       </w:r>
       <w:r>
+        <w:t xml:space="preserve">Harris (2012)</w:t>
+      </w:r>
+      <w:r>
+        <w:t xml:space="preserve"> </w:t>
+      </w:r>
+      <w:r>
+        <w:t xml:space="preserve">has similarly argued that community crowdsourced geographic knowledge (or volunteered geographic information) could be paradigm shift for archaeological communities. Archaeologists using LIDAR (light detection and ranging) for remote geospatial imaging of cultural landscapes have claimed the application of this technology to archaeology is a paradigm shift</w:t>
+      </w:r>
+      <w:r>
+        <w:t xml:space="preserve"> </w:t>
+      </w:r>
+      <w:r>
+        <w:t xml:space="preserve">(Chase et al. 2012; Howey et al. 2016)</w:t>
+      </w:r>
+      <w:r>
+        <w:t xml:space="preserve">.</w:t>
+      </w:r>
+      <w:r>
+        <w:t xml:space="preserve"> </w:t>
+      </w:r>
+      <w:r>
         <w:t xml:space="preserve">Fuller (2010)</w:t>
       </w:r>
       <w:r>
         <w:t xml:space="preserve"> </w:t>
       </w:r>
       <w:r>
-        <w:t xml:space="preserve">has used the term to describe a shift in thinking about the emergence of agriculture as a parallel, simultaneous event at the start of the Holocene (the Neolithic Revolution), to new concept of the emergence as a protracted and entangled process, happening 20 or so times independently, following different pathways. Most of these paradigms are quite remote in meaning from Kuhn’s classical formulation, and this highlights an important complication with using Kuhn’s paradigm shift approach, both as a tool to understand the history of science and as a guide to changing it, which is Kuhn’s multiple definitions of a paradigm.</w:t>
+        <w:t xml:space="preserve">has used the term to describe a shift in thinking about the emergence of agriculture as a parallel, simultaneous event at the start of the Holocene (the Neolithic Revolution), to new concept of the emergence as a protracted and entangled process, happening 20 or so times independently, following different pathways. Most of these paradigms differ in meaning from Kuhn’s classical formulation, and this highlights an important complication with using Kuhn’s concept of a paradigm-shift, both as a tool to understand the history of science and as a guide to changing it, which is the multiple definitions of a paradigm in Kuhn’s writings.</w:t>
       </w:r>
     </w:p>
     <w:p>
@@ -1197,15 +1218,33 @@
         <w:t xml:space="preserve"> </w:t>
       </w:r>
       <w:r>
-        <w:t xml:space="preserve">has documented 21 different uses by Kuhn, which she organises into three groups. First is the metaphysical notion of a set of beliefs, and this is the sense that dominates most of the critical writing on Kuhn’s model. Second is the sociological sense of scientific habits, the universially recognised scientific achievements that are the foundations of day-to-day normal science. These include specific attention-grabbing successes that provide a touchstone for the coordination of future research. Third is the concrete sense of an actual textbook, instrumentation or toolkit. This recognition of the multivalent nature of paradigms is important because it broadens the locus for scientific revolution to include sociological practices of science, such as might be produced by changes in norms of publication and peer review, and to include the physical infrastructure of doing science, such as the technology for collecting and analysing data, and for communication and collaboration among researchers.</w:t>
-      </w:r>
-    </w:p>
-    <w:p>
-      <w:pPr>
-        <w:pStyle w:val="BodyText"/>
-      </w:pPr>
-      <w:r>
-        <w:t xml:space="preserve">We can see a compelling exploration of the concrete sense of a paradigm in the work of</w:t>
+        <w:t xml:space="preserve">has documented 21 different uses of</w:t>
+      </w:r>
+      <w:r>
+        <w:t xml:space="preserve"> </w:t>
+      </w:r>
+      <w:r>
+        <w:t xml:space="preserve">‘</w:t>
+      </w:r>
+      <w:r>
+        <w:t xml:space="preserve">paradigm</w:t>
+      </w:r>
+      <w:r>
+        <w:t xml:space="preserve">’</w:t>
+      </w:r>
+      <w:r>
+        <w:t xml:space="preserve"> </w:t>
+      </w:r>
+      <w:r>
+        <w:t xml:space="preserve">by Kuhn, which she organises into three groups. First is the metaphysical notion of a set of beliefs, and this is the sense dominating most of the commentary on Kuhn’s model. Second is the sociological sense of scientific habits, the universally recognized scientific achievements that are the foundations of day-to-day normal science. These include specific attention-grabbing successes that give a touchstone for the coordination of future research. Third is the concrete sense of an actual textbook, instrumentation or toolkit in wide use. This recognition of the multivalent nature of paradigms is important because it broadens the locus for scientific revolution to include sociological practices of science, such as might be produced by changes in norms of publication and peer review, and to include the physical infrastructure – tools – of doing science, such as the technology for collecting and analysing data, and for communication and collaboration among researchers.</w:t>
+      </w:r>
+    </w:p>
+    <w:p>
+      <w:pPr>
+        <w:pStyle w:val="BodyText"/>
+      </w:pPr>
+      <w:r>
+        <w:t xml:space="preserve">We see a compelling exploration of this third concrete sense of a paradigm in the work of</w:t>
       </w:r>
       <w:r>
         <w:t xml:space="preserve"> </w:t>
@@ -1214,7 +1253,7 @@
         <w:t xml:space="preserve">Galison (1997)</w:t>
       </w:r>
       <w:r>
-        <w:t xml:space="preserve">, who has offered a tool-driven view of change in research communities. Galison analysed of the role of tools in twentieth century particle physics, starting with hand-crafted cloud chambers and bubble chambers and ending with digital counters of and computers. He identifies a profound change in physics when analog devices producing pictures were superseded by digital devices producing numerical data. At the heart of this change is a shift from an intuitive approach, stimulated by visual and pictorial model-building to an approach based on logic, calculation, and demonstration. The changes are not purely at the points of data collection and analysis, but extend to the social and economic organisation of science, with new categories of physicists emerging, people who are not quite experimenters and not quite theorists. Dyson</w:t>
+        <w:t xml:space="preserve">, who has offered a tool-driven view of change in research communities. Galison analysed of the role of tools in twentieth century particle physics, starting with hand-crafted cloud chambers and bubble chambers and ending with digital counters, particle accelerators, and computers. He identifies a profound change in physics when analog devices producing pictures were superseded by digital devices producing numerical data. At the heart of this change is a shift from an intuitive approach, stimulated by visual and pictorial model-building to an approach based on logic, calculation, and demonstration. The changes are not purely at the points of data collection and analysis, but extend to the social and economic organisation of science, with new categories of physicists emerging, people who are not entirely experimenters and not entirely theorists. Dyson</w:t>
       </w:r>
       <w:r>
         <w:t xml:space="preserve"> </w:t>
@@ -1226,15 +1265,15 @@
         <w:t xml:space="preserve"> </w:t>
       </w:r>
       <w:r>
-        <w:t xml:space="preserve">has further explored this tool-driven approach, linking the Galilean revolution to the use of the telescope in astronomy, and the Crick-Watson revolution to the use of X-ray diffraction.</w:t>
-      </w:r>
-    </w:p>
-    <w:p>
-      <w:pPr>
-        <w:pStyle w:val="BodyText"/>
-      </w:pPr>
-      <w:r>
-        <w:t xml:space="preserve">Galison’s emphasis on tool-driven change, as a complement to Kuhnian concept-driven change, has much potential for archaeology. The centrality of material culture in Galison’s view raises the question about whether there is scope for archaeologists to make productive contributions to understanding change in the history science through an archaeological analysis of scientific instrumentation</w:t>
+        <w:t xml:space="preserve">has further explored this tool-driven approach, tracing the origin of the Galilean revolution to appearance of the telescope in astronomy, and the origin of the Crick-Watson revolution to the use of X-ray diffraction.</w:t>
+      </w:r>
+    </w:p>
+    <w:p>
+      <w:pPr>
+        <w:pStyle w:val="BodyText"/>
+      </w:pPr>
+      <w:r>
+        <w:t xml:space="preserve">We propose that Galison’s emphasis on tool-driven change, as a complement to Kuhnian concept-driven change, has much potential for archaeology. The centrality of material culture in Galison’s view raises the question about whether there is scope for archaeologists to make productive contributions to understanding change in the history science through an archaeological analysis of scientific instrumentation</w:t>
       </w:r>
       <w:r>
         <w:t xml:space="preserve"> </w:t>
@@ -1252,7 +1291,28 @@
         <w:t xml:space="preserve">(cf. Molyneaux 2013)</w:t>
       </w:r>
       <w:r>
-        <w:t xml:space="preserve">, in contrast to digital devices? One candidate for this might be the shift from building relative chronologies based on seriation of visually distinctive artefacts to absolute chronologies based on radiometric dating using computer-controlled instruments. A third issue is how we can use a tool-driven approach not just as a framework for understanding change in science, but as a method to predict or generate change in archaeology?</w:t>
+        <w:t xml:space="preserve">, in contrast to digital devices? One candidate for this might be the shift from building relative chronologies based on seriation using typologies of visually distinctive artefacts to absolute chronologies based on radiometric dating using computer-controlled instruments. Three revolutions in archaeology have been attributed to radiocarbon dating and associated technologies</w:t>
+      </w:r>
+      <w:r>
+        <w:t xml:space="preserve"> </w:t>
+      </w:r>
+      <w:r>
+        <w:t xml:space="preserve">(Bayliss 2009)</w:t>
+      </w:r>
+      <w:r>
+        <w:t xml:space="preserve">.</w:t>
+      </w:r>
+      <w:r>
+        <w:t xml:space="preserve"> </w:t>
+      </w:r>
+      <w:r>
+        <w:t xml:space="preserve">Chase et al. (2012)</w:t>
+      </w:r>
+      <w:r>
+        <w:t xml:space="preserve"> </w:t>
+      </w:r>
+      <w:r>
+        <w:t xml:space="preserve">have claimed the introduction of radiocarbon dating was a paradigm shift in archaeology, but we are not aware of a Galisonian analysis of this change. A third issue is how we can use a tool-driven approach not just as a framework for understanding change in science, but as a method to predict or generate change in archaeology?</w:t>
       </w:r>
     </w:p>
     <w:p>
@@ -1270,7 +1330,7 @@
         <w:pStyle w:val="FirstParagraph"/>
       </w:pPr>
       <w:r>
-        <w:t xml:space="preserve">The question of predicting or generating change in scientific practice via adoption of new tools is especially intruiging, and in this section we explore how a change that has been observed in ecology might be relevant for understanding or even directing the future of archaeology. Biological disciplines have a long tradition of influencing archaeological thought, starting with Oscar Montelius, whose typological method was inspired by Darwin’s theory of evolution</w:t>
+        <w:t xml:space="preserve">The question of predicting or generating change in scientific practice via adoption of new tools is intriguing, and in this section we explore how a change observed in ecology might be relevant for understanding or even directing the future of archaeology. Biological disciplines have a long tradition of influencing archaeological thought, starting with Oscar Montelius, whose typological method was inspired by Darwin’s theory of evolution</w:t>
       </w:r>
       <w:r>
         <w:t xml:space="preserve"> </w:t>
@@ -1279,7 +1339,7 @@
         <w:t xml:space="preserve">(Anon 1899: 237)</w:t>
       </w:r>
       <w:r>
-        <w:t xml:space="preserve">. Also nowadays quite a number of spatial statistical algorithms used in archaeology are derived from Ecology</w:t>
+        <w:t xml:space="preserve">. This tradition continues, for example, many spatial statistics in current use in archaeology are derived from ecology</w:t>
       </w:r>
       <w:r>
         <w:t xml:space="preserve"> </w:t>
@@ -1312,7 +1372,7 @@
         <w:t xml:space="preserve"> </w:t>
       </w:r>
       <w:r>
-        <w:t xml:space="preserve">investigated evaluated changes in statistics used by ecologists as a potential area of tool-driven change. They searched nearly 20,000 published articles in ecology published between 1990 and 2013. They found that there has been a rise in complex and computationally intensive statistical techniques such as mixed effects models and Bayesian statistics and a decline in reliance on approaches such as ANOVA or t-tests. Crucially, they found that ecologists have shifted away from software tools such as SAS and SPSS to the open source program R.</w:t>
+        <w:t xml:space="preserve">investigated evaluated changes in statistical methods used by ecologists as a potential area of tool-driven change. They searched nearly 20,000 published articles in ecology published between 1990 and 2013. They found that there has been a rise in complex and computationally intensive statistical techniques such as mixed effects models and Bayesian statistics and a decline in reliance on approaches such as ANOVA or t-tests. Crucially, they found that ecologists have shifted away from software tools such as SAS and SPSS to the open source program R.</w:t>
       </w:r>
     </w:p>
     <w:p>
@@ -1326,7 +1386,7 @@
         <w:t xml:space="preserve"> </w:t>
       </w:r>
       <w:r>
-        <w:t xml:space="preserve">identify four factors relating to technological change that might explain the changes they observed in the use of statistics in ecology. First, they note that automated data loggers, GPS trackers, remote sensing, and crowd sourcing have greatly increased rate at which ecologists collect data. Second, increases in desktop and cluster computing power has made complex analytical processes faster and more convienent to compute. Third, the development of free, open source and easily extensible software for data analysis and visualisation, such as R, allows new methods to spread quickly via online fora and social media. Fourth, the publication of several books and papers that have strongly influenced the way many ecologists think about data analysis, such as</w:t>
+        <w:t xml:space="preserve">identify four factors relating to technological change that might explain the changes they observed in the use of statistics in ecology. First, they note that automated data loggers, GPS trackers, remote sensing, and crowd sourcing have greatly increased rate at which ecologists collect data. Second, increases in desktop and cluster computing power has made complex analytical processes faster and more convenient to compute. Third, the development of free, open source and easily extensible software for data analysis and visualisation, such as R, allows new methods to spread quickly via online fora and social media. Fourth, the publication of several books and papers that have strongly influenced the way many ecologists think about data analysis, such as</w:t>
       </w:r>
       <w:r>
         <w:t xml:space="preserve"> </w:t>
@@ -1343,7 +1403,19 @@
         <w:pStyle w:val="BodyText"/>
       </w:pPr>
       <w:r>
-        <w:t xml:space="preserve">While all of these four factors could be considered relevant to the tooling of ecology and archaeology, we focus here on the third one because of its relevance to archaeology. Archaeology and ecology each have a high diversity of data collection methods, and types of data analyses they conduct, with only a small overlap. What they share in common is working with the field-collected data on a computer to prepare it for publication. R is the most common open source and free ware data analysis tool available and therefore a good proxy for the adoption of open source scientific programming languages in a discipline. To investigate changes in the use of R in archaeology and ecology, we obtained reference lists from a sample of scholarly articles in the Web of Science database and examined patterns in the citation of the R program over time.</w:t>
+        <w:t xml:space="preserve">We focus here on the third factor, free and open source software, because it is the most generic factor and so the most relevant beyond ecology. Archaeology and ecology each have a high diversity of data collection methods, and types of data analyses they conduct, with only a small overlap. What they share in common is working with the field-collected data on a computer to prepare it for publication. R is a widely used free and open source data analysis tool in man research communities</w:t>
+      </w:r>
+      <w:r>
+        <w:t xml:space="preserve"> </w:t>
+      </w:r>
+      <w:r>
+        <w:t xml:space="preserve">(Baker 2017; Thieme 2018; Tippmann 2015)</w:t>
+      </w:r>
+      <w:r>
+        <w:t xml:space="preserve"> </w:t>
+      </w:r>
+      <w:r>
+        <w:t xml:space="preserve">and therefore a good proxy for the adoption of open source scientific programming languages in a discipline. To investigate changes in the use of R in archaeology and ecology, we obtained reference lists from a sample of scholarly articles in the Web of Science database and examined patterns in the citation of the R program over time.</w:t>
       </w:r>
     </w:p>
     <w:p>
@@ -1379,7 +1451,7 @@
         <w:t xml:space="preserve"> </w:t>
       </w:r>
       <w:r>
-        <w:t xml:space="preserve">function provided by the Web of Science online scientific citation indexing service to identify journal articles that cite R. Although R has been available since the late 1990s</w:t>
+        <w:t xml:space="preserve">function provided by the Web of Science online scientific citation indexing service to find journal articles citing R. Although R has been available since the late 1990s</w:t>
       </w:r>
       <w:r>
         <w:t xml:space="preserve"> </w:t>
@@ -1496,7 +1568,22 @@
         <w:t xml:space="preserve"> </w:t>
       </w:r>
       <w:r>
-        <w:t xml:space="preserve">in the CITED AUTHOR field. We sorted the results by frequency of citation, and selected the first 1000 items (the maximum allowed by the Web of Science service). These 1000 items represent variations on the recommended format for citing R, and found in the reference lists of 33,326 English-languge articles indexed by the Web of Science in the research area of Environmental Sciences Ecology. We then downloaded the bibliographic data for all of these articles.</w:t>
+        <w:t xml:space="preserve">in the CITED AUTHOR field of the Web of Science database. We sorted the results by frequency of citations, and selected the first 1000 items (the maximum allowed by the Web of Science service). These 1000 items represent variations on the recommended format for citing R. We found citations of R in the reference lists of 33,326 English-languge articles indexed by the Web of Science in the research area of</w:t>
+      </w:r>
+      <w:r>
+        <w:t xml:space="preserve"> </w:t>
+      </w:r>
+      <w:r>
+        <w:t xml:space="preserve">‘</w:t>
+      </w:r>
+      <w:r>
+        <w:t xml:space="preserve">Environmental Sciences Ecology</w:t>
+      </w:r>
+      <w:r>
+        <w:t xml:space="preserve">’</w:t>
+      </w:r>
+      <w:r>
+        <w:t xml:space="preserve">. We then downloaded the bibliographic data and reference lists for each of these articles.</w:t>
       </w:r>
     </w:p>
     <w:p>
@@ -1576,7 +1663,7 @@
         <w:t xml:space="preserve"> </w:t>
       </w:r>
       <w:r>
-        <w:t xml:space="preserve">shows the percentage of articles citing R in each of several of the top ecology journals (as defined by how often their articles are cited). We restrict the start of the observation period to 2007 for convenience. The plot shows that the percentage of articles citing R has increased from less than ten percent in all journals in the late 2000s, to more than 30% in</w:t>
+        <w:t xml:space="preserve">shows the percentage of articles citing R in each of several of the top ecology journals (as defined by how often their articles are cited). We restrict the start of the observation period to 2007 for convenience so we have a ten year study period. The plot shows that the percentage of articles citing R has increased from less than ten percent in all journals in the late 2000s, to more than 30% in</w:t>
       </w:r>
       <w:r>
         <w:t xml:space="preserve"> </w:t>
@@ -1615,7 +1702,7 @@
         <w:t xml:space="preserve"> </w:t>
       </w:r>
       <w:r>
-        <w:t xml:space="preserve">after 2012. We would not call this a Kuhnian paradigm shift, but it does show a substantial change in the tools of the discipline, supporting claims for a Galisonian tool-driven change in ecology similar to the changes described by</w:t>
+        <w:t xml:space="preserve">after 2012. We might not call this a Kuhnian paradigm shift, but it does show a substantial change in the tools of the discipline, supporting claims for a Galisonian tool-driven change in ecology similar to the changes described by</w:t>
       </w:r>
       <w:r>
         <w:t xml:space="preserve"> </w:t>
@@ -1730,7 +1817,7 @@
         <w:t xml:space="preserve">’</w:t>
       </w:r>
       <w:r>
-        <w:t xml:space="preserve">. This resulted in 42443 articles, of which 116 cite R. Figure</w:t>
+        <w:t xml:space="preserve">. This resulted in 42,443 articles, of which 116 cite R. Figure</w:t>
       </w:r>
       <w:r>
         <w:t xml:space="preserve"> </w:t>
@@ -1829,15 +1916,15 @@
         <w:t xml:space="preserve"> </w:t>
       </w:r>
       <w:r>
-        <w:t xml:space="preserve">has more than 50 articles in our sample. We might conclude from this observation that archaeologists have yet to adopt programming for data analysis and visualisation in the same way that ecologists have.</w:t>
-      </w:r>
-    </w:p>
-    <w:p>
-      <w:pPr>
-        <w:pStyle w:val="BodyText"/>
-      </w:pPr>
-      <w:r>
-        <w:t xml:space="preserve">The second detail is that most archaeology journals do not show any increase in the percentage of article citing R over time. The ecology journals shown in Figure</w:t>
+        <w:t xml:space="preserve">has more than 50 articles in our sample. We conclude from this observation that archaeologists have yet to adopt programming for data analysis and visualisation in the same way ecologists have.</w:t>
+      </w:r>
+    </w:p>
+    <w:p>
+      <w:pPr>
+        <w:pStyle w:val="BodyText"/>
+      </w:pPr>
+      <w:r>
+        <w:t xml:space="preserve">The second detail is that most archaeology journals do not show any strong increase in the percentage of article citing R over time. The ecology journals shown in Figure</w:t>
       </w:r>
       <w:r>
         <w:t xml:space="preserve"> </w:t>
@@ -1849,7 +1936,7 @@
         <w:t xml:space="preserve"> </w:t>
       </w:r>
       <w:r>
-        <w:t xml:space="preserve">show clear upward trends of increasing proportions of articles citing R over time, but we do not see any clear trends in the archaeology articles considered together. Indeed, in several of the archaeological journals in our sample, the first citations of R only occured in the last two years. The sample sizes for the archaeology journals are too small to confidently infer any trend of over time, with the exception of the</w:t>
+        <w:t xml:space="preserve">show strong upward trends of increasing proportions of articles citing R over time, but we do not see any unambiguous trends in the archaeology articles when considered together. Indeed, in several of the other archaeological journals in our sample, the first citations of R only occurred in the last two years. The sample sizes for the archaeology journals are too small to confidently infer any trend of over time, with the exception of the</w:t>
       </w:r>
       <w:r>
         <w:t xml:space="preserve"> </w:t>
@@ -1876,7 +1963,7 @@
         <w:t xml:space="preserve"> </w:t>
       </w:r>
       <w:r>
-        <w:t xml:space="preserve">shows a statistical test of change over time for articles in the</w:t>
+        <w:t xml:space="preserve">shows a statistical test of change over time for articles citing R in the</w:t>
       </w:r>
       <w:r>
         <w:t xml:space="preserve"> </w:t>
@@ -1888,7 +1975,7 @@
         <w:t xml:space="preserve">Journal of Archaeological Science</w:t>
       </w:r>
       <w:r>
-        <w:t xml:space="preserve">. With a moderate r-squared value and low p-value for the linear model, we can conclude that there is some evidence for an increase in citations of R over time in this journal. This may indicate an increasing use of R among archaeologists, especially those working at the intersection of the natural and physical sciences. This may hint at the start of a trend similar to what we see in the ecology journals of a widespread adoption of R.</w:t>
+        <w:t xml:space="preserve">. With a moderate r-squared value and low p-value for the linear model, we conclude there is some evidence for an increase in citations of R over time in this journal. This may show an increasing use of R among archaeologists, especially those working at the intersection of archaeology and the natural sciences. This may hint at the start of a trend like what we see in the ecology journals of a widespread adoption of R.</w:t>
       </w:r>
     </w:p>
     <w:p>
@@ -1908,7 +1995,7 @@
         <w:t xml:space="preserve">Journal of Archaeological Science</w:t>
       </w:r>
       <w:r>
-        <w:t xml:space="preserve">, the third detail we see in these results is the distinctive types of journals that have articles citing R. There is a clear focus on journals that publish scientific archaeology, especially those that focus on specialised empirical analysis. In addition to the general archaeology journals, we also see</w:t>
+        <w:t xml:space="preserve">, the third detail we see in these results is the distinctive types of journals that have articles citing R. There is a focus on journals publishing scientific archaeology, especially those that focus on specialised empirical analysis. In addition to the general archaeology journals, we also see</w:t>
       </w:r>
       <w:r>
         <w:t xml:space="preserve"> </w:t>
@@ -1947,7 +2034,7 @@
         <w:t xml:space="preserve"> </w:t>
       </w:r>
       <w:r>
-        <w:t xml:space="preserve">in the journal names, indicating that we find R used by specialists in stone artefacts and faunal remains. To further investigate the topics that archaeologists are using R to study, we conducted a statistical analysis of the words in the titles of all the articles in our sample.</w:t>
+        <w:t xml:space="preserve">in the journal names, indicating that we find R used by specialists in stone artefacts and faunal remains. For more fine-grained insights into the topics that archaeologists are using R to study, we conducted a statistical analysis of the words in the titles of all the articles in our sample.</w:t>
       </w:r>
     </w:p>
     <w:p>
@@ -1965,7 +2052,7 @@
         <w:pStyle w:val="FirstParagraph"/>
       </w:pPr>
       <w:r>
-        <w:t xml:space="preserve">We computed a comparison of word frequences in journal article titles in the Web of Science data to get a better understanding of what topics archaeologists are writing about when they cite R. First we separated the archaeology articles into two groups, those that cite R, and those that do not. Second, we filtered to keep only words that occur in titles in both groups, and removed stop words that are very common and uninformative (e.g.</w:t>
+        <w:t xml:space="preserve">We computed a comparison of word frequencies in journal article titles in the Web of Science data to get a better understanding of what topics archaeologists are writing about when they cite R. First we separated the archaeology articles into two groups, those that cite R, and those that do not. Second, we filtered to keep only words that occur in titles in both groups, and removed very common and uninformative words (e.g.</w:t>
       </w:r>
       <w:r>
         <w:t xml:space="preserve"> </w:t>
@@ -2010,7 +2097,7 @@
         <w:t xml:space="preserve">’</w:t>
       </w:r>
       <w:r>
-        <w:t xml:space="preserve">). This resulted in 41,236 words in 42451 articles. Third, for each word found in all the titles of the journal articles in each group, we computed its proportion of the total number of words in all the titles in each group. Figure</w:t>
+        <w:t xml:space="preserve">, etc.). This resulted in 41,236 words in 42,451 articles. Third, for each word found in all the titles of the journal articles in each group, we computed its proportion of the total number of words in all the titles in each group. Figure</w:t>
       </w:r>
       <w:r>
         <w:t xml:space="preserve"> </w:t>
@@ -2022,7 +2109,7 @@
         <w:t xml:space="preserve"> </w:t>
       </w:r>
       <w:r>
-        <w:t xml:space="preserve">shows the results of this analysis. Words near the red line are used with about equal frequencies by papers that cite R and by papers that do not cite R. Words far away from the red line are used much more by one group of articles compared to the other.</w:t>
+        <w:t xml:space="preserve">shows the results of this analysis. Words near the red line are used with about equal frequencies by papers citing R and by papers not citing R. Words far away from the red line are used much more by one group of articles compared to the other.</w:t>
       </w:r>
     </w:p>
     <w:p>
@@ -2034,7 +2121,7 @@
           <wp:inline>
             <wp:extent cx="5943600" cy="5943600"/>
             <wp:effectExtent b="0" l="0" r="0" t="0"/>
-            <wp:docPr descr="(#fig:text-mining-article-titles-archaeology-plot)Comparing the frequency of words used in titles of archaeology articles (41,236 words in 42,451 articles)" title="" id="1" name="Picture"/>
+            <wp:docPr descr="Figure 3 Comparing the frequency of words used in titles of archaeology articles (41236 words in 42451 articles)" title="" id="1" name="Picture"/>
             <a:graphic>
               <a:graphicData uri="http://schemas.openxmlformats.org/drawingml/2006/picture">
                 <pic:pic>
@@ -2077,13 +2164,7 @@
         <w:pStyle w:val="ImageCaption"/>
       </w:pPr>
       <w:r>
-        <w:t xml:space="preserve">(#fig:text-mining-article-titles-archaeology-plot)Comparing the frequency of words used in titles</w:t>
-      </w:r>
-      <w:r>
-        <w:t xml:space="preserve"> </w:t>
-      </w:r>
-      <w:r>
-        <w:t xml:space="preserve">of archaeology articles (41,236 words in 42,451 articles)</w:t>
+        <w:t xml:space="preserve">Figure 3 Comparing the frequency of words used in titles of archaeology articles (41236 words in 42451 articles)</w:t>
       </w:r>
     </w:p>
     <w:p>
@@ -2103,7 +2184,7 @@
         <w:t xml:space="preserve"> </w:t>
       </w:r>
       <w:r>
-        <w:t xml:space="preserve">supports our initial observations that archaeologists using R tend to be doing archaeology that involves the natural and physical sciences. Articles that cite R more often have titles that include terms such as</w:t>
+        <w:t xml:space="preserve">supports our observation that archaeologists using R tend to be doing archaeology that involves the natural and physical sciences. Articles that cite R more often have titles that include terms such as</w:t>
       </w:r>
       <w:r>
         <w:t xml:space="preserve"> </w:t>
@@ -2148,7 +2229,7 @@
         <w:t xml:space="preserve">’</w:t>
       </w:r>
       <w:r>
-        <w:t xml:space="preserve">. On the other hand, articles that do not cite R more often discuss the Roman and Bronze Age periods, and less often reflect a technical specialisation, if there is one, it seems to be in ceramics.</w:t>
+        <w:t xml:space="preserve">. On the other hand, articles that do not cite R more often discuss the Roman and Bronze Age periods, and less often reflect a technical specialisation. If there is one that is characteristic of non-citing R articles, it seems to be in ceramics.</w:t>
       </w:r>
     </w:p>
     <w:p>
@@ -2172,7 +2253,7 @@
         <w:t xml:space="preserve"> </w:t>
       </w:r>
       <w:r>
-        <w:t xml:space="preserve">had identified the use of scripting languages as being a factor for easily sharing methods and code, thereby increasing the rate of development of statistical methods. One notable practice that we observed during our bibliometric analysis is that among authors of articles citing R, a subset of these authors make publicly available the code and data that they used to generate the results presented in their article. We identified 35 articles that include R script and data files, either in the supplementary materials or in a trustworthy data repository. Our contiunuously updated list of articles in this sample is available online here:</w:t>
+        <w:t xml:space="preserve">identified the use of scripting languages as being a factor for easily sharing methods and code, thereby increasing the rate of development of statistical methods. One notable practice we observed during our bibliometric analysis is that among authors of articles citing R, a subset of these authors make publicly available the code and data that they used to generate the results presented in their article. We identified 35 articles that include R script and data files, either in the supplementary materials or in a trustworthy data repository such as Zenodo, Open Science Framework, Figshare, etc. Our continuously updated list of articles in this sample is available online here:</w:t>
       </w:r>
       <w:r>
         <w:t xml:space="preserve"> </w:t>
@@ -2198,7 +2279,7 @@
         <w:t xml:space="preserve"> </w:t>
       </w:r>
       <w:r>
-        <w:t xml:space="preserve">shows that although this number is small, it is increasing, hinting at the emergence of a new approach to how archaeologists share their research. The author guidelines of this very journal confirm this trend:</w:t>
+        <w:t xml:space="preserve">shows that although this number is small, it is increasing, hinting at the emergence of a new approach to how archaeologists share their research. The author guidelines of this journal confirm this trend:</w:t>
       </w:r>
       <w:r>
         <w:t xml:space="preserve"> </w:t>
@@ -2213,7 +2294,10 @@
         <w:t xml:space="preserve">”</w:t>
       </w:r>
       <w:r>
-        <w:t xml:space="preserve">(Anon n.d.)</w:t>
+        <w:t xml:space="preserve"> </w:t>
+      </w:r>
+      <w:r>
+        <w:t xml:space="preserve">(Editors n.d.)</w:t>
       </w:r>
       <w:r>
         <w:t xml:space="preserve">.</w:t>
@@ -2224,7 +2308,43 @@
         <w:pStyle w:val="BodyText"/>
       </w:pPr>
       <w:r>
-        <w:t xml:space="preserve">These archaeology articles that include publicly available R code and data are part of a new approach to scientific communication that has also been observed in other fields. Although we are not aware of attempts to quantify this change in the same way we have for archaeology, we have observed a number of recent publications that describe and recommend code sharing in statistics</w:t>
+        <w:t xml:space="preserve">These archaeology articles that include publicly available R code and data are part of a new approach to scientific communication that has also been observed in other fields. For example, the journal</w:t>
+      </w:r>
+      <w:r>
+        <w:t xml:space="preserve"> </w:t>
+      </w:r>
+      <w:r>
+        <w:rPr>
+          <w:i/>
+        </w:rPr>
+        <w:t xml:space="preserve">Nature Neuroscience</w:t>
+      </w:r>
+      <w:r>
+        <w:t xml:space="preserve"> </w:t>
+      </w:r>
+      <w:r>
+        <w:t xml:space="preserve">requires authors</w:t>
+      </w:r>
+      <w:r>
+        <w:t xml:space="preserve"> </w:t>
+      </w:r>
+      <w:r>
+        <w:t xml:space="preserve">‘</w:t>
+      </w:r>
+      <w:r>
+        <w:t xml:space="preserve">to make the code that supports the generation of key figures in their manuscript available for review</w:t>
+      </w:r>
+      <w:r>
+        <w:t xml:space="preserve">’</w:t>
+      </w:r>
+      <w:r>
+        <w:t xml:space="preserve"> </w:t>
+      </w:r>
+      <w:r>
+        <w:t xml:space="preserve">(Editors 2017)</w:t>
+      </w:r>
+      <w:r>
+        <w:t xml:space="preserve">. Although we are not aware of attempts to quantify this change in the same way we have for archaeology, we have observed a number of recent publications that describe and recommend code sharing in statistics</w:t>
       </w:r>
       <w:r>
         <w:t xml:space="preserve"> </w:t>
@@ -2311,7 +2431,7 @@
         <w:t xml:space="preserve"> </w:t>
       </w:r>
       <w:r>
-        <w:t xml:space="preserve">(Barnes 2010; Ince, Hatton and Graham-Cumming 2012; Nosek et al. 2015)</w:t>
+        <w:t xml:space="preserve">(Barnes 2010; Ince, Hatton and Graham-Cumming 2012; Nosek et al. 2015b)</w:t>
       </w:r>
       <w:r>
         <w:t xml:space="preserve"> </w:t>
@@ -2326,15 +2446,24 @@
         <w:t xml:space="preserve">(Bray, Çetinkaya-Rundel and Stangl 2014; Eglen 2009)</w:t>
       </w:r>
       <w:r>
-        <w:t xml:space="preserve">. Much of this literature is concerned with identifying and solving problems of irreproducibility in research. This comes from a renewed interest in basic principles of the scientific method: that once-off results should not be trusted, instead they should be reproducible by other members of the research community. Furthermore, an article should sufficiently describe the presented research results such that a colleague can fully understand the results and how they were obtained. Many of these authors trace problems of irreproducibility to the increased complextity of computer-based analyses (but only a limited space to describe them in a journal article), and the use of mouse-driven computer programs where the researcher’s analytical decisions are not recorded during the research process, and thus cannot be shared with other researchers.</w:t>
-      </w:r>
-    </w:p>
-    <w:p>
-      <w:pPr>
-        <w:pStyle w:val="BodyText"/>
-      </w:pPr>
-      <w:r>
-        <w:t xml:space="preserve">In our view, merely using R (or similar open source programming languages) to conduct research might not constitute a tool-driven revolution by itself, but publically sharing the code used for research, as a solution to problems of irreproducibility, could enable revolutionary change. Openly shared code could speed the widespread adoption of reproducibility as a core tenet of the scientific process, since it frees researchers from the black box that most mouse-driven computers are, and enables researchers to not only rerun the shared analysis, but to gain access to all parameter settings, empowering them to change these and therefore properly evaluate, extend and reuse the published results. As open source languages such as R (and Python) are free to use, and most trustworthy repositories are also free (such as zenodo, osf, figshare, etc.), then even researchers with limited resources anywhere in the world can to contribute equally to the research community by using and sharing code.</w:t>
+        <w:t xml:space="preserve">. Much of this literature is concerned with identifying and solving problems of irreproducibility in research. These actions comes from a renewed interest in basic principles of the scientific method: that once-off results should not be trusted, instead they should be reproducible by other members of the research community</w:t>
+      </w:r>
+      <w:r>
+        <w:t xml:space="preserve"> </w:t>
+      </w:r>
+      <w:r>
+        <w:t xml:space="preserve">(Stark 2018)</w:t>
+      </w:r>
+      <w:r>
+        <w:t xml:space="preserve">. Furthermore, that an article should sufficiently describe the presented research results such that a colleague can fully understand the results and how they were obtained. Many of these authors trace problems of irreproducibility to the increased complexity of computer-based analyses, combined with the limited space to describe them in a journal article, and mouse-driven computer programs where the researcher’s analytical decisions are not recorded during the research process, and thus cannot be shared with other researchers.</w:t>
+      </w:r>
+    </w:p>
+    <w:p>
+      <w:pPr>
+        <w:pStyle w:val="BodyText"/>
+      </w:pPr>
+      <w:r>
+        <w:t xml:space="preserve">In our view, merely using R (or similar open source programming languages) to conduct research would not constitute a tool-driven revolution by itself, but publicly sharing the code used for research, as a solution to problems of irreproducibility, is more likely to enable revolutionary change. Openly shared code speeds the widespread adoption of reproducibility as a core tenet of the scientific process, since it frees researchers from the black box that most mouse-driven computers are, and enables researchers to not only rerun the shared analysis, but to gain access to all parameter settings, empowering them to change these and so properly evaluate, extend and reuse the published results. As open source languages such as R (and Python) are free to use, and most trustworthy repositories are also free (such as Zenodo, Open Science Framework, Figshare, etc.), then even researchers with limited resources anywhere in the world can to contribute equally to the research community by using and sharing code. Using and sharing open source code is thus an important action for reducing inequality in the archaeological research community. This is because it enables participation by researchers who are unable to buy software licenses or access face-to-face training.</w:t>
       </w:r>
     </w:p>
     <w:p>
@@ -2346,7 +2475,7 @@
           <wp:inline>
             <wp:extent cx="5943600" cy="3343275"/>
             <wp:effectExtent b="0" l="0" r="0" t="0"/>
-            <wp:docPr descr="(#fig:archaeology-reproducible-articles-plot)Articles in archaeology journals using R for reproducible research (n = 35)" title="" id="1" name="Picture"/>
+            <wp:docPr descr="Figure 4 Articles in archaeology journals using R for reproducible research (n = 35)" title="" id="1" name="Picture"/>
             <a:graphic>
               <a:graphicData uri="http://schemas.openxmlformats.org/drawingml/2006/picture">
                 <pic:pic>
@@ -2389,21 +2518,25 @@
         <w:pStyle w:val="ImageCaption"/>
       </w:pPr>
       <w:r>
-        <w:t xml:space="preserve">(#fig:archaeology-reproducible-articles-plot)Articles in archaeology journals</w:t>
-      </w:r>
-      <w:r>
-        <w:t xml:space="preserve"> </w:t>
-      </w:r>
-      <w:r>
-        <w:t xml:space="preserve">using R for reproducible research (n = 35)</w:t>
-      </w:r>
-    </w:p>
-    <w:p>
-      <w:pPr>
-        <w:pStyle w:val="BodyText"/>
-      </w:pPr>
-      <w:r>
-        <w:t xml:space="preserve">A pragmatic issue relating to wide-spread changes in scientific practice is what the incentives are for members of the research community. This is especially a concern for researchers that might not be motivated by a desire to adhere to the abstract basic principles of what it means to practice science with integrity. If code sharing has some concrete career advantages then we might expect it to be more likely to be part of a tool-drive revolution.</w:t>
+        <w:t xml:space="preserve">Figure 4 Articles in archaeology journals using R for reproducible research (n = 35)</w:t>
+      </w:r>
+    </w:p>
+    <w:p>
+      <w:pPr>
+        <w:pStyle w:val="Heading2"/>
+      </w:pPr>
+      <w:bookmarkStart w:id="36" w:name="citation-effects-of-sharing-code"/>
+      <w:r>
+        <w:t xml:space="preserve">Citation effects of sharing code</w:t>
+      </w:r>
+      <w:bookmarkEnd w:id="36"/>
+    </w:p>
+    <w:p>
+      <w:pPr>
+        <w:pStyle w:val="FirstParagraph"/>
+      </w:pPr>
+      <w:r>
+        <w:t xml:space="preserve">A pragmatic issue relating to widespread changes in scientific practice is what the incentives are for members of the research community to change. This is a concern for researchers that might not be motivated by a desire to adhere to the abstract basic principles of what it means to practice science with integrity. If code sharing has concrete career advantages then we might expect it to be more likely to be part of a tool-drive revolution.</w:t>
       </w:r>
       <w:r>
         <w:t xml:space="preserve"> </w:t>
@@ -2436,13 +2569,13 @@
         <w:t xml:space="preserve"> </w:t>
       </w:r>
       <w:r>
-        <w:t xml:space="preserve">5</w:t>
-      </w:r>
-      <w:r>
-        <w:t xml:space="preserve"> </w:t>
-      </w:r>
-      <w:r>
-        <w:t xml:space="preserve">we conducted a similar anlysis for archaeology articles using the</w:t>
+        <w:t xml:space="preserve">??</w:t>
+      </w:r>
+      <w:r>
+        <w:t xml:space="preserve"> </w:t>
+      </w:r>
+      <w:r>
+        <w:t xml:space="preserve">we conducted a similar analysis for archaeology articles using the</w:t>
       </w:r>
       <w:r>
         <w:t xml:space="preserve"> </w:t>
@@ -2485,20 +2618,20 @@
       <w:r>
         <w:drawing>
           <wp:inline>
-            <wp:extent cx="5943600" cy="4754880"/>
+            <wp:extent cx="5943600" cy="4456441"/>
             <wp:effectExtent b="0" l="0" r="0" t="0"/>
-            <wp:docPr descr="Figure 5 Median citation rates per year for archaeology articles that cite R (n = 116) and articles that do not cite R (n = 42,335)" title="" id="1" name="Picture"/>
+            <wp:docPr descr="Figure 5 Median citation rates per year for archaeology articles 2010-2017 that cite R (n = 116) and articles that do not cite R (n = 42,335)" title="" id="1" name="Picture"/>
             <a:graphic>
               <a:graphicData uri="http://schemas.openxmlformats.org/drawingml/2006/picture">
                 <pic:pic>
                   <pic:nvPicPr>
-                    <pic:cNvPr descr="../figures/citation-advantage-1.png" id="0" name="Picture"/>
+                    <pic:cNvPr descr="/Users/bmarwick/Desktop/caa2018-Tubingen/analysis/figures/archy_journal_articles_citations_plot_cap.png" id="0" name="Picture"/>
                     <pic:cNvPicPr>
                       <a:picLocks noChangeArrowheads="1" noChangeAspect="1"/>
                     </pic:cNvPicPr>
                   </pic:nvPicPr>
                   <pic:blipFill>
-                    <a:blip r:embed="rId36"/>
+                    <a:blip r:embed="rId37"/>
                     <a:stretch>
                       <a:fillRect/>
                     </a:stretch>
@@ -2506,7 +2639,7 @@
                   <pic:spPr bwMode="auto">
                     <a:xfrm>
                       <a:off x="0" y="0"/>
-                      <a:ext cx="5943600" cy="4754880"/>
+                      <a:ext cx="5943600" cy="4456441"/>
                     </a:xfrm>
                     <a:prstGeom prst="rect">
                       <a:avLst/>
@@ -2530,33 +2663,33 @@
         <w:pStyle w:val="ImageCaption"/>
       </w:pPr>
       <w:r>
-        <w:t xml:space="preserve">Figure 5 Median citation rates per year for archaeology articles that cite R (n = 116) and articles that do not cite R (n = 42,335)</w:t>
+        <w:t xml:space="preserve">Figure 5 Median citation rates per year for archaeology articles 2010-2017 that cite R (n = 116) and articles that do not cite R (n = 42,335)</w:t>
       </w:r>
     </w:p>
     <w:p>
       <w:pPr>
         <w:pStyle w:val="Heading1"/>
       </w:pPr>
-      <w:bookmarkStart w:id="37" w:name="discussion"/>
+      <w:bookmarkStart w:id="38" w:name="discussion"/>
       <w:r>
         <w:t xml:space="preserve">Discussion</w:t>
       </w:r>
-      <w:bookmarkEnd w:id="37"/>
+      <w:bookmarkEnd w:id="38"/>
     </w:p>
     <w:p>
       <w:pPr>
         <w:pStyle w:val="FirstParagraph"/>
       </w:pPr>
       <w:r>
-        <w:t xml:space="preserve">In light of the discussion in the philosophy of science, whether paradigm-shifts are tool- or idea-driven, we offer the hypothesis that a tool-driven change of paradigms is underway in the biological sciences and, more subtly, in archaeology. The tool which drives this change is the use of scripting languages in computational approaches of these disciplines. We show that the use of R is on the rise among archaeologists using natural and physical science methods, and has concrete advantages for authors that publish papers that cite R as they tend to be referenced more often, giving the authors more visiblity and influence (for some critical aspects on open scholarship see Huggett in this volume). This also is an indicator for the increase in popularity of R.</w:t>
-      </w:r>
-    </w:p>
-    <w:p>
-      <w:pPr>
-        <w:pStyle w:val="BodyText"/>
-      </w:pPr>
-      <w:r>
-        <w:t xml:space="preserve">The use of R or any other scripting languages enables a major shift in the technical and social dynamics of the research community, as it offers the possibility to share one’s code. The sharing of code has been identified in other disciplines as an amplifier of change in methods</w:t>
+        <w:t xml:space="preserve">Our hypothesis is that a tool-driven change is underway in the biological sciences, and is emerging in archaeology. The tool which drives this change is the use of scripting languages in computational work in these disciplines. We have shown that the use of R is on the rise among archaeologists using natural science methods, and has concrete advantages for authors that publish papers that cite R as they tend to be referenced more often, giving the authors more visibility and influence (see Huggett in this volume for critical discussion of open scholarship).</w:t>
+      </w:r>
+    </w:p>
+    <w:p>
+      <w:pPr>
+        <w:pStyle w:val="BodyText"/>
+      </w:pPr>
+      <w:r>
+        <w:t xml:space="preserve">The use of R or similar scripting languages enables a major shift in the technical and social dynamics of the research community, as it offers the possibility to communicate one’s workflow in a highly detailed an efficient way, and easily share this worksflow with others. The sharing of code has been identified in other disciplines as an amplifier of change in methods</w:t>
       </w:r>
       <w:r>
         <w:t xml:space="preserve"> </w:t>
@@ -2565,7 +2698,7 @@
         <w:t xml:space="preserve">(Touchon and McCoy 2016)</w:t>
       </w:r>
       <w:r>
-        <w:t xml:space="preserve">. It also enables researchers to not just reproduce the work of others, but to also evaluate them according to the scientific method. Thus, the sharing of code may be at the root of an upcoming tool-driven change for archaeology, consistent with what we see desribed in the work of</w:t>
+        <w:t xml:space="preserve">. It also enables researchers to not just reproduce the work of others, but to also evaluate them according to the scientific method. Thus, the sharing of code may be at the root of an upcoming tool-driven change for archaeology, consistent with the patterns described by</w:t>
       </w:r>
       <w:r>
         <w:t xml:space="preserve"> </w:t>
@@ -2574,13 +2707,13 @@
         <w:t xml:space="preserve">Galison (1997, 1997)</w:t>
       </w:r>
       <w:r>
-        <w:t xml:space="preserve">. This change does not take place revolutionary-quick and does not replace older ideas as such (as has been a critique of Kuhn’s idea-driven concept of paradigm shift by others</w:t>
-      </w:r>
-      <w:r>
-        <w:t xml:space="preserve"> </w:t>
-      </w:r>
-      <w:r>
-        <w:t xml:space="preserve">(Meltzer 1979; Trigger 2006)</w:t>
+        <w:t xml:space="preserve">. This change is transformational rather than revolutionary, enabling archaeologists to more faithfully adhere to a fundamental tenet of the scientific process which demands the reproducibility of results. We do not want to claim archaeologists did not want to produce reproducible research before the advance of scientific scripting languages. Indeed, there is a longstanding tradition in archaeology of publishing catalogues, lists and maps showing the data used for analyses. Empirical reproducibility has always been prominent in archaeological research as we can see from the value placed on re-examining museum collections, re-excavating old sites, and reusing previously published data</w:t>
+      </w:r>
+      <w:r>
+        <w:t xml:space="preserve"> </w:t>
+      </w:r>
+      <w:r>
+        <w:t xml:space="preserve">(Strupler and Wilkinson 2017)</w:t>
       </w:r>
       <w:r>
         <w:t xml:space="preserve">.</w:t>
@@ -2591,7 +2724,16 @@
         <w:pStyle w:val="BodyText"/>
       </w:pPr>
       <w:r>
-        <w:t xml:space="preserve">Rather, this change enables archaologists to more faithfully adhere to the fundamental tenet of the scientific process which demands the reproducibility of results. We do not want to claim archaeologists did not want to create reproducible research before the advance of scientific scripting languages. There is, for example, a longstanding tradition in archaeology of publishing catalogues, lists and maps showing the data used for analyses. Archaeological research has always relied on the reuse of data</w:t>
+        <w:t xml:space="preserve">Nonetheless we feel that with the introduction of computers there has been a gradual and unintended drift away from reproducibility, and thus from scientific practice. In the digital age, many archaeological tasks have shifted from the descriptive and qualitative aspects to quantitative and computational analyses. This shift also mandates a change in documentation of analyses to enable other researchers to reproduce published results. Modern archaeology has often been lacking in this aspect, as the research has been undertaken using point-and-click software, which obscures and complicates the reproducibility of analyses. By using and sharing code we can undo this drift, and return to a robust scientific practice for archaeology. As we show, the advance of scripting languages takes place mostly in the part of archaeology that is in close contact with natural sciences. These sciences also show a trend of increased emphasis on reproducibility, with journals changing their data and code availability policies, requiring code and data to be published alongside articles</w:t>
+      </w:r>
+      <w:r>
+        <w:t xml:space="preserve"> </w:t>
+      </w:r>
+      <w:r>
+        <w:t xml:space="preserve">(Stodden, Guo and Ma 2013)</w:t>
+      </w:r>
+      <w:r>
+        <w:t xml:space="preserve">. Also in archaeology, more and more funding agencies show interest in open science methods and transparency</w:t>
       </w:r>
       <w:r>
         <w:t xml:space="preserve"> </w:t>
@@ -2608,22 +2750,432 @@
         <w:pStyle w:val="BodyText"/>
       </w:pPr>
       <w:r>
-        <w:t xml:space="preserve">Nonetheless we feel that with the introduction of computers there has been a gradual and unintended drift away from reproducibility, and thus from scientific practice. In the digital age, many archaeological tasks have shifted from the descriptive and qualitative aspects to quantitative and computational analyses. This shift also mandates a change in documentation of analyses to enable other researchers to reproduce published results. Modern archaeology has often been lacking in this aspect, as the research has been undertaken using point-and-click software, which obscures and complicates the reproducibility of analyses. By using and sharing code we can undo this drift, and return to a robust scrietific practice for archaeology. As we show, the advance of scripting languages takes place mostly in the part of archaeology that is in close contact with natural and physical sciences. These sciences also show a trend to increased reproducibility as Journals change their data and code access policies, demanding code and data to be published alongside articles</w:t>
-      </w:r>
-      <w:r>
-        <w:t xml:space="preserve"> </w:t>
-      </w:r>
-      <w:r>
-        <w:t xml:space="preserve">(Stodden, Guo and Ma 2013)</w:t>
-      </w:r>
-      <w:r>
-        <w:t xml:space="preserve">. Also in archaeology, more and more funding agencies push for open science methods and transparency</w:t>
-      </w:r>
-      <w:r>
-        <w:t xml:space="preserve"> </w:t>
-      </w:r>
-      <w:r>
-        <w:t xml:space="preserve">(Strupler and Wilkinson 2017)</w:t>
+        <w:t xml:space="preserve">As</w:t>
+      </w:r>
+      <w:r>
+        <w:t xml:space="preserve"> </w:t>
+      </w:r>
+      <w:r>
+        <w:t xml:space="preserve">Galison (1997)</w:t>
+      </w:r>
+      <w:r>
+        <w:t xml:space="preserve"> </w:t>
+      </w:r>
+      <w:r>
+        <w:t xml:space="preserve">describes a shift in the practices of physicists, we believe so is archaeological practice changing in the digital age.</w:t>
+      </w:r>
+      <w:r>
+        <w:t xml:space="preserve"> </w:t>
+      </w:r>
+      <w:r>
+        <w:t xml:space="preserve">Huvila and Huggett (2018)</w:t>
+      </w:r>
+      <w:r>
+        <w:t xml:space="preserve"> </w:t>
+      </w:r>
+      <w:r>
+        <w:t xml:space="preserve">have explored the use of digital tools on archaeological practices to understand the boundaries of what counts as archaeological, what is merely related to archaeology and what should be excluded from archaeology. Reflecting on</w:t>
+      </w:r>
+      <w:r>
+        <w:t xml:space="preserve"> </w:t>
+      </w:r>
+      <w:r>
+        <w:t xml:space="preserve">Huvila and Huggett (2018)</w:t>
+      </w:r>
+      <w:r>
+        <w:t xml:space="preserve">, our view is the use use of code is unquestionably archaeology, since it is just one of many tools that archaeologists are using for converting raw data into summaries, visualisations, and insights. These concerns about how digital tools affect what we consider is and is not archaeology intersect with the work of</w:t>
+      </w:r>
+      <w:r>
+        <w:t xml:space="preserve"> </w:t>
+      </w:r>
+      <w:r>
+        <w:t xml:space="preserve">Gieryn (1999)</w:t>
+      </w:r>
+      <w:r>
+        <w:t xml:space="preserve"> </w:t>
+      </w:r>
+      <w:r>
+        <w:t xml:space="preserve">on boundary construction. In his cultural cartography of science, Gieryn examines boundaries between science generally and varieties of less authoritative non-science. He argues that the boundaries are drawn and redrawn contiuously in flexible, historically changing and sometimes ambiguous ways. Gieryn claims that the cultural authority of science flows from boundary work in professional and political settings where scientists construct a public image for science as a source of credible knowledge, validate their work, and marginalize claims by competitors. Boundary work involves attributions of select characteristics to science in order to distinguish it from non-scientific competitors. The increasing voluntary use and sharing of code by researchers, and demands for it by readers and peer reviewers is a form of active boundary work that is shifting the boundary between scientific and non- or less-scientific archaeology. We, as members of this group, argue that the use of code as a research tool, and the sharing of code as a public research product, are increasingly attributes that are being used to distinguish science from less scientific work. The reason for this is that using code, and making it available for others to inspect, enhances the credibility of knowledge claims and the visibility of those claims.</w:t>
+      </w:r>
+    </w:p>
+    <w:p>
+      <w:pPr>
+        <w:pStyle w:val="BodyText"/>
+      </w:pPr>
+      <w:r>
+        <w:t xml:space="preserve">A related issue here is the</w:t>
+      </w:r>
+      <w:r>
+        <w:t xml:space="preserve"> </w:t>
+      </w:r>
+      <w:r>
+        <w:rPr>
+          <w:i/>
+        </w:rPr>
+        <w:t xml:space="preserve">technicity</w:t>
+      </w:r>
+      <w:r>
+        <w:t xml:space="preserve"> </w:t>
+      </w:r>
+      <w:r>
+        <w:t xml:space="preserve">of tools, in our case coding. We draw on</w:t>
+      </w:r>
+      <w:r>
+        <w:t xml:space="preserve"> </w:t>
+      </w:r>
+      <w:r>
+        <w:t xml:space="preserve">Cassirer (2004)</w:t>
+      </w:r>
+      <w:r>
+        <w:t xml:space="preserve"> </w:t>
+      </w:r>
+      <w:r>
+        <w:t xml:space="preserve">and</w:t>
+      </w:r>
+      <w:r>
+        <w:t xml:space="preserve"> </w:t>
+      </w:r>
+      <w:r>
+        <w:t xml:space="preserve">Simondon (2011)</w:t>
+      </w:r>
+      <w:r>
+        <w:t xml:space="preserve"> </w:t>
+      </w:r>
+      <w:r>
+        <w:t xml:space="preserve">to define technicity as a term to describe the technology, i.e. tools and machines respectively, that interact with humans and with nature</w:t>
+      </w:r>
+      <w:r>
+        <w:t xml:space="preserve"> </w:t>
+      </w:r>
+      <w:r>
+        <w:t xml:space="preserve">(Hoel and Tuin 2013: 188)</w:t>
+      </w:r>
+      <w:r>
+        <w:t xml:space="preserve">. Technology is said to own an instrumental kind of logos (Cassierer, see</w:t>
+      </w:r>
+      <w:r>
+        <w:t xml:space="preserve"> </w:t>
+      </w:r>
+      <w:r>
+        <w:t xml:space="preserve">Hoel and Tuin (2013)</w:t>
+      </w:r>
+      <w:r>
+        <w:t xml:space="preserve">, 194) and in analogy to language it exercises a certain measure of agency in mediating between humans, nature and technology. The emphasis here is on the function of technology, in the forces that it exercises, with a certain measure of autonomy, on other beings as well as in and through the new realities, it brings into being. The use of a scripting language might exemplify this, as it is not just a technological tool, but a proper</w:t>
+      </w:r>
+      <w:r>
+        <w:t xml:space="preserve"> </w:t>
+      </w:r>
+      <w:r>
+        <w:t xml:space="preserve">“</w:t>
+      </w:r>
+      <w:r>
+        <w:t xml:space="preserve">language</w:t>
+      </w:r>
+      <w:r>
+        <w:t xml:space="preserve">”</w:t>
+      </w:r>
+      <w:r>
+        <w:t xml:space="preserve"> </w:t>
+      </w:r>
+      <w:r>
+        <w:t xml:space="preserve">as well. Scripts of code are texts that translate data into visualisations and statements about the world, transversing and revitalizing conceptions of the relationship between people and nature, and between people as members of a research community.</w:t>
+      </w:r>
+    </w:p>
+    <w:p>
+      <w:pPr>
+        <w:pStyle w:val="BodyText"/>
+      </w:pPr>
+      <w:r>
+        <w:t xml:space="preserve">The concept of technicity is relevant here because in contrast to the concept of technological determinism, which puts technology as a force against the human, van der Tuin and Hoel (as well as Cassirer and Simondon) enfold technology into</w:t>
+      </w:r>
+      <w:r>
+        <w:t xml:space="preserve"> </w:t>
+      </w:r>
+      <w:r>
+        <w:t xml:space="preserve">‘</w:t>
+      </w:r>
+      <w:r>
+        <w:t xml:space="preserve">the human</w:t>
+      </w:r>
+      <w:r>
+        <w:t xml:space="preserve">’</w:t>
+      </w:r>
+      <w:r>
+        <w:t xml:space="preserve"> </w:t>
+      </w:r>
+      <w:r>
+        <w:t xml:space="preserve">without letting it lose its</w:t>
+      </w:r>
+      <w:r>
+        <w:t xml:space="preserve"> </w:t>
+      </w:r>
+      <w:r>
+        <w:t xml:space="preserve">‘</w:t>
+      </w:r>
+      <w:r>
+        <w:t xml:space="preserve">foreignness</w:t>
+      </w:r>
+      <w:r>
+        <w:t xml:space="preserve">’</w:t>
+      </w:r>
+      <w:r>
+        <w:t xml:space="preserve"> </w:t>
+      </w:r>
+      <w:r>
+        <w:t xml:space="preserve">and further develop the notions of</w:t>
+      </w:r>
+      <w:r>
+        <w:t xml:space="preserve"> </w:t>
+      </w:r>
+      <w:r>
+        <w:t xml:space="preserve">‘</w:t>
+      </w:r>
+      <w:r>
+        <w:t xml:space="preserve">human</w:t>
+      </w:r>
+      <w:r>
+        <w:t xml:space="preserve">’</w:t>
+      </w:r>
+      <w:r>
+        <w:t xml:space="preserve"> </w:t>
+      </w:r>
+      <w:r>
+        <w:t xml:space="preserve">and</w:t>
+      </w:r>
+      <w:r>
+        <w:t xml:space="preserve"> </w:t>
+      </w:r>
+      <w:r>
+        <w:t xml:space="preserve">‘</w:t>
+      </w:r>
+      <w:r>
+        <w:t xml:space="preserve">nature</w:t>
+      </w:r>
+      <w:r>
+        <w:t xml:space="preserve">’</w:t>
+      </w:r>
+      <w:r>
+        <w:t xml:space="preserve"> </w:t>
+      </w:r>
+      <w:r>
+        <w:t xml:space="preserve">(Hoel and Tuin 2013: 190)</w:t>
+      </w:r>
+      <w:r>
+        <w:t xml:space="preserve">. Any change in tools therefore will influence how human researchers interact with their objects of interest and other people in their research community. For example, tools that make the research process more transparent and open should make the research community more open and inclusive to diverse participants and ideas. Using code to</w:t>
+      </w:r>
+      <w:r>
+        <w:t xml:space="preserve"> </w:t>
+      </w:r>
+      <w:r>
+        <w:t xml:space="preserve">‘</w:t>
+      </w:r>
+      <w:r>
+        <w:t xml:space="preserve">stand for</w:t>
+      </w:r>
+      <w:r>
+        <w:t xml:space="preserve">’</w:t>
+      </w:r>
+      <w:r>
+        <w:t xml:space="preserve"> </w:t>
+      </w:r>
+      <w:r>
+        <w:t xml:space="preserve">or represent the research process will increase our awareness of how archaeology itself</w:t>
+      </w:r>
+      <w:r>
+        <w:t xml:space="preserve"> </w:t>
+      </w:r>
+      <w:r>
+        <w:t xml:space="preserve">‘</w:t>
+      </w:r>
+      <w:r>
+        <w:t xml:space="preserve">stands for</w:t>
+      </w:r>
+      <w:r>
+        <w:t xml:space="preserve">’</w:t>
+      </w:r>
+      <w:r>
+        <w:t xml:space="preserve"> </w:t>
+      </w:r>
+      <w:r>
+        <w:t xml:space="preserve">the human experience in the past, and how it is a representation of the past</w:t>
+      </w:r>
+      <w:r>
+        <w:t xml:space="preserve"> </w:t>
+      </w:r>
+      <w:r>
+        <w:t xml:space="preserve">(cf. Pearson 1998)</w:t>
+      </w:r>
+      <w:r>
+        <w:t xml:space="preserve">. Similarly, the code has to be successfully executed to generate a useful result, just as claims about the past have to be successfully engaged with archaeological evidence to count as plausible. Interestingly it is exactly at the point between continously evolving subjects and objects, where van der Tuin and Hoel place technology and the creation of knowledge</w:t>
+      </w:r>
+      <w:r>
+        <w:t xml:space="preserve"> </w:t>
+      </w:r>
+      <w:r>
+        <w:t xml:space="preserve">(Hoel and Tuin 2013: 199)</w:t>
+      </w:r>
+      <w:r>
+        <w:t xml:space="preserve">. The</w:t>
+      </w:r>
+      <w:r>
+        <w:t xml:space="preserve"> </w:t>
+      </w:r>
+      <w:r>
+        <w:t xml:space="preserve">“</w:t>
+      </w:r>
+      <w:r>
+        <w:t xml:space="preserve">productive back-and-forth</w:t>
+      </w:r>
+      <w:r>
+        <w:t xml:space="preserve">”</w:t>
+      </w:r>
+      <w:r>
+        <w:t xml:space="preserve"> </w:t>
+      </w:r>
+      <w:r>
+        <w:t xml:space="preserve">between all parties may challenge established notions of culture, but also offers a concept of formation through differing, called</w:t>
+      </w:r>
+      <w:r>
+        <w:t xml:space="preserve"> </w:t>
+      </w:r>
+      <w:r>
+        <w:t xml:space="preserve">“</w:t>
+      </w:r>
+      <w:r>
+        <w:t xml:space="preserve">performative correspondence</w:t>
+      </w:r>
+      <w:r>
+        <w:t xml:space="preserve">”</w:t>
+      </w:r>
+      <w:r>
+        <w:t xml:space="preserve"> </w:t>
+      </w:r>
+      <w:r>
+        <w:t xml:space="preserve">(Hoel and Tuin 2013: 201)</w:t>
+      </w:r>
+      <w:r>
+        <w:t xml:space="preserve">. The potential of a certain technology cannot be known before its coming-into-being as it will reflect back on its creation (</w:t>
+      </w:r>
+      <w:r>
+        <w:t xml:space="preserve">“</w:t>
+      </w:r>
+      <w:r>
+        <w:t xml:space="preserve">concretization</w:t>
+      </w:r>
+      <w:r>
+        <w:t xml:space="preserve">”</w:t>
+      </w:r>
+      <w:r>
+        <w:t xml:space="preserve"> </w:t>
+      </w:r>
+      <w:r>
+        <w:t xml:space="preserve">in Simondon’s terms) as well as interact with other technologies (developed or yet-to-be developed)</w:t>
+      </w:r>
+      <w:r>
+        <w:t xml:space="preserve"> </w:t>
+      </w:r>
+      <w:r>
+        <w:t xml:space="preserve">(Hoel and Tuin 2013: 194)</w:t>
+      </w:r>
+      <w:r>
+        <w:t xml:space="preserve">. Observing how scientific scripting languages have become a concrete tool in ecology leads us to expect predict similar trends in archaeology.</w:t>
+      </w:r>
+    </w:p>
+    <w:p>
+      <w:pPr>
+        <w:pStyle w:val="BodyText"/>
+      </w:pPr>
+      <w:r>
+        <w:t xml:space="preserve">We do not claim that a Kuhnian paradigm-change is happening in ecology or archaeology: Data- and method-sharing behaviours have been around in archaeology before now and do not present incommensurate ways of thinking about the subject in the way that a typical reading of Kuhn’s paradigm change concept should. Indeed, social science disciplines such as archaeology may not even be easily susceptible to classical Kuhnian paradigm shifts. This is because high-power tests (i.e. statistical tests with high probabilities of rejecting false null hypotheses) capable of distinguishing between superior and inferior paradigms are rare in the social sciences, such as economics</w:t>
+      </w:r>
+      <w:r>
+        <w:t xml:space="preserve"> </w:t>
+      </w:r>
+      <w:r>
+        <w:t xml:space="preserve">(Ioannidis, Stanley and Doucouliagos 2017)</w:t>
+      </w:r>
+      <w:r>
+        <w:t xml:space="preserve">, compared to physical science. Modelling and case studies described by</w:t>
+      </w:r>
+      <w:r>
+        <w:t xml:space="preserve"> </w:t>
+      </w:r>
+      <w:r>
+        <w:t xml:space="preserve">Akerlof and Michaillat (2018)</w:t>
+      </w:r>
+      <w:r>
+        <w:t xml:space="preserve"> </w:t>
+      </w:r>
+      <w:r>
+        <w:t xml:space="preserve">indicate that among discplines lacking evidence to routinely strongly discriminate between theories, the chances of getting trapped in an inferior paradigm are high. In this situation, true theories may not be adopted at all and the field is at risk of being captured by false paradigms.</w:t>
+      </w:r>
+    </w:p>
+    <w:p>
+      <w:pPr>
+        <w:pStyle w:val="BodyText"/>
+      </w:pPr>
+      <w:r>
+        <w:t xml:space="preserve">Although a discipline-wide paradigm shift might be off the table for archaeology, what we can see, though, is that there is a need for methods to share research in a way that is reproducible for others, and that archaeologists are looking for tools to make this possible. Using scripting languages and data repositories to share the scripts is a solution that enjoys increasing popularity in the archaeological research community. It has also expanded the</w:t>
+      </w:r>
+      <w:r>
+        <w:t xml:space="preserve"> </w:t>
+      </w:r>
+      <w:r>
+        <w:t xml:space="preserve">‘</w:t>
+      </w:r>
+      <w:r>
+        <w:t xml:space="preserve">trading zone</w:t>
+      </w:r>
+      <w:r>
+        <w:t xml:space="preserve">’</w:t>
+      </w:r>
+      <w:r>
+        <w:t xml:space="preserve"> </w:t>
+      </w:r>
+      <w:r>
+        <w:t xml:space="preserve">(Galison 1997)</w:t>
+      </w:r>
+      <w:r>
+        <w:t xml:space="preserve"> </w:t>
+      </w:r>
+      <w:r>
+        <w:t xml:space="preserve">where archaeologists collaborate with specialists in other fields to develop a shared language to get things done. In using scripting languages archaeologists are working at a trading zone with computer scientists and computational researchers in other fields to coordinate how tools from one domain can be useful in another. We can also see archaeologists in similar trading zones when using GIS, network methods, agent-based models, isotope analysis, remote sensing, and DNA analysis to answer archaeological questions. Archaeologists’ embrace of, or turn towards, these methods may also be tool-driven revolutions. However, what makes the use of code unique as a tool-driven revolution is that coding is transcendental, it is an universal method with which we can do all, or which can be central to any, of those previously-mentioned approaches. That is why we believe archaeologists should pay attention to scripted workflows regardless of their usual toolkit and methodological interests.</w:t>
+      </w:r>
+    </w:p>
+    <w:p>
+      <w:pPr>
+        <w:pStyle w:val="Heading2"/>
+      </w:pPr>
+      <w:bookmarkStart w:id="39" w:name="making-it-easier"/>
+      <w:r>
+        <w:t xml:space="preserve">Making it easier</w:t>
+      </w:r>
+      <w:bookmarkEnd w:id="39"/>
+    </w:p>
+    <w:p>
+      <w:pPr>
+        <w:pStyle w:val="FirstParagraph"/>
+      </w:pPr>
+      <w:r>
+        <w:t xml:space="preserve">We acknowledge that learning to use code, if one has not recieved formal instruction, is not an easy task. As</w:t>
+      </w:r>
+      <w:r>
+        <w:t xml:space="preserve"> </w:t>
+      </w:r>
+      <w:r>
+        <w:t xml:space="preserve">Papadopoulos, Chrysanthi and Murietta-Flores (2012)</w:t>
+      </w:r>
+      <w:r>
+        <w:t xml:space="preserve"> </w:t>
+      </w:r>
+      <w:r>
+        <w:t xml:space="preserve">illustrate, it requires a certain familiarity with the computational tools to be able to use them not just on a technological basis, but creatively and in full knowledge of their restrictions and ambiguities. The awareness and the appropriate handling of shortcomings and contexts of the data used in an analysis is also a time- and thought-consuming effort. This efforts is required at the beginning of each archaeological research, and which may be exacerbated by using multiple data sets from varying sources</w:t>
+      </w:r>
+      <w:r>
+        <w:t xml:space="preserve"> </w:t>
+      </w:r>
+      <w:r>
+        <w:t xml:space="preserve">(cf. Huggett 2015)</w:t>
       </w:r>
       <w:r>
         <w:t xml:space="preserve">.</w:t>
@@ -2634,383 +3186,41 @@
         <w:pStyle w:val="BodyText"/>
       </w:pPr>
       <w:r>
-        <w:t xml:space="preserve">As</w:t>
-      </w:r>
-      <w:r>
-        <w:t xml:space="preserve"> </w:t>
-      </w:r>
-      <w:r>
-        <w:t xml:space="preserve">Galison (1997)</w:t>
-      </w:r>
-      <w:r>
-        <w:t xml:space="preserve"> </w:t>
-      </w:r>
-      <w:r>
-        <w:t xml:space="preserve">describes a shift in the practices of physicists, so does archaeological practice change in the digital age.</w:t>
-      </w:r>
-      <w:r>
-        <w:t xml:space="preserve"> </w:t>
-      </w:r>
-      <w:r>
-        <w:t xml:space="preserve">Huvila and Huggett (2018)</w:t>
-      </w:r>
-      <w:r>
-        <w:t xml:space="preserve"> </w:t>
-      </w:r>
-      <w:r>
-        <w:t xml:space="preserve">have explored the use of digital tools on archaeological practices to understand the boundaries of what counts as archaeological, what is merely related to archaeology and what should be excluded from archaeology. Reflecting on</w:t>
-      </w:r>
-      <w:r>
-        <w:t xml:space="preserve"> </w:t>
-      </w:r>
-      <w:r>
-        <w:t xml:space="preserve">Huvila and Huggett (2018)</w:t>
-      </w:r>
-      <w:r>
-        <w:t xml:space="preserve">, our view is the use use of code is unquestionably archaeology, since it is just one of many tools that archaeologists are using for converting raw data into summaries, visualisations, and insights.</w:t>
-      </w:r>
-    </w:p>
-    <w:p>
-      <w:pPr>
-        <w:pStyle w:val="BodyText"/>
-      </w:pPr>
-      <w:r>
-        <w:t xml:space="preserve">These concerns about how digital tools affect what we consider is and isn’t archaeology intersect with the work of</w:t>
-      </w:r>
-      <w:r>
-        <w:t xml:space="preserve"> </w:t>
-      </w:r>
-      <w:r>
-        <w:t xml:space="preserve">Gieryn (1999)</w:t>
-      </w:r>
-      <w:r>
-        <w:t xml:space="preserve"> </w:t>
-      </w:r>
-      <w:r>
-        <w:t xml:space="preserve">on boundary construction. In his cultural cartography of science, Gieryn examines boundaries between science generally and varieties of less authoritative non-science. He argues that the boundaries are drawn and redrawn contiuously in flexible, historically changing and sometimes ambiguous ways. Gieryn claims that the cultural authority of science flows from boundary work in professional and political settings where scientists construct a public image for science as a source of credible knowledge, validate their work, and marginalize claims by competitors. Boundary work involves attributions of selected characteristics to science in order to distinguish it from non-scientific competitors. The increasing voluntary use and sharing of code by researchers, and demands for it by readers and peer reviewers is a form of active boundary work that is shifting the boundary between scientific and non- or less-scientific archaeology. The authors, as members of this group, argue that the use of code as a research tool, and the sharing of code as a public research product, are increasingly attributes that are being used to distinguish science from less scientific work. The reason for this is that using code, and making it available for others to inspect, enhances the credibility of knowledge claims.</w:t>
-      </w:r>
-    </w:p>
-    <w:p>
-      <w:pPr>
-        <w:pStyle w:val="BodyText"/>
-      </w:pPr>
-      <w:r>
-        <w:t xml:space="preserve">On another level, we’d like to point to the</w:t>
-      </w:r>
-      <w:r>
-        <w:t xml:space="preserve"> </w:t>
-      </w:r>
-      <w:r>
-        <w:rPr>
-          <w:i/>
-        </w:rPr>
-        <w:t xml:space="preserve">technicity</w:t>
-      </w:r>
-      <w:r>
-        <w:t xml:space="preserve"> </w:t>
-      </w:r>
-      <w:r>
-        <w:t xml:space="preserve">of tools, in our case coding. Aud Sissel Hoel and Iris van der Tuin are drawing on Ernst Cassirer’s „Form und Technik“</w:t>
-      </w:r>
-      <w:r>
-        <w:t xml:space="preserve"> </w:t>
-      </w:r>
-      <w:r>
-        <w:t xml:space="preserve">(Cassirer n.d.)</w:t>
-      </w:r>
-      <w:r>
-        <w:t xml:space="preserve"> </w:t>
-      </w:r>
-      <w:r>
-        <w:t xml:space="preserve">and Gilbert Simondon’s</w:t>
-      </w:r>
-      <w:r>
-        <w:t xml:space="preserve"> </w:t>
-      </w:r>
-      <w:r>
-        <w:t xml:space="preserve">“</w:t>
-      </w:r>
-      <w:r>
-        <w:t xml:space="preserve">Du monde d’existence des objets techniques</w:t>
-      </w:r>
-      <w:r>
-        <w:t xml:space="preserve">”</w:t>
-      </w:r>
-      <w:r>
-        <w:t xml:space="preserve"> </w:t>
-      </w:r>
-      <w:r>
-        <w:t xml:space="preserve">(Simondon n.d.)</w:t>
-      </w:r>
-      <w:r>
-        <w:t xml:space="preserve"> </w:t>
-      </w:r>
-      <w:r>
-        <w:t xml:space="preserve">to define technicity as a term to describe that technology, i. e. tools and machines respectively, interact with the human and with nature</w:t>
-      </w:r>
-      <w:r>
-        <w:t xml:space="preserve"> </w:t>
-      </w:r>
-      <w:r>
-        <w:t xml:space="preserve">(Hoel and Tuin 2013: 188)</w:t>
-      </w:r>
-      <w:r>
-        <w:t xml:space="preserve">. Technology is said to own an instrumental kind of logos (Cassierer, see</w:t>
-      </w:r>
-      <w:r>
-        <w:t xml:space="preserve"> </w:t>
-      </w:r>
-      <w:r>
-        <w:t xml:space="preserve">Hoel and Tuin (2013)</w:t>
-      </w:r>
-      <w:r>
-        <w:t xml:space="preserve">, 194) and in analogy to language it exercises a certain measure of agency in mediating between human, nature and technology. The use of a scripting language might exemplify this quite nicely, as it is not just a technological tool, but quite rightly named</w:t>
-      </w:r>
-      <w:r>
-        <w:t xml:space="preserve"> </w:t>
-      </w:r>
-      <w:r>
-        <w:t xml:space="preserve">“</w:t>
-      </w:r>
-      <w:r>
-        <w:t xml:space="preserve">language</w:t>
-      </w:r>
-      <w:r>
-        <w:t xml:space="preserve">”</w:t>
-      </w:r>
-      <w:r>
-        <w:t xml:space="preserve"> </w:t>
-      </w:r>
-      <w:r>
-        <w:t xml:space="preserve">as well.</w:t>
-      </w:r>
-    </w:p>
-    <w:p>
-      <w:pPr>
-        <w:pStyle w:val="BodyText"/>
-      </w:pPr>
-      <w:r>
-        <w:t xml:space="preserve">For our paper the concept of technicity is interesting because in contrast to the concept of technological determinism, which puts technology as a force against the human, van der Tuin and Hoel (as well as Cassirer and Simondon) enfold technology into „the human“ without letting it lose its</w:t>
-      </w:r>
-      <w:r>
-        <w:t xml:space="preserve"> </w:t>
-      </w:r>
-      <w:r>
-        <w:t xml:space="preserve">“</w:t>
-      </w:r>
-      <w:r>
-        <w:t xml:space="preserve">foreignness</w:t>
-      </w:r>
-      <w:r>
-        <w:t xml:space="preserve">”</w:t>
-      </w:r>
-      <w:r>
-        <w:t xml:space="preserve"> </w:t>
-      </w:r>
-      <w:r>
-        <w:t xml:space="preserve">and further develop the notions of „human“ and „nature“</w:t>
-      </w:r>
-      <w:r>
-        <w:t xml:space="preserve"> </w:t>
-      </w:r>
-      <w:r>
-        <w:t xml:space="preserve">(Hoel and Tuin 2013: 190)</w:t>
-      </w:r>
-      <w:r>
-        <w:t xml:space="preserve">. Any change in tools therefore will influence how human researchers interact with their objects of interest. Interestingly it is exactly at the point inbetween continously evolving subjects and objects, where van der Tuin and Hoel place technology and the creation of knowledge</w:t>
-      </w:r>
-      <w:r>
-        <w:t xml:space="preserve"> </w:t>
-      </w:r>
-      <w:r>
-        <w:t xml:space="preserve">(Hoel and Tuin 2013: 199)</w:t>
-      </w:r>
-      <w:r>
-        <w:t xml:space="preserve">. The</w:t>
-      </w:r>
-      <w:r>
-        <w:t xml:space="preserve"> </w:t>
-      </w:r>
-      <w:r>
-        <w:t xml:space="preserve">“</w:t>
-      </w:r>
-      <w:r>
-        <w:t xml:space="preserve">productive back-and-forth</w:t>
-      </w:r>
-      <w:r>
-        <w:t xml:space="preserve">”</w:t>
-      </w:r>
-      <w:r>
-        <w:t xml:space="preserve"> </w:t>
-      </w:r>
-      <w:r>
-        <w:t xml:space="preserve">between all parties may challenge established notions of culture, but also offers a concept of formation through differing, called</w:t>
-      </w:r>
-      <w:r>
-        <w:t xml:space="preserve"> </w:t>
-      </w:r>
-      <w:r>
-        <w:t xml:space="preserve">“</w:t>
-      </w:r>
-      <w:r>
-        <w:t xml:space="preserve">performative correspondence</w:t>
-      </w:r>
-      <w:r>
-        <w:t xml:space="preserve">”</w:t>
-      </w:r>
-      <w:r>
-        <w:t xml:space="preserve"> </w:t>
-      </w:r>
-      <w:r>
-        <w:t xml:space="preserve">(Hoel and Tuin 2013: 201)</w:t>
-      </w:r>
-      <w:r>
-        <w:t xml:space="preserve">.</w:t>
-      </w:r>
-    </w:p>
-    <w:p>
-      <w:pPr>
-        <w:pStyle w:val="BodyText"/>
-      </w:pPr>
-      <w:r>
-        <w:t xml:space="preserve">Another point they make is, that the potential of a certain technology cannot be known before its coming-into-being as it will reflect back on its creation (</w:t>
-      </w:r>
-      <w:r>
-        <w:t xml:space="preserve">“</w:t>
-      </w:r>
-      <w:r>
-        <w:t xml:space="preserve">concretization</w:t>
-      </w:r>
-      <w:r>
-        <w:t xml:space="preserve">”</w:t>
-      </w:r>
-      <w:r>
-        <w:t xml:space="preserve"> </w:t>
-      </w:r>
-      <w:r>
-        <w:t xml:space="preserve">in Simondon’s terms) as well as interact with other technologies (developed or yet-to-be developed)</w:t>
-      </w:r>
-      <w:r>
-        <w:t xml:space="preserve"> </w:t>
-      </w:r>
-      <w:r>
-        <w:t xml:space="preserve">(Hoel and Tuin 2013: 194)</w:t>
-      </w:r>
-      <w:r>
-        <w:t xml:space="preserve">. Seeing the influence the introduction of scientific scripting languages had on ecology we therefore can only expect similar trends to evolve in archaeology, but not predict these.</w:t>
-      </w:r>
-    </w:p>
-    <w:p>
-      <w:pPr>
-        <w:pStyle w:val="BodyText"/>
-      </w:pPr>
-      <w:r>
-        <w:t xml:space="preserve">We do not believe that a Kuhnian paradigm-change seems to be happening in ecology or archaeology: Data-and method sharing behaviour has been around in archaeology before now and does not present incommensurate ways of thinking about the subject in the way that a classical paradigm-change should. What we can see, though, is that the need for methods to share research in a way that is reproducible for others has been acknowledged and that archaeologists have looked for tools to make this possible. Using scripting languages and data repositories to share the scripts is a solution that we have demonstrated enjoys increasing popularity in the archaeological research community. It has also expanded the</w:t>
-      </w:r>
-      <w:r>
-        <w:t xml:space="preserve"> </w:t>
+        <w:t xml:space="preserve">As with data (see Fitzpatrick in this volume), sharing code in public takes a little time to ensure that it is fit for others to read. Our casual observations of the ways in which archaeologists are using and sharing code show a high degree of variability in code style and organisation, indicating that currently most archaeologists are independantly solving problems of how to write and share code through trial and error. This situation of guided variation (learning by trial and error) suggests that using code is not yet widespread enough among archaeologists to propagate due to frequency-dependant biases. It also suggests that the professional benefits (i.e. citation effects) are not yet widely known for code use behaviours to propagate due to content biases, and finally that there are not yet enough highly-visible prestigous researchers using code for this behaviour due to propagate due to model-based biases</w:t>
+      </w:r>
+      <w:r>
+        <w:t xml:space="preserve"> </w:t>
+      </w:r>
+      <w:r>
+        <w:t xml:space="preserve">(Boyd and Richerson 1988; Henrich and McElreath 2007; Rendell et al. 2011)</w:t>
+      </w:r>
+      <w:r>
+        <w:t xml:space="preserve">. This suggests to us that there is unrealised potential to improve the efficiency of using and code in archaeology by converging on some widely-agreed upon conventions that save time and investing effort in communicating the professional benefits of using code.</w:t>
+      </w:r>
+    </w:p>
+    <w:p>
+      <w:pPr>
+        <w:pStyle w:val="BodyText"/>
+      </w:pPr>
+      <w:r>
+        <w:t xml:space="preserve">Our contribution to improving the efficiency of using and sharing code is the R package rrtools (</w:t>
       </w:r>
       <w:r>
         <w:t xml:space="preserve">‘</w:t>
       </w:r>
       <w:r>
-        <w:t xml:space="preserve">trading zone</w:t>
+        <w:t xml:space="preserve">reproducible research tools</w:t>
       </w:r>
       <w:r>
         <w:t xml:space="preserve">’</w:t>
       </w:r>
       <w:r>
-        <w:t xml:space="preserve"> </w:t>
-      </w:r>
-      <w:r>
-        <w:t xml:space="preserve">(Galison 1997)</w:t>
-      </w:r>
-      <w:r>
-        <w:t xml:space="preserve"> </w:t>
-      </w:r>
-      <w:r>
-        <w:t xml:space="preserve">where archaeologists collaborate with specialists in other fields to develop a shared language to get things done. In using scripting languages archaeologists are working at a trading zone with computer scientists and computational reserchers in other fields to coordinate how tools from one domain can be useful in another. We can also see archaeologists in similar trading zones when using GIS, network methods, agent-based models, isotope analysis, remote sensing, and DNA analysis to answer archaeological questions. Archaeologists’ embrace of, or turn towards, these methods could also be argued to be tool-driven revolutions. However, what makes the use of code unique as a tool-driven revolution is that coding is transcendental, it is an universal method with which we can do all, or which is central to any, of those previously-mentioned approaches. That is why we believe archaeologists should pay attention to scripted workflows regardless of their usual toolkit and methodological interests.</w:t>
-      </w:r>
-    </w:p>
-    <w:p>
-      <w:pPr>
-        <w:pStyle w:val="Heading2"/>
-      </w:pPr>
-      <w:bookmarkStart w:id="38" w:name="making-it-easier"/>
-      <w:r>
-        <w:t xml:space="preserve">Making it easier</w:t>
-      </w:r>
-      <w:bookmarkEnd w:id="38"/>
-    </w:p>
-    <w:p>
-      <w:pPr>
-        <w:pStyle w:val="FirstParagraph"/>
-      </w:pPr>
-      <w:r>
-        <w:t xml:space="preserve">We acknowledge that learning to use code, if one has not recieved formal instruction, is not an easy task. As</w:t>
-      </w:r>
-      <w:r>
-        <w:t xml:space="preserve"> </w:t>
-      </w:r>
-      <w:r>
-        <w:t xml:space="preserve">Papadopoulos, Chrysanthi and Murietta-Flores (2012)</w:t>
-      </w:r>
-      <w:r>
-        <w:t xml:space="preserve"> </w:t>
-      </w:r>
-      <w:r>
-        <w:t xml:space="preserve">illustrate, it requires a certain familiarity with the computational tools to be able to use them not just on a technological basis, but creatively and in full knowledge of their restrictions and ambiguities. The awareness and the appropriate handling of shortcomings and contexts of the data used in an analysis is also a time- and thought-consuming effort, which needs to stand at the beginning of each archaeological research (and which may be exacerbated by using multiple data sets from varying sources – see e. g.</w:t>
-      </w:r>
-      <w:r>
-        <w:t xml:space="preserve"> </w:t>
-      </w:r>
-      <w:r>
-        <w:t xml:space="preserve">Huggett (2015)</w:t>
-      </w:r>
-      <w:r>
-        <w:t xml:space="preserve">). We will not focus on data sharing here, though, but on the sharing of code.</w:t>
-      </w:r>
-    </w:p>
-    <w:p>
-      <w:pPr>
-        <w:pStyle w:val="BodyText"/>
-      </w:pPr>
-      <w:r>
-        <w:t xml:space="preserve">As with data (see Fitzpatrick in this volume), sharing code in public takes a little time to ensure that it is fit for others to read. Our casual observations of the ways in which archaeologists are using and sharing code show a high degree of variability in code style and organisation, indicating that currently most archaeologists are independantly solving problems of how to write and share code through trial and error, rather than following a model or widely-used approach. This suggests to us that there is some scope to improve the ease and efficiency of code-use in archaeology by studying the exsiting practice and providing a model that others can easily adapt to their own research projects.</w:t>
-      </w:r>
-    </w:p>
-    <w:p>
-      <w:pPr>
-        <w:pStyle w:val="BodyText"/>
-      </w:pPr>
-      <w:r>
-        <w:t xml:space="preserve">The result of our analysis of existing practices among archaeologists and other researchers, and our study of best practices in scientific computing (described in more detail in</w:t>
-      </w:r>
-      <w:r>
-        <w:t xml:space="preserve"> </w:t>
-      </w:r>
-      <w:r>
-        <w:t xml:space="preserve">Marwick, Boettiger and Mullen (2018)</w:t>
-      </w:r>
-      <w:r>
-        <w:t xml:space="preserve">) is the R package rrtools (</w:t>
-      </w:r>
-      <w:r>
-        <w:t xml:space="preserve">‘</w:t>
-      </w:r>
-      <w:r>
-        <w:t xml:space="preserve">reproducible research tools</w:t>
-      </w:r>
-      <w:r>
-        <w:t xml:space="preserve">’</w:t>
-      </w:r>
-      <w:r>
         <w:t xml:space="preserve">,</w:t>
       </w:r>
       <w:r>
         <w:t xml:space="preserve"> </w:t>
       </w:r>
-      <w:hyperlink r:id="rId39">
+      <w:hyperlink r:id="rId40">
         <w:r>
           <w:rPr>
             <w:rStyle w:val="Hyperlink"/>
@@ -3019,15 +3229,42 @@
         </w:r>
       </w:hyperlink>
       <w:r>
-        <w:t xml:space="preserve">). The goal of rrtools ist to make it easier for archaeologists and researchers in other fields to use R for research and publication. This package aims to simplify many of the steps needed to write reproducible research, and to guide users to best practices with minimal effort. The rrtools package contains functions that create a file structure according to fundamental principles of organising files for research. First, we keep the data separate from the methods. This means keep the code in a separate directory to the data. Second, we, keep the raw data seprate from data that is created or derived during the analysis.These two basic principles make it easy to stay organised during a complicated project, and make it easier for a reader to navigate their way through the compendium of files that are shared with the publication.</w:t>
-      </w:r>
-    </w:p>
-    <w:p>
-      <w:pPr>
-        <w:pStyle w:val="BodyText"/>
-      </w:pPr>
-      <w:r>
-        <w:t xml:space="preserve">The rrtools package contains several functions for the R user to enable a researcher to quickly set up a compendium suitable for writing reproducible research in R. Each of these steps reflects a best practice that has been previously articulated in other feilds. We will focus here on the first five, as these are most relevant to most researchers:</w:t>
+        <w:t xml:space="preserve">). This package is the result of our analysis of existing practices among archaeologists and other researchers, and our study of best practices and current conventions in scientific computing, described in more detail in</w:t>
+      </w:r>
+      <w:r>
+        <w:t xml:space="preserve"> </w:t>
+      </w:r>
+      <w:r>
+        <w:t xml:space="preserve">Marwick, Boettiger and Mullen (2018)</w:t>
+      </w:r>
+      <w:r>
+        <w:t xml:space="preserve">. The goal of rrtools is to make it easier for archaeologists and other researchers to use R for research and publication. This package aims to simplify many of the steps needed to write reproducible research, and to guide users to best practices with minimal effort. The rrtools package contains functions that create a file structure according to fundamental principles of organising files for research. For example, we keep the data separate from the methods. This means keep the code in a separate directory to the data. We keep the raw data (i.e. field-collected and instrument output) seprate from data that is created or derived during the analysis. These two basic principles make it easy to stay organised during a complicated project, and make it easier for a reader to navigate their way through the compendium of files that are shared with the publication. At the heart of the project template provided by rrtools is an RMarkdown document that is where the report or journal manuscript is written. RMarkdown is a document format that allows the author to combine plain text, R code, and automation of all the usual details of scholarly writing such as citations, captions, and cross-references to tables and figures</w:t>
+      </w:r>
+      <w:r>
+        <w:t xml:space="preserve"> </w:t>
+      </w:r>
+      <w:r>
+        <w:t xml:space="preserve">(Xie, Allaire and Grolemund 2018)</w:t>
+      </w:r>
+      <w:r>
+        <w:t xml:space="preserve">. The unique concept of RMarkdown is that the R code contained in the document will generate the statistical figures and tables when the document is executed (or rendered) into output such as PDF, MS Word or an HTML file.</w:t>
+      </w:r>
+    </w:p>
+    <w:p>
+      <w:pPr>
+        <w:pStyle w:val="BodyText"/>
+      </w:pPr>
+      <w:r>
+        <w:t xml:space="preserve">The rrtools package contains several functions for the R user to enable a researcher to quickly set up a compendium suitable for writing reproducible research in R. Each of these steps reflects a best practice that has been previously articulated in other fields</w:t>
+      </w:r>
+      <w:r>
+        <w:t xml:space="preserve"> </w:t>
+      </w:r>
+      <w:r>
+        <w:t xml:space="preserve">(e.g. Wilson et al. 2017)</w:t>
+      </w:r>
+      <w:r>
+        <w:t xml:space="preserve">. We will focus here on the first five, as these are most relevant to most researchers:</w:t>
       </w:r>
     </w:p>
     <w:p>
@@ -3042,13 +3279,22 @@
         <w:rPr>
           <w:b/>
         </w:rPr>
-        <w:t xml:space="preserve">rrtools::use_compendium:</w:t>
-      </w:r>
-      <w:r>
-        <w:t xml:space="preserve"> </w:t>
-      </w:r>
-      <w:r>
-        <w:t xml:space="preserve">This function creates a new directory for the research project, and creates an R package within this directory. We use the R package structure as the standard for our directory because it is widely recognised by R users. This means that people know where to look for code, where to look for data, and where to look for dependancies and other information.</w:t>
+        <w:t xml:space="preserve">use_compendium:</w:t>
+      </w:r>
+      <w:r>
+        <w:t xml:space="preserve"> </w:t>
+      </w:r>
+      <w:r>
+        <w:t xml:space="preserve">This function creates a new directory for the research project, and creates an R package within this directory. We use the R package structure as the standard for our directory because it is widely recognised by R users</w:t>
+      </w:r>
+      <w:r>
+        <w:t xml:space="preserve"> </w:t>
+      </w:r>
+      <w:r>
+        <w:t xml:space="preserve">(Wickham 2015)</w:t>
+      </w:r>
+      <w:r>
+        <w:t xml:space="preserve">. This means that people know where to look for code, where to look for data, and where to look for dependancies and other information.</w:t>
       </w:r>
       <w:r>
         <w:br w:type="textWrapping"/>
@@ -3066,13 +3312,13 @@
         <w:rPr>
           <w:b/>
         </w:rPr>
-        <w:t xml:space="preserve">usethis::use_mit_license:</w:t>
-      </w:r>
-      <w:r>
-        <w:t xml:space="preserve"> </w:t>
-      </w:r>
-      <w:r>
-        <w:t xml:space="preserve">This function creates a copy of the MIT software lisence to the compendium. This is important for two reasons. First, because it tells the reader that the author is happy for their code to be reused by other people. And second, it tells the reader that the author does not take responsibility for any problems that the reader might have when they use the code. This is important for setting the expectations about the relationship between the author and the reader, regarding the use of code.</w:t>
+        <w:t xml:space="preserve">use_mit_license:</w:t>
+      </w:r>
+      <w:r>
+        <w:t xml:space="preserve"> </w:t>
+      </w:r>
+      <w:r>
+        <w:t xml:space="preserve">This function creates a copy of the MIT software license to the compendium. This is important for two reasons. First, because it tells the reader that the author is happy for their code to be reused by other people. And second, it tells the reader that the author does not take responsibility for any problems that the reader might have when they use the code. This is important for setting the expectations about the relationship between the author and the reader, regarding the use of code.</w:t>
       </w:r>
       <w:r>
         <w:br w:type="textWrapping"/>
@@ -3090,13 +3336,22 @@
         <w:rPr>
           <w:b/>
         </w:rPr>
-        <w:t xml:space="preserve">usethis::use_github:</w:t>
-      </w:r>
-      <w:r>
-        <w:t xml:space="preserve"> </w:t>
-      </w:r>
-      <w:r>
-        <w:t xml:space="preserve">This will initiate the use of the Git version control system. This is the current state-of-the-art for version control of any kind of plain text file, including text, code, data, and images. This will also create a repository on the GitHub website. Using version control is important because it allows the author to time-travel back to earlier states of their analysis, if they take a dead-end path. It is also important for making collaboration smooth because many people can work on one set of files without losing track of what the most recent version is. Plus it is nice to have a remote back-up of our work in case of an emergency. The GitHub repository can be kept private if desired, until the work is published.</w:t>
+        <w:t xml:space="preserve">use_github:</w:t>
+      </w:r>
+      <w:r>
+        <w:t xml:space="preserve"> </w:t>
+      </w:r>
+      <w:r>
+        <w:t xml:space="preserve">This will initiate the use of the Git version control system. This is the current state-of-the-art for version control of any kind of plain text file, including text, code, data, and images</w:t>
+      </w:r>
+      <w:r>
+        <w:t xml:space="preserve"> </w:t>
+      </w:r>
+      <w:r>
+        <w:t xml:space="preserve">(Jones 2013)</w:t>
+      </w:r>
+      <w:r>
+        <w:t xml:space="preserve">. This will also create a repository on the GitHub website. Using version control is important because it allows the author to time-travel back to earlier states of their analysis, if they take a dead-end path. It is also important for making collaboration smooth because many people can work on one set of files without losing track of what the most recent version is. Plus it is nice to have a remote back-up of our work in case of an emergency. The GitHub repository can be kept private if desired, until the work is published.</w:t>
       </w:r>
       <w:r>
         <w:br w:type="textWrapping"/>
@@ -3114,13 +3369,13 @@
         <w:rPr>
           <w:b/>
         </w:rPr>
-        <w:t xml:space="preserve">rrtools::use_readme_rmd:</w:t>
-      </w:r>
-      <w:r>
-        <w:t xml:space="preserve"> </w:t>
-      </w:r>
-      <w:r>
-        <w:t xml:space="preserve">This will create a simple document that is usually the first thing a reader sees when they browse the code files. This document is important because it helps to describe to the reader what to expect in the compendium, and it gives details of how to cite the compendium.</w:t>
+        <w:t xml:space="preserve">use_readme_rmd:</w:t>
+      </w:r>
+      <w:r>
+        <w:t xml:space="preserve"> </w:t>
+      </w:r>
+      <w:r>
+        <w:t xml:space="preserve">This will create a simple document that is usually the first thing a reader sees when they browse the code files. This document is important because it helps to describe to the reader what to expect in the compendium, and it gives details of how to cite the compendium and engage with it if they want to make changes (e.g. if a reader finds a mistake that needs to be fixed).</w:t>
       </w:r>
     </w:p>
     <w:p>
@@ -3135,31 +3390,40 @@
         <w:rPr>
           <w:b/>
         </w:rPr>
-        <w:t xml:space="preserve">rrtools::use_analysis:</w:t>
-      </w:r>
-      <w:r>
-        <w:t xml:space="preserve"> </w:t>
-      </w:r>
-      <w:r>
-        <w:t xml:space="preserve">This function creates a set of folders according to the best practices for organising a typical reasearch project. We recognise that this file structure wont be perfect for every project. But we know that it will suit many projects quite well, and it will at least make the user think about how to organise their files logically, and according to best practises.</w:t>
+        <w:t xml:space="preserve">use_analysis:</w:t>
+      </w:r>
+      <w:r>
+        <w:t xml:space="preserve"> </w:t>
+      </w:r>
+      <w:r>
+        <w:t xml:space="preserve">This function creates a set of folders according to the best practices for organising a typical research project</w:t>
+      </w:r>
+      <w:r>
+        <w:t xml:space="preserve"> </w:t>
+      </w:r>
+      <w:r>
+        <w:t xml:space="preserve">(Noble 2009; Wilson et al. 2017)</w:t>
+      </w:r>
+      <w:r>
+        <w:t xml:space="preserve">. We recognise that this file structure wont be perfect for every project. But our observations show that it is in wide use, and will suit many projects quite well. It will at least make the user think about how to organise their project logically, and to make it easier for others to navigate.</w:t>
       </w:r>
     </w:p>
     <w:p>
       <w:pPr>
         <w:pStyle w:val="Heading1"/>
       </w:pPr>
-      <w:bookmarkStart w:id="40" w:name="conclusion"/>
+      <w:bookmarkStart w:id="41" w:name="conclusion"/>
       <w:r>
         <w:t xml:space="preserve">Conclusion</w:t>
       </w:r>
-      <w:bookmarkEnd w:id="40"/>
+      <w:bookmarkEnd w:id="41"/>
     </w:p>
     <w:p>
       <w:pPr>
         <w:pStyle w:val="FirstParagraph"/>
       </w:pPr>
       <w:r>
-        <w:t xml:space="preserve">Starting with the discussion of Kuhn’s influential work on paradigm-shifts in science</w:t>
+        <w:t xml:space="preserve">Starting with the discussion of Kuhn’s influential work on paradigm shifts in science</w:t>
       </w:r>
       <w:r>
         <w:t xml:space="preserve"> </w:t>
@@ -3168,41 +3432,156 @@
         <w:t xml:space="preserve">(Kuhn 1962)</w:t>
       </w:r>
       <w:r>
-        <w:t xml:space="preserve">, we offer a second explanation on how pardigm-shifts develop in science with the help of Galison</w:t>
-      </w:r>
-      <w:r>
-        <w:t xml:space="preserve"> </w:t>
-      </w:r>
-      <w:r>
-        <w:t xml:space="preserve">(1997)</w:t>
-      </w:r>
-      <w:r>
-        <w:t xml:space="preserve">, who focuses on the material culture of a science and its tools. A change in the paradigms of a discipline may also only occur, if tools to implement this change are available. The change we are aiming for is the move to a reproducible computational archaeology, that adheres to the scientific method. The tool which we have been discussing here is R, as an example for scientific scripting languages.</w:t>
-      </w:r>
-      <w:r>
-        <w:t xml:space="preserve"> </w:t>
-      </w:r>
-      <w:r>
-        <w:t xml:space="preserve">We have shown a bibliometric analysis that reveals substantial change in the use of the R programming languages in ecology. We saw that ecological and evolutionary sciences have strongly embraced R in their publications. Archaeologists have more recently taken up R, but to a much lesser degree, so far, than what we see in the other fields, and most commonly in more scientific aspects of archaeology. We also identified a small sub-set of archaeology papers that use R to make their work fully reproducible and could identify an advantage of citing R for researchers as it leads to being referenced more often.</w:t>
-      </w:r>
-    </w:p>
-    <w:p>
-      <w:pPr>
-        <w:pStyle w:val="BodyText"/>
-      </w:pPr>
-      <w:r>
-        <w:t xml:space="preserve">There is great potential for archaeologists to make their work reproducible using R and related tools, and we think this is a much needed shift in computational archaeology - linking the digital and computational times to older practices of sharing data and methods. We therefore presented our freely available R package, rrtools, which is designed to make it easy for researchers in archaeology and other fields to make their research reproducible. We hope this will help to realise some of the potential to make computational archaeological research more open and reproducible, speed the transfer of new results and methods throughout the research community without barriers due to resource availabilty, and also in this way encourage researchers to adhere to the scientific process.</w:t>
+        <w:t xml:space="preserve">, we take inspiration from</w:t>
+      </w:r>
+      <w:r>
+        <w:t xml:space="preserve"> </w:t>
+      </w:r>
+      <w:r>
+        <w:t xml:space="preserve">Galison (1997)</w:t>
+      </w:r>
+      <w:r>
+        <w:t xml:space="preserve"> </w:t>
+      </w:r>
+      <w:r>
+        <w:t xml:space="preserve">to propose a another explanation of how changes occurs in research communities, emphasising the transformative role of tools. The change we focus on is the use of scripts to document and communicate data analysis. This change will increase the computational reproducibility of archaeology, helping the discipline adhere more closely to the core values of science. The tool with the highest potential to achieve this currently is the R programming language. However, we realise that this will change in time, and in the future newer technologies will replace R. The key point here is that this transformative tool is any open source scripting language.</w:t>
+      </w:r>
+    </w:p>
+    <w:p>
+      <w:pPr>
+        <w:pStyle w:val="BodyText"/>
+      </w:pPr>
+      <w:r>
+        <w:t xml:space="preserve">We have presented a bibliometric analysis that reveals substantial change in the use of the R programming languages in ecology. Citations patterns show that ecological and evolutionary sciences have strongly embraced R in their publications. Archaeologists have more recently taken up R, but to a much lesser degree, so far, than what we see in the other fields, and most commonly in more scientific aspects of archaeology. We identifed an advantage of citing R for researchers as it leads to being referenced more often. We also identified a small, but increasing, set of archaeology papers that use R to make their work fully reproducible. In reflecting on these results, we have noted the technicity of coding in how it mediates between humans, nature and technology. We’ve proposed that the increasing adoption of coding among archaeologists is a form of active boundary work, shifting the boundary between scientific and unscientific archaeology, and is developing a trading zone between archaeologists and programming specialists such as computer scientists and software engineers as they search for useful tools. Many useful tools have already emerged from this trading zone, including our R package, rrtools, designed to make it easy for researchers to make their research reproducible. We hope this will help to realise some of the potential to make archaeological research more open and reproducible, both within the research community and to the public, as well as speeding the transfer of new results and methods throughout the research community without barriers due to access to resources, and also in this way supporting the practice of archaeology that is more faithful to the core values of science.</w:t>
+      </w:r>
+    </w:p>
+    <w:p>
+      <w:pPr>
+        <w:pStyle w:val="BodyText"/>
+      </w:pPr>
+      <w:r>
+        <w:t xml:space="preserve">We have outlined a positive future for archaeology where research publications are accompanied by code and data, enabling a</w:t>
+      </w:r>
+      <w:r>
+        <w:t xml:space="preserve"> </w:t>
+      </w:r>
+      <w:r>
+        <w:t xml:space="preserve">‘</w:t>
+      </w:r>
+      <w:r>
+        <w:t xml:space="preserve">critical self-consciousness</w:t>
+      </w:r>
+      <w:r>
+        <w:t xml:space="preserve">’</w:t>
+      </w:r>
+      <w:r>
+        <w:t xml:space="preserve"> </w:t>
+      </w:r>
+      <w:r>
+        <w:t xml:space="preserve">at a community-wide scale, similar to that imagined by</w:t>
+      </w:r>
+      <w:r>
+        <w:t xml:space="preserve"> </w:t>
+      </w:r>
+      <w:r>
+        <w:t xml:space="preserve">Clarke (1973)</w:t>
+      </w:r>
+      <w:r>
+        <w:t xml:space="preserve"> </w:t>
+      </w:r>
+      <w:r>
+        <w:t xml:space="preserve">as part of the discipline’s</w:t>
+      </w:r>
+      <w:r>
+        <w:t xml:space="preserve"> </w:t>
+      </w:r>
+      <w:r>
+        <w:t xml:space="preserve">‘</w:t>
+      </w:r>
+      <w:r>
+        <w:t xml:space="preserve">loss of innocence</w:t>
+      </w:r>
+      <w:r>
+        <w:t xml:space="preserve">’</w:t>
+      </w:r>
+      <w:r>
+        <w:t xml:space="preserve">. A charactertic of this stage of disciplinary maturity is</w:t>
+      </w:r>
+      <w:r>
+        <w:t xml:space="preserve"> </w:t>
+      </w:r>
+      <w:r>
+        <w:t xml:space="preserve">‘</w:t>
+      </w:r>
+      <w:r>
+        <w:t xml:space="preserve">a closer understanding of its internal structure</w:t>
+      </w:r>
+      <w:r>
+        <w:t xml:space="preserve">’</w:t>
+      </w:r>
+      <w:r>
+        <w:t xml:space="preserve"> </w:t>
+      </w:r>
+      <w:r>
+        <w:t xml:space="preserve">(Clarke 1973: 7)</w:t>
+      </w:r>
+      <w:r>
+        <w:t xml:space="preserve">, and we can think of no more efficient and intelligible way to communicate the internals of archaeological analyses to other members of the discipline than by encoding the assumptions, logic, and calculations in scripts of an open source programming language. If we accept that that is necessary for the future of the discipline, we must confront two implications. First is that there is currently a shortage of incentives to motivate use and sharing of code. Our observation is that many researchers will not change unless required to by gate-keepers at prestigious journals and funding sources. In other research communities we see people in these gate-keeping roles (e.g. in over 5,000 journals and professional organizations) effecting change by adopting the Transparency and Openness Promotion Guidelines that establish community standards of code and data availability that help to align scientific ideals with practices and disciplinary norms</w:t>
+      </w:r>
+      <w:r>
+        <w:t xml:space="preserve"> </w:t>
+      </w:r>
+      <w:r>
+        <w:t xml:space="preserve">(Nosek et al. 2015a)</w:t>
+      </w:r>
+      <w:r>
+        <w:t xml:space="preserve">. Simple forms of signalling, such as badges on papers to indicate that the authors have made code and data available, may also help to shift norms and raise awareness of these desirable behaviours</w:t>
+      </w:r>
+      <w:r>
+        <w:t xml:space="preserve"> </w:t>
+      </w:r>
+      <w:r>
+        <w:t xml:space="preserve">(Kidwell et al. 2016)</w:t>
+      </w:r>
+      <w:r>
+        <w:t xml:space="preserve">.</w:t>
+      </w:r>
+    </w:p>
+    <w:p>
+      <w:pPr>
+        <w:pStyle w:val="BodyText"/>
+      </w:pPr>
+      <w:r>
+        <w:t xml:space="preserve">However, cultural change on an community-wide scale, such as a shift to the wide-spread use of code among archaeologists, is most likely to happen via the slow enculturation of people as they internalize norms during their formative years, and not via contemporaneous exposure to external cultural influences</w:t>
+      </w:r>
+      <w:r>
+        <w:t xml:space="preserve"> </w:t>
+      </w:r>
+      <w:r>
+        <w:t xml:space="preserve">(Vaisey and Lizardo 2016)</w:t>
+      </w:r>
+      <w:r>
+        <w:t xml:space="preserve">. This means it is unlikely that a professional archaeologist reading this paper, or ones like it, will be motivated to use code if they were not trained to work with code at the start of their career. The implication here is that the most effective way to stimulate this change is during the formative years of professional training. This means updating our professional training curricula by shifting from a model of creating T-shaped researchers (where the vertical bar on the T represents the depth of specialist skills and expertise in archaeology, whereas the horizontal bar is the bredth of skills and knowledge of related and intersecting fields) to gamma-shaped researchers</w:t>
+      </w:r>
+      <w:r>
+        <w:t xml:space="preserve"> </w:t>
+      </w:r>
+      <w:r>
+        <w:t xml:space="preserve">(Fiore-Gartland 2017)</w:t>
+      </w:r>
+      <w:r>
+        <w:t xml:space="preserve">. A gamma-shaped researcher has expert-level depth in archaeology, and is versed and proficient in other domains the provide skills such as analysing data with a programming language. A gamma-shaped researcher with their MA or PhD in archaeology may also be conversant in the language and culture of computer science enough to have conversations and collaborate in the trading zone, but does not need to be an expert in computer science to advance that discipline.</w:t>
       </w:r>
     </w:p>
     <w:p>
       <w:pPr>
         <w:pStyle w:val="Heading2"/>
       </w:pPr>
-      <w:bookmarkStart w:id="41" w:name="acknowledgements"/>
+      <w:bookmarkStart w:id="42" w:name="acknowledgements"/>
       <w:r>
         <w:t xml:space="preserve">Acknowledgements</w:t>
       </w:r>
-      <w:bookmarkEnd w:id="41"/>
+      <w:bookmarkEnd w:id="42"/>
     </w:p>
     <w:p>
       <w:pPr>
@@ -3216,24 +3595,24 @@
       <w:pPr>
         <w:pStyle w:val="Heading5"/>
       </w:pPr>
-      <w:bookmarkStart w:id="42" w:name="pagebreak"/>
+      <w:bookmarkStart w:id="43" w:name="pagebreak"/>
       <w:r>
         <w:t xml:space="preserve">pagebreak</w:t>
       </w:r>
-      <w:bookmarkEnd w:id="42"/>
+      <w:bookmarkEnd w:id="43"/>
     </w:p>
     <w:p>
       <w:pPr>
         <w:pStyle w:val="Heading1"/>
       </w:pPr>
-      <w:bookmarkStart w:id="43" w:name="references"/>
+      <w:bookmarkStart w:id="44" w:name="references"/>
       <w:r>
         <w:t xml:space="preserve">References</w:t>
       </w:r>
-      <w:bookmarkEnd w:id="43"/>
-    </w:p>
-    <w:bookmarkStart w:id="125" w:name="refs"/>
-    <w:bookmarkStart w:id="44" w:name="ref-Abari2012"/>
+      <w:bookmarkEnd w:id="44"/>
+    </w:p>
+    <w:bookmarkStart w:id="163" w:name="refs"/>
+    <w:bookmarkStart w:id="45" w:name="ref-Abari2012"/>
     <w:p>
       <w:pPr>
         <w:pStyle w:val="FirstParagraph"/>
@@ -3254,8 +3633,44 @@
         <w:t xml:space="preserve">, 9(6): 43–52.</w:t>
       </w:r>
     </w:p>
-    <w:bookmarkEnd w:id="44"/>
-    <w:bookmarkStart w:id="45" w:name="ref-andersen2013second"/>
+    <w:bookmarkEnd w:id="45"/>
+    <w:bookmarkStart w:id="47" w:name="ref-Akerlof_Michaillat_2018"/>
+    <w:p>
+      <w:pPr>
+        <w:pStyle w:val="BodyText"/>
+      </w:pPr>
+      <w:r>
+        <w:t xml:space="preserve">Akerlof, G A and Michaillat, P 2018 Persistence of false paradigms in low-power sciences,</w:t>
+      </w:r>
+      <w:r>
+        <w:t xml:space="preserve"> </w:t>
+      </w:r>
+      <w:r>
+        <w:rPr>
+          <w:i/>
+        </w:rPr>
+        <w:t xml:space="preserve">Proceedings of the National Academy of Sciences</w:t>
+      </w:r>
+      <w:r>
+        <w:t xml:space="preserve">, 115(52): 13228–13233. DOI:</w:t>
+      </w:r>
+      <w:r>
+        <w:t xml:space="preserve"> </w:t>
+      </w:r>
+      <w:hyperlink r:id="rId46">
+        <w:r>
+          <w:rPr>
+            <w:rStyle w:val="Hyperlink"/>
+          </w:rPr>
+          <w:t xml:space="preserve">https://doi.org/10.1073/pnas.1816454115</w:t>
+        </w:r>
+      </w:hyperlink>
+      <w:r>
+        <w:t xml:space="preserve">.</w:t>
+      </w:r>
+    </w:p>
+    <w:bookmarkEnd w:id="47"/>
+    <w:bookmarkStart w:id="48" w:name="ref-andersen2013second"/>
     <w:p>
       <w:pPr>
         <w:pStyle w:val="BodyText"/>
@@ -3276,8 +3691,8 @@
         <w:t xml:space="preserve">, 32(1): 3–8.</w:t>
       </w:r>
     </w:p>
-    <w:bookmarkEnd w:id="45"/>
-    <w:bookmarkStart w:id="46" w:name="ref-Montelius_1899"/>
+    <w:bookmarkEnd w:id="48"/>
+    <w:bookmarkStart w:id="49" w:name="ref-Montelius_1899"/>
     <w:p>
       <w:pPr>
         <w:pStyle w:val="BodyText"/>
@@ -3286,14 +3701,14 @@
         <w:t xml:space="preserve">Anon 1899 Typologien eller utvecklingsläran tillämpad på det menskliga arbetet, (10): 237–268.</w:t>
       </w:r>
     </w:p>
-    <w:bookmarkEnd w:id="46"/>
-    <w:bookmarkStart w:id="48" w:name="ref-authorguidelines_JCAA"/>
-    <w:p>
-      <w:pPr>
-        <w:pStyle w:val="BodyText"/>
-      </w:pPr>
-      <w:r>
-        <w:t xml:space="preserve">Anon n.d.</w:t>
+    <w:bookmarkEnd w:id="49"/>
+    <w:bookmarkStart w:id="51" w:name="ref-Baker_2017"/>
+    <w:p>
+      <w:pPr>
+        <w:pStyle w:val="BodyText"/>
+      </w:pPr>
+      <w:r>
+        <w:t xml:space="preserve">Baker, M 2017 Scientific computing: Code alert,</w:t>
       </w:r>
       <w:r>
         <w:t xml:space="preserve"> </w:t>
@@ -3302,6 +3717,478 @@
         <w:rPr>
           <w:i/>
         </w:rPr>
+        <w:t xml:space="preserve">Nature</w:t>
+      </w:r>
+      <w:r>
+        <w:t xml:space="preserve">, 541(7638): 563–565. DOI:</w:t>
+      </w:r>
+      <w:r>
+        <w:t xml:space="preserve"> </w:t>
+      </w:r>
+      <w:hyperlink r:id="rId50">
+        <w:r>
+          <w:rPr>
+            <w:rStyle w:val="Hyperlink"/>
+          </w:rPr>
+          <w:t xml:space="preserve">https://doi.org/10.1038/nj7638-563a</w:t>
+        </w:r>
+      </w:hyperlink>
+      <w:r>
+        <w:t xml:space="preserve">.</w:t>
+      </w:r>
+    </w:p>
+    <w:bookmarkEnd w:id="51"/>
+    <w:bookmarkStart w:id="53" w:name="ref-Barnes2010"/>
+    <w:p>
+      <w:pPr>
+        <w:pStyle w:val="BodyText"/>
+      </w:pPr>
+      <w:r>
+        <w:t xml:space="preserve">Barnes, N 2010 Publish your computer code: It is good enough,</w:t>
+      </w:r>
+      <w:r>
+        <w:t xml:space="preserve"> </w:t>
+      </w:r>
+      <w:r>
+        <w:rPr>
+          <w:i/>
+        </w:rPr>
+        <w:t xml:space="preserve">Nature News</w:t>
+      </w:r>
+      <w:r>
+        <w:t xml:space="preserve">, 467(7317): 753–753. DOI:</w:t>
+      </w:r>
+      <w:r>
+        <w:t xml:space="preserve"> </w:t>
+      </w:r>
+      <w:hyperlink r:id="rId52">
+        <w:r>
+          <w:rPr>
+            <w:rStyle w:val="Hyperlink"/>
+          </w:rPr>
+          <w:t xml:space="preserve">https://doi.org/10.1038/467753a</w:t>
+        </w:r>
+      </w:hyperlink>
+      <w:r>
+        <w:t xml:space="preserve">.</w:t>
+      </w:r>
+    </w:p>
+    <w:bookmarkEnd w:id="53"/>
+    <w:bookmarkStart w:id="54" w:name="ref-Baumer2014"/>
+    <w:p>
+      <w:pPr>
+        <w:pStyle w:val="BodyText"/>
+      </w:pPr>
+      <w:r>
+        <w:t xml:space="preserve">Baumer, B, Cetinkaya-Rundel, M, Bray, A, Loi, L and Horton, N J 2014 R markdown: Integrating a reproducible analysis tool into introductory statistics,</w:t>
+      </w:r>
+      <w:r>
+        <w:t xml:space="preserve"> </w:t>
+      </w:r>
+      <w:r>
+        <w:rPr>
+          <w:i/>
+        </w:rPr>
+        <w:t xml:space="preserve">Technology Innovations in Statistics Education</w:t>
+      </w:r>
+      <w:r>
+        <w:t xml:space="preserve">, 8(1):.</w:t>
+      </w:r>
+    </w:p>
+    <w:bookmarkEnd w:id="54"/>
+    <w:bookmarkStart w:id="55" w:name="ref-bayliss2009rolling"/>
+    <w:p>
+      <w:pPr>
+        <w:pStyle w:val="BodyText"/>
+      </w:pPr>
+      <w:r>
+        <w:t xml:space="preserve">Bayliss, A 2009 Rolling out revolution: Using radiocarbon dating in archaeology,</w:t>
+      </w:r>
+      <w:r>
+        <w:t xml:space="preserve"> </w:t>
+      </w:r>
+      <w:r>
+        <w:rPr>
+          <w:i/>
+        </w:rPr>
+        <w:t xml:space="preserve">Radiocarbon</w:t>
+      </w:r>
+      <w:r>
+        <w:t xml:space="preserve">, 51(1): 123–147.</w:t>
+      </w:r>
+    </w:p>
+    <w:bookmarkEnd w:id="55"/>
+    <w:bookmarkStart w:id="56" w:name="ref-binford1982paradigms"/>
+    <w:p>
+      <w:pPr>
+        <w:pStyle w:val="BodyText"/>
+      </w:pPr>
+      <w:r>
+        <w:t xml:space="preserve">Binford, L R and Sabloff, J A 1982 Paradigms, systematics, and archaeology,</w:t>
+      </w:r>
+      <w:r>
+        <w:t xml:space="preserve"> </w:t>
+      </w:r>
+      <w:r>
+        <w:rPr>
+          <w:i/>
+        </w:rPr>
+        <w:t xml:space="preserve">Journal of Anthropological Research</w:t>
+      </w:r>
+      <w:r>
+        <w:t xml:space="preserve">, 38(2): 137–153.</w:t>
+      </w:r>
+    </w:p>
+    <w:bookmarkEnd w:id="56"/>
+    <w:bookmarkStart w:id="57" w:name="ref-boyd1988culture"/>
+    <w:p>
+      <w:pPr>
+        <w:pStyle w:val="BodyText"/>
+      </w:pPr>
+      <w:r>
+        <w:t xml:space="preserve">Boyd, R and Richerson, P J 1988</w:t>
+      </w:r>
+      <w:r>
+        <w:t xml:space="preserve"> </w:t>
+      </w:r>
+      <w:r>
+        <w:rPr>
+          <w:i/>
+        </w:rPr>
+        <w:t xml:space="preserve">Culture and the evolutionary process</w:t>
+      </w:r>
+      <w:r>
+        <w:t xml:space="preserve">. University of Chicago press.</w:t>
+      </w:r>
+    </w:p>
+    <w:bookmarkEnd w:id="57"/>
+    <w:bookmarkStart w:id="59" w:name="ref-Bray2014"/>
+    <w:p>
+      <w:pPr>
+        <w:pStyle w:val="BodyText"/>
+      </w:pPr>
+      <w:r>
+        <w:t xml:space="preserve">Bray, A, Çetinkaya-Rundel, M and Stangl, D 2014 Taking a chance in the classroom: Five concrete reasons your students should be learning to analyze data in the reproducible paradigm,</w:t>
+      </w:r>
+      <w:r>
+        <w:t xml:space="preserve"> </w:t>
+      </w:r>
+      <w:r>
+        <w:rPr>
+          <w:i/>
+        </w:rPr>
+        <w:t xml:space="preserve">chance</w:t>
+      </w:r>
+      <w:r>
+        <w:t xml:space="preserve">, 27(3): 53–56. DOI:</w:t>
+      </w:r>
+      <w:r>
+        <w:t xml:space="preserve"> </w:t>
+      </w:r>
+      <w:hyperlink r:id="rId58">
+        <w:r>
+          <w:rPr>
+            <w:rStyle w:val="Hyperlink"/>
+          </w:rPr>
+          <w:t xml:space="preserve">https://doi.org/10.1080/09332480.2014.965635</w:t>
+        </w:r>
+      </w:hyperlink>
+      <w:r>
+        <w:t xml:space="preserve">.</w:t>
+      </w:r>
+    </w:p>
+    <w:bookmarkEnd w:id="59"/>
+    <w:bookmarkStart w:id="60" w:name="ref-burnham2003model"/>
+    <w:p>
+      <w:pPr>
+        <w:pStyle w:val="BodyText"/>
+      </w:pPr>
+      <w:r>
+        <w:t xml:space="preserve">Burnham, K P and Anderson, D R 2003</w:t>
+      </w:r>
+      <w:r>
+        <w:t xml:space="preserve"> </w:t>
+      </w:r>
+      <w:r>
+        <w:rPr>
+          <w:i/>
+        </w:rPr>
+        <w:t xml:space="preserve">Model selection and multimodel inference: A practical information-theoretic approach</w:t>
+      </w:r>
+      <w:r>
+        <w:t xml:space="preserve">. Springer Science &amp; Business Media.</w:t>
+      </w:r>
+    </w:p>
+    <w:bookmarkEnd w:id="60"/>
+    <w:bookmarkStart w:id="62" w:name="ref-Casadevalle00158_16"/>
+    <w:p>
+      <w:pPr>
+        <w:pStyle w:val="BodyText"/>
+      </w:pPr>
+      <w:r>
+        <w:t xml:space="preserve">Casadevall, A and Fang, F C 2016 Revolutionary science,</w:t>
+      </w:r>
+      <w:r>
+        <w:t xml:space="preserve"> </w:t>
+      </w:r>
+      <w:r>
+        <w:rPr>
+          <w:i/>
+        </w:rPr>
+        <w:t xml:space="preserve">mBio</w:t>
+      </w:r>
+      <w:r>
+        <w:t xml:space="preserve">, 7(2):. DOI:</w:t>
+      </w:r>
+      <w:r>
+        <w:t xml:space="preserve"> </w:t>
+      </w:r>
+      <w:hyperlink r:id="rId61">
+        <w:r>
+          <w:rPr>
+            <w:rStyle w:val="Hyperlink"/>
+          </w:rPr>
+          <w:t xml:space="preserve">https://doi.org/10.1128/mBio.00158-16</w:t>
+        </w:r>
+      </w:hyperlink>
+      <w:r>
+        <w:t xml:space="preserve">.</w:t>
+      </w:r>
+    </w:p>
+    <w:bookmarkEnd w:id="62"/>
+    <w:bookmarkStart w:id="63" w:name="ref-cassirer_form_1930"/>
+    <w:p>
+      <w:pPr>
+        <w:pStyle w:val="BodyText"/>
+      </w:pPr>
+      <w:r>
+        <w:t xml:space="preserve">Cassirer, E 2004 Form und technik. In:</w:t>
+      </w:r>
+      <w:r>
+        <w:t xml:space="preserve"> </w:t>
+      </w:r>
+      <w:r>
+        <w:rPr>
+          <w:i/>
+        </w:rPr>
+        <w:t xml:space="preserve">Gesammelte werke. Hamburger ausgabe, band 17: Aufsätze und kleine schriften (1927–1931)</w:t>
+      </w:r>
+      <w:r>
+        <w:t xml:space="preserve">. Hamburg: Felix Meiner Verlag.</w:t>
+      </w:r>
+    </w:p>
+    <w:bookmarkEnd w:id="63"/>
+    <w:bookmarkStart w:id="64" w:name="ref-chase2012geospatial"/>
+    <w:p>
+      <w:pPr>
+        <w:pStyle w:val="BodyText"/>
+      </w:pPr>
+      <w:r>
+        <w:t xml:space="preserve">Chase, A F, Chase, D Z, Fisher, C T, Leisz, S J and Weishampel, J F 2012 Geospatial revolution and remote sensing lidar in mesoamerican archaeology,</w:t>
+      </w:r>
+      <w:r>
+        <w:t xml:space="preserve"> </w:t>
+      </w:r>
+      <w:r>
+        <w:rPr>
+          <w:i/>
+        </w:rPr>
+        <w:t xml:space="preserve">Proceedings of the National Academy of Sciences</w:t>
+      </w:r>
+      <w:r>
+        <w:t xml:space="preserve">, 109(32): 12916–12921.</w:t>
+      </w:r>
+    </w:p>
+    <w:bookmarkEnd w:id="64"/>
+    <w:bookmarkStart w:id="66" w:name="ref-Clark_1993"/>
+    <w:p>
+      <w:pPr>
+        <w:pStyle w:val="BodyText"/>
+      </w:pPr>
+      <w:r>
+        <w:t xml:space="preserve">Clark, G A 1993 Paradigms in science and archaeology,</w:t>
+      </w:r>
+      <w:r>
+        <w:t xml:space="preserve"> </w:t>
+      </w:r>
+      <w:r>
+        <w:rPr>
+          <w:i/>
+        </w:rPr>
+        <w:t xml:space="preserve">Journal of Archaeological Research</w:t>
+      </w:r>
+      <w:r>
+        <w:t xml:space="preserve">, 1(3): 203–234. DOI:</w:t>
+      </w:r>
+      <w:r>
+        <w:t xml:space="preserve"> </w:t>
+      </w:r>
+      <w:hyperlink r:id="rId65">
+        <w:r>
+          <w:rPr>
+            <w:rStyle w:val="Hyperlink"/>
+          </w:rPr>
+          <w:t xml:space="preserve">https://doi.org/10.1007/BF01326535</w:t>
+        </w:r>
+      </w:hyperlink>
+      <w:r>
+        <w:t xml:space="preserve">.</w:t>
+      </w:r>
+    </w:p>
+    <w:bookmarkEnd w:id="66"/>
+    <w:bookmarkStart w:id="67" w:name="ref-clarke1973archaeology"/>
+    <w:p>
+      <w:pPr>
+        <w:pStyle w:val="BodyText"/>
+      </w:pPr>
+      <w:r>
+        <w:t xml:space="preserve">Clarke, D 1973 Archaeology: The loss of innocence,</w:t>
+      </w:r>
+      <w:r>
+        <w:t xml:space="preserve"> </w:t>
+      </w:r>
+      <w:r>
+        <w:rPr>
+          <w:i/>
+        </w:rPr>
+        <w:t xml:space="preserve">Antiquity</w:t>
+      </w:r>
+      <w:r>
+        <w:t xml:space="preserve">, 47(185): 6–18.</w:t>
+      </w:r>
+    </w:p>
+    <w:bookmarkEnd w:id="67"/>
+    <w:bookmarkStart w:id="69" w:name="ref-Dafoe2014"/>
+    <w:p>
+      <w:pPr>
+        <w:pStyle w:val="BodyText"/>
+      </w:pPr>
+      <w:r>
+        <w:t xml:space="preserve">Dafoe, A 2014 Science deserves better: The imperative to share complete replication files,</w:t>
+      </w:r>
+      <w:r>
+        <w:t xml:space="preserve"> </w:t>
+      </w:r>
+      <w:r>
+        <w:rPr>
+          <w:i/>
+        </w:rPr>
+        <w:t xml:space="preserve">PS: Political Science &amp; Politics</w:t>
+      </w:r>
+      <w:r>
+        <w:t xml:space="preserve">, 47(01): 60–66. DOI:</w:t>
+      </w:r>
+      <w:r>
+        <w:t xml:space="preserve"> </w:t>
+      </w:r>
+      <w:hyperlink r:id="rId68">
+        <w:r>
+          <w:rPr>
+            <w:rStyle w:val="Hyperlink"/>
+          </w:rPr>
+          <w:t xml:space="preserve">https://doi.org/10.1017/S104909651300173X</w:t>
+        </w:r>
+      </w:hyperlink>
+      <w:r>
+        <w:t xml:space="preserve">.</w:t>
+      </w:r>
+    </w:p>
+    <w:bookmarkEnd w:id="69"/>
+    <w:bookmarkStart w:id="70" w:name="ref-Dyson_2000"/>
+    <w:p>
+      <w:pPr>
+        <w:pStyle w:val="BodyText"/>
+      </w:pPr>
+      <w:r>
+        <w:t xml:space="preserve">Dyson, F 2000</w:t>
+      </w:r>
+      <w:r>
+        <w:t xml:space="preserve"> </w:t>
+      </w:r>
+      <w:r>
+        <w:rPr>
+          <w:i/>
+        </w:rPr>
+        <w:t xml:space="preserve">The sun, the genome, and the internet</w:t>
+      </w:r>
+      <w:r>
+        <w:t xml:space="preserve">. New york public library lectures in humanities. Oxford University Press.</w:t>
+      </w:r>
+    </w:p>
+    <w:bookmarkEnd w:id="70"/>
+    <w:bookmarkStart w:id="71" w:name="ref-dyson2012science"/>
+    <w:p>
+      <w:pPr>
+        <w:pStyle w:val="BodyText"/>
+      </w:pPr>
+      <w:r>
+        <w:t xml:space="preserve">Dyson, F J 2012 Is science mostly driven by ideas or by tools?,</w:t>
+      </w:r>
+      <w:r>
+        <w:t xml:space="preserve"> </w:t>
+      </w:r>
+      <w:r>
+        <w:rPr>
+          <w:i/>
+        </w:rPr>
+        <w:t xml:space="preserve">Science</w:t>
+      </w:r>
+      <w:r>
+        <w:t xml:space="preserve">, 338(6113): 1426–1427.</w:t>
+      </w:r>
+    </w:p>
+    <w:bookmarkEnd w:id="71"/>
+    <w:bookmarkStart w:id="73" w:name="ref-Editors_2017"/>
+    <w:p>
+      <w:pPr>
+        <w:pStyle w:val="BodyText"/>
+      </w:pPr>
+      <w:r>
+        <w:t xml:space="preserve">Editors 2017 Extending transparency to code,</w:t>
+      </w:r>
+      <w:r>
+        <w:t xml:space="preserve"> </w:t>
+      </w:r>
+      <w:r>
+        <w:rPr>
+          <w:i/>
+        </w:rPr>
+        <w:t xml:space="preserve">Nature Neuroscience</w:t>
+      </w:r>
+      <w:r>
+        <w:t xml:space="preserve">, 20(6): 761. DOI:</w:t>
+      </w:r>
+      <w:r>
+        <w:t xml:space="preserve"> </w:t>
+      </w:r>
+      <w:hyperlink r:id="rId72">
+        <w:r>
+          <w:rPr>
+            <w:rStyle w:val="Hyperlink"/>
+          </w:rPr>
+          <w:t xml:space="preserve">https://doi.org/10.1038/nn.4579</w:t>
+        </w:r>
+      </w:hyperlink>
+      <w:r>
+        <w:t xml:space="preserve">.</w:t>
+      </w:r>
+    </w:p>
+    <w:bookmarkEnd w:id="73"/>
+    <w:bookmarkStart w:id="75" w:name="ref-authorguidelines_JCAA"/>
+    <w:p>
+      <w:pPr>
+        <w:pStyle w:val="BodyText"/>
+      </w:pPr>
+      <w:r>
+        <w:t xml:space="preserve">Editors, J n.d.</w:t>
+      </w:r>
+      <w:r>
+        <w:t xml:space="preserve"> </w:t>
+      </w:r>
+      <w:r>
+        <w:rPr>
+          <w:i/>
+        </w:rPr>
         <w:t xml:space="preserve">Authour guidelines journal of computer applications in archaeology</w:t>
       </w:r>
       <w:r>
@@ -3310,7 +4197,7 @@
       <w:r>
         <w:t xml:space="preserve"> </w:t>
       </w:r>
-      <w:hyperlink r:id="rId47">
+      <w:hyperlink r:id="rId74">
         <w:r>
           <w:rPr>
             <w:rStyle w:val="Hyperlink"/>
@@ -3325,14 +4212,14 @@
         <w:t xml:space="preserve">[Last accessed 18 December 2018].</w:t>
       </w:r>
     </w:p>
-    <w:bookmarkEnd w:id="48"/>
-    <w:bookmarkStart w:id="50" w:name="ref-Barnes2010"/>
-    <w:p>
-      <w:pPr>
-        <w:pStyle w:val="BodyText"/>
-      </w:pPr>
-      <w:r>
-        <w:t xml:space="preserve">Barnes, N 2010 Publish your computer code: It is good enough,</w:t>
+    <w:bookmarkEnd w:id="75"/>
+    <w:bookmarkStart w:id="77" w:name="ref-Eglen2009"/>
+    <w:p>
+      <w:pPr>
+        <w:pStyle w:val="BodyText"/>
+      </w:pPr>
+      <w:r>
+        <w:t xml:space="preserve">Eglen, S J 2009 A quick guide to teaching r programming to computational biology students,</w:t>
       </w:r>
       <w:r>
         <w:t xml:space="preserve"> </w:t>
@@ -3341,318 +4228,6 @@
         <w:rPr>
           <w:i/>
         </w:rPr>
-        <w:t xml:space="preserve">Nature News</w:t>
-      </w:r>
-      <w:r>
-        <w:t xml:space="preserve">, 467(7317): 753–753. DOI:</w:t>
-      </w:r>
-      <w:r>
-        <w:t xml:space="preserve"> </w:t>
-      </w:r>
-      <w:hyperlink r:id="rId49">
-        <w:r>
-          <w:rPr>
-            <w:rStyle w:val="Hyperlink"/>
-          </w:rPr>
-          <w:t xml:space="preserve">https://doi.org/10.1038/467753a</w:t>
-        </w:r>
-      </w:hyperlink>
-      <w:r>
-        <w:t xml:space="preserve">.</w:t>
-      </w:r>
-    </w:p>
-    <w:bookmarkEnd w:id="50"/>
-    <w:bookmarkStart w:id="51" w:name="ref-Baumer2014"/>
-    <w:p>
-      <w:pPr>
-        <w:pStyle w:val="BodyText"/>
-      </w:pPr>
-      <w:r>
-        <w:t xml:space="preserve">Baumer, B, Cetinkaya-Rundel, M, Bray, A, Loi, L and Horton, N J 2014 R markdown: Integrating a reproducible analysis tool into introductory statistics,</w:t>
-      </w:r>
-      <w:r>
-        <w:t xml:space="preserve"> </w:t>
-      </w:r>
-      <w:r>
-        <w:rPr>
-          <w:i/>
-        </w:rPr>
-        <w:t xml:space="preserve">Technology Innovations in Statistics Education</w:t>
-      </w:r>
-      <w:r>
-        <w:t xml:space="preserve">, 8(1):.</w:t>
-      </w:r>
-    </w:p>
-    <w:bookmarkEnd w:id="51"/>
-    <w:bookmarkStart w:id="52" w:name="ref-binford1982paradigms"/>
-    <w:p>
-      <w:pPr>
-        <w:pStyle w:val="BodyText"/>
-      </w:pPr>
-      <w:r>
-        <w:t xml:space="preserve">Binford, L R and Sabloff, J A 1982 Paradigms, systematics, and archaeology,</w:t>
-      </w:r>
-      <w:r>
-        <w:t xml:space="preserve"> </w:t>
-      </w:r>
-      <w:r>
-        <w:rPr>
-          <w:i/>
-        </w:rPr>
-        <w:t xml:space="preserve">Journal of Anthropological Research</w:t>
-      </w:r>
-      <w:r>
-        <w:t xml:space="preserve">, 38(2): 137–153.</w:t>
-      </w:r>
-    </w:p>
-    <w:bookmarkEnd w:id="52"/>
-    <w:bookmarkStart w:id="54" w:name="ref-Bray2014"/>
-    <w:p>
-      <w:pPr>
-        <w:pStyle w:val="BodyText"/>
-      </w:pPr>
-      <w:r>
-        <w:t xml:space="preserve">Bray, A, Çetinkaya-Rundel, M and Stangl, D 2014 Taking a chance in the classroom: Five concrete reasons your students should be learning to analyze data in the reproducible paradigm,</w:t>
-      </w:r>
-      <w:r>
-        <w:t xml:space="preserve"> </w:t>
-      </w:r>
-      <w:r>
-        <w:rPr>
-          <w:i/>
-        </w:rPr>
-        <w:t xml:space="preserve">chance</w:t>
-      </w:r>
-      <w:r>
-        <w:t xml:space="preserve">, 27(3): 53–56. DOI:</w:t>
-      </w:r>
-      <w:r>
-        <w:t xml:space="preserve"> </w:t>
-      </w:r>
-      <w:hyperlink r:id="rId53">
-        <w:r>
-          <w:rPr>
-            <w:rStyle w:val="Hyperlink"/>
-          </w:rPr>
-          <w:t xml:space="preserve">https://doi.org/10.1080/09332480.2014.965635</w:t>
-        </w:r>
-      </w:hyperlink>
-      <w:r>
-        <w:t xml:space="preserve">.</w:t>
-      </w:r>
-    </w:p>
-    <w:bookmarkEnd w:id="54"/>
-    <w:bookmarkStart w:id="55" w:name="ref-burnham2003model"/>
-    <w:p>
-      <w:pPr>
-        <w:pStyle w:val="BodyText"/>
-      </w:pPr>
-      <w:r>
-        <w:t xml:space="preserve">Burnham, K P and Anderson, D R 2003</w:t>
-      </w:r>
-      <w:r>
-        <w:t xml:space="preserve"> </w:t>
-      </w:r>
-      <w:r>
-        <w:rPr>
-          <w:i/>
-        </w:rPr>
-        <w:t xml:space="preserve">Model selection and multimodel inference: A practical information-theoretic approach</w:t>
-      </w:r>
-      <w:r>
-        <w:t xml:space="preserve">. Springer Science &amp; Business Media.</w:t>
-      </w:r>
-    </w:p>
-    <w:bookmarkEnd w:id="55"/>
-    <w:bookmarkStart w:id="57" w:name="ref-Casadevalle00158_16"/>
-    <w:p>
-      <w:pPr>
-        <w:pStyle w:val="BodyText"/>
-      </w:pPr>
-      <w:r>
-        <w:t xml:space="preserve">Casadevall, A and Fang, F C 2016 Revolutionary science,</w:t>
-      </w:r>
-      <w:r>
-        <w:t xml:space="preserve"> </w:t>
-      </w:r>
-      <w:r>
-        <w:rPr>
-          <w:i/>
-        </w:rPr>
-        <w:t xml:space="preserve">mBio</w:t>
-      </w:r>
-      <w:r>
-        <w:t xml:space="preserve">, 7(2):. DOI:</w:t>
-      </w:r>
-      <w:r>
-        <w:t xml:space="preserve"> </w:t>
-      </w:r>
-      <w:hyperlink r:id="rId56">
-        <w:r>
-          <w:rPr>
-            <w:rStyle w:val="Hyperlink"/>
-          </w:rPr>
-          <w:t xml:space="preserve">https://doi.org/10.1128/mBio.00158-16</w:t>
-        </w:r>
-      </w:hyperlink>
-      <w:r>
-        <w:t xml:space="preserve">.</w:t>
-      </w:r>
-    </w:p>
-    <w:bookmarkEnd w:id="57"/>
-    <w:bookmarkStart w:id="58" w:name="ref-cassirer_form_1930"/>
-    <w:p>
-      <w:pPr>
-        <w:pStyle w:val="BodyText"/>
-      </w:pPr>
-      <w:r>
-        <w:t xml:space="preserve">Cassirer, E n.d. Form und technik. In:</w:t>
-      </w:r>
-      <w:r>
-        <w:t xml:space="preserve"> </w:t>
-      </w:r>
-      <w:r>
-        <w:rPr>
-          <w:i/>
-        </w:rPr>
-        <w:t xml:space="preserve">Gesammelte werke. Hamburger ausgabe, band 17: Aufsätze und kleine schriften (1927–1931)</w:t>
-      </w:r>
-      <w:r>
-        <w:t xml:space="preserve">. Hamburg: Felix Meiner Verlag.</w:t>
-      </w:r>
-    </w:p>
-    <w:bookmarkEnd w:id="58"/>
-    <w:bookmarkStart w:id="60" w:name="ref-Clark_1993"/>
-    <w:p>
-      <w:pPr>
-        <w:pStyle w:val="BodyText"/>
-      </w:pPr>
-      <w:r>
-        <w:t xml:space="preserve">Clark, G A 1993 Paradigms in science and archaeology,</w:t>
-      </w:r>
-      <w:r>
-        <w:t xml:space="preserve"> </w:t>
-      </w:r>
-      <w:r>
-        <w:rPr>
-          <w:i/>
-        </w:rPr>
-        <w:t xml:space="preserve">Journal of Archaeological Research</w:t>
-      </w:r>
-      <w:r>
-        <w:t xml:space="preserve">, 1(3): 203–234. DOI:</w:t>
-      </w:r>
-      <w:r>
-        <w:t xml:space="preserve"> </w:t>
-      </w:r>
-      <w:hyperlink r:id="rId59">
-        <w:r>
-          <w:rPr>
-            <w:rStyle w:val="Hyperlink"/>
-          </w:rPr>
-          <w:t xml:space="preserve">https://doi.org/10.1007/BF01326535</w:t>
-        </w:r>
-      </w:hyperlink>
-      <w:r>
-        <w:t xml:space="preserve">.</w:t>
-      </w:r>
-    </w:p>
-    <w:bookmarkEnd w:id="60"/>
-    <w:bookmarkStart w:id="62" w:name="ref-Dafoe2014"/>
-    <w:p>
-      <w:pPr>
-        <w:pStyle w:val="BodyText"/>
-      </w:pPr>
-      <w:r>
-        <w:t xml:space="preserve">Dafoe, A 2014 Science deserves better: The imperative to share complete replication files,</w:t>
-      </w:r>
-      <w:r>
-        <w:t xml:space="preserve"> </w:t>
-      </w:r>
-      <w:r>
-        <w:rPr>
-          <w:i/>
-        </w:rPr>
-        <w:t xml:space="preserve">PS: Political Science &amp; Politics</w:t>
-      </w:r>
-      <w:r>
-        <w:t xml:space="preserve">, 47(01): 60–66. DOI:</w:t>
-      </w:r>
-      <w:r>
-        <w:t xml:space="preserve"> </w:t>
-      </w:r>
-      <w:hyperlink r:id="rId61">
-        <w:r>
-          <w:rPr>
-            <w:rStyle w:val="Hyperlink"/>
-          </w:rPr>
-          <w:t xml:space="preserve">https://doi.org/10.1017/S104909651300173X</w:t>
-        </w:r>
-      </w:hyperlink>
-      <w:r>
-        <w:t xml:space="preserve">.</w:t>
-      </w:r>
-    </w:p>
-    <w:bookmarkEnd w:id="62"/>
-    <w:bookmarkStart w:id="63" w:name="ref-Dyson_2000"/>
-    <w:p>
-      <w:pPr>
-        <w:pStyle w:val="BodyText"/>
-      </w:pPr>
-      <w:r>
-        <w:t xml:space="preserve">Dyson, F 2000</w:t>
-      </w:r>
-      <w:r>
-        <w:t xml:space="preserve"> </w:t>
-      </w:r>
-      <w:r>
-        <w:rPr>
-          <w:i/>
-        </w:rPr>
-        <w:t xml:space="preserve">The sun, the genome, and the internet</w:t>
-      </w:r>
-      <w:r>
-        <w:t xml:space="preserve">. New york public library lectures in humanities. Oxford University Press.</w:t>
-      </w:r>
-    </w:p>
-    <w:bookmarkEnd w:id="63"/>
-    <w:bookmarkStart w:id="64" w:name="ref-dyson2012science"/>
-    <w:p>
-      <w:pPr>
-        <w:pStyle w:val="BodyText"/>
-      </w:pPr>
-      <w:r>
-        <w:t xml:space="preserve">Dyson, F J 2012 Is science mostly driven by ideas or by tools?,</w:t>
-      </w:r>
-      <w:r>
-        <w:t xml:space="preserve"> </w:t>
-      </w:r>
-      <w:r>
-        <w:rPr>
-          <w:i/>
-        </w:rPr>
-        <w:t xml:space="preserve">Science</w:t>
-      </w:r>
-      <w:r>
-        <w:t xml:space="preserve">, 338(6113): 1426–1427.</w:t>
-      </w:r>
-    </w:p>
-    <w:bookmarkEnd w:id="64"/>
-    <w:bookmarkStart w:id="66" w:name="ref-Eglen2009"/>
-    <w:p>
-      <w:pPr>
-        <w:pStyle w:val="BodyText"/>
-      </w:pPr>
-      <w:r>
-        <w:t xml:space="preserve">Eglen, S J 2009 A quick guide to teaching r programming to computational biology students,</w:t>
-      </w:r>
-      <w:r>
-        <w:t xml:space="preserve"> </w:t>
-      </w:r>
-      <w:r>
-        <w:rPr>
-          <w:i/>
-        </w:rPr>
         <w:t xml:space="preserve">PLoS Comput Biol</w:t>
       </w:r>
       <w:r>
@@ -3661,7 +4236,7 @@
       <w:r>
         <w:t xml:space="preserve"> </w:t>
       </w:r>
-      <w:hyperlink r:id="rId65">
+      <w:hyperlink r:id="rId76">
         <w:r>
           <w:rPr>
             <w:rStyle w:val="Hyperlink"/>
@@ -3673,8 +4248,30 @@
         <w:t xml:space="preserve">.</w:t>
       </w:r>
     </w:p>
-    <w:bookmarkEnd w:id="66"/>
-    <w:bookmarkStart w:id="68" w:name="ref-Fuller_2010"/>
+    <w:bookmarkEnd w:id="77"/>
+    <w:bookmarkStart w:id="78" w:name="ref-Fiore_Gartland_2017"/>
+    <w:p>
+      <w:pPr>
+        <w:pStyle w:val="BodyText"/>
+      </w:pPr>
+      <w:r>
+        <w:t xml:space="preserve">Fiore-Gartland, B 2017</w:t>
+      </w:r>
+      <w:r>
+        <w:t xml:space="preserve"> </w:t>
+      </w:r>
+      <w:r>
+        <w:rPr>
+          <w:i/>
+        </w:rPr>
+        <w:t xml:space="preserve">Hacked ethnographic fieldnotes</w:t>
+      </w:r>
+      <w:r>
+        <w:t xml:space="preserve">.</w:t>
+      </w:r>
+    </w:p>
+    <w:bookmarkEnd w:id="78"/>
+    <w:bookmarkStart w:id="80" w:name="ref-Fuller_2010"/>
     <w:p>
       <w:pPr>
         <w:pStyle w:val="BodyText"/>
@@ -3697,7 +4294,7 @@
       <w:r>
         <w:t xml:space="preserve"> </w:t>
       </w:r>
-      <w:hyperlink r:id="rId67">
+      <w:hyperlink r:id="rId79">
         <w:r>
           <w:rPr>
             <w:rStyle w:val="Hyperlink"/>
@@ -3709,8 +4306,8 @@
         <w:t xml:space="preserve">.</w:t>
       </w:r>
     </w:p>
-    <w:bookmarkEnd w:id="68"/>
-    <w:bookmarkStart w:id="69" w:name="ref-Galison_1997"/>
+    <w:bookmarkEnd w:id="80"/>
+    <w:bookmarkStart w:id="81" w:name="ref-Galison_1997"/>
     <w:p>
       <w:pPr>
         <w:pStyle w:val="BodyText"/>
@@ -3731,8 +4328,8 @@
         <w:t xml:space="preserve">. University of Chicago Press.</w:t>
       </w:r>
     </w:p>
-    <w:bookmarkEnd w:id="69"/>
-    <w:bookmarkStart w:id="70" w:name="ref-gieryn1999cultural"/>
+    <w:bookmarkEnd w:id="81"/>
+    <w:bookmarkStart w:id="82" w:name="ref-gieryn1999cultural"/>
     <w:p>
       <w:pPr>
         <w:pStyle w:val="BodyText"/>
@@ -3753,8 +4350,30 @@
         <w:t xml:space="preserve">. University of Chicago Press.</w:t>
       </w:r>
     </w:p>
-    <w:bookmarkEnd w:id="70"/>
-    <w:bookmarkStart w:id="72" w:name="ref-Härke_2002"/>
+    <w:bookmarkEnd w:id="82"/>
+    <w:bookmarkStart w:id="83" w:name="ref-harris2012interfacing"/>
+    <w:p>
+      <w:pPr>
+        <w:pStyle w:val="BodyText"/>
+      </w:pPr>
+      <w:r>
+        <w:t xml:space="preserve">Harris, T M 2012 Interfacing archaeology and the world of citizen sensors: Exploring the impact of neogeography and volunteered geographic information on an authenticated archaeology,</w:t>
+      </w:r>
+      <w:r>
+        <w:t xml:space="preserve"> </w:t>
+      </w:r>
+      <w:r>
+        <w:rPr>
+          <w:i/>
+        </w:rPr>
+        <w:t xml:space="preserve">World Archaeology</w:t>
+      </w:r>
+      <w:r>
+        <w:t xml:space="preserve">, 44(4): 580–591.</w:t>
+      </w:r>
+    </w:p>
+    <w:bookmarkEnd w:id="83"/>
+    <w:bookmarkStart w:id="85" w:name="ref-Härke_2002"/>
     <w:p>
       <w:pPr>
         <w:pStyle w:val="BodyText"/>
@@ -3777,7 +4396,7 @@
       <w:r>
         <w:t xml:space="preserve"> </w:t>
       </w:r>
-      <w:hyperlink r:id="rId71">
+      <w:hyperlink r:id="rId84">
         <w:r>
           <w:rPr>
             <w:rStyle w:val="Hyperlink"/>
@@ -3789,8 +4408,30 @@
         <w:t xml:space="preserve">.</w:t>
       </w:r>
     </w:p>
-    <w:bookmarkEnd w:id="72"/>
-    <w:bookmarkStart w:id="74" w:name="ref-hoel_ontological_2013"/>
+    <w:bookmarkEnd w:id="85"/>
+    <w:bookmarkStart w:id="86" w:name="ref-henrich2007dual"/>
+    <w:p>
+      <w:pPr>
+        <w:pStyle w:val="BodyText"/>
+      </w:pPr>
+      <w:r>
+        <w:t xml:space="preserve">Henrich, J and McElreath, R 2007 Dual-inheritance theory: The evolution of human cultural capacities and cultural evolution. In:</w:t>
+      </w:r>
+      <w:r>
+        <w:t xml:space="preserve"> </w:t>
+      </w:r>
+      <w:r>
+        <w:rPr>
+          <w:i/>
+        </w:rPr>
+        <w:t xml:space="preserve">Oxford handbook of evolutionary psychology</w:t>
+      </w:r>
+      <w:r>
+        <w:t xml:space="preserve">.</w:t>
+      </w:r>
+    </w:p>
+    <w:bookmarkEnd w:id="86"/>
+    <w:bookmarkStart w:id="88" w:name="ref-hoel_ontological_2013"/>
     <w:p>
       <w:pPr>
         <w:pStyle w:val="BodyText"/>
@@ -3813,7 +4454,7 @@
       <w:r>
         <w:t xml:space="preserve"> </w:t>
       </w:r>
-      <w:hyperlink r:id="rId73">
+      <w:hyperlink r:id="rId87">
         <w:r>
           <w:rPr>
             <w:rStyle w:val="Hyperlink"/>
@@ -3825,8 +4466,30 @@
         <w:t xml:space="preserve">.</w:t>
       </w:r>
     </w:p>
-    <w:bookmarkEnd w:id="74"/>
-    <w:bookmarkStart w:id="76" w:name="ref-Hugget_2015"/>
+    <w:bookmarkEnd w:id="88"/>
+    <w:bookmarkStart w:id="89" w:name="ref-howey2016detecting"/>
+    <w:p>
+      <w:pPr>
+        <w:pStyle w:val="BodyText"/>
+      </w:pPr>
+      <w:r>
+        <w:t xml:space="preserve">Howey, M C, Sullivan, F B, Tallant, J, Kopple, R V and Palace, M W 2016 Detecting precontact anthropogenic microtopographic features in a forested landscape with lidar: A case study from the upper great lakes region, ad 1000-1600,</w:t>
+      </w:r>
+      <w:r>
+        <w:t xml:space="preserve"> </w:t>
+      </w:r>
+      <w:r>
+        <w:rPr>
+          <w:i/>
+        </w:rPr>
+        <w:t xml:space="preserve">PloS one</w:t>
+      </w:r>
+      <w:r>
+        <w:t xml:space="preserve">, 11(9): e0162062.</w:t>
+      </w:r>
+    </w:p>
+    <w:bookmarkEnd w:id="89"/>
+    <w:bookmarkStart w:id="91" w:name="ref-Hugget_2015"/>
     <w:p>
       <w:pPr>
         <w:pStyle w:val="BodyText"/>
@@ -3849,7 +4512,7 @@
       <w:r>
         <w:t xml:space="preserve"> </w:t>
       </w:r>
-      <w:hyperlink r:id="rId75">
+      <w:hyperlink r:id="rId90">
         <w:r>
           <w:rPr>
             <w:rStyle w:val="Hyperlink"/>
@@ -3861,8 +4524,8 @@
         <w:t xml:space="preserve">.</w:t>
       </w:r>
     </w:p>
-    <w:bookmarkEnd w:id="76"/>
-    <w:bookmarkStart w:id="78" w:name="ref-Huvila_2018"/>
+    <w:bookmarkEnd w:id="91"/>
+    <w:bookmarkStart w:id="93" w:name="ref-Huvila_2018"/>
     <w:p>
       <w:pPr>
         <w:pStyle w:val="BodyText"/>
@@ -3885,7 +4548,7 @@
       <w:r>
         <w:t xml:space="preserve"> </w:t>
       </w:r>
-      <w:hyperlink r:id="rId77">
+      <w:hyperlink r:id="rId92">
         <w:r>
           <w:rPr>
             <w:rStyle w:val="Hyperlink"/>
@@ -3897,8 +4560,8 @@
         <w:t xml:space="preserve">.</w:t>
       </w:r>
     </w:p>
-    <w:bookmarkEnd w:id="78"/>
-    <w:bookmarkStart w:id="80" w:name="ref-Ince2012"/>
+    <w:bookmarkEnd w:id="93"/>
+    <w:bookmarkStart w:id="95" w:name="ref-Ince2012"/>
     <w:p>
       <w:pPr>
         <w:pStyle w:val="BodyText"/>
@@ -3921,7 +4584,7 @@
       <w:r>
         <w:t xml:space="preserve"> </w:t>
       </w:r>
-      <w:hyperlink r:id="rId79">
+      <w:hyperlink r:id="rId94">
         <w:r>
           <w:rPr>
             <w:rStyle w:val="Hyperlink"/>
@@ -3933,8 +4596,66 @@
         <w:t xml:space="preserve">.</w:t>
       </w:r>
     </w:p>
-    <w:bookmarkEnd w:id="80"/>
-    <w:bookmarkStart w:id="81" w:name="ref-keron_use_2015"/>
+    <w:bookmarkEnd w:id="95"/>
+    <w:bookmarkStart w:id="97" w:name="ref-Ioannidis_Stanley_Doucouliagos_2017"/>
+    <w:p>
+      <w:pPr>
+        <w:pStyle w:val="BodyText"/>
+      </w:pPr>
+      <w:r>
+        <w:t xml:space="preserve">Ioannidis, J P A, Stanley, T D and Doucouliagos, H 2017 The power of bias in economics research,</w:t>
+      </w:r>
+      <w:r>
+        <w:t xml:space="preserve"> </w:t>
+      </w:r>
+      <w:r>
+        <w:rPr>
+          <w:i/>
+        </w:rPr>
+        <w:t xml:space="preserve">The Economic Journal</w:t>
+      </w:r>
+      <w:r>
+        <w:t xml:space="preserve">, 127(605): F236–F265. DOI:</w:t>
+      </w:r>
+      <w:r>
+        <w:t xml:space="preserve"> </w:t>
+      </w:r>
+      <w:hyperlink r:id="rId96">
+        <w:r>
+          <w:rPr>
+            <w:rStyle w:val="Hyperlink"/>
+          </w:rPr>
+          <w:t xml:space="preserve">https://doi.org/10.1111/ecoj.12461</w:t>
+        </w:r>
+      </w:hyperlink>
+      <w:r>
+        <w:t xml:space="preserve">.</w:t>
+      </w:r>
+    </w:p>
+    <w:bookmarkEnd w:id="97"/>
+    <w:bookmarkStart w:id="98" w:name="ref-jones2013git"/>
+    <w:p>
+      <w:pPr>
+        <w:pStyle w:val="BodyText"/>
+      </w:pPr>
+      <w:r>
+        <w:t xml:space="preserve">Jones, Z M 2013 Git/github, transparency, and legitimacy in quantitative research,</w:t>
+      </w:r>
+      <w:r>
+        <w:t xml:space="preserve"> </w:t>
+      </w:r>
+      <w:r>
+        <w:rPr>
+          <w:i/>
+        </w:rPr>
+        <w:t xml:space="preserve">The Political Methodologist</w:t>
+      </w:r>
+      <w:r>
+        <w:t xml:space="preserve">, 21(1): 6–7.</w:t>
+      </w:r>
+    </w:p>
+    <w:bookmarkEnd w:id="98"/>
+    <w:bookmarkStart w:id="99" w:name="ref-keron_use_2015"/>
     <w:p>
       <w:pPr>
         <w:pStyle w:val="BodyText"/>
@@ -3959,8 +4680,44 @@
         <w:t xml:space="preserve">PhD thesis. University of Western Ontario.</w:t>
       </w:r>
     </w:p>
-    <w:bookmarkEnd w:id="81"/>
-    <w:bookmarkStart w:id="82" w:name="ref-king1995replication"/>
+    <w:bookmarkEnd w:id="99"/>
+    <w:bookmarkStart w:id="101" w:name="ref-Kidwell_et_al_2016"/>
+    <w:p>
+      <w:pPr>
+        <w:pStyle w:val="BodyText"/>
+      </w:pPr>
+      <w:r>
+        <w:t xml:space="preserve">Kidwell, M C, Lazarević, L B, Baranski, E, Hardwicke, T E, Piechowski, S, Falkenberg, L-S, Kennett, C, Slowik, A, Sonnleitner, C, Hess-Holden, C and al. 2016 Badges to acknowledge open practices: A simple, low-cost, effective method for increasing transparency,</w:t>
+      </w:r>
+      <w:r>
+        <w:t xml:space="preserve"> </w:t>
+      </w:r>
+      <w:r>
+        <w:rPr>
+          <w:i/>
+        </w:rPr>
+        <w:t xml:space="preserve">PLOS Biology</w:t>
+      </w:r>
+      <w:r>
+        <w:t xml:space="preserve">, 14(5): e1002456. DOI:</w:t>
+      </w:r>
+      <w:r>
+        <w:t xml:space="preserve"> </w:t>
+      </w:r>
+      <w:hyperlink r:id="rId100">
+        <w:r>
+          <w:rPr>
+            <w:rStyle w:val="Hyperlink"/>
+          </w:rPr>
+          <w:t xml:space="preserve">https://doi.org/10.1371/journal.pbio.1002456</w:t>
+        </w:r>
+      </w:hyperlink>
+      <w:r>
+        <w:t xml:space="preserve">.</w:t>
+      </w:r>
+    </w:p>
+    <w:bookmarkEnd w:id="101"/>
+    <w:bookmarkStart w:id="102" w:name="ref-king1995replication"/>
     <w:p>
       <w:pPr>
         <w:pStyle w:val="BodyText"/>
@@ -3981,8 +4738,44 @@
         <w:t xml:space="preserve">, 28(03): 444–452.</w:t>
       </w:r>
     </w:p>
-    <w:bookmarkEnd w:id="82"/>
-    <w:bookmarkStart w:id="83" w:name="ref-Kuhn_1962"/>
+    <w:bookmarkEnd w:id="102"/>
+    <w:bookmarkStart w:id="104" w:name="ref-Koerner_2018"/>
+    <w:p>
+      <w:pPr>
+        <w:pStyle w:val="BodyText"/>
+      </w:pPr>
+      <w:r>
+        <w:t xml:space="preserve">Koerner, S 2018 Scientific revolutions. In:</w:t>
+      </w:r>
+      <w:r>
+        <w:t xml:space="preserve"> </w:t>
+      </w:r>
+      <w:r>
+        <w:rPr>
+          <w:i/>
+        </w:rPr>
+        <w:t xml:space="preserve">The encyclopedia of archaeological sciences</w:t>
+      </w:r>
+      <w:r>
+        <w:t xml:space="preserve">. American Cancer Society. pp. 1–5. DOI:</w:t>
+      </w:r>
+      <w:r>
+        <w:t xml:space="preserve"> </w:t>
+      </w:r>
+      <w:hyperlink r:id="rId103">
+        <w:r>
+          <w:rPr>
+            <w:rStyle w:val="Hyperlink"/>
+          </w:rPr>
+          <w:t xml:space="preserve">https://doi.org/10.1002/9781119188230.saseas0525</w:t>
+        </w:r>
+      </w:hyperlink>
+      <w:r>
+        <w:t xml:space="preserve">.</w:t>
+      </w:r>
+    </w:p>
+    <w:bookmarkEnd w:id="104"/>
+    <w:bookmarkStart w:id="105" w:name="ref-Kuhn_1962"/>
     <w:p>
       <w:pPr>
         <w:pStyle w:val="BodyText"/>
@@ -4003,8 +4796,8 @@
         <w:t xml:space="preserve">. University of Chicago Press.</w:t>
       </w:r>
     </w:p>
-    <w:bookmarkEnd w:id="83"/>
-    <w:bookmarkStart w:id="85" w:name="ref-LeVeque2012"/>
+    <w:bookmarkEnd w:id="105"/>
+    <w:bookmarkStart w:id="107" w:name="ref-LeVeque2012"/>
     <w:p>
       <w:pPr>
         <w:pStyle w:val="BodyText"/>
@@ -4027,7 +4820,7 @@
       <w:r>
         <w:t xml:space="preserve"> </w:t>
       </w:r>
-      <w:hyperlink r:id="rId84">
+      <w:hyperlink r:id="rId106">
         <w:r>
           <w:rPr>
             <w:rStyle w:val="Hyperlink"/>
@@ -4039,8 +4832,8 @@
         <w:t xml:space="preserve">.</w:t>
       </w:r>
     </w:p>
-    <w:bookmarkEnd w:id="85"/>
-    <w:bookmarkStart w:id="86" w:name="ref-markowetz2015five"/>
+    <w:bookmarkEnd w:id="107"/>
+    <w:bookmarkStart w:id="108" w:name="ref-markowetz2015five"/>
     <w:p>
       <w:pPr>
         <w:pStyle w:val="BodyText"/>
@@ -4061,8 +4854,8 @@
         <w:t xml:space="preserve">, 16:.</w:t>
       </w:r>
     </w:p>
-    <w:bookmarkEnd w:id="86"/>
-    <w:bookmarkStart w:id="88" w:name="ref-Marwick2017"/>
+    <w:bookmarkEnd w:id="108"/>
+    <w:bookmarkStart w:id="110" w:name="ref-Marwick2017"/>
     <w:p>
       <w:pPr>
         <w:pStyle w:val="BodyText"/>
@@ -4085,7 +4878,7 @@
       <w:r>
         <w:t xml:space="preserve"> </w:t>
       </w:r>
-      <w:hyperlink r:id="rId87">
+      <w:hyperlink r:id="rId109">
         <w:r>
           <w:rPr>
             <w:rStyle w:val="Hyperlink"/>
@@ -4097,8 +4890,8 @@
         <w:t xml:space="preserve">.</w:t>
       </w:r>
     </w:p>
-    <w:bookmarkEnd w:id="88"/>
-    <w:bookmarkStart w:id="89" w:name="ref-marwick2018packaging"/>
+    <w:bookmarkEnd w:id="110"/>
+    <w:bookmarkStart w:id="111" w:name="ref-marwick2018packaging"/>
     <w:p>
       <w:pPr>
         <w:pStyle w:val="BodyText"/>
@@ -4119,8 +4912,8 @@
         <w:t xml:space="preserve">, 72(1): 80–88.</w:t>
       </w:r>
     </w:p>
-    <w:bookmarkEnd w:id="89"/>
-    <w:bookmarkStart w:id="90" w:name="ref-masterman1970does"/>
+    <w:bookmarkEnd w:id="111"/>
+    <w:bookmarkStart w:id="112" w:name="ref-masterman1970does"/>
     <w:p>
       <w:pPr>
         <w:pStyle w:val="BodyText"/>
@@ -4141,8 +4934,8 @@
         <w:t xml:space="preserve">. Cambridge University Press. pp. 59–89.</w:t>
       </w:r>
     </w:p>
-    <w:bookmarkEnd w:id="90"/>
-    <w:bookmarkStart w:id="92" w:name="ref-McAnany_Rowe_2015"/>
+    <w:bookmarkEnd w:id="112"/>
+    <w:bookmarkStart w:id="114" w:name="ref-McAnany_Rowe_2015"/>
     <w:p>
       <w:pPr>
         <w:pStyle w:val="BodyText"/>
@@ -4165,7 +4958,7 @@
       <w:r>
         <w:t xml:space="preserve"> </w:t>
       </w:r>
-      <w:hyperlink r:id="rId91">
+      <w:hyperlink r:id="rId113">
         <w:r>
           <w:rPr>
             <w:rStyle w:val="Hyperlink"/>
@@ -4177,8 +4970,8 @@
         <w:t xml:space="preserve">.</w:t>
       </w:r>
     </w:p>
-    <w:bookmarkEnd w:id="92"/>
-    <w:bookmarkStart w:id="94" w:name="ref-Meltzer_1979"/>
+    <w:bookmarkEnd w:id="114"/>
+    <w:bookmarkStart w:id="116" w:name="ref-Meltzer_1979"/>
     <w:p>
       <w:pPr>
         <w:pStyle w:val="BodyText"/>
@@ -4201,7 +4994,7 @@
       <w:r>
         <w:t xml:space="preserve"> </w:t>
       </w:r>
-      <w:hyperlink r:id="rId93">
+      <w:hyperlink r:id="rId115">
         <w:r>
           <w:rPr>
             <w:rStyle w:val="Hyperlink"/>
@@ -4213,8 +5006,8 @@
         <w:t xml:space="preserve">.</w:t>
       </w:r>
     </w:p>
-    <w:bookmarkEnd w:id="94"/>
-    <w:bookmarkStart w:id="96" w:name="ref-Miguel2014"/>
+    <w:bookmarkEnd w:id="116"/>
+    <w:bookmarkStart w:id="118" w:name="ref-Miguel2014"/>
     <w:p>
       <w:pPr>
         <w:pStyle w:val="BodyText"/>
@@ -4237,7 +5030,7 @@
       <w:r>
         <w:t xml:space="preserve"> </w:t>
       </w:r>
-      <w:hyperlink r:id="rId95">
+      <w:hyperlink r:id="rId117">
         <w:r>
           <w:rPr>
             <w:rStyle w:val="Hyperlink"/>
@@ -4249,8 +5042,8 @@
         <w:t xml:space="preserve">.</w:t>
       </w:r>
     </w:p>
-    <w:bookmarkEnd w:id="96"/>
-    <w:bookmarkStart w:id="97" w:name="ref-Mitchell2012"/>
+    <w:bookmarkEnd w:id="118"/>
+    <w:bookmarkStart w:id="119" w:name="ref-Mitchell2012"/>
     <w:p>
       <w:pPr>
         <w:pStyle w:val="BodyText"/>
@@ -4271,8 +5064,8 @@
         <w:t xml:space="preserve">, 14(4): 13–17.</w:t>
       </w:r>
     </w:p>
-    <w:bookmarkEnd w:id="97"/>
-    <w:bookmarkStart w:id="98" w:name="ref-molyneaux2013cultural"/>
+    <w:bookmarkEnd w:id="119"/>
+    <w:bookmarkStart w:id="120" w:name="ref-molyneaux2013cultural"/>
     <w:p>
       <w:pPr>
         <w:pStyle w:val="BodyText"/>
@@ -4293,14 +5086,14 @@
         <w:t xml:space="preserve">. Routledge.</w:t>
       </w:r>
     </w:p>
-    <w:bookmarkEnd w:id="98"/>
-    <w:bookmarkStart w:id="99" w:name="ref-nosek2015promoting"/>
-    <w:p>
-      <w:pPr>
-        <w:pStyle w:val="BodyText"/>
-      </w:pPr>
-      <w:r>
-        <w:t xml:space="preserve">Nosek, B, Alter, G, Banks, G, Borsboom, D, Bowman, S, Breckler, S, Buck, S, Chambers, C, Chin, G, Christensen, G and others 2015 Promoting an open research culture: Author guidelines for journals could help to promote transparency, openness, and reproducibility,</w:t>
+    <w:bookmarkEnd w:id="120"/>
+    <w:bookmarkStart w:id="121" w:name="ref-noble2009quick"/>
+    <w:p>
+      <w:pPr>
+        <w:pStyle w:val="BodyText"/>
+      </w:pPr>
+      <w:r>
+        <w:t xml:space="preserve">Noble, W S 2009 A quick guide to organizing computational biology projects,</w:t>
       </w:r>
       <w:r>
         <w:t xml:space="preserve"> </w:t>
@@ -4309,14 +5102,72 @@
         <w:rPr>
           <w:i/>
         </w:rPr>
+        <w:t xml:space="preserve">PLoS computational biology</w:t>
+      </w:r>
+      <w:r>
+        <w:t xml:space="preserve">, 5(7): e1000424.</w:t>
+      </w:r>
+    </w:p>
+    <w:bookmarkEnd w:id="121"/>
+    <w:bookmarkStart w:id="123" w:name="ref-Nosek_et_al_2015"/>
+    <w:p>
+      <w:pPr>
+        <w:pStyle w:val="BodyText"/>
+      </w:pPr>
+      <w:r>
+        <w:t xml:space="preserve">Nosek, B A, Alter, G, Banks, G C, Borsboom, D, Bowman, S D, Breckler, S J, Buck, S, Chambers, C D, Chin, G, Christensen, G and al. 2015a Promoting an open research culture: Author guidelines for journals could help to promote transparency, openness, and reproducibility,</w:t>
+      </w:r>
+      <w:r>
+        <w:t xml:space="preserve"> </w:t>
+      </w:r>
+      <w:r>
+        <w:rPr>
+          <w:i/>
+        </w:rPr>
+        <w:t xml:space="preserve">Science (New York, N.Y.)</w:t>
+      </w:r>
+      <w:r>
+        <w:t xml:space="preserve">, 348(6242): 1422–1425. DOI:</w:t>
+      </w:r>
+      <w:r>
+        <w:t xml:space="preserve"> </w:t>
+      </w:r>
+      <w:hyperlink r:id="rId122">
+        <w:r>
+          <w:rPr>
+            <w:rStyle w:val="Hyperlink"/>
+          </w:rPr>
+          <w:t xml:space="preserve">https://doi.org/10.1126/science.aab2374</w:t>
+        </w:r>
+      </w:hyperlink>
+      <w:r>
+        <w:t xml:space="preserve">.</w:t>
+      </w:r>
+    </w:p>
+    <w:bookmarkEnd w:id="123"/>
+    <w:bookmarkStart w:id="124" w:name="ref-nosek2015promoting"/>
+    <w:p>
+      <w:pPr>
+        <w:pStyle w:val="BodyText"/>
+      </w:pPr>
+      <w:r>
+        <w:t xml:space="preserve">Nosek, B, Alter, G, Banks, G, Borsboom, D, Bowman, S, Breckler, S, Buck, S, Chambers, C, Chin, G, Christensen, G and others 2015b Promoting an open research culture: Author guidelines for journals could help to promote transparency, openness, and reproducibility,</w:t>
+      </w:r>
+      <w:r>
+        <w:t xml:space="preserve"> </w:t>
+      </w:r>
+      <w:r>
+        <w:rPr>
+          <w:i/>
+        </w:rPr>
         <w:t xml:space="preserve">Science (New York, NY)</w:t>
       </w:r>
       <w:r>
         <w:t xml:space="preserve">, 348(6242): 1422.</w:t>
       </w:r>
     </w:p>
-    <w:bookmarkEnd w:id="99"/>
-    <w:bookmarkStart w:id="100" w:name="ref-Chrysanthi_2012"/>
+    <w:bookmarkEnd w:id="124"/>
+    <w:bookmarkStart w:id="125" w:name="ref-Chrysanthi_2012"/>
     <w:p>
       <w:pPr>
         <w:pStyle w:val="BodyText"/>
@@ -4337,8 +5188,30 @@
         <w:t xml:space="preserve">. BAR internat. Ser. Oxford: Archeopress.</w:t>
       </w:r>
     </w:p>
-    <w:bookmarkEnd w:id="100"/>
-    <w:bookmarkStart w:id="102" w:name="ref-Peng2009"/>
+    <w:bookmarkEnd w:id="125"/>
+    <w:bookmarkStart w:id="126" w:name="ref-pearson1998beginning"/>
+    <w:p>
+      <w:pPr>
+        <w:pStyle w:val="BodyText"/>
+      </w:pPr>
+      <w:r>
+        <w:t xml:space="preserve">Pearson, M P 1998 The beginning of wisdom,</w:t>
+      </w:r>
+      <w:r>
+        <w:t xml:space="preserve"> </w:t>
+      </w:r>
+      <w:r>
+        <w:rPr>
+          <w:i/>
+        </w:rPr>
+        <w:t xml:space="preserve">Antiquity</w:t>
+      </w:r>
+      <w:r>
+        <w:t xml:space="preserve">, 72(277): 680–686.</w:t>
+      </w:r>
+    </w:p>
+    <w:bookmarkEnd w:id="126"/>
+    <w:bookmarkStart w:id="128" w:name="ref-Peng2009"/>
     <w:p>
       <w:pPr>
         <w:pStyle w:val="BodyText"/>
@@ -4361,7 +5234,7 @@
       <w:r>
         <w:t xml:space="preserve"> </w:t>
       </w:r>
-      <w:hyperlink r:id="rId101">
+      <w:hyperlink r:id="rId127">
         <w:r>
           <w:rPr>
             <w:rStyle w:val="Hyperlink"/>
@@ -4373,8 +5246,8 @@
         <w:t xml:space="preserve">.</w:t>
       </w:r>
     </w:p>
-    <w:bookmarkEnd w:id="102"/>
-    <w:bookmarkStart w:id="103" w:name="ref-peng2011reproducible"/>
+    <w:bookmarkEnd w:id="128"/>
+    <w:bookmarkStart w:id="129" w:name="ref-peng2011reproducible"/>
     <w:p>
       <w:pPr>
         <w:pStyle w:val="BodyText"/>
@@ -4395,8 +5268,8 @@
         <w:t xml:space="preserve">, 334(6060): 1226.</w:t>
       </w:r>
     </w:p>
-    <w:bookmarkEnd w:id="103"/>
-    <w:bookmarkStart w:id="104" w:name="ref-popper1970"/>
+    <w:bookmarkEnd w:id="129"/>
+    <w:bookmarkStart w:id="130" w:name="ref-popper1970"/>
     <w:p>
       <w:pPr>
         <w:pStyle w:val="BodyText"/>
@@ -4417,8 +5290,44 @@
         <w:t xml:space="preserve">. Cambridge University Press. pp. 51–58.</w:t>
       </w:r>
     </w:p>
-    <w:bookmarkEnd w:id="104"/>
-    <w:bookmarkStart w:id="106" w:name="ref-Sandve2013"/>
+    <w:bookmarkEnd w:id="130"/>
+    <w:bookmarkStart w:id="132" w:name="ref-Rendell_et_al_2011"/>
+    <w:p>
+      <w:pPr>
+        <w:pStyle w:val="BodyText"/>
+      </w:pPr>
+      <w:r>
+        <w:t xml:space="preserve">Rendell, L, Fogarty, L, Hoppitt, W J E, Morgan, T J H, Webster, M M and Laland, K N 2011 Cognitive culture: Theoretical and empirical insights into social learning strategies,</w:t>
+      </w:r>
+      <w:r>
+        <w:t xml:space="preserve"> </w:t>
+      </w:r>
+      <w:r>
+        <w:rPr>
+          <w:i/>
+        </w:rPr>
+        <w:t xml:space="preserve">Trends in Cognitive Sciences</w:t>
+      </w:r>
+      <w:r>
+        <w:t xml:space="preserve">, 15(2): 68–76. DOI:</w:t>
+      </w:r>
+      <w:r>
+        <w:t xml:space="preserve"> </w:t>
+      </w:r>
+      <w:hyperlink r:id="rId131">
+        <w:r>
+          <w:rPr>
+            <w:rStyle w:val="Hyperlink"/>
+          </w:rPr>
+          <w:t xml:space="preserve">https://doi.org/10.1016/j.tics.2010.12.002</w:t>
+        </w:r>
+      </w:hyperlink>
+      <w:r>
+        <w:t xml:space="preserve">.</w:t>
+      </w:r>
+    </w:p>
+    <w:bookmarkEnd w:id="132"/>
+    <w:bookmarkStart w:id="134" w:name="ref-Sandve2013"/>
     <w:p>
       <w:pPr>
         <w:pStyle w:val="BodyText"/>
@@ -4441,7 +5350,7 @@
       <w:r>
         <w:t xml:space="preserve"> </w:t>
       </w:r>
-      <w:hyperlink r:id="rId105">
+      <w:hyperlink r:id="rId133">
         <w:r>
           <w:rPr>
             <w:rStyle w:val="Hyperlink"/>
@@ -4453,8 +5362,8 @@
         <w:t xml:space="preserve">.</w:t>
       </w:r>
     </w:p>
-    <w:bookmarkEnd w:id="106"/>
-    <w:bookmarkStart w:id="107" w:name="ref-Schiffer_2013"/>
+    <w:bookmarkEnd w:id="134"/>
+    <w:bookmarkStart w:id="135" w:name="ref-Schiffer_2013"/>
     <w:p>
       <w:pPr>
         <w:pStyle w:val="BodyText"/>
@@ -4475,14 +5384,14 @@
         <w:t xml:space="preserve">. Manuals in archaeological method, theory and technique. Springer International Publishing.</w:t>
       </w:r>
     </w:p>
-    <w:bookmarkEnd w:id="107"/>
-    <w:bookmarkStart w:id="108" w:name="ref-simondon_mode_1958"/>
-    <w:p>
-      <w:pPr>
-        <w:pStyle w:val="BodyText"/>
-      </w:pPr>
-      <w:r>
-        <w:t xml:space="preserve">Simondon, G n.d. On the mode of existence of technical objects (trans: Mellamphy, n., mellamphy, d. And biswas mellamphy, n.),</w:t>
+    <w:bookmarkEnd w:id="135"/>
+    <w:bookmarkStart w:id="136" w:name="ref-simondon_mode_1958"/>
+    <w:p>
+      <w:pPr>
+        <w:pStyle w:val="BodyText"/>
+      </w:pPr>
+      <w:r>
+        <w:t xml:space="preserve">Simondon, G 2011 On the mode of existence of technical objects (trans: Mellamphy, n., mellamphy, d. And biswas mellamphy, n.),</w:t>
       </w:r>
       <w:r>
         <w:t xml:space="preserve"> </w:t>
@@ -4497,8 +5406,8 @@
         <w:t xml:space="preserve">, 5(3): 407–424.</w:t>
       </w:r>
     </w:p>
-    <w:bookmarkEnd w:id="108"/>
-    <w:bookmarkStart w:id="110" w:name="ref-Snodgrass_2002"/>
+    <w:bookmarkEnd w:id="136"/>
+    <w:bookmarkStart w:id="138" w:name="ref-Snodgrass_2002"/>
     <w:p>
       <w:pPr>
         <w:pStyle w:val="BodyText"/>
@@ -4521,7 +5430,7 @@
       <w:r>
         <w:t xml:space="preserve"> </w:t>
       </w:r>
-      <w:hyperlink r:id="rId109">
+      <w:hyperlink r:id="rId137">
         <w:r>
           <w:rPr>
             <w:rStyle w:val="Hyperlink"/>
@@ -4533,8 +5442,44 @@
         <w:t xml:space="preserve">.</w:t>
       </w:r>
     </w:p>
-    <w:bookmarkEnd w:id="110"/>
-    <w:bookmarkStart w:id="112" w:name="ref-Stodden_2013"/>
+    <w:bookmarkEnd w:id="138"/>
+    <w:bookmarkStart w:id="140" w:name="ref-Stark_2018"/>
+    <w:p>
+      <w:pPr>
+        <w:pStyle w:val="BodyText"/>
+      </w:pPr>
+      <w:r>
+        <w:t xml:space="preserve">Stark, P B 2018 Before reproducibility must come preproducibility,</w:t>
+      </w:r>
+      <w:r>
+        <w:t xml:space="preserve"> </w:t>
+      </w:r>
+      <w:r>
+        <w:rPr>
+          <w:i/>
+        </w:rPr>
+        <w:t xml:space="preserve">Nature</w:t>
+      </w:r>
+      <w:r>
+        <w:t xml:space="preserve">, 557: 613. DOI:</w:t>
+      </w:r>
+      <w:r>
+        <w:t xml:space="preserve"> </w:t>
+      </w:r>
+      <w:hyperlink r:id="rId139">
+        <w:r>
+          <w:rPr>
+            <w:rStyle w:val="Hyperlink"/>
+          </w:rPr>
+          <w:t xml:space="preserve">https://doi.org/10.1038/d41586-018-05256-0</w:t>
+        </w:r>
+      </w:hyperlink>
+      <w:r>
+        <w:t xml:space="preserve">.</w:t>
+      </w:r>
+    </w:p>
+    <w:bookmarkEnd w:id="140"/>
+    <w:bookmarkStart w:id="142" w:name="ref-Stodden_2013"/>
     <w:p>
       <w:pPr>
         <w:pStyle w:val="BodyText"/>
@@ -4557,7 +5502,7 @@
       <w:r>
         <w:t xml:space="preserve"> </w:t>
       </w:r>
-      <w:hyperlink r:id="rId111">
+      <w:hyperlink r:id="rId141">
         <w:r>
           <w:rPr>
             <w:rStyle w:val="Hyperlink"/>
@@ -4569,8 +5514,8 @@
         <w:t xml:space="preserve">.</w:t>
       </w:r>
     </w:p>
-    <w:bookmarkEnd w:id="112"/>
-    <w:bookmarkStart w:id="114" w:name="ref-Strupler_2017"/>
+    <w:bookmarkEnd w:id="142"/>
+    <w:bookmarkStart w:id="144" w:name="ref-Strupler_2017"/>
     <w:p>
       <w:pPr>
         <w:pStyle w:val="BodyText"/>
@@ -4593,7 +5538,7 @@
       <w:r>
         <w:t xml:space="preserve"> </w:t>
       </w:r>
-      <w:hyperlink r:id="rId113">
+      <w:hyperlink r:id="rId143">
         <w:r>
           <w:rPr>
             <w:rStyle w:val="Hyperlink"/>
@@ -4605,8 +5550,8 @@
         <w:t xml:space="preserve">.</w:t>
       </w:r>
     </w:p>
-    <w:bookmarkEnd w:id="114"/>
-    <w:bookmarkStart w:id="116" w:name="ref-Thieme_2018"/>
+    <w:bookmarkEnd w:id="144"/>
+    <w:bookmarkStart w:id="146" w:name="ref-Thieme_2018"/>
     <w:p>
       <w:pPr>
         <w:pStyle w:val="BodyText"/>
@@ -4629,7 +5574,7 @@
       <w:r>
         <w:t xml:space="preserve"> </w:t>
       </w:r>
-      <w:hyperlink r:id="rId115">
+      <w:hyperlink r:id="rId145">
         <w:r>
           <w:rPr>
             <w:rStyle w:val="Hyperlink"/>
@@ -4641,8 +5586,44 @@
         <w:t xml:space="preserve">.</w:t>
       </w:r>
     </w:p>
-    <w:bookmarkEnd w:id="116"/>
-    <w:bookmarkStart w:id="118" w:name="ref-Touchon_McCoy_2016"/>
+    <w:bookmarkEnd w:id="146"/>
+    <w:bookmarkStart w:id="148" w:name="ref-Tippmann_2015"/>
+    <w:p>
+      <w:pPr>
+        <w:pStyle w:val="BodyText"/>
+      </w:pPr>
+      <w:r>
+        <w:t xml:space="preserve">Tippmann, S 2015 Programming tools: Adventures with r,</w:t>
+      </w:r>
+      <w:r>
+        <w:t xml:space="preserve"> </w:t>
+      </w:r>
+      <w:r>
+        <w:rPr>
+          <w:i/>
+        </w:rPr>
+        <w:t xml:space="preserve">Nature News</w:t>
+      </w:r>
+      <w:r>
+        <w:t xml:space="preserve">, 517(7532): 109. DOI:</w:t>
+      </w:r>
+      <w:r>
+        <w:t xml:space="preserve"> </w:t>
+      </w:r>
+      <w:hyperlink r:id="rId147">
+        <w:r>
+          <w:rPr>
+            <w:rStyle w:val="Hyperlink"/>
+          </w:rPr>
+          <w:t xml:space="preserve">https://doi.org/10.1038/517109a</w:t>
+        </w:r>
+      </w:hyperlink>
+      <w:r>
+        <w:t xml:space="preserve">.</w:t>
+      </w:r>
+    </w:p>
+    <w:bookmarkEnd w:id="148"/>
+    <w:bookmarkStart w:id="150" w:name="ref-Touchon_McCoy_2016"/>
     <w:p>
       <w:pPr>
         <w:pStyle w:val="BodyText"/>
@@ -4665,7 +5646,7 @@
       <w:r>
         <w:t xml:space="preserve"> </w:t>
       </w:r>
-      <w:hyperlink r:id="rId117">
+      <w:hyperlink r:id="rId149">
         <w:r>
           <w:rPr>
             <w:rStyle w:val="Hyperlink"/>
@@ -4677,8 +5658,8 @@
         <w:t xml:space="preserve">.</w:t>
       </w:r>
     </w:p>
-    <w:bookmarkEnd w:id="118"/>
-    <w:bookmarkStart w:id="119" w:name="ref-toulmin1970does"/>
+    <w:bookmarkEnd w:id="150"/>
+    <w:bookmarkStart w:id="151" w:name="ref-toulmin1970does"/>
     <w:p>
       <w:pPr>
         <w:pStyle w:val="BodyText"/>
@@ -4699,8 +5680,8 @@
         <w:t xml:space="preserve">. Cambridge University Press. pp. 39–48.</w:t>
       </w:r>
     </w:p>
-    <w:bookmarkEnd w:id="119"/>
-    <w:bookmarkStart w:id="120" w:name="ref-Trigger_2006"/>
+    <w:bookmarkEnd w:id="151"/>
+    <w:bookmarkStart w:id="152" w:name="ref-Trigger_2006"/>
     <w:p>
       <w:pPr>
         <w:pStyle w:val="BodyText"/>
@@ -4721,8 +5702,44 @@
         <w:t xml:space="preserve">. 2nd ed. Cambridge University Press.</w:t>
       </w:r>
     </w:p>
-    <w:bookmarkEnd w:id="120"/>
-    <w:bookmarkStart w:id="121" w:name="ref-Vandewalle2012"/>
+    <w:bookmarkEnd w:id="152"/>
+    <w:bookmarkStart w:id="154" w:name="ref-Vaisey_Lizardo_2016"/>
+    <w:p>
+      <w:pPr>
+        <w:pStyle w:val="BodyText"/>
+      </w:pPr>
+      <w:r>
+        <w:t xml:space="preserve">Vaisey, S and Lizardo, O 2016 Cultural fragmentation or acquired dispositions? A new approach to accounting for patterns of cultural change,</w:t>
+      </w:r>
+      <w:r>
+        <w:t xml:space="preserve"> </w:t>
+      </w:r>
+      <w:r>
+        <w:rPr>
+          <w:i/>
+        </w:rPr>
+        <w:t xml:space="preserve">Socius</w:t>
+      </w:r>
+      <w:r>
+        <w:t xml:space="preserve">, 2: 2378023116669726. DOI:</w:t>
+      </w:r>
+      <w:r>
+        <w:t xml:space="preserve"> </w:t>
+      </w:r>
+      <w:hyperlink r:id="rId153">
+        <w:r>
+          <w:rPr>
+            <w:rStyle w:val="Hyperlink"/>
+          </w:rPr>
+          <w:t xml:space="preserve">https://doi.org/10.1177/2378023116669726</w:t>
+        </w:r>
+      </w:hyperlink>
+      <w:r>
+        <w:t xml:space="preserve">.</w:t>
+      </w:r>
+    </w:p>
+    <w:bookmarkEnd w:id="154"/>
+    <w:bookmarkStart w:id="155" w:name="ref-Vandewalle2012"/>
     <w:p>
       <w:pPr>
         <w:pStyle w:val="BodyText"/>
@@ -4743,8 +5760,8 @@
         <w:t xml:space="preserve">, 14(4): 42–47.</w:t>
       </w:r>
     </w:p>
-    <w:bookmarkEnd w:id="121"/>
-    <w:bookmarkStart w:id="122" w:name="ref-watkins1970against"/>
+    <w:bookmarkEnd w:id="155"/>
+    <w:bookmarkStart w:id="156" w:name="ref-watkins1970against"/>
     <w:p>
       <w:pPr>
         <w:pStyle w:val="BodyText"/>
@@ -4765,8 +5782,30 @@
         <w:t xml:space="preserve">, 25–37.</w:t>
       </w:r>
     </w:p>
-    <w:bookmarkEnd w:id="122"/>
-    <w:bookmarkStart w:id="124" w:name="ref-wilkins1996are"/>
+    <w:bookmarkEnd w:id="156"/>
+    <w:bookmarkStart w:id="157" w:name="ref-wickham2015r"/>
+    <w:p>
+      <w:pPr>
+        <w:pStyle w:val="BodyText"/>
+      </w:pPr>
+      <w:r>
+        <w:t xml:space="preserve">Wickham, H 2015</w:t>
+      </w:r>
+      <w:r>
+        <w:t xml:space="preserve"> </w:t>
+      </w:r>
+      <w:r>
+        <w:rPr>
+          <w:i/>
+        </w:rPr>
+        <w:t xml:space="preserve">R packages: Organize, test, document, and share your code</w:t>
+      </w:r>
+      <w:r>
+        <w:t xml:space="preserve">. " O’Reilly Media, Inc.".</w:t>
+      </w:r>
+    </w:p>
+    <w:bookmarkEnd w:id="157"/>
+    <w:bookmarkStart w:id="159" w:name="ref-wilkins1996are"/>
     <w:p>
       <w:pPr>
         <w:pStyle w:val="BodyText"/>
@@ -4789,7 +5828,7 @@
       <w:r>
         <w:t xml:space="preserve"> </w:t>
       </w:r>
-      <w:hyperlink r:id="rId123">
+      <w:hyperlink r:id="rId158">
         <w:r>
           <w:rPr>
             <w:rStyle w:val="Hyperlink"/>
@@ -4801,34 +5840,92 @@
         <w:t xml:space="preserve">.</w:t>
       </w:r>
     </w:p>
-    <w:bookmarkEnd w:id="124"/>
-    <w:bookmarkEnd w:id="125"/>
+    <w:bookmarkEnd w:id="159"/>
+    <w:bookmarkStart w:id="161" w:name="ref-Wilson_et_al_2017"/>
+    <w:p>
+      <w:pPr>
+        <w:pStyle w:val="BodyText"/>
+      </w:pPr>
+      <w:r>
+        <w:t xml:space="preserve">Wilson, G, Bryan, J, Cranston, K, Kitzes, J, Nederbragt, L and Teal, T K 2017 Good enough practices in scientific computing,</w:t>
+      </w:r>
+      <w:r>
+        <w:t xml:space="preserve"> </w:t>
+      </w:r>
+      <w:r>
+        <w:rPr>
+          <w:i/>
+        </w:rPr>
+        <w:t xml:space="preserve">PLOS Computational Biology</w:t>
+      </w:r>
+      <w:r>
+        <w:t xml:space="preserve">, 13(6): e1005510. DOI:</w:t>
+      </w:r>
+      <w:r>
+        <w:t xml:space="preserve"> </w:t>
+      </w:r>
+      <w:hyperlink r:id="rId160">
+        <w:r>
+          <w:rPr>
+            <w:rStyle w:val="Hyperlink"/>
+          </w:rPr>
+          <w:t xml:space="preserve">https://doi.org/10.1371/journal.pcbi.1005510</w:t>
+        </w:r>
+      </w:hyperlink>
+      <w:r>
+        <w:t xml:space="preserve">.</w:t>
+      </w:r>
+    </w:p>
+    <w:bookmarkEnd w:id="161"/>
+    <w:bookmarkStart w:id="162" w:name="ref-xie2018r"/>
+    <w:p>
+      <w:pPr>
+        <w:pStyle w:val="BodyText"/>
+      </w:pPr>
+      <w:r>
+        <w:t xml:space="preserve">Xie, Y, Allaire, J and Grolemund, G 2018</w:t>
+      </w:r>
+      <w:r>
+        <w:t xml:space="preserve"> </w:t>
+      </w:r>
+      <w:r>
+        <w:rPr>
+          <w:i/>
+        </w:rPr>
+        <w:t xml:space="preserve">R markdown: The definitive guide</w:t>
+      </w:r>
+      <w:r>
+        <w:t xml:space="preserve">. CRC Press.</w:t>
+      </w:r>
+    </w:p>
+    <w:bookmarkEnd w:id="162"/>
+    <w:bookmarkEnd w:id="163"/>
     <w:p>
       <w:pPr>
         <w:pStyle w:val="Heading5"/>
       </w:pPr>
-      <w:bookmarkStart w:id="126" w:name="pagebreak-1"/>
+      <w:bookmarkStart w:id="164" w:name="pagebreak-1"/>
       <w:r>
         <w:t xml:space="preserve">pagebreak</w:t>
       </w:r>
-      <w:bookmarkEnd w:id="126"/>
+      <w:bookmarkEnd w:id="164"/>
     </w:p>
     <w:p>
       <w:pPr>
         <w:pStyle w:val="Heading3"/>
       </w:pPr>
-      <w:bookmarkStart w:id="127" w:name="colophon"/>
+      <w:bookmarkStart w:id="165" w:name="colophon"/>
       <w:r>
         <w:t xml:space="preserve">Colophon</w:t>
       </w:r>
-      <w:bookmarkEnd w:id="127"/>
+      <w:bookmarkEnd w:id="165"/>
     </w:p>
     <w:p>
       <w:pPr>
         <w:pStyle w:val="FirstParagraph"/>
       </w:pPr>
       <w:r>
-        <w:t xml:space="preserve">This report was generated on 2018-12-27 01:05:15 using the following computational environment and dependencies:</w:t>
+        <w:t xml:space="preserve">This report was generated on 2018-12-31 16:37:00 using the following computational environment and dependencies:</w:t>
       </w:r>
     </w:p>
     <w:p>
@@ -4929,7 +6026,7 @@
         <w:rPr>
           <w:rStyle w:val="VerbatimChar"/>
         </w:rPr>
-        <w:t xml:space="preserve">#&gt;  date     2018-12-27                  </w:t>
+        <w:t xml:space="preserve">#&gt;  date     2018-12-31                  </w:t>
       </w:r>
       <w:r>
         <w:br w:type="textWrapping"/>
@@ -6712,7 +7809,7 @@
         <w:rPr>
           <w:rStyle w:val="VerbatimChar"/>
         </w:rPr>
-        <w:t xml:space="preserve">#&gt; Head:     [66f5b17] 2018-12-26: white space</w:t>
+        <w:t xml:space="preserve">#&gt; Head:     [623e1de] 2018-12-28: minor edits and adding citations</w:t>
       </w:r>
     </w:p>
     <w:sectPr>

</xml_diff>

<commit_message>
first submission to the JCAA website
</commit_message>
<xml_diff>
--- a/analysis/paper/jcaa-paper.docx
+++ b/analysis/paper/jcaa-paper.docx
@@ -39,19 +39,13 @@
         <w:pStyle w:val="Author"/>
       </w:pPr>
       <w:r>
-        <w:t xml:space="preserve">Sophie</w:t>
-      </w:r>
-      <w:r>
-        <w:t xml:space="preserve"> </w:t>
-      </w:r>
-      <w:r>
-        <w:t xml:space="preserve">C.</w:t>
-      </w:r>
-      <w:r>
-        <w:t xml:space="preserve"> </w:t>
-      </w:r>
-      <w:r>
-        <w:t xml:space="preserve">Schmidt</w:t>
+        <w:t xml:space="preserve">author</w:t>
+      </w:r>
+      <w:r>
+        <w:t xml:space="preserve"> </w:t>
+      </w:r>
+      <w:r>
+        <w:t xml:space="preserve">1</w:t>
       </w:r>
     </w:p>
     <w:p>
@@ -59,13 +53,13 @@
         <w:pStyle w:val="Author"/>
       </w:pPr>
       <w:r>
-        <w:t xml:space="preserve">Ben</w:t>
-      </w:r>
-      <w:r>
-        <w:t xml:space="preserve"> </w:t>
-      </w:r>
-      <w:r>
-        <w:t xml:space="preserve">Marwick</w:t>
+        <w:t xml:space="preserve">author</w:t>
+      </w:r>
+      <w:r>
+        <w:t xml:space="preserve"> </w:t>
+      </w:r>
+      <w:r>
+        <w:t xml:space="preserve">2</w:t>
       </w:r>
     </w:p>
     <w:p>
@@ -73,19 +67,19 @@
         <w:pStyle w:val="Date"/>
       </w:pPr>
       <w:r>
-        <w:t xml:space="preserve">31</w:t>
-      </w:r>
-      <w:r>
-        <w:t xml:space="preserve"> </w:t>
-      </w:r>
-      <w:r>
-        <w:t xml:space="preserve">December,</w:t>
-      </w:r>
-      <w:r>
-        <w:t xml:space="preserve"> </w:t>
-      </w:r>
-      <w:r>
-        <w:t xml:space="preserve">2018</w:t>
+        <w:t xml:space="preserve">01</w:t>
+      </w:r>
+      <w:r>
+        <w:t xml:space="preserve"> </w:t>
+      </w:r>
+      <w:r>
+        <w:t xml:space="preserve">January,</w:t>
+      </w:r>
+      <w:r>
+        <w:t xml:space="preserve"> </w:t>
+      </w:r>
+      <w:r>
+        <w:t xml:space="preserve">2019</w:t>
       </w:r>
     </w:p>
     <w:p>
@@ -616,7 +610,7 @@
         <w:t xml:space="preserve"> </w:t>
       </w:r>
       <w:r>
-        <w:t xml:space="preserve">review</w:t>
+        <w:t xml:space="preserve">present</w:t>
       </w:r>
       <w:r>
         <w:t xml:space="preserve"> </w:t>
@@ -820,7 +814,67 @@
         <w:t xml:space="preserve"> </w:t>
       </w:r>
       <w:r>
-        <w:t xml:space="preserve">evaluate</w:t>
+        <w:t xml:space="preserve">identify</w:t>
+      </w:r>
+      <w:r>
+        <w:t xml:space="preserve"> </w:t>
+      </w:r>
+      <w:r>
+        <w:t xml:space="preserve">a</w:t>
+      </w:r>
+      <w:r>
+        <w:t xml:space="preserve"> </w:t>
+      </w:r>
+      <w:r>
+        <w:t xml:space="preserve">citation</w:t>
+      </w:r>
+      <w:r>
+        <w:t xml:space="preserve"> </w:t>
+      </w:r>
+      <w:r>
+        <w:t xml:space="preserve">effect</w:t>
+      </w:r>
+      <w:r>
+        <w:t xml:space="preserve"> </w:t>
+      </w:r>
+      <w:r>
+        <w:t xml:space="preserve">for</w:t>
+      </w:r>
+      <w:r>
+        <w:t xml:space="preserve"> </w:t>
+      </w:r>
+      <w:r>
+        <w:t xml:space="preserve">papers</w:t>
+      </w:r>
+      <w:r>
+        <w:t xml:space="preserve"> </w:t>
+      </w:r>
+      <w:r>
+        <w:t xml:space="preserve">that</w:t>
+      </w:r>
+      <w:r>
+        <w:t xml:space="preserve"> </w:t>
+      </w:r>
+      <w:r>
+        <w:t xml:space="preserve">use</w:t>
+      </w:r>
+      <w:r>
+        <w:t xml:space="preserve"> </w:t>
+      </w:r>
+      <w:r>
+        <w:t xml:space="preserve">code.</w:t>
+      </w:r>
+      <w:r>
+        <w:t xml:space="preserve"> </w:t>
+      </w:r>
+      <w:r>
+        <w:t xml:space="preserve">We</w:t>
+      </w:r>
+      <w:r>
+        <w:t xml:space="preserve"> </w:t>
+      </w:r>
+      <w:r>
+        <w:t xml:space="preserve">discuss</w:t>
       </w:r>
       <w:r>
         <w:t xml:space="preserve"> </w:t>
@@ -916,13 +970,25 @@
         <w:t xml:space="preserve"> </w:t>
       </w:r>
       <w:r>
-        <w:t xml:space="preserve">digital</w:t>
-      </w:r>
-      <w:r>
-        <w:t xml:space="preserve"> </w:t>
-      </w:r>
-      <w:r>
-        <w:t xml:space="preserve">approaches.</w:t>
+        <w:t xml:space="preserve">the</w:t>
+      </w:r>
+      <w:r>
+        <w:t xml:space="preserve"> </w:t>
+      </w:r>
+      <w:r>
+        <w:t xml:space="preserve">use</w:t>
+      </w:r>
+      <w:r>
+        <w:t xml:space="preserve"> </w:t>
+      </w:r>
+      <w:r>
+        <w:t xml:space="preserve">of</w:t>
+      </w:r>
+      <w:r>
+        <w:t xml:space="preserve"> </w:t>
+      </w:r>
+      <w:r>
+        <w:t xml:space="preserve">code.</w:t>
       </w:r>
     </w:p>
     <w:p>
@@ -5925,7 +5991,7 @@
         <w:pStyle w:val="FirstParagraph"/>
       </w:pPr>
       <w:r>
-        <w:t xml:space="preserve">This report was generated on 2018-12-31 16:37:00 using the following computational environment and dependencies:</w:t>
+        <w:t xml:space="preserve">This report was generated on 2019-01-01 03:10:08 using the following computational environment and dependencies:</w:t>
       </w:r>
     </w:p>
     <w:p>
@@ -6026,7 +6092,7 @@
         <w:rPr>
           <w:rStyle w:val="VerbatimChar"/>
         </w:rPr>
-        <w:t xml:space="preserve">#&gt;  date     2018-12-31                  </w:t>
+        <w:t xml:space="preserve">#&gt;  date     2019-01-01                  </w:t>
       </w:r>
       <w:r>
         <w:br w:type="textWrapping"/>
@@ -7809,7 +7875,7 @@
         <w:rPr>
           <w:rStyle w:val="VerbatimChar"/>
         </w:rPr>
-        <w:t xml:space="preserve">#&gt; Head:     [623e1de] 2018-12-28: minor edits and adding citations</w:t>
+        <w:t xml:space="preserve">#&gt; Head:     [c583c6d] 2018-12-31: conclusion done, more refs added</w:t>
       </w:r>
     </w:p>
     <w:sectPr>

</xml_diff>

<commit_message>
fix some ?? in the figure cross-refs
</commit_message>
<xml_diff>
--- a/analysis/paper/jcaa-paper.docx
+++ b/analysis/paper/jcaa-paper.docx
@@ -67,7 +67,7 @@
         <w:pStyle w:val="Date"/>
       </w:pPr>
       <w:r>
-        <w:t xml:space="preserve">06</w:t>
+        <w:t xml:space="preserve">08</w:t>
       </w:r>
       <w:r>
         <w:t xml:space="preserve"> </w:t>
@@ -424,7 +424,7 @@
         <w:t xml:space="preserve"> </w:t>
       </w:r>
       <w:r>
-        <w:t xml:space="preserve">analysing</w:t>
+        <w:t xml:space="preserve">using</w:t>
       </w:r>
       <w:r>
         <w:t xml:space="preserve"> </w:t>
@@ -436,7 +436,7 @@
         <w:t xml:space="preserve"> </w:t>
       </w:r>
       <w:r>
-        <w:t xml:space="preserve">using</w:t>
+        <w:t xml:space="preserve">analysis</w:t>
       </w:r>
       <w:r>
         <w:t xml:space="preserve"> </w:t>
@@ -520,13 +520,469 @@
         <w:t xml:space="preserve"> </w:t>
       </w:r>
       <w:r>
+        <w:t xml:space="preserve">set</w:t>
+      </w:r>
+      <w:r>
+        <w:t xml:space="preserve"> </w:t>
+      </w:r>
+      <w:r>
+        <w:t xml:space="preserve">of</w:t>
+      </w:r>
+      <w:r>
+        <w:t xml:space="preserve"> </w:t>
+      </w:r>
+      <w:r>
+        <w:t xml:space="preserve">tools</w:t>
+      </w:r>
+      <w:r>
+        <w:t xml:space="preserve"> </w:t>
+      </w:r>
+      <w:r>
+        <w:t xml:space="preserve">based</w:t>
+      </w:r>
+      <w:r>
+        <w:t xml:space="preserve"> </w:t>
+      </w:r>
+      <w:r>
+        <w:t xml:space="preserve">on</w:t>
+      </w:r>
+      <w:r>
+        <w:t xml:space="preserve"> </w:t>
+      </w:r>
+      <w:r>
+        <w:t xml:space="preserve">writing</w:t>
+      </w:r>
+      <w:r>
+        <w:t xml:space="preserve"> </w:t>
+      </w:r>
+      <w:r>
+        <w:t xml:space="preserve">scripts</w:t>
+      </w:r>
+      <w:r>
+        <w:t xml:space="preserve"> </w:t>
+      </w:r>
+      <w:r>
+        <w:t xml:space="preserve">in</w:t>
+      </w:r>
+      <w:r>
+        <w:t xml:space="preserve"> </w:t>
+      </w:r>
+      <w:r>
+        <w:t xml:space="preserve">open</w:t>
+      </w:r>
+      <w:r>
+        <w:t xml:space="preserve"> </w:t>
+      </w:r>
+      <w:r>
+        <w:t xml:space="preserve">source</w:t>
+      </w:r>
+      <w:r>
+        <w:t xml:space="preserve"> </w:t>
+      </w:r>
+      <w:r>
+        <w:t xml:space="preserve">programming</w:t>
+      </w:r>
+      <w:r>
+        <w:t xml:space="preserve"> </w:t>
+      </w:r>
+      <w:r>
+        <w:t xml:space="preserve">languages</w:t>
+      </w:r>
+      <w:r>
+        <w:t xml:space="preserve"> </w:t>
+      </w:r>
+      <w:r>
+        <w:t xml:space="preserve">and</w:t>
+      </w:r>
+      <w:r>
+        <w:t xml:space="preserve"> </w:t>
+      </w:r>
+      <w:r>
+        <w:t xml:space="preserve">making</w:t>
+      </w:r>
+      <w:r>
+        <w:t xml:space="preserve"> </w:t>
+      </w:r>
+      <w:r>
+        <w:t xml:space="preserve">the</w:t>
+      </w:r>
+      <w:r>
+        <w:t xml:space="preserve"> </w:t>
+      </w:r>
+      <w:r>
+        <w:t xml:space="preserve">scripts</w:t>
+      </w:r>
+      <w:r>
+        <w:t xml:space="preserve"> </w:t>
+      </w:r>
+      <w:r>
+        <w:t xml:space="preserve">openly</w:t>
+      </w:r>
+      <w:r>
+        <w:t xml:space="preserve"> </w:t>
+      </w:r>
+      <w:r>
+        <w:t xml:space="preserve">available.</w:t>
+      </w:r>
+      <w:r>
+        <w:t xml:space="preserve"> </w:t>
+      </w:r>
+      <w:r>
+        <w:t xml:space="preserve">We</w:t>
+      </w:r>
+      <w:r>
+        <w:t xml:space="preserve"> </w:t>
+      </w:r>
+      <w:r>
+        <w:t xml:space="preserve">present</w:t>
+      </w:r>
+      <w:r>
+        <w:t xml:space="preserve"> </w:t>
+      </w:r>
+      <w:r>
+        <w:t xml:space="preserve">bibliometric</w:t>
+      </w:r>
+      <w:r>
+        <w:t xml:space="preserve"> </w:t>
+      </w:r>
+      <w:r>
+        <w:t xml:space="preserve">evidence</w:t>
+      </w:r>
+      <w:r>
+        <w:t xml:space="preserve"> </w:t>
+      </w:r>
+      <w:r>
+        <w:t xml:space="preserve">for</w:t>
+      </w:r>
+      <w:r>
+        <w:t xml:space="preserve"> </w:t>
+      </w:r>
+      <w:r>
+        <w:t xml:space="preserve">this</w:t>
+      </w:r>
+      <w:r>
+        <w:t xml:space="preserve"> </w:t>
+      </w:r>
+      <w:r>
+        <w:t xml:space="preserve">change</w:t>
+      </w:r>
+      <w:r>
+        <w:t xml:space="preserve"> </w:t>
+      </w:r>
+      <w:r>
+        <w:t xml:space="preserve">in</w:t>
+      </w:r>
+      <w:r>
+        <w:t xml:space="preserve"> </w:t>
+      </w:r>
+      <w:r>
+        <w:t xml:space="preserve">ecolpogy</w:t>
+      </w:r>
+      <w:r>
+        <w:t xml:space="preserve"> </w:t>
+      </w:r>
+      <w:r>
+        <w:t xml:space="preserve">and</w:t>
+      </w:r>
+      <w:r>
+        <w:t xml:space="preserve"> </w:t>
+      </w:r>
+      <w:r>
+        <w:t xml:space="preserve">archaeology</w:t>
+      </w:r>
+      <w:r>
+        <w:t xml:space="preserve"> </w:t>
+      </w:r>
+      <w:r>
+        <w:t xml:space="preserve">to</w:t>
+      </w:r>
+      <w:r>
+        <w:t xml:space="preserve"> </w:t>
+      </w:r>
+      <w:r>
+        <w:t xml:space="preserve">test</w:t>
+      </w:r>
+      <w:r>
+        <w:t xml:space="preserve"> </w:t>
+      </w:r>
+      <w:r>
+        <w:t xml:space="preserve">if</w:t>
+      </w:r>
+      <w:r>
+        <w:t xml:space="preserve"> </w:t>
+      </w:r>
+      <w:r>
+        <w:t xml:space="preserve">the</w:t>
+      </w:r>
+      <w:r>
+        <w:t xml:space="preserve"> </w:t>
+      </w:r>
+      <w:r>
+        <w:t xml:space="preserve">adoption</w:t>
+      </w:r>
+      <w:r>
+        <w:t xml:space="preserve"> </w:t>
+      </w:r>
+      <w:r>
+        <w:t xml:space="preserve">of</w:t>
+      </w:r>
+      <w:r>
+        <w:t xml:space="preserve"> </w:t>
+      </w:r>
+      <w:r>
+        <w:t xml:space="preserve">these</w:t>
+      </w:r>
+      <w:r>
+        <w:t xml:space="preserve"> </w:t>
+      </w:r>
+      <w:r>
         <w:t xml:space="preserve">new</w:t>
       </w:r>
       <w:r>
         <w:t xml:space="preserve"> </w:t>
       </w:r>
       <w:r>
-        <w:t xml:space="preserve">set</w:t>
+        <w:t xml:space="preserve">tools</w:t>
+      </w:r>
+      <w:r>
+        <w:t xml:space="preserve"> </w:t>
+      </w:r>
+      <w:r>
+        <w:t xml:space="preserve">may</w:t>
+      </w:r>
+      <w:r>
+        <w:t xml:space="preserve"> </w:t>
+      </w:r>
+      <w:r>
+        <w:t xml:space="preserve">be</w:t>
+      </w:r>
+      <w:r>
+        <w:t xml:space="preserve"> </w:t>
+      </w:r>
+      <w:r>
+        <w:t xml:space="preserve">considered</w:t>
+      </w:r>
+      <w:r>
+        <w:t xml:space="preserve"> </w:t>
+      </w:r>
+      <w:r>
+        <w:t xml:space="preserve">a</w:t>
+      </w:r>
+      <w:r>
+        <w:t xml:space="preserve"> </w:t>
+      </w:r>
+      <w:r>
+        <w:t xml:space="preserve">revolution.</w:t>
+      </w:r>
+      <w:r>
+        <w:t xml:space="preserve"> </w:t>
+      </w:r>
+      <w:r>
+        <w:t xml:space="preserve">We</w:t>
+      </w:r>
+      <w:r>
+        <w:t xml:space="preserve"> </w:t>
+      </w:r>
+      <w:r>
+        <w:t xml:space="preserve">identify</w:t>
+      </w:r>
+      <w:r>
+        <w:t xml:space="preserve"> </w:t>
+      </w:r>
+      <w:r>
+        <w:t xml:space="preserve">a</w:t>
+      </w:r>
+      <w:r>
+        <w:t xml:space="preserve"> </w:t>
+      </w:r>
+      <w:r>
+        <w:t xml:space="preserve">citation</w:t>
+      </w:r>
+      <w:r>
+        <w:t xml:space="preserve"> </w:t>
+      </w:r>
+      <w:r>
+        <w:t xml:space="preserve">effect</w:t>
+      </w:r>
+      <w:r>
+        <w:t xml:space="preserve"> </w:t>
+      </w:r>
+      <w:r>
+        <w:t xml:space="preserve">for</w:t>
+      </w:r>
+      <w:r>
+        <w:t xml:space="preserve"> </w:t>
+      </w:r>
+      <w:r>
+        <w:t xml:space="preserve">archaeology</w:t>
+      </w:r>
+      <w:r>
+        <w:t xml:space="preserve"> </w:t>
+      </w:r>
+      <w:r>
+        <w:t xml:space="preserve">articles</w:t>
+      </w:r>
+      <w:r>
+        <w:t xml:space="preserve"> </w:t>
+      </w:r>
+      <w:r>
+        <w:t xml:space="preserve">that</w:t>
+      </w:r>
+      <w:r>
+        <w:t xml:space="preserve"> </w:t>
+      </w:r>
+      <w:r>
+        <w:t xml:space="preserve">use</w:t>
+      </w:r>
+      <w:r>
+        <w:t xml:space="preserve"> </w:t>
+      </w:r>
+      <w:r>
+        <w:t xml:space="preserve">the</w:t>
+      </w:r>
+      <w:r>
+        <w:t xml:space="preserve"> </w:t>
+      </w:r>
+      <w:r>
+        <w:t xml:space="preserve">open</w:t>
+      </w:r>
+      <w:r>
+        <w:t xml:space="preserve"> </w:t>
+      </w:r>
+      <w:r>
+        <w:t xml:space="preserve">source</w:t>
+      </w:r>
+      <w:r>
+        <w:t xml:space="preserve"> </w:t>
+      </w:r>
+      <w:r>
+        <w:t xml:space="preserve">programming</w:t>
+      </w:r>
+      <w:r>
+        <w:t xml:space="preserve"> </w:t>
+      </w:r>
+      <w:r>
+        <w:t xml:space="preserve">language</w:t>
+      </w:r>
+      <w:r>
+        <w:t xml:space="preserve"> </w:t>
+      </w:r>
+      <w:r>
+        <w:t xml:space="preserve">R.</w:t>
+      </w:r>
+      <w:r>
+        <w:t xml:space="preserve"> </w:t>
+      </w:r>
+      <w:r>
+        <w:t xml:space="preserve">We</w:t>
+      </w:r>
+      <w:r>
+        <w:t xml:space="preserve"> </w:t>
+      </w:r>
+      <w:r>
+        <w:t xml:space="preserve">discuss</w:t>
+      </w:r>
+      <w:r>
+        <w:t xml:space="preserve"> </w:t>
+      </w:r>
+      <w:r>
+        <w:t xml:space="preserve">how</w:t>
+      </w:r>
+      <w:r>
+        <w:t xml:space="preserve"> </w:t>
+      </w:r>
+      <w:r>
+        <w:t xml:space="preserve">computational</w:t>
+      </w:r>
+      <w:r>
+        <w:t xml:space="preserve"> </w:t>
+      </w:r>
+      <w:r>
+        <w:t xml:space="preserve">approaches</w:t>
+      </w:r>
+      <w:r>
+        <w:t xml:space="preserve"> </w:t>
+      </w:r>
+      <w:r>
+        <w:t xml:space="preserve">to</w:t>
+      </w:r>
+      <w:r>
+        <w:t xml:space="preserve"> </w:t>
+      </w:r>
+      <w:r>
+        <w:t xml:space="preserve">improving</w:t>
+      </w:r>
+      <w:r>
+        <w:t xml:space="preserve"> </w:t>
+      </w:r>
+      <w:r>
+        <w:t xml:space="preserve">reproducibility</w:t>
+      </w:r>
+      <w:r>
+        <w:t xml:space="preserve"> </w:t>
+      </w:r>
+      <w:r>
+        <w:t xml:space="preserve">and</w:t>
+      </w:r>
+      <w:r>
+        <w:t xml:space="preserve"> </w:t>
+      </w:r>
+      <w:r>
+        <w:t xml:space="preserve">transparency</w:t>
+      </w:r>
+      <w:r>
+        <w:t xml:space="preserve"> </w:t>
+      </w:r>
+      <w:r>
+        <w:t xml:space="preserve">in</w:t>
+      </w:r>
+      <w:r>
+        <w:t xml:space="preserve"> </w:t>
+      </w:r>
+      <w:r>
+        <w:t xml:space="preserve">archaeology</w:t>
+      </w:r>
+      <w:r>
+        <w:t xml:space="preserve"> </w:t>
+      </w:r>
+      <w:r>
+        <w:t xml:space="preserve">are</w:t>
+      </w:r>
+      <w:r>
+        <w:t xml:space="preserve"> </w:t>
+      </w:r>
+      <w:r>
+        <w:t xml:space="preserve">mediated</w:t>
+      </w:r>
+      <w:r>
+        <w:t xml:space="preserve"> </w:t>
+      </w:r>
+      <w:r>
+        <w:t xml:space="preserve">and</w:t>
+      </w:r>
+      <w:r>
+        <w:t xml:space="preserve"> </w:t>
+      </w:r>
+      <w:r>
+        <w:t xml:space="preserve">transformed</w:t>
+      </w:r>
+      <w:r>
+        <w:t xml:space="preserve"> </w:t>
+      </w:r>
+      <w:r>
+        <w:t xml:space="preserve">by</w:t>
+      </w:r>
+      <w:r>
+        <w:t xml:space="preserve"> </w:t>
+      </w:r>
+      <w:r>
+        <w:t xml:space="preserve">the</w:t>
+      </w:r>
+      <w:r>
+        <w:t xml:space="preserve"> </w:t>
+      </w:r>
+      <w:r>
+        <w:t xml:space="preserve">use</w:t>
       </w:r>
       <w:r>
         <w:t xml:space="preserve"> </w:t>
@@ -538,583 +994,539 @@
         <w:t xml:space="preserve"> </w:t>
       </w:r>
       <w:r>
-        <w:t xml:space="preserve">tools</w:t>
-      </w:r>
-      <w:r>
-        <w:t xml:space="preserve"> </w:t>
-      </w:r>
-      <w:r>
-        <w:t xml:space="preserve">based</w:t>
-      </w:r>
-      <w:r>
-        <w:t xml:space="preserve"> </w:t>
-      </w:r>
-      <w:r>
-        <w:t xml:space="preserve">on</w:t>
-      </w:r>
-      <w:r>
-        <w:t xml:space="preserve"> </w:t>
-      </w:r>
-      <w:r>
-        <w:t xml:space="preserve">writing</w:t>
-      </w:r>
-      <w:r>
-        <w:t xml:space="preserve"> </w:t>
-      </w:r>
-      <w:r>
-        <w:t xml:space="preserve">scripts</w:t>
-      </w:r>
-      <w:r>
-        <w:t xml:space="preserve"> </w:t>
-      </w:r>
-      <w:r>
-        <w:t xml:space="preserve">in</w:t>
-      </w:r>
-      <w:r>
-        <w:t xml:space="preserve"> </w:t>
-      </w:r>
-      <w:r>
-        <w:t xml:space="preserve">programming</w:t>
-      </w:r>
-      <w:r>
-        <w:t xml:space="preserve"> </w:t>
-      </w:r>
-      <w:r>
-        <w:t xml:space="preserve">languages</w:t>
-      </w:r>
-      <w:r>
-        <w:t xml:space="preserve"> </w:t>
-      </w:r>
-      <w:r>
-        <w:t xml:space="preserve">and</w:t>
-      </w:r>
-      <w:r>
-        <w:t xml:space="preserve"> </w:t>
-      </w:r>
-      <w:r>
-        <w:t xml:space="preserve">making</w:t>
-      </w:r>
-      <w:r>
-        <w:t xml:space="preserve"> </w:t>
-      </w:r>
-      <w:r>
-        <w:t xml:space="preserve">them</w:t>
-      </w:r>
-      <w:r>
-        <w:t xml:space="preserve"> </w:t>
-      </w:r>
-      <w:r>
-        <w:t xml:space="preserve">free</w:t>
-      </w:r>
-      <w:r>
-        <w:t xml:space="preserve"> </w:t>
-      </w:r>
-      <w:r>
-        <w:t xml:space="preserve">and</w:t>
-      </w:r>
-      <w:r>
-        <w:t xml:space="preserve"> </w:t>
-      </w:r>
-      <w:r>
-        <w:t xml:space="preserve">open</w:t>
-      </w:r>
-      <w:r>
-        <w:t xml:space="preserve"> </w:t>
-      </w:r>
-      <w:r>
-        <w:t xml:space="preserve">source.</w:t>
-      </w:r>
-      <w:r>
-        <w:t xml:space="preserve"> </w:t>
-      </w:r>
-      <w:r>
-        <w:t xml:space="preserve">We</w:t>
-      </w:r>
-      <w:r>
-        <w:t xml:space="preserve"> </w:t>
-      </w:r>
-      <w:r>
-        <w:t xml:space="preserve">present</w:t>
-      </w:r>
-      <w:r>
-        <w:t xml:space="preserve"> </w:t>
-      </w:r>
-      <w:r>
-        <w:t xml:space="preserve">bibliometric</w:t>
-      </w:r>
-      <w:r>
-        <w:t xml:space="preserve"> </w:t>
-      </w:r>
-      <w:r>
-        <w:t xml:space="preserve">evidence</w:t>
-      </w:r>
-      <w:r>
-        <w:t xml:space="preserve"> </w:t>
-      </w:r>
-      <w:r>
-        <w:t xml:space="preserve">for</w:t>
-      </w:r>
-      <w:r>
-        <w:t xml:space="preserve"> </w:t>
-      </w:r>
-      <w:r>
-        <w:t xml:space="preserve">this</w:t>
-      </w:r>
-      <w:r>
-        <w:t xml:space="preserve"> </w:t>
-      </w:r>
-      <w:r>
-        <w:t xml:space="preserve">change</w:t>
-      </w:r>
-      <w:r>
-        <w:t xml:space="preserve"> </w:t>
-      </w:r>
-      <w:r>
-        <w:t xml:space="preserve">in</w:t>
-      </w:r>
-      <w:r>
-        <w:t xml:space="preserve"> </w:t>
-      </w:r>
-      <w:r>
-        <w:t xml:space="preserve">the</w:t>
-      </w:r>
-      <w:r>
-        <w:t xml:space="preserve"> </w:t>
-      </w:r>
-      <w:r>
-        <w:t xml:space="preserve">sciences</w:t>
-      </w:r>
-      <w:r>
-        <w:t xml:space="preserve"> </w:t>
-      </w:r>
-      <w:r>
-        <w:t xml:space="preserve">generally</w:t>
-      </w:r>
-      <w:r>
-        <w:t xml:space="preserve"> </w:t>
-      </w:r>
-      <w:r>
-        <w:t xml:space="preserve">and</w:t>
-      </w:r>
-      <w:r>
-        <w:t xml:space="preserve"> </w:t>
-      </w:r>
-      <w:r>
-        <w:t xml:space="preserve">in</w:t>
-      </w:r>
-      <w:r>
-        <w:t xml:space="preserve"> </w:t>
-      </w:r>
-      <w:r>
-        <w:t xml:space="preserve">archaeology</w:t>
-      </w:r>
-      <w:r>
-        <w:t xml:space="preserve"> </w:t>
-      </w:r>
-      <w:r>
-        <w:t xml:space="preserve">in</w:t>
-      </w:r>
-      <w:r>
-        <w:t xml:space="preserve"> </w:t>
-      </w:r>
-      <w:r>
-        <w:t xml:space="preserve">particular</w:t>
-      </w:r>
-      <w:r>
-        <w:t xml:space="preserve"> </w:t>
-      </w:r>
-      <w:r>
-        <w:t xml:space="preserve">to</w:t>
-      </w:r>
-      <w:r>
-        <w:t xml:space="preserve"> </w:t>
-      </w:r>
-      <w:r>
-        <w:t xml:space="preserve">test</w:t>
-      </w:r>
-      <w:r>
-        <w:t xml:space="preserve"> </w:t>
-      </w:r>
-      <w:r>
-        <w:t xml:space="preserve">if</w:t>
-      </w:r>
-      <w:r>
-        <w:t xml:space="preserve"> </w:t>
-      </w:r>
-      <w:r>
-        <w:t xml:space="preserve">the</w:t>
-      </w:r>
-      <w:r>
-        <w:t xml:space="preserve"> </w:t>
-      </w:r>
-      <w:r>
-        <w:t xml:space="preserve">adoption</w:t>
-      </w:r>
-      <w:r>
-        <w:t xml:space="preserve"> </w:t>
-      </w:r>
-      <w:r>
-        <w:t xml:space="preserve">of</w:t>
-      </w:r>
-      <w:r>
-        <w:t xml:space="preserve"> </w:t>
-      </w:r>
-      <w:r>
-        <w:t xml:space="preserve">these</w:t>
-      </w:r>
-      <w:r>
-        <w:t xml:space="preserve"> </w:t>
-      </w:r>
-      <w:r>
-        <w:t xml:space="preserve">new</w:t>
-      </w:r>
-      <w:r>
-        <w:t xml:space="preserve"> </w:t>
-      </w:r>
-      <w:r>
-        <w:t xml:space="preserve">tools</w:t>
-      </w:r>
-      <w:r>
-        <w:t xml:space="preserve"> </w:t>
-      </w:r>
-      <w:r>
-        <w:t xml:space="preserve">may</w:t>
-      </w:r>
-      <w:r>
-        <w:t xml:space="preserve"> </w:t>
-      </w:r>
-      <w:r>
-        <w:t xml:space="preserve">be</w:t>
-      </w:r>
-      <w:r>
-        <w:t xml:space="preserve"> </w:t>
-      </w:r>
-      <w:r>
-        <w:t xml:space="preserve">considered</w:t>
-      </w:r>
-      <w:r>
-        <w:t xml:space="preserve"> </w:t>
-      </w:r>
-      <w:r>
-        <w:t xml:space="preserve">a</w:t>
-      </w:r>
-      <w:r>
-        <w:t xml:space="preserve"> </w:t>
+        <w:t xml:space="preserve">R</w:t>
+      </w:r>
+      <w:r>
+        <w:t xml:space="preserve"> </w:t>
+      </w:r>
+      <w:r>
+        <w:t xml:space="preserve">code.</w:t>
+      </w:r>
+    </w:p>
+    <w:p>
+      <w:pPr>
+        <w:pStyle w:val="Heading1"/>
+      </w:pPr>
+      <w:bookmarkStart w:id="20" w:name="introduction"/>
+      <w:r>
+        <w:t xml:space="preserve">Introduction</w:t>
+      </w:r>
+      <w:bookmarkEnd w:id="20"/>
+    </w:p>
+    <w:p>
+      <w:pPr>
+        <w:pStyle w:val="FirstParagraph"/>
+      </w:pPr>
+      <w:r>
+        <w:t xml:space="preserve">In this paper we investigate recent developments which are facilitating computational archaeology’s return to fundamental principles of the scientific method. We ask whether this might be the beginning of a broader change in the field. Revolutions or paradigm-shifts in archaeology have been proposed to occur following major theoretical statements</w:t>
+      </w:r>
+      <w:r>
+        <w:t xml:space="preserve"> </w:t>
+      </w:r>
+      <w:r>
+        <w:t xml:space="preserve">(Clark 1993; Härke 2002)</w:t>
+      </w:r>
+      <w:r>
+        <w:t xml:space="preserve">, but there is an argument among philosophers of science whether revolutions in science are ideas-driven or tools-driven</w:t>
+      </w:r>
+      <w:r>
+        <w:t xml:space="preserve"> </w:t>
+      </w:r>
+      <w:r>
+        <w:t xml:space="preserve">(Dyson 2000; Galison 1997)</w:t>
+      </w:r>
+      <w:r>
+        <w:t xml:space="preserve">. This argument motivated us to explore how the disciplines of ecology and archaeology have started to embrace tools that improve the reproducibility of research. We focus on one set of tools for this change, based on writing data analysis scripts in free and open source programming languages, exemplified by R, and the practice of sharing of these scripts. We focus on R because our prior observations indicate it is by far the most common scripting language used by ecologists and archaeologists. Bibliometric evidence shows a strong increase in the use of R among ecologists and the beginning of a similar development in archaeology. We evaluate how approaches to improving reproducibility and transparency in archaeology are mediated and transformed by digital approaches and propose these might be a tool-driven change in archaeology. Acknowledging that this is not a simple process, we offer an R-based tool to ease the task of creating a compendium which enables other researchers to reproduce the published results.</w:t>
+      </w:r>
+    </w:p>
+    <w:p>
+      <w:pPr>
+        <w:pStyle w:val="Heading1"/>
+      </w:pPr>
+      <w:bookmarkStart w:id="21" w:name="revolutions-in-science-ideas-driven-or-tool-driven"/>
+      <w:r>
+        <w:t xml:space="preserve">Revolutions in Science: Ideas-driven or Tool-driven?</w:t>
+      </w:r>
+      <w:bookmarkEnd w:id="21"/>
+    </w:p>
+    <w:p>
+      <w:pPr>
+        <w:pStyle w:val="FirstParagraph"/>
+      </w:pPr>
+      <w:r>
+        <w:t xml:space="preserve">Philosophers of science disagree whether revolutions in science are ideas-driven or tool-driven. One of the most widely-known models of ideas-driven change in science is Kuhn’s</w:t>
+      </w:r>
+      <w:r>
+        <w:t xml:space="preserve"> </w:t>
+      </w:r>
+      <w:r>
+        <w:t xml:space="preserve">(1962)</w:t>
+      </w:r>
+      <w:r>
+        <w:t xml:space="preserve"> </w:t>
+      </w:r>
+      <w:r>
+        <w:t xml:space="preserve">effort to describe the history of science by proposing paradigm shifts resulting from revolutionary change in communities of researchers. In brief, this model proposes that the history of science consists of long periods of tradition-bound</w:t>
+      </w:r>
+      <w:r>
+        <w:t xml:space="preserve"> </w:t>
+      </w:r>
+      <w:r>
+        <w:t xml:space="preserve">‘</w:t>
+      </w:r>
+      <w:r>
+        <w:t xml:space="preserve">normal science</w:t>
+      </w:r>
+      <w:r>
+        <w:t xml:space="preserve">’</w:t>
+      </w:r>
+      <w:r>
+        <w:t xml:space="preserve"> </w:t>
+      </w:r>
+      <w:r>
+        <w:t xml:space="preserve">punctuated by short episodes of</w:t>
+      </w:r>
+      <w:r>
+        <w:t xml:space="preserve"> </w:t>
+      </w:r>
+      <w:r>
+        <w:t xml:space="preserve">‘</w:t>
       </w:r>
       <w:r>
         <w:t xml:space="preserve">revolution</w:t>
       </w:r>
       <w:r>
-        <w:t xml:space="preserve"> </w:t>
-      </w:r>
-      <w:r>
-        <w:t xml:space="preserve">or</w:t>
-      </w:r>
-      <w:r>
-        <w:t xml:space="preserve"> </w:t>
-      </w:r>
-      <w:r>
-        <w:t xml:space="preserve">some</w:t>
-      </w:r>
-      <w:r>
-        <w:t xml:space="preserve"> </w:t>
-      </w:r>
-      <w:r>
-        <w:t xml:space="preserve">other</w:t>
-      </w:r>
-      <w:r>
-        <w:t xml:space="preserve"> </w:t>
-      </w:r>
-      <w:r>
-        <w:t xml:space="preserve">process.</w:t>
-      </w:r>
-      <w:r>
-        <w:t xml:space="preserve"> </w:t>
-      </w:r>
-      <w:r>
-        <w:t xml:space="preserve">We</w:t>
-      </w:r>
-      <w:r>
-        <w:t xml:space="preserve"> </w:t>
-      </w:r>
-      <w:r>
-        <w:t xml:space="preserve">identify</w:t>
-      </w:r>
-      <w:r>
-        <w:t xml:space="preserve"> </w:t>
-      </w:r>
-      <w:r>
-        <w:t xml:space="preserve">a</w:t>
-      </w:r>
-      <w:r>
-        <w:t xml:space="preserve"> </w:t>
-      </w:r>
-      <w:r>
-        <w:t xml:space="preserve">citation</w:t>
-      </w:r>
-      <w:r>
-        <w:t xml:space="preserve"> </w:t>
-      </w:r>
-      <w:r>
-        <w:t xml:space="preserve">effect</w:t>
-      </w:r>
-      <w:r>
-        <w:t xml:space="preserve"> </w:t>
-      </w:r>
-      <w:r>
-        <w:t xml:space="preserve">for</w:t>
-      </w:r>
-      <w:r>
-        <w:t xml:space="preserve"> </w:t>
-      </w:r>
-      <w:r>
-        <w:t xml:space="preserve">papers</w:t>
-      </w:r>
-      <w:r>
-        <w:t xml:space="preserve"> </w:t>
-      </w:r>
-      <w:r>
-        <w:t xml:space="preserve">that</w:t>
-      </w:r>
-      <w:r>
-        <w:t xml:space="preserve"> </w:t>
-      </w:r>
-      <w:r>
-        <w:t xml:space="preserve">use</w:t>
-      </w:r>
-      <w:r>
-        <w:t xml:space="preserve"> </w:t>
-      </w:r>
-      <w:r>
-        <w:t xml:space="preserve">the</w:t>
-      </w:r>
-      <w:r>
-        <w:t xml:space="preserve"> </w:t>
-      </w:r>
-      <w:r>
-        <w:t xml:space="preserve">open</w:t>
-      </w:r>
-      <w:r>
-        <w:t xml:space="preserve"> </w:t>
-      </w:r>
-      <w:r>
-        <w:t xml:space="preserve">source</w:t>
-      </w:r>
-      <w:r>
-        <w:t xml:space="preserve"> </w:t>
-      </w:r>
-      <w:r>
-        <w:t xml:space="preserve">programming</w:t>
-      </w:r>
-      <w:r>
-        <w:t xml:space="preserve"> </w:t>
-      </w:r>
-      <w:r>
-        <w:t xml:space="preserve">language</w:t>
-      </w:r>
-      <w:r>
-        <w:t xml:space="preserve"> </w:t>
-      </w:r>
-      <w:r>
-        <w:t xml:space="preserve">R.</w:t>
-      </w:r>
-      <w:r>
-        <w:t xml:space="preserve"> </w:t>
-      </w:r>
-      <w:r>
-        <w:t xml:space="preserve">We</w:t>
-      </w:r>
-      <w:r>
-        <w:t xml:space="preserve"> </w:t>
-      </w:r>
-      <w:r>
-        <w:t xml:space="preserve">discuss</w:t>
-      </w:r>
-      <w:r>
-        <w:t xml:space="preserve"> </w:t>
-      </w:r>
-      <w:r>
-        <w:t xml:space="preserve">how</w:t>
-      </w:r>
-      <w:r>
-        <w:t xml:space="preserve"> </w:t>
-      </w:r>
-      <w:r>
-        <w:t xml:space="preserve">computational</w:t>
-      </w:r>
-      <w:r>
-        <w:t xml:space="preserve"> </w:t>
-      </w:r>
-      <w:r>
-        <w:t xml:space="preserve">approaches</w:t>
-      </w:r>
-      <w:r>
-        <w:t xml:space="preserve"> </w:t>
-      </w:r>
-      <w:r>
-        <w:t xml:space="preserve">to</w:t>
-      </w:r>
-      <w:r>
-        <w:t xml:space="preserve"> </w:t>
-      </w:r>
-      <w:r>
-        <w:t xml:space="preserve">improving</w:t>
-      </w:r>
-      <w:r>
-        <w:t xml:space="preserve"> </w:t>
-      </w:r>
-      <w:r>
-        <w:t xml:space="preserve">reproducibility</w:t>
-      </w:r>
-      <w:r>
-        <w:t xml:space="preserve"> </w:t>
-      </w:r>
-      <w:r>
-        <w:t xml:space="preserve">and</w:t>
-      </w:r>
-      <w:r>
-        <w:t xml:space="preserve"> </w:t>
-      </w:r>
-      <w:r>
-        <w:t xml:space="preserve">transparency</w:t>
-      </w:r>
-      <w:r>
-        <w:t xml:space="preserve"> </w:t>
-      </w:r>
-      <w:r>
-        <w:t xml:space="preserve">in</w:t>
-      </w:r>
-      <w:r>
-        <w:t xml:space="preserve"> </w:t>
-      </w:r>
-      <w:r>
-        <w:t xml:space="preserve">archaeology</w:t>
-      </w:r>
-      <w:r>
-        <w:t xml:space="preserve"> </w:t>
-      </w:r>
-      <w:r>
-        <w:t xml:space="preserve">are</w:t>
-      </w:r>
-      <w:r>
-        <w:t xml:space="preserve"> </w:t>
-      </w:r>
-      <w:r>
-        <w:t xml:space="preserve">mediated</w:t>
-      </w:r>
-      <w:r>
-        <w:t xml:space="preserve"> </w:t>
-      </w:r>
-      <w:r>
-        <w:t xml:space="preserve">and</w:t>
-      </w:r>
-      <w:r>
-        <w:t xml:space="preserve"> </w:t>
-      </w:r>
-      <w:r>
-        <w:t xml:space="preserve">transformed</w:t>
-      </w:r>
-      <w:r>
-        <w:t xml:space="preserve"> </w:t>
-      </w:r>
-      <w:r>
-        <w:t xml:space="preserve">by</w:t>
-      </w:r>
-      <w:r>
-        <w:t xml:space="preserve"> </w:t>
-      </w:r>
-      <w:r>
-        <w:t xml:space="preserve">the</w:t>
-      </w:r>
-      <w:r>
-        <w:t xml:space="preserve"> </w:t>
-      </w:r>
-      <w:r>
-        <w:t xml:space="preserve">use</w:t>
-      </w:r>
-      <w:r>
-        <w:t xml:space="preserve"> </w:t>
-      </w:r>
-      <w:r>
-        <w:t xml:space="preserve">of</w:t>
-      </w:r>
-      <w:r>
-        <w:t xml:space="preserve"> </w:t>
-      </w:r>
-      <w:r>
-        <w:t xml:space="preserve">R</w:t>
-      </w:r>
-      <w:r>
-        <w:t xml:space="preserve"> </w:t>
-      </w:r>
-      <w:r>
-        <w:t xml:space="preserve">code.</w:t>
+        <w:t xml:space="preserve">’</w:t>
+      </w:r>
+      <w:r>
+        <w:t xml:space="preserve">. Normal science was described by Kuhn as stagnant, routine day-to-day research focused on</w:t>
+      </w:r>
+      <w:r>
+        <w:t xml:space="preserve"> </w:t>
+      </w:r>
+      <w:r>
+        <w:t xml:space="preserve">‘</w:t>
+      </w:r>
+      <w:r>
+        <w:t xml:space="preserve">puzzle solving</w:t>
+      </w:r>
+      <w:r>
+        <w:t xml:space="preserve">’</w:t>
+      </w:r>
+      <w:r>
+        <w:t xml:space="preserve">. What counts as suitable puzzles, and acceptable solutions to these puzzles, is governed by the norms and procedures of the prevailing paradigm. Revolutions in science occur as punctuations in the equilibria of normal science, when anomalous observations culminate in changes replacing one paradigm with another in a conversion or speciation process where the community adopts a new way of doing science. There has been much debate about how to draw a distinction between so-called normal and revolutionary science.</w:t>
+      </w:r>
+      <w:r>
+        <w:t xml:space="preserve"> </w:t>
+      </w:r>
+      <w:r>
+        <w:t xml:space="preserve">(Casadevall and Fang 2016; Toulmin 1970; Watkins 1970)</w:t>
+      </w:r>
+      <w:r>
+        <w:t xml:space="preserve">. A notable criticism is that Kuhn’s normal science is unscientific, a situation where critical science had contracted into defensive metaphysics resulting from the domination of a ruling dogma</w:t>
+      </w:r>
+      <w:r>
+        <w:t xml:space="preserve"> </w:t>
+      </w:r>
+      <w:r>
+        <w:t xml:space="preserve">(Popper 1970)</w:t>
+      </w:r>
+      <w:r>
+        <w:t xml:space="preserve">. This is at odds with a view of science as a continuous state of evolution, with researchers simultaneously employing many styles of thinking and doing science, and continuously confronting theory with evidence and modifying their ideas based on the outcome. In this view, based on the post-World War II era of science, radical discontinuities are rare, and major developments instead emerge from the division and recombination of already mature fields</w:t>
+      </w:r>
+      <w:r>
+        <w:t xml:space="preserve"> </w:t>
+      </w:r>
+      <w:r>
+        <w:t xml:space="preserve">(Andersen 2013)</w:t>
+      </w:r>
+      <w:r>
+        <w:t xml:space="preserve">. Given the rarity of radical discontinuities, some biologists have argued that change in biology is better characterised by new ideas (e.g. Mendelian heredity, Darwinian evolution, and molecular genetics) replacing not a former paradigm, but a conceptual vacuum</w:t>
+      </w:r>
+      <w:r>
+        <w:t xml:space="preserve"> </w:t>
+      </w:r>
+      <w:r>
+        <w:t xml:space="preserve">(Wilkins 1996)</w:t>
+      </w:r>
+      <w:r>
+        <w:t xml:space="preserve">.</w:t>
+      </w:r>
+    </w:p>
+    <w:p>
+      <w:pPr>
+        <w:pStyle w:val="BodyText"/>
+      </w:pPr>
+      <w:r>
+        <w:t xml:space="preserve">In archaeology we have seen claims for paradigm shifts in several areas. The most wide-ranging application is Clark’s</w:t>
+      </w:r>
+      <w:r>
+        <w:t xml:space="preserve"> </w:t>
+      </w:r>
+      <w:r>
+        <w:t xml:space="preserve">(1993)</w:t>
+      </w:r>
+      <w:r>
+        <w:t xml:space="preserve"> </w:t>
+      </w:r>
+      <w:r>
+        <w:t xml:space="preserve">comparison of North American archaeology to European archaeology during the 1970s-1990s. Clark, similarly to Binford and Sabloff</w:t>
+      </w:r>
+      <w:r>
+        <w:t xml:space="preserve"> </w:t>
+      </w:r>
+      <w:r>
+        <w:t xml:space="preserve">(1982)</w:t>
+      </w:r>
+      <w:r>
+        <w:t xml:space="preserve">, identified the North American archaeological paradigm as rooted in anthropology, founded on post-positivist biases, and distinctive with its critical-realist ontology, a modified-objectivist epistemology, and an experimental-manipulative method. In contrast, the European archaeological paradigm is described a kind of history, mostly in a strict empiricist tradition, and typified by a realist ontology, an inductivist epistemology, and by an observational method. Clark’s analysis describes a multi-paradigm situation where many research communities (i.e. North American and European) simultaneously operate in different paradigms (which Kuhn noted as a sign of a developing or immature discipline). Clark’s account is not a complete Kuhnian analysis because it lacks a revolutionary change event where one paradigm is replaced by another, although he hints that processual archaeology may be considered a radical discontinuity relative to the culture-historical approaches that preceded it</w:t>
+      </w:r>
+      <w:r>
+        <w:t xml:space="preserve"> </w:t>
+      </w:r>
+      <w:r>
+        <w:t xml:space="preserve">(Clark 1993: 206)</w:t>
+      </w:r>
+      <w:r>
+        <w:t xml:space="preserve">.</w:t>
+      </w:r>
+    </w:p>
+    <w:p>
+      <w:pPr>
+        <w:pStyle w:val="BodyText"/>
+      </w:pPr>
+      <w:r>
+        <w:t xml:space="preserve">A more thorough treatment of the claim that the appearance of processual archaeology was a paradigm shift is provided by</w:t>
+      </w:r>
+      <w:r>
+        <w:t xml:space="preserve"> </w:t>
+      </w:r>
+      <w:r>
+        <w:t xml:space="preserve">Meltzer (1979)</w:t>
+      </w:r>
+      <w:r>
+        <w:t xml:space="preserve">. Meltzer reviews literature arguing for a revolutionary change in archaeology during the 1960s and 1970s, and considers these claims in light of classic Kuhnian revolutionary events such as the replacement of the Ptolemaic system by the Copernican system, and Newtonian dynamics by the new Einsteinian dynamics. He finds that the changes occuring in Anglophone archaeology after the 1960s were incremental, mostly of method, rather than a widespread replacement of one ontological structure by another one, incommensurable or incompatible with the former. Trigger</w:t>
+      </w:r>
+      <w:r>
+        <w:t xml:space="preserve"> </w:t>
+      </w:r>
+      <w:r>
+        <w:t xml:space="preserve">(2006: 538)</w:t>
+      </w:r>
+      <w:r>
+        <w:t xml:space="preserve"> </w:t>
+      </w:r>
+      <w:r>
+        <w:t xml:space="preserve">came to a similar conclusion at the end of his broad survey of the history of archaeology, that changes throughout archaeology have been mostly additive with only partial replacement.</w:t>
+      </w:r>
+    </w:p>
+    <w:p>
+      <w:pPr>
+        <w:pStyle w:val="BodyText"/>
+      </w:pPr>
+      <w:r>
+        <w:t xml:space="preserve">We also see mentions of paradigm shifts in archaeology in reference to the shift from processual to post-processual archaeology</w:t>
+      </w:r>
+      <w:r>
+        <w:t xml:space="preserve"> </w:t>
+      </w:r>
+      <w:r>
+        <w:t xml:space="preserve">(Härke 2002; Koerner 2018)</w:t>
+      </w:r>
+      <w:r>
+        <w:t xml:space="preserve">, as well as more localised and specific shifts in archaeological practice and thinking. For example,</w:t>
+      </w:r>
+      <w:r>
+        <w:t xml:space="preserve"> </w:t>
+      </w:r>
+      <w:r>
+        <w:t xml:space="preserve">Snodgrass (2002)</w:t>
+      </w:r>
+      <w:r>
+        <w:t xml:space="preserve"> </w:t>
+      </w:r>
+      <w:r>
+        <w:t xml:space="preserve">claims that among Classical Archaeologists, an increase in research on previously neglected periods of antiquity, such as the Greek Early Iron Age, constitutes a paradigm shift.</w:t>
+      </w:r>
+      <w:r>
+        <w:t xml:space="preserve"> </w:t>
+      </w:r>
+      <w:r>
+        <w:t xml:space="preserve">McAnany and Rowe (2015)</w:t>
+      </w:r>
+      <w:r>
+        <w:t xml:space="preserve"> </w:t>
+      </w:r>
+      <w:r>
+        <w:t xml:space="preserve">propose that the appearance of community-based participatory models of research among some communities of archaeologists is a paradigm shift, though they concede that it is transformational rather than revolutionary.</w:t>
+      </w:r>
+      <w:r>
+        <w:t xml:space="preserve"> </w:t>
+      </w:r>
+      <w:r>
+        <w:t xml:space="preserve">Harris (2012)</w:t>
+      </w:r>
+      <w:r>
+        <w:t xml:space="preserve"> </w:t>
+      </w:r>
+      <w:r>
+        <w:t xml:space="preserve">similarly argues that community crowdsourced geographic knowledge (or volunteered geographic information) could be paradigm shift for archaeological communities. Archaeologists using LIDAR (light detection and ranging) for remote geospatial imaging of cultural landscapes have claimed the application of this technology to archaeology is a paradigm shift</w:t>
+      </w:r>
+      <w:r>
+        <w:t xml:space="preserve"> </w:t>
+      </w:r>
+      <w:r>
+        <w:t xml:space="preserve">(Chase et al. 2012; Howey et al. 2016)</w:t>
+      </w:r>
+      <w:r>
+        <w:t xml:space="preserve">.</w:t>
+      </w:r>
+      <w:r>
+        <w:t xml:space="preserve"> </w:t>
+      </w:r>
+      <w:r>
+        <w:t xml:space="preserve">Fuller (2010)</w:t>
+      </w:r>
+      <w:r>
+        <w:t xml:space="preserve"> </w:t>
+      </w:r>
+      <w:r>
+        <w:t xml:space="preserve">has used the term to describe a shift in thinking from the emergence of agriculture as a parallel, simultaneous event at the start of the Holocene (the Neolithic Revolution), to its emergence as a protracted and entangled process, happening 20 or so times independently, following different pathways. Most of these claims for paradigm shifts differ in meaning from Kuhn’s classical formulation, and this highlights an important complication with using Kuhn’s concept of a paradigm-shift, namely the multiple definitions of a paradigm in Kuhn’s writings.</w:t>
+      </w:r>
+    </w:p>
+    <w:p>
+      <w:pPr>
+        <w:pStyle w:val="BodyText"/>
+      </w:pPr>
+      <w:r>
+        <w:t xml:space="preserve">Masterman</w:t>
+      </w:r>
+      <w:r>
+        <w:t xml:space="preserve"> </w:t>
+      </w:r>
+      <w:r>
+        <w:t xml:space="preserve">(1970)</w:t>
+      </w:r>
+      <w:r>
+        <w:t xml:space="preserve"> </w:t>
+      </w:r>
+      <w:r>
+        <w:t xml:space="preserve">has documented 21 different uses of</w:t>
+      </w:r>
+      <w:r>
+        <w:t xml:space="preserve"> </w:t>
+      </w:r>
+      <w:r>
+        <w:t xml:space="preserve">‘</w:t>
+      </w:r>
+      <w:r>
+        <w:t xml:space="preserve">paradigm</w:t>
+      </w:r>
+      <w:r>
+        <w:t xml:space="preserve">’</w:t>
+      </w:r>
+      <w:r>
+        <w:t xml:space="preserve"> </w:t>
+      </w:r>
+      <w:r>
+        <w:t xml:space="preserve">by Kuhn, which she organises into three groups. First is the metaphysical notion of a set of beliefs, and this is the sense dominating most of the commentary on Kuhn’s model. Second is the sociological sense of scientific habits, the universally recognized scientific achievements that are the foundations of day-to-day normal science. These include specific attention-grabbing successes that give a touchstone for the coordination of future research. Third is the concrete sense of an actual textbook, instrumentation or toolkit in wide use. This recognition of the multivalent nature of paradigms is important because it broadens the locus for scientific revolution to include sociological practices of science, such as might be produced by changes in norms of publication and peer review, and to include the physical infrastructure – tools – of doing science, such as the technology for collecting and analysing data, and for communication and collaboration among researchers.</w:t>
+      </w:r>
+    </w:p>
+    <w:p>
+      <w:pPr>
+        <w:pStyle w:val="BodyText"/>
+      </w:pPr>
+      <w:r>
+        <w:t xml:space="preserve">We see a compelling exploration of this third concrete sense of a paradigm in the work of</w:t>
+      </w:r>
+      <w:r>
+        <w:t xml:space="preserve"> </w:t>
+      </w:r>
+      <w:r>
+        <w:t xml:space="preserve">Galison (1997)</w:t>
+      </w:r>
+      <w:r>
+        <w:t xml:space="preserve">, who has offered a tool-driven view of change in research communities. Galison analysed of the role of tools in twentieth century particle physics, starting with hand-crafted cloud chambers and bubble chambers and ending with digital counters, particle accelerators, and computers. He identifies a profound change in physics when analog devices producing pictures were superseded by digital devices producing numerical data. At the heart of this change is a shift from an intuitive approach, stimulated by visual and pictorial model-building to an approach based on logic, calculation, and demonstration. The changes are not purely at the points of data collection and analysis, but extend to the social and economic organisation of science, with new categories of physicists emerging, people who are not entirely experimenters and not entirely theorists. Dyson</w:t>
+      </w:r>
+      <w:r>
+        <w:t xml:space="preserve"> </w:t>
+      </w:r>
+      <w:r>
+        <w:t xml:space="preserve">(2000, 2012)</w:t>
+      </w:r>
+      <w:r>
+        <w:t xml:space="preserve"> </w:t>
+      </w:r>
+      <w:r>
+        <w:t xml:space="preserve">has further explored this tool-driven approach, tracing the origin of the Galilean revolution to appearance of the telescope in astronomy, and the origin of the Crick-Watson revolution to the use of X-ray diffraction.</w:t>
+      </w:r>
+    </w:p>
+    <w:p>
+      <w:pPr>
+        <w:pStyle w:val="BodyText"/>
+      </w:pPr>
+      <w:r>
+        <w:t xml:space="preserve">We propose that Galison’s emphasis on tool-driven change, as a complement to Kuhnian concept-driven change, has potential to enhance archaeology’s social and scientific relevance and contributions. The centrality of material culture in Galison’s view raises the question about whether there is scope for archaeologists to make productive contributions to understanding change in the history of science through an archaeological analysis of scientific instrumentation</w:t>
+      </w:r>
+      <w:r>
+        <w:t xml:space="preserve"> </w:t>
+      </w:r>
+      <w:r>
+        <w:t xml:space="preserve">(cf. Schiffer 2013)</w:t>
+      </w:r>
+      <w:r>
+        <w:t xml:space="preserve">. Furthermore, Galison’s analysis of the image/logic contrast in the history of physics invites a similar analysis of the history of archaeology. Can we identify archaeological traditions focused on data collection and analysis using images and image-making devices</w:t>
+      </w:r>
+      <w:r>
+        <w:t xml:space="preserve"> </w:t>
+      </w:r>
+      <w:r>
+        <w:t xml:space="preserve">(cf. Molyneaux 2013)</w:t>
+      </w:r>
+      <w:r>
+        <w:t xml:space="preserve">, in contrast to digital devices? One candidate for this might be the shift from building relative chronologies based on seriation using typologies of visually distinctive artefacts to absolute chronologies based on radiometric dating using computer-controlled instruments. Three revolutions in archaeology have been attributed to radiocarbon dating and associated technologies</w:t>
+      </w:r>
+      <w:r>
+        <w:t xml:space="preserve"> </w:t>
+      </w:r>
+      <w:r>
+        <w:t xml:space="preserve">(Bayliss 2009)</w:t>
+      </w:r>
+      <w:r>
+        <w:t xml:space="preserve">.</w:t>
+      </w:r>
+      <w:r>
+        <w:t xml:space="preserve"> </w:t>
+      </w:r>
+      <w:r>
+        <w:t xml:space="preserve">Chase et al. (2012)</w:t>
+      </w:r>
+      <w:r>
+        <w:t xml:space="preserve"> </w:t>
+      </w:r>
+      <w:r>
+        <w:t xml:space="preserve">have claimed the introduction of radiocarbon dating was a paradigm shift in archaeology, but we are not aware of a Galisonian analysis of this change. A third issue is how we can use a tool-driven approach not just as a framework for understanding change in science, but as a method to predict or generate change in the practice of archaeology?</w:t>
       </w:r>
     </w:p>
     <w:p>
       <w:pPr>
         <w:pStyle w:val="Heading1"/>
       </w:pPr>
-      <w:bookmarkStart w:id="20" w:name="introduction"/>
-      <w:r>
-        <w:t xml:space="preserve">Introduction</w:t>
-      </w:r>
-      <w:bookmarkEnd w:id="20"/>
+      <w:bookmarkStart w:id="22" w:name="bibliometric-analysis-of-a-tool-driven-change"/>
+      <w:r>
+        <w:t xml:space="preserve">Bibliometric analysis of a tool-driven change</w:t>
+      </w:r>
+      <w:bookmarkEnd w:id="22"/>
     </w:p>
     <w:p>
       <w:pPr>
         <w:pStyle w:val="FirstParagraph"/>
       </w:pPr>
       <w:r>
-        <w:t xml:space="preserve">In this paper we investigate recent developments which are facilitating computational archaeology’s return to fundamental principles of the scientific method and whether this might be the beginning of a broader change. Revolutions or paradigm-shifts in archaeology have been proposed to occur following major theoretical statements</w:t>
-      </w:r>
-      <w:r>
-        <w:t xml:space="preserve"> </w:t>
-      </w:r>
-      <w:r>
-        <w:t xml:space="preserve">(Clark 1993; Härke 2002)</w:t>
-      </w:r>
-      <w:r>
-        <w:t xml:space="preserve">, but there is an argument among philosophers of science whether revolutions in science are ideas-driven or tools-driven</w:t>
-      </w:r>
-      <w:r>
-        <w:t xml:space="preserve"> </w:t>
-      </w:r>
-      <w:r>
-        <w:t xml:space="preserve">(Dyson 2000; Galison 1997)</w:t>
-      </w:r>
-      <w:r>
-        <w:t xml:space="preserve">. In this light we explore how the disciplines of ecology and archaeology have started to embrace tools that improve the reproducibility of research. We focus on one set of tools for this change which is based on writing scripts in free and open source programming languages, exemplified by R, and the sharing of these scripts. We focus on R because our prior observations indicate it is by far the most common scripting language used by ecologists and archaeologists. Bibliometric evidence shows a strong increase in the use of R among ecologists and the beginning of a similar development in archaeology. We evaluate how approaches to improving reproducibility and transparency in archaeology are mediated and transformed by digital approaches and propose these might be a tool-driven change in archaeology. Acknowledging that this is not a simple process, we offer an R-based tool to ease the task of creating a compendium which enables other researchers to reproduce the published results.</w:t>
+        <w:t xml:space="preserve">In this section we explore how a change observed in ecology might be relevant for understanding or even directing the future of archaeology. Biological disciplines have a long tradition of influencing archaeological thought, starting with Oscar Montelius, whose typological method was inspired by Darwin’s theory of evolution</w:t>
+      </w:r>
+      <w:r>
+        <w:t xml:space="preserve"> </w:t>
+      </w:r>
+      <w:r>
+        <w:t xml:space="preserve">(Anon 1899: 237)</w:t>
+      </w:r>
+      <w:r>
+        <w:t xml:space="preserve">. This tradition continues, for example, many spatial statistics currently used by archaeologists are derived from ecology</w:t>
+      </w:r>
+      <w:r>
+        <w:t xml:space="preserve"> </w:t>
+      </w:r>
+      <w:r>
+        <w:t xml:space="preserve">(Keron 2015: 7)</w:t>
+      </w:r>
+      <w:r>
+        <w:t xml:space="preserve">.</w:t>
+      </w:r>
+    </w:p>
+    <w:p>
+      <w:pPr>
+        <w:pStyle w:val="Heading2"/>
+      </w:pPr>
+      <w:bookmarkStart w:id="23" w:name="looking-back-on-a-tool-driven-change-in-ecology"/>
+      <w:r>
+        <w:t xml:space="preserve">Looking back on a tool-driven change in Ecology</w:t>
+      </w:r>
+      <w:bookmarkEnd w:id="23"/>
+    </w:p>
+    <w:p>
+      <w:pPr>
+        <w:pStyle w:val="FirstParagraph"/>
+      </w:pPr>
+      <w:r>
+        <w:t xml:space="preserve">Touchon and McCoy (2016)</w:t>
+      </w:r>
+      <w:r>
+        <w:t xml:space="preserve"> </w:t>
+      </w:r>
+      <w:r>
+        <w:t xml:space="preserve">investigated evaluated changes in statistical methods used by ecologists as a potential area of tool-driven change. They searched nearly 20,000 published articles in ecology published between 1990 and 2013. They found that there has been a rise in complex and computationally intensive statistical techniques such as mixed effects models and Bayesian statistics and a decline in reliance on approaches such as ANOVA or t-tests. Crucially, they found that ecologists have shifted away from software tools such as SAS and SPSS to the open source program R.</w:t>
+      </w:r>
+    </w:p>
+    <w:p>
+      <w:pPr>
+        <w:pStyle w:val="BodyText"/>
+      </w:pPr>
+      <w:r>
+        <w:t xml:space="preserve">Touchon and McCoy (2016)</w:t>
+      </w:r>
+      <w:r>
+        <w:t xml:space="preserve"> </w:t>
+      </w:r>
+      <w:r>
+        <w:t xml:space="preserve">identify four factors relating to technological change that might explain the changes they observed in the use of statistics in ecology. First, they note that automated data loggers, GPS trackers, remote sensing, and crowd sourcing have greatly increased the rate at which ecologists collect data. Second, increases in desktop and cluster computing power have made complex analytical processes faster and more convenient to compute. Third, the development of free, open source and easily extensible software for data analysis and visualisation, such as R, allows new methods to spread quickly via online fora and social media. Fourth, the publication of several books and papers that have strongly influenced the way many ecologists think about data analysis, such as Burnham and Anderson’s</w:t>
+      </w:r>
+      <w:r>
+        <w:t xml:space="preserve"> </w:t>
+      </w:r>
+      <w:r>
+        <w:t xml:space="preserve">(2003)</w:t>
+      </w:r>
+      <w:r>
+        <w:t xml:space="preserve"> </w:t>
+      </w:r>
+      <w:r>
+        <w:t xml:space="preserve">book on model selection and inference.</w:t>
+      </w:r>
+    </w:p>
+    <w:p>
+      <w:pPr>
+        <w:pStyle w:val="BodyText"/>
+      </w:pPr>
+      <w:r>
+        <w:t xml:space="preserve">We focus here on the third factor, free and open source software, because it is the most generic factor and so the most relevant beyond ecology. Archaeology and ecology each have a high diversity of data collection methods, and types of data analyses they conduct. An important similarlity for the two disciplines is working with the field-collected data on a computer to prepare it for publication. R is a widely used free and open source data analysis tool in many research communities</w:t>
+      </w:r>
+      <w:r>
+        <w:t xml:space="preserve"> </w:t>
+      </w:r>
+      <w:r>
+        <w:t xml:space="preserve">(Baker 2017; Thieme 2018; Tippmann 2015)</w:t>
+      </w:r>
+      <w:r>
+        <w:t xml:space="preserve">. It is the dominant programming language in archaeology and ecology, so it is a good proxy for the adoption of open source scientific programming languages in these disciplines. To investigate changes in the use of R in archaeology and ecology, we obtained reference lists from a sample of scholarly articles in the Web of Science database and examined patterns in the citation of the R program over time.</w:t>
       </w:r>
     </w:p>
     <w:p>
       <w:pPr>
         <w:pStyle w:val="Heading1"/>
       </w:pPr>
-      <w:bookmarkStart w:id="21" w:name="revolutions-in-science-ideas-driven-or-tool-driven"/>
-      <w:r>
-        <w:t xml:space="preserve">Revolutions in Science: Ideas-driven or Tool-driven?</w:t>
-      </w:r>
-      <w:bookmarkEnd w:id="21"/>
+      <w:bookmarkStart w:id="24" w:name="methods"/>
+      <w:r>
+        <w:t xml:space="preserve">Methods</w:t>
+      </w:r>
+      <w:bookmarkEnd w:id="24"/>
     </w:p>
     <w:p>
       <w:pPr>
         <w:pStyle w:val="FirstParagraph"/>
       </w:pPr>
       <w:r>
-        <w:t xml:space="preserve">Philosophers of science disagree whether revolutions in science are ideas-driven or tool-driven. One of the most widely-known models of ideas-driven change in science is Kuhn’s</w:t>
-      </w:r>
-      <w:r>
-        <w:t xml:space="preserve"> </w:t>
-      </w:r>
-      <w:r>
-        <w:t xml:space="preserve">(1962)</w:t>
-      </w:r>
-      <w:r>
-        <w:t xml:space="preserve"> </w:t>
-      </w:r>
-      <w:r>
-        <w:t xml:space="preserve">effort to describe the history of science by proposing paradigm shifts resulting from revolutionary change in communities of researchers. In brief, this model proposes that the history of science consists of long periods of tradition-bound</w:t>
+        <w:t xml:space="preserve">We used the</w:t>
       </w:r>
       <w:r>
         <w:t xml:space="preserve"> </w:t>
@@ -1123,7 +1535,7 @@
         <w:t xml:space="preserve">‘</w:t>
       </w:r>
       <w:r>
-        <w:t xml:space="preserve">normal science</w:t>
+        <w:t xml:space="preserve">Cited Reference Search</w:t>
       </w:r>
       <w:r>
         <w:t xml:space="preserve">’</w:t>
@@ -1132,7 +1544,46 @@
         <w:t xml:space="preserve"> </w:t>
       </w:r>
       <w:r>
-        <w:t xml:space="preserve">punctuated by short episodes of revolution. Normal science was described by Kuhn as stagnant, routine day-to-day research focused on</w:t>
+        <w:t xml:space="preserve">function provided by the Web of Science online scientific citation indexing service to find journal articles citing R. Although R has been available since the late 1990s</w:t>
+      </w:r>
+      <w:r>
+        <w:t xml:space="preserve"> </w:t>
+      </w:r>
+      <w:r>
+        <w:t xml:space="preserve">(Thieme 2018)</w:t>
+      </w:r>
+      <w:r>
+        <w:t xml:space="preserve">, a recommended format for citing the software did not appear until 2004, with the author given as</w:t>
+      </w:r>
+      <w:r>
+        <w:t xml:space="preserve"> </w:t>
+      </w:r>
+      <w:r>
+        <w:t xml:space="preserve">“</w:t>
+      </w:r>
+      <w:r>
+        <w:t xml:space="preserve">R Development Core Team</w:t>
+      </w:r>
+      <w:r>
+        <w:t xml:space="preserve">”</w:t>
+      </w:r>
+      <w:r>
+        <w:t xml:space="preserve">. This recommended format for citing the software changed slightly in 2012 when the author was updated to</w:t>
+      </w:r>
+      <w:r>
+        <w:t xml:space="preserve"> </w:t>
+      </w:r>
+      <w:r>
+        <w:t xml:space="preserve">“</w:t>
+      </w:r>
+      <w:r>
+        <w:t xml:space="preserve">R Core Team</w:t>
+      </w:r>
+      <w:r>
+        <w:t xml:space="preserve">”</w:t>
+      </w:r>
+      <w:r>
+        <w:t xml:space="preserve">. We searched the Web of Science using</w:t>
       </w:r>
       <w:r>
         <w:t xml:space="preserve"> </w:t>
@@ -1141,560 +1592,76 @@
         <w:t xml:space="preserve">‘</w:t>
       </w:r>
       <w:r>
-        <w:t xml:space="preserve">puzzle solving</w:t>
+        <w:t xml:space="preserve">“</w:t>
+      </w:r>
+      <w:r>
+        <w:t xml:space="preserve">R DEV COR TEAM</w:t>
+      </w:r>
+      <w:r>
+        <w:t xml:space="preserve">”</w:t>
+      </w:r>
+      <w:r>
+        <w:t xml:space="preserve"> </w:t>
+      </w:r>
+      <w:r>
+        <w:t xml:space="preserve">OR</w:t>
+      </w:r>
+      <w:r>
+        <w:t xml:space="preserve"> </w:t>
+      </w:r>
+      <w:r>
+        <w:t xml:space="preserve">“</w:t>
+      </w:r>
+      <w:r>
+        <w:t xml:space="preserve">R CORE</w:t>
+      </w:r>
+      <w:r>
+        <w:t xml:space="preserve">”</w:t>
+      </w:r>
+      <w:r>
+        <w:t xml:space="preserve"> </w:t>
+      </w:r>
+      <w:r>
+        <w:t xml:space="preserve">OR</w:t>
+      </w:r>
+      <w:r>
+        <w:t xml:space="preserve"> </w:t>
+      </w:r>
+      <w:r>
+        <w:t xml:space="preserve">“</w:t>
+      </w:r>
+      <w:r>
+        <w:t xml:space="preserve">R CORE TEAM</w:t>
+      </w:r>
+      <w:r>
+        <w:t xml:space="preserve">”</w:t>
+      </w:r>
+      <w:r>
+        <w:t xml:space="preserve"> </w:t>
+      </w:r>
+      <w:r>
+        <w:t xml:space="preserve">OR</w:t>
+      </w:r>
+      <w:r>
+        <w:t xml:space="preserve"> </w:t>
+      </w:r>
+      <w:r>
+        <w:t xml:space="preserve">“</w:t>
+      </w:r>
+      <w:r>
+        <w:t xml:space="preserve">R DEVELOPMENT CORE TEAM</w:t>
+      </w:r>
+      <w:r>
+        <w:t xml:space="preserve">”</w:t>
       </w:r>
       <w:r>
         <w:t xml:space="preserve">’</w:t>
       </w:r>
       <w:r>
-        <w:t xml:space="preserve">. What counts as suitable puzzles, and acceptable solutions to these puzzles, is governed by the norms and procedures of the prevailing paradigm. Revolutions in science occur as punctuations in the equilibria of normal science, when anomalous observations culminate in changes replacing one paradigm with another in a conversion or speciation process where the community adopts a new way of doing science. There has been much debate about how to draw a distinction between so-called normal and revolutionary science.</w:t>
-      </w:r>
-      <w:r>
-        <w:t xml:space="preserve"> </w:t>
-      </w:r>
-      <w:r>
-        <w:t xml:space="preserve">(Casadevall and Fang 2016; Toulmin 1970; Watkins 1970)</w:t>
-      </w:r>
-      <w:r>
-        <w:t xml:space="preserve">. A notable criticism is that Kuhn’s normal science is unscientific, a situation where critical science had contracted into defensive metaphysics resulting from the domination of a ruling dogma</w:t>
-      </w:r>
-      <w:r>
-        <w:t xml:space="preserve"> </w:t>
-      </w:r>
-      <w:r>
-        <w:t xml:space="preserve">(Popper 1970)</w:t>
-      </w:r>
-      <w:r>
-        <w:t xml:space="preserve">. This is at odds with a view of science as a continuous state of revolution, with researchers simultaneously employing many styles of thinking and doing science, and continuously confronting theory with evidence and modifying their ideas based on the outcome. In this view, based on the post-World War II era of science, radical discontinuities are rare, and major developments instead emerge from the division and recombination of already mature fields</w:t>
-      </w:r>
-      <w:r>
-        <w:t xml:space="preserve"> </w:t>
-      </w:r>
-      <w:r>
-        <w:t xml:space="preserve">(Andersen 2013)</w:t>
-      </w:r>
-      <w:r>
-        <w:t xml:space="preserve">. Given the rarity of radical discontinuities, some biologists have argued that change in biology is better characterised by new ideas (e.g. Mendelian heredity, Darwinian evolution, and molecular genetics) replacing not a former paradigm but a conceptual vacuum</w:t>
-      </w:r>
-      <w:r>
-        <w:t xml:space="preserve"> </w:t>
-      </w:r>
-      <w:r>
-        <w:t xml:space="preserve">(Wilkins 1996)</w:t>
-      </w:r>
-      <w:r>
-        <w:t xml:space="preserve">.</w:t>
-      </w:r>
-    </w:p>
-    <w:p>
-      <w:pPr>
-        <w:pStyle w:val="BodyText"/>
-      </w:pPr>
-      <w:r>
-        <w:t xml:space="preserve">In archaeology we have seen claims for paradigm shifts in several areas. The most wide-ranging application is Clark’s</w:t>
-      </w:r>
-      <w:r>
-        <w:t xml:space="preserve"> </w:t>
-      </w:r>
-      <w:r>
-        <w:t xml:space="preserve">(1993)</w:t>
-      </w:r>
-      <w:r>
-        <w:t xml:space="preserve"> </w:t>
-      </w:r>
-      <w:r>
-        <w:t xml:space="preserve">comparison of North American archaeology to European archaeology during the 1970s-90s. Clark, similar to Binford and Sabloff</w:t>
-      </w:r>
-      <w:r>
-        <w:t xml:space="preserve"> </w:t>
-      </w:r>
-      <w:r>
-        <w:t xml:space="preserve">(1982)</w:t>
-      </w:r>
-      <w:r>
-        <w:t xml:space="preserve">, identified the North American archaeological paradigm as rooted in anthropology, founded on post-positivist biases, and distinctive with its critical-realist ontology, a modified-objectivist epistemology, and an experimental-manipulative method. In contrast, the European archaeological paradigm is described a kind of history, mostly in a strict empiricist tradition, and typified by a realist ontology, an inductivist epistemology, and by an observational method. Clark’s analysis describes a multi-paradigm situation where many research communities (i.e. North American and European) simultaneously operate in different paradigms (which Kuhn noted as a sign of a developing or immature discipline). Clark’s account is not a complete Kuhnian analysis because it lacks a revolutionary change event where one paradigm is replaced by another, although he hints that processual archaeology may be considered a radical discontinuity relative to the culture-historical approaches that preceded it</w:t>
-      </w:r>
-      <w:r>
-        <w:t xml:space="preserve"> </w:t>
-      </w:r>
-      <w:r>
-        <w:t xml:space="preserve">(Clark 1993: 206)</w:t>
-      </w:r>
-      <w:r>
-        <w:t xml:space="preserve">.</w:t>
-      </w:r>
-    </w:p>
-    <w:p>
-      <w:pPr>
-        <w:pStyle w:val="BodyText"/>
-      </w:pPr>
-      <w:r>
-        <w:t xml:space="preserve">A more thorough treatment of the claim that processual archaeology was a paradigm shift is provided by</w:t>
-      </w:r>
-      <w:r>
-        <w:t xml:space="preserve"> </w:t>
-      </w:r>
-      <w:r>
-        <w:t xml:space="preserve">Meltzer (1979)</w:t>
-      </w:r>
-      <w:r>
-        <w:t xml:space="preserve">. Meltzer reviews literature arguing for a revolutionary change in archaeology during the 1960s and 1970s, and considers these claims in light of classic Kuhnian revolutionary events such as the replacement of the Ptolemaic system by the Copernican system, and Newtonian dynamics by the new Einsteinian dynamics. He finds that the changes occuring in Anglophone archaeology after the 1960s were incremental, mostly of method, rather than a widespread replacement of one ontological structure by another one, incommensurable or incompatible with the former. Trigger</w:t>
-      </w:r>
-      <w:r>
-        <w:t xml:space="preserve"> </w:t>
-      </w:r>
-      <w:r>
-        <w:t xml:space="preserve">(2006: 538)</w:t>
-      </w:r>
-      <w:r>
-        <w:t xml:space="preserve"> </w:t>
-      </w:r>
-      <w:r>
-        <w:t xml:space="preserve">came to a similar conclusion at the end of his broad survey of the history of archaeology, that changes throughout archaeology have been mostly additive with only partial replacement.</w:t>
-      </w:r>
-    </w:p>
-    <w:p>
-      <w:pPr>
-        <w:pStyle w:val="BodyText"/>
-      </w:pPr>
-      <w:r>
-        <w:t xml:space="preserve">We also see mentions of paradigm shifts in archaeology in reference to processual to post-processual archaeology</w:t>
-      </w:r>
-      <w:r>
-        <w:t xml:space="preserve"> </w:t>
-      </w:r>
-      <w:r>
-        <w:t xml:space="preserve">(Härke 2002; Koerner 2018)</w:t>
-      </w:r>
-      <w:r>
-        <w:t xml:space="preserve">, as well as more localised and specific shifts in archaeological practice and thinking. For example,</w:t>
-      </w:r>
-      <w:r>
-        <w:t xml:space="preserve"> </w:t>
-      </w:r>
-      <w:r>
-        <w:t xml:space="preserve">Snodgrass (2002)</w:t>
-      </w:r>
-      <w:r>
-        <w:t xml:space="preserve"> </w:t>
-      </w:r>
-      <w:r>
-        <w:t xml:space="preserve">claims that among Classical Archaeologists, an increase in research on previously neglected periods of antiquity, such as the Greek Early Iron Age, constitutes a paradigm shift.</w:t>
-      </w:r>
-      <w:r>
-        <w:t xml:space="preserve"> </w:t>
-      </w:r>
-      <w:r>
-        <w:t xml:space="preserve">McAnany and Rowe (2015)</w:t>
-      </w:r>
-      <w:r>
-        <w:t xml:space="preserve"> </w:t>
-      </w:r>
-      <w:r>
-        <w:t xml:space="preserve">propose that the appearance of community-based participatory models of research among some communities of archaeologists is a paradigm shift, though they concede that it is more transformational rather than revolutionary.</w:t>
-      </w:r>
-      <w:r>
-        <w:t xml:space="preserve"> </w:t>
-      </w:r>
-      <w:r>
-        <w:t xml:space="preserve">Harris (2012)</w:t>
-      </w:r>
-      <w:r>
-        <w:t xml:space="preserve"> </w:t>
-      </w:r>
-      <w:r>
-        <w:t xml:space="preserve">has similarly argued that community crowdsourced geographic knowledge (or volunteered geographic information) could be paradigm shift for archaeological communities. Archaeologists using LIDAR (light detection and ranging) for remote geospatial imaging of cultural landscapes have claimed the application of this technology to archaeology is a paradigm shift</w:t>
-      </w:r>
-      <w:r>
-        <w:t xml:space="preserve"> </w:t>
-      </w:r>
-      <w:r>
-        <w:t xml:space="preserve">(Chase et al. 2012; Howey et al. 2016)</w:t>
-      </w:r>
-      <w:r>
-        <w:t xml:space="preserve">.</w:t>
-      </w:r>
-      <w:r>
-        <w:t xml:space="preserve"> </w:t>
-      </w:r>
-      <w:r>
-        <w:t xml:space="preserve">Fuller (2010)</w:t>
-      </w:r>
-      <w:r>
-        <w:t xml:space="preserve"> </w:t>
-      </w:r>
-      <w:r>
-        <w:t xml:space="preserve">has used the term to describe a shift in thinking about the emergence of agriculture as a parallel, simultaneous event at the start of the Holocene (the Neolithic Revolution), to new concept of the emergence as a protracted and entangled process, happening 20 or so times independently, following different pathways. Most of these paradigms differ in meaning from Kuhn’s classical formulation, and this highlights an important complication with using Kuhn’s concept of a paradigm-shift, both as a tool to understand the history of science and as a guide to changing it, which is the multiple definitions of a paradigm in Kuhn’s writings.</w:t>
-      </w:r>
-    </w:p>
-    <w:p>
-      <w:pPr>
-        <w:pStyle w:val="BodyText"/>
-      </w:pPr>
-      <w:r>
-        <w:t xml:space="preserve">Masterman</w:t>
-      </w:r>
-      <w:r>
-        <w:t xml:space="preserve"> </w:t>
-      </w:r>
-      <w:r>
-        <w:t xml:space="preserve">(1970)</w:t>
-      </w:r>
-      <w:r>
-        <w:t xml:space="preserve"> </w:t>
-      </w:r>
-      <w:r>
-        <w:t xml:space="preserve">has documented 21 different uses of</w:t>
-      </w:r>
-      <w:r>
-        <w:t xml:space="preserve"> </w:t>
-      </w:r>
-      <w:r>
-        <w:t xml:space="preserve">‘</w:t>
-      </w:r>
-      <w:r>
-        <w:t xml:space="preserve">paradigm</w:t>
-      </w:r>
-      <w:r>
-        <w:t xml:space="preserve">’</w:t>
-      </w:r>
-      <w:r>
-        <w:t xml:space="preserve"> </w:t>
-      </w:r>
-      <w:r>
-        <w:t xml:space="preserve">by Kuhn, which she organises into three groups. First is the metaphysical notion of a set of beliefs, and this is the sense dominating most of the commentary on Kuhn’s model. Second is the sociological sense of scientific habits, the universally recognized scientific achievements that are the foundations of day-to-day normal science. These include specific attention-grabbing successes that give a touchstone for the coordination of future research. Third is the concrete sense of an actual textbook, instrumentation or toolkit in wide use. This recognition of the multivalent nature of paradigms is important because it broadens the locus for scientific revolution to include sociological practices of science, such as might be produced by changes in norms of publication and peer review, and to include the physical infrastructure – tools – of doing science, such as the technology for collecting and analysing data, and for communication and collaboration among researchers.</w:t>
-      </w:r>
-    </w:p>
-    <w:p>
-      <w:pPr>
-        <w:pStyle w:val="BodyText"/>
-      </w:pPr>
-      <w:r>
-        <w:t xml:space="preserve">We see a compelling exploration of this third concrete sense of a paradigm in the work of</w:t>
-      </w:r>
-      <w:r>
-        <w:t xml:space="preserve"> </w:t>
-      </w:r>
-      <w:r>
-        <w:t xml:space="preserve">Galison (1997)</w:t>
-      </w:r>
-      <w:r>
-        <w:t xml:space="preserve">, who has offered a tool-driven view of change in research communities. Galison analysed of the role of tools in twentieth century particle physics, starting with hand-crafted cloud chambers and bubble chambers and ending with digital counters, particle accelerators, and computers. He identifies a profound change in physics when analog devices producing pictures were superseded by digital devices producing numerical data. At the heart of this change is a shift from an intuitive approach, stimulated by visual and pictorial model-building to an approach based on logic, calculation, and demonstration. The changes are not purely at the points of data collection and analysis, but extend to the social and economic organisation of science, with new categories of physicists emerging, people who are not entirely experimenters and not entirely theorists. Dyson</w:t>
-      </w:r>
-      <w:r>
-        <w:t xml:space="preserve"> </w:t>
-      </w:r>
-      <w:r>
-        <w:t xml:space="preserve">(2000, 2012)</w:t>
-      </w:r>
-      <w:r>
-        <w:t xml:space="preserve"> </w:t>
-      </w:r>
-      <w:r>
-        <w:t xml:space="preserve">has further explored this tool-driven approach, tracing the origin of the Galilean revolution to appearance of the telescope in astronomy, and the origin of the Crick-Watson revolution to the use of X-ray diffraction.</w:t>
-      </w:r>
-    </w:p>
-    <w:p>
-      <w:pPr>
-        <w:pStyle w:val="BodyText"/>
-      </w:pPr>
-      <w:r>
-        <w:t xml:space="preserve">We propose that Galison’s emphasis on tool-driven change, as a complement to Kuhnian concept-driven change, has much potential for archaeology. The centrality of material culture in Galison’s view raises the question about whether there is scope for archaeologists to make productive contributions to understanding change in the history science through an archaeological analysis of scientific instrumentation</w:t>
-      </w:r>
-      <w:r>
-        <w:t xml:space="preserve"> </w:t>
-      </w:r>
-      <w:r>
-        <w:t xml:space="preserve">(cf. Schiffer 2013)</w:t>
-      </w:r>
-      <w:r>
-        <w:t xml:space="preserve">. Furthermore, Galison’s analysis of the image/logic contrast in the history of physics invites a similar analysis of the history of archaeology. Can we identify archaeological traditions focused on data collection and analysis using images and image-making devices</w:t>
-      </w:r>
-      <w:r>
-        <w:t xml:space="preserve"> </w:t>
-      </w:r>
-      <w:r>
-        <w:t xml:space="preserve">(cf. Molyneaux 2013)</w:t>
-      </w:r>
-      <w:r>
-        <w:t xml:space="preserve">, in contrast to digital devices? One candidate for this might be the shift from building relative chronologies based on seriation using typologies of visually distinctive artefacts to absolute chronologies based on radiometric dating using computer-controlled instruments. Three revolutions in archaeology have been attributed to radiocarbon dating and associated technologies</w:t>
-      </w:r>
-      <w:r>
-        <w:t xml:space="preserve"> </w:t>
-      </w:r>
-      <w:r>
-        <w:t xml:space="preserve">(Bayliss 2009)</w:t>
-      </w:r>
-      <w:r>
-        <w:t xml:space="preserve">.</w:t>
-      </w:r>
-      <w:r>
-        <w:t xml:space="preserve"> </w:t>
-      </w:r>
-      <w:r>
-        <w:t xml:space="preserve">Chase et al. (2012)</w:t>
-      </w:r>
-      <w:r>
-        <w:t xml:space="preserve"> </w:t>
-      </w:r>
-      <w:r>
-        <w:t xml:space="preserve">have claimed the introduction of radiocarbon dating was a paradigm shift in archaeology, but we are not aware of a Galisonian analysis of this change. A third issue is how we can use a tool-driven approach not just as a framework for understanding change in science, but as a method to predict or generate change in archaeology?</w:t>
-      </w:r>
-    </w:p>
-    <w:p>
-      <w:pPr>
-        <w:pStyle w:val="Heading1"/>
-      </w:pPr>
-      <w:bookmarkStart w:id="22" w:name="bibliometric-analysis-of-a-tool-driven-change"/>
-      <w:r>
-        <w:t xml:space="preserve">Bibliometric analysis of a tool-driven change</w:t>
-      </w:r>
-      <w:bookmarkEnd w:id="22"/>
-    </w:p>
-    <w:p>
-      <w:pPr>
-        <w:pStyle w:val="FirstParagraph"/>
-      </w:pPr>
-      <w:r>
-        <w:t xml:space="preserve">The question of predicting or generating change in scientific practice via adoption of new tools is intriguing, and in this section we explore how a change observed in ecology might be relevant for understanding or even directing the future of archaeology. Biological disciplines have a long tradition of influencing archaeological thought, starting with Oscar Montelius, whose typological method was inspired by Darwin’s theory of evolution</w:t>
-      </w:r>
-      <w:r>
-        <w:t xml:space="preserve"> </w:t>
-      </w:r>
-      <w:r>
-        <w:t xml:space="preserve">(Anon 1899: 237)</w:t>
-      </w:r>
-      <w:r>
-        <w:t xml:space="preserve">. This tradition continues, for example, many spatial statistics in current use in archaeology are derived from ecology</w:t>
-      </w:r>
-      <w:r>
-        <w:t xml:space="preserve"> </w:t>
-      </w:r>
-      <w:r>
-        <w:t xml:space="preserve">(Keron 2015: 7)</w:t>
-      </w:r>
-      <w:r>
-        <w:t xml:space="preserve">.</w:t>
-      </w:r>
-    </w:p>
-    <w:p>
-      <w:pPr>
-        <w:pStyle w:val="Heading2"/>
-      </w:pPr>
-      <w:bookmarkStart w:id="23" w:name="looking-back-on-a-tool-driven-change-in-ecology"/>
-      <w:r>
-        <w:t xml:space="preserve">Looking back on a tool-driven change in Ecology</w:t>
-      </w:r>
-      <w:bookmarkEnd w:id="23"/>
-    </w:p>
-    <w:p>
-      <w:pPr>
-        <w:pStyle w:val="FirstParagraph"/>
-      </w:pPr>
-      <w:r>
-        <w:t xml:space="preserve">Touchon and McCoy (2016)</w:t>
-      </w:r>
-      <w:r>
-        <w:t xml:space="preserve"> </w:t>
-      </w:r>
-      <w:r>
-        <w:t xml:space="preserve">investigated evaluated changes in statistical methods used by ecologists as a potential area of tool-driven change. They searched nearly 20,000 published articles in ecology published between 1990 and 2013. They found that there has been a rise in complex and computationally intensive statistical techniques such as mixed effects models and Bayesian statistics and a decline in reliance on approaches such as ANOVA or t-tests. Crucially, they found that ecologists have shifted away from software tools such as SAS and SPSS to the open source program R.</w:t>
-      </w:r>
-    </w:p>
-    <w:p>
-      <w:pPr>
-        <w:pStyle w:val="BodyText"/>
-      </w:pPr>
-      <w:r>
-        <w:t xml:space="preserve">Touchon and McCoy (2016)</w:t>
-      </w:r>
-      <w:r>
-        <w:t xml:space="preserve"> </w:t>
-      </w:r>
-      <w:r>
-        <w:t xml:space="preserve">identify four factors relating to technological change that might explain the changes they observed in the use of statistics in ecology. First, they note that automated data loggers, GPS trackers, remote sensing, and crowd sourcing have greatly increased the rate at which ecologists collect data. Second, increases in desktop and cluster computing power has made complex analytical processes faster and more convenient to compute. Third, the development of free, open source and easily extensible software for data analysis and visualisation, such as R, allows new methods to spread quickly via online fora and social media. Fourth, the publication of several books and papers that have strongly influenced the way many ecologists think about data analysis, such as</w:t>
-      </w:r>
-      <w:r>
-        <w:t xml:space="preserve"> </w:t>
-      </w:r>
-      <w:r>
-        <w:t xml:space="preserve">Burnham and Anderson (2003)</w:t>
-      </w:r>
-      <w:r>
-        <w:t xml:space="preserve">’s book on model selection and inference.</w:t>
-      </w:r>
-    </w:p>
-    <w:p>
-      <w:pPr>
-        <w:pStyle w:val="BodyText"/>
-      </w:pPr>
-      <w:r>
-        <w:t xml:space="preserve">We focus here on the third factor, free and open source software, because it is the most generic factor and so the most relevant beyond ecology. Archaeology and ecology each have a high diversity of data collection methods, and types of data analyses they conduct, with only a small overlap. What they share in common is working with the field-collected data on a computer to prepare it for publication. R is a widely used free and open source data analysis tool in man research communities</w:t>
-      </w:r>
-      <w:r>
-        <w:t xml:space="preserve"> </w:t>
-      </w:r>
-      <w:r>
-        <w:t xml:space="preserve">(Baker 2017; Thieme 2018; Tippmann 2015)</w:t>
-      </w:r>
-      <w:r>
-        <w:t xml:space="preserve"> </w:t>
-      </w:r>
-      <w:r>
-        <w:t xml:space="preserve">and therefore a good proxy for the adoption of open source scientific programming languages in a discipline. To investigate changes in the use of R in archaeology and ecology, we obtained reference lists from a sample of scholarly articles in the Web of Science database and examined patterns in the citation of the R program over time.</w:t>
-      </w:r>
-    </w:p>
-    <w:p>
-      <w:pPr>
-        <w:pStyle w:val="Heading1"/>
-      </w:pPr>
-      <w:bookmarkStart w:id="24" w:name="methods"/>
-      <w:r>
-        <w:t xml:space="preserve">Methods</w:t>
-      </w:r>
-      <w:bookmarkEnd w:id="24"/>
-    </w:p>
-    <w:p>
-      <w:pPr>
-        <w:pStyle w:val="FirstParagraph"/>
-      </w:pPr>
-      <w:r>
-        <w:t xml:space="preserve">We used the</w:t>
-      </w:r>
-      <w:r>
-        <w:t xml:space="preserve"> </w:t>
-      </w:r>
-      <w:r>
-        <w:t xml:space="preserve">‘</w:t>
-      </w:r>
-      <w:r>
-        <w:t xml:space="preserve">Cited Reference Search</w:t>
-      </w:r>
-      <w:r>
-        <w:t xml:space="preserve">’</w:t>
-      </w:r>
-      <w:r>
-        <w:t xml:space="preserve"> </w:t>
-      </w:r>
-      <w:r>
-        <w:t xml:space="preserve">function provided by the Web of Science online scientific citation indexing service to find journal articles citing R. Although R has been available since the late 1990s</w:t>
-      </w:r>
-      <w:r>
-        <w:t xml:space="preserve"> </w:t>
-      </w:r>
-      <w:r>
-        <w:t xml:space="preserve">(Thieme 2018)</w:t>
-      </w:r>
-      <w:r>
-        <w:t xml:space="preserve">, a recommended format for citing the software did not appear until 2004, with the author given as</w:t>
-      </w:r>
-      <w:r>
-        <w:t xml:space="preserve"> </w:t>
-      </w:r>
-      <w:r>
-        <w:t xml:space="preserve">“</w:t>
-      </w:r>
-      <w:r>
-        <w:t xml:space="preserve">R Development Core Team</w:t>
-      </w:r>
-      <w:r>
-        <w:t xml:space="preserve">”</w:t>
-      </w:r>
-      <w:r>
-        <w:t xml:space="preserve">. This recommended format for citing the software changed slightly in 2012 when the author was updated to</w:t>
-      </w:r>
-      <w:r>
-        <w:t xml:space="preserve"> </w:t>
-      </w:r>
-      <w:r>
-        <w:t xml:space="preserve">“</w:t>
-      </w:r>
-      <w:r>
-        <w:t xml:space="preserve">R Core Team</w:t>
-      </w:r>
-      <w:r>
-        <w:t xml:space="preserve">”</w:t>
-      </w:r>
-      <w:r>
-        <w:t xml:space="preserve">. We searched the Web of Science using</w:t>
-      </w:r>
-      <w:r>
-        <w:t xml:space="preserve"> </w:t>
-      </w:r>
-      <w:r>
-        <w:t xml:space="preserve">‘</w:t>
-      </w:r>
-      <w:r>
-        <w:t xml:space="preserve">“</w:t>
-      </w:r>
-      <w:r>
-        <w:t xml:space="preserve">R DEV COR TEAM</w:t>
-      </w:r>
-      <w:r>
-        <w:t xml:space="preserve">”</w:t>
-      </w:r>
-      <w:r>
-        <w:t xml:space="preserve"> </w:t>
-      </w:r>
-      <w:r>
-        <w:t xml:space="preserve">OR</w:t>
-      </w:r>
-      <w:r>
-        <w:t xml:space="preserve"> </w:t>
-      </w:r>
-      <w:r>
-        <w:t xml:space="preserve">“</w:t>
-      </w:r>
-      <w:r>
-        <w:t xml:space="preserve">R CORE</w:t>
-      </w:r>
-      <w:r>
-        <w:t xml:space="preserve">”</w:t>
-      </w:r>
-      <w:r>
-        <w:t xml:space="preserve"> </w:t>
-      </w:r>
-      <w:r>
-        <w:t xml:space="preserve">OR</w:t>
-      </w:r>
-      <w:r>
-        <w:t xml:space="preserve"> </w:t>
-      </w:r>
-      <w:r>
-        <w:t xml:space="preserve">“</w:t>
-      </w:r>
-      <w:r>
-        <w:t xml:space="preserve">R CORE TEAM</w:t>
-      </w:r>
-      <w:r>
-        <w:t xml:space="preserve">”</w:t>
-      </w:r>
-      <w:r>
-        <w:t xml:space="preserve"> </w:t>
-      </w:r>
-      <w:r>
-        <w:t xml:space="preserve">OR</w:t>
-      </w:r>
-      <w:r>
-        <w:t xml:space="preserve"> </w:t>
-      </w:r>
-      <w:r>
-        <w:t xml:space="preserve">“</w:t>
-      </w:r>
-      <w:r>
-        <w:t xml:space="preserve">R DEVELOPMENT CORE TEAM</w:t>
-      </w:r>
-      <w:r>
-        <w:t xml:space="preserve">”</w:t>
-      </w:r>
-      <w:r>
-        <w:t xml:space="preserve">’</w:t>
-      </w:r>
-      <w:r>
-        <w:t xml:space="preserve"> </w:t>
-      </w:r>
-      <w:r>
-        <w:t xml:space="preserve">in the CITED AUTHOR field of the Web of Science database. We sorted the results by frequency of citations, and selected the first 1000 items (the maximum allowed by the Web of Science service). These 1000 items represent variations on the recommended format for citing R. We found citations of R in the reference lists of 33,326 English-languge articles indexed by the Web of Science in the research area of</w:t>
+        <w:t xml:space="preserve"> </w:t>
+      </w:r>
+      <w:r>
+        <w:t xml:space="preserve">in the CITED AUTHOR field of the Web of Science database. We sorted the results by frequency of citations, and selected the first 1000 items (the maximum allowed by the Web of Science service). These 1000 items represent variations on the recommended format for citing R. We found citations of R in the reference lists of 33,326 English-language articles indexed by the Web of Science in the research area of</w:t>
       </w:r>
       <w:r>
         <w:t xml:space="preserve"> </w:t>
@@ -2056,7 +2023,7 @@
         <w:t xml:space="preserve"> </w:t>
       </w:r>
       <w:r>
-        <w:t xml:space="preserve">??</w:t>
+        <w:t xml:space="preserve">1</w:t>
       </w:r>
       <w:r>
         <w:t xml:space="preserve"> </w:t>
@@ -2355,7 +2322,7 @@
         <w:t xml:space="preserve">’</w:t>
       </w:r>
       <w:r>
-        <w:t xml:space="preserve">. On the other hand, articles that do not cite R more often discuss the Roman and Bronze Age periods, and less often reflect a technical specialisation. If there is one that is characteristic of non-citing R articles, it seems to be in ceramics.</w:t>
+        <w:t xml:space="preserve">. On the other hand, articles that do not cite R more often discuss the Roman and Bronze Age periods, and less often reflect a technical specialisation. If there is one technical specialisation that is characteristic of non-citing R articles, it seems to be in ceramics.</w:t>
       </w:r>
     </w:p>
     <w:p>
@@ -2379,25 +2346,25 @@
         <w:t xml:space="preserve"> </w:t>
       </w:r>
       <w:r>
-        <w:t xml:space="preserve">identified the use of scripting languages as being a factor for easily sharing methods and code, thereby increasing the rate of development of statistical methods. One notable practice we observed during our bibliometric analysis is that among authors of articles citing R, a subset of these authors make publicly available the code and data that they used to generate the results presented in their article. We identified 35 articles that include R script and data files, either in the supplementary materials or in a trustworthy data repository such as Zenodo, Open Science Framework, Figshare, etc. Data repositories should be hosted by a non-commercial share holder, offer a persistent identifier and long term data management strategies to be regarded as</w:t>
-      </w:r>
-      <w:r>
-        <w:t xml:space="preserve"> </w:t>
-      </w:r>
-      <w:r>
-        <w:t xml:space="preserve">“</w:t>
-      </w:r>
-      <w:r>
-        <w:t xml:space="preserve">trustworthy</w:t>
-      </w:r>
-      <w:r>
-        <w:t xml:space="preserve">”</w:t>
-      </w:r>
-      <w:r>
-        <w:t xml:space="preserve"> </w:t>
-      </w:r>
-      <w:r>
-        <w:t xml:space="preserve">(see</w:t>
+        <w:t xml:space="preserve">identified the use of scripting languages as being a factor for easily sharing methods and code, thereby increasing the rate of development of statistical methods. One notable practice we observed during our bibliometric analysis is that among authors of articles citing R, a subset of these authors publicly share the code and data that they used to generate the results presented in their article. We identified 35 articles that include R script and data files, either in the supplementary materials or in a trustworthy data repository such as Zenodo, Open Science Framework, Figshare, etc.</w:t>
+      </w:r>
+      <w:r>
+        <w:t xml:space="preserve"> </w:t>
+      </w:r>
+      <w:r>
+        <w:t xml:space="preserve">‘</w:t>
+      </w:r>
+      <w:r>
+        <w:t xml:space="preserve">Trustworthy</w:t>
+      </w:r>
+      <w:r>
+        <w:t xml:space="preserve">’</w:t>
+      </w:r>
+      <w:r>
+        <w:t xml:space="preserve"> </w:t>
+      </w:r>
+      <w:r>
+        <w:t xml:space="preserve">data repositories are those hosted by a non-commercial organisation, offering persistent identifiers, and have transparent commmitments to long term data management and backup strategies (see</w:t>
       </w:r>
       <w:r>
         <w:t xml:space="preserve"> </w:t>
@@ -2409,7 +2376,7 @@
         <w:t xml:space="preserve"> </w:t>
       </w:r>
       <w:r>
-        <w:t xml:space="preserve">for a more thorough investigation of data sharing practices). Our continuously updated list of articles in this sample is available online here:</w:t>
+        <w:t xml:space="preserve">for more details). Our continuously updated list of articles in this sample is available online here:</w:t>
       </w:r>
       <w:r>
         <w:t xml:space="preserve"> </w:t>
@@ -2435,7 +2402,7 @@
         <w:t xml:space="preserve"> </w:t>
       </w:r>
       <w:r>
-        <w:t xml:space="preserve">shows that although this number is small, it is increasing, hinting at the emergence of a new approach to how archaeologists share their research. The author guidelines of this journal confirm this trend:</w:t>
+        <w:t xml:space="preserve">shows that although this number is small, it is increasing, hinting at the emergence of a new approach to how archaeologists share their research. The author guidelines of this journal support this trend:</w:t>
       </w:r>
       <w:r>
         <w:t xml:space="preserve"> </w:t>
@@ -2464,7 +2431,7 @@
         <w:pStyle w:val="BodyText"/>
       </w:pPr>
       <w:r>
-        <w:t xml:space="preserve">These archaeology articles that include publicly available R code and data are part of a new approach to scientific communication that has also been observed in other fields. For example, the journal</w:t>
+        <w:t xml:space="preserve">These archaeology articles that include publicly available R code and data are part of a shift in scientific communication that has also been observed in other fields. For example, the journal</w:t>
       </w:r>
       <w:r>
         <w:t xml:space="preserve"> </w:t>
@@ -2602,7 +2569,7 @@
         <w:t xml:space="preserve">(Bray, Çetinkaya-Rundel and Stangl 2014; Eglen 2009)</w:t>
       </w:r>
       <w:r>
-        <w:t xml:space="preserve">. Much of this literature is concerned with identifying and solving problems of irreproducibility in research. These actions comes from a renewed interest in basic principles of the scientific method: that once-off results should not be trusted, instead they should be reproducible by other members of the research community</w:t>
+        <w:t xml:space="preserve">. Much of this literature is concerned with identifying and solving problems of irreproducibility in research. These actions come from a renewed interest in basic principles of the scientific method: that once-off results should not be trusted, instead they should be reproducible by other members of the research community</w:t>
       </w:r>
       <w:r>
         <w:t xml:space="preserve"> </w:t>
@@ -2619,7 +2586,7 @@
         <w:pStyle w:val="BodyText"/>
       </w:pPr>
       <w:r>
-        <w:t xml:space="preserve">In our view, merely using R (or similar open source programming languages) to conduct research would not constitute a tool-driven revolution by itself, but publicly sharing the code used for research, as a solution to problems of irreproducibility, is more likely to enable revolutionary change. Openly shared code speeds the widespread adoption of reproducibility as a core tenet of the scientific process, since it frees researchers from the black box that most mouse-driven computers are, and enables researchers to not only rerun the shared analysis, but to gain access to all parameter settings, empowering them to change these and so properly evaluate, extend and reuse the published results. As open source languages such as R (and Python) are free to use, and most trustworthy repositories are also free (such as Zenodo, Open Science Framework, Figshare, etc.), then even researchers with limited resources anywhere in the world can to contribute equally to the research community by using and sharing code. Using and sharing open source code is thus an important action for reducing inequality in the archaeological research community. It enables participation by researchers who are unable to buy software licenses or access face-to-face training.</w:t>
+        <w:t xml:space="preserve">In our view, merely using R (or similar open source programming languages) to conduct research would not constitute a tool-driven revolution by itself, but publicly sharing the code used for research, as a solution to problems of irreproducibility, is more likely to lead to revolutionary change. We expect that openly shared code will speed the widespread adoption of reproducibility as a core tenet of the scientific process, since it frees researchers from the black box that most mouse-driven computers are, and enables researchers to not only rerun the shared analysis, but to gain access to all parameter settings, empowering them to change these and so properly evaluate, extend and reuse the published results. As open source languages such as R (and Python) are free to use, and most trustworthy repositories are also free (such as Zenodo, Open Science Framework, Figshare, etc.), then even researchers with limited resources anywhere in the world can to contribute equally to the research community by using and sharing code. Using and sharing open source code is thus an important action for reducing inequality in the archaeological research community. It enables participation by researchers who are unable to buy software licenses or access face-to-face training.</w:t>
       </w:r>
     </w:p>
     <w:p>
@@ -2692,7 +2659,7 @@
         <w:pStyle w:val="FirstParagraph"/>
       </w:pPr>
       <w:r>
-        <w:t xml:space="preserve">A pragmatic issue relating to widespread changes in scientific practice is what the incentives are for members of the research community to change. This is a concern for researchers that might not be motivated by a desire to adhere to the abstract basic principles of what it means to practice science with integrity. If code sharing has concrete career advantages then we might expect it to be more likely to be part of a tool-driven revolution.</w:t>
+        <w:t xml:space="preserve">A pragmatic issue for understanding widespread changes in scientific practice is to identify incentives for members of a research community to change. If code sharing has concrete career advantages, for example, if is known to result in increased citations, then we might expect it to be more likely to be part of a tool-driven revolution.</w:t>
       </w:r>
       <w:r>
         <w:t xml:space="preserve"> </w:t>
@@ -2719,7 +2686,7 @@
         <w:t xml:space="preserve"> </w:t>
       </w:r>
       <w:r>
-        <w:t xml:space="preserve">during 2004–2006. He found statistically significant differences between the median number of citations for papers that have code available and papers that do not have code available. In considering causal relationships, Vandewalle raises the possibility of self-selection bias, where authors include code more often with their best papers. He also notes that for some papers, the code was made available by researchers other than the authors, after the publication has become popular.</w:t>
+        <w:t xml:space="preserve">during 2004–2006. He found statistically significant differences between the median number of citations for papers that have code available and papers that do not. In considering causal relationships, Vandewalle raises the possibility of self-selection bias, where authors include code more often with their best papers. He also notes that for some papers, the code was made available by researchers other than the authors, after the publication has become popular.</w:t>
       </w:r>
     </w:p>
     <w:p>
@@ -2733,7 +2700,7 @@
         <w:t xml:space="preserve"> </w:t>
       </w:r>
       <w:r>
-        <w:t xml:space="preserve">??</w:t>
+        <w:t xml:space="preserve">5</w:t>
       </w:r>
       <w:r>
         <w:t xml:space="preserve"> </w:t>
@@ -2772,7 +2739,15 @@
         <w:t xml:space="preserve">’</w:t>
       </w:r>
       <w:r>
-        <w:t xml:space="preserve">. This Times Cited count displays the total number of times a published paper was cited by other papers within the Web of Science Core Collection. Unlike Google Scholar, this does not include citations on blogs, pre-prints and other places outside of journal articles, so the citation counts from Web of Science are lower than those on Google Scholar. We see that archaeological articles that cite R are consistently more highly cited themselves than articles that do not cite R. The mechanisms underlying the citation effects of using R remain to be elucidated. The articles in our data are mostly not open access (only 20% are open access), so we cannot attribute the citation effect to open access effects, such as easier availability, and additional time in press of the articles</w:t>
+        <w:t xml:space="preserve">. This Times Cited count displays the total number of times a published paper was cited by other papers within the Web of Science Core Collection. Unlike Google Scholar, this does not include citations on blogs, pre-prints and other places outside of journal articles, so the citation counts from Web of Science are lower than those on Google Scholar. We see that archaeological articles that cite R are consistently more highly cited themselves than articles that do not cite R.</w:t>
+      </w:r>
+    </w:p>
+    <w:p>
+      <w:pPr>
+        <w:pStyle w:val="BodyText"/>
+      </w:pPr>
+      <w:r>
+        <w:t xml:space="preserve">The mechanisms underlying the citation effects of using R remain to be elucidated. The articles in our data are mostly not open access (only 20% are open access), so we cannot attribute the citation effect to open access effects, such as easier availability, and additional time in press of the articles</w:t>
       </w:r>
       <w:r>
         <w:t xml:space="preserve"> </w:t>
@@ -2781,7 +2756,7 @@
         <w:t xml:space="preserve">(Kurtz et al. 2005)</w:t>
       </w:r>
       <w:r>
-        <w:t xml:space="preserve">. In our data all the article authors are also the code authors, so there is no popularity effect noted by Vandewalle. One possibilty is that authors preferentially tend to promote their articles containing code, beacause they want a greater return for the greater effort they have put into including the code with the article, this is equivalent to the self-selection bias postulated by Vandewalle. Another possiblity is that papers with code are perceived by readers to be more robust because of their transparency, and thus a more reliable item to cite in support of claims made by other authods. Another possible cause is that when a paper is accompanied by code (for example on a GitHub repository) it is more visible than a paper without code, and appears higher in search result rankings. All other factors equal, higher visibility leads to more citations because the reseracher will stop searching when theyve found the first paper that serves their purpose. Further work is necessary to understand the mechanisms of this citation effect, additional insights might come from comparisions of papers that use another open source language such as Python, and MATLAB, which is not.</w:t>
+        <w:t xml:space="preserve">. In our data all the article authors are also the code authors, so there is no popularity effect noted by Vandewalle. One possibilty is that authors preferentially tend to promote their articles containing code, beacause they want a greater return for the greater effort they have put into including the code with the article, this may be equivalent to the self-selection bias postulated by Vandewalle. Another possiblity is that papers with code are perceived by readers to be more robust because of their transparency, and thus a more reliable and credible item to cite in support of knowledge claims. Another possible cause is that when a paper is accompanied by code (for example on a trustworthy repository) it is more visible than a paper without code, and appears higher in search result rankings. All other factors equal, higher visibility leads to more citations because the reseracher will stop searching when they have found the first paper that serves their purpose. Further work is necessary to understand the mechanisms of this citation effect. Additional insights might come from comparisions of papers that use another open source language such as Python, and MATLAB, which is not an open source language.</w:t>
       </w:r>
     </w:p>
     <w:p>
@@ -2854,15 +2829,15 @@
         <w:pStyle w:val="FirstParagraph"/>
       </w:pPr>
       <w:r>
-        <w:t xml:space="preserve">Our hypothesis is that a tool-driven change is underway in the biological sciences, and is emerging in archaeology. The tool which drives this change is the use of scripting languages in computational work in these disciplines. We have shown that the use of R is on the rise among archaeologists using natural science methods, and has concrete advantages for authors that publish papers that cite R as they tend to be referenced more often, giving the authors more visibility and influence (see Huggett in this volume for critical discussion of open scholarship).</w:t>
-      </w:r>
-    </w:p>
-    <w:p>
-      <w:pPr>
-        <w:pStyle w:val="BodyText"/>
-      </w:pPr>
-      <w:r>
-        <w:t xml:space="preserve">The use of R or similar scripting languages enables a major shift in the technical and social dynamics of the research community, as it offers the possibility to communicate one’s workflow in a highly detailed an efficient way, and easily share this worksflow with others. The sharing of code has been identified in other disciplines as an amplifier of change in methods</w:t>
+        <w:t xml:space="preserve">Our hypothesis is that a tool-driven change is underway in the biological sciences, and is emerging in archaeology. The tool which drives this change is the use of scripting languages in computational work in these disciplines. We have shown that the use of R is on the rise among archaeologists, especially those using natural science methods, and has concrete advantages for authors that publish papers that cite R as they tend to be referenced more often, giving the authors more visibility and influence (cf. Huggett in this volume for critical discussion of open scholarship).</w:t>
+      </w:r>
+    </w:p>
+    <w:p>
+      <w:pPr>
+        <w:pStyle w:val="BodyText"/>
+      </w:pPr>
+      <w:r>
+        <w:t xml:space="preserve">The use of R or similar scripting languages enables a major shift in the technical and social dynamics of the research community, as it offers the possibility to communicate one’s workflow in a highly detailed and efficient way, and easily share this workflow with others. The sharing of code has been identified in other disciplines as an amplifier of change in methods</w:t>
       </w:r>
       <w:r>
         <w:t xml:space="preserve"> </w:t>
@@ -2871,7 +2846,7 @@
         <w:t xml:space="preserve">(Touchon and McCoy 2016)</w:t>
       </w:r>
       <w:r>
-        <w:t xml:space="preserve">. It also enables researchers to not just reproduce the work of others, but to also evaluate them according to the scientific method. Thus, the sharing of code may be at the root of an upcoming tool-driven change for archaeology, consistent with the patterns described by</w:t>
+        <w:t xml:space="preserve">. It also enables researchers to not just reproduce the work of others, but to also thoroughly evaluate them. Thus, the sharing of code may be at the root of an upcoming tool-driven change for archaeology, consistent with the patterns described by</w:t>
       </w:r>
       <w:r>
         <w:t xml:space="preserve"> </w:t>
@@ -2880,7 +2855,7 @@
         <w:t xml:space="preserve">Galison (1997, 1997)</w:t>
       </w:r>
       <w:r>
-        <w:t xml:space="preserve">. This change is transformational rather than revolutionary, enabling archaeologists to more faithfully adhere to a fundamental tenet of the scientific process which demands the reproducibility of results. We do not want to claim archaeologists did not want to produce reproducible research before the advance of scientific scripting languages. Indeed, there is a longstanding tradition in archaeology of publishing catalogues, lists and maps showing the data used for analyses. Empirical reproducibility has always been prominent in archaeological research as we can see from the value placed on re-examining museum collections, re-excavating old sites, and reusing previously published data</w:t>
+        <w:t xml:space="preserve">. This change is transformational rather than revolutionary, enabling archaeologists to more faithfully adhere to a fundamental tenet of the scientific process which demands the reproducibility of results. We do not claim archaeologists did not want to produce reproducible research before the advance of scientific scripting languages. Indeed, there is a longstanding tradition in archaeology of publishing catalogues, lists and maps showing the data used for analyses. Empirical reproducibility has always been prominent in archaeological research as we can see from the value placed on re-examining museum collections, re-excavating old sites, and reusing previously published data</w:t>
       </w:r>
       <w:r>
         <w:t xml:space="preserve"> </w:t>
@@ -2897,7 +2872,16 @@
         <w:pStyle w:val="BodyText"/>
       </w:pPr>
       <w:r>
-        <w:t xml:space="preserve">Nonetheless we feel that with the introduction of computers there has been a gradual and unintended drift away from reproducibility, and thus from scientific practice. In the digital age, many archaeological tasks have shifted from the descriptive and qualitative aspects to quantitative and computational analyses. This shift also mandates a change in documentation of analyses to enable other researchers to reproduce published results. Modern archaeology has often been lacking in this aspect, as the research has been undertaken using point-and-click software, which obscures and complicates the reproducibility of analyses. By using and sharing code we can undo this drift, and return to a robust scientific practice for archaeology. As we show, the advance of scripting languages takes place mostly in the part of archaeology that is in close contact with natural sciences. These sciences also show a trend of increased emphasis on reproducibility, with journals changing their data and code availability policies, requiring code and data to be published alongside articles</w:t>
+        <w:t xml:space="preserve">Nonetheless, with the introduction of computers there has been a gradual and unintended drift away from reproducibility</w:t>
+      </w:r>
+      <w:r>
+        <w:t xml:space="preserve"> </w:t>
+      </w:r>
+      <w:r>
+        <w:t xml:space="preserve">(Bailey, Borwein and Stodden 2016; Brinckman et al. 2019)</w:t>
+      </w:r>
+      <w:r>
+        <w:t xml:space="preserve">, and so from the fundamental tenets of scientific practice. Many archaeological tasks have shifted from the descriptive and qualitative aspects to quantitative and computational analyses. This shift also mandates a change in documentation of analyses to enable other researchers to reproduce published results. Modern archaeology has often been lacking in this aspect, as much research is undertaken using point-and-click software, which obscures and complicates the reproducibility of analyses. By using and sharing code we can undo this drift, and return to a robust scientific practice for archaeology. As we show, the most frequent use of scripting languages takes place mostly in the part of archaeology that is in close contact with natural sciences. These sciences also show a trend of increased emphasis on reproducibility, with journals changing their data and code availability policies to require code and data to be peer reviewed and available alongside articles</w:t>
       </w:r>
       <w:r>
         <w:t xml:space="preserve"> </w:t>
@@ -2906,7 +2890,7 @@
         <w:t xml:space="preserve">(Stodden, Guo and Ma 2013)</w:t>
       </w:r>
       <w:r>
-        <w:t xml:space="preserve">. Also in archaeology, more and more funding agencies show interest in open science methods and transparency</w:t>
+        <w:t xml:space="preserve">. Also in archaeology, funding agencies are increasingly showing interest in open science methods and transparency</w:t>
       </w:r>
       <w:r>
         <w:t xml:space="preserve"> </w:t>
@@ -2935,7 +2919,7 @@
         <w:t xml:space="preserve"> </w:t>
       </w:r>
       <w:r>
-        <w:t xml:space="preserve">describes a shift in the practices of physicists, we believe so is archaeological practice changing in the digital age.</w:t>
+        <w:t xml:space="preserve">describes a shift in the practices of physicists, we believe archaeological practice is similarly changing.</w:t>
       </w:r>
       <w:r>
         <w:t xml:space="preserve"> </w:t>
@@ -2956,7 +2940,7 @@
         <w:t xml:space="preserve">Huvila and Huggett (2018)</w:t>
       </w:r>
       <w:r>
-        <w:t xml:space="preserve">, our view is the use use of code is unquestionably archaeology, since it is just one of many tools that archaeologists are using for converting raw data into summaries, visualisations, and insights. These concerns about how digital tools affect what we consider is and is not archaeology intersect with the work of</w:t>
+        <w:t xml:space="preserve">, the use of code is unquestionably archaeological, since it is one of many tools that archaeologists are using for converting raw data into summaries, visualisations, and insights. These concerns about how digital tools affect what we consider is and is not archaeology intersect with the work of</w:t>
       </w:r>
       <w:r>
         <w:t xml:space="preserve"> </w:t>
@@ -2968,7 +2952,7 @@
         <w:t xml:space="preserve"> </w:t>
       </w:r>
       <w:r>
-        <w:t xml:space="preserve">on boundary construction. In his cultural cartography of science, Gieryn examines boundaries between science generally and varieties of less authoritative non-science. He argues that the boundaries are drawn and redrawn contiuously in flexible, historically changing and sometimes ambiguous ways. Gieryn claims that the cultural authority of science flows from boundary work in professional and political settings where scientists construct a public image for science as a source of credible knowledge, validate their work, and marginalize claims by competitors. Boundary work involves attributions of select characteristics to science in order to distinguish it from non-scientific competitors. The increasing voluntary use and sharing of code by researchers, and demands for it by readers and peer reviewers is a form of active boundary work that is shifting the boundary between scientific and non- or less-scientific archaeology. We, as members of this group, argue that the use of code as a research tool, and the sharing of code as a public research product, are increasingly attributes that are being used to distinguish science from less scientific work. The reason for this is that using code, and making it available for others to inspect, enhances the credibility of knowledge claims and the visibility of those claims.</w:t>
+        <w:t xml:space="preserve">on boundary construction. In his cultural cartography of science, Gieryn examines boundaries between science generally and varieties of less authoritative non-science. He argues that the boundaries are drawn and redrawn contiuously in flexible and sometimes ambiguous ways. Gieryn claims that the cultural authority of science flows from boundary work in professional and political settings where scientists construct a public image for science as a source of credible knowledge, validate their work, and marginalize claims made by their competitors in the scientific community. Boundary work involves attributions of select characteristics to science in order to distinguish it from non-scientific competitors. The increasing voluntary use and sharing of code by researchers, and demands for it by readers and peer reviewers is a form of active boundary work that is shifting the boundary between scientific and non- or less-scientific archaeology. We, as members of this group, argue that the use of code as a research tool, and the sharing of code as a public research product, are increasingly attributes that are being used to distinguish science from less- and un-scientific work. The reason for this is that using code, and making it available for others to inspect, enhances the credibility of knowledge claims and the visibility of those claims.</w:t>
       </w:r>
     </w:p>
     <w:p>
@@ -2991,7 +2975,7 @@
         <w:t xml:space="preserve"> </w:t>
       </w:r>
       <w:r>
-        <w:t xml:space="preserve">of tools, in our case coding. We draw on</w:t>
+        <w:t xml:space="preserve">of tools, in our case programming languages</w:t>
       </w:r>
       <w:r>
         <w:t xml:space="preserve"> </w:t>
@@ -3033,7 +3017,7 @@
         <w:t xml:space="preserve">Hoel and Tuin (2013)</w:t>
       </w:r>
       <w:r>
-        <w:t xml:space="preserve">, 194) and in analogy to language it exercises a certain measure of agency in mediating between humans, nature and technology. The emphasis here is on the function of technology, in the forces that it exercises, with a certain measure of autonomy, on other beings as well as in and through the new realities, it brings into being. The use of a scripting language might exemplify this, as it is not just a technological tool, but a proper</w:t>
+        <w:t xml:space="preserve">, 194) and in analogy to language it exercises a certain measure of agency in mediating between humans, nature and technology. The use of a scripting language might exemplify this, as it is not just a technological tool, but a proper</w:t>
       </w:r>
       <w:r>
         <w:t xml:space="preserve"> </w:t>
@@ -3059,7 +3043,7 @@
         <w:pStyle w:val="BodyText"/>
       </w:pPr>
       <w:r>
-        <w:t xml:space="preserve">The concept of technicity is relevant here because in contrast to the concept of technological determinism, which puts technology as a force against the human, van der Tuin and Hoel (as well as Cassirer and Simondon) enfold technology into</w:t>
+        <w:t xml:space="preserve">In contrast to the concept of technological determinism, which puts technology as a force against the human experience, technicity enfolds technology into</w:t>
       </w:r>
       <w:r>
         <w:t xml:space="preserve"> </w:t>
@@ -3095,7 +3079,10 @@
         <w:t xml:space="preserve"> </w:t>
       </w:r>
       <w:r>
-        <w:t xml:space="preserve">and further develop the notions of</w:t>
+        <w:t xml:space="preserve">(Hoel and Tuin 2013: 190)</w:t>
+      </w:r>
+      <w:r>
+        <w:t xml:space="preserve">. According to this perspective, changes in tools will influence how human researchers interact with their objects of interest and other people in their research community. There are three ways is which this can be anticipated for archaeology. Firstly, tools that make the research process more transparent and open might be expected to make the research community more open and inclusive to diverse participants and ideas. Secondly, using code to</w:t>
       </w:r>
       <w:r>
         <w:t xml:space="preserve"> </w:t>
@@ -3104,7 +3091,7 @@
         <w:t xml:space="preserve">‘</w:t>
       </w:r>
       <w:r>
-        <w:t xml:space="preserve">human</w:t>
+        <w:t xml:space="preserve">stand for</w:t>
       </w:r>
       <w:r>
         <w:t xml:space="preserve">’</w:t>
@@ -3113,7 +3100,7 @@
         <w:t xml:space="preserve"> </w:t>
       </w:r>
       <w:r>
-        <w:t xml:space="preserve">and</w:t>
+        <w:t xml:space="preserve">or represent the research process will likely increase our awareness of how archaeology itself</w:t>
       </w:r>
       <w:r>
         <w:t xml:space="preserve"> </w:t>
@@ -3122,7 +3109,7 @@
         <w:t xml:space="preserve">‘</w:t>
       </w:r>
       <w:r>
-        <w:t xml:space="preserve">nature</w:t>
+        <w:t xml:space="preserve">stands for</w:t>
       </w:r>
       <w:r>
         <w:t xml:space="preserve">’</w:t>
@@ -3131,10 +3118,62 @@
         <w:t xml:space="preserve"> </w:t>
       </w:r>
       <w:r>
-        <w:t xml:space="preserve">(Hoel and Tuin 2013: 190)</w:t>
-      </w:r>
-      <w:r>
-        <w:t xml:space="preserve">. Any change in tools therefore will influence how human researchers interact with their objects of interest and other people in their research community. For example, tools that make the research process more transparent and open should make the research community more open and inclusive to diverse participants and ideas. Using code to</w:t>
+        <w:t xml:space="preserve">the human experience in the past, and how it is a representation of the past</w:t>
+      </w:r>
+      <w:r>
+        <w:t xml:space="preserve"> </w:t>
+      </w:r>
+      <w:r>
+        <w:t xml:space="preserve">(cf. Pearson 1998)</w:t>
+      </w:r>
+      <w:r>
+        <w:t xml:space="preserve">. Thirdly, the code has to be successfully executed to generate a useful result, just as claims about the past have to be successfully engaged with archaeological evidence to count as plausible.</w:t>
+      </w:r>
+    </w:p>
+    <w:p>
+      <w:pPr>
+        <w:pStyle w:val="BodyText"/>
+      </w:pPr>
+      <w:r>
+        <w:t xml:space="preserve">We do not claim that a Kuhnian paradigm-change is happening in ecology or archaeology: Data- and method-sharing behaviours have been around in archaeology before now and do not present newly incommensurate ways of thinking about the subject, in the way that a typical reading of Kuhn’s paradigm change concept should. Indeed, social science disciplines such as archaeology may not even be easily susceptible to classical Kuhnian paradigm shifts. This is because high-power tests (i.e. statistical tests with high probabilities of rejecting false null hypotheses) capable of distinguishing between superior and inferior paradigms are rare in the social sciences, such as economics</w:t>
+      </w:r>
+      <w:r>
+        <w:t xml:space="preserve"> </w:t>
+      </w:r>
+      <w:r>
+        <w:t xml:space="preserve">(Ioannidis, Stanley and Doucouliagos 2017)</w:t>
+      </w:r>
+      <w:r>
+        <w:t xml:space="preserve">, compared to the physical sciences. Modelling and case studies described by</w:t>
+      </w:r>
+      <w:r>
+        <w:t xml:space="preserve"> </w:t>
+      </w:r>
+      <w:r>
+        <w:t xml:space="preserve">Akerlof and Michaillat (2018)</w:t>
+      </w:r>
+      <w:r>
+        <w:t xml:space="preserve"> </w:t>
+      </w:r>
+      <w:r>
+        <w:t xml:space="preserve">indicate that among discplines lacking evidence to routinely strongly discriminate between theories, the chances of getting trapped in an inferior paradigm are high. In this situation, true theories may not be adopted at all and the field is at risk of being captured by false paradigms.</w:t>
+      </w:r>
+    </w:p>
+    <w:p>
+      <w:pPr>
+        <w:pStyle w:val="BodyText"/>
+      </w:pPr>
+      <w:r>
+        <w:t xml:space="preserve">Although a discipline-wide paradigm shift might be off the table for archaeology, there is a need for methods to share research in a way that is reproducible for others, and that archaeologists are actively exploring tools to make this possible. Our resuts show that scripting languages and data repositories to share the scripts is a solution that enjoys increasing popularity in the archaeological research community</w:t>
+      </w:r>
+      <w:r>
+        <w:t xml:space="preserve"> </w:t>
+      </w:r>
+      <w:r>
+        <w:t xml:space="preserve">(cf. Marwick and Birch 2018)</w:t>
+      </w:r>
+      <w:r>
+        <w:t xml:space="preserve">. It has also expanded the</w:t>
       </w:r>
       <w:r>
         <w:t xml:space="preserve"> </w:t>
@@ -3143,7 +3182,7 @@
         <w:t xml:space="preserve">‘</w:t>
       </w:r>
       <w:r>
-        <w:t xml:space="preserve">stand for</w:t>
+        <w:t xml:space="preserve">trading zone</w:t>
       </w:r>
       <w:r>
         <w:t xml:space="preserve">’</w:t>
@@ -3152,167 +3191,13 @@
         <w:t xml:space="preserve"> </w:t>
       </w:r>
       <w:r>
-        <w:t xml:space="preserve">or represent the research process will increase our awareness of how archaeology itself</w:t>
-      </w:r>
-      <w:r>
-        <w:t xml:space="preserve"> </w:t>
-      </w:r>
-      <w:r>
-        <w:t xml:space="preserve">‘</w:t>
-      </w:r>
-      <w:r>
-        <w:t xml:space="preserve">stands for</w:t>
-      </w:r>
-      <w:r>
-        <w:t xml:space="preserve">’</w:t>
-      </w:r>
-      <w:r>
-        <w:t xml:space="preserve"> </w:t>
-      </w:r>
-      <w:r>
-        <w:t xml:space="preserve">the human experience in the past, and how it is a representation of the past</w:t>
-      </w:r>
-      <w:r>
-        <w:t xml:space="preserve"> </w:t>
-      </w:r>
-      <w:r>
-        <w:t xml:space="preserve">(cf. Pearson 1998)</w:t>
-      </w:r>
-      <w:r>
-        <w:t xml:space="preserve">. Similarly, the code has to be successfully executed to generate a useful result, just as claims about the past have to be successfully engaged with archaeological evidence to count as plausible. Interestingly it is exactly at the point between continously evolving subjects and objects, where van der Tuin and Hoel place technology and the creation of knowledge</w:t>
-      </w:r>
-      <w:r>
-        <w:t xml:space="preserve"> </w:t>
-      </w:r>
-      <w:r>
-        <w:t xml:space="preserve">(Hoel and Tuin 2013: 199)</w:t>
-      </w:r>
-      <w:r>
-        <w:t xml:space="preserve">. The</w:t>
-      </w:r>
-      <w:r>
-        <w:t xml:space="preserve"> </w:t>
-      </w:r>
-      <w:r>
-        <w:t xml:space="preserve">“</w:t>
-      </w:r>
-      <w:r>
-        <w:t xml:space="preserve">productive back-and-forth</w:t>
-      </w:r>
-      <w:r>
-        <w:t xml:space="preserve">”</w:t>
-      </w:r>
-      <w:r>
-        <w:t xml:space="preserve"> </w:t>
-      </w:r>
-      <w:r>
-        <w:t xml:space="preserve">between all parties may challenge established notions of culture, but also offers a concept of formation through differing, called</w:t>
-      </w:r>
-      <w:r>
-        <w:t xml:space="preserve"> </w:t>
-      </w:r>
-      <w:r>
-        <w:t xml:space="preserve">“</w:t>
-      </w:r>
-      <w:r>
-        <w:t xml:space="preserve">performative correspondence</w:t>
-      </w:r>
-      <w:r>
-        <w:t xml:space="preserve">”</w:t>
-      </w:r>
-      <w:r>
-        <w:t xml:space="preserve"> </w:t>
-      </w:r>
-      <w:r>
-        <w:t xml:space="preserve">(Hoel and Tuin 2013: 201)</w:t>
-      </w:r>
-      <w:r>
-        <w:t xml:space="preserve">. The potential of a certain technology cannot be known before its coming-into-being as it will reflect back on its creation (</w:t>
-      </w:r>
-      <w:r>
-        <w:t xml:space="preserve">“</w:t>
-      </w:r>
-      <w:r>
-        <w:t xml:space="preserve">concretization</w:t>
-      </w:r>
-      <w:r>
-        <w:t xml:space="preserve">”</w:t>
-      </w:r>
-      <w:r>
-        <w:t xml:space="preserve"> </w:t>
-      </w:r>
-      <w:r>
-        <w:t xml:space="preserve">in Simondon’s terms) as well as interact with other technologies (developed or yet-to-be developed)</w:t>
-      </w:r>
-      <w:r>
-        <w:t xml:space="preserve"> </w:t>
-      </w:r>
-      <w:r>
-        <w:t xml:space="preserve">(Hoel and Tuin 2013: 194)</w:t>
-      </w:r>
-      <w:r>
-        <w:t xml:space="preserve">. Observing how scientific scripting languages have become a concrete tool in ecology leads us to expect predict similar trends in archaeology.</w:t>
-      </w:r>
-    </w:p>
-    <w:p>
-      <w:pPr>
-        <w:pStyle w:val="BodyText"/>
-      </w:pPr>
-      <w:r>
-        <w:t xml:space="preserve">We do not claim that a Kuhnian paradigm-change is happening in ecology or archaeology: Data- and method-sharing behaviours have been around in archaeology before now and do not present incommensurate ways of thinking about the subject in the way that a typical reading of Kuhn’s paradigm change concept should. Indeed, social science disciplines such as archaeology may not even be easily susceptible to classical Kuhnian paradigm shifts. This is because high-power tests (i.e. statistical tests with high probabilities of rejecting false null hypotheses) capable of distinguishing between superior and inferior paradigms are rare in the social sciences, such as economics</w:t>
-      </w:r>
-      <w:r>
-        <w:t xml:space="preserve"> </w:t>
-      </w:r>
-      <w:r>
-        <w:t xml:space="preserve">(Ioannidis, Stanley and Doucouliagos 2017)</w:t>
-      </w:r>
-      <w:r>
-        <w:t xml:space="preserve">, compared to physical science. Modelling and case studies described by</w:t>
-      </w:r>
-      <w:r>
-        <w:t xml:space="preserve"> </w:t>
-      </w:r>
-      <w:r>
-        <w:t xml:space="preserve">Akerlof and Michaillat (2018)</w:t>
-      </w:r>
-      <w:r>
-        <w:t xml:space="preserve"> </w:t>
-      </w:r>
-      <w:r>
-        <w:t xml:space="preserve">indicate that among discplines lacking evidence to routinely strongly discriminate between theories, the chances of getting trapped in an inferior paradigm are high. In this situation, true theories may not be adopted at all and the field is at risk of being captured by false paradigms.</w:t>
-      </w:r>
-    </w:p>
-    <w:p>
-      <w:pPr>
-        <w:pStyle w:val="BodyText"/>
-      </w:pPr>
-      <w:r>
-        <w:t xml:space="preserve">Although a discipline-wide paradigm shift might be off the table for archaeology, what we can see, though, is that there is a need for methods to share research in a way that is reproducible for others, and that archaeologists are looking for tools to make this possible. Using scripting languages and data repositories to share the scripts is a solution that enjoys increasing popularity in the archaeological research community. It has also expanded the</w:t>
-      </w:r>
-      <w:r>
-        <w:t xml:space="preserve"> </w:t>
-      </w:r>
-      <w:r>
-        <w:t xml:space="preserve">‘</w:t>
-      </w:r>
-      <w:r>
-        <w:t xml:space="preserve">trading zone</w:t>
-      </w:r>
-      <w:r>
-        <w:t xml:space="preserve">’</w:t>
-      </w:r>
-      <w:r>
-        <w:t xml:space="preserve"> </w:t>
-      </w:r>
-      <w:r>
         <w:t xml:space="preserve">(Galison 1997)</w:t>
       </w:r>
       <w:r>
         <w:t xml:space="preserve"> </w:t>
       </w:r>
       <w:r>
-        <w:t xml:space="preserve">where archaeologists collaborate with specialists in other fields to develop a shared language to get things done. In using scripting languages archaeologists are working at a trading zone with computer scientists and computational researchers in other fields to coordinate how tools from one domain can be useful in another. We can also see archaeologists in similar trading zones when using GIS, network methods, agent-based models, isotope analysis, remote sensing, and DNA analysis to answer archaeological questions. Archaeologists’ embrace of, or turn towards, these methods may also be tool-driven revolutions. However, what makes the use of code unique as a tool-driven revolution is that coding is transcendental, it is an universal method with which we can do all, or which can be central to any, of those previously-mentioned approaches. That is why we believe archaeologists should pay attention to scripted workflows regardless of their usual toolkit and methodological interests.</w:t>
+        <w:t xml:space="preserve">where archaeologists collaborate with specialists in other fields to develop a shared language to get things done. In using scripting languages, archaeologists are working at a trading zone with computer scientists and computational researchers in other fields to coordinate how tools from one domain can be useful in another. Other examples of archaeologists in trading zones include the use of GIS, network methods, agent-based models, isotope analysis, remote sensing, and DNA analysis to answer archaeological questions. Archaeologists’ embrace of these methods may also count as tool-driven revolutions. However, what makes the use of code unique as a tool-driven revolution is that coding is transcendental, it is an universal method with which we can do all, or which can be central to any, of those previously-mentioned approaches. That is why we believe archaeologists should adopt scripted workflows regardless of their usual toolkit and methodological interests.</w:t>
       </w:r>
     </w:p>
     <w:p>
@@ -3342,7 +3227,7 @@
         <w:t xml:space="preserve"> </w:t>
       </w:r>
       <w:r>
-        <w:t xml:space="preserve">illustrate, it requires a certain familiarity with the computational tools to be able to use them not just on a technological basis, but creatively and in full knowledge of their restrictions and ambiguities. The awareness and the appropriate handling of shortcomings and contexts of the data used in an analysis is also a time- and thought-consuming effort. This effort is required at the beginning of each archaeological research, and which may be exacerbated by using multiple data sets from varying sources</w:t>
+        <w:t xml:space="preserve">illustrate, it requires a certain familiarity with the computational tools to be able to use them not just on a technological basis, but creatively and in full knowledge of their restrictions and ambiguities. The awareness and the appropriate handling of shortcomings and contexts of the data used in an analysis is also a time- and thought-consuming effort. This effort is required at the beginning of each archaeological research project, and which may be exacerbated by using multiple data sets from varying sources</w:t>
       </w:r>
       <w:r>
         <w:t xml:space="preserve"> </w:t>
@@ -3359,7 +3244,16 @@
         <w:pStyle w:val="BodyText"/>
       </w:pPr>
       <w:r>
-        <w:t xml:space="preserve">As with data (see Fitzpatrick in this volume), sharing code in public takes a little time to ensure that it is fit for others to read. Our casual observations of the ways in which archaeologists are using and sharing code show a high degree of variability in code style and organisation, indicating that currently most archaeologists are independantly solving problems of how to write and share code through trial and error. This situation of guided variation (learning by trial and error) suggests that using code is not yet widespread enough among archaeologists to propagate due to frequency-dependant biases. It also suggests that the professional benefits (i.e. citation effects) are not yet widely known for code use behaviours to propagate due to content biases, and finally that there are not yet enough highly-visible prestigous researchers using code for this behaviour due to propagate due to model-based biases</w:t>
+        <w:t xml:space="preserve">As with data (see Fitzpatrick in this volume), preparing code to make it publicly available takes time to ensure that it is fit for others to read and use. Our casual observations of the ways in which archaeologists are using and sharing code show a high degree of variability in code style and organisation, indicating that currently most archaeologists are independently solving problems of how to write and share code through trial and error. We can use concepts from cultural evolution to understand this situation. Learning by trial and error is known as guided variation in a cultural evolutionary framework. The dominance of guided variation suggests that using code is not yet widespread enough among archaeologists to propagate due to frequency-dependent biases. Frequency-dependent biases occur when people copy the most abundant variant, in this case the most commonly used tool for analysing data, in the population</w:t>
+      </w:r>
+      <w:r>
+        <w:t xml:space="preserve"> </w:t>
+      </w:r>
+      <w:r>
+        <w:t xml:space="preserve">(cf. Boyd and Richerson 1988)</w:t>
+      </w:r>
+      <w:r>
+        <w:t xml:space="preserve">. It also suggests that the professional benefits (i.e. the citation effects we describe above) are not yet widely known for code use to propagate due to content biases. Content biases result when some aspect of a variant’s content, such as positive citation effects, makes it more likely to be adopted. Finally there may not yet enough highly-visible, prestigous researchers using code for this behaviour due to propagate due to model-based biases</w:t>
       </w:r>
       <w:r>
         <w:t xml:space="preserve"> </w:t>
@@ -3368,7 +3262,7 @@
         <w:t xml:space="preserve">(Boyd and Richerson 1988; Henrich and McElreath 2007; Rendell et al. 2011)</w:t>
       </w:r>
       <w:r>
-        <w:t xml:space="preserve">. This suggests to us that there is unrealised potential to improve the efficiency of using and code in archaeology by converging on some widely-agreed upon conventions that save time and investing effort in communicating the professional benefits of using code.</w:t>
+        <w:t xml:space="preserve">. This bias is based on imitation of highly prestigous, skilled or successful individuals. Considering the high variability of code using cultural evolutionary concepts, we conclude that there is unrealised potential to improve the efficiency of using and code in archaeology, firstly by converging on some widely-agreed upon conventions that will save researcher’s time, and secondly by investing effort in communicating the professional benefits of using code.</w:t>
       </w:r>
     </w:p>
     <w:p>
@@ -3411,7 +3305,7 @@
         <w:t xml:space="preserve">Marwick, Boettiger and Mullen (2018)</w:t>
       </w:r>
       <w:r>
-        <w:t xml:space="preserve">. The goal of rrtools is to make it easier for archaeologists and other researchers to use R for research and publication. This package aims to simplify many of the steps needed to write reproducible research, and to guide users to best practices with minimal effort. The rrtools package contains functions that create a file structure according to fundamental principles of organising files for research. For example, we keep the data separate from the methods. This means keep the code in a separate directory to the data. We keep the raw data (i.e. field-collected and instrument output) seprate from data that is created or derived during the analysis. These two basic principles make it easy to stay organised during a complicated project, and make it easier for a reader to navigate their way through the compendium of files that are shared with the publication. At the heart of the project template provided by rrtools is an RMarkdown document that is where the report or journal manuscript is written. RMarkdown is a document format that allows the author to combine plain text, R code, and automation of all the usual details of scholarly writing such as citations, captions, and cross-references to tables and figures</w:t>
+        <w:t xml:space="preserve">. The goal of rrtools is to make it easier for archaeologists and other researchers to use R for research and publication. This package aims to simplify many of the steps needed to write reproducible research papers, and to guide users to best practices with minimal effort. The rrtools package contains functions that create a file structure according to fundamental principles of organising files for research. For example, we keep the data separate from the methods. This means keep the code in a separate directory to the data. We keep the raw data (i.e. field-collected and instrument output) seprate from data that is created or derived during the analysis. These two basic principles make it easy to stay organised during a complicated project, and make it easier for a reader to navigate their way through the compendium of files that are shared with the publication. At the heart of the project template provided by rrtools is an RMarkdown document that is where the report or journal manuscript is written. RMarkdown is a document format that allows the author to combine plain text, R code, and automation of all the usual details of scholarly writing such as citations, captions, and cross-references to tables and figures</w:t>
       </w:r>
       <w:r>
         <w:t xml:space="preserve"> </w:t>
@@ -3491,7 +3385,7 @@
         <w:t xml:space="preserve"> </w:t>
       </w:r>
       <w:r>
-        <w:t xml:space="preserve">This function creates a copy of the MIT software license to the compendium. This is important for two reasons. First, because it tells the reader that the author is happy for their code to be reused by other people. And second, it tells the reader that the author does not take responsibility for any problems that the reader might have when they use the code. This is important for setting the expectations about the relationship between the author and the reader, regarding the use of code.</w:t>
+        <w:t xml:space="preserve">This function creates a copy of the MIT software license to the compendium. Other licenses are also possible, such as GPL, but the MIT license is preferred beceause it is widely used for research software, and has two important qualities. First, it tells the reader that the author is happy for their code to be reused by others, both in academic and commercial contexts. And second, it tells the reader that the author does not take responsibility for any problems that the reader might have when they use the code. This is important for setting the expectations about the relationship between the author and the reader, regarding the use of code.</w:t>
       </w:r>
       <w:r>
         <w:br w:type="textWrapping"/>
@@ -3524,7 +3418,7 @@
         <w:t xml:space="preserve">(Jones 2013)</w:t>
       </w:r>
       <w:r>
-        <w:t xml:space="preserve">. This will also create a repository on the GitHub website. Using version control is important because it allows the author to time-travel back to earlier states of their analysis, if they take a dead-end path. It is also important for making collaboration smooth because many people can work on one set of files without losing track of what the most recent version is. Plus it is nice to have a remote back-up of our work in case of an emergency. The GitHub repository can be kept private if desired, until the work is published.</w:t>
+        <w:t xml:space="preserve">. This will also create a repository on the GitHub website. Using version control is important because it allows the author to time-travel back to earlier states of their analysis, if they take a dead-end path. It is also makes collaboration smooth because many people can work on one set of files without losing track of the most recent version. Plus it serves as a remote back-up of our work in case of an emergency. The GitHub repository can be kept private if desired, until the work is published.</w:t>
       </w:r>
       <w:r>
         <w:br w:type="textWrapping"/>
@@ -3578,7 +3472,7 @@
         <w:t xml:space="preserve">(Noble 2009; Wilson et al. 2017)</w:t>
       </w:r>
       <w:r>
-        <w:t xml:space="preserve">. We recognise that this file structure wont be perfect for every project. But our observations show that it is in wide use, and will suit many projects quite well. It will at least make the user think about how to organise their project logically, and to make it easier for others to navigate.</w:t>
+        <w:t xml:space="preserve">. We recognise that this file structure wont be perfect for every project. But our observations show that it is in wide use, and will suit most projects well. It will at least make the user think about how to organise their project logically, and to make it easier for others to navigate.</w:t>
       </w:r>
     </w:p>
     <w:p>
@@ -3605,7 +3499,7 @@
         <w:t xml:space="preserve">(Kuhn 1962)</w:t>
       </w:r>
       <w:r>
-        <w:t xml:space="preserve">, we take inspiration from</w:t>
+        <w:t xml:space="preserve">, we took inspiration from</w:t>
       </w:r>
       <w:r>
         <w:t xml:space="preserve"> </w:t>
@@ -3699,7 +3593,7 @@
         <w:t xml:space="preserve">(Clarke 1973: 7)</w:t>
       </w:r>
       <w:r>
-        <w:t xml:space="preserve">, and we can think of no more efficient and intelligible way to communicate the internals of archaeological analyses to other members of the discipline than by encoding the assumptions, logic, and calculations in scripts of an open source programming language. If we accept that that is necessary for the future of the discipline, we must confront two implications. First is that there is currently a shortage of incentives to motivate use and sharing of code. Our observation is that many researchers will not change unless required to by gate-keepers at prestigious journals and funding sources. In other research communities we see people in these gate-keeping roles (e.g. in over 5,000 journals and professional organizations) effecting change by adopting the Transparency and Openness Promotion Guidelines that establish community standards of code and data availability that help to align scientific ideals with practices and disciplinary norms</w:t>
+        <w:t xml:space="preserve">, and we can think of no more efficient and intelligible way to communicate the internals of archaeological analyses to other members of the discipline than by encoding the assumptions, logic, and calculations in scripts of an open source programming language. If we accept that that is necessary for the future of the discipline, we must confront two implications. First is the shortage of incentives to motivate the use and sharing of code. Our observation is that many researchers will not change unless required to by gate-keepers at prestigious journals and funding sources. In other research communities we see people in these gate-keeping roles (e.g. in over 5,000 journals and professional organizations) effecting change by adopting the Transparency and Openness Promotion Guidelines that establish community standards of code and data availability that help to align scientific ideals with practices and disciplinary norms</w:t>
       </w:r>
       <w:r>
         <w:t xml:space="preserve"> </w:t>
@@ -3784,7 +3678,7 @@
       </w:r>
       <w:bookmarkEnd w:id="44"/>
     </w:p>
-    <w:bookmarkStart w:id="167" w:name="refs"/>
+    <w:bookmarkStart w:id="169" w:name="refs"/>
     <w:bookmarkStart w:id="45" w:name="ref-Abari2012"/>
     <w:p>
       <w:pPr>
@@ -3875,7 +3769,29 @@
       </w:r>
     </w:p>
     <w:bookmarkEnd w:id="49"/>
-    <w:bookmarkStart w:id="51" w:name="ref-Baker_2017"/>
+    <w:bookmarkStart w:id="50" w:name="ref-bailey2016facilitating"/>
+    <w:p>
+      <w:pPr>
+        <w:pStyle w:val="BodyText"/>
+      </w:pPr>
+      <w:r>
+        <w:t xml:space="preserve">Bailey, D H, Borwein, J M and Stodden, V 2016 Facilitating reproducibility in scientific computing: Principles and practice,</w:t>
+      </w:r>
+      <w:r>
+        <w:t xml:space="preserve"> </w:t>
+      </w:r>
+      <w:r>
+        <w:rPr>
+          <w:i/>
+        </w:rPr>
+        <w:t xml:space="preserve">Reproducibility: Principles, Problems, Practices, John Wiley and Sons, New York, to appear</w:t>
+      </w:r>
+      <w:r>
+        <w:t xml:space="preserve">,</w:t>
+      </w:r>
+    </w:p>
+    <w:bookmarkEnd w:id="50"/>
+    <w:bookmarkStart w:id="52" w:name="ref-Baker_2017"/>
     <w:p>
       <w:pPr>
         <w:pStyle w:val="BodyText"/>
@@ -3898,7 +3814,7 @@
       <w:r>
         <w:t xml:space="preserve"> </w:t>
       </w:r>
-      <w:hyperlink r:id="rId50">
+      <w:hyperlink r:id="rId51">
         <w:r>
           <w:rPr>
             <w:rStyle w:val="Hyperlink"/>
@@ -3910,8 +3826,8 @@
         <w:t xml:space="preserve">.</w:t>
       </w:r>
     </w:p>
-    <w:bookmarkEnd w:id="51"/>
-    <w:bookmarkStart w:id="53" w:name="ref-Barnes2010"/>
+    <w:bookmarkEnd w:id="52"/>
+    <w:bookmarkStart w:id="54" w:name="ref-Barnes2010"/>
     <w:p>
       <w:pPr>
         <w:pStyle w:val="BodyText"/>
@@ -3934,7 +3850,7 @@
       <w:r>
         <w:t xml:space="preserve"> </w:t>
       </w:r>
-      <w:hyperlink r:id="rId52">
+      <w:hyperlink r:id="rId53">
         <w:r>
           <w:rPr>
             <w:rStyle w:val="Hyperlink"/>
@@ -3946,8 +3862,8 @@
         <w:t xml:space="preserve">.</w:t>
       </w:r>
     </w:p>
-    <w:bookmarkEnd w:id="53"/>
-    <w:bookmarkStart w:id="54" w:name="ref-Baumer2014"/>
+    <w:bookmarkEnd w:id="54"/>
+    <w:bookmarkStart w:id="55" w:name="ref-Baumer2014"/>
     <w:p>
       <w:pPr>
         <w:pStyle w:val="BodyText"/>
@@ -3968,8 +3884,8 @@
         <w:t xml:space="preserve">, 8(1):.</w:t>
       </w:r>
     </w:p>
-    <w:bookmarkEnd w:id="54"/>
-    <w:bookmarkStart w:id="55" w:name="ref-bayliss2009rolling"/>
+    <w:bookmarkEnd w:id="55"/>
+    <w:bookmarkStart w:id="56" w:name="ref-bayliss2009rolling"/>
     <w:p>
       <w:pPr>
         <w:pStyle w:val="BodyText"/>
@@ -3990,8 +3906,8 @@
         <w:t xml:space="preserve">, 51(1): 123–147.</w:t>
       </w:r>
     </w:p>
-    <w:bookmarkEnd w:id="55"/>
-    <w:bookmarkStart w:id="56" w:name="ref-binford1982paradigms"/>
+    <w:bookmarkEnd w:id="56"/>
+    <w:bookmarkStart w:id="57" w:name="ref-binford1982paradigms"/>
     <w:p>
       <w:pPr>
         <w:pStyle w:val="BodyText"/>
@@ -4012,8 +3928,8 @@
         <w:t xml:space="preserve">, 38(2): 137–153.</w:t>
       </w:r>
     </w:p>
-    <w:bookmarkEnd w:id="56"/>
-    <w:bookmarkStart w:id="57" w:name="ref-boyd1988culture"/>
+    <w:bookmarkEnd w:id="57"/>
+    <w:bookmarkStart w:id="58" w:name="ref-boyd1988culture"/>
     <w:p>
       <w:pPr>
         <w:pStyle w:val="BodyText"/>
@@ -4034,8 +3950,8 @@
         <w:t xml:space="preserve">. University of Chicago press.</w:t>
       </w:r>
     </w:p>
-    <w:bookmarkEnd w:id="57"/>
-    <w:bookmarkStart w:id="59" w:name="ref-Bray2014"/>
+    <w:bookmarkEnd w:id="58"/>
+    <w:bookmarkStart w:id="60" w:name="ref-Bray2014"/>
     <w:p>
       <w:pPr>
         <w:pStyle w:val="BodyText"/>
@@ -4058,7 +3974,7 @@
       <w:r>
         <w:t xml:space="preserve"> </w:t>
       </w:r>
-      <w:hyperlink r:id="rId58">
+      <w:hyperlink r:id="rId59">
         <w:r>
           <w:rPr>
             <w:rStyle w:val="Hyperlink"/>
@@ -4070,8 +3986,30 @@
         <w:t xml:space="preserve">.</w:t>
       </w:r>
     </w:p>
-    <w:bookmarkEnd w:id="59"/>
-    <w:bookmarkStart w:id="60" w:name="ref-burnham2003model"/>
+    <w:bookmarkEnd w:id="60"/>
+    <w:bookmarkStart w:id="61" w:name="ref-brinckman2019computing"/>
+    <w:p>
+      <w:pPr>
+        <w:pStyle w:val="BodyText"/>
+      </w:pPr>
+      <w:r>
+        <w:t xml:space="preserve">Brinckman, A, Chard, K, Gaffney, N, Hategan, M, Jones, M B, Kowalik, K, Kulasekaran, S, Ludäscher, B, Mecum, B D, Nabrzyski, J and others 2019 Computing environments for reproducibility: Capturing the ‘whole tale’,</w:t>
+      </w:r>
+      <w:r>
+        <w:t xml:space="preserve"> </w:t>
+      </w:r>
+      <w:r>
+        <w:rPr>
+          <w:i/>
+        </w:rPr>
+        <w:t xml:space="preserve">Future Generation Computer Systems</w:t>
+      </w:r>
+      <w:r>
+        <w:t xml:space="preserve">, 94: 854–867.</w:t>
+      </w:r>
+    </w:p>
+    <w:bookmarkEnd w:id="61"/>
+    <w:bookmarkStart w:id="62" w:name="ref-burnham2003model"/>
     <w:p>
       <w:pPr>
         <w:pStyle w:val="BodyText"/>
@@ -4092,8 +4030,8 @@
         <w:t xml:space="preserve">. Springer Science &amp; Business Media.</w:t>
       </w:r>
     </w:p>
-    <w:bookmarkEnd w:id="60"/>
-    <w:bookmarkStart w:id="62" w:name="ref-Casadevalle00158_16"/>
+    <w:bookmarkEnd w:id="62"/>
+    <w:bookmarkStart w:id="64" w:name="ref-Casadevalle00158_16"/>
     <w:p>
       <w:pPr>
         <w:pStyle w:val="BodyText"/>
@@ -4116,7 +4054,7 @@
       <w:r>
         <w:t xml:space="preserve"> </w:t>
       </w:r>
-      <w:hyperlink r:id="rId61">
+      <w:hyperlink r:id="rId63">
         <w:r>
           <w:rPr>
             <w:rStyle w:val="Hyperlink"/>
@@ -4128,8 +4066,8 @@
         <w:t xml:space="preserve">.</w:t>
       </w:r>
     </w:p>
-    <w:bookmarkEnd w:id="62"/>
-    <w:bookmarkStart w:id="63" w:name="ref-cassirer_form_1930"/>
+    <w:bookmarkEnd w:id="64"/>
+    <w:bookmarkStart w:id="65" w:name="ref-cassirer_form_1930"/>
     <w:p>
       <w:pPr>
         <w:pStyle w:val="BodyText"/>
@@ -4150,8 +4088,8 @@
         <w:t xml:space="preserve">. Hamburg: Felix Meiner Verlag.</w:t>
       </w:r>
     </w:p>
-    <w:bookmarkEnd w:id="63"/>
-    <w:bookmarkStart w:id="64" w:name="ref-chase2012geospatial"/>
+    <w:bookmarkEnd w:id="65"/>
+    <w:bookmarkStart w:id="66" w:name="ref-chase2012geospatial"/>
     <w:p>
       <w:pPr>
         <w:pStyle w:val="BodyText"/>
@@ -4172,8 +4110,8 @@
         <w:t xml:space="preserve">, 109(32): 12916–12921.</w:t>
       </w:r>
     </w:p>
-    <w:bookmarkEnd w:id="64"/>
-    <w:bookmarkStart w:id="66" w:name="ref-Clark_1993"/>
+    <w:bookmarkEnd w:id="66"/>
+    <w:bookmarkStart w:id="68" w:name="ref-Clark_1993"/>
     <w:p>
       <w:pPr>
         <w:pStyle w:val="BodyText"/>
@@ -4196,7 +4134,7 @@
       <w:r>
         <w:t xml:space="preserve"> </w:t>
       </w:r>
-      <w:hyperlink r:id="rId65">
+      <w:hyperlink r:id="rId67">
         <w:r>
           <w:rPr>
             <w:rStyle w:val="Hyperlink"/>
@@ -4208,8 +4146,8 @@
         <w:t xml:space="preserve">.</w:t>
       </w:r>
     </w:p>
-    <w:bookmarkEnd w:id="66"/>
-    <w:bookmarkStart w:id="67" w:name="ref-clarke1973archaeology"/>
+    <w:bookmarkEnd w:id="68"/>
+    <w:bookmarkStart w:id="69" w:name="ref-clarke1973archaeology"/>
     <w:p>
       <w:pPr>
         <w:pStyle w:val="BodyText"/>
@@ -4230,8 +4168,8 @@
         <w:t xml:space="preserve">, 47(185): 6–18.</w:t>
       </w:r>
     </w:p>
-    <w:bookmarkEnd w:id="67"/>
-    <w:bookmarkStart w:id="69" w:name="ref-Dafoe2014"/>
+    <w:bookmarkEnd w:id="69"/>
+    <w:bookmarkStart w:id="71" w:name="ref-Dafoe2014"/>
     <w:p>
       <w:pPr>
         <w:pStyle w:val="BodyText"/>
@@ -4254,7 +4192,7 @@
       <w:r>
         <w:t xml:space="preserve"> </w:t>
       </w:r>
-      <w:hyperlink r:id="rId68">
+      <w:hyperlink r:id="rId70">
         <w:r>
           <w:rPr>
             <w:rStyle w:val="Hyperlink"/>
@@ -4266,8 +4204,8 @@
         <w:t xml:space="preserve">.</w:t>
       </w:r>
     </w:p>
-    <w:bookmarkEnd w:id="69"/>
-    <w:bookmarkStart w:id="70" w:name="ref-Dyson_2000"/>
+    <w:bookmarkEnd w:id="71"/>
+    <w:bookmarkStart w:id="72" w:name="ref-Dyson_2000"/>
     <w:p>
       <w:pPr>
         <w:pStyle w:val="BodyText"/>
@@ -4288,8 +4226,8 @@
         <w:t xml:space="preserve">. New york public library lectures in humanities. Oxford University Press.</w:t>
       </w:r>
     </w:p>
-    <w:bookmarkEnd w:id="70"/>
-    <w:bookmarkStart w:id="71" w:name="ref-dyson2012science"/>
+    <w:bookmarkEnd w:id="72"/>
+    <w:bookmarkStart w:id="73" w:name="ref-dyson2012science"/>
     <w:p>
       <w:pPr>
         <w:pStyle w:val="BodyText"/>
@@ -4310,8 +4248,8 @@
         <w:t xml:space="preserve">, 338(6113): 1426–1427.</w:t>
       </w:r>
     </w:p>
-    <w:bookmarkEnd w:id="71"/>
-    <w:bookmarkStart w:id="73" w:name="ref-Editors_2017"/>
+    <w:bookmarkEnd w:id="73"/>
+    <w:bookmarkStart w:id="75" w:name="ref-Editors_2017"/>
     <w:p>
       <w:pPr>
         <w:pStyle w:val="BodyText"/>
@@ -4334,7 +4272,7 @@
       <w:r>
         <w:t xml:space="preserve"> </w:t>
       </w:r>
-      <w:hyperlink r:id="rId72">
+      <w:hyperlink r:id="rId74">
         <w:r>
           <w:rPr>
             <w:rStyle w:val="Hyperlink"/>
@@ -4346,8 +4284,8 @@
         <w:t xml:space="preserve">.</w:t>
       </w:r>
     </w:p>
-    <w:bookmarkEnd w:id="73"/>
-    <w:bookmarkStart w:id="75" w:name="ref-authorguidelines_JCAA"/>
+    <w:bookmarkEnd w:id="75"/>
+    <w:bookmarkStart w:id="77" w:name="ref-authorguidelines_JCAA"/>
     <w:p>
       <w:pPr>
         <w:pStyle w:val="BodyText"/>
@@ -4370,7 +4308,7 @@
       <w:r>
         <w:t xml:space="preserve"> </w:t>
       </w:r>
-      <w:hyperlink r:id="rId74">
+      <w:hyperlink r:id="rId76">
         <w:r>
           <w:rPr>
             <w:rStyle w:val="Hyperlink"/>
@@ -4385,8 +4323,8 @@
         <w:t xml:space="preserve">[Last accessed 18 December 2018].</w:t>
       </w:r>
     </w:p>
-    <w:bookmarkEnd w:id="75"/>
-    <w:bookmarkStart w:id="77" w:name="ref-Eglen2009"/>
+    <w:bookmarkEnd w:id="77"/>
+    <w:bookmarkStart w:id="79" w:name="ref-Eglen2009"/>
     <w:p>
       <w:pPr>
         <w:pStyle w:val="BodyText"/>
@@ -4409,7 +4347,7 @@
       <w:r>
         <w:t xml:space="preserve"> </w:t>
       </w:r>
-      <w:hyperlink r:id="rId76">
+      <w:hyperlink r:id="rId78">
         <w:r>
           <w:rPr>
             <w:rStyle w:val="Hyperlink"/>
@@ -4421,8 +4359,8 @@
         <w:t xml:space="preserve">.</w:t>
       </w:r>
     </w:p>
-    <w:bookmarkEnd w:id="77"/>
-    <w:bookmarkStart w:id="78" w:name="ref-Fiore_Gartland_2017"/>
+    <w:bookmarkEnd w:id="79"/>
+    <w:bookmarkStart w:id="80" w:name="ref-Fiore_Gartland_2017"/>
     <w:p>
       <w:pPr>
         <w:pStyle w:val="BodyText"/>
@@ -4443,8 +4381,8 @@
         <w:t xml:space="preserve">.</w:t>
       </w:r>
     </w:p>
-    <w:bookmarkEnd w:id="78"/>
-    <w:bookmarkStart w:id="80" w:name="ref-Fuller_2010"/>
+    <w:bookmarkEnd w:id="80"/>
+    <w:bookmarkStart w:id="82" w:name="ref-Fuller_2010"/>
     <w:p>
       <w:pPr>
         <w:pStyle w:val="BodyText"/>
@@ -4467,7 +4405,7 @@
       <w:r>
         <w:t xml:space="preserve"> </w:t>
       </w:r>
-      <w:hyperlink r:id="rId79">
+      <w:hyperlink r:id="rId81">
         <w:r>
           <w:rPr>
             <w:rStyle w:val="Hyperlink"/>
@@ -4479,8 +4417,8 @@
         <w:t xml:space="preserve">.</w:t>
       </w:r>
     </w:p>
-    <w:bookmarkEnd w:id="80"/>
-    <w:bookmarkStart w:id="81" w:name="ref-Galison_1997"/>
+    <w:bookmarkEnd w:id="82"/>
+    <w:bookmarkStart w:id="83" w:name="ref-Galison_1997"/>
     <w:p>
       <w:pPr>
         <w:pStyle w:val="BodyText"/>
@@ -4501,8 +4439,8 @@
         <w:t xml:space="preserve">. University of Chicago Press.</w:t>
       </w:r>
     </w:p>
-    <w:bookmarkEnd w:id="81"/>
-    <w:bookmarkStart w:id="82" w:name="ref-gieryn1999cultural"/>
+    <w:bookmarkEnd w:id="83"/>
+    <w:bookmarkStart w:id="84" w:name="ref-gieryn1999cultural"/>
     <w:p>
       <w:pPr>
         <w:pStyle w:val="BodyText"/>
@@ -4523,8 +4461,8 @@
         <w:t xml:space="preserve">. University of Chicago Press.</w:t>
       </w:r>
     </w:p>
-    <w:bookmarkEnd w:id="82"/>
-    <w:bookmarkStart w:id="83" w:name="ref-harris2012interfacing"/>
+    <w:bookmarkEnd w:id="84"/>
+    <w:bookmarkStart w:id="85" w:name="ref-harris2012interfacing"/>
     <w:p>
       <w:pPr>
         <w:pStyle w:val="BodyText"/>
@@ -4545,8 +4483,8 @@
         <w:t xml:space="preserve">, 44(4): 580–591.</w:t>
       </w:r>
     </w:p>
-    <w:bookmarkEnd w:id="83"/>
-    <w:bookmarkStart w:id="85" w:name="ref-Härke_2002"/>
+    <w:bookmarkEnd w:id="85"/>
+    <w:bookmarkStart w:id="87" w:name="ref-Härke_2002"/>
     <w:p>
       <w:pPr>
         <w:pStyle w:val="BodyText"/>
@@ -4569,7 +4507,7 @@
       <w:r>
         <w:t xml:space="preserve"> </w:t>
       </w:r>
-      <w:hyperlink r:id="rId84">
+      <w:hyperlink r:id="rId86">
         <w:r>
           <w:rPr>
             <w:rStyle w:val="Hyperlink"/>
@@ -4581,8 +4519,8 @@
         <w:t xml:space="preserve">.</w:t>
       </w:r>
     </w:p>
-    <w:bookmarkEnd w:id="85"/>
-    <w:bookmarkStart w:id="86" w:name="ref-henrich2007dual"/>
+    <w:bookmarkEnd w:id="87"/>
+    <w:bookmarkStart w:id="88" w:name="ref-henrich2007dual"/>
     <w:p>
       <w:pPr>
         <w:pStyle w:val="BodyText"/>
@@ -4603,8 +4541,8 @@
         <w:t xml:space="preserve">.</w:t>
       </w:r>
     </w:p>
-    <w:bookmarkEnd w:id="86"/>
-    <w:bookmarkStart w:id="88" w:name="ref-hoel_ontological_2013"/>
+    <w:bookmarkEnd w:id="88"/>
+    <w:bookmarkStart w:id="90" w:name="ref-hoel_ontological_2013"/>
     <w:p>
       <w:pPr>
         <w:pStyle w:val="BodyText"/>
@@ -4627,7 +4565,7 @@
       <w:r>
         <w:t xml:space="preserve"> </w:t>
       </w:r>
-      <w:hyperlink r:id="rId87">
+      <w:hyperlink r:id="rId89">
         <w:r>
           <w:rPr>
             <w:rStyle w:val="Hyperlink"/>
@@ -4639,8 +4577,8 @@
         <w:t xml:space="preserve">.</w:t>
       </w:r>
     </w:p>
-    <w:bookmarkEnd w:id="88"/>
-    <w:bookmarkStart w:id="89" w:name="ref-howey2016detecting"/>
+    <w:bookmarkEnd w:id="90"/>
+    <w:bookmarkStart w:id="91" w:name="ref-howey2016detecting"/>
     <w:p>
       <w:pPr>
         <w:pStyle w:val="BodyText"/>
@@ -4661,8 +4599,8 @@
         <w:t xml:space="preserve">, 11(9): e0162062.</w:t>
       </w:r>
     </w:p>
-    <w:bookmarkEnd w:id="89"/>
-    <w:bookmarkStart w:id="91" w:name="ref-Hugget_2015"/>
+    <w:bookmarkEnd w:id="91"/>
+    <w:bookmarkStart w:id="93" w:name="ref-Hugget_2015"/>
     <w:p>
       <w:pPr>
         <w:pStyle w:val="BodyText"/>
@@ -4685,7 +4623,7 @@
       <w:r>
         <w:t xml:space="preserve"> </w:t>
       </w:r>
-      <w:hyperlink r:id="rId90">
+      <w:hyperlink r:id="rId92">
         <w:r>
           <w:rPr>
             <w:rStyle w:val="Hyperlink"/>
@@ -4697,8 +4635,8 @@
         <w:t xml:space="preserve">.</w:t>
       </w:r>
     </w:p>
-    <w:bookmarkEnd w:id="91"/>
-    <w:bookmarkStart w:id="93" w:name="ref-Huvila_2018"/>
+    <w:bookmarkEnd w:id="93"/>
+    <w:bookmarkStart w:id="95" w:name="ref-Huvila_2018"/>
     <w:p>
       <w:pPr>
         <w:pStyle w:val="BodyText"/>
@@ -4721,7 +4659,7 @@
       <w:r>
         <w:t xml:space="preserve"> </w:t>
       </w:r>
-      <w:hyperlink r:id="rId92">
+      <w:hyperlink r:id="rId94">
         <w:r>
           <w:rPr>
             <w:rStyle w:val="Hyperlink"/>
@@ -4733,8 +4671,8 @@
         <w:t xml:space="preserve">.</w:t>
       </w:r>
     </w:p>
-    <w:bookmarkEnd w:id="93"/>
-    <w:bookmarkStart w:id="95" w:name="ref-Ince2012"/>
+    <w:bookmarkEnd w:id="95"/>
+    <w:bookmarkStart w:id="97" w:name="ref-Ince2012"/>
     <w:p>
       <w:pPr>
         <w:pStyle w:val="BodyText"/>
@@ -4757,7 +4695,7 @@
       <w:r>
         <w:t xml:space="preserve"> </w:t>
       </w:r>
-      <w:hyperlink r:id="rId94">
+      <w:hyperlink r:id="rId96">
         <w:r>
           <w:rPr>
             <w:rStyle w:val="Hyperlink"/>
@@ -4769,8 +4707,8 @@
         <w:t xml:space="preserve">.</w:t>
       </w:r>
     </w:p>
-    <w:bookmarkEnd w:id="95"/>
-    <w:bookmarkStart w:id="97" w:name="ref-Ioannidis_Stanley_Doucouliagos_2017"/>
+    <w:bookmarkEnd w:id="97"/>
+    <w:bookmarkStart w:id="99" w:name="ref-Ioannidis_Stanley_Doucouliagos_2017"/>
     <w:p>
       <w:pPr>
         <w:pStyle w:val="BodyText"/>
@@ -4793,7 +4731,7 @@
       <w:r>
         <w:t xml:space="preserve"> </w:t>
       </w:r>
-      <w:hyperlink r:id="rId96">
+      <w:hyperlink r:id="rId98">
         <w:r>
           <w:rPr>
             <w:rStyle w:val="Hyperlink"/>
@@ -4805,8 +4743,8 @@
         <w:t xml:space="preserve">.</w:t>
       </w:r>
     </w:p>
-    <w:bookmarkEnd w:id="97"/>
-    <w:bookmarkStart w:id="98" w:name="ref-jones2013git"/>
+    <w:bookmarkEnd w:id="99"/>
+    <w:bookmarkStart w:id="100" w:name="ref-jones2013git"/>
     <w:p>
       <w:pPr>
         <w:pStyle w:val="BodyText"/>
@@ -4827,8 +4765,8 @@
         <w:t xml:space="preserve">, 21(1): 6–7.</w:t>
       </w:r>
     </w:p>
-    <w:bookmarkEnd w:id="98"/>
-    <w:bookmarkStart w:id="99" w:name="ref-keron_use_2015"/>
+    <w:bookmarkEnd w:id="100"/>
+    <w:bookmarkStart w:id="101" w:name="ref-keron_use_2015"/>
     <w:p>
       <w:pPr>
         <w:pStyle w:val="BodyText"/>
@@ -4853,8 +4791,8 @@
         <w:t xml:space="preserve">PhD thesis. University of Western Ontario.</w:t>
       </w:r>
     </w:p>
-    <w:bookmarkEnd w:id="99"/>
-    <w:bookmarkStart w:id="101" w:name="ref-Kidwell_et_al_2016"/>
+    <w:bookmarkEnd w:id="101"/>
+    <w:bookmarkStart w:id="103" w:name="ref-Kidwell_et_al_2016"/>
     <w:p>
       <w:pPr>
         <w:pStyle w:val="BodyText"/>
@@ -4877,7 +4815,7 @@
       <w:r>
         <w:t xml:space="preserve"> </w:t>
       </w:r>
-      <w:hyperlink r:id="rId100">
+      <w:hyperlink r:id="rId102">
         <w:r>
           <w:rPr>
             <w:rStyle w:val="Hyperlink"/>
@@ -4889,8 +4827,8 @@
         <w:t xml:space="preserve">.</w:t>
       </w:r>
     </w:p>
-    <w:bookmarkEnd w:id="101"/>
-    <w:bookmarkStart w:id="102" w:name="ref-king1995replication"/>
+    <w:bookmarkEnd w:id="103"/>
+    <w:bookmarkStart w:id="104" w:name="ref-king1995replication"/>
     <w:p>
       <w:pPr>
         <w:pStyle w:val="BodyText"/>
@@ -4911,8 +4849,8 @@
         <w:t xml:space="preserve">, 28(03): 444–452.</w:t>
       </w:r>
     </w:p>
-    <w:bookmarkEnd w:id="102"/>
-    <w:bookmarkStart w:id="104" w:name="ref-Koerner_2018"/>
+    <w:bookmarkEnd w:id="104"/>
+    <w:bookmarkStart w:id="106" w:name="ref-Koerner_2018"/>
     <w:p>
       <w:pPr>
         <w:pStyle w:val="BodyText"/>
@@ -4935,7 +4873,7 @@
       <w:r>
         <w:t xml:space="preserve"> </w:t>
       </w:r>
-      <w:hyperlink r:id="rId103">
+      <w:hyperlink r:id="rId105">
         <w:r>
           <w:rPr>
             <w:rStyle w:val="Hyperlink"/>
@@ -4947,8 +4885,8 @@
         <w:t xml:space="preserve">.</w:t>
       </w:r>
     </w:p>
-    <w:bookmarkEnd w:id="104"/>
-    <w:bookmarkStart w:id="105" w:name="ref-Kuhn_1962"/>
+    <w:bookmarkEnd w:id="106"/>
+    <w:bookmarkStart w:id="107" w:name="ref-Kuhn_1962"/>
     <w:p>
       <w:pPr>
         <w:pStyle w:val="BodyText"/>
@@ -4969,8 +4907,8 @@
         <w:t xml:space="preserve">. University of Chicago Press.</w:t>
       </w:r>
     </w:p>
-    <w:bookmarkEnd w:id="105"/>
-    <w:bookmarkStart w:id="107" w:name="ref-Kurtz_Eichhorn_Accomazzi_Grant_Demleitner_Henneken_Murray_2005"/>
+    <w:bookmarkEnd w:id="107"/>
+    <w:bookmarkStart w:id="109" w:name="ref-Kurtz_Eichhorn_Accomazzi_Grant_Demleitner_Henneken_Murray_2005"/>
     <w:p>
       <w:pPr>
         <w:pStyle w:val="BodyText"/>
@@ -4993,7 +4931,7 @@
       <w:r>
         <w:t xml:space="preserve"> </w:t>
       </w:r>
-      <w:hyperlink r:id="rId106">
+      <w:hyperlink r:id="rId108">
         <w:r>
           <w:rPr>
             <w:rStyle w:val="Hyperlink"/>
@@ -5005,8 +4943,8 @@
         <w:t xml:space="preserve">.</w:t>
       </w:r>
     </w:p>
-    <w:bookmarkEnd w:id="107"/>
-    <w:bookmarkStart w:id="109" w:name="ref-LeVeque2012"/>
+    <w:bookmarkEnd w:id="109"/>
+    <w:bookmarkStart w:id="111" w:name="ref-LeVeque2012"/>
     <w:p>
       <w:pPr>
         <w:pStyle w:val="BodyText"/>
@@ -5029,7 +4967,7 @@
       <w:r>
         <w:t xml:space="preserve"> </w:t>
       </w:r>
-      <w:hyperlink r:id="rId108">
+      <w:hyperlink r:id="rId110">
         <w:r>
           <w:rPr>
             <w:rStyle w:val="Hyperlink"/>
@@ -5041,8 +4979,8 @@
         <w:t xml:space="preserve">.</w:t>
       </w:r>
     </w:p>
-    <w:bookmarkEnd w:id="109"/>
-    <w:bookmarkStart w:id="110" w:name="ref-markowetz2015five"/>
+    <w:bookmarkEnd w:id="111"/>
+    <w:bookmarkStart w:id="112" w:name="ref-markowetz2015five"/>
     <w:p>
       <w:pPr>
         <w:pStyle w:val="BodyText"/>
@@ -5063,8 +5001,8 @@
         <w:t xml:space="preserve">, 16:.</w:t>
       </w:r>
     </w:p>
-    <w:bookmarkEnd w:id="110"/>
-    <w:bookmarkStart w:id="112" w:name="ref-Marwick2017"/>
+    <w:bookmarkEnd w:id="112"/>
+    <w:bookmarkStart w:id="114" w:name="ref-Marwick2017"/>
     <w:p>
       <w:pPr>
         <w:pStyle w:val="BodyText"/>
@@ -5087,7 +5025,7 @@
       <w:r>
         <w:t xml:space="preserve"> </w:t>
       </w:r>
-      <w:hyperlink r:id="rId111">
+      <w:hyperlink r:id="rId113">
         <w:r>
           <w:rPr>
             <w:rStyle w:val="Hyperlink"/>
@@ -5099,8 +5037,8 @@
         <w:t xml:space="preserve">.</w:t>
       </w:r>
     </w:p>
-    <w:bookmarkEnd w:id="112"/>
-    <w:bookmarkStart w:id="114" w:name="ref-marwick_standard_2018"/>
+    <w:bookmarkEnd w:id="114"/>
+    <w:bookmarkStart w:id="116" w:name="ref-marwick_standard_2018"/>
     <w:p>
       <w:pPr>
         <w:pStyle w:val="BodyText"/>
@@ -5123,7 +5061,7 @@
       <w:r>
         <w:t xml:space="preserve"> </w:t>
       </w:r>
-      <w:hyperlink r:id="rId113">
+      <w:hyperlink r:id="rId115">
         <w:r>
           <w:rPr>
             <w:rStyle w:val="Hyperlink"/>
@@ -5135,8 +5073,8 @@
         <w:t xml:space="preserve">.</w:t>
       </w:r>
     </w:p>
-    <w:bookmarkEnd w:id="114"/>
-    <w:bookmarkStart w:id="115" w:name="ref-marwick2018packaging"/>
+    <w:bookmarkEnd w:id="116"/>
+    <w:bookmarkStart w:id="117" w:name="ref-marwick2018packaging"/>
     <w:p>
       <w:pPr>
         <w:pStyle w:val="BodyText"/>
@@ -5157,8 +5095,8 @@
         <w:t xml:space="preserve">, 72(1): 80–88.</w:t>
       </w:r>
     </w:p>
-    <w:bookmarkEnd w:id="115"/>
-    <w:bookmarkStart w:id="116" w:name="ref-masterman1970does"/>
+    <w:bookmarkEnd w:id="117"/>
+    <w:bookmarkStart w:id="118" w:name="ref-masterman1970does"/>
     <w:p>
       <w:pPr>
         <w:pStyle w:val="BodyText"/>
@@ -5179,8 +5117,8 @@
         <w:t xml:space="preserve">. Cambridge University Press. pp. 59–89.</w:t>
       </w:r>
     </w:p>
-    <w:bookmarkEnd w:id="116"/>
-    <w:bookmarkStart w:id="118" w:name="ref-McAnany_Rowe_2015"/>
+    <w:bookmarkEnd w:id="118"/>
+    <w:bookmarkStart w:id="120" w:name="ref-McAnany_Rowe_2015"/>
     <w:p>
       <w:pPr>
         <w:pStyle w:val="BodyText"/>
@@ -5203,7 +5141,7 @@
       <w:r>
         <w:t xml:space="preserve"> </w:t>
       </w:r>
-      <w:hyperlink r:id="rId117">
+      <w:hyperlink r:id="rId119">
         <w:r>
           <w:rPr>
             <w:rStyle w:val="Hyperlink"/>
@@ -5215,8 +5153,8 @@
         <w:t xml:space="preserve">.</w:t>
       </w:r>
     </w:p>
-    <w:bookmarkEnd w:id="118"/>
-    <w:bookmarkStart w:id="120" w:name="ref-Meltzer_1979"/>
+    <w:bookmarkEnd w:id="120"/>
+    <w:bookmarkStart w:id="122" w:name="ref-Meltzer_1979"/>
     <w:p>
       <w:pPr>
         <w:pStyle w:val="BodyText"/>
@@ -5239,7 +5177,7 @@
       <w:r>
         <w:t xml:space="preserve"> </w:t>
       </w:r>
-      <w:hyperlink r:id="rId119">
+      <w:hyperlink r:id="rId121">
         <w:r>
           <w:rPr>
             <w:rStyle w:val="Hyperlink"/>
@@ -5251,8 +5189,8 @@
         <w:t xml:space="preserve">.</w:t>
       </w:r>
     </w:p>
-    <w:bookmarkEnd w:id="120"/>
-    <w:bookmarkStart w:id="122" w:name="ref-Miguel2014"/>
+    <w:bookmarkEnd w:id="122"/>
+    <w:bookmarkStart w:id="124" w:name="ref-Miguel2014"/>
     <w:p>
       <w:pPr>
         <w:pStyle w:val="BodyText"/>
@@ -5275,7 +5213,7 @@
       <w:r>
         <w:t xml:space="preserve"> </w:t>
       </w:r>
-      <w:hyperlink r:id="rId121">
+      <w:hyperlink r:id="rId123">
         <w:r>
           <w:rPr>
             <w:rStyle w:val="Hyperlink"/>
@@ -5287,8 +5225,8 @@
         <w:t xml:space="preserve">.</w:t>
       </w:r>
     </w:p>
-    <w:bookmarkEnd w:id="122"/>
-    <w:bookmarkStart w:id="123" w:name="ref-Mitchell2012"/>
+    <w:bookmarkEnd w:id="124"/>
+    <w:bookmarkStart w:id="125" w:name="ref-Mitchell2012"/>
     <w:p>
       <w:pPr>
         <w:pStyle w:val="BodyText"/>
@@ -5309,8 +5247,8 @@
         <w:t xml:space="preserve">, 14(4): 13–17.</w:t>
       </w:r>
     </w:p>
-    <w:bookmarkEnd w:id="123"/>
-    <w:bookmarkStart w:id="124" w:name="ref-molyneaux2013cultural"/>
+    <w:bookmarkEnd w:id="125"/>
+    <w:bookmarkStart w:id="126" w:name="ref-molyneaux2013cultural"/>
     <w:p>
       <w:pPr>
         <w:pStyle w:val="BodyText"/>
@@ -5331,8 +5269,8 @@
         <w:t xml:space="preserve">. Routledge.</w:t>
       </w:r>
     </w:p>
-    <w:bookmarkEnd w:id="124"/>
-    <w:bookmarkStart w:id="125" w:name="ref-noble2009quick"/>
+    <w:bookmarkEnd w:id="126"/>
+    <w:bookmarkStart w:id="127" w:name="ref-noble2009quick"/>
     <w:p>
       <w:pPr>
         <w:pStyle w:val="BodyText"/>
@@ -5353,8 +5291,8 @@
         <w:t xml:space="preserve">, 5(7): e1000424.</w:t>
       </w:r>
     </w:p>
-    <w:bookmarkEnd w:id="125"/>
-    <w:bookmarkStart w:id="127" w:name="ref-Nosek_et_al_2015"/>
+    <w:bookmarkEnd w:id="127"/>
+    <w:bookmarkStart w:id="129" w:name="ref-Nosek_et_al_2015"/>
     <w:p>
       <w:pPr>
         <w:pStyle w:val="BodyText"/>
@@ -5377,7 +5315,7 @@
       <w:r>
         <w:t xml:space="preserve"> </w:t>
       </w:r>
-      <w:hyperlink r:id="rId126">
+      <w:hyperlink r:id="rId128">
         <w:r>
           <w:rPr>
             <w:rStyle w:val="Hyperlink"/>
@@ -5389,8 +5327,8 @@
         <w:t xml:space="preserve">.</w:t>
       </w:r>
     </w:p>
-    <w:bookmarkEnd w:id="127"/>
-    <w:bookmarkStart w:id="128" w:name="ref-nosek2015promoting"/>
+    <w:bookmarkEnd w:id="129"/>
+    <w:bookmarkStart w:id="130" w:name="ref-nosek2015promoting"/>
     <w:p>
       <w:pPr>
         <w:pStyle w:val="BodyText"/>
@@ -5411,8 +5349,8 @@
         <w:t xml:space="preserve">, 348(6242): 1422.</w:t>
       </w:r>
     </w:p>
-    <w:bookmarkEnd w:id="128"/>
-    <w:bookmarkStart w:id="129" w:name="ref-Chrysanthi_2012"/>
+    <w:bookmarkEnd w:id="130"/>
+    <w:bookmarkStart w:id="131" w:name="ref-Chrysanthi_2012"/>
     <w:p>
       <w:pPr>
         <w:pStyle w:val="BodyText"/>
@@ -5433,8 +5371,8 @@
         <w:t xml:space="preserve">. BAR internat. Ser. Oxford: Archeopress.</w:t>
       </w:r>
     </w:p>
-    <w:bookmarkEnd w:id="129"/>
-    <w:bookmarkStart w:id="130" w:name="ref-pearson1998beginning"/>
+    <w:bookmarkEnd w:id="131"/>
+    <w:bookmarkStart w:id="132" w:name="ref-pearson1998beginning"/>
     <w:p>
       <w:pPr>
         <w:pStyle w:val="BodyText"/>
@@ -5455,8 +5393,8 @@
         <w:t xml:space="preserve">, 72(277): 680–686.</w:t>
       </w:r>
     </w:p>
-    <w:bookmarkEnd w:id="130"/>
-    <w:bookmarkStart w:id="132" w:name="ref-Peng2009"/>
+    <w:bookmarkEnd w:id="132"/>
+    <w:bookmarkStart w:id="134" w:name="ref-Peng2009"/>
     <w:p>
       <w:pPr>
         <w:pStyle w:val="BodyText"/>
@@ -5479,7 +5417,7 @@
       <w:r>
         <w:t xml:space="preserve"> </w:t>
       </w:r>
-      <w:hyperlink r:id="rId131">
+      <w:hyperlink r:id="rId133">
         <w:r>
           <w:rPr>
             <w:rStyle w:val="Hyperlink"/>
@@ -5491,8 +5429,8 @@
         <w:t xml:space="preserve">.</w:t>
       </w:r>
     </w:p>
-    <w:bookmarkEnd w:id="132"/>
-    <w:bookmarkStart w:id="133" w:name="ref-peng2011reproducible"/>
+    <w:bookmarkEnd w:id="134"/>
+    <w:bookmarkStart w:id="135" w:name="ref-peng2011reproducible"/>
     <w:p>
       <w:pPr>
         <w:pStyle w:val="BodyText"/>
@@ -5513,8 +5451,8 @@
         <w:t xml:space="preserve">, 334(6060): 1226.</w:t>
       </w:r>
     </w:p>
-    <w:bookmarkEnd w:id="133"/>
-    <w:bookmarkStart w:id="134" w:name="ref-popper1970"/>
+    <w:bookmarkEnd w:id="135"/>
+    <w:bookmarkStart w:id="136" w:name="ref-popper1970"/>
     <w:p>
       <w:pPr>
         <w:pStyle w:val="BodyText"/>
@@ -5535,8 +5473,8 @@
         <w:t xml:space="preserve">. Cambridge University Press. pp. 51–58.</w:t>
       </w:r>
     </w:p>
-    <w:bookmarkEnd w:id="134"/>
-    <w:bookmarkStart w:id="136" w:name="ref-Rendell_et_al_2011"/>
+    <w:bookmarkEnd w:id="136"/>
+    <w:bookmarkStart w:id="138" w:name="ref-Rendell_et_al_2011"/>
     <w:p>
       <w:pPr>
         <w:pStyle w:val="BodyText"/>
@@ -5559,7 +5497,7 @@
       <w:r>
         <w:t xml:space="preserve"> </w:t>
       </w:r>
-      <w:hyperlink r:id="rId135">
+      <w:hyperlink r:id="rId137">
         <w:r>
           <w:rPr>
             <w:rStyle w:val="Hyperlink"/>
@@ -5571,8 +5509,8 @@
         <w:t xml:space="preserve">.</w:t>
       </w:r>
     </w:p>
-    <w:bookmarkEnd w:id="136"/>
-    <w:bookmarkStart w:id="138" w:name="ref-Sandve2013"/>
+    <w:bookmarkEnd w:id="138"/>
+    <w:bookmarkStart w:id="140" w:name="ref-Sandve2013"/>
     <w:p>
       <w:pPr>
         <w:pStyle w:val="BodyText"/>
@@ -5595,7 +5533,7 @@
       <w:r>
         <w:t xml:space="preserve"> </w:t>
       </w:r>
-      <w:hyperlink r:id="rId137">
+      <w:hyperlink r:id="rId139">
         <w:r>
           <w:rPr>
             <w:rStyle w:val="Hyperlink"/>
@@ -5607,8 +5545,8 @@
         <w:t xml:space="preserve">.</w:t>
       </w:r>
     </w:p>
-    <w:bookmarkEnd w:id="138"/>
-    <w:bookmarkStart w:id="139" w:name="ref-Schiffer_2013"/>
+    <w:bookmarkEnd w:id="140"/>
+    <w:bookmarkStart w:id="141" w:name="ref-Schiffer_2013"/>
     <w:p>
       <w:pPr>
         <w:pStyle w:val="BodyText"/>
@@ -5629,8 +5567,8 @@
         <w:t xml:space="preserve">. Manuals in archaeological method, theory and technique. Springer International Publishing.</w:t>
       </w:r>
     </w:p>
-    <w:bookmarkEnd w:id="139"/>
-    <w:bookmarkStart w:id="140" w:name="ref-simondon_mode_1958"/>
+    <w:bookmarkEnd w:id="141"/>
+    <w:bookmarkStart w:id="142" w:name="ref-simondon_mode_1958"/>
     <w:p>
       <w:pPr>
         <w:pStyle w:val="BodyText"/>
@@ -5651,8 +5589,8 @@
         <w:t xml:space="preserve">, 5(3): 407–424.</w:t>
       </w:r>
     </w:p>
-    <w:bookmarkEnd w:id="140"/>
-    <w:bookmarkStart w:id="142" w:name="ref-Snodgrass_2002"/>
+    <w:bookmarkEnd w:id="142"/>
+    <w:bookmarkStart w:id="144" w:name="ref-Snodgrass_2002"/>
     <w:p>
       <w:pPr>
         <w:pStyle w:val="BodyText"/>
@@ -5675,7 +5613,7 @@
       <w:r>
         <w:t xml:space="preserve"> </w:t>
       </w:r>
-      <w:hyperlink r:id="rId141">
+      <w:hyperlink r:id="rId143">
         <w:r>
           <w:rPr>
             <w:rStyle w:val="Hyperlink"/>
@@ -5687,8 +5625,8 @@
         <w:t xml:space="preserve">.</w:t>
       </w:r>
     </w:p>
-    <w:bookmarkEnd w:id="142"/>
-    <w:bookmarkStart w:id="144" w:name="ref-Stark_2018"/>
+    <w:bookmarkEnd w:id="144"/>
+    <w:bookmarkStart w:id="146" w:name="ref-Stark_2018"/>
     <w:p>
       <w:pPr>
         <w:pStyle w:val="BodyText"/>
@@ -5711,7 +5649,7 @@
       <w:r>
         <w:t xml:space="preserve"> </w:t>
       </w:r>
-      <w:hyperlink r:id="rId143">
+      <w:hyperlink r:id="rId145">
         <w:r>
           <w:rPr>
             <w:rStyle w:val="Hyperlink"/>
@@ -5723,8 +5661,8 @@
         <w:t xml:space="preserve">.</w:t>
       </w:r>
     </w:p>
-    <w:bookmarkEnd w:id="144"/>
-    <w:bookmarkStart w:id="146" w:name="ref-Stodden_2013"/>
+    <w:bookmarkEnd w:id="146"/>
+    <w:bookmarkStart w:id="148" w:name="ref-Stodden_2013"/>
     <w:p>
       <w:pPr>
         <w:pStyle w:val="BodyText"/>
@@ -5747,7 +5685,7 @@
       <w:r>
         <w:t xml:space="preserve"> </w:t>
       </w:r>
-      <w:hyperlink r:id="rId145">
+      <w:hyperlink r:id="rId147">
         <w:r>
           <w:rPr>
             <w:rStyle w:val="Hyperlink"/>
@@ -5759,8 +5697,8 @@
         <w:t xml:space="preserve">.</w:t>
       </w:r>
     </w:p>
-    <w:bookmarkEnd w:id="146"/>
-    <w:bookmarkStart w:id="148" w:name="ref-Strupler_2017"/>
+    <w:bookmarkEnd w:id="148"/>
+    <w:bookmarkStart w:id="150" w:name="ref-Strupler_2017"/>
     <w:p>
       <w:pPr>
         <w:pStyle w:val="BodyText"/>
@@ -5783,7 +5721,7 @@
       <w:r>
         <w:t xml:space="preserve"> </w:t>
       </w:r>
-      <w:hyperlink r:id="rId147">
+      <w:hyperlink r:id="rId149">
         <w:r>
           <w:rPr>
             <w:rStyle w:val="Hyperlink"/>
@@ -5795,8 +5733,8 @@
         <w:t xml:space="preserve">.</w:t>
       </w:r>
     </w:p>
-    <w:bookmarkEnd w:id="148"/>
-    <w:bookmarkStart w:id="150" w:name="ref-Thieme_2018"/>
+    <w:bookmarkEnd w:id="150"/>
+    <w:bookmarkStart w:id="152" w:name="ref-Thieme_2018"/>
     <w:p>
       <w:pPr>
         <w:pStyle w:val="BodyText"/>
@@ -5819,7 +5757,7 @@
       <w:r>
         <w:t xml:space="preserve"> </w:t>
       </w:r>
-      <w:hyperlink r:id="rId149">
+      <w:hyperlink r:id="rId151">
         <w:r>
           <w:rPr>
             <w:rStyle w:val="Hyperlink"/>
@@ -5831,8 +5769,8 @@
         <w:t xml:space="preserve">.</w:t>
       </w:r>
     </w:p>
-    <w:bookmarkEnd w:id="150"/>
-    <w:bookmarkStart w:id="152" w:name="ref-Tippmann_2015"/>
+    <w:bookmarkEnd w:id="152"/>
+    <w:bookmarkStart w:id="154" w:name="ref-Tippmann_2015"/>
     <w:p>
       <w:pPr>
         <w:pStyle w:val="BodyText"/>
@@ -5855,7 +5793,7 @@
       <w:r>
         <w:t xml:space="preserve"> </w:t>
       </w:r>
-      <w:hyperlink r:id="rId151">
+      <w:hyperlink r:id="rId153">
         <w:r>
           <w:rPr>
             <w:rStyle w:val="Hyperlink"/>
@@ -5867,8 +5805,8 @@
         <w:t xml:space="preserve">.</w:t>
       </w:r>
     </w:p>
-    <w:bookmarkEnd w:id="152"/>
-    <w:bookmarkStart w:id="154" w:name="ref-Touchon_McCoy_2016"/>
+    <w:bookmarkEnd w:id="154"/>
+    <w:bookmarkStart w:id="156" w:name="ref-Touchon_McCoy_2016"/>
     <w:p>
       <w:pPr>
         <w:pStyle w:val="BodyText"/>
@@ -5891,7 +5829,7 @@
       <w:r>
         <w:t xml:space="preserve"> </w:t>
       </w:r>
-      <w:hyperlink r:id="rId153">
+      <w:hyperlink r:id="rId155">
         <w:r>
           <w:rPr>
             <w:rStyle w:val="Hyperlink"/>
@@ -5903,8 +5841,8 @@
         <w:t xml:space="preserve">.</w:t>
       </w:r>
     </w:p>
-    <w:bookmarkEnd w:id="154"/>
-    <w:bookmarkStart w:id="155" w:name="ref-toulmin1970does"/>
+    <w:bookmarkEnd w:id="156"/>
+    <w:bookmarkStart w:id="157" w:name="ref-toulmin1970does"/>
     <w:p>
       <w:pPr>
         <w:pStyle w:val="BodyText"/>
@@ -5925,8 +5863,8 @@
         <w:t xml:space="preserve">. Cambridge University Press. pp. 39–48.</w:t>
       </w:r>
     </w:p>
-    <w:bookmarkEnd w:id="155"/>
-    <w:bookmarkStart w:id="156" w:name="ref-Trigger_2006"/>
+    <w:bookmarkEnd w:id="157"/>
+    <w:bookmarkStart w:id="158" w:name="ref-Trigger_2006"/>
     <w:p>
       <w:pPr>
         <w:pStyle w:val="BodyText"/>
@@ -5947,8 +5885,8 @@
         <w:t xml:space="preserve">. 2nd ed. Cambridge University Press.</w:t>
       </w:r>
     </w:p>
-    <w:bookmarkEnd w:id="156"/>
-    <w:bookmarkStart w:id="158" w:name="ref-Vaisey_Lizardo_2016"/>
+    <w:bookmarkEnd w:id="158"/>
+    <w:bookmarkStart w:id="160" w:name="ref-Vaisey_Lizardo_2016"/>
     <w:p>
       <w:pPr>
         <w:pStyle w:val="BodyText"/>
@@ -5971,7 +5909,7 @@
       <w:r>
         <w:t xml:space="preserve"> </w:t>
       </w:r>
-      <w:hyperlink r:id="rId157">
+      <w:hyperlink r:id="rId159">
         <w:r>
           <w:rPr>
             <w:rStyle w:val="Hyperlink"/>
@@ -5983,8 +5921,8 @@
         <w:t xml:space="preserve">.</w:t>
       </w:r>
     </w:p>
-    <w:bookmarkEnd w:id="158"/>
-    <w:bookmarkStart w:id="159" w:name="ref-Vandewalle2012"/>
+    <w:bookmarkEnd w:id="160"/>
+    <w:bookmarkStart w:id="161" w:name="ref-Vandewalle2012"/>
     <w:p>
       <w:pPr>
         <w:pStyle w:val="BodyText"/>
@@ -6005,8 +5943,8 @@
         <w:t xml:space="preserve">, 14(4): 42–47.</w:t>
       </w:r>
     </w:p>
-    <w:bookmarkEnd w:id="159"/>
-    <w:bookmarkStart w:id="160" w:name="ref-watkins1970against"/>
+    <w:bookmarkEnd w:id="161"/>
+    <w:bookmarkStart w:id="162" w:name="ref-watkins1970against"/>
     <w:p>
       <w:pPr>
         <w:pStyle w:val="BodyText"/>
@@ -6027,8 +5965,8 @@
         <w:t xml:space="preserve">, 25–37.</w:t>
       </w:r>
     </w:p>
-    <w:bookmarkEnd w:id="160"/>
-    <w:bookmarkStart w:id="161" w:name="ref-wickham2015r"/>
+    <w:bookmarkEnd w:id="162"/>
+    <w:bookmarkStart w:id="163" w:name="ref-wickham2015r"/>
     <w:p>
       <w:pPr>
         <w:pStyle w:val="BodyText"/>
@@ -6049,8 +5987,8 @@
         <w:t xml:space="preserve">. " O’Reilly Media, Inc.".</w:t>
       </w:r>
     </w:p>
-    <w:bookmarkEnd w:id="161"/>
-    <w:bookmarkStart w:id="163" w:name="ref-wilkins1996are"/>
+    <w:bookmarkEnd w:id="163"/>
+    <w:bookmarkStart w:id="165" w:name="ref-wilkins1996are"/>
     <w:p>
       <w:pPr>
         <w:pStyle w:val="BodyText"/>
@@ -6073,7 +6011,7 @@
       <w:r>
         <w:t xml:space="preserve"> </w:t>
       </w:r>
-      <w:hyperlink r:id="rId162">
+      <w:hyperlink r:id="rId164">
         <w:r>
           <w:rPr>
             <w:rStyle w:val="Hyperlink"/>
@@ -6085,8 +6023,8 @@
         <w:t xml:space="preserve">.</w:t>
       </w:r>
     </w:p>
-    <w:bookmarkEnd w:id="163"/>
-    <w:bookmarkStart w:id="165" w:name="ref-Wilson_et_al_2017"/>
+    <w:bookmarkEnd w:id="165"/>
+    <w:bookmarkStart w:id="167" w:name="ref-Wilson_et_al_2017"/>
     <w:p>
       <w:pPr>
         <w:pStyle w:val="BodyText"/>
@@ -6109,7 +6047,7 @@
       <w:r>
         <w:t xml:space="preserve"> </w:t>
       </w:r>
-      <w:hyperlink r:id="rId164">
+      <w:hyperlink r:id="rId166">
         <w:r>
           <w:rPr>
             <w:rStyle w:val="Hyperlink"/>
@@ -6121,8 +6059,8 @@
         <w:t xml:space="preserve">.</w:t>
       </w:r>
     </w:p>
-    <w:bookmarkEnd w:id="165"/>
-    <w:bookmarkStart w:id="166" w:name="ref-xie2018r"/>
+    <w:bookmarkEnd w:id="167"/>
+    <w:bookmarkStart w:id="168" w:name="ref-xie2018r"/>
     <w:p>
       <w:pPr>
         <w:pStyle w:val="BodyText"/>
@@ -6143,34 +6081,34 @@
         <w:t xml:space="preserve">. CRC Press.</w:t>
       </w:r>
     </w:p>
-    <w:bookmarkEnd w:id="166"/>
-    <w:bookmarkEnd w:id="167"/>
+    <w:bookmarkEnd w:id="168"/>
+    <w:bookmarkEnd w:id="169"/>
     <w:p>
       <w:pPr>
         <w:pStyle w:val="Heading5"/>
       </w:pPr>
-      <w:bookmarkStart w:id="168" w:name="pagebreak-1"/>
+      <w:bookmarkStart w:id="170" w:name="pagebreak-1"/>
       <w:r>
         <w:t xml:space="preserve">pagebreak</w:t>
       </w:r>
-      <w:bookmarkEnd w:id="168"/>
+      <w:bookmarkEnd w:id="170"/>
     </w:p>
     <w:p>
       <w:pPr>
         <w:pStyle w:val="Heading3"/>
       </w:pPr>
-      <w:bookmarkStart w:id="169" w:name="colophon"/>
+      <w:bookmarkStart w:id="171" w:name="colophon"/>
       <w:r>
         <w:t xml:space="preserve">Colophon</w:t>
       </w:r>
-      <w:bookmarkEnd w:id="169"/>
+      <w:bookmarkEnd w:id="171"/>
     </w:p>
     <w:p>
       <w:pPr>
         <w:pStyle w:val="FirstParagraph"/>
       </w:pPr>
       <w:r>
-        <w:t xml:space="preserve">This report was generated on 2019-08-06 09:47:08 using the following computational environment and dependencies:</w:t>
+        <w:t xml:space="preserve">This report was generated on 2019-08-08 07:29:22 using the following computational environment and dependencies:</w:t>
       </w:r>
     </w:p>
     <w:p>
@@ -6208,7 +6146,7 @@
         <w:rPr>
           <w:rStyle w:val="VerbatimChar"/>
         </w:rPr>
-        <w:t xml:space="preserve">#&gt;  os       macOS Mojave 10.14.5        </w:t>
+        <w:t xml:space="preserve">#&gt;  os       macOS Mojave 10.14.6        </w:t>
       </w:r>
       <w:r>
         <w:br w:type="textWrapping"/>
@@ -6271,7 +6209,7 @@
         <w:rPr>
           <w:rStyle w:val="VerbatimChar"/>
         </w:rPr>
-        <w:t xml:space="preserve">#&gt;  date     2019-08-06                  </w:t>
+        <w:t xml:space="preserve">#&gt;  date     2019-08-08                  </w:t>
       </w:r>
       <w:r>
         <w:br w:type="textWrapping"/>
@@ -6721,6 +6659,15 @@
         <w:rPr>
           <w:rStyle w:val="VerbatimChar"/>
         </w:rPr>
+        <w:t xml:space="preserve">#&gt;  lemon          0.4.3      2019-01-08 [1]</w:t>
+      </w:r>
+      <w:r>
+        <w:br w:type="textWrapping"/>
+      </w:r>
+      <w:r>
+        <w:rPr>
+          <w:rStyle w:val="VerbatimChar"/>
+        </w:rPr>
         <w:t xml:space="preserve">#&gt;  lubridate      1.7.4      2018-04-11 [1]</w:t>
       </w:r>
       <w:r>
@@ -6829,6 +6776,15 @@
         <w:rPr>
           <w:rStyle w:val="VerbatimChar"/>
         </w:rPr>
+        <w:t xml:space="preserve">#&gt;  plyr           1.8.4      2016-06-08 [1]</w:t>
+      </w:r>
+      <w:r>
+        <w:br w:type="textWrapping"/>
+      </w:r>
+      <w:r>
+        <w:rPr>
+          <w:rStyle w:val="VerbatimChar"/>
+        </w:rPr>
         <w:t xml:space="preserve">#&gt;  png            0.1-7      2013-12-03 [1]</w:t>
       </w:r>
       <w:r>
@@ -7990,6 +7946,24 @@
         <w:rPr>
           <w:rStyle w:val="VerbatimChar"/>
         </w:rPr>
+        <w:t xml:space="preserve">#&gt;  CRAN (R 3.6.0)                     </w:t>
+      </w:r>
+      <w:r>
+        <w:br w:type="textWrapping"/>
+      </w:r>
+      <w:r>
+        <w:rPr>
+          <w:rStyle w:val="VerbatimChar"/>
+        </w:rPr>
+        <w:t xml:space="preserve">#&gt;  CRAN (R 3.6.0)                     </w:t>
+      </w:r>
+      <w:r>
+        <w:br w:type="textWrapping"/>
+      </w:r>
+      <w:r>
+        <w:rPr>
+          <w:rStyle w:val="VerbatimChar"/>
+        </w:rPr>
         <w:t xml:space="preserve">#&gt;  Github (hadley/xml2@e051ffa)       </w:t>
       </w:r>
       <w:r>
@@ -8054,7 +8028,7 @@
         <w:rPr>
           <w:rStyle w:val="VerbatimChar"/>
         </w:rPr>
-        <w:t xml:space="preserve">#&gt; Head:     [ace870d] 2019-08-06: Merge pull request #15 from SCSchmidt/master</w:t>
+        <w:t xml:space="preserve">#&gt; Head:     [a63affa] 2019-08-08: up to L620 of reviewer B's edits</w:t>
       </w:r>
     </w:p>
     <w:sectPr>

</xml_diff>

<commit_message>
finish adding reviewer B's edits
</commit_message>
<xml_diff>
--- a/analysis/paper/jcaa-paper.docx
+++ b/analysis/paper/jcaa-paper.docx
@@ -3572,7 +3572,7 @@
         <w:t xml:space="preserve">’</w:t>
       </w:r>
       <w:r>
-        <w:t xml:space="preserve">. A charactertic of this stage of disciplinary maturity is</w:t>
+        <w:t xml:space="preserve">. A characteristic of this stage of disciplinary maturity is</w:t>
       </w:r>
       <w:r>
         <w:t xml:space="preserve"> </w:t>
@@ -3593,7 +3593,7 @@
         <w:t xml:space="preserve">(Clarke 1973: 7)</w:t>
       </w:r>
       <w:r>
-        <w:t xml:space="preserve">, and we can think of no more efficient and intelligible way to communicate the internals of archaeological analyses to other members of the discipline than by encoding the assumptions, logic, and calculations in scripts of an open source programming language. If we accept that that is necessary for the future of the discipline, we must confront two implications. First is the shortage of incentives to motivate the use and sharing of code. Our observation is that many researchers will not change unless required to by gate-keepers at prestigious journals and funding sources. In other research communities we see people in these gate-keeping roles (e.g. in over 5,000 journals and professional organizations) effecting change by adopting the Transparency and Openness Promotion Guidelines that establish community standards of code and data availability that help to align scientific ideals with practices and disciplinary norms</w:t>
+        <w:t xml:space="preserve">, and we can think of no more efficient and intelligible way to communicate the internals of archaeological analyses to other members of the discipline than by encoding the assumptions, logic, and calculations in scripts of an open source programming language. If we accept that that is necessary for the future of the discipline, we must confront two implications. First is the shortage of incentives to motivate the use and sharing of code. Our observation is that many researchers will not change unless required to by gate-keepers at prestigious journals and funding sources. In other research communities we see people in these gate-keeping roles (e.g. in over 5,000 journals and professional organizations) effecting change by adopting the Transparency and Openness Promotion Guidelines that establish community standards of code and data availability that help to align scientific ideals with disciplinary practices</w:t>
       </w:r>
       <w:r>
         <w:t xml:space="preserve"> </w:t>
@@ -3619,7 +3619,7 @@
         <w:pStyle w:val="BodyText"/>
       </w:pPr>
       <w:r>
-        <w:t xml:space="preserve">However, cultural change on an community-wide scale, such as a shift to the wide-spread use of code among archaeologists, is most likely to happen via the slow enculturation of people as they internalize norms during their formative years, and not via contemporaneous exposure to external cultural influences</w:t>
+        <w:t xml:space="preserve">However, cultural change on a community-wide scale, such as a shift to the wide-spread use of code among archaeologists, is most likely to happen via the slow enculturation of professionals as they internalize norms during their formative years, and not via contemporaneous exposure to external cultural influences</w:t>
       </w:r>
       <w:r>
         <w:t xml:space="preserve"> </w:t>
@@ -3628,7 +3628,7 @@
         <w:t xml:space="preserve">(Vaisey and Lizardo 2016)</w:t>
       </w:r>
       <w:r>
-        <w:t xml:space="preserve">. This means it is unlikely that a professional archaeologist reading this paper, or ones like it, will be motivated to use code if they were not trained to work with code at the start of their career. The implication here is that the most effective way to stimulate this change is during the formative years of professional training. This means updating our professional training curricula by shifting from a model of creating T-shaped researchers (where the vertical bar on the T represents the depth of specialist skills and expertise in archaeology, whereas the horizontal bar is the bredth of skills and knowledge of related and intersecting fields) to gamma-shaped researchers</w:t>
+        <w:t xml:space="preserve">. This means it is unlikely that an established professional archaeologist reading this paper, or ones like it, will be motivated to use code if they were not trained to work with code at the start of their career. The implication here is that the most effective way to stimulate this change is during the first few years of professional training. This means updating our professional training curricula by shifting from a model of creating T-shaped researchers (where the vertical bar on the T represents the depth of specialist skills and expertise in archaeology, whereas the horizontal bar is the breadth of skills and knowledge of related and intersecting fields) to gamma-shaped researchers</w:t>
       </w:r>
       <w:r>
         <w:t xml:space="preserve"> </w:t>
@@ -3637,7 +3637,7 @@
         <w:t xml:space="preserve">(Fiore-Gartland 2017)</w:t>
       </w:r>
       <w:r>
-        <w:t xml:space="preserve">. A gamma-shaped researcher has expert-level depth in archaeology, and is versed and proficient in other domains the provide skills such as analysing data with a programming language. A gamma-shaped researcher with their MA or PhD in archaeology may also be conversant in the language and culture of computer science enough to have conversations and collaborate in the trading zone, but does not need to be an expert in computer science to advance that discipline.</w:t>
+        <w:t xml:space="preserve">. A gamma-shaped researcher has expert-level depth in archaeology, and proficient in other domains that provide skills such as analysing data with a programming language. A gamma-shaped researcher with their MA or PhD in archaeology may also be conversant enough in the language and culture of computer science to have conversations and collaborate in the trading zones described above, but does not need to be an expert in computer science to advance that discipline.</w:t>
       </w:r>
     </w:p>
     <w:p>
@@ -3655,7 +3655,7 @@
         <w:pStyle w:val="FirstParagraph"/>
       </w:pPr>
       <w:r>
-        <w:t xml:space="preserve">Our project comes from the group who took part in the 2017 Summer School on Reproducible Research in Landscape Archaeology at the Freie Universität Berlin (17-21 July), funded and jointly organized by Excellence Cluster 264 Topoi, the Collaborative Research Center 1266, and ISAAKiel.</w:t>
+        <w:t xml:space="preserve">The rrtools was developed by a group who took part in the 2017 Summer School on Reproducible Research in Landscape Archaeology at the Freie Universität Berlin (17-21 July), funded and jointly organized by Excellence Cluster 264 Topoi, the Collaborative Research Center 1266, and ISAAKiel. A version of this paper was previously presented at the 2018 Computer Applications and Quantitative Methods in Archaeology (CAA) international conference at Tubingen, Germany. Early drafts were improved at the Cologne writing workshop in September 2018, which was supported by the COST Action Arkwork: Archaeological Practices and Knowledge Work in the Digital Environment.</w:t>
       </w:r>
     </w:p>
     <w:p>
@@ -6108,7 +6108,7 @@
         <w:pStyle w:val="FirstParagraph"/>
       </w:pPr>
       <w:r>
-        <w:t xml:space="preserve">This report was generated on 2019-08-08 07:29:22 using the following computational environment and dependencies:</w:t>
+        <w:t xml:space="preserve">This report was generated on 2019-08-08 11:25:34 using the following computational environment and dependencies:</w:t>
       </w:r>
     </w:p>
     <w:p>
@@ -8028,7 +8028,7 @@
         <w:rPr>
           <w:rStyle w:val="VerbatimChar"/>
         </w:rPr>
-        <w:t xml:space="preserve">#&gt; Head:     [a63affa] 2019-08-08: up to L620 of reviewer B's edits</w:t>
+        <w:t xml:space="preserve">#&gt; Head:     [326c274] 2019-08-08: fix some ?? in the figure cross-refs</w:t>
       </w:r>
     </w:p>
     <w:sectPr>

</xml_diff>

<commit_message>
reanalysis complete, plots polished up a bit
</commit_message>
<xml_diff>
--- a/analysis/paper/jcaa-paper.docx
+++ b/analysis/paper/jcaa-paper.docx
@@ -39,13 +39,19 @@
         <w:pStyle w:val="Author"/>
       </w:pPr>
       <w:r>
-        <w:t xml:space="preserve">author</w:t>
-      </w:r>
-      <w:r>
-        <w:t xml:space="preserve"> </w:t>
-      </w:r>
-      <w:r>
-        <w:t xml:space="preserve">1</w:t>
+        <w:t xml:space="preserve">Sophie</w:t>
+      </w:r>
+      <w:r>
+        <w:t xml:space="preserve"> </w:t>
+      </w:r>
+      <w:r>
+        <w:t xml:space="preserve">C.</w:t>
+      </w:r>
+      <w:r>
+        <w:t xml:space="preserve"> </w:t>
+      </w:r>
+      <w:r>
+        <w:t xml:space="preserve">Schmidt</w:t>
       </w:r>
     </w:p>
     <w:p>
@@ -53,13 +59,13 @@
         <w:pStyle w:val="Author"/>
       </w:pPr>
       <w:r>
-        <w:t xml:space="preserve">author</w:t>
-      </w:r>
-      <w:r>
-        <w:t xml:space="preserve"> </w:t>
-      </w:r>
-      <w:r>
-        <w:t xml:space="preserve">2</w:t>
+        <w:t xml:space="preserve">Ben</w:t>
+      </w:r>
+      <w:r>
+        <w:t xml:space="preserve"> </w:t>
+      </w:r>
+      <w:r>
+        <w:t xml:space="preserve">Marwick</w:t>
       </w:r>
     </w:p>
     <w:p>
@@ -67,7 +73,7 @@
         <w:pStyle w:val="Date"/>
       </w:pPr>
       <w:r>
-        <w:t xml:space="preserve">08</w:t>
+        <w:t xml:space="preserve">10</w:t>
       </w:r>
       <w:r>
         <w:t xml:space="preserve"> </w:t>
@@ -172,7 +178,7 @@
         <w:t xml:space="preserve"> </w:t>
       </w:r>
       <w:r>
-        <w:t xml:space="preserve">ideas-driven</w:t>
+        <w:t xml:space="preserve">idea-driven</w:t>
       </w:r>
       <w:r>
         <w:t xml:space="preserve"> </w:t>
@@ -184,7 +190,7 @@
         <w:t xml:space="preserve"> </w:t>
       </w:r>
       <w:r>
-        <w:t xml:space="preserve">tools-driven.</w:t>
+        <w:t xml:space="preserve">tool-driven.</w:t>
       </w:r>
       <w:r>
         <w:t xml:space="preserve"> </w:t>
@@ -424,24 +430,24 @@
         <w:t xml:space="preserve"> </w:t>
       </w:r>
       <w:r>
+        <w:t xml:space="preserve">analysing</w:t>
+      </w:r>
+      <w:r>
+        <w:t xml:space="preserve"> </w:t>
+      </w:r>
+      <w:r>
+        <w:t xml:space="preserve">data</w:t>
+      </w:r>
+      <w:r>
+        <w:t xml:space="preserve"> </w:t>
+      </w:r>
+      <w:r>
         <w:t xml:space="preserve">using</w:t>
       </w:r>
       <w:r>
         <w:t xml:space="preserve"> </w:t>
       </w:r>
       <w:r>
-        <w:t xml:space="preserve">data</w:t>
-      </w:r>
-      <w:r>
-        <w:t xml:space="preserve"> </w:t>
-      </w:r>
-      <w:r>
-        <w:t xml:space="preserve">analysis</w:t>
-      </w:r>
-      <w:r>
-        <w:t xml:space="preserve"> </w:t>
-      </w:r>
-      <w:r>
         <w:t xml:space="preserve">tools</w:t>
       </w:r>
       <w:r>
@@ -520,6 +526,12 @@
         <w:t xml:space="preserve"> </w:t>
       </w:r>
       <w:r>
+        <w:t xml:space="preserve">new</w:t>
+      </w:r>
+      <w:r>
+        <w:t xml:space="preserve"> </w:t>
+      </w:r>
+      <w:r>
         <w:t xml:space="preserve">set</w:t>
       </w:r>
       <w:r>
@@ -604,25 +616,199 @@
         <w:t xml:space="preserve"> </w:t>
       </w:r>
       <w:r>
+        <w:t xml:space="preserve">them</w:t>
+      </w:r>
+      <w:r>
+        <w:t xml:space="preserve"> </w:t>
+      </w:r>
+      <w:r>
+        <w:t xml:space="preserve">openly</w:t>
+      </w:r>
+      <w:r>
+        <w:t xml:space="preserve"> </w:t>
+      </w:r>
+      <w:r>
+        <w:t xml:space="preserve">available.</w:t>
+      </w:r>
+      <w:r>
+        <w:t xml:space="preserve"> </w:t>
+      </w:r>
+      <w:r>
+        <w:t xml:space="preserve">We</w:t>
+      </w:r>
+      <w:r>
+        <w:t xml:space="preserve"> </w:t>
+      </w:r>
+      <w:r>
+        <w:t xml:space="preserve">present</w:t>
+      </w:r>
+      <w:r>
+        <w:t xml:space="preserve"> </w:t>
+      </w:r>
+      <w:r>
+        <w:t xml:space="preserve">bibliometric</w:t>
+      </w:r>
+      <w:r>
+        <w:t xml:space="preserve"> </w:t>
+      </w:r>
+      <w:r>
+        <w:t xml:space="preserve">evidence</w:t>
+      </w:r>
+      <w:r>
+        <w:t xml:space="preserve"> </w:t>
+      </w:r>
+      <w:r>
+        <w:t xml:space="preserve">for</w:t>
+      </w:r>
+      <w:r>
+        <w:t xml:space="preserve"> </w:t>
+      </w:r>
+      <w:r>
+        <w:t xml:space="preserve">this</w:t>
+      </w:r>
+      <w:r>
+        <w:t xml:space="preserve"> </w:t>
+      </w:r>
+      <w:r>
+        <w:t xml:space="preserve">change</w:t>
+      </w:r>
+      <w:r>
+        <w:t xml:space="preserve"> </w:t>
+      </w:r>
+      <w:r>
+        <w:t xml:space="preserve">in</w:t>
+      </w:r>
+      <w:r>
+        <w:t xml:space="preserve"> </w:t>
+      </w:r>
+      <w:r>
+        <w:t xml:space="preserve">ecology</w:t>
+      </w:r>
+      <w:r>
+        <w:t xml:space="preserve"> </w:t>
+      </w:r>
+      <w:r>
+        <w:t xml:space="preserve">and</w:t>
+      </w:r>
+      <w:r>
+        <w:t xml:space="preserve"> </w:t>
+      </w:r>
+      <w:r>
+        <w:t xml:space="preserve">in</w:t>
+      </w:r>
+      <w:r>
+        <w:t xml:space="preserve"> </w:t>
+      </w:r>
+      <w:r>
+        <w:t xml:space="preserve">archaeology</w:t>
+      </w:r>
+      <w:r>
+        <w:t xml:space="preserve"> </w:t>
+      </w:r>
+      <w:r>
+        <w:t xml:space="preserve">to</w:t>
+      </w:r>
+      <w:r>
+        <w:t xml:space="preserve"> </w:t>
+      </w:r>
+      <w:r>
+        <w:t xml:space="preserve">test</w:t>
+      </w:r>
+      <w:r>
+        <w:t xml:space="preserve"> </w:t>
+      </w:r>
+      <w:r>
+        <w:t xml:space="preserve">if</w:t>
+      </w:r>
+      <w:r>
+        <w:t xml:space="preserve"> </w:t>
+      </w:r>
+      <w:r>
         <w:t xml:space="preserve">the</w:t>
       </w:r>
       <w:r>
         <w:t xml:space="preserve"> </w:t>
       </w:r>
       <w:r>
-        <w:t xml:space="preserve">scripts</w:t>
-      </w:r>
-      <w:r>
-        <w:t xml:space="preserve"> </w:t>
-      </w:r>
-      <w:r>
-        <w:t xml:space="preserve">openly</w:t>
-      </w:r>
-      <w:r>
-        <w:t xml:space="preserve"> </w:t>
-      </w:r>
-      <w:r>
-        <w:t xml:space="preserve">available.</w:t>
+        <w:t xml:space="preserve">adoption</w:t>
+      </w:r>
+      <w:r>
+        <w:t xml:space="preserve"> </w:t>
+      </w:r>
+      <w:r>
+        <w:t xml:space="preserve">of</w:t>
+      </w:r>
+      <w:r>
+        <w:t xml:space="preserve"> </w:t>
+      </w:r>
+      <w:r>
+        <w:t xml:space="preserve">these</w:t>
+      </w:r>
+      <w:r>
+        <w:t xml:space="preserve"> </w:t>
+      </w:r>
+      <w:r>
+        <w:t xml:space="preserve">new</w:t>
+      </w:r>
+      <w:r>
+        <w:t xml:space="preserve"> </w:t>
+      </w:r>
+      <w:r>
+        <w:t xml:space="preserve">tools</w:t>
+      </w:r>
+      <w:r>
+        <w:t xml:space="preserve"> </w:t>
+      </w:r>
+      <w:r>
+        <w:t xml:space="preserve">may</w:t>
+      </w:r>
+      <w:r>
+        <w:t xml:space="preserve"> </w:t>
+      </w:r>
+      <w:r>
+        <w:t xml:space="preserve">be</w:t>
+      </w:r>
+      <w:r>
+        <w:t xml:space="preserve"> </w:t>
+      </w:r>
+      <w:r>
+        <w:t xml:space="preserve">considered</w:t>
+      </w:r>
+      <w:r>
+        <w:t xml:space="preserve"> </w:t>
+      </w:r>
+      <w:r>
+        <w:t xml:space="preserve">a</w:t>
+      </w:r>
+      <w:r>
+        <w:t xml:space="preserve"> </w:t>
+      </w:r>
+      <w:r>
+        <w:t xml:space="preserve">revolution</w:t>
+      </w:r>
+      <w:r>
+        <w:t xml:space="preserve"> </w:t>
+      </w:r>
+      <w:r>
+        <w:t xml:space="preserve">or</w:t>
+      </w:r>
+      <w:r>
+        <w:t xml:space="preserve"> </w:t>
+      </w:r>
+      <w:r>
+        <w:t xml:space="preserve">some</w:t>
+      </w:r>
+      <w:r>
+        <w:t xml:space="preserve"> </w:t>
+      </w:r>
+      <w:r>
+        <w:t xml:space="preserve">other</w:t>
+      </w:r>
+      <w:r>
+        <w:t xml:space="preserve"> </w:t>
+      </w:r>
+      <w:r>
+        <w:t xml:space="preserve">process.</w:t>
       </w:r>
       <w:r>
         <w:t xml:space="preserve"> </w:t>
@@ -634,19 +820,25 @@
         <w:t xml:space="preserve"> </w:t>
       </w:r>
       <w:r>
-        <w:t xml:space="preserve">present</w:t>
-      </w:r>
-      <w:r>
-        <w:t xml:space="preserve"> </w:t>
-      </w:r>
-      <w:r>
-        <w:t xml:space="preserve">bibliometric</w:t>
-      </w:r>
-      <w:r>
-        <w:t xml:space="preserve"> </w:t>
-      </w:r>
-      <w:r>
-        <w:t xml:space="preserve">evidence</w:t>
+        <w:t xml:space="preserve">identify</w:t>
+      </w:r>
+      <w:r>
+        <w:t xml:space="preserve"> </w:t>
+      </w:r>
+      <w:r>
+        <w:t xml:space="preserve">a</w:t>
+      </w:r>
+      <w:r>
+        <w:t xml:space="preserve"> </w:t>
+      </w:r>
+      <w:r>
+        <w:t xml:space="preserve">citation</w:t>
+      </w:r>
+      <w:r>
+        <w:t xml:space="preserve"> </w:t>
+      </w:r>
+      <w:r>
+        <w:t xml:space="preserve">effect</w:t>
       </w:r>
       <w:r>
         <w:t xml:space="preserve"> </w:t>
@@ -658,13 +850,115 @@
         <w:t xml:space="preserve"> </w:t>
       </w:r>
       <w:r>
-        <w:t xml:space="preserve">this</w:t>
-      </w:r>
-      <w:r>
-        <w:t xml:space="preserve"> </w:t>
-      </w:r>
-      <w:r>
-        <w:t xml:space="preserve">change</w:t>
+        <w:t xml:space="preserve">papers</w:t>
+      </w:r>
+      <w:r>
+        <w:t xml:space="preserve"> </w:t>
+      </w:r>
+      <w:r>
+        <w:t xml:space="preserve">that</w:t>
+      </w:r>
+      <w:r>
+        <w:t xml:space="preserve"> </w:t>
+      </w:r>
+      <w:r>
+        <w:t xml:space="preserve">use</w:t>
+      </w:r>
+      <w:r>
+        <w:t xml:space="preserve"> </w:t>
+      </w:r>
+      <w:r>
+        <w:t xml:space="preserve">the</w:t>
+      </w:r>
+      <w:r>
+        <w:t xml:space="preserve"> </w:t>
+      </w:r>
+      <w:r>
+        <w:t xml:space="preserve">open</w:t>
+      </w:r>
+      <w:r>
+        <w:t xml:space="preserve"> </w:t>
+      </w:r>
+      <w:r>
+        <w:t xml:space="preserve">source</w:t>
+      </w:r>
+      <w:r>
+        <w:t xml:space="preserve"> </w:t>
+      </w:r>
+      <w:r>
+        <w:t xml:space="preserve">programming</w:t>
+      </w:r>
+      <w:r>
+        <w:t xml:space="preserve"> </w:t>
+      </w:r>
+      <w:r>
+        <w:t xml:space="preserve">language</w:t>
+      </w:r>
+      <w:r>
+        <w:t xml:space="preserve"> </w:t>
+      </w:r>
+      <w:r>
+        <w:t xml:space="preserve">R.</w:t>
+      </w:r>
+      <w:r>
+        <w:t xml:space="preserve"> </w:t>
+      </w:r>
+      <w:r>
+        <w:t xml:space="preserve">We</w:t>
+      </w:r>
+      <w:r>
+        <w:t xml:space="preserve"> </w:t>
+      </w:r>
+      <w:r>
+        <w:t xml:space="preserve">discuss</w:t>
+      </w:r>
+      <w:r>
+        <w:t xml:space="preserve"> </w:t>
+      </w:r>
+      <w:r>
+        <w:t xml:space="preserve">how</w:t>
+      </w:r>
+      <w:r>
+        <w:t xml:space="preserve"> </w:t>
+      </w:r>
+      <w:r>
+        <w:t xml:space="preserve">computational</w:t>
+      </w:r>
+      <w:r>
+        <w:t xml:space="preserve"> </w:t>
+      </w:r>
+      <w:r>
+        <w:t xml:space="preserve">approaches</w:t>
+      </w:r>
+      <w:r>
+        <w:t xml:space="preserve"> </w:t>
+      </w:r>
+      <w:r>
+        <w:t xml:space="preserve">to</w:t>
+      </w:r>
+      <w:r>
+        <w:t xml:space="preserve"> </w:t>
+      </w:r>
+      <w:r>
+        <w:t xml:space="preserve">improving</w:t>
+      </w:r>
+      <w:r>
+        <w:t xml:space="preserve"> </w:t>
+      </w:r>
+      <w:r>
+        <w:t xml:space="preserve">reproducibility</w:t>
+      </w:r>
+      <w:r>
+        <w:t xml:space="preserve"> </w:t>
+      </w:r>
+      <w:r>
+        <w:t xml:space="preserve">and</w:t>
+      </w:r>
+      <w:r>
+        <w:t xml:space="preserve"> </w:t>
+      </w:r>
+      <w:r>
+        <w:t xml:space="preserve">transparency</w:t>
       </w:r>
       <w:r>
         <w:t xml:space="preserve"> </w:t>
@@ -676,7 +970,19 @@
         <w:t xml:space="preserve"> </w:t>
       </w:r>
       <w:r>
-        <w:t xml:space="preserve">ecolpogy</w:t>
+        <w:t xml:space="preserve">archaeology</w:t>
+      </w:r>
+      <w:r>
+        <w:t xml:space="preserve"> </w:t>
+      </w:r>
+      <w:r>
+        <w:t xml:space="preserve">are</w:t>
+      </w:r>
+      <w:r>
+        <w:t xml:space="preserve"> </w:t>
+      </w:r>
+      <w:r>
+        <w:t xml:space="preserve">mediated</w:t>
       </w:r>
       <w:r>
         <w:t xml:space="preserve"> </w:t>
@@ -688,25 +994,13 @@
         <w:t xml:space="preserve"> </w:t>
       </w:r>
       <w:r>
-        <w:t xml:space="preserve">archaeology</w:t>
-      </w:r>
-      <w:r>
-        <w:t xml:space="preserve"> </w:t>
-      </w:r>
-      <w:r>
-        <w:t xml:space="preserve">to</w:t>
-      </w:r>
-      <w:r>
-        <w:t xml:space="preserve"> </w:t>
-      </w:r>
-      <w:r>
-        <w:t xml:space="preserve">test</w:t>
-      </w:r>
-      <w:r>
-        <w:t xml:space="preserve"> </w:t>
-      </w:r>
-      <w:r>
-        <w:t xml:space="preserve">if</w:t>
+        <w:t xml:space="preserve">transformed</w:t>
+      </w:r>
+      <w:r>
+        <w:t xml:space="preserve"> </w:t>
+      </w:r>
+      <w:r>
+        <w:t xml:space="preserve">by</w:t>
       </w:r>
       <w:r>
         <w:t xml:space="preserve"> </w:t>
@@ -718,7 +1012,7 @@
         <w:t xml:space="preserve"> </w:t>
       </w:r>
       <w:r>
-        <w:t xml:space="preserve">adoption</w:t>
+        <w:t xml:space="preserve">use</w:t>
       </w:r>
       <w:r>
         <w:t xml:space="preserve"> </w:t>
@@ -730,270 +1024,6 @@
         <w:t xml:space="preserve"> </w:t>
       </w:r>
       <w:r>
-        <w:t xml:space="preserve">these</w:t>
-      </w:r>
-      <w:r>
-        <w:t xml:space="preserve"> </w:t>
-      </w:r>
-      <w:r>
-        <w:t xml:space="preserve">new</w:t>
-      </w:r>
-      <w:r>
-        <w:t xml:space="preserve"> </w:t>
-      </w:r>
-      <w:r>
-        <w:t xml:space="preserve">tools</w:t>
-      </w:r>
-      <w:r>
-        <w:t xml:space="preserve"> </w:t>
-      </w:r>
-      <w:r>
-        <w:t xml:space="preserve">may</w:t>
-      </w:r>
-      <w:r>
-        <w:t xml:space="preserve"> </w:t>
-      </w:r>
-      <w:r>
-        <w:t xml:space="preserve">be</w:t>
-      </w:r>
-      <w:r>
-        <w:t xml:space="preserve"> </w:t>
-      </w:r>
-      <w:r>
-        <w:t xml:space="preserve">considered</w:t>
-      </w:r>
-      <w:r>
-        <w:t xml:space="preserve"> </w:t>
-      </w:r>
-      <w:r>
-        <w:t xml:space="preserve">a</w:t>
-      </w:r>
-      <w:r>
-        <w:t xml:space="preserve"> </w:t>
-      </w:r>
-      <w:r>
-        <w:t xml:space="preserve">revolution.</w:t>
-      </w:r>
-      <w:r>
-        <w:t xml:space="preserve"> </w:t>
-      </w:r>
-      <w:r>
-        <w:t xml:space="preserve">We</w:t>
-      </w:r>
-      <w:r>
-        <w:t xml:space="preserve"> </w:t>
-      </w:r>
-      <w:r>
-        <w:t xml:space="preserve">identify</w:t>
-      </w:r>
-      <w:r>
-        <w:t xml:space="preserve"> </w:t>
-      </w:r>
-      <w:r>
-        <w:t xml:space="preserve">a</w:t>
-      </w:r>
-      <w:r>
-        <w:t xml:space="preserve"> </w:t>
-      </w:r>
-      <w:r>
-        <w:t xml:space="preserve">citation</w:t>
-      </w:r>
-      <w:r>
-        <w:t xml:space="preserve"> </w:t>
-      </w:r>
-      <w:r>
-        <w:t xml:space="preserve">effect</w:t>
-      </w:r>
-      <w:r>
-        <w:t xml:space="preserve"> </w:t>
-      </w:r>
-      <w:r>
-        <w:t xml:space="preserve">for</w:t>
-      </w:r>
-      <w:r>
-        <w:t xml:space="preserve"> </w:t>
-      </w:r>
-      <w:r>
-        <w:t xml:space="preserve">archaeology</w:t>
-      </w:r>
-      <w:r>
-        <w:t xml:space="preserve"> </w:t>
-      </w:r>
-      <w:r>
-        <w:t xml:space="preserve">articles</w:t>
-      </w:r>
-      <w:r>
-        <w:t xml:space="preserve"> </w:t>
-      </w:r>
-      <w:r>
-        <w:t xml:space="preserve">that</w:t>
-      </w:r>
-      <w:r>
-        <w:t xml:space="preserve"> </w:t>
-      </w:r>
-      <w:r>
-        <w:t xml:space="preserve">use</w:t>
-      </w:r>
-      <w:r>
-        <w:t xml:space="preserve"> </w:t>
-      </w:r>
-      <w:r>
-        <w:t xml:space="preserve">the</w:t>
-      </w:r>
-      <w:r>
-        <w:t xml:space="preserve"> </w:t>
-      </w:r>
-      <w:r>
-        <w:t xml:space="preserve">open</w:t>
-      </w:r>
-      <w:r>
-        <w:t xml:space="preserve"> </w:t>
-      </w:r>
-      <w:r>
-        <w:t xml:space="preserve">source</w:t>
-      </w:r>
-      <w:r>
-        <w:t xml:space="preserve"> </w:t>
-      </w:r>
-      <w:r>
-        <w:t xml:space="preserve">programming</w:t>
-      </w:r>
-      <w:r>
-        <w:t xml:space="preserve"> </w:t>
-      </w:r>
-      <w:r>
-        <w:t xml:space="preserve">language</w:t>
-      </w:r>
-      <w:r>
-        <w:t xml:space="preserve"> </w:t>
-      </w:r>
-      <w:r>
-        <w:t xml:space="preserve">R.</w:t>
-      </w:r>
-      <w:r>
-        <w:t xml:space="preserve"> </w:t>
-      </w:r>
-      <w:r>
-        <w:t xml:space="preserve">We</w:t>
-      </w:r>
-      <w:r>
-        <w:t xml:space="preserve"> </w:t>
-      </w:r>
-      <w:r>
-        <w:t xml:space="preserve">discuss</w:t>
-      </w:r>
-      <w:r>
-        <w:t xml:space="preserve"> </w:t>
-      </w:r>
-      <w:r>
-        <w:t xml:space="preserve">how</w:t>
-      </w:r>
-      <w:r>
-        <w:t xml:space="preserve"> </w:t>
-      </w:r>
-      <w:r>
-        <w:t xml:space="preserve">computational</w:t>
-      </w:r>
-      <w:r>
-        <w:t xml:space="preserve"> </w:t>
-      </w:r>
-      <w:r>
-        <w:t xml:space="preserve">approaches</w:t>
-      </w:r>
-      <w:r>
-        <w:t xml:space="preserve"> </w:t>
-      </w:r>
-      <w:r>
-        <w:t xml:space="preserve">to</w:t>
-      </w:r>
-      <w:r>
-        <w:t xml:space="preserve"> </w:t>
-      </w:r>
-      <w:r>
-        <w:t xml:space="preserve">improving</w:t>
-      </w:r>
-      <w:r>
-        <w:t xml:space="preserve"> </w:t>
-      </w:r>
-      <w:r>
-        <w:t xml:space="preserve">reproducibility</w:t>
-      </w:r>
-      <w:r>
-        <w:t xml:space="preserve"> </w:t>
-      </w:r>
-      <w:r>
-        <w:t xml:space="preserve">and</w:t>
-      </w:r>
-      <w:r>
-        <w:t xml:space="preserve"> </w:t>
-      </w:r>
-      <w:r>
-        <w:t xml:space="preserve">transparency</w:t>
-      </w:r>
-      <w:r>
-        <w:t xml:space="preserve"> </w:t>
-      </w:r>
-      <w:r>
-        <w:t xml:space="preserve">in</w:t>
-      </w:r>
-      <w:r>
-        <w:t xml:space="preserve"> </w:t>
-      </w:r>
-      <w:r>
-        <w:t xml:space="preserve">archaeology</w:t>
-      </w:r>
-      <w:r>
-        <w:t xml:space="preserve"> </w:t>
-      </w:r>
-      <w:r>
-        <w:t xml:space="preserve">are</w:t>
-      </w:r>
-      <w:r>
-        <w:t xml:space="preserve"> </w:t>
-      </w:r>
-      <w:r>
-        <w:t xml:space="preserve">mediated</w:t>
-      </w:r>
-      <w:r>
-        <w:t xml:space="preserve"> </w:t>
-      </w:r>
-      <w:r>
-        <w:t xml:space="preserve">and</w:t>
-      </w:r>
-      <w:r>
-        <w:t xml:space="preserve"> </w:t>
-      </w:r>
-      <w:r>
-        <w:t xml:space="preserve">transformed</w:t>
-      </w:r>
-      <w:r>
-        <w:t xml:space="preserve"> </w:t>
-      </w:r>
-      <w:r>
-        <w:t xml:space="preserve">by</w:t>
-      </w:r>
-      <w:r>
-        <w:t xml:space="preserve"> </w:t>
-      </w:r>
-      <w:r>
-        <w:t xml:space="preserve">the</w:t>
-      </w:r>
-      <w:r>
-        <w:t xml:space="preserve"> </w:t>
-      </w:r>
-      <w:r>
-        <w:t xml:space="preserve">use</w:t>
-      </w:r>
-      <w:r>
-        <w:t xml:space="preserve"> </w:t>
-      </w:r>
-      <w:r>
-        <w:t xml:space="preserve">of</w:t>
-      </w:r>
-      <w:r>
-        <w:t xml:space="preserve"> </w:t>
-      </w:r>
-      <w:r>
         <w:t xml:space="preserve">R</w:t>
       </w:r>
       <w:r>
@@ -1043,9 +1073,9 @@
       <w:pPr>
         <w:pStyle w:val="Heading1"/>
       </w:pPr>
-      <w:bookmarkStart w:id="21" w:name="revolutions-in-science-ideas-driven-or-tool-driven"/>
-      <w:r>
-        <w:t xml:space="preserve">Revolutions in Science: Ideas-driven or Tool-driven?</w:t>
+      <w:bookmarkStart w:id="21" w:name="revolutions-in-science-ideas-driven-or-tools-driven"/>
+      <w:r>
+        <w:t xml:space="preserve">Revolutions in Science: Ideas-driven or Tools-driven?</w:t>
       </w:r>
       <w:bookmarkEnd w:id="21"/>
     </w:p>
@@ -1114,7 +1144,7 @@
         <w:t xml:space="preserve">’</w:t>
       </w:r>
       <w:r>
-        <w:t xml:space="preserve">. What counts as suitable puzzles, and acceptable solutions to these puzzles, is governed by the norms and procedures of the prevailing paradigm. Revolutions in science occur as punctuations in the equilibria of normal science, when anomalous observations culminate in changes replacing one paradigm with another in a conversion or speciation process where the community adopts a new way of doing science. There has been much debate about how to draw a distinction between so-called normal and revolutionary science.</w:t>
+        <w:t xml:space="preserve">. What counts as suitable puzzles, and acceptable solutions to these puzzles, is governed by the norms and procedures of the prevailing paradigm. Revolutions in science occur as punctuations in the equilibria of normal science, when anomalous observations culminate in changes replacing one paradigm with another. In this conversion or speciation process the community adopts a new way of doing science. There has been much debate about how to draw a distinction between so-called normal and revolutionary science.</w:t>
       </w:r>
       <w:r>
         <w:t xml:space="preserve"> </w:t>
@@ -1123,7 +1153,7 @@
         <w:t xml:space="preserve">(Casadevall and Fang 2016; Toulmin 1970; Watkins 1970)</w:t>
       </w:r>
       <w:r>
-        <w:t xml:space="preserve">. A notable criticism is that Kuhn’s normal science is unscientific, a situation where critical science had contracted into defensive metaphysics resulting from the domination of a ruling dogma</w:t>
+        <w:t xml:space="preserve">. A notable criticism is that Kuhn’s normal science is unscientific, as it describes a situation where critical science had contracted into defensive metaphysics resulting from the domination of a ruling dogma</w:t>
       </w:r>
       <w:r>
         <w:t xml:space="preserve"> </w:t>
@@ -1170,16 +1200,7 @@
         <w:t xml:space="preserve"> </w:t>
       </w:r>
       <w:r>
-        <w:t xml:space="preserve">comparison of North American archaeology to European archaeology during the 1970s-1990s. Clark, similarly to Binford and Sabloff</w:t>
-      </w:r>
-      <w:r>
-        <w:t xml:space="preserve"> </w:t>
-      </w:r>
-      <w:r>
-        <w:t xml:space="preserve">(1982)</w:t>
-      </w:r>
-      <w:r>
-        <w:t xml:space="preserve">, identified the North American archaeological paradigm as rooted in anthropology, founded on post-positivist biases, and distinctive with its critical-realist ontology, a modified-objectivist epistemology, and an experimental-manipulative method. In contrast, the European archaeological paradigm is described a kind of history, mostly in a strict empiricist tradition, and typified by a realist ontology, an inductivist epistemology, and by an observational method. Clark’s analysis describes a multi-paradigm situation where many research communities (i.e. North American and European) simultaneously operate in different paradigms (which Kuhn noted as a sign of a developing or immature discipline). Clark’s account is not a complete Kuhnian analysis because it lacks a revolutionary change event where one paradigm is replaced by another, although he hints that processual archaeology may be considered a radical discontinuity relative to the culture-historical approaches that preceded it</w:t>
+        <w:t xml:space="preserve">comparison of North American archaeology to European archaeology during the 1970s-1990s. His analysis describes a multi-paradigm situation where many research communities (i.e. North American and European) simultaneously operate in different paradigms (which Kuhn noted as a sign of a developing or immature discipline). Clark’s account is not a complete Kuhnian analysis because it lacks a revolutionary change event where one paradigm is replaced by another, although he hints that processual archaeology may be considered a radical discontinuity relative to the culture-historical approaches that preceded it</w:t>
       </w:r>
       <w:r>
         <w:t xml:space="preserve"> </w:t>
@@ -1291,7 +1312,31 @@
         <w:t xml:space="preserve"> </w:t>
       </w:r>
       <w:r>
-        <w:t xml:space="preserve">has used the term to describe a shift in thinking from the emergence of agriculture as a parallel, simultaneous event at the start of the Holocene (the Neolithic Revolution), to its emergence as a protracted and entangled process, happening 20 or so times independently, following different pathways. Most of these claims for paradigm shifts differ in meaning from Kuhn’s classical formulation, and this highlights an important complication with using Kuhn’s concept of a paradigm-shift, namely the multiple definitions of a paradigm in Kuhn’s writings.</w:t>
+        <w:t xml:space="preserve">has used the term to describe a shift in thinking from the emergence of agriculture as a</w:t>
+      </w:r>
+      <w:r>
+        <w:t xml:space="preserve"> </w:t>
+      </w:r>
+      <w:r>
+        <w:t xml:space="preserve">‘</w:t>
+      </w:r>
+      <w:r>
+        <w:t xml:space="preserve">Neolithic Revolution</w:t>
+      </w:r>
+      <w:r>
+        <w:t xml:space="preserve">’</w:t>
+      </w:r>
+      <w:r>
+        <w:t xml:space="preserve"> </w:t>
+      </w:r>
+      <w:r>
+        <w:t xml:space="preserve">to a protracted and entangled process, happening several times independently.</w:t>
+      </w:r>
+      <w:r>
+        <w:t xml:space="preserve"> </w:t>
+      </w:r>
+      <w:r>
+        <w:t xml:space="preserve">Most of these claims for Kuhnian paradigm shifts differ in meaning, which highlights an important complication with using Kuhn’s concept of a paradigm-shift, namely the multiple definitions of a paradigm in his writings.</w:t>
       </w:r>
     </w:p>
     <w:p>
@@ -1346,7 +1391,7 @@
         <w:t xml:space="preserve">Galison (1997)</w:t>
       </w:r>
       <w:r>
-        <w:t xml:space="preserve">, who has offered a tool-driven view of change in research communities. Galison analysed of the role of tools in twentieth century particle physics, starting with hand-crafted cloud chambers and bubble chambers and ending with digital counters, particle accelerators, and computers. He identifies a profound change in physics when analog devices producing pictures were superseded by digital devices producing numerical data. At the heart of this change is a shift from an intuitive approach, stimulated by visual and pictorial model-building to an approach based on logic, calculation, and demonstration. The changes are not purely at the points of data collection and analysis, but extend to the social and economic organisation of science, with new categories of physicists emerging, people who are not entirely experimenters and not entirely theorists. Dyson</w:t>
+        <w:t xml:space="preserve">, who has offered a tool-driven view of change in research communities. Galison analysed the role of tools in twentieth century particle physics, starting with hand-crafted cloud chambers and bubble chambers and ending with digital counters, particle accelerators, and computers. He identifies a profound change in physics when analog devices producing pictures were superseded by digital devices producing numerical data. At the heart of this change is a shift from an intuitive approach, stimulated by visual and pictorial model-building to an approach based on logic, calculation, and demonstration. The changes are not purely at the points of data collection and analysis, but extend to the social and economic organisation of science, with new categories of physicists emerging, people who are not entirely experimenters and not entirely theorists. Dyson</w:t>
       </w:r>
       <w:r>
         <w:t xml:space="preserve"> </w:t>
@@ -1429,7 +1474,7 @@
         <w:t xml:space="preserve"> </w:t>
       </w:r>
       <w:r>
-        <w:t xml:space="preserve">(Anon 1899: 237)</w:t>
+        <w:t xml:space="preserve">(Montelius 1899: 237)</w:t>
       </w:r>
       <w:r>
         <w:t xml:space="preserve">. This tradition continues, for example, many spatial statistics currently used by archaeologists are derived from ecology</w:t>
@@ -1508,7 +1553,7 @@
         <w:t xml:space="preserve">(Baker 2017; Thieme 2018; Tippmann 2015)</w:t>
       </w:r>
       <w:r>
-        <w:t xml:space="preserve">. It is the dominant programming language in archaeology and ecology, so it is a good proxy for the adoption of open source scientific programming languages in these disciplines. To investigate changes in the use of R in archaeology and ecology, we obtained reference lists from a sample of scholarly articles in the Web of Science database and examined patterns in the citation of the R program over time.</w:t>
+        <w:t xml:space="preserve">. Our observations suggest it is the dominant programming language in archaeology and ecology, so it is a good proxy for the adoption of open source scientific programming languages in these disciplines. To investigate changes in the use of R in archaeology and ecology, we obtained reference lists from a sample of scholarly articles in the Web of Science database and examined patterns in the citation of the R program over time.</w:t>
       </w:r>
     </w:p>
     <w:p>
@@ -1661,7 +1706,7 @@
         <w:t xml:space="preserve"> </w:t>
       </w:r>
       <w:r>
-        <w:t xml:space="preserve">in the CITED AUTHOR field of the Web of Science database. We sorted the results by frequency of citations, and selected the first 1000 items (the maximum allowed by the Web of Science service). These 1000 items represent variations on the recommended format for citing R. We found citations of R in the reference lists of 33,326 English-language articles indexed by the Web of Science in the research area of</w:t>
+        <w:t xml:space="preserve">in the CITED AUTHOR field of the Web of Science database. We sorted the results by frequency of citations, and selected the first 1000 items (the maximum allowed by the Web of Science service). These 1000 items represent variations on the recommended format for citing R. We found citations of R in the reference lists of 42,659 English-language articles indexed by the Web of Science in the research area of</w:t>
       </w:r>
       <w:r>
         <w:t xml:space="preserve"> </w:t>
@@ -1756,7 +1801,7 @@
         <w:t xml:space="preserve"> </w:t>
       </w:r>
       <w:r>
-        <w:t xml:space="preserve">shows the percentage of articles citing R in each of several of the top ecology journals (as defined by how often their articles are cited). We restrict the start of the observation period to 2007 for convenience so we have a ten year study period. The plot shows that the percentage of articles citing R has increased from less than ten percent in all journals in the late 2000s, to more than 30% in</w:t>
+        <w:t xml:space="preserve">shows the percentage of articles citing R in each of several of the top ecology journals (as defined by how often their articles are cited). We restrict the start of the observation period to 2008 for convenience so we have a ten year study period. The plot shows that the percentage of articles citing R has increased from less than ten percent in all journals in the late 2000s, to more than 30% in</w:t>
       </w:r>
       <w:r>
         <w:t xml:space="preserve"> </w:t>
@@ -1814,14 +1859,14 @@
       <w:r>
         <w:drawing>
           <wp:inline>
-            <wp:extent cx="5943600" cy="3302000"/>
+            <wp:extent cx="5943600" cy="4245428"/>
             <wp:effectExtent b="0" l="0" r="0" t="0"/>
-            <wp:docPr descr="Figure 1: Percentage of articles per year citing R in top Ecology journals (3,709 articles out of 33,326). Data from Web of Science for 2007-2017" title="" id="1" name="Picture"/>
+            <wp:docPr descr="Figure 1: Percentage of articles per year citing R in top Ecology journals (5,800 articles out of 42,659). Data from Web of Science for 2008-2018" title="" id="1" name="Picture"/>
             <a:graphic>
               <a:graphicData uri="http://schemas.openxmlformats.org/drawingml/2006/picture">
                 <pic:pic>
                   <pic:nvPicPr>
-                    <pic:cNvPr descr="/Volumes/LittleRugged/My%20Documents/My%20Papers/conferences/CAA2018/caa2018-Tubingen/analysis/figures/all_sciences_citing_R_over_time.png" id="0" name="Picture"/>
+                    <pic:cNvPr descr="/Users/bmarwick/Desktop/caa2018-Tubingen/analysis/figures/eco_citing_R_over_time.png" id="0" name="Picture"/>
                     <pic:cNvPicPr>
                       <a:picLocks noChangeArrowheads="1" noChangeAspect="1"/>
                     </pic:cNvPicPr>
@@ -1835,7 +1880,7 @@
                   <pic:spPr bwMode="auto">
                     <a:xfrm>
                       <a:off x="0" y="0"/>
-                      <a:ext cx="5943600" cy="3302000"/>
+                      <a:ext cx="5943600" cy="4245428"/>
                     </a:xfrm>
                     <a:prstGeom prst="rect">
                       <a:avLst/>
@@ -1859,7 +1904,7 @@
         <w:pStyle w:val="ImageCaption"/>
       </w:pPr>
       <w:r>
-        <w:t xml:space="preserve">Figure 1: Percentage of articles per year citing R in top Ecology journals (3,709 articles out of 33,326). Data from Web of Science for 2007-2017</w:t>
+        <w:t xml:space="preserve">Figure 1: Percentage of articles per year citing R in top Ecology journals (5,800 articles out of 42,659). Data from Web of Science for 2008-2018</w:t>
       </w:r>
     </w:p>
     <w:p>
@@ -1910,7 +1955,7 @@
         <w:t xml:space="preserve">’</w:t>
       </w:r>
       <w:r>
-        <w:t xml:space="preserve">. This resulted in 42,443 articles, of which 116 cite R. Figure</w:t>
+        <w:t xml:space="preserve">. This resulted in 42,991 articles, of which 154 cite R. Figure</w:t>
       </w:r>
       <w:r>
         <w:t xml:space="preserve"> </w:t>
@@ -1934,12 +1979,12 @@
           <wp:inline>
             <wp:extent cx="5943600" cy="4457700"/>
             <wp:effectExtent b="0" l="0" r="0" t="0"/>
-            <wp:docPr descr="Figure 2: Percentage of Archaeology articles per year citing R (116 out of 42,443 articles in sample. Data from Web of Science for 2007-2017" title="" id="1" name="Picture"/>
+            <wp:docPr descr="Figure 2: Proportion of Archaeology articles per year citing R (154 out of 42,991 articles in sample. Sub-plot shows articles in the Journal of Archaeological Science. Data from Web of Science for 2008-2018" title="" id="1" name="Picture"/>
             <a:graphic>
               <a:graphicData uri="http://schemas.openxmlformats.org/drawingml/2006/picture">
                 <pic:pic>
                   <pic:nvPicPr>
-                    <pic:cNvPr descr="/Volumes/LittleRugged/My%20Documents/My%20Papers/conferences/CAA2018/caa2018-Tubingen/analysis/figures/all_archaeology_citing_R_over_time_and_subplot.png" id="0" name="Picture"/>
+                    <pic:cNvPr descr="/Users/bmarwick/Desktop/caa2018-Tubingen/analysis/figures/all_archaeology_citing_R_over_time_and_subplot.png" id="0" name="Picture"/>
                     <pic:cNvPicPr>
                       <a:picLocks noChangeArrowheads="1" noChangeAspect="1"/>
                     </pic:cNvPicPr>
@@ -1977,7 +2022,19 @@
         <w:pStyle w:val="ImageCaption"/>
       </w:pPr>
       <w:r>
-        <w:t xml:space="preserve">Figure 2: Percentage of Archaeology articles per year citing R (116 out of 42,443 articles in sample. Data from Web of Science for 2007-2017</w:t>
+        <w:t xml:space="preserve">Figure 2: Proportion of Archaeology articles per year citing R (154 out of 42,991 articles in sample. Sub-plot shows articles in the</w:t>
+      </w:r>
+      <w:r>
+        <w:t xml:space="preserve"> </w:t>
+      </w:r>
+      <w:r>
+        <w:rPr>
+          <w:i/>
+        </w:rPr>
+        <w:t xml:space="preserve">Journal of Archaeological Science</w:t>
+      </w:r>
+      <w:r>
+        <w:t xml:space="preserve">. Data from Web of Science for 2008-2018</w:t>
       </w:r>
     </w:p>
     <w:p>
@@ -2044,13 +2101,13 @@
         <w:t xml:space="preserve"> </w:t>
       </w:r>
       <w:r>
-        <w:t xml:space="preserve">with 62 articles. The inset plot in Figure</w:t>
-      </w:r>
-      <w:r>
-        <w:t xml:space="preserve"> </w:t>
-      </w:r>
-      <w:r>
-        <w:t xml:space="preserve">2</w:t>
+        <w:t xml:space="preserve">with 61 articles. Figure</w:t>
+      </w:r>
+      <w:r>
+        <w:t xml:space="preserve"> </w:t>
+      </w:r>
+      <w:r>
+        <w:t xml:space="preserve">??</w:t>
       </w:r>
       <w:r>
         <w:t xml:space="preserve"> </w:t>
@@ -2068,7 +2125,7 @@
         <w:t xml:space="preserve">Journal of Archaeological Science</w:t>
       </w:r>
       <w:r>
-        <w:t xml:space="preserve">. With a moderate r-squared value and low p-value for the linear model, we conclude there is some evidence for an increase in citations of R over time in this journal. This may show an increasing use of R among archaeologists, especially those working at the intersection of archaeology and the natural sciences. This may hint at the start of a trend like what we see in the ecology journals of a widespread adoption of R.</w:t>
+        <w:t xml:space="preserve">. With a moderate r-squared value and low p-value for the linear model, we conclude there is some evidence for a non-random increase in citations of R over time in this journal. This may show an increasing use of R among archaeologists, especially those working at the intersection of archaeology and the natural sciences. This may hint at the start of a trend like what we see in the ecology journals of a widespread adoption of R.</w:t>
       </w:r>
     </w:p>
     <w:p>
@@ -2190,7 +2247,7 @@
         <w:t xml:space="preserve">’</w:t>
       </w:r>
       <w:r>
-        <w:t xml:space="preserve">, etc.). This resulted in 41,236 words in 42,451 articles. Third, for each word found in all the titles of the journal articles in each group, we computed its proportion of the total number of words in all the titles in each group. Figure</w:t>
+        <w:t xml:space="preserve">, etc.). This resulted in words in 43,044 articles. Third, for each word found in all the titles of the journal articles in each group, we computed its proportion of the total number of words in all the titles in each group. Figure</w:t>
       </w:r>
       <w:r>
         <w:t xml:space="preserve"> </w:t>
@@ -2214,12 +2271,12 @@
           <wp:inline>
             <wp:extent cx="5943600" cy="5943600"/>
             <wp:effectExtent b="0" l="0" r="0" t="0"/>
-            <wp:docPr descr="Figure 3: Comparing the frequency of words used in titles of archaeology articles (41236 words in 42451 articles)" title="" id="1" name="Picture"/>
+            <wp:docPr descr="Figure 3: Comparing the frequency of words used in titles of archaeology articles (41,645 words in 43,044 articles)" title="" id="1" name="Picture"/>
             <a:graphic>
               <a:graphicData uri="http://schemas.openxmlformats.org/drawingml/2006/picture">
                 <pic:pic>
                   <pic:nvPicPr>
-                    <pic:cNvPr descr="/Volumes/LittleRugged/My%20Documents/My%20Papers/conferences/CAA2018/caa2018-Tubingen/analysis/figures/archaeology_articles_word_freqs.png" id="0" name="Picture"/>
+                    <pic:cNvPr descr="/Users/bmarwick/Desktop/caa2018-Tubingen/analysis/figures/archaeology_articles_word_freqs.png" id="0" name="Picture"/>
                     <pic:cNvPicPr>
                       <a:picLocks noChangeArrowheads="1" noChangeAspect="1"/>
                     </pic:cNvPicPr>
@@ -2257,7 +2314,7 @@
         <w:pStyle w:val="ImageCaption"/>
       </w:pPr>
       <w:r>
-        <w:t xml:space="preserve">Figure 3: Comparing the frequency of words used in titles of archaeology articles (41236 words in 42451 articles)</w:t>
+        <w:t xml:space="preserve">Figure 3: Comparing the frequency of words used in titles of archaeology articles (41,645 words in 43,044 articles)</w:t>
       </w:r>
     </w:p>
     <w:p>
@@ -2346,7 +2403,7 @@
         <w:t xml:space="preserve"> </w:t>
       </w:r>
       <w:r>
-        <w:t xml:space="preserve">identified the use of scripting languages as being a factor for easily sharing methods and code, thereby increasing the rate of development of statistical methods. One notable practice we observed during our bibliometric analysis is that among authors of articles citing R, a subset of these authors publicly share the code and data that they used to generate the results presented in their article. We identified 35 articles that include R script and data files, either in the supplementary materials or in a trustworthy data repository such as Zenodo, Open Science Framework, Figshare, etc.</w:t>
+        <w:t xml:space="preserve">identified the use of scripting languages as being a factor for easily sharing methods and code, thereby increasing the rate of development of statistical methods. One notable practice we observed during our bibliometric analysis is that among authors of articles citing R, a subset of these authors publicly share the code and data that they used to generate the results presented in their article. We identified 82 articles that include R script and data files, either in the supplementary materials or in a trustworthy data repository such as Zenodo, Open Science Framework, Figshare, etc.</w:t>
       </w:r>
       <w:r>
         <w:t xml:space="preserve"> </w:t>
@@ -2494,6 +2551,15 @@
         <w:t xml:space="preserve">(Sandve et al. 2013)</w:t>
       </w:r>
       <w:r>
+        <w:t xml:space="preserve">, hydrology</w:t>
+      </w:r>
+      <w:r>
+        <w:t xml:space="preserve"> </w:t>
+      </w:r>
+      <w:r>
+        <w:t xml:space="preserve">(Slater et al. 2019)</w:t>
+      </w:r>
+      <w:r>
         <w:t xml:space="preserve">, biostatistics</w:t>
       </w:r>
       <w:r>
@@ -2586,7 +2652,7 @@
         <w:pStyle w:val="BodyText"/>
       </w:pPr>
       <w:r>
-        <w:t xml:space="preserve">In our view, merely using R (or similar open source programming languages) to conduct research would not constitute a tool-driven revolution by itself, but publicly sharing the code used for research, as a solution to problems of irreproducibility, is more likely to lead to revolutionary change. We expect that openly shared code will speed the widespread adoption of reproducibility as a core tenet of the scientific process, since it frees researchers from the black box that most mouse-driven computers are, and enables researchers to not only rerun the shared analysis, but to gain access to all parameter settings, empowering them to change these and so properly evaluate, extend and reuse the published results. As open source languages such as R (and Python) are free to use, and most trustworthy repositories are also free (such as Zenodo, Open Science Framework, Figshare, etc.), then even researchers with limited resources anywhere in the world can to contribute equally to the research community by using and sharing code. Using and sharing open source code is thus an important action for reducing inequality in the archaeological research community. It enables participation by researchers who are unable to buy software licenses or access face-to-face training.</w:t>
+        <w:t xml:space="preserve">In our view, merely using R (or similar open source programming languages) to conduct research would not constitute a tool-driven revolution by itself, but publicly sharing the code used for research, as a solution to problems of irreproducibility, is more likely to lead to revolutionary change. We expect that openly shared code will speed the widespread adoption of reproducibility as a core tenet of the scientific process, since it frees researchers from the black box that most mouse-driven programs are, and enables researchers to not only rerun the shared analysis, but to gain access to all parameter settings, empowering them to change these and so properly evaluate, extend and reuse the published results. As open source languages such as R (and Python) are free to use, and most trustworthy repositories are also free (such as Zenodo, Open Science Framework, Figshare, etc.), then even researchers with limited resources anywhere in the world can contribute equally to the research community by using and sharing code. Using and sharing open source code is thus an important action for reducing inequality in the archaeological research community. It enables participation by researchers who are unable to buy software licenses or access face-to-face training.</w:t>
       </w:r>
     </w:p>
     <w:p>
@@ -2598,12 +2664,12 @@
           <wp:inline>
             <wp:extent cx="5943600" cy="3343275"/>
             <wp:effectExtent b="0" l="0" r="0" t="0"/>
-            <wp:docPr descr="Figure 4: Articles in archaeology journals using R for reproducible research (n = 35)" title="" id="1" name="Picture"/>
+            <wp:docPr descr="Figure 4: Articles in archaeology journals using R for reproducible research, and making code files opens available to accompany the published article (n = 82)" title="" id="1" name="Picture"/>
             <a:graphic>
               <a:graphicData uri="http://schemas.openxmlformats.org/drawingml/2006/picture">
                 <pic:pic>
                   <pic:nvPicPr>
-                    <pic:cNvPr descr="/Volumes/LittleRugged/My%20Documents/My%20Papers/conferences/CAA2018/caa2018-Tubingen/analysis/figures/archaeology_articles_r_reproducible.png" id="0" name="Picture"/>
+                    <pic:cNvPr descr="/Users/bmarwick/Desktop/caa2018-Tubingen/analysis/figures/archaeology_articles_r_reproducible.png" id="0" name="Picture"/>
                     <pic:cNvPicPr>
                       <a:picLocks noChangeArrowheads="1" noChangeAspect="1"/>
                     </pic:cNvPicPr>
@@ -2641,7 +2707,7 @@
         <w:pStyle w:val="ImageCaption"/>
       </w:pPr>
       <w:r>
-        <w:t xml:space="preserve">Figure 4: Articles in archaeology journals using R for reproducible research (n = 35)</w:t>
+        <w:t xml:space="preserve">Figure 4: Articles in archaeology journals using R for reproducible research, and making code files opens available to accompany the published article (n = 82)</w:t>
       </w:r>
     </w:p>
     <w:p>
@@ -2766,14 +2832,14 @@
       <w:r>
         <w:drawing>
           <wp:inline>
-            <wp:extent cx="5943600" cy="4456441"/>
+            <wp:extent cx="5943600" cy="3343275"/>
             <wp:effectExtent b="0" l="0" r="0" t="0"/>
-            <wp:docPr descr="Figure 5: Median citation rates per year for archaeology articles 2010-2017 that cite R (n = 116) and articles that do not cite R (n = 42,335)" title="" id="1" name="Picture"/>
+            <wp:docPr descr="Figure 5: Median citation rates per year for archaeology articles 2010-2017 that cite R (n = 216) and articles that do not cite R (n = 42,828). On average, articles citing R have higher numbers of citations (m = 10.1) than articles that do not (m = 6.5) t(158) = 3.38, p = 0.00092." title="" id="1" name="Picture"/>
             <a:graphic>
               <a:graphicData uri="http://schemas.openxmlformats.org/drawingml/2006/picture">
                 <pic:pic>
                   <pic:nvPicPr>
-                    <pic:cNvPr descr="/Volumes/LittleRugged/My%20Documents/My%20Papers/conferences/CAA2018/caa2018-Tubingen/analysis/figures/archy_journal_articles_citations_plot_cap.png" id="0" name="Picture"/>
+                    <pic:cNvPr descr="/Users/bmarwick/Desktop/caa2018-Tubingen/analysis/figures/archy_journal_articles_citations_plot.png" id="0" name="Picture"/>
                     <pic:cNvPicPr>
                       <a:picLocks noChangeArrowheads="1" noChangeAspect="1"/>
                     </pic:cNvPicPr>
@@ -2787,7 +2853,7 @@
                   <pic:spPr bwMode="auto">
                     <a:xfrm>
                       <a:off x="0" y="0"/>
-                      <a:ext cx="5943600" cy="4456441"/>
+                      <a:ext cx="5943600" cy="3343275"/>
                     </a:xfrm>
                     <a:prstGeom prst="rect">
                       <a:avLst/>
@@ -2811,7 +2877,7 @@
         <w:pStyle w:val="ImageCaption"/>
       </w:pPr>
       <w:r>
-        <w:t xml:space="preserve">Figure 5: Median citation rates per year for archaeology articles 2010-2017 that cite R (n = 116) and articles that do not cite R (n = 42,335)</w:t>
+        <w:t xml:space="preserve">Figure 5: Median citation rates per year for archaeology articles 2010-2017 that cite R (n = 216) and articles that do not cite R (n = 42,828). On average, articles citing R have higher numbers of citations (m = 10.1) than articles that do not (m = 6.5) t(158) = 3.38, p = 0.00092.</w:t>
       </w:r>
     </w:p>
     <w:p>
@@ -3655,7 +3721,7 @@
         <w:pStyle w:val="FirstParagraph"/>
       </w:pPr>
       <w:r>
-        <w:t xml:space="preserve">The rrtools was developed by a group who took part in the 2017 Summer School on Reproducible Research in Landscape Archaeology at the Freie Universität Berlin (17-21 July), funded and jointly organized by Excellence Cluster 264 Topoi, the Collaborative Research Center 1266, and ISAAKiel. A version of this paper was previously presented at the 2018 Computer Applications and Quantitative Methods in Archaeology (CAA) international conference at Tubingen, Germany. Early drafts were improved at the Cologne writing workshop in September 2018, which was supported by the COST Action Arkwork: Archaeological Practices and Knowledge Work in the Digital Environment.</w:t>
+        <w:t xml:space="preserve">The rrtools package was developed by the 2017 Summer School on Reproducible Research in Landscape Archaeology group at the Freie Universität Berlin (17-21 July). This was funded and jointly organized by Excellence Cluster 264 Topoi, the Collaborative Research Center 1266, and ISAAKiel. A version of this paper was previously presented at the 2018 Computer Applications and Quantitative Methods in Archaeology (CAA) international conference at Tubingen, Germany. Early drafts were improved at the Cologne writing workshop in September 2018, which was supported by the COST Action Arkwork: Archaeological Practices and Knowledge Work in the Digital Environment.</w:t>
       </w:r>
     </w:p>
     <w:p>
@@ -3678,7 +3744,7 @@
       </w:r>
       <w:bookmarkEnd w:id="44"/>
     </w:p>
-    <w:bookmarkStart w:id="169" w:name="refs"/>
+    <w:bookmarkStart w:id="170" w:name="refs"/>
     <w:bookmarkStart w:id="45" w:name="ref-Abari2012"/>
     <w:p>
       <w:pPr>
@@ -3759,23 +3825,35 @@
       </w:r>
     </w:p>
     <w:bookmarkEnd w:id="48"/>
-    <w:bookmarkStart w:id="49" w:name="ref-Montelius_1899"/>
-    <w:p>
-      <w:pPr>
-        <w:pStyle w:val="BodyText"/>
-      </w:pPr>
-      <w:r>
-        <w:t xml:space="preserve">Anon 1899 Typologien eller utvecklingsläran tillämpad på det menskliga arbetet, (10): 237–268.</w:t>
+    <w:bookmarkStart w:id="49" w:name="ref-bailey2016facilitating"/>
+    <w:p>
+      <w:pPr>
+        <w:pStyle w:val="BodyText"/>
+      </w:pPr>
+      <w:r>
+        <w:t xml:space="preserve">Bailey, D H, Borwein, J M and Stodden, V 2016 Facilitating reproducibility in scientific computing: Principles and practice,</w:t>
+      </w:r>
+      <w:r>
+        <w:t xml:space="preserve"> </w:t>
+      </w:r>
+      <w:r>
+        <w:rPr>
+          <w:i/>
+        </w:rPr>
+        <w:t xml:space="preserve">Reproducibility: Principles, Problems, Practices, John Wiley and Sons, New York, to appear</w:t>
+      </w:r>
+      <w:r>
+        <w:t xml:space="preserve">,</w:t>
       </w:r>
     </w:p>
     <w:bookmarkEnd w:id="49"/>
-    <w:bookmarkStart w:id="50" w:name="ref-bailey2016facilitating"/>
-    <w:p>
-      <w:pPr>
-        <w:pStyle w:val="BodyText"/>
-      </w:pPr>
-      <w:r>
-        <w:t xml:space="preserve">Bailey, D H, Borwein, J M and Stodden, V 2016 Facilitating reproducibility in scientific computing: Principles and practice,</w:t>
+    <w:bookmarkStart w:id="51" w:name="ref-Baker_2017"/>
+    <w:p>
+      <w:pPr>
+        <w:pStyle w:val="BodyText"/>
+      </w:pPr>
+      <w:r>
+        <w:t xml:space="preserve">Baker, M 2017 Scientific computing: Code alert,</w:t>
       </w:r>
       <w:r>
         <w:t xml:space="preserve"> </w:t>
@@ -3784,28 +3862,6 @@
         <w:rPr>
           <w:i/>
         </w:rPr>
-        <w:t xml:space="preserve">Reproducibility: Principles, Problems, Practices, John Wiley and Sons, New York, to appear</w:t>
-      </w:r>
-      <w:r>
-        <w:t xml:space="preserve">,</w:t>
-      </w:r>
-    </w:p>
-    <w:bookmarkEnd w:id="50"/>
-    <w:bookmarkStart w:id="52" w:name="ref-Baker_2017"/>
-    <w:p>
-      <w:pPr>
-        <w:pStyle w:val="BodyText"/>
-      </w:pPr>
-      <w:r>
-        <w:t xml:space="preserve">Baker, M 2017 Scientific computing: Code alert,</w:t>
-      </w:r>
-      <w:r>
-        <w:t xml:space="preserve"> </w:t>
-      </w:r>
-      <w:r>
-        <w:rPr>
-          <w:i/>
-        </w:rPr>
         <w:t xml:space="preserve">Nature</w:t>
       </w:r>
       <w:r>
@@ -3814,7 +3870,7 @@
       <w:r>
         <w:t xml:space="preserve"> </w:t>
       </w:r>
-      <w:hyperlink r:id="rId51">
+      <w:hyperlink r:id="rId50">
         <w:r>
           <w:rPr>
             <w:rStyle w:val="Hyperlink"/>
@@ -3826,8 +3882,8 @@
         <w:t xml:space="preserve">.</w:t>
       </w:r>
     </w:p>
-    <w:bookmarkEnd w:id="52"/>
-    <w:bookmarkStart w:id="54" w:name="ref-Barnes2010"/>
+    <w:bookmarkEnd w:id="51"/>
+    <w:bookmarkStart w:id="53" w:name="ref-Barnes2010"/>
     <w:p>
       <w:pPr>
         <w:pStyle w:val="BodyText"/>
@@ -3850,7 +3906,7 @@
       <w:r>
         <w:t xml:space="preserve"> </w:t>
       </w:r>
-      <w:hyperlink r:id="rId53">
+      <w:hyperlink r:id="rId52">
         <w:r>
           <w:rPr>
             <w:rStyle w:val="Hyperlink"/>
@@ -3862,14 +3918,36 @@
         <w:t xml:space="preserve">.</w:t>
       </w:r>
     </w:p>
+    <w:bookmarkEnd w:id="53"/>
+    <w:bookmarkStart w:id="54" w:name="ref-Baumer2014"/>
+    <w:p>
+      <w:pPr>
+        <w:pStyle w:val="BodyText"/>
+      </w:pPr>
+      <w:r>
+        <w:t xml:space="preserve">Baumer, B, Cetinkaya-Rundel, M, Bray, A, Loi, L and Horton, N J 2014 R markdown: Integrating a reproducible analysis tool into introductory statistics,</w:t>
+      </w:r>
+      <w:r>
+        <w:t xml:space="preserve"> </w:t>
+      </w:r>
+      <w:r>
+        <w:rPr>
+          <w:i/>
+        </w:rPr>
+        <w:t xml:space="preserve">Technology Innovations in Statistics Education</w:t>
+      </w:r>
+      <w:r>
+        <w:t xml:space="preserve">, 8(1):.</w:t>
+      </w:r>
+    </w:p>
     <w:bookmarkEnd w:id="54"/>
-    <w:bookmarkStart w:id="55" w:name="ref-Baumer2014"/>
-    <w:p>
-      <w:pPr>
-        <w:pStyle w:val="BodyText"/>
-      </w:pPr>
-      <w:r>
-        <w:t xml:space="preserve">Baumer, B, Cetinkaya-Rundel, M, Bray, A, Loi, L and Horton, N J 2014 R markdown: Integrating a reproducible analysis tool into introductory statistics,</w:t>
+    <w:bookmarkStart w:id="55" w:name="ref-bayliss2009rolling"/>
+    <w:p>
+      <w:pPr>
+        <w:pStyle w:val="BodyText"/>
+      </w:pPr>
+      <w:r>
+        <w:t xml:space="preserve">Bayliss, A 2009 Rolling out revolution: Using radiocarbon dating in archaeology,</w:t>
       </w:r>
       <w:r>
         <w:t xml:space="preserve"> </w:t>
@@ -3878,20 +3956,20 @@
         <w:rPr>
           <w:i/>
         </w:rPr>
-        <w:t xml:space="preserve">Technology Innovations in Statistics Education</w:t>
-      </w:r>
-      <w:r>
-        <w:t xml:space="preserve">, 8(1):.</w:t>
+        <w:t xml:space="preserve">Radiocarbon</w:t>
+      </w:r>
+      <w:r>
+        <w:t xml:space="preserve">, 51(1): 123–147.</w:t>
       </w:r>
     </w:p>
     <w:bookmarkEnd w:id="55"/>
-    <w:bookmarkStart w:id="56" w:name="ref-bayliss2009rolling"/>
-    <w:p>
-      <w:pPr>
-        <w:pStyle w:val="BodyText"/>
-      </w:pPr>
-      <w:r>
-        <w:t xml:space="preserve">Bayliss, A 2009 Rolling out revolution: Using radiocarbon dating in archaeology,</w:t>
+    <w:bookmarkStart w:id="56" w:name="ref-boyd1988culture"/>
+    <w:p>
+      <w:pPr>
+        <w:pStyle w:val="BodyText"/>
+      </w:pPr>
+      <w:r>
+        <w:t xml:space="preserve">Boyd, R and Richerson, P J 1988</w:t>
       </w:r>
       <w:r>
         <w:t xml:space="preserve"> </w:t>
@@ -3900,20 +3978,20 @@
         <w:rPr>
           <w:i/>
         </w:rPr>
-        <w:t xml:space="preserve">Radiocarbon</w:t>
-      </w:r>
-      <w:r>
-        <w:t xml:space="preserve">, 51(1): 123–147.</w:t>
+        <w:t xml:space="preserve">Culture and the evolutionary process</w:t>
+      </w:r>
+      <w:r>
+        <w:t xml:space="preserve">. University of Chicago press.</w:t>
       </w:r>
     </w:p>
     <w:bookmarkEnd w:id="56"/>
-    <w:bookmarkStart w:id="57" w:name="ref-binford1982paradigms"/>
-    <w:p>
-      <w:pPr>
-        <w:pStyle w:val="BodyText"/>
-      </w:pPr>
-      <w:r>
-        <w:t xml:space="preserve">Binford, L R and Sabloff, J A 1982 Paradigms, systematics, and archaeology,</w:t>
+    <w:bookmarkStart w:id="58" w:name="ref-Bray2014"/>
+    <w:p>
+      <w:pPr>
+        <w:pStyle w:val="BodyText"/>
+      </w:pPr>
+      <w:r>
+        <w:t xml:space="preserve">Bray, A, Çetinkaya-Rundel, M and Stangl, D 2014 Taking a chance in the classroom: Five concrete reasons your students should be learning to analyze data in the reproducible paradigm,</w:t>
       </w:r>
       <w:r>
         <w:t xml:space="preserve"> </w:t>
@@ -3922,50 +4000,6 @@
         <w:rPr>
           <w:i/>
         </w:rPr>
-        <w:t xml:space="preserve">Journal of Anthropological Research</w:t>
-      </w:r>
-      <w:r>
-        <w:t xml:space="preserve">, 38(2): 137–153.</w:t>
-      </w:r>
-    </w:p>
-    <w:bookmarkEnd w:id="57"/>
-    <w:bookmarkStart w:id="58" w:name="ref-boyd1988culture"/>
-    <w:p>
-      <w:pPr>
-        <w:pStyle w:val="BodyText"/>
-      </w:pPr>
-      <w:r>
-        <w:t xml:space="preserve">Boyd, R and Richerson, P J 1988</w:t>
-      </w:r>
-      <w:r>
-        <w:t xml:space="preserve"> </w:t>
-      </w:r>
-      <w:r>
-        <w:rPr>
-          <w:i/>
-        </w:rPr>
-        <w:t xml:space="preserve">Culture and the evolutionary process</w:t>
-      </w:r>
-      <w:r>
-        <w:t xml:space="preserve">. University of Chicago press.</w:t>
-      </w:r>
-    </w:p>
-    <w:bookmarkEnd w:id="58"/>
-    <w:bookmarkStart w:id="60" w:name="ref-Bray2014"/>
-    <w:p>
-      <w:pPr>
-        <w:pStyle w:val="BodyText"/>
-      </w:pPr>
-      <w:r>
-        <w:t xml:space="preserve">Bray, A, Çetinkaya-Rundel, M and Stangl, D 2014 Taking a chance in the classroom: Five concrete reasons your students should be learning to analyze data in the reproducible paradigm,</w:t>
-      </w:r>
-      <w:r>
-        <w:t xml:space="preserve"> </w:t>
-      </w:r>
-      <w:r>
-        <w:rPr>
-          <w:i/>
-        </w:rPr>
         <w:t xml:space="preserve">chance</w:t>
       </w:r>
       <w:r>
@@ -3974,7 +4008,7 @@
       <w:r>
         <w:t xml:space="preserve"> </w:t>
       </w:r>
-      <w:hyperlink r:id="rId59">
+      <w:hyperlink r:id="rId57">
         <w:r>
           <w:rPr>
             <w:rStyle w:val="Hyperlink"/>
@@ -3986,14 +4020,58 @@
         <w:t xml:space="preserve">.</w:t>
       </w:r>
     </w:p>
+    <w:bookmarkEnd w:id="58"/>
+    <w:bookmarkStart w:id="59" w:name="ref-brinckman2019computing"/>
+    <w:p>
+      <w:pPr>
+        <w:pStyle w:val="BodyText"/>
+      </w:pPr>
+      <w:r>
+        <w:t xml:space="preserve">Brinckman, A, Chard, K, Gaffney, N, Hategan, M, Jones, M B, Kowalik, K, Kulasekaran, S, Ludäscher, B, Mecum, B D, Nabrzyski, J and others 2019 Computing environments for reproducibility: Capturing the ‘whole tale’,</w:t>
+      </w:r>
+      <w:r>
+        <w:t xml:space="preserve"> </w:t>
+      </w:r>
+      <w:r>
+        <w:rPr>
+          <w:i/>
+        </w:rPr>
+        <w:t xml:space="preserve">Future Generation Computer Systems</w:t>
+      </w:r>
+      <w:r>
+        <w:t xml:space="preserve">, 94: 854–867.</w:t>
+      </w:r>
+    </w:p>
+    <w:bookmarkEnd w:id="59"/>
+    <w:bookmarkStart w:id="60" w:name="ref-burnham2003model"/>
+    <w:p>
+      <w:pPr>
+        <w:pStyle w:val="BodyText"/>
+      </w:pPr>
+      <w:r>
+        <w:t xml:space="preserve">Burnham, K P and Anderson, D R 2003</w:t>
+      </w:r>
+      <w:r>
+        <w:t xml:space="preserve"> </w:t>
+      </w:r>
+      <w:r>
+        <w:rPr>
+          <w:i/>
+        </w:rPr>
+        <w:t xml:space="preserve">Model selection and multimodel inference: A practical information-theoretic approach</w:t>
+      </w:r>
+      <w:r>
+        <w:t xml:space="preserve">. Springer Science &amp; Business Media.</w:t>
+      </w:r>
+    </w:p>
     <w:bookmarkEnd w:id="60"/>
-    <w:bookmarkStart w:id="61" w:name="ref-brinckman2019computing"/>
-    <w:p>
-      <w:pPr>
-        <w:pStyle w:val="BodyText"/>
-      </w:pPr>
-      <w:r>
-        <w:t xml:space="preserve">Brinckman, A, Chard, K, Gaffney, N, Hategan, M, Jones, M B, Kowalik, K, Kulasekaran, S, Ludäscher, B, Mecum, B D, Nabrzyski, J and others 2019 Computing environments for reproducibility: Capturing the ‘whole tale’,</w:t>
+    <w:bookmarkStart w:id="62" w:name="ref-Casadevalle00158_16"/>
+    <w:p>
+      <w:pPr>
+        <w:pStyle w:val="BodyText"/>
+      </w:pPr>
+      <w:r>
+        <w:t xml:space="preserve">Casadevall, A and Fang, F C 2016 Revolutionary science,</w:t>
       </w:r>
       <w:r>
         <w:t xml:space="preserve"> </w:t>
@@ -4002,50 +4080,6 @@
         <w:rPr>
           <w:i/>
         </w:rPr>
-        <w:t xml:space="preserve">Future Generation Computer Systems</w:t>
-      </w:r>
-      <w:r>
-        <w:t xml:space="preserve">, 94: 854–867.</w:t>
-      </w:r>
-    </w:p>
-    <w:bookmarkEnd w:id="61"/>
-    <w:bookmarkStart w:id="62" w:name="ref-burnham2003model"/>
-    <w:p>
-      <w:pPr>
-        <w:pStyle w:val="BodyText"/>
-      </w:pPr>
-      <w:r>
-        <w:t xml:space="preserve">Burnham, K P and Anderson, D R 2003</w:t>
-      </w:r>
-      <w:r>
-        <w:t xml:space="preserve"> </w:t>
-      </w:r>
-      <w:r>
-        <w:rPr>
-          <w:i/>
-        </w:rPr>
-        <w:t xml:space="preserve">Model selection and multimodel inference: A practical information-theoretic approach</w:t>
-      </w:r>
-      <w:r>
-        <w:t xml:space="preserve">. Springer Science &amp; Business Media.</w:t>
-      </w:r>
-    </w:p>
-    <w:bookmarkEnd w:id="62"/>
-    <w:bookmarkStart w:id="64" w:name="ref-Casadevalle00158_16"/>
-    <w:p>
-      <w:pPr>
-        <w:pStyle w:val="BodyText"/>
-      </w:pPr>
-      <w:r>
-        <w:t xml:space="preserve">Casadevall, A and Fang, F C 2016 Revolutionary science,</w:t>
-      </w:r>
-      <w:r>
-        <w:t xml:space="preserve"> </w:t>
-      </w:r>
-      <w:r>
-        <w:rPr>
-          <w:i/>
-        </w:rPr>
         <w:t xml:space="preserve">mBio</w:t>
       </w:r>
       <w:r>
@@ -4054,7 +4088,7 @@
       <w:r>
         <w:t xml:space="preserve"> </w:t>
       </w:r>
-      <w:hyperlink r:id="rId63">
+      <w:hyperlink r:id="rId61">
         <w:r>
           <w:rPr>
             <w:rStyle w:val="Hyperlink"/>
@@ -4066,14 +4100,58 @@
         <w:t xml:space="preserve">.</w:t>
       </w:r>
     </w:p>
+    <w:bookmarkEnd w:id="62"/>
+    <w:bookmarkStart w:id="63" w:name="ref-cassirer_form_1930"/>
+    <w:p>
+      <w:pPr>
+        <w:pStyle w:val="BodyText"/>
+      </w:pPr>
+      <w:r>
+        <w:t xml:space="preserve">Cassirer, E 2004 Form und technik. In:</w:t>
+      </w:r>
+      <w:r>
+        <w:t xml:space="preserve"> </w:t>
+      </w:r>
+      <w:r>
+        <w:rPr>
+          <w:i/>
+        </w:rPr>
+        <w:t xml:space="preserve">Gesammelte werke. Hamburger ausgabe, band 17: Aufsätze und kleine schriften (1927–1931)</w:t>
+      </w:r>
+      <w:r>
+        <w:t xml:space="preserve">. Hamburg: Felix Meiner Verlag.</w:t>
+      </w:r>
+    </w:p>
+    <w:bookmarkEnd w:id="63"/>
+    <w:bookmarkStart w:id="64" w:name="ref-chase2012geospatial"/>
+    <w:p>
+      <w:pPr>
+        <w:pStyle w:val="BodyText"/>
+      </w:pPr>
+      <w:r>
+        <w:t xml:space="preserve">Chase, A F, Chase, D Z, Fisher, C T, Leisz, S J and Weishampel, J F 2012 Geospatial revolution and remote sensing lidar in mesoamerican archaeology,</w:t>
+      </w:r>
+      <w:r>
+        <w:t xml:space="preserve"> </w:t>
+      </w:r>
+      <w:r>
+        <w:rPr>
+          <w:i/>
+        </w:rPr>
+        <w:t xml:space="preserve">Proceedings of the National Academy of Sciences</w:t>
+      </w:r>
+      <w:r>
+        <w:t xml:space="preserve">, 109(32): 12916–12921.</w:t>
+      </w:r>
+    </w:p>
     <w:bookmarkEnd w:id="64"/>
-    <w:bookmarkStart w:id="65" w:name="ref-cassirer_form_1930"/>
-    <w:p>
-      <w:pPr>
-        <w:pStyle w:val="BodyText"/>
-      </w:pPr>
-      <w:r>
-        <w:t xml:space="preserve">Cassirer, E 2004 Form und technik. In:</w:t>
+    <w:bookmarkStart w:id="66" w:name="ref-Clark_1993"/>
+    <w:p>
+      <w:pPr>
+        <w:pStyle w:val="BodyText"/>
+      </w:pPr>
+      <w:r>
+        <w:t xml:space="preserve">Clark, G A 1993 Paradigms in science and archaeology,</w:t>
       </w:r>
       <w:r>
         <w:t xml:space="preserve"> </w:t>
@@ -4082,50 +4160,6 @@
         <w:rPr>
           <w:i/>
         </w:rPr>
-        <w:t xml:space="preserve">Gesammelte werke. Hamburger ausgabe, band 17: Aufsätze und kleine schriften (1927–1931)</w:t>
-      </w:r>
-      <w:r>
-        <w:t xml:space="preserve">. Hamburg: Felix Meiner Verlag.</w:t>
-      </w:r>
-    </w:p>
-    <w:bookmarkEnd w:id="65"/>
-    <w:bookmarkStart w:id="66" w:name="ref-chase2012geospatial"/>
-    <w:p>
-      <w:pPr>
-        <w:pStyle w:val="BodyText"/>
-      </w:pPr>
-      <w:r>
-        <w:t xml:space="preserve">Chase, A F, Chase, D Z, Fisher, C T, Leisz, S J and Weishampel, J F 2012 Geospatial revolution and remote sensing lidar in mesoamerican archaeology,</w:t>
-      </w:r>
-      <w:r>
-        <w:t xml:space="preserve"> </w:t>
-      </w:r>
-      <w:r>
-        <w:rPr>
-          <w:i/>
-        </w:rPr>
-        <w:t xml:space="preserve">Proceedings of the National Academy of Sciences</w:t>
-      </w:r>
-      <w:r>
-        <w:t xml:space="preserve">, 109(32): 12916–12921.</w:t>
-      </w:r>
-    </w:p>
-    <w:bookmarkEnd w:id="66"/>
-    <w:bookmarkStart w:id="68" w:name="ref-Clark_1993"/>
-    <w:p>
-      <w:pPr>
-        <w:pStyle w:val="BodyText"/>
-      </w:pPr>
-      <w:r>
-        <w:t xml:space="preserve">Clark, G A 1993 Paradigms in science and archaeology,</w:t>
-      </w:r>
-      <w:r>
-        <w:t xml:space="preserve"> </w:t>
-      </w:r>
-      <w:r>
-        <w:rPr>
-          <w:i/>
-        </w:rPr>
         <w:t xml:space="preserve">Journal of Archaeological Research</w:t>
       </w:r>
       <w:r>
@@ -4134,7 +4168,7 @@
       <w:r>
         <w:t xml:space="preserve"> </w:t>
       </w:r>
-      <w:hyperlink r:id="rId67">
+      <w:hyperlink r:id="rId65">
         <w:r>
           <w:rPr>
             <w:rStyle w:val="Hyperlink"/>
@@ -4146,8 +4180,8 @@
         <w:t xml:space="preserve">.</w:t>
       </w:r>
     </w:p>
-    <w:bookmarkEnd w:id="68"/>
-    <w:bookmarkStart w:id="69" w:name="ref-clarke1973archaeology"/>
+    <w:bookmarkEnd w:id="66"/>
+    <w:bookmarkStart w:id="67" w:name="ref-clarke1973archaeology"/>
     <w:p>
       <w:pPr>
         <w:pStyle w:val="BodyText"/>
@@ -4168,8 +4202,8 @@
         <w:t xml:space="preserve">, 47(185): 6–18.</w:t>
       </w:r>
     </w:p>
-    <w:bookmarkEnd w:id="69"/>
-    <w:bookmarkStart w:id="71" w:name="ref-Dafoe2014"/>
+    <w:bookmarkEnd w:id="67"/>
+    <w:bookmarkStart w:id="69" w:name="ref-Dafoe2014"/>
     <w:p>
       <w:pPr>
         <w:pStyle w:val="BodyText"/>
@@ -4192,7 +4226,7 @@
       <w:r>
         <w:t xml:space="preserve"> </w:t>
       </w:r>
-      <w:hyperlink r:id="rId70">
+      <w:hyperlink r:id="rId68">
         <w:r>
           <w:rPr>
             <w:rStyle w:val="Hyperlink"/>
@@ -4204,14 +4238,58 @@
         <w:t xml:space="preserve">.</w:t>
       </w:r>
     </w:p>
+    <w:bookmarkEnd w:id="69"/>
+    <w:bookmarkStart w:id="70" w:name="ref-Dyson_2000"/>
+    <w:p>
+      <w:pPr>
+        <w:pStyle w:val="BodyText"/>
+      </w:pPr>
+      <w:r>
+        <w:t xml:space="preserve">Dyson, F 2000</w:t>
+      </w:r>
+      <w:r>
+        <w:t xml:space="preserve"> </w:t>
+      </w:r>
+      <w:r>
+        <w:rPr>
+          <w:i/>
+        </w:rPr>
+        <w:t xml:space="preserve">The sun, the genome, and the internet</w:t>
+      </w:r>
+      <w:r>
+        <w:t xml:space="preserve">. New york public library lectures in humanities. Oxford University Press.</w:t>
+      </w:r>
+    </w:p>
+    <w:bookmarkEnd w:id="70"/>
+    <w:bookmarkStart w:id="71" w:name="ref-dyson2012science"/>
+    <w:p>
+      <w:pPr>
+        <w:pStyle w:val="BodyText"/>
+      </w:pPr>
+      <w:r>
+        <w:t xml:space="preserve">Dyson, F J 2012 Is science mostly driven by ideas or by tools?,</w:t>
+      </w:r>
+      <w:r>
+        <w:t xml:space="preserve"> </w:t>
+      </w:r>
+      <w:r>
+        <w:rPr>
+          <w:i/>
+        </w:rPr>
+        <w:t xml:space="preserve">Science</w:t>
+      </w:r>
+      <w:r>
+        <w:t xml:space="preserve">, 338(6113): 1426–1427.</w:t>
+      </w:r>
+    </w:p>
     <w:bookmarkEnd w:id="71"/>
-    <w:bookmarkStart w:id="72" w:name="ref-Dyson_2000"/>
-    <w:p>
-      <w:pPr>
-        <w:pStyle w:val="BodyText"/>
-      </w:pPr>
-      <w:r>
-        <w:t xml:space="preserve">Dyson, F 2000</w:t>
+    <w:bookmarkStart w:id="73" w:name="ref-Editors_2017"/>
+    <w:p>
+      <w:pPr>
+        <w:pStyle w:val="BodyText"/>
+      </w:pPr>
+      <w:r>
+        <w:t xml:space="preserve">Editors 2017 Extending transparency to code,</w:t>
       </w:r>
       <w:r>
         <w:t xml:space="preserve"> </w:t>
@@ -4220,50 +4298,6 @@
         <w:rPr>
           <w:i/>
         </w:rPr>
-        <w:t xml:space="preserve">The sun, the genome, and the internet</w:t>
-      </w:r>
-      <w:r>
-        <w:t xml:space="preserve">. New york public library lectures in humanities. Oxford University Press.</w:t>
-      </w:r>
-    </w:p>
-    <w:bookmarkEnd w:id="72"/>
-    <w:bookmarkStart w:id="73" w:name="ref-dyson2012science"/>
-    <w:p>
-      <w:pPr>
-        <w:pStyle w:val="BodyText"/>
-      </w:pPr>
-      <w:r>
-        <w:t xml:space="preserve">Dyson, F J 2012 Is science mostly driven by ideas or by tools?,</w:t>
-      </w:r>
-      <w:r>
-        <w:t xml:space="preserve"> </w:t>
-      </w:r>
-      <w:r>
-        <w:rPr>
-          <w:i/>
-        </w:rPr>
-        <w:t xml:space="preserve">Science</w:t>
-      </w:r>
-      <w:r>
-        <w:t xml:space="preserve">, 338(6113): 1426–1427.</w:t>
-      </w:r>
-    </w:p>
-    <w:bookmarkEnd w:id="73"/>
-    <w:bookmarkStart w:id="75" w:name="ref-Editors_2017"/>
-    <w:p>
-      <w:pPr>
-        <w:pStyle w:val="BodyText"/>
-      </w:pPr>
-      <w:r>
-        <w:t xml:space="preserve">Editors 2017 Extending transparency to code,</w:t>
-      </w:r>
-      <w:r>
-        <w:t xml:space="preserve"> </w:t>
-      </w:r>
-      <w:r>
-        <w:rPr>
-          <w:i/>
-        </w:rPr>
         <w:t xml:space="preserve">Nature Neuroscience</w:t>
       </w:r>
       <w:r>
@@ -4272,7 +4306,7 @@
       <w:r>
         <w:t xml:space="preserve"> </w:t>
       </w:r>
-      <w:hyperlink r:id="rId74">
+      <w:hyperlink r:id="rId72">
         <w:r>
           <w:rPr>
             <w:rStyle w:val="Hyperlink"/>
@@ -4284,8 +4318,8 @@
         <w:t xml:space="preserve">.</w:t>
       </w:r>
     </w:p>
-    <w:bookmarkEnd w:id="75"/>
-    <w:bookmarkStart w:id="77" w:name="ref-authorguidelines_JCAA"/>
+    <w:bookmarkEnd w:id="73"/>
+    <w:bookmarkStart w:id="75" w:name="ref-authorguidelines_JCAA"/>
     <w:p>
       <w:pPr>
         <w:pStyle w:val="BodyText"/>
@@ -4308,7 +4342,7 @@
       <w:r>
         <w:t xml:space="preserve"> </w:t>
       </w:r>
-      <w:hyperlink r:id="rId76">
+      <w:hyperlink r:id="rId74">
         <w:r>
           <w:rPr>
             <w:rStyle w:val="Hyperlink"/>
@@ -4323,8 +4357,8 @@
         <w:t xml:space="preserve">[Last accessed 18 December 2018].</w:t>
       </w:r>
     </w:p>
-    <w:bookmarkEnd w:id="77"/>
-    <w:bookmarkStart w:id="79" w:name="ref-Eglen2009"/>
+    <w:bookmarkEnd w:id="75"/>
+    <w:bookmarkStart w:id="77" w:name="ref-Eglen2009"/>
     <w:p>
       <w:pPr>
         <w:pStyle w:val="BodyText"/>
@@ -4347,7 +4381,7 @@
       <w:r>
         <w:t xml:space="preserve"> </w:t>
       </w:r>
-      <w:hyperlink r:id="rId78">
+      <w:hyperlink r:id="rId76">
         <w:r>
           <w:rPr>
             <w:rStyle w:val="Hyperlink"/>
@@ -4359,8 +4393,8 @@
         <w:t xml:space="preserve">.</w:t>
       </w:r>
     </w:p>
-    <w:bookmarkEnd w:id="79"/>
-    <w:bookmarkStart w:id="80" w:name="ref-Fiore_Gartland_2017"/>
+    <w:bookmarkEnd w:id="77"/>
+    <w:bookmarkStart w:id="78" w:name="ref-Fiore_Gartland_2017"/>
     <w:p>
       <w:pPr>
         <w:pStyle w:val="BodyText"/>
@@ -4381,8 +4415,8 @@
         <w:t xml:space="preserve">.</w:t>
       </w:r>
     </w:p>
-    <w:bookmarkEnd w:id="80"/>
-    <w:bookmarkStart w:id="82" w:name="ref-Fuller_2010"/>
+    <w:bookmarkEnd w:id="78"/>
+    <w:bookmarkStart w:id="80" w:name="ref-Fuller_2010"/>
     <w:p>
       <w:pPr>
         <w:pStyle w:val="BodyText"/>
@@ -4405,7 +4439,7 @@
       <w:r>
         <w:t xml:space="preserve"> </w:t>
       </w:r>
-      <w:hyperlink r:id="rId81">
+      <w:hyperlink r:id="rId79">
         <w:r>
           <w:rPr>
             <w:rStyle w:val="Hyperlink"/>
@@ -4417,14 +4451,58 @@
         <w:t xml:space="preserve">.</w:t>
       </w:r>
     </w:p>
+    <w:bookmarkEnd w:id="80"/>
+    <w:bookmarkStart w:id="81" w:name="ref-Galison_1997"/>
+    <w:p>
+      <w:pPr>
+        <w:pStyle w:val="BodyText"/>
+      </w:pPr>
+      <w:r>
+        <w:t xml:space="preserve">Galison, P 1997</w:t>
+      </w:r>
+      <w:r>
+        <w:t xml:space="preserve"> </w:t>
+      </w:r>
+      <w:r>
+        <w:rPr>
+          <w:i/>
+        </w:rPr>
+        <w:t xml:space="preserve">Image and logic: A material culture of microphysics</w:t>
+      </w:r>
+      <w:r>
+        <w:t xml:space="preserve">. University of Chicago Press.</w:t>
+      </w:r>
+    </w:p>
+    <w:bookmarkEnd w:id="81"/>
+    <w:bookmarkStart w:id="82" w:name="ref-gieryn1999cultural"/>
+    <w:p>
+      <w:pPr>
+        <w:pStyle w:val="BodyText"/>
+      </w:pPr>
+      <w:r>
+        <w:t xml:space="preserve">Gieryn, T F 1999</w:t>
+      </w:r>
+      <w:r>
+        <w:t xml:space="preserve"> </w:t>
+      </w:r>
+      <w:r>
+        <w:rPr>
+          <w:i/>
+        </w:rPr>
+        <w:t xml:space="preserve">Cultural boundaries of science: Credibility on the line</w:t>
+      </w:r>
+      <w:r>
+        <w:t xml:space="preserve">. University of Chicago Press.</w:t>
+      </w:r>
+    </w:p>
     <w:bookmarkEnd w:id="82"/>
-    <w:bookmarkStart w:id="83" w:name="ref-Galison_1997"/>
-    <w:p>
-      <w:pPr>
-        <w:pStyle w:val="BodyText"/>
-      </w:pPr>
-      <w:r>
-        <w:t xml:space="preserve">Galison, P 1997</w:t>
+    <w:bookmarkStart w:id="83" w:name="ref-harris2012interfacing"/>
+    <w:p>
+      <w:pPr>
+        <w:pStyle w:val="BodyText"/>
+      </w:pPr>
+      <w:r>
+        <w:t xml:space="preserve">Harris, T M 2012 Interfacing archaeology and the world of citizen sensors: Exploring the impact of neogeography and volunteered geographic information on an authenticated archaeology,</w:t>
       </w:r>
       <w:r>
         <w:t xml:space="preserve"> </w:t>
@@ -4433,20 +4511,20 @@
         <w:rPr>
           <w:i/>
         </w:rPr>
-        <w:t xml:space="preserve">Image and logic: A material culture of microphysics</w:t>
-      </w:r>
-      <w:r>
-        <w:t xml:space="preserve">. University of Chicago Press.</w:t>
+        <w:t xml:space="preserve">World Archaeology</w:t>
+      </w:r>
+      <w:r>
+        <w:t xml:space="preserve">, 44(4): 580–591.</w:t>
       </w:r>
     </w:p>
     <w:bookmarkEnd w:id="83"/>
-    <w:bookmarkStart w:id="84" w:name="ref-gieryn1999cultural"/>
-    <w:p>
-      <w:pPr>
-        <w:pStyle w:val="BodyText"/>
-      </w:pPr>
-      <w:r>
-        <w:t xml:space="preserve">Gieryn, T F 1999</w:t>
+    <w:bookmarkStart w:id="85" w:name="ref-Härke_2002"/>
+    <w:p>
+      <w:pPr>
+        <w:pStyle w:val="BodyText"/>
+      </w:pPr>
+      <w:r>
+        <w:t xml:space="preserve">Härke, H 2002 Interdisciplinarity and the archaeological study of death,</w:t>
       </w:r>
       <w:r>
         <w:t xml:space="preserve"> </w:t>
@@ -4455,50 +4533,6 @@
         <w:rPr>
           <w:i/>
         </w:rPr>
-        <w:t xml:space="preserve">Cultural boundaries of science: Credibility on the line</w:t>
-      </w:r>
-      <w:r>
-        <w:t xml:space="preserve">. University of Chicago Press.</w:t>
-      </w:r>
-    </w:p>
-    <w:bookmarkEnd w:id="84"/>
-    <w:bookmarkStart w:id="85" w:name="ref-harris2012interfacing"/>
-    <w:p>
-      <w:pPr>
-        <w:pStyle w:val="BodyText"/>
-      </w:pPr>
-      <w:r>
-        <w:t xml:space="preserve">Harris, T M 2012 Interfacing archaeology and the world of citizen sensors: Exploring the impact of neogeography and volunteered geographic information on an authenticated archaeology,</w:t>
-      </w:r>
-      <w:r>
-        <w:t xml:space="preserve"> </w:t>
-      </w:r>
-      <w:r>
-        <w:rPr>
-          <w:i/>
-        </w:rPr>
-        <w:t xml:space="preserve">World Archaeology</w:t>
-      </w:r>
-      <w:r>
-        <w:t xml:space="preserve">, 44(4): 580–591.</w:t>
-      </w:r>
-    </w:p>
-    <w:bookmarkEnd w:id="85"/>
-    <w:bookmarkStart w:id="87" w:name="ref-Härke_2002"/>
-    <w:p>
-      <w:pPr>
-        <w:pStyle w:val="BodyText"/>
-      </w:pPr>
-      <w:r>
-        <w:t xml:space="preserve">Härke, H 2002 Interdisciplinarity and the archaeological study of death,</w:t>
-      </w:r>
-      <w:r>
-        <w:t xml:space="preserve"> </w:t>
-      </w:r>
-      <w:r>
-        <w:rPr>
-          <w:i/>
-        </w:rPr>
         <w:t xml:space="preserve">Mortality</w:t>
       </w:r>
       <w:r>
@@ -4507,7 +4541,7 @@
       <w:r>
         <w:t xml:space="preserve"> </w:t>
       </w:r>
-      <w:hyperlink r:id="rId86">
+      <w:hyperlink r:id="rId84">
         <w:r>
           <w:rPr>
             <w:rStyle w:val="Hyperlink"/>
@@ -4519,8 +4553,8 @@
         <w:t xml:space="preserve">.</w:t>
       </w:r>
     </w:p>
-    <w:bookmarkEnd w:id="87"/>
-    <w:bookmarkStart w:id="88" w:name="ref-henrich2007dual"/>
+    <w:bookmarkEnd w:id="85"/>
+    <w:bookmarkStart w:id="86" w:name="ref-henrich2007dual"/>
     <w:p>
       <w:pPr>
         <w:pStyle w:val="BodyText"/>
@@ -4541,8 +4575,8 @@
         <w:t xml:space="preserve">.</w:t>
       </w:r>
     </w:p>
-    <w:bookmarkEnd w:id="88"/>
-    <w:bookmarkStart w:id="90" w:name="ref-hoel_ontological_2013"/>
+    <w:bookmarkEnd w:id="86"/>
+    <w:bookmarkStart w:id="88" w:name="ref-hoel_ontological_2013"/>
     <w:p>
       <w:pPr>
         <w:pStyle w:val="BodyText"/>
@@ -4565,7 +4599,7 @@
       <w:r>
         <w:t xml:space="preserve"> </w:t>
       </w:r>
-      <w:hyperlink r:id="rId89">
+      <w:hyperlink r:id="rId87">
         <w:r>
           <w:rPr>
             <w:rStyle w:val="Hyperlink"/>
@@ -4577,8 +4611,8 @@
         <w:t xml:space="preserve">.</w:t>
       </w:r>
     </w:p>
-    <w:bookmarkEnd w:id="90"/>
-    <w:bookmarkStart w:id="91" w:name="ref-howey2016detecting"/>
+    <w:bookmarkEnd w:id="88"/>
+    <w:bookmarkStart w:id="89" w:name="ref-howey2016detecting"/>
     <w:p>
       <w:pPr>
         <w:pStyle w:val="BodyText"/>
@@ -4599,8 +4633,8 @@
         <w:t xml:space="preserve">, 11(9): e0162062.</w:t>
       </w:r>
     </w:p>
-    <w:bookmarkEnd w:id="91"/>
-    <w:bookmarkStart w:id="93" w:name="ref-Hugget_2015"/>
+    <w:bookmarkEnd w:id="89"/>
+    <w:bookmarkStart w:id="91" w:name="ref-Hugget_2015"/>
     <w:p>
       <w:pPr>
         <w:pStyle w:val="BodyText"/>
@@ -4623,7 +4657,7 @@
       <w:r>
         <w:t xml:space="preserve"> </w:t>
       </w:r>
-      <w:hyperlink r:id="rId92">
+      <w:hyperlink r:id="rId90">
         <w:r>
           <w:rPr>
             <w:rStyle w:val="Hyperlink"/>
@@ -4635,8 +4669,8 @@
         <w:t xml:space="preserve">.</w:t>
       </w:r>
     </w:p>
-    <w:bookmarkEnd w:id="93"/>
-    <w:bookmarkStart w:id="95" w:name="ref-Huvila_2018"/>
+    <w:bookmarkEnd w:id="91"/>
+    <w:bookmarkStart w:id="93" w:name="ref-Huvila_2018"/>
     <w:p>
       <w:pPr>
         <w:pStyle w:val="BodyText"/>
@@ -4659,7 +4693,7 @@
       <w:r>
         <w:t xml:space="preserve"> </w:t>
       </w:r>
-      <w:hyperlink r:id="rId94">
+      <w:hyperlink r:id="rId92">
         <w:r>
           <w:rPr>
             <w:rStyle w:val="Hyperlink"/>
@@ -4671,8 +4705,8 @@
         <w:t xml:space="preserve">.</w:t>
       </w:r>
     </w:p>
-    <w:bookmarkEnd w:id="95"/>
-    <w:bookmarkStart w:id="97" w:name="ref-Ince2012"/>
+    <w:bookmarkEnd w:id="93"/>
+    <w:bookmarkStart w:id="95" w:name="ref-Ince2012"/>
     <w:p>
       <w:pPr>
         <w:pStyle w:val="BodyText"/>
@@ -4695,7 +4729,7 @@
       <w:r>
         <w:t xml:space="preserve"> </w:t>
       </w:r>
-      <w:hyperlink r:id="rId96">
+      <w:hyperlink r:id="rId94">
         <w:r>
           <w:rPr>
             <w:rStyle w:val="Hyperlink"/>
@@ -4707,8 +4741,8 @@
         <w:t xml:space="preserve">.</w:t>
       </w:r>
     </w:p>
-    <w:bookmarkEnd w:id="97"/>
-    <w:bookmarkStart w:id="99" w:name="ref-Ioannidis_Stanley_Doucouliagos_2017"/>
+    <w:bookmarkEnd w:id="95"/>
+    <w:bookmarkStart w:id="97" w:name="ref-Ioannidis_Stanley_Doucouliagos_2017"/>
     <w:p>
       <w:pPr>
         <w:pStyle w:val="BodyText"/>
@@ -4731,7 +4765,7 @@
       <w:r>
         <w:t xml:space="preserve"> </w:t>
       </w:r>
-      <w:hyperlink r:id="rId98">
+      <w:hyperlink r:id="rId96">
         <w:r>
           <w:rPr>
             <w:rStyle w:val="Hyperlink"/>
@@ -4743,8 +4777,8 @@
         <w:t xml:space="preserve">.</w:t>
       </w:r>
     </w:p>
-    <w:bookmarkEnd w:id="99"/>
-    <w:bookmarkStart w:id="100" w:name="ref-jones2013git"/>
+    <w:bookmarkEnd w:id="97"/>
+    <w:bookmarkStart w:id="98" w:name="ref-jones2013git"/>
     <w:p>
       <w:pPr>
         <w:pStyle w:val="BodyText"/>
@@ -4765,8 +4799,8 @@
         <w:t xml:space="preserve">, 21(1): 6–7.</w:t>
       </w:r>
     </w:p>
-    <w:bookmarkEnd w:id="100"/>
-    <w:bookmarkStart w:id="101" w:name="ref-keron_use_2015"/>
+    <w:bookmarkEnd w:id="98"/>
+    <w:bookmarkStart w:id="99" w:name="ref-keron_use_2015"/>
     <w:p>
       <w:pPr>
         <w:pStyle w:val="BodyText"/>
@@ -4791,8 +4825,8 @@
         <w:t xml:space="preserve">PhD thesis. University of Western Ontario.</w:t>
       </w:r>
     </w:p>
-    <w:bookmarkEnd w:id="101"/>
-    <w:bookmarkStart w:id="103" w:name="ref-Kidwell_et_al_2016"/>
+    <w:bookmarkEnd w:id="99"/>
+    <w:bookmarkStart w:id="101" w:name="ref-Kidwell_et_al_2016"/>
     <w:p>
       <w:pPr>
         <w:pStyle w:val="BodyText"/>
@@ -4815,7 +4849,7 @@
       <w:r>
         <w:t xml:space="preserve"> </w:t>
       </w:r>
-      <w:hyperlink r:id="rId102">
+      <w:hyperlink r:id="rId100">
         <w:r>
           <w:rPr>
             <w:rStyle w:val="Hyperlink"/>
@@ -4827,8 +4861,8 @@
         <w:t xml:space="preserve">.</w:t>
       </w:r>
     </w:p>
-    <w:bookmarkEnd w:id="103"/>
-    <w:bookmarkStart w:id="104" w:name="ref-king1995replication"/>
+    <w:bookmarkEnd w:id="101"/>
+    <w:bookmarkStart w:id="102" w:name="ref-king1995replication"/>
     <w:p>
       <w:pPr>
         <w:pStyle w:val="BodyText"/>
@@ -4849,8 +4883,8 @@
         <w:t xml:space="preserve">, 28(03): 444–452.</w:t>
       </w:r>
     </w:p>
-    <w:bookmarkEnd w:id="104"/>
-    <w:bookmarkStart w:id="106" w:name="ref-Koerner_2018"/>
+    <w:bookmarkEnd w:id="102"/>
+    <w:bookmarkStart w:id="104" w:name="ref-Koerner_2018"/>
     <w:p>
       <w:pPr>
         <w:pStyle w:val="BodyText"/>
@@ -4873,7 +4907,7 @@
       <w:r>
         <w:t xml:space="preserve"> </w:t>
       </w:r>
-      <w:hyperlink r:id="rId105">
+      <w:hyperlink r:id="rId103">
         <w:r>
           <w:rPr>
             <w:rStyle w:val="Hyperlink"/>
@@ -4885,8 +4919,8 @@
         <w:t xml:space="preserve">.</w:t>
       </w:r>
     </w:p>
-    <w:bookmarkEnd w:id="106"/>
-    <w:bookmarkStart w:id="107" w:name="ref-Kuhn_1962"/>
+    <w:bookmarkEnd w:id="104"/>
+    <w:bookmarkStart w:id="105" w:name="ref-Kuhn_1962"/>
     <w:p>
       <w:pPr>
         <w:pStyle w:val="BodyText"/>
@@ -4907,8 +4941,8 @@
         <w:t xml:space="preserve">. University of Chicago Press.</w:t>
       </w:r>
     </w:p>
-    <w:bookmarkEnd w:id="107"/>
-    <w:bookmarkStart w:id="109" w:name="ref-Kurtz_Eichhorn_Accomazzi_Grant_Demleitner_Henneken_Murray_2005"/>
+    <w:bookmarkEnd w:id="105"/>
+    <w:bookmarkStart w:id="107" w:name="ref-Kurtz_Eichhorn_Accomazzi_Grant_Demleitner_Henneken_Murray_2005"/>
     <w:p>
       <w:pPr>
         <w:pStyle w:val="BodyText"/>
@@ -4931,7 +4965,7 @@
       <w:r>
         <w:t xml:space="preserve"> </w:t>
       </w:r>
-      <w:hyperlink r:id="rId108">
+      <w:hyperlink r:id="rId106">
         <w:r>
           <w:rPr>
             <w:rStyle w:val="Hyperlink"/>
@@ -4943,8 +4977,8 @@
         <w:t xml:space="preserve">.</w:t>
       </w:r>
     </w:p>
-    <w:bookmarkEnd w:id="109"/>
-    <w:bookmarkStart w:id="111" w:name="ref-LeVeque2012"/>
+    <w:bookmarkEnd w:id="107"/>
+    <w:bookmarkStart w:id="109" w:name="ref-LeVeque2012"/>
     <w:p>
       <w:pPr>
         <w:pStyle w:val="BodyText"/>
@@ -4967,7 +5001,7 @@
       <w:r>
         <w:t xml:space="preserve"> </w:t>
       </w:r>
-      <w:hyperlink r:id="rId110">
+      <w:hyperlink r:id="rId108">
         <w:r>
           <w:rPr>
             <w:rStyle w:val="Hyperlink"/>
@@ -4979,8 +5013,8 @@
         <w:t xml:space="preserve">.</w:t>
       </w:r>
     </w:p>
-    <w:bookmarkEnd w:id="111"/>
-    <w:bookmarkStart w:id="112" w:name="ref-markowetz2015five"/>
+    <w:bookmarkEnd w:id="109"/>
+    <w:bookmarkStart w:id="110" w:name="ref-markowetz2015five"/>
     <w:p>
       <w:pPr>
         <w:pStyle w:val="BodyText"/>
@@ -5001,8 +5035,8 @@
         <w:t xml:space="preserve">, 16:.</w:t>
       </w:r>
     </w:p>
-    <w:bookmarkEnd w:id="112"/>
-    <w:bookmarkStart w:id="114" w:name="ref-Marwick2017"/>
+    <w:bookmarkEnd w:id="110"/>
+    <w:bookmarkStart w:id="112" w:name="ref-Marwick2017"/>
     <w:p>
       <w:pPr>
         <w:pStyle w:val="BodyText"/>
@@ -5025,7 +5059,7 @@
       <w:r>
         <w:t xml:space="preserve"> </w:t>
       </w:r>
-      <w:hyperlink r:id="rId113">
+      <w:hyperlink r:id="rId111">
         <w:r>
           <w:rPr>
             <w:rStyle w:val="Hyperlink"/>
@@ -5037,8 +5071,8 @@
         <w:t xml:space="preserve">.</w:t>
       </w:r>
     </w:p>
-    <w:bookmarkEnd w:id="114"/>
-    <w:bookmarkStart w:id="116" w:name="ref-marwick_standard_2018"/>
+    <w:bookmarkEnd w:id="112"/>
+    <w:bookmarkStart w:id="114" w:name="ref-marwick_standard_2018"/>
     <w:p>
       <w:pPr>
         <w:pStyle w:val="BodyText"/>
@@ -5061,7 +5095,7 @@
       <w:r>
         <w:t xml:space="preserve"> </w:t>
       </w:r>
-      <w:hyperlink r:id="rId115">
+      <w:hyperlink r:id="rId113">
         <w:r>
           <w:rPr>
             <w:rStyle w:val="Hyperlink"/>
@@ -5073,14 +5107,58 @@
         <w:t xml:space="preserve">.</w:t>
       </w:r>
     </w:p>
+    <w:bookmarkEnd w:id="114"/>
+    <w:bookmarkStart w:id="115" w:name="ref-marwick2018packaging"/>
+    <w:p>
+      <w:pPr>
+        <w:pStyle w:val="BodyText"/>
+      </w:pPr>
+      <w:r>
+        <w:t xml:space="preserve">Marwick, B, Boettiger, C and Mullen, L 2018 Packaging data analytical work reproducibly using r (and friends),</w:t>
+      </w:r>
+      <w:r>
+        <w:t xml:space="preserve"> </w:t>
+      </w:r>
+      <w:r>
+        <w:rPr>
+          <w:i/>
+        </w:rPr>
+        <w:t xml:space="preserve">The American Statistician</w:t>
+      </w:r>
+      <w:r>
+        <w:t xml:space="preserve">, 72(1): 80–88.</w:t>
+      </w:r>
+    </w:p>
+    <w:bookmarkEnd w:id="115"/>
+    <w:bookmarkStart w:id="116" w:name="ref-masterman1970does"/>
+    <w:p>
+      <w:pPr>
+        <w:pStyle w:val="BodyText"/>
+      </w:pPr>
+      <w:r>
+        <w:t xml:space="preserve">Masterman, M 1970 The nature of a paradigm. In: Musgrave, A. and others (eds.)</w:t>
+      </w:r>
+      <w:r>
+        <w:t xml:space="preserve"> </w:t>
+      </w:r>
+      <w:r>
+        <w:rPr>
+          <w:i/>
+        </w:rPr>
+        <w:t xml:space="preserve">Criticism and the growth of knowledge: Volume 4: Proceedings of the international colloquium in the philosophy of science, london, 1965</w:t>
+      </w:r>
+      <w:r>
+        <w:t xml:space="preserve">. Cambridge University Press. pp. 59–89.</w:t>
+      </w:r>
+    </w:p>
     <w:bookmarkEnd w:id="116"/>
-    <w:bookmarkStart w:id="117" w:name="ref-marwick2018packaging"/>
-    <w:p>
-      <w:pPr>
-        <w:pStyle w:val="BodyText"/>
-      </w:pPr>
-      <w:r>
-        <w:t xml:space="preserve">Marwick, B, Boettiger, C and Mullen, L 2018 Packaging data analytical work reproducibly using r (and friends),</w:t>
+    <w:bookmarkStart w:id="118" w:name="ref-McAnany_Rowe_2015"/>
+    <w:p>
+      <w:pPr>
+        <w:pStyle w:val="BodyText"/>
+      </w:pPr>
+      <w:r>
+        <w:t xml:space="preserve">McAnany, P A and Rowe, S M 2015 Re-visiting the field: Collaborative archaeology as paradigm shift,</w:t>
       </w:r>
       <w:r>
         <w:t xml:space="preserve"> </w:t>
@@ -5089,50 +5167,6 @@
         <w:rPr>
           <w:i/>
         </w:rPr>
-        <w:t xml:space="preserve">The American Statistician</w:t>
-      </w:r>
-      <w:r>
-        <w:t xml:space="preserve">, 72(1): 80–88.</w:t>
-      </w:r>
-    </w:p>
-    <w:bookmarkEnd w:id="117"/>
-    <w:bookmarkStart w:id="118" w:name="ref-masterman1970does"/>
-    <w:p>
-      <w:pPr>
-        <w:pStyle w:val="BodyText"/>
-      </w:pPr>
-      <w:r>
-        <w:t xml:space="preserve">Masterman, M 1970 The nature of a paradigm. In: Musgrave, A. and others (eds.)</w:t>
-      </w:r>
-      <w:r>
-        <w:t xml:space="preserve"> </w:t>
-      </w:r>
-      <w:r>
-        <w:rPr>
-          <w:i/>
-        </w:rPr>
-        <w:t xml:space="preserve">Criticism and the growth of knowledge: Volume 4: Proceedings of the international colloquium in the philosophy of science, london, 1965</w:t>
-      </w:r>
-      <w:r>
-        <w:t xml:space="preserve">. Cambridge University Press. pp. 59–89.</w:t>
-      </w:r>
-    </w:p>
-    <w:bookmarkEnd w:id="118"/>
-    <w:bookmarkStart w:id="120" w:name="ref-McAnany_Rowe_2015"/>
-    <w:p>
-      <w:pPr>
-        <w:pStyle w:val="BodyText"/>
-      </w:pPr>
-      <w:r>
-        <w:t xml:space="preserve">McAnany, P A and Rowe, S M 2015 Re-visiting the field: Collaborative archaeology as paradigm shift,</w:t>
-      </w:r>
-      <w:r>
-        <w:t xml:space="preserve"> </w:t>
-      </w:r>
-      <w:r>
-        <w:rPr>
-          <w:i/>
-        </w:rPr>
         <w:t xml:space="preserve">Journal of Field Archaeology</w:t>
       </w:r>
       <w:r>
@@ -5141,7 +5175,7 @@
       <w:r>
         <w:t xml:space="preserve"> </w:t>
       </w:r>
-      <w:hyperlink r:id="rId119">
+      <w:hyperlink r:id="rId117">
         <w:r>
           <w:rPr>
             <w:rStyle w:val="Hyperlink"/>
@@ -5153,8 +5187,8 @@
         <w:t xml:space="preserve">.</w:t>
       </w:r>
     </w:p>
-    <w:bookmarkEnd w:id="120"/>
-    <w:bookmarkStart w:id="122" w:name="ref-Meltzer_1979"/>
+    <w:bookmarkEnd w:id="118"/>
+    <w:bookmarkStart w:id="120" w:name="ref-Meltzer_1979"/>
     <w:p>
       <w:pPr>
         <w:pStyle w:val="BodyText"/>
@@ -5177,7 +5211,7 @@
       <w:r>
         <w:t xml:space="preserve"> </w:t>
       </w:r>
-      <w:hyperlink r:id="rId121">
+      <w:hyperlink r:id="rId119">
         <w:r>
           <w:rPr>
             <w:rStyle w:val="Hyperlink"/>
@@ -5189,8 +5223,8 @@
         <w:t xml:space="preserve">.</w:t>
       </w:r>
     </w:p>
-    <w:bookmarkEnd w:id="122"/>
-    <w:bookmarkStart w:id="124" w:name="ref-Miguel2014"/>
+    <w:bookmarkEnd w:id="120"/>
+    <w:bookmarkStart w:id="122" w:name="ref-Miguel2014"/>
     <w:p>
       <w:pPr>
         <w:pStyle w:val="BodyText"/>
@@ -5213,7 +5247,7 @@
       <w:r>
         <w:t xml:space="preserve"> </w:t>
       </w:r>
-      <w:hyperlink r:id="rId123">
+      <w:hyperlink r:id="rId121">
         <w:r>
           <w:rPr>
             <w:rStyle w:val="Hyperlink"/>
@@ -5225,14 +5259,58 @@
         <w:t xml:space="preserve">.</w:t>
       </w:r>
     </w:p>
+    <w:bookmarkEnd w:id="122"/>
+    <w:bookmarkStart w:id="123" w:name="ref-Mitchell2012"/>
+    <w:p>
+      <w:pPr>
+        <w:pStyle w:val="BodyText"/>
+      </w:pPr>
+      <w:r>
+        <w:t xml:space="preserve">Mitchell, I M, LeVeque, R J and Stodden, V 2012 Reproducible research for scientific computing: Tools and strategies for changing the culture,</w:t>
+      </w:r>
+      <w:r>
+        <w:t xml:space="preserve"> </w:t>
+      </w:r>
+      <w:r>
+        <w:rPr>
+          <w:i/>
+        </w:rPr>
+        <w:t xml:space="preserve">Computing in Science and Engineering</w:t>
+      </w:r>
+      <w:r>
+        <w:t xml:space="preserve">, 14(4): 13–17.</w:t>
+      </w:r>
+    </w:p>
+    <w:bookmarkEnd w:id="123"/>
+    <w:bookmarkStart w:id="124" w:name="ref-molyneaux2013cultural"/>
+    <w:p>
+      <w:pPr>
+        <w:pStyle w:val="BodyText"/>
+      </w:pPr>
+      <w:r>
+        <w:t xml:space="preserve">Molyneaux, B L 2013</w:t>
+      </w:r>
+      <w:r>
+        <w:t xml:space="preserve"> </w:t>
+      </w:r>
+      <w:r>
+        <w:rPr>
+          <w:i/>
+        </w:rPr>
+        <w:t xml:space="preserve">The cultural life of images: Visual representation in archaeology</w:t>
+      </w:r>
+      <w:r>
+        <w:t xml:space="preserve">. Routledge.</w:t>
+      </w:r>
+    </w:p>
     <w:bookmarkEnd w:id="124"/>
-    <w:bookmarkStart w:id="125" w:name="ref-Mitchell2012"/>
-    <w:p>
-      <w:pPr>
-        <w:pStyle w:val="BodyText"/>
-      </w:pPr>
-      <w:r>
-        <w:t xml:space="preserve">Mitchell, I M, LeVeque, R J and Stodden, V 2012 Reproducible research for scientific computing: Tools and strategies for changing the culture,</w:t>
+    <w:bookmarkStart w:id="125" w:name="ref-Montelius_1899"/>
+    <w:p>
+      <w:pPr>
+        <w:pStyle w:val="BodyText"/>
+      </w:pPr>
+      <w:r>
+        <w:t xml:space="preserve">Montelius, O 1899 Typologien eller utvecklingsläran tillämpad på det menskliga arbetet,</w:t>
       </w:r>
       <w:r>
         <w:t xml:space="preserve"> </w:t>
@@ -5241,20 +5319,20 @@
         <w:rPr>
           <w:i/>
         </w:rPr>
-        <w:t xml:space="preserve">Computing in Science and Engineering</w:t>
-      </w:r>
-      <w:r>
-        <w:t xml:space="preserve">, 14(4): 13–17.</w:t>
+        <w:t xml:space="preserve">Svenska Fornminnesföreningens Tidskrift</w:t>
+      </w:r>
+      <w:r>
+        <w:t xml:space="preserve">, (10): 237–268.</w:t>
       </w:r>
     </w:p>
     <w:bookmarkEnd w:id="125"/>
-    <w:bookmarkStart w:id="126" w:name="ref-molyneaux2013cultural"/>
-    <w:p>
-      <w:pPr>
-        <w:pStyle w:val="BodyText"/>
-      </w:pPr>
-      <w:r>
-        <w:t xml:space="preserve">Molyneaux, B L 2013</w:t>
+    <w:bookmarkStart w:id="126" w:name="ref-noble2009quick"/>
+    <w:p>
+      <w:pPr>
+        <w:pStyle w:val="BodyText"/>
+      </w:pPr>
+      <w:r>
+        <w:t xml:space="preserve">Noble, W S 2009 A quick guide to organizing computational biology projects,</w:t>
       </w:r>
       <w:r>
         <w:t xml:space="preserve"> </w:t>
@@ -5263,20 +5341,20 @@
         <w:rPr>
           <w:i/>
         </w:rPr>
-        <w:t xml:space="preserve">The cultural life of images: Visual representation in archaeology</w:t>
-      </w:r>
-      <w:r>
-        <w:t xml:space="preserve">. Routledge.</w:t>
+        <w:t xml:space="preserve">PLoS computational biology</w:t>
+      </w:r>
+      <w:r>
+        <w:t xml:space="preserve">, 5(7): e1000424.</w:t>
       </w:r>
     </w:p>
     <w:bookmarkEnd w:id="126"/>
-    <w:bookmarkStart w:id="127" w:name="ref-noble2009quick"/>
-    <w:p>
-      <w:pPr>
-        <w:pStyle w:val="BodyText"/>
-      </w:pPr>
-      <w:r>
-        <w:t xml:space="preserve">Noble, W S 2009 A quick guide to organizing computational biology projects,</w:t>
+    <w:bookmarkStart w:id="128" w:name="ref-Nosek_et_al_2015"/>
+    <w:p>
+      <w:pPr>
+        <w:pStyle w:val="BodyText"/>
+      </w:pPr>
+      <w:r>
+        <w:t xml:space="preserve">Nosek, B A, Alter, G, Banks, G C, Borsboom, D, Bowman, S D, Breckler, S J, Buck, S, Chambers, C D, Chin, G, Christensen, G and al. 2015a Promoting an open research culture: Author guidelines for journals could help to promote transparency, openness, and reproducibility,</w:t>
       </w:r>
       <w:r>
         <w:t xml:space="preserve"> </w:t>
@@ -5285,28 +5363,6 @@
         <w:rPr>
           <w:i/>
         </w:rPr>
-        <w:t xml:space="preserve">PLoS computational biology</w:t>
-      </w:r>
-      <w:r>
-        <w:t xml:space="preserve">, 5(7): e1000424.</w:t>
-      </w:r>
-    </w:p>
-    <w:bookmarkEnd w:id="127"/>
-    <w:bookmarkStart w:id="129" w:name="ref-Nosek_et_al_2015"/>
-    <w:p>
-      <w:pPr>
-        <w:pStyle w:val="BodyText"/>
-      </w:pPr>
-      <w:r>
-        <w:t xml:space="preserve">Nosek, B A, Alter, G, Banks, G C, Borsboom, D, Bowman, S D, Breckler, S J, Buck, S, Chambers, C D, Chin, G, Christensen, G and al. 2015a Promoting an open research culture: Author guidelines for journals could help to promote transparency, openness, and reproducibility,</w:t>
-      </w:r>
-      <w:r>
-        <w:t xml:space="preserve"> </w:t>
-      </w:r>
-      <w:r>
-        <w:rPr>
-          <w:i/>
-        </w:rPr>
         <w:t xml:space="preserve">Science (New York, N.Y.)</w:t>
       </w:r>
       <w:r>
@@ -5315,7 +5371,7 @@
       <w:r>
         <w:t xml:space="preserve"> </w:t>
       </w:r>
-      <w:hyperlink r:id="rId128">
+      <w:hyperlink r:id="rId127">
         <w:r>
           <w:rPr>
             <w:rStyle w:val="Hyperlink"/>
@@ -5327,14 +5383,36 @@
         <w:t xml:space="preserve">.</w:t>
       </w:r>
     </w:p>
+    <w:bookmarkEnd w:id="128"/>
+    <w:bookmarkStart w:id="129" w:name="ref-nosek2015promoting"/>
+    <w:p>
+      <w:pPr>
+        <w:pStyle w:val="BodyText"/>
+      </w:pPr>
+      <w:r>
+        <w:t xml:space="preserve">Nosek, B, Alter, G, Banks, G, Borsboom, D, Bowman, S, Breckler, S, Buck, S, Chambers, C, Chin, G, Christensen, G and others 2015b Promoting an open research culture: Author guidelines for journals could help to promote transparency, openness, and reproducibility,</w:t>
+      </w:r>
+      <w:r>
+        <w:t xml:space="preserve"> </w:t>
+      </w:r>
+      <w:r>
+        <w:rPr>
+          <w:i/>
+        </w:rPr>
+        <w:t xml:space="preserve">Science (New York, NY)</w:t>
+      </w:r>
+      <w:r>
+        <w:t xml:space="preserve">, 348(6242): 1422.</w:t>
+      </w:r>
+    </w:p>
     <w:bookmarkEnd w:id="129"/>
-    <w:bookmarkStart w:id="130" w:name="ref-nosek2015promoting"/>
-    <w:p>
-      <w:pPr>
-        <w:pStyle w:val="BodyText"/>
-      </w:pPr>
-      <w:r>
-        <w:t xml:space="preserve">Nosek, B, Alter, G, Banks, G, Borsboom, D, Bowman, S, Breckler, S, Buck, S, Chambers, C, Chin, G, Christensen, G and others 2015b Promoting an open research culture: Author guidelines for journals could help to promote transparency, openness, and reproducibility,</w:t>
+    <w:bookmarkStart w:id="130" w:name="ref-Chrysanthi_2012"/>
+    <w:p>
+      <w:pPr>
+        <w:pStyle w:val="BodyText"/>
+      </w:pPr>
+      <w:r>
+        <w:t xml:space="preserve">Papadopoulos, C, Chrysanthi, A and Murietta-Flores, P 2012 Archaeological computing: Towards prosthesis or amputation? In: Chrysanthi, A., Murietta-Flores, P., and Papadopoulos, C. (eds.)</w:t>
       </w:r>
       <w:r>
         <w:t xml:space="preserve"> </w:t>
@@ -5343,20 +5421,20 @@
         <w:rPr>
           <w:i/>
         </w:rPr>
-        <w:t xml:space="preserve">Science (New York, NY)</w:t>
-      </w:r>
-      <w:r>
-        <w:t xml:space="preserve">, 348(6242): 1422.</w:t>
+        <w:t xml:space="preserve">Thinking beyond the tool. Archaeological computingand the interpretive process</w:t>
+      </w:r>
+      <w:r>
+        <w:t xml:space="preserve">. BAR internat. Ser. Oxford: Archeopress.</w:t>
       </w:r>
     </w:p>
     <w:bookmarkEnd w:id="130"/>
-    <w:bookmarkStart w:id="131" w:name="ref-Chrysanthi_2012"/>
-    <w:p>
-      <w:pPr>
-        <w:pStyle w:val="BodyText"/>
-      </w:pPr>
-      <w:r>
-        <w:t xml:space="preserve">Papadopoulos, C, Chrysanthi, A and Murietta-Flores, P 2012 Archaeological computing: Towards prosthesis or amputation? In: Chrysanthi, A., Murietta-Flores, P., and Papadopoulos, C. (eds.)</w:t>
+    <w:bookmarkStart w:id="131" w:name="ref-pearson1998beginning"/>
+    <w:p>
+      <w:pPr>
+        <w:pStyle w:val="BodyText"/>
+      </w:pPr>
+      <w:r>
+        <w:t xml:space="preserve">Pearson, M P 1998 The beginning of wisdom,</w:t>
       </w:r>
       <w:r>
         <w:t xml:space="preserve"> </w:t>
@@ -5365,20 +5443,20 @@
         <w:rPr>
           <w:i/>
         </w:rPr>
-        <w:t xml:space="preserve">Thinking beyond the tool. Archaeological computingand the interpretive process</w:t>
-      </w:r>
-      <w:r>
-        <w:t xml:space="preserve">. BAR internat. Ser. Oxford: Archeopress.</w:t>
+        <w:t xml:space="preserve">Antiquity</w:t>
+      </w:r>
+      <w:r>
+        <w:t xml:space="preserve">, 72(277): 680–686.</w:t>
       </w:r>
     </w:p>
     <w:bookmarkEnd w:id="131"/>
-    <w:bookmarkStart w:id="132" w:name="ref-pearson1998beginning"/>
-    <w:p>
-      <w:pPr>
-        <w:pStyle w:val="BodyText"/>
-      </w:pPr>
-      <w:r>
-        <w:t xml:space="preserve">Pearson, M P 1998 The beginning of wisdom,</w:t>
+    <w:bookmarkStart w:id="133" w:name="ref-Peng2009"/>
+    <w:p>
+      <w:pPr>
+        <w:pStyle w:val="BodyText"/>
+      </w:pPr>
+      <w:r>
+        <w:t xml:space="preserve">Peng, R D 2009 Reproducible research and biostatistics,</w:t>
       </w:r>
       <w:r>
         <w:t xml:space="preserve"> </w:t>
@@ -5387,28 +5465,6 @@
         <w:rPr>
           <w:i/>
         </w:rPr>
-        <w:t xml:space="preserve">Antiquity</w:t>
-      </w:r>
-      <w:r>
-        <w:t xml:space="preserve">, 72(277): 680–686.</w:t>
-      </w:r>
-    </w:p>
-    <w:bookmarkEnd w:id="132"/>
-    <w:bookmarkStart w:id="134" w:name="ref-Peng2009"/>
-    <w:p>
-      <w:pPr>
-        <w:pStyle w:val="BodyText"/>
-      </w:pPr>
-      <w:r>
-        <w:t xml:space="preserve">Peng, R D 2009 Reproducible research and biostatistics,</w:t>
-      </w:r>
-      <w:r>
-        <w:t xml:space="preserve"> </w:t>
-      </w:r>
-      <w:r>
-        <w:rPr>
-          <w:i/>
-        </w:rPr>
         <w:t xml:space="preserve">biostatistics</w:t>
       </w:r>
       <w:r>
@@ -5417,7 +5473,7 @@
       <w:r>
         <w:t xml:space="preserve"> </w:t>
       </w:r>
-      <w:hyperlink r:id="rId133">
+      <w:hyperlink r:id="rId132">
         <w:r>
           <w:rPr>
             <w:rStyle w:val="Hyperlink"/>
@@ -5429,14 +5485,36 @@
         <w:t xml:space="preserve">.</w:t>
       </w:r>
     </w:p>
+    <w:bookmarkEnd w:id="133"/>
+    <w:bookmarkStart w:id="134" w:name="ref-peng2011reproducible"/>
+    <w:p>
+      <w:pPr>
+        <w:pStyle w:val="BodyText"/>
+      </w:pPr>
+      <w:r>
+        <w:t xml:space="preserve">Peng, R D 2011 Reproducible research in computational science,</w:t>
+      </w:r>
+      <w:r>
+        <w:t xml:space="preserve"> </w:t>
+      </w:r>
+      <w:r>
+        <w:rPr>
+          <w:i/>
+        </w:rPr>
+        <w:t xml:space="preserve">Science (New York, Ny)</w:t>
+      </w:r>
+      <w:r>
+        <w:t xml:space="preserve">, 334(6060): 1226.</w:t>
+      </w:r>
+    </w:p>
     <w:bookmarkEnd w:id="134"/>
-    <w:bookmarkStart w:id="135" w:name="ref-peng2011reproducible"/>
-    <w:p>
-      <w:pPr>
-        <w:pStyle w:val="BodyText"/>
-      </w:pPr>
-      <w:r>
-        <w:t xml:space="preserve">Peng, R D 2011 Reproducible research in computational science,</w:t>
+    <w:bookmarkStart w:id="135" w:name="ref-popper1970"/>
+    <w:p>
+      <w:pPr>
+        <w:pStyle w:val="BodyText"/>
+      </w:pPr>
+      <w:r>
+        <w:t xml:space="preserve">Popper, K 1970 Normal science and its dangers. In: Musgrave, A. and others (eds.)</w:t>
       </w:r>
       <w:r>
         <w:t xml:space="preserve"> </w:t>
@@ -5445,20 +5523,20 @@
         <w:rPr>
           <w:i/>
         </w:rPr>
-        <w:t xml:space="preserve">Science (New York, Ny)</w:t>
-      </w:r>
-      <w:r>
-        <w:t xml:space="preserve">, 334(6060): 1226.</w:t>
+        <w:t xml:space="preserve">Criticism and the growth of knowledge: Volume 4: Proceedings of the international colloquium in the philosophy of science, london, 1965</w:t>
+      </w:r>
+      <w:r>
+        <w:t xml:space="preserve">. Cambridge University Press. pp. 51–58.</w:t>
       </w:r>
     </w:p>
     <w:bookmarkEnd w:id="135"/>
-    <w:bookmarkStart w:id="136" w:name="ref-popper1970"/>
-    <w:p>
-      <w:pPr>
-        <w:pStyle w:val="BodyText"/>
-      </w:pPr>
-      <w:r>
-        <w:t xml:space="preserve">Popper, K 1970 Normal science and its dangers. In: Musgrave, A. and others (eds.)</w:t>
+    <w:bookmarkStart w:id="137" w:name="ref-Rendell_et_al_2011"/>
+    <w:p>
+      <w:pPr>
+        <w:pStyle w:val="BodyText"/>
+      </w:pPr>
+      <w:r>
+        <w:t xml:space="preserve">Rendell, L, Fogarty, L, Hoppitt, W J E, Morgan, T J H, Webster, M M and Laland, K N 2011 Cognitive culture: Theoretical and empirical insights into social learning strategies,</w:t>
       </w:r>
       <w:r>
         <w:t xml:space="preserve"> </w:t>
@@ -5467,28 +5545,6 @@
         <w:rPr>
           <w:i/>
         </w:rPr>
-        <w:t xml:space="preserve">Criticism and the growth of knowledge: Volume 4: Proceedings of the international colloquium in the philosophy of science, london, 1965</w:t>
-      </w:r>
-      <w:r>
-        <w:t xml:space="preserve">. Cambridge University Press. pp. 51–58.</w:t>
-      </w:r>
-    </w:p>
-    <w:bookmarkEnd w:id="136"/>
-    <w:bookmarkStart w:id="138" w:name="ref-Rendell_et_al_2011"/>
-    <w:p>
-      <w:pPr>
-        <w:pStyle w:val="BodyText"/>
-      </w:pPr>
-      <w:r>
-        <w:t xml:space="preserve">Rendell, L, Fogarty, L, Hoppitt, W J E, Morgan, T J H, Webster, M M and Laland, K N 2011 Cognitive culture: Theoretical and empirical insights into social learning strategies,</w:t>
-      </w:r>
-      <w:r>
-        <w:t xml:space="preserve"> </w:t>
-      </w:r>
-      <w:r>
-        <w:rPr>
-          <w:i/>
-        </w:rPr>
         <w:t xml:space="preserve">Trends in Cognitive Sciences</w:t>
       </w:r>
       <w:r>
@@ -5497,7 +5553,7 @@
       <w:r>
         <w:t xml:space="preserve"> </w:t>
       </w:r>
-      <w:hyperlink r:id="rId137">
+      <w:hyperlink r:id="rId136">
         <w:r>
           <w:rPr>
             <w:rStyle w:val="Hyperlink"/>
@@ -5509,8 +5565,8 @@
         <w:t xml:space="preserve">.</w:t>
       </w:r>
     </w:p>
-    <w:bookmarkEnd w:id="138"/>
-    <w:bookmarkStart w:id="140" w:name="ref-Sandve2013"/>
+    <w:bookmarkEnd w:id="137"/>
+    <w:bookmarkStart w:id="139" w:name="ref-Sandve2013"/>
     <w:p>
       <w:pPr>
         <w:pStyle w:val="BodyText"/>
@@ -5533,7 +5589,7 @@
       <w:r>
         <w:t xml:space="preserve"> </w:t>
       </w:r>
-      <w:hyperlink r:id="rId139">
+      <w:hyperlink r:id="rId138">
         <w:r>
           <w:rPr>
             <w:rStyle w:val="Hyperlink"/>
@@ -5545,14 +5601,36 @@
         <w:t xml:space="preserve">.</w:t>
       </w:r>
     </w:p>
+    <w:bookmarkEnd w:id="139"/>
+    <w:bookmarkStart w:id="140" w:name="ref-Schiffer_2013"/>
+    <w:p>
+      <w:pPr>
+        <w:pStyle w:val="BodyText"/>
+      </w:pPr>
+      <w:r>
+        <w:t xml:space="preserve">Schiffer, M B 2013</w:t>
+      </w:r>
+      <w:r>
+        <w:t xml:space="preserve"> </w:t>
+      </w:r>
+      <w:r>
+        <w:rPr>
+          <w:i/>
+        </w:rPr>
+        <w:t xml:space="preserve">The archaeology of science: Studying the creation of useful knowledge</w:t>
+      </w:r>
+      <w:r>
+        <w:t xml:space="preserve">. Manuals in archaeological method, theory and technique. Springer International Publishing.</w:t>
+      </w:r>
+    </w:p>
     <w:bookmarkEnd w:id="140"/>
-    <w:bookmarkStart w:id="141" w:name="ref-Schiffer_2013"/>
-    <w:p>
-      <w:pPr>
-        <w:pStyle w:val="BodyText"/>
-      </w:pPr>
-      <w:r>
-        <w:t xml:space="preserve">Schiffer, M B 2013</w:t>
+    <w:bookmarkStart w:id="141" w:name="ref-simondon_mode_1958"/>
+    <w:p>
+      <w:pPr>
+        <w:pStyle w:val="BodyText"/>
+      </w:pPr>
+      <w:r>
+        <w:t xml:space="preserve">Simondon, G 2011 On the mode of existence of technical objects (trans: Mellamphy, n., mellamphy, d. And biswas mellamphy, n.),</w:t>
       </w:r>
       <w:r>
         <w:t xml:space="preserve"> </w:t>
@@ -5561,20 +5639,20 @@
         <w:rPr>
           <w:i/>
         </w:rPr>
-        <w:t xml:space="preserve">The archaeology of science: Studying the creation of useful knowledge</w:t>
-      </w:r>
-      <w:r>
-        <w:t xml:space="preserve">. Manuals in archaeological method, theory and technique. Springer International Publishing.</w:t>
+        <w:t xml:space="preserve">Deleuze Studies</w:t>
+      </w:r>
+      <w:r>
+        <w:t xml:space="preserve">, 5(3): 407–424.</w:t>
       </w:r>
     </w:p>
     <w:bookmarkEnd w:id="141"/>
-    <w:bookmarkStart w:id="142" w:name="ref-simondon_mode_1958"/>
-    <w:p>
-      <w:pPr>
-        <w:pStyle w:val="BodyText"/>
-      </w:pPr>
-      <w:r>
-        <w:t xml:space="preserve">Simondon, G 2011 On the mode of existence of technical objects (trans: Mellamphy, n., mellamphy, d. And biswas mellamphy, n.),</w:t>
+    <w:bookmarkStart w:id="143" w:name="ref-Slater_et_al_2019"/>
+    <w:p>
+      <w:pPr>
+        <w:pStyle w:val="BodyText"/>
+      </w:pPr>
+      <w:r>
+        <w:t xml:space="preserve">Slater, L J, Thirel, G, Harrigan, S, Delaigue, O, Hurley, A, Khouakhi, A, Prosdocimi, I, Vitolo, C and Smith, K 2019 Using r in hydrology: A review of recent developments and future directions,</w:t>
       </w:r>
       <w:r>
         <w:t xml:space="preserve"> </w:t>
@@ -5583,14 +5661,28 @@
         <w:rPr>
           <w:i/>
         </w:rPr>
-        <w:t xml:space="preserve">Deleuze Studies</w:t>
-      </w:r>
-      <w:r>
-        <w:t xml:space="preserve">, 5(3): 407–424.</w:t>
-      </w:r>
-    </w:p>
-    <w:bookmarkEnd w:id="142"/>
-    <w:bookmarkStart w:id="144" w:name="ref-Snodgrass_2002"/>
+        <w:t xml:space="preserve">Hydrology and Earth System Sciences</w:t>
+      </w:r>
+      <w:r>
+        <w:t xml:space="preserve">, 23(7): 2939–2963. DOI:</w:t>
+      </w:r>
+      <w:r>
+        <w:t xml:space="preserve"> </w:t>
+      </w:r>
+      <w:hyperlink r:id="rId142">
+        <w:r>
+          <w:rPr>
+            <w:rStyle w:val="Hyperlink"/>
+          </w:rPr>
+          <w:t xml:space="preserve">https://doi.org/https://doi.org/10.5194/hess-23-2939-2019</w:t>
+        </w:r>
+      </w:hyperlink>
+      <w:r>
+        <w:t xml:space="preserve">.</w:t>
+      </w:r>
+    </w:p>
+    <w:bookmarkEnd w:id="143"/>
+    <w:bookmarkStart w:id="145" w:name="ref-Snodgrass_2002"/>
     <w:p>
       <w:pPr>
         <w:pStyle w:val="BodyText"/>
@@ -5613,7 +5705,7 @@
       <w:r>
         <w:t xml:space="preserve"> </w:t>
       </w:r>
-      <w:hyperlink r:id="rId143">
+      <w:hyperlink r:id="rId144">
         <w:r>
           <w:rPr>
             <w:rStyle w:val="Hyperlink"/>
@@ -5625,8 +5717,8 @@
         <w:t xml:space="preserve">.</w:t>
       </w:r>
     </w:p>
-    <w:bookmarkEnd w:id="144"/>
-    <w:bookmarkStart w:id="146" w:name="ref-Stark_2018"/>
+    <w:bookmarkEnd w:id="145"/>
+    <w:bookmarkStart w:id="147" w:name="ref-Stark_2018"/>
     <w:p>
       <w:pPr>
         <w:pStyle w:val="BodyText"/>
@@ -5649,7 +5741,7 @@
       <w:r>
         <w:t xml:space="preserve"> </w:t>
       </w:r>
-      <w:hyperlink r:id="rId145">
+      <w:hyperlink r:id="rId146">
         <w:r>
           <w:rPr>
             <w:rStyle w:val="Hyperlink"/>
@@ -5661,8 +5753,8 @@
         <w:t xml:space="preserve">.</w:t>
       </w:r>
     </w:p>
-    <w:bookmarkEnd w:id="146"/>
-    <w:bookmarkStart w:id="148" w:name="ref-Stodden_2013"/>
+    <w:bookmarkEnd w:id="147"/>
+    <w:bookmarkStart w:id="149" w:name="ref-Stodden_2013"/>
     <w:p>
       <w:pPr>
         <w:pStyle w:val="BodyText"/>
@@ -5685,7 +5777,7 @@
       <w:r>
         <w:t xml:space="preserve"> </w:t>
       </w:r>
-      <w:hyperlink r:id="rId147">
+      <w:hyperlink r:id="rId148">
         <w:r>
           <w:rPr>
             <w:rStyle w:val="Hyperlink"/>
@@ -5697,8 +5789,8 @@
         <w:t xml:space="preserve">.</w:t>
       </w:r>
     </w:p>
-    <w:bookmarkEnd w:id="148"/>
-    <w:bookmarkStart w:id="150" w:name="ref-Strupler_2017"/>
+    <w:bookmarkEnd w:id="149"/>
+    <w:bookmarkStart w:id="151" w:name="ref-Strupler_2017"/>
     <w:p>
       <w:pPr>
         <w:pStyle w:val="BodyText"/>
@@ -5721,7 +5813,7 @@
       <w:r>
         <w:t xml:space="preserve"> </w:t>
       </w:r>
-      <w:hyperlink r:id="rId149">
+      <w:hyperlink r:id="rId150">
         <w:r>
           <w:rPr>
             <w:rStyle w:val="Hyperlink"/>
@@ -5733,8 +5825,8 @@
         <w:t xml:space="preserve">.</w:t>
       </w:r>
     </w:p>
-    <w:bookmarkEnd w:id="150"/>
-    <w:bookmarkStart w:id="152" w:name="ref-Thieme_2018"/>
+    <w:bookmarkEnd w:id="151"/>
+    <w:bookmarkStart w:id="153" w:name="ref-Thieme_2018"/>
     <w:p>
       <w:pPr>
         <w:pStyle w:val="BodyText"/>
@@ -5757,7 +5849,7 @@
       <w:r>
         <w:t xml:space="preserve"> </w:t>
       </w:r>
-      <w:hyperlink r:id="rId151">
+      <w:hyperlink r:id="rId152">
         <w:r>
           <w:rPr>
             <w:rStyle w:val="Hyperlink"/>
@@ -5769,8 +5861,8 @@
         <w:t xml:space="preserve">.</w:t>
       </w:r>
     </w:p>
-    <w:bookmarkEnd w:id="152"/>
-    <w:bookmarkStart w:id="154" w:name="ref-Tippmann_2015"/>
+    <w:bookmarkEnd w:id="153"/>
+    <w:bookmarkStart w:id="155" w:name="ref-Tippmann_2015"/>
     <w:p>
       <w:pPr>
         <w:pStyle w:val="BodyText"/>
@@ -5793,7 +5885,7 @@
       <w:r>
         <w:t xml:space="preserve"> </w:t>
       </w:r>
-      <w:hyperlink r:id="rId153">
+      <w:hyperlink r:id="rId154">
         <w:r>
           <w:rPr>
             <w:rStyle w:val="Hyperlink"/>
@@ -5805,8 +5897,8 @@
         <w:t xml:space="preserve">.</w:t>
       </w:r>
     </w:p>
-    <w:bookmarkEnd w:id="154"/>
-    <w:bookmarkStart w:id="156" w:name="ref-Touchon_McCoy_2016"/>
+    <w:bookmarkEnd w:id="155"/>
+    <w:bookmarkStart w:id="157" w:name="ref-Touchon_McCoy_2016"/>
     <w:p>
       <w:pPr>
         <w:pStyle w:val="BodyText"/>
@@ -5829,7 +5921,7 @@
       <w:r>
         <w:t xml:space="preserve"> </w:t>
       </w:r>
-      <w:hyperlink r:id="rId155">
+      <w:hyperlink r:id="rId156">
         <w:r>
           <w:rPr>
             <w:rStyle w:val="Hyperlink"/>
@@ -5841,8 +5933,8 @@
         <w:t xml:space="preserve">.</w:t>
       </w:r>
     </w:p>
-    <w:bookmarkEnd w:id="156"/>
-    <w:bookmarkStart w:id="157" w:name="ref-toulmin1970does"/>
+    <w:bookmarkEnd w:id="157"/>
+    <w:bookmarkStart w:id="158" w:name="ref-toulmin1970does"/>
     <w:p>
       <w:pPr>
         <w:pStyle w:val="BodyText"/>
@@ -5863,8 +5955,8 @@
         <w:t xml:space="preserve">. Cambridge University Press. pp. 39–48.</w:t>
       </w:r>
     </w:p>
-    <w:bookmarkEnd w:id="157"/>
-    <w:bookmarkStart w:id="158" w:name="ref-Trigger_2006"/>
+    <w:bookmarkEnd w:id="158"/>
+    <w:bookmarkStart w:id="159" w:name="ref-Trigger_2006"/>
     <w:p>
       <w:pPr>
         <w:pStyle w:val="BodyText"/>
@@ -5885,8 +5977,8 @@
         <w:t xml:space="preserve">. 2nd ed. Cambridge University Press.</w:t>
       </w:r>
     </w:p>
-    <w:bookmarkEnd w:id="158"/>
-    <w:bookmarkStart w:id="160" w:name="ref-Vaisey_Lizardo_2016"/>
+    <w:bookmarkEnd w:id="159"/>
+    <w:bookmarkStart w:id="161" w:name="ref-Vaisey_Lizardo_2016"/>
     <w:p>
       <w:pPr>
         <w:pStyle w:val="BodyText"/>
@@ -5909,7 +6001,7 @@
       <w:r>
         <w:t xml:space="preserve"> </w:t>
       </w:r>
-      <w:hyperlink r:id="rId159">
+      <w:hyperlink r:id="rId160">
         <w:r>
           <w:rPr>
             <w:rStyle w:val="Hyperlink"/>
@@ -5921,8 +6013,8 @@
         <w:t xml:space="preserve">.</w:t>
       </w:r>
     </w:p>
-    <w:bookmarkEnd w:id="160"/>
-    <w:bookmarkStart w:id="161" w:name="ref-Vandewalle2012"/>
+    <w:bookmarkEnd w:id="161"/>
+    <w:bookmarkStart w:id="162" w:name="ref-Vandewalle2012"/>
     <w:p>
       <w:pPr>
         <w:pStyle w:val="BodyText"/>
@@ -5943,8 +6035,8 @@
         <w:t xml:space="preserve">, 14(4): 42–47.</w:t>
       </w:r>
     </w:p>
-    <w:bookmarkEnd w:id="161"/>
-    <w:bookmarkStart w:id="162" w:name="ref-watkins1970against"/>
+    <w:bookmarkEnd w:id="162"/>
+    <w:bookmarkStart w:id="163" w:name="ref-watkins1970against"/>
     <w:p>
       <w:pPr>
         <w:pStyle w:val="BodyText"/>
@@ -5965,8 +6057,8 @@
         <w:t xml:space="preserve">, 25–37.</w:t>
       </w:r>
     </w:p>
-    <w:bookmarkEnd w:id="162"/>
-    <w:bookmarkStart w:id="163" w:name="ref-wickham2015r"/>
+    <w:bookmarkEnd w:id="163"/>
+    <w:bookmarkStart w:id="164" w:name="ref-wickham2015r"/>
     <w:p>
       <w:pPr>
         <w:pStyle w:val="BodyText"/>
@@ -5987,8 +6079,8 @@
         <w:t xml:space="preserve">. " O’Reilly Media, Inc.".</w:t>
       </w:r>
     </w:p>
-    <w:bookmarkEnd w:id="163"/>
-    <w:bookmarkStart w:id="165" w:name="ref-wilkins1996are"/>
+    <w:bookmarkEnd w:id="164"/>
+    <w:bookmarkStart w:id="166" w:name="ref-wilkins1996are"/>
     <w:p>
       <w:pPr>
         <w:pStyle w:val="BodyText"/>
@@ -6011,7 +6103,7 @@
       <w:r>
         <w:t xml:space="preserve"> </w:t>
       </w:r>
-      <w:hyperlink r:id="rId164">
+      <w:hyperlink r:id="rId165">
         <w:r>
           <w:rPr>
             <w:rStyle w:val="Hyperlink"/>
@@ -6023,8 +6115,8 @@
         <w:t xml:space="preserve">.</w:t>
       </w:r>
     </w:p>
-    <w:bookmarkEnd w:id="165"/>
-    <w:bookmarkStart w:id="167" w:name="ref-Wilson_et_al_2017"/>
+    <w:bookmarkEnd w:id="166"/>
+    <w:bookmarkStart w:id="168" w:name="ref-Wilson_et_al_2017"/>
     <w:p>
       <w:pPr>
         <w:pStyle w:val="BodyText"/>
@@ -6047,7 +6139,7 @@
       <w:r>
         <w:t xml:space="preserve"> </w:t>
       </w:r>
-      <w:hyperlink r:id="rId166">
+      <w:hyperlink r:id="rId167">
         <w:r>
           <w:rPr>
             <w:rStyle w:val="Hyperlink"/>
@@ -6059,8 +6151,8 @@
         <w:t xml:space="preserve">.</w:t>
       </w:r>
     </w:p>
-    <w:bookmarkEnd w:id="167"/>
-    <w:bookmarkStart w:id="168" w:name="ref-xie2018r"/>
+    <w:bookmarkEnd w:id="168"/>
+    <w:bookmarkStart w:id="169" w:name="ref-xie2018r"/>
     <w:p>
       <w:pPr>
         <w:pStyle w:val="BodyText"/>
@@ -6081,34 +6173,34 @@
         <w:t xml:space="preserve">. CRC Press.</w:t>
       </w:r>
     </w:p>
-    <w:bookmarkEnd w:id="168"/>
     <w:bookmarkEnd w:id="169"/>
+    <w:bookmarkEnd w:id="170"/>
     <w:p>
       <w:pPr>
         <w:pStyle w:val="Heading5"/>
       </w:pPr>
-      <w:bookmarkStart w:id="170" w:name="pagebreak-1"/>
+      <w:bookmarkStart w:id="171" w:name="pagebreak-1"/>
       <w:r>
         <w:t xml:space="preserve">pagebreak</w:t>
       </w:r>
-      <w:bookmarkEnd w:id="170"/>
+      <w:bookmarkEnd w:id="171"/>
     </w:p>
     <w:p>
       <w:pPr>
         <w:pStyle w:val="Heading3"/>
       </w:pPr>
-      <w:bookmarkStart w:id="171" w:name="colophon"/>
+      <w:bookmarkStart w:id="172" w:name="colophon"/>
       <w:r>
         <w:t xml:space="preserve">Colophon</w:t>
       </w:r>
-      <w:bookmarkEnd w:id="171"/>
+      <w:bookmarkEnd w:id="172"/>
     </w:p>
     <w:p>
       <w:pPr>
         <w:pStyle w:val="FirstParagraph"/>
       </w:pPr>
       <w:r>
-        <w:t xml:space="preserve">This report was generated on 2019-08-08 11:25:34 using the following computational environment and dependencies:</w:t>
+        <w:t xml:space="preserve">This report was generated on 2019-08-10 03:02:26 using the following computational environment and dependencies:</w:t>
       </w:r>
     </w:p>
     <w:p>
@@ -6209,7 +6301,7 @@
         <w:rPr>
           <w:rStyle w:val="VerbatimChar"/>
         </w:rPr>
-        <w:t xml:space="preserve">#&gt;  date     2019-08-08                  </w:t>
+        <w:t xml:space="preserve">#&gt;  date     2019-08-10                  </w:t>
       </w:r>
       <w:r>
         <w:br w:type="textWrapping"/>
@@ -6389,7 +6481,7 @@
         <w:rPr>
           <w:rStyle w:val="VerbatimChar"/>
         </w:rPr>
-        <w:t xml:space="preserve">#&gt;  digest         0.6.19     2019-05-20 [1]</w:t>
+        <w:t xml:space="preserve">#&gt;  digest         0.6.20     2019-07-04 [1]</w:t>
       </w:r>
       <w:r>
         <w:br w:type="textWrapping"/>
@@ -6614,7 +6706,7 @@
         <w:rPr>
           <w:rStyle w:val="VerbatimChar"/>
         </w:rPr>
-        <w:t xml:space="preserve">#&gt;  knitr          1.23       2019-05-18 [1]</w:t>
+        <w:t xml:space="preserve">#&gt;  knitr          1.24       2019-08-08 [1]</w:t>
       </w:r>
       <w:r>
         <w:br w:type="textWrapping"/>
@@ -6857,7 +6949,7 @@
         <w:rPr>
           <w:rStyle w:val="VerbatimChar"/>
         </w:rPr>
-        <w:t xml:space="preserve">#&gt;  Rcpp           1.0.1      2019-03-17 [1]</w:t>
+        <w:t xml:space="preserve">#&gt;  Rcpp           1.0.2      2019-07-25 [1]</w:t>
       </w:r>
       <w:r>
         <w:br w:type="textWrapping"/>
@@ -6902,7 +6994,7 @@
         <w:rPr>
           <w:rStyle w:val="VerbatimChar"/>
         </w:rPr>
-        <w:t xml:space="preserve">#&gt;  rmarkdown      1.13       2019-05-22 [1]</w:t>
+        <w:t xml:space="preserve">#&gt;  rmarkdown      1.14       2019-07-12 [1]</w:t>
       </w:r>
       <w:r>
         <w:br w:type="textWrapping"/>
@@ -8010,25 +8102,25 @@
         <w:rPr>
           <w:rStyle w:val="VerbatimChar"/>
         </w:rPr>
-        <w:t xml:space="preserve">#&gt; Local:    master /Volumes/LittleRugged/My Documents/My Papers/conferences/CAA2018/caa2018-Tubingen</w:t>
-      </w:r>
-      <w:r>
-        <w:br w:type="textWrapping"/>
-      </w:r>
-      <w:r>
-        <w:rPr>
-          <w:rStyle w:val="VerbatimChar"/>
-        </w:rPr>
-        <w:t xml:space="preserve">#&gt; Remote:   master @ origin (https://github.com/benmarwick/caa2018-Tubingen)</w:t>
-      </w:r>
-      <w:r>
-        <w:br w:type="textWrapping"/>
-      </w:r>
-      <w:r>
-        <w:rPr>
-          <w:rStyle w:val="VerbatimChar"/>
-        </w:rPr>
-        <w:t xml:space="preserve">#&gt; Head:     [326c274] 2019-08-08: fix some ?? in the figure cross-refs</w:t>
+        <w:t xml:space="preserve">#&gt; Local:    master /Users/bmarwick/Desktop/caa2018-Tubingen</w:t>
+      </w:r>
+      <w:r>
+        <w:br w:type="textWrapping"/>
+      </w:r>
+      <w:r>
+        <w:rPr>
+          <w:rStyle w:val="VerbatimChar"/>
+        </w:rPr>
+        <w:t xml:space="preserve">#&gt; Remote:   master @ origin (https://github.com/benmarwick/caa2018-Tubingen/)</w:t>
+      </w:r>
+      <w:r>
+        <w:br w:type="textWrapping"/>
+      </w:r>
+      <w:r>
+        <w:rPr>
+          <w:rStyle w:val="VerbatimChar"/>
+        </w:rPr>
+        <w:t xml:space="preserve">#&gt; Head:     [79f1836] 2019-08-09: updating the data analysis</w:t>
       </w:r>
     </w:p>
     <w:sectPr>

</xml_diff>

<commit_message>
minor edits and simplifications
</commit_message>
<xml_diff>
--- a/analysis/paper/jcaa-paper.docx
+++ b/analysis/paper/jcaa-paper.docx
@@ -73,7 +73,7 @@
         <w:pStyle w:val="Date"/>
       </w:pPr>
       <w:r>
-        <w:t xml:space="preserve">10</w:t>
+        <w:t xml:space="preserve">12</w:t>
       </w:r>
       <w:r>
         <w:t xml:space="preserve"> </w:t>
@@ -520,19 +520,451 @@
         <w:t xml:space="preserve"> </w:t>
       </w:r>
       <w:r>
+        <w:t xml:space="preserve">tools</w:t>
+      </w:r>
+      <w:r>
+        <w:t xml:space="preserve"> </w:t>
+      </w:r>
+      <w:r>
+        <w:t xml:space="preserve">based</w:t>
+      </w:r>
+      <w:r>
+        <w:t xml:space="preserve"> </w:t>
+      </w:r>
+      <w:r>
+        <w:t xml:space="preserve">on</w:t>
+      </w:r>
+      <w:r>
+        <w:t xml:space="preserve"> </w:t>
+      </w:r>
+      <w:r>
+        <w:t xml:space="preserve">writing</w:t>
+      </w:r>
+      <w:r>
+        <w:t xml:space="preserve"> </w:t>
+      </w:r>
+      <w:r>
+        <w:t xml:space="preserve">scripts</w:t>
+      </w:r>
+      <w:r>
+        <w:t xml:space="preserve"> </w:t>
+      </w:r>
+      <w:r>
+        <w:t xml:space="preserve">in</w:t>
+      </w:r>
+      <w:r>
+        <w:t xml:space="preserve"> </w:t>
+      </w:r>
+      <w:r>
+        <w:t xml:space="preserve">open</w:t>
+      </w:r>
+      <w:r>
+        <w:t xml:space="preserve"> </w:t>
+      </w:r>
+      <w:r>
+        <w:t xml:space="preserve">source</w:t>
+      </w:r>
+      <w:r>
+        <w:t xml:space="preserve"> </w:t>
+      </w:r>
+      <w:r>
+        <w:t xml:space="preserve">programming</w:t>
+      </w:r>
+      <w:r>
+        <w:t xml:space="preserve"> </w:t>
+      </w:r>
+      <w:r>
+        <w:t xml:space="preserve">languages</w:t>
+      </w:r>
+      <w:r>
+        <w:t xml:space="preserve"> </w:t>
+      </w:r>
+      <w:r>
+        <w:t xml:space="preserve">and</w:t>
+      </w:r>
+      <w:r>
+        <w:t xml:space="preserve"> </w:t>
+      </w:r>
+      <w:r>
+        <w:t xml:space="preserve">making</w:t>
+      </w:r>
+      <w:r>
+        <w:t xml:space="preserve"> </w:t>
+      </w:r>
+      <w:r>
+        <w:t xml:space="preserve">them</w:t>
+      </w:r>
+      <w:r>
+        <w:t xml:space="preserve"> </w:t>
+      </w:r>
+      <w:r>
+        <w:t xml:space="preserve">openly</w:t>
+      </w:r>
+      <w:r>
+        <w:t xml:space="preserve"> </w:t>
+      </w:r>
+      <w:r>
+        <w:t xml:space="preserve">available.</w:t>
+      </w:r>
+      <w:r>
+        <w:t xml:space="preserve"> </w:t>
+      </w:r>
+      <w:r>
+        <w:t xml:space="preserve">We</w:t>
+      </w:r>
+      <w:r>
+        <w:t xml:space="preserve"> </w:t>
+      </w:r>
+      <w:r>
+        <w:t xml:space="preserve">present</w:t>
+      </w:r>
+      <w:r>
+        <w:t xml:space="preserve"> </w:t>
+      </w:r>
+      <w:r>
+        <w:t xml:space="preserve">bibliometric</w:t>
+      </w:r>
+      <w:r>
+        <w:t xml:space="preserve"> </w:t>
+      </w:r>
+      <w:r>
+        <w:t xml:space="preserve">evidence</w:t>
+      </w:r>
+      <w:r>
+        <w:t xml:space="preserve"> </w:t>
+      </w:r>
+      <w:r>
+        <w:t xml:space="preserve">for</w:t>
+      </w:r>
+      <w:r>
+        <w:t xml:space="preserve"> </w:t>
+      </w:r>
+      <w:r>
+        <w:t xml:space="preserve">this</w:t>
+      </w:r>
+      <w:r>
+        <w:t xml:space="preserve"> </w:t>
+      </w:r>
+      <w:r>
+        <w:t xml:space="preserve">change</w:t>
+      </w:r>
+      <w:r>
+        <w:t xml:space="preserve"> </w:t>
+      </w:r>
+      <w:r>
+        <w:t xml:space="preserve">in</w:t>
+      </w:r>
+      <w:r>
+        <w:t xml:space="preserve"> </w:t>
+      </w:r>
+      <w:r>
+        <w:t xml:space="preserve">ecology</w:t>
+      </w:r>
+      <w:r>
+        <w:t xml:space="preserve"> </w:t>
+      </w:r>
+      <w:r>
+        <w:t xml:space="preserve">and</w:t>
+      </w:r>
+      <w:r>
+        <w:t xml:space="preserve"> </w:t>
+      </w:r>
+      <w:r>
+        <w:t xml:space="preserve">in</w:t>
+      </w:r>
+      <w:r>
+        <w:t xml:space="preserve"> </w:t>
+      </w:r>
+      <w:r>
+        <w:t xml:space="preserve">archaeology</w:t>
+      </w:r>
+      <w:r>
+        <w:t xml:space="preserve"> </w:t>
+      </w:r>
+      <w:r>
+        <w:t xml:space="preserve">to</w:t>
+      </w:r>
+      <w:r>
+        <w:t xml:space="preserve"> </w:t>
+      </w:r>
+      <w:r>
+        <w:t xml:space="preserve">test</w:t>
+      </w:r>
+      <w:r>
+        <w:t xml:space="preserve"> </w:t>
+      </w:r>
+      <w:r>
+        <w:t xml:space="preserve">if</w:t>
+      </w:r>
+      <w:r>
+        <w:t xml:space="preserve"> </w:t>
+      </w:r>
+      <w:r>
+        <w:t xml:space="preserve">the</w:t>
+      </w:r>
+      <w:r>
+        <w:t xml:space="preserve"> </w:t>
+      </w:r>
+      <w:r>
+        <w:t xml:space="preserve">adoption</w:t>
+      </w:r>
+      <w:r>
+        <w:t xml:space="preserve"> </w:t>
+      </w:r>
+      <w:r>
+        <w:t xml:space="preserve">of</w:t>
+      </w:r>
+      <w:r>
+        <w:t xml:space="preserve"> </w:t>
+      </w:r>
+      <w:r>
+        <w:t xml:space="preserve">these</w:t>
+      </w:r>
+      <w:r>
+        <w:t xml:space="preserve"> </w:t>
+      </w:r>
+      <w:r>
+        <w:t xml:space="preserve">new</w:t>
+      </w:r>
+      <w:r>
+        <w:t xml:space="preserve"> </w:t>
+      </w:r>
+      <w:r>
+        <w:t xml:space="preserve">tools</w:t>
+      </w:r>
+      <w:r>
+        <w:t xml:space="preserve"> </w:t>
+      </w:r>
+      <w:r>
+        <w:t xml:space="preserve">is</w:t>
+      </w:r>
+      <w:r>
+        <w:t xml:space="preserve"> </w:t>
+      </w:r>
+      <w:r>
+        <w:t xml:space="preserve">revolutionary</w:t>
+      </w:r>
+      <w:r>
+        <w:t xml:space="preserve"> </w:t>
+      </w:r>
+      <w:r>
+        <w:t xml:space="preserve">or</w:t>
+      </w:r>
+      <w:r>
+        <w:t xml:space="preserve"> </w:t>
+      </w:r>
+      <w:r>
+        <w:t xml:space="preserve">transformational.</w:t>
+      </w:r>
+      <w:r>
+        <w:t xml:space="preserve"> </w:t>
+      </w:r>
+      <w:r>
+        <w:t xml:space="preserve">We</w:t>
+      </w:r>
+      <w:r>
+        <w:t xml:space="preserve"> </w:t>
+      </w:r>
+      <w:r>
+        <w:t xml:space="preserve">identify</w:t>
+      </w:r>
+      <w:r>
+        <w:t xml:space="preserve"> </w:t>
+      </w:r>
+      <w:r>
         <w:t xml:space="preserve">a</w:t>
       </w:r>
       <w:r>
         <w:t xml:space="preserve"> </w:t>
       </w:r>
       <w:r>
-        <w:t xml:space="preserve">new</w:t>
-      </w:r>
-      <w:r>
-        <w:t xml:space="preserve"> </w:t>
-      </w:r>
-      <w:r>
-        <w:t xml:space="preserve">set</w:t>
+        <w:t xml:space="preserve">positive</w:t>
+      </w:r>
+      <w:r>
+        <w:t xml:space="preserve"> </w:t>
+      </w:r>
+      <w:r>
+        <w:t xml:space="preserve">citation</w:t>
+      </w:r>
+      <w:r>
+        <w:t xml:space="preserve"> </w:t>
+      </w:r>
+      <w:r>
+        <w:t xml:space="preserve">effect</w:t>
+      </w:r>
+      <w:r>
+        <w:t xml:space="preserve"> </w:t>
+      </w:r>
+      <w:r>
+        <w:t xml:space="preserve">for</w:t>
+      </w:r>
+      <w:r>
+        <w:t xml:space="preserve"> </w:t>
+      </w:r>
+      <w:r>
+        <w:t xml:space="preserve">papers</w:t>
+      </w:r>
+      <w:r>
+        <w:t xml:space="preserve"> </w:t>
+      </w:r>
+      <w:r>
+        <w:t xml:space="preserve">that</w:t>
+      </w:r>
+      <w:r>
+        <w:t xml:space="preserve"> </w:t>
+      </w:r>
+      <w:r>
+        <w:t xml:space="preserve">use</w:t>
+      </w:r>
+      <w:r>
+        <w:t xml:space="preserve"> </w:t>
+      </w:r>
+      <w:r>
+        <w:t xml:space="preserve">the</w:t>
+      </w:r>
+      <w:r>
+        <w:t xml:space="preserve"> </w:t>
+      </w:r>
+      <w:r>
+        <w:t xml:space="preserve">open</w:t>
+      </w:r>
+      <w:r>
+        <w:t xml:space="preserve"> </w:t>
+      </w:r>
+      <w:r>
+        <w:t xml:space="preserve">source</w:t>
+      </w:r>
+      <w:r>
+        <w:t xml:space="preserve"> </w:t>
+      </w:r>
+      <w:r>
+        <w:t xml:space="preserve">programming</w:t>
+      </w:r>
+      <w:r>
+        <w:t xml:space="preserve"> </w:t>
+      </w:r>
+      <w:r>
+        <w:t xml:space="preserve">language</w:t>
+      </w:r>
+      <w:r>
+        <w:t xml:space="preserve"> </w:t>
+      </w:r>
+      <w:r>
+        <w:t xml:space="preserve">R.</w:t>
+      </w:r>
+      <w:r>
+        <w:t xml:space="preserve"> </w:t>
+      </w:r>
+      <w:r>
+        <w:t xml:space="preserve">We</w:t>
+      </w:r>
+      <w:r>
+        <w:t xml:space="preserve"> </w:t>
+      </w:r>
+      <w:r>
+        <w:t xml:space="preserve">discuss</w:t>
+      </w:r>
+      <w:r>
+        <w:t xml:space="preserve"> </w:t>
+      </w:r>
+      <w:r>
+        <w:t xml:space="preserve">how</w:t>
+      </w:r>
+      <w:r>
+        <w:t xml:space="preserve"> </w:t>
+      </w:r>
+      <w:r>
+        <w:t xml:space="preserve">computational</w:t>
+      </w:r>
+      <w:r>
+        <w:t xml:space="preserve"> </w:t>
+      </w:r>
+      <w:r>
+        <w:t xml:space="preserve">approaches</w:t>
+      </w:r>
+      <w:r>
+        <w:t xml:space="preserve"> </w:t>
+      </w:r>
+      <w:r>
+        <w:t xml:space="preserve">to</w:t>
+      </w:r>
+      <w:r>
+        <w:t xml:space="preserve"> </w:t>
+      </w:r>
+      <w:r>
+        <w:t xml:space="preserve">improving</w:t>
+      </w:r>
+      <w:r>
+        <w:t xml:space="preserve"> </w:t>
+      </w:r>
+      <w:r>
+        <w:t xml:space="preserve">reproducibility</w:t>
+      </w:r>
+      <w:r>
+        <w:t xml:space="preserve"> </w:t>
+      </w:r>
+      <w:r>
+        <w:t xml:space="preserve">and</w:t>
+      </w:r>
+      <w:r>
+        <w:t xml:space="preserve"> </w:t>
+      </w:r>
+      <w:r>
+        <w:t xml:space="preserve">transparency</w:t>
+      </w:r>
+      <w:r>
+        <w:t xml:space="preserve"> </w:t>
+      </w:r>
+      <w:r>
+        <w:t xml:space="preserve">in</w:t>
+      </w:r>
+      <w:r>
+        <w:t xml:space="preserve"> </w:t>
+      </w:r>
+      <w:r>
+        <w:t xml:space="preserve">archaeology</w:t>
+      </w:r>
+      <w:r>
+        <w:t xml:space="preserve"> </w:t>
+      </w:r>
+      <w:r>
+        <w:t xml:space="preserve">are</w:t>
+      </w:r>
+      <w:r>
+        <w:t xml:space="preserve"> </w:t>
+      </w:r>
+      <w:r>
+        <w:t xml:space="preserve">mediated</w:t>
+      </w:r>
+      <w:r>
+        <w:t xml:space="preserve"> </w:t>
+      </w:r>
+      <w:r>
+        <w:t xml:space="preserve">and</w:t>
+      </w:r>
+      <w:r>
+        <w:t xml:space="preserve"> </w:t>
+      </w:r>
+      <w:r>
+        <w:t xml:space="preserve">transformed</w:t>
+      </w:r>
+      <w:r>
+        <w:t xml:space="preserve"> </w:t>
+      </w:r>
+      <w:r>
+        <w:t xml:space="preserve">by</w:t>
+      </w:r>
+      <w:r>
+        <w:t xml:space="preserve"> </w:t>
+      </w:r>
+      <w:r>
+        <w:t xml:space="preserve">the</w:t>
+      </w:r>
+      <w:r>
+        <w:t xml:space="preserve"> </w:t>
+      </w:r>
+      <w:r>
+        <w:t xml:space="preserve">use</w:t>
       </w:r>
       <w:r>
         <w:t xml:space="preserve"> </w:t>
@@ -544,966 +976,480 @@
         <w:t xml:space="preserve"> </w:t>
       </w:r>
       <w:r>
-        <w:t xml:space="preserve">tools</w:t>
-      </w:r>
-      <w:r>
-        <w:t xml:space="preserve"> </w:t>
-      </w:r>
-      <w:r>
-        <w:t xml:space="preserve">based</w:t>
-      </w:r>
-      <w:r>
-        <w:t xml:space="preserve"> </w:t>
-      </w:r>
-      <w:r>
-        <w:t xml:space="preserve">on</w:t>
-      </w:r>
-      <w:r>
-        <w:t xml:space="preserve"> </w:t>
-      </w:r>
-      <w:r>
-        <w:t xml:space="preserve">writing</w:t>
-      </w:r>
-      <w:r>
-        <w:t xml:space="preserve"> </w:t>
-      </w:r>
-      <w:r>
-        <w:t xml:space="preserve">scripts</w:t>
-      </w:r>
-      <w:r>
-        <w:t xml:space="preserve"> </w:t>
-      </w:r>
-      <w:r>
-        <w:t xml:space="preserve">in</w:t>
-      </w:r>
-      <w:r>
-        <w:t xml:space="preserve"> </w:t>
-      </w:r>
-      <w:r>
-        <w:t xml:space="preserve">open</w:t>
-      </w:r>
-      <w:r>
-        <w:t xml:space="preserve"> </w:t>
-      </w:r>
-      <w:r>
-        <w:t xml:space="preserve">source</w:t>
-      </w:r>
-      <w:r>
-        <w:t xml:space="preserve"> </w:t>
-      </w:r>
-      <w:r>
-        <w:t xml:space="preserve">programming</w:t>
-      </w:r>
-      <w:r>
-        <w:t xml:space="preserve"> </w:t>
-      </w:r>
-      <w:r>
-        <w:t xml:space="preserve">languages</w:t>
-      </w:r>
-      <w:r>
-        <w:t xml:space="preserve"> </w:t>
-      </w:r>
-      <w:r>
-        <w:t xml:space="preserve">and</w:t>
-      </w:r>
-      <w:r>
-        <w:t xml:space="preserve"> </w:t>
-      </w:r>
-      <w:r>
-        <w:t xml:space="preserve">making</w:t>
-      </w:r>
-      <w:r>
-        <w:t xml:space="preserve"> </w:t>
-      </w:r>
-      <w:r>
-        <w:t xml:space="preserve">them</w:t>
-      </w:r>
-      <w:r>
-        <w:t xml:space="preserve"> </w:t>
-      </w:r>
-      <w:r>
-        <w:t xml:space="preserve">openly</w:t>
-      </w:r>
-      <w:r>
-        <w:t xml:space="preserve"> </w:t>
-      </w:r>
-      <w:r>
-        <w:t xml:space="preserve">available.</w:t>
-      </w:r>
-      <w:r>
-        <w:t xml:space="preserve"> </w:t>
-      </w:r>
-      <w:r>
-        <w:t xml:space="preserve">We</w:t>
-      </w:r>
-      <w:r>
-        <w:t xml:space="preserve"> </w:t>
-      </w:r>
-      <w:r>
-        <w:t xml:space="preserve">present</w:t>
-      </w:r>
-      <w:r>
-        <w:t xml:space="preserve"> </w:t>
-      </w:r>
-      <w:r>
-        <w:t xml:space="preserve">bibliometric</w:t>
-      </w:r>
-      <w:r>
-        <w:t xml:space="preserve"> </w:t>
-      </w:r>
-      <w:r>
-        <w:t xml:space="preserve">evidence</w:t>
-      </w:r>
-      <w:r>
-        <w:t xml:space="preserve"> </w:t>
-      </w:r>
-      <w:r>
-        <w:t xml:space="preserve">for</w:t>
-      </w:r>
-      <w:r>
-        <w:t xml:space="preserve"> </w:t>
-      </w:r>
-      <w:r>
-        <w:t xml:space="preserve">this</w:t>
-      </w:r>
-      <w:r>
-        <w:t xml:space="preserve"> </w:t>
-      </w:r>
-      <w:r>
-        <w:t xml:space="preserve">change</w:t>
-      </w:r>
-      <w:r>
-        <w:t xml:space="preserve"> </w:t>
-      </w:r>
-      <w:r>
-        <w:t xml:space="preserve">in</w:t>
-      </w:r>
-      <w:r>
-        <w:t xml:space="preserve"> </w:t>
-      </w:r>
-      <w:r>
-        <w:t xml:space="preserve">ecology</w:t>
-      </w:r>
-      <w:r>
-        <w:t xml:space="preserve"> </w:t>
-      </w:r>
-      <w:r>
-        <w:t xml:space="preserve">and</w:t>
-      </w:r>
-      <w:r>
-        <w:t xml:space="preserve"> </w:t>
-      </w:r>
-      <w:r>
-        <w:t xml:space="preserve">in</w:t>
-      </w:r>
-      <w:r>
-        <w:t xml:space="preserve"> </w:t>
-      </w:r>
-      <w:r>
-        <w:t xml:space="preserve">archaeology</w:t>
-      </w:r>
-      <w:r>
-        <w:t xml:space="preserve"> </w:t>
-      </w:r>
-      <w:r>
-        <w:t xml:space="preserve">to</w:t>
-      </w:r>
-      <w:r>
-        <w:t xml:space="preserve"> </w:t>
-      </w:r>
-      <w:r>
-        <w:t xml:space="preserve">test</w:t>
-      </w:r>
-      <w:r>
-        <w:t xml:space="preserve"> </w:t>
-      </w:r>
-      <w:r>
-        <w:t xml:space="preserve">if</w:t>
-      </w:r>
-      <w:r>
-        <w:t xml:space="preserve"> </w:t>
-      </w:r>
-      <w:r>
-        <w:t xml:space="preserve">the</w:t>
-      </w:r>
-      <w:r>
-        <w:t xml:space="preserve"> </w:t>
-      </w:r>
-      <w:r>
-        <w:t xml:space="preserve">adoption</w:t>
-      </w:r>
-      <w:r>
-        <w:t xml:space="preserve"> </w:t>
-      </w:r>
-      <w:r>
-        <w:t xml:space="preserve">of</w:t>
-      </w:r>
-      <w:r>
-        <w:t xml:space="preserve"> </w:t>
-      </w:r>
-      <w:r>
-        <w:t xml:space="preserve">these</w:t>
-      </w:r>
-      <w:r>
-        <w:t xml:space="preserve"> </w:t>
-      </w:r>
-      <w:r>
-        <w:t xml:space="preserve">new</w:t>
-      </w:r>
-      <w:r>
-        <w:t xml:space="preserve"> </w:t>
-      </w:r>
-      <w:r>
-        <w:t xml:space="preserve">tools</w:t>
-      </w:r>
-      <w:r>
-        <w:t xml:space="preserve"> </w:t>
-      </w:r>
-      <w:r>
-        <w:t xml:space="preserve">may</w:t>
-      </w:r>
-      <w:r>
-        <w:t xml:space="preserve"> </w:t>
-      </w:r>
-      <w:r>
-        <w:t xml:space="preserve">be</w:t>
-      </w:r>
-      <w:r>
-        <w:t xml:space="preserve"> </w:t>
-      </w:r>
-      <w:r>
-        <w:t xml:space="preserve">considered</w:t>
-      </w:r>
-      <w:r>
-        <w:t xml:space="preserve"> </w:t>
-      </w:r>
-      <w:r>
-        <w:t xml:space="preserve">a</w:t>
-      </w:r>
-      <w:r>
-        <w:t xml:space="preserve"> </w:t>
+        <w:t xml:space="preserve">R</w:t>
+      </w:r>
+      <w:r>
+        <w:t xml:space="preserve"> </w:t>
+      </w:r>
+      <w:r>
+        <w:t xml:space="preserve">code.</w:t>
+      </w:r>
+    </w:p>
+    <w:p>
+      <w:pPr>
+        <w:pStyle w:val="Heading1"/>
+      </w:pPr>
+      <w:bookmarkStart w:id="20" w:name="introduction"/>
+      <w:r>
+        <w:t xml:space="preserve">Introduction</w:t>
+      </w:r>
+      <w:bookmarkEnd w:id="20"/>
+    </w:p>
+    <w:p>
+      <w:pPr>
+        <w:pStyle w:val="FirstParagraph"/>
+      </w:pPr>
+      <w:r>
+        <w:t xml:space="preserve">In this paper we investigate recent developments which are facilitating computational archaeology’s return to fundamental principles of the scientific method. We ask whether this might be the beginning of a broader change in the field. Revolutions or paradigm-shifts in archaeology have been proposed to occur following major theoretical statements</w:t>
+      </w:r>
+      <w:r>
+        <w:t xml:space="preserve"> </w:t>
+      </w:r>
+      <w:r>
+        <w:t xml:space="preserve">(Clark 1993; Härke 2002)</w:t>
+      </w:r>
+      <w:r>
+        <w:t xml:space="preserve">, but there is an argument among philosophers of science whether revolutions in science are idea-driven or tool-driven</w:t>
+      </w:r>
+      <w:r>
+        <w:t xml:space="preserve"> </w:t>
+      </w:r>
+      <w:r>
+        <w:t xml:space="preserve">(Dyson 2000; Galison 1997)</w:t>
+      </w:r>
+      <w:r>
+        <w:t xml:space="preserve">. This argument motivated us to explore how the disciplines of ecology and archaeology have started to embrace tools that improve the reproducibility of research. We focus on one set of tools for this change, based on writing data analysis scripts in free and open source programming languages, exemplified by R, and the practice of sharing of these scripts. We focus on R because our prior observations indicate it is by far the most common scripting language used by ecologists and archaeologists. Bibliometric evidence shows a strong increase in the use of R among ecologists and the beginning of a similar development in archaeology. We evaluate how approaches to improving reproducibility and transparency in archaeology are mediated and transformed by digital approaches and propose these might reflect a tool-driven change in archaeology. Acknowledging that this is not a simple process, we offer an R-based tool to ease the task of creating a compendium which enables other researchers to reproduce the published results.</w:t>
+      </w:r>
+    </w:p>
+    <w:p>
+      <w:pPr>
+        <w:pStyle w:val="Heading1"/>
+      </w:pPr>
+      <w:bookmarkStart w:id="21" w:name="revolutions-in-science-idea-driven-or-tool-driven"/>
+      <w:r>
+        <w:t xml:space="preserve">Revolutions in Science: idea-driven or tool-driven?</w:t>
+      </w:r>
+      <w:bookmarkEnd w:id="21"/>
+    </w:p>
+    <w:p>
+      <w:pPr>
+        <w:pStyle w:val="FirstParagraph"/>
+      </w:pPr>
+      <w:r>
+        <w:t xml:space="preserve">Philosophers of science disagree whether revolutions in science are idea-driven or tool-driven. One of the most widely-known models of idea-driven change in science is Kuhn’s</w:t>
+      </w:r>
+      <w:r>
+        <w:t xml:space="preserve"> </w:t>
+      </w:r>
+      <w:r>
+        <w:t xml:space="preserve">(1962)</w:t>
+      </w:r>
+      <w:r>
+        <w:t xml:space="preserve"> </w:t>
+      </w:r>
+      <w:r>
+        <w:t xml:space="preserve">effort to describe the history of science by proposing paradigm shifts resulting from revolutionary change in communities of researchers. In brief, this model proposes that the history of science consists of long periods of tradition-bound</w:t>
+      </w:r>
+      <w:r>
+        <w:t xml:space="preserve"> </w:t>
+      </w:r>
+      <w:r>
+        <w:t xml:space="preserve">‘</w:t>
+      </w:r>
+      <w:r>
+        <w:t xml:space="preserve">normal science</w:t>
+      </w:r>
+      <w:r>
+        <w:t xml:space="preserve">’</w:t>
+      </w:r>
+      <w:r>
+        <w:t xml:space="preserve"> </w:t>
+      </w:r>
+      <w:r>
+        <w:t xml:space="preserve">punctuated by short episodes of</w:t>
+      </w:r>
+      <w:r>
+        <w:t xml:space="preserve"> </w:t>
+      </w:r>
+      <w:r>
+        <w:t xml:space="preserve">‘</w:t>
       </w:r>
       <w:r>
         <w:t xml:space="preserve">revolution</w:t>
       </w:r>
       <w:r>
-        <w:t xml:space="preserve"> </w:t>
-      </w:r>
-      <w:r>
-        <w:t xml:space="preserve">or</w:t>
-      </w:r>
-      <w:r>
-        <w:t xml:space="preserve"> </w:t>
-      </w:r>
-      <w:r>
-        <w:t xml:space="preserve">some</w:t>
-      </w:r>
-      <w:r>
-        <w:t xml:space="preserve"> </w:t>
-      </w:r>
-      <w:r>
-        <w:t xml:space="preserve">other</w:t>
-      </w:r>
-      <w:r>
-        <w:t xml:space="preserve"> </w:t>
-      </w:r>
-      <w:r>
-        <w:t xml:space="preserve">process.</w:t>
-      </w:r>
-      <w:r>
-        <w:t xml:space="preserve"> </w:t>
-      </w:r>
-      <w:r>
-        <w:t xml:space="preserve">We</w:t>
-      </w:r>
-      <w:r>
-        <w:t xml:space="preserve"> </w:t>
-      </w:r>
-      <w:r>
-        <w:t xml:space="preserve">identify</w:t>
-      </w:r>
-      <w:r>
-        <w:t xml:space="preserve"> </w:t>
-      </w:r>
-      <w:r>
-        <w:t xml:space="preserve">a</w:t>
-      </w:r>
-      <w:r>
-        <w:t xml:space="preserve"> </w:t>
-      </w:r>
-      <w:r>
-        <w:t xml:space="preserve">citation</w:t>
-      </w:r>
-      <w:r>
-        <w:t xml:space="preserve"> </w:t>
-      </w:r>
-      <w:r>
-        <w:t xml:space="preserve">effect</w:t>
-      </w:r>
-      <w:r>
-        <w:t xml:space="preserve"> </w:t>
-      </w:r>
-      <w:r>
-        <w:t xml:space="preserve">for</w:t>
-      </w:r>
-      <w:r>
-        <w:t xml:space="preserve"> </w:t>
-      </w:r>
-      <w:r>
-        <w:t xml:space="preserve">papers</w:t>
-      </w:r>
-      <w:r>
-        <w:t xml:space="preserve"> </w:t>
-      </w:r>
-      <w:r>
-        <w:t xml:space="preserve">that</w:t>
-      </w:r>
-      <w:r>
-        <w:t xml:space="preserve"> </w:t>
-      </w:r>
-      <w:r>
-        <w:t xml:space="preserve">use</w:t>
-      </w:r>
-      <w:r>
-        <w:t xml:space="preserve"> </w:t>
-      </w:r>
-      <w:r>
-        <w:t xml:space="preserve">the</w:t>
-      </w:r>
-      <w:r>
-        <w:t xml:space="preserve"> </w:t>
-      </w:r>
-      <w:r>
-        <w:t xml:space="preserve">open</w:t>
-      </w:r>
-      <w:r>
-        <w:t xml:space="preserve"> </w:t>
-      </w:r>
-      <w:r>
-        <w:t xml:space="preserve">source</w:t>
-      </w:r>
-      <w:r>
-        <w:t xml:space="preserve"> </w:t>
-      </w:r>
-      <w:r>
-        <w:t xml:space="preserve">programming</w:t>
-      </w:r>
-      <w:r>
-        <w:t xml:space="preserve"> </w:t>
-      </w:r>
-      <w:r>
-        <w:t xml:space="preserve">language</w:t>
-      </w:r>
-      <w:r>
-        <w:t xml:space="preserve"> </w:t>
-      </w:r>
-      <w:r>
-        <w:t xml:space="preserve">R.</w:t>
-      </w:r>
-      <w:r>
-        <w:t xml:space="preserve"> </w:t>
-      </w:r>
-      <w:r>
-        <w:t xml:space="preserve">We</w:t>
-      </w:r>
-      <w:r>
-        <w:t xml:space="preserve"> </w:t>
-      </w:r>
-      <w:r>
-        <w:t xml:space="preserve">discuss</w:t>
-      </w:r>
-      <w:r>
-        <w:t xml:space="preserve"> </w:t>
-      </w:r>
-      <w:r>
-        <w:t xml:space="preserve">how</w:t>
-      </w:r>
-      <w:r>
-        <w:t xml:space="preserve"> </w:t>
-      </w:r>
-      <w:r>
-        <w:t xml:space="preserve">computational</w:t>
-      </w:r>
-      <w:r>
-        <w:t xml:space="preserve"> </w:t>
-      </w:r>
-      <w:r>
-        <w:t xml:space="preserve">approaches</w:t>
-      </w:r>
-      <w:r>
-        <w:t xml:space="preserve"> </w:t>
-      </w:r>
-      <w:r>
-        <w:t xml:space="preserve">to</w:t>
-      </w:r>
-      <w:r>
-        <w:t xml:space="preserve"> </w:t>
-      </w:r>
-      <w:r>
-        <w:t xml:space="preserve">improving</w:t>
-      </w:r>
-      <w:r>
-        <w:t xml:space="preserve"> </w:t>
-      </w:r>
-      <w:r>
-        <w:t xml:space="preserve">reproducibility</w:t>
-      </w:r>
-      <w:r>
-        <w:t xml:space="preserve"> </w:t>
-      </w:r>
-      <w:r>
-        <w:t xml:space="preserve">and</w:t>
-      </w:r>
-      <w:r>
-        <w:t xml:space="preserve"> </w:t>
-      </w:r>
-      <w:r>
-        <w:t xml:space="preserve">transparency</w:t>
-      </w:r>
-      <w:r>
-        <w:t xml:space="preserve"> </w:t>
-      </w:r>
-      <w:r>
-        <w:t xml:space="preserve">in</w:t>
-      </w:r>
-      <w:r>
-        <w:t xml:space="preserve"> </w:t>
-      </w:r>
-      <w:r>
-        <w:t xml:space="preserve">archaeology</w:t>
-      </w:r>
-      <w:r>
-        <w:t xml:space="preserve"> </w:t>
-      </w:r>
-      <w:r>
-        <w:t xml:space="preserve">are</w:t>
-      </w:r>
-      <w:r>
-        <w:t xml:space="preserve"> </w:t>
-      </w:r>
-      <w:r>
-        <w:t xml:space="preserve">mediated</w:t>
-      </w:r>
-      <w:r>
-        <w:t xml:space="preserve"> </w:t>
-      </w:r>
-      <w:r>
-        <w:t xml:space="preserve">and</w:t>
-      </w:r>
-      <w:r>
-        <w:t xml:space="preserve"> </w:t>
-      </w:r>
-      <w:r>
-        <w:t xml:space="preserve">transformed</w:t>
-      </w:r>
-      <w:r>
-        <w:t xml:space="preserve"> </w:t>
-      </w:r>
-      <w:r>
-        <w:t xml:space="preserve">by</w:t>
-      </w:r>
-      <w:r>
-        <w:t xml:space="preserve"> </w:t>
-      </w:r>
-      <w:r>
-        <w:t xml:space="preserve">the</w:t>
-      </w:r>
-      <w:r>
-        <w:t xml:space="preserve"> </w:t>
-      </w:r>
-      <w:r>
-        <w:t xml:space="preserve">use</w:t>
-      </w:r>
-      <w:r>
-        <w:t xml:space="preserve"> </w:t>
-      </w:r>
-      <w:r>
-        <w:t xml:space="preserve">of</w:t>
-      </w:r>
-      <w:r>
-        <w:t xml:space="preserve"> </w:t>
-      </w:r>
-      <w:r>
-        <w:t xml:space="preserve">R</w:t>
-      </w:r>
-      <w:r>
-        <w:t xml:space="preserve"> </w:t>
-      </w:r>
-      <w:r>
-        <w:t xml:space="preserve">code.</w:t>
+        <w:t xml:space="preserve">’</w:t>
+      </w:r>
+      <w:r>
+        <w:t xml:space="preserve">. Normal science was described by Kuhn as stagnant, routine day-to-day research focused on</w:t>
+      </w:r>
+      <w:r>
+        <w:t xml:space="preserve"> </w:t>
+      </w:r>
+      <w:r>
+        <w:t xml:space="preserve">‘</w:t>
+      </w:r>
+      <w:r>
+        <w:t xml:space="preserve">puzzle solving</w:t>
+      </w:r>
+      <w:r>
+        <w:t xml:space="preserve">’</w:t>
+      </w:r>
+      <w:r>
+        <w:t xml:space="preserve">. What counts as suitable puzzles, and acceptable solutions to these puzzles, is governed by the norms and procedures of the prevailing paradigm. Revolutions in science occur as punctuations in the equilibria of normal science, when anomalous observations culminate in changes replacing one paradigm with another. In this conversion or speciation process the community adopts a new way of doing science. There has been much debate about how to draw a distinction between so-called normal and revolutionary science.</w:t>
+      </w:r>
+      <w:r>
+        <w:t xml:space="preserve"> </w:t>
+      </w:r>
+      <w:r>
+        <w:t xml:space="preserve">(Casadevall and Fang 2016; Toulmin 1970; Watkins 1970)</w:t>
+      </w:r>
+      <w:r>
+        <w:t xml:space="preserve">. A notable criticism is that Kuhn’s normal science is unscientific, as it describes a situation where critical science had contracted into defensive metaphysics resulting from the domination of a ruling dogma</w:t>
+      </w:r>
+      <w:r>
+        <w:t xml:space="preserve"> </w:t>
+      </w:r>
+      <w:r>
+        <w:t xml:space="preserve">(Popper 1970)</w:t>
+      </w:r>
+      <w:r>
+        <w:t xml:space="preserve">. This is at odds with a view of science as a continuous state of evolution, with researchers simultaneously employing many styles of thinking and doing science, and continuously confronting theory with evidence and modifying their ideas based on the outcome. In this view, based on the post-World War II era of science, radical discontinuities are rare, and major developments instead emerge from the division and recombination of already mature fields</w:t>
+      </w:r>
+      <w:r>
+        <w:t xml:space="preserve"> </w:t>
+      </w:r>
+      <w:r>
+        <w:t xml:space="preserve">(Andersen 2013)</w:t>
+      </w:r>
+      <w:r>
+        <w:t xml:space="preserve">. Given the rarity of radical discontinuities, some biologists have argued that change in biology is better characterised by new ideas (e.g. Mendelian heredity, Darwinian evolution, and molecular genetics) replacing not a former paradigm, but a conceptual vacuum</w:t>
+      </w:r>
+      <w:r>
+        <w:t xml:space="preserve"> </w:t>
+      </w:r>
+      <w:r>
+        <w:t xml:space="preserve">(Wilkins 1996)</w:t>
+      </w:r>
+      <w:r>
+        <w:t xml:space="preserve">.</w:t>
+      </w:r>
+    </w:p>
+    <w:p>
+      <w:pPr>
+        <w:pStyle w:val="BodyText"/>
+      </w:pPr>
+      <w:r>
+        <w:t xml:space="preserve">In archaeology we have seen claims for paradigm shifts in several areas. The most wide-ranging application is Clark’s</w:t>
+      </w:r>
+      <w:r>
+        <w:t xml:space="preserve"> </w:t>
+      </w:r>
+      <w:r>
+        <w:t xml:space="preserve">(1993)</w:t>
+      </w:r>
+      <w:r>
+        <w:t xml:space="preserve"> </w:t>
+      </w:r>
+      <w:r>
+        <w:t xml:space="preserve">comparison of North American archaeology to European archaeology during the 1970s-1990s. His analysis describes a multi-paradigm situation where many research communities (i.e. North American and European) simultaneously operate in different paradigms (which Kuhn noted as a sign of a developing or immature discipline). Clark’s account is not a complete Kuhnian analysis because it lacks a revolutionary change event where one paradigm is replaced by another, although he hints that processual archaeology may be considered a radical discontinuity relative to the culture-historical approaches that preceded it</w:t>
+      </w:r>
+      <w:r>
+        <w:t xml:space="preserve"> </w:t>
+      </w:r>
+      <w:r>
+        <w:t xml:space="preserve">(Clark 1993: 206)</w:t>
+      </w:r>
+      <w:r>
+        <w:t xml:space="preserve">.</w:t>
+      </w:r>
+    </w:p>
+    <w:p>
+      <w:pPr>
+        <w:pStyle w:val="BodyText"/>
+      </w:pPr>
+      <w:r>
+        <w:t xml:space="preserve">A more thorough treatment of the claim that the appearance of processual archaeology was a paradigm shift is provided by</w:t>
+      </w:r>
+      <w:r>
+        <w:t xml:space="preserve"> </w:t>
+      </w:r>
+      <w:r>
+        <w:t xml:space="preserve">Meltzer (1979)</w:t>
+      </w:r>
+      <w:r>
+        <w:t xml:space="preserve">. Meltzer reviews literature arguing for a revolutionary change in archaeology during the 1960s and 1970s, and considers these claims in light of classic Kuhnian revolutionary events such as the replacement of the Ptolemaic system by the Copernican system, and Newtonian dynamics by the new Einsteinian dynamics. He finds that the changes occuring in Anglophone archaeology after the 1960s were incremental, mostly of method, rather than a widespread replacement of one ontological structure by another one, incommensurable or incompatible with the former. Trigger</w:t>
+      </w:r>
+      <w:r>
+        <w:t xml:space="preserve"> </w:t>
+      </w:r>
+      <w:r>
+        <w:t xml:space="preserve">(2006: 538)</w:t>
+      </w:r>
+      <w:r>
+        <w:t xml:space="preserve"> </w:t>
+      </w:r>
+      <w:r>
+        <w:t xml:space="preserve">came to a similar conclusion at the end of his broad survey of the history of archaeology, that changes throughout archaeology have been mostly additive with only partial replacement.</w:t>
+      </w:r>
+    </w:p>
+    <w:p>
+      <w:pPr>
+        <w:pStyle w:val="BodyText"/>
+      </w:pPr>
+      <w:r>
+        <w:t xml:space="preserve">We also see mentions of paradigm shifts in archaeology in reference to the shift from processual to post-processual archaeology</w:t>
+      </w:r>
+      <w:r>
+        <w:t xml:space="preserve"> </w:t>
+      </w:r>
+      <w:r>
+        <w:t xml:space="preserve">(Härke 2002; Koerner 2018)</w:t>
+      </w:r>
+      <w:r>
+        <w:t xml:space="preserve">, as well as more localised and specific shifts in archaeological practice and thinking. For example,</w:t>
+      </w:r>
+      <w:r>
+        <w:t xml:space="preserve"> </w:t>
+      </w:r>
+      <w:r>
+        <w:t xml:space="preserve">Snodgrass (2002)</w:t>
+      </w:r>
+      <w:r>
+        <w:t xml:space="preserve"> </w:t>
+      </w:r>
+      <w:r>
+        <w:t xml:space="preserve">claims that among Classical Archaeologists, an increase in research on previously neglected periods of antiquity, such as the Greek Early Iron Age, constitutes a paradigm shift.</w:t>
+      </w:r>
+      <w:r>
+        <w:t xml:space="preserve"> </w:t>
+      </w:r>
+      <w:r>
+        <w:t xml:space="preserve">McAnany and Rowe (2015)</w:t>
+      </w:r>
+      <w:r>
+        <w:t xml:space="preserve"> </w:t>
+      </w:r>
+      <w:r>
+        <w:t xml:space="preserve">propose that the appearance of community-based participatory models of research among some communities of archaeologists is a paradigm shift, though they concede that it is transformational rather than revolutionary.</w:t>
+      </w:r>
+      <w:r>
+        <w:t xml:space="preserve"> </w:t>
+      </w:r>
+      <w:r>
+        <w:t xml:space="preserve">Harris (2012)</w:t>
+      </w:r>
+      <w:r>
+        <w:t xml:space="preserve"> </w:t>
+      </w:r>
+      <w:r>
+        <w:t xml:space="preserve">similarly argues that community crowdsourced geographic knowledge (or volunteered geographic information) could be paradigm shift for archaeological communities. Archaeologists using LIDAR (light detection and ranging) for remote geospatial imaging of cultural landscapes have claimed the application of this technology to archaeology is a paradigm shift</w:t>
+      </w:r>
+      <w:r>
+        <w:t xml:space="preserve"> </w:t>
+      </w:r>
+      <w:r>
+        <w:t xml:space="preserve">(Chase et al. 2012; Howey et al. 2016)</w:t>
+      </w:r>
+      <w:r>
+        <w:t xml:space="preserve">.</w:t>
+      </w:r>
+      <w:r>
+        <w:t xml:space="preserve"> </w:t>
+      </w:r>
+      <w:r>
+        <w:t xml:space="preserve">Fuller (2010)</w:t>
+      </w:r>
+      <w:r>
+        <w:t xml:space="preserve"> </w:t>
+      </w:r>
+      <w:r>
+        <w:t xml:space="preserve">has used the term to describe a shift in thinking from the emergence of agriculture as a</w:t>
+      </w:r>
+      <w:r>
+        <w:t xml:space="preserve"> </w:t>
+      </w:r>
+      <w:r>
+        <w:t xml:space="preserve">‘</w:t>
+      </w:r>
+      <w:r>
+        <w:t xml:space="preserve">Neolithic Revolution</w:t>
+      </w:r>
+      <w:r>
+        <w:t xml:space="preserve">’</w:t>
+      </w:r>
+      <w:r>
+        <w:t xml:space="preserve"> </w:t>
+      </w:r>
+      <w:r>
+        <w:t xml:space="preserve">to a protracted and entangled process, happening several times independently. Most of these claims for Kuhnian paradigm shifts differ in meaning, which highlights an important complication with using Kuhn’s concept of a paradigm-shift, namely the multiple definitions of a paradigm in his writings.</w:t>
+      </w:r>
+    </w:p>
+    <w:p>
+      <w:pPr>
+        <w:pStyle w:val="BodyText"/>
+      </w:pPr>
+      <w:r>
+        <w:t xml:space="preserve">Masterman</w:t>
+      </w:r>
+      <w:r>
+        <w:t xml:space="preserve"> </w:t>
+      </w:r>
+      <w:r>
+        <w:t xml:space="preserve">(1970)</w:t>
+      </w:r>
+      <w:r>
+        <w:t xml:space="preserve"> </w:t>
+      </w:r>
+      <w:r>
+        <w:t xml:space="preserve">has documented 21 different uses of</w:t>
+      </w:r>
+      <w:r>
+        <w:t xml:space="preserve"> </w:t>
+      </w:r>
+      <w:r>
+        <w:t xml:space="preserve">‘</w:t>
+      </w:r>
+      <w:r>
+        <w:t xml:space="preserve">paradigm</w:t>
+      </w:r>
+      <w:r>
+        <w:t xml:space="preserve">’</w:t>
+      </w:r>
+      <w:r>
+        <w:t xml:space="preserve"> </w:t>
+      </w:r>
+      <w:r>
+        <w:t xml:space="preserve">by Kuhn, which she organises into three groups. First is the metaphysical notion of a set of beliefs, and this is the sense dominating most of the commentary on Kuhn’s model. Second is the sociological sense of scientific habits, the universally recognized scientific achievements that are the foundations of day-to-day normal science. These include specific attention-grabbing successes that give a touchstone for the coordination of future research. Third is the concrete sense of an actual textbook, instrumentation or toolkit in wide use. This recognition of the multivalent nature of paradigms is important because it broadens the locus for scientific revolution to include sociological practices of science, such as might be produced by changes in norms of publication and peer review, and to include the physical infrastructure – tools – of doing science, such as the technology for collecting and analysing data, and for communication and collaboration among researchers.</w:t>
+      </w:r>
+    </w:p>
+    <w:p>
+      <w:pPr>
+        <w:pStyle w:val="BodyText"/>
+      </w:pPr>
+      <w:r>
+        <w:t xml:space="preserve">We see a compelling exploration of this third concrete sense of a paradigm in the work of</w:t>
+      </w:r>
+      <w:r>
+        <w:t xml:space="preserve"> </w:t>
+      </w:r>
+      <w:r>
+        <w:t xml:space="preserve">Galison (1997)</w:t>
+      </w:r>
+      <w:r>
+        <w:t xml:space="preserve">, who has offered a tool-driven view of change in research communities. Galison analysed the role of tools in twentieth century particle physics, starting with hand-crafted cloud chambers and bubble chambers and ending with digital counters, particle accelerators, and computers. He identifies a profound change in physics when analog devices producing pictures were superseded by digital devices producing numerical data. At the heart of this change is a shift from an intuitive approach, stimulated by visual and pictorial model-building to an approach based on logic, calculation, and demonstration. The changes are not purely at the points of data collection and analysis, but extend to the social and economic organisation of science, with new categories of physicists emerging, people who are not entirely experimenters and not entirely theorists. Dyson</w:t>
+      </w:r>
+      <w:r>
+        <w:t xml:space="preserve"> </w:t>
+      </w:r>
+      <w:r>
+        <w:t xml:space="preserve">(2000, 2012)</w:t>
+      </w:r>
+      <w:r>
+        <w:t xml:space="preserve"> </w:t>
+      </w:r>
+      <w:r>
+        <w:t xml:space="preserve">has further explored this tool-driven approach, tracing the origin of the Galilean revolution to appearance of the telescope in astronomy, and the origin of the Crick-Watson revolution to the use of X-ray diffraction.</w:t>
+      </w:r>
+    </w:p>
+    <w:p>
+      <w:pPr>
+        <w:pStyle w:val="BodyText"/>
+      </w:pPr>
+      <w:r>
+        <w:t xml:space="preserve">We propose that Galison’s emphasis on tool-driven change, as a complement to Kuhnian concept-driven change, has potential to enhance archaeology’s social and scientific relevance and contributions. The centrality of material culture in Galison’s view raises the question about whether there is scope for archaeologists to make productive contributions to understanding change in the history of science through an archaeological analysis of scientific instrumentation</w:t>
+      </w:r>
+      <w:r>
+        <w:t xml:space="preserve"> </w:t>
+      </w:r>
+      <w:r>
+        <w:t xml:space="preserve">(cf. Schiffer 2013)</w:t>
+      </w:r>
+      <w:r>
+        <w:t xml:space="preserve">. Furthermore, Galison’s analysis of the image/logic contrast in the history of physics invites a similar analysis of the history of archaeology. Can we identify archaeological traditions focused on data collection and analysis using images and image-making devices</w:t>
+      </w:r>
+      <w:r>
+        <w:t xml:space="preserve"> </w:t>
+      </w:r>
+      <w:r>
+        <w:t xml:space="preserve">(cf. Molyneaux 2013)</w:t>
+      </w:r>
+      <w:r>
+        <w:t xml:space="preserve">, in contrast to digital devices? One candidate for this might be the shift from building relative chronologies based on seriation using typologies of visually distinctive artefacts to absolute chronologies based on radiometric dating using computer-controlled instruments. Three revolutions in archaeology have been attributed to radiocarbon dating and associated technologies</w:t>
+      </w:r>
+      <w:r>
+        <w:t xml:space="preserve"> </w:t>
+      </w:r>
+      <w:r>
+        <w:t xml:space="preserve">(Bayliss 2009)</w:t>
+      </w:r>
+      <w:r>
+        <w:t xml:space="preserve">.</w:t>
+      </w:r>
+      <w:r>
+        <w:t xml:space="preserve"> </w:t>
+      </w:r>
+      <w:r>
+        <w:t xml:space="preserve">Chase et al. (2012)</w:t>
+      </w:r>
+      <w:r>
+        <w:t xml:space="preserve"> </w:t>
+      </w:r>
+      <w:r>
+        <w:t xml:space="preserve">have claimed the introduction of radiocarbon dating was a paradigm shift in archaeology, but we are not aware of a Galisonian analysis of this change. A third issue is how we can use a tool-driven approach not just as a framework for understanding change in science, but as a method to predict or generate change in the practice of archaeology?</w:t>
       </w:r>
     </w:p>
     <w:p>
       <w:pPr>
         <w:pStyle w:val="Heading1"/>
       </w:pPr>
-      <w:bookmarkStart w:id="20" w:name="introduction"/>
-      <w:r>
-        <w:t xml:space="preserve">Introduction</w:t>
-      </w:r>
-      <w:bookmarkEnd w:id="20"/>
+      <w:bookmarkStart w:id="22" w:name="bibliometric-analysis-of-a-tool-driven-change"/>
+      <w:r>
+        <w:t xml:space="preserve">Bibliometric analysis of a tool-driven change</w:t>
+      </w:r>
+      <w:bookmarkEnd w:id="22"/>
     </w:p>
     <w:p>
       <w:pPr>
         <w:pStyle w:val="FirstParagraph"/>
       </w:pPr>
       <w:r>
-        <w:t xml:space="preserve">In this paper we investigate recent developments which are facilitating computational archaeology’s return to fundamental principles of the scientific method. We ask whether this might be the beginning of a broader change in the field. Revolutions or paradigm-shifts in archaeology have been proposed to occur following major theoretical statements</w:t>
-      </w:r>
-      <w:r>
-        <w:t xml:space="preserve"> </w:t>
-      </w:r>
-      <w:r>
-        <w:t xml:space="preserve">(Clark 1993; Härke 2002)</w:t>
-      </w:r>
-      <w:r>
-        <w:t xml:space="preserve">, but there is an argument among philosophers of science whether revolutions in science are ideas-driven or tools-driven</w:t>
-      </w:r>
-      <w:r>
-        <w:t xml:space="preserve"> </w:t>
-      </w:r>
-      <w:r>
-        <w:t xml:space="preserve">(Dyson 2000; Galison 1997)</w:t>
-      </w:r>
-      <w:r>
-        <w:t xml:space="preserve">. This argument motivated us to explore how the disciplines of ecology and archaeology have started to embrace tools that improve the reproducibility of research. We focus on one set of tools for this change, based on writing data analysis scripts in free and open source programming languages, exemplified by R, and the practice of sharing of these scripts. We focus on R because our prior observations indicate it is by far the most common scripting language used by ecologists and archaeologists. Bibliometric evidence shows a strong increase in the use of R among ecologists and the beginning of a similar development in archaeology. We evaluate how approaches to improving reproducibility and transparency in archaeology are mediated and transformed by digital approaches and propose these might be a tool-driven change in archaeology. Acknowledging that this is not a simple process, we offer an R-based tool to ease the task of creating a compendium which enables other researchers to reproduce the published results.</w:t>
-      </w:r>
-    </w:p>
-    <w:p>
-      <w:pPr>
-        <w:pStyle w:val="Heading1"/>
-      </w:pPr>
-      <w:bookmarkStart w:id="21" w:name="revolutions-in-science-ideas-driven-or-tools-driven"/>
-      <w:r>
-        <w:t xml:space="preserve">Revolutions in Science: Ideas-driven or Tools-driven?</w:t>
-      </w:r>
-      <w:bookmarkEnd w:id="21"/>
+        <w:t xml:space="preserve">In this section we explore how a change observed in ecology might be relevant for understanding or even directing the future of archaeology. Biological disciplines have a long tradition of influencing archaeological thought, starting with Oscar Montelius, whose typological method was inspired by Darwin’s theory of evolution</w:t>
+      </w:r>
+      <w:r>
+        <w:t xml:space="preserve"> </w:t>
+      </w:r>
+      <w:r>
+        <w:t xml:space="preserve">(Montelius 1899: 237)</w:t>
+      </w:r>
+      <w:r>
+        <w:t xml:space="preserve">. This tradition continues, for example, many spatial statistics currently used by archaeologists are derived from ecology</w:t>
+      </w:r>
+      <w:r>
+        <w:t xml:space="preserve"> </w:t>
+      </w:r>
+      <w:r>
+        <w:t xml:space="preserve">(Keron 2015: 7)</w:t>
+      </w:r>
+      <w:r>
+        <w:t xml:space="preserve">.</w:t>
+      </w:r>
+    </w:p>
+    <w:p>
+      <w:pPr>
+        <w:pStyle w:val="Heading2"/>
+      </w:pPr>
+      <w:bookmarkStart w:id="23" w:name="looking-back-on-a-tool-driven-change-in-ecology"/>
+      <w:r>
+        <w:t xml:space="preserve">Looking back on a tool-driven change in Ecology</w:t>
+      </w:r>
+      <w:bookmarkEnd w:id="23"/>
     </w:p>
     <w:p>
       <w:pPr>
         <w:pStyle w:val="FirstParagraph"/>
       </w:pPr>
       <w:r>
-        <w:t xml:space="preserve">Philosophers of science disagree whether revolutions in science are ideas-driven or tool-driven. One of the most widely-known models of ideas-driven change in science is Kuhn’s</w:t>
-      </w:r>
-      <w:r>
-        <w:t xml:space="preserve"> </w:t>
-      </w:r>
-      <w:r>
-        <w:t xml:space="preserve">(1962)</w:t>
-      </w:r>
-      <w:r>
-        <w:t xml:space="preserve"> </w:t>
-      </w:r>
-      <w:r>
-        <w:t xml:space="preserve">effort to describe the history of science by proposing paradigm shifts resulting from revolutionary change in communities of researchers. In brief, this model proposes that the history of science consists of long periods of tradition-bound</w:t>
-      </w:r>
-      <w:r>
-        <w:t xml:space="preserve"> </w:t>
-      </w:r>
-      <w:r>
-        <w:t xml:space="preserve">‘</w:t>
-      </w:r>
-      <w:r>
-        <w:t xml:space="preserve">normal science</w:t>
-      </w:r>
-      <w:r>
-        <w:t xml:space="preserve">’</w:t>
-      </w:r>
-      <w:r>
-        <w:t xml:space="preserve"> </w:t>
-      </w:r>
-      <w:r>
-        <w:t xml:space="preserve">punctuated by short episodes of</w:t>
-      </w:r>
-      <w:r>
-        <w:t xml:space="preserve"> </w:t>
-      </w:r>
-      <w:r>
-        <w:t xml:space="preserve">‘</w:t>
-      </w:r>
-      <w:r>
-        <w:t xml:space="preserve">revolution</w:t>
-      </w:r>
-      <w:r>
-        <w:t xml:space="preserve">’</w:t>
-      </w:r>
-      <w:r>
-        <w:t xml:space="preserve">. Normal science was described by Kuhn as stagnant, routine day-to-day research focused on</w:t>
-      </w:r>
-      <w:r>
-        <w:t xml:space="preserve"> </w:t>
-      </w:r>
-      <w:r>
-        <w:t xml:space="preserve">‘</w:t>
-      </w:r>
-      <w:r>
-        <w:t xml:space="preserve">puzzle solving</w:t>
-      </w:r>
-      <w:r>
-        <w:t xml:space="preserve">’</w:t>
-      </w:r>
-      <w:r>
-        <w:t xml:space="preserve">. What counts as suitable puzzles, and acceptable solutions to these puzzles, is governed by the norms and procedures of the prevailing paradigm. Revolutions in science occur as punctuations in the equilibria of normal science, when anomalous observations culminate in changes replacing one paradigm with another. In this conversion or speciation process the community adopts a new way of doing science. There has been much debate about how to draw a distinction between so-called normal and revolutionary science.</w:t>
-      </w:r>
-      <w:r>
-        <w:t xml:space="preserve"> </w:t>
-      </w:r>
-      <w:r>
-        <w:t xml:space="preserve">(Casadevall and Fang 2016; Toulmin 1970; Watkins 1970)</w:t>
-      </w:r>
-      <w:r>
-        <w:t xml:space="preserve">. A notable criticism is that Kuhn’s normal science is unscientific, as it describes a situation where critical science had contracted into defensive metaphysics resulting from the domination of a ruling dogma</w:t>
-      </w:r>
-      <w:r>
-        <w:t xml:space="preserve"> </w:t>
-      </w:r>
-      <w:r>
-        <w:t xml:space="preserve">(Popper 1970)</w:t>
-      </w:r>
-      <w:r>
-        <w:t xml:space="preserve">. This is at odds with a view of science as a continuous state of evolution, with researchers simultaneously employing many styles of thinking and doing science, and continuously confronting theory with evidence and modifying their ideas based on the outcome. In this view, based on the post-World War II era of science, radical discontinuities are rare, and major developments instead emerge from the division and recombination of already mature fields</w:t>
-      </w:r>
-      <w:r>
-        <w:t xml:space="preserve"> </w:t>
-      </w:r>
-      <w:r>
-        <w:t xml:space="preserve">(Andersen 2013)</w:t>
-      </w:r>
-      <w:r>
-        <w:t xml:space="preserve">. Given the rarity of radical discontinuities, some biologists have argued that change in biology is better characterised by new ideas (e.g. Mendelian heredity, Darwinian evolution, and molecular genetics) replacing not a former paradigm, but a conceptual vacuum</w:t>
-      </w:r>
-      <w:r>
-        <w:t xml:space="preserve"> </w:t>
-      </w:r>
-      <w:r>
-        <w:t xml:space="preserve">(Wilkins 1996)</w:t>
-      </w:r>
-      <w:r>
-        <w:t xml:space="preserve">.</w:t>
-      </w:r>
-    </w:p>
-    <w:p>
-      <w:pPr>
-        <w:pStyle w:val="BodyText"/>
-      </w:pPr>
-      <w:r>
-        <w:t xml:space="preserve">In archaeology we have seen claims for paradigm shifts in several areas. The most wide-ranging application is Clark’s</w:t>
-      </w:r>
-      <w:r>
-        <w:t xml:space="preserve"> </w:t>
-      </w:r>
-      <w:r>
-        <w:t xml:space="preserve">(1993)</w:t>
-      </w:r>
-      <w:r>
-        <w:t xml:space="preserve"> </w:t>
-      </w:r>
-      <w:r>
-        <w:t xml:space="preserve">comparison of North American archaeology to European archaeology during the 1970s-1990s. His analysis describes a multi-paradigm situation where many research communities (i.e. North American and European) simultaneously operate in different paradigms (which Kuhn noted as a sign of a developing or immature discipline). Clark’s account is not a complete Kuhnian analysis because it lacks a revolutionary change event where one paradigm is replaced by another, although he hints that processual archaeology may be considered a radical discontinuity relative to the culture-historical approaches that preceded it</w:t>
-      </w:r>
-      <w:r>
-        <w:t xml:space="preserve"> </w:t>
-      </w:r>
-      <w:r>
-        <w:t xml:space="preserve">(Clark 1993: 206)</w:t>
-      </w:r>
-      <w:r>
-        <w:t xml:space="preserve">.</w:t>
-      </w:r>
-    </w:p>
-    <w:p>
-      <w:pPr>
-        <w:pStyle w:val="BodyText"/>
-      </w:pPr>
-      <w:r>
-        <w:t xml:space="preserve">A more thorough treatment of the claim that the appearance of processual archaeology was a paradigm shift is provided by</w:t>
-      </w:r>
-      <w:r>
-        <w:t xml:space="preserve"> </w:t>
-      </w:r>
-      <w:r>
-        <w:t xml:space="preserve">Meltzer (1979)</w:t>
-      </w:r>
-      <w:r>
-        <w:t xml:space="preserve">. Meltzer reviews literature arguing for a revolutionary change in archaeology during the 1960s and 1970s, and considers these claims in light of classic Kuhnian revolutionary events such as the replacement of the Ptolemaic system by the Copernican system, and Newtonian dynamics by the new Einsteinian dynamics. He finds that the changes occuring in Anglophone archaeology after the 1960s were incremental, mostly of method, rather than a widespread replacement of one ontological structure by another one, incommensurable or incompatible with the former. Trigger</w:t>
-      </w:r>
-      <w:r>
-        <w:t xml:space="preserve"> </w:t>
-      </w:r>
-      <w:r>
-        <w:t xml:space="preserve">(2006: 538)</w:t>
-      </w:r>
-      <w:r>
-        <w:t xml:space="preserve"> </w:t>
-      </w:r>
-      <w:r>
-        <w:t xml:space="preserve">came to a similar conclusion at the end of his broad survey of the history of archaeology, that changes throughout archaeology have been mostly additive with only partial replacement.</w:t>
-      </w:r>
-    </w:p>
-    <w:p>
-      <w:pPr>
-        <w:pStyle w:val="BodyText"/>
-      </w:pPr>
-      <w:r>
-        <w:t xml:space="preserve">We also see mentions of paradigm shifts in archaeology in reference to the shift from processual to post-processual archaeology</w:t>
-      </w:r>
-      <w:r>
-        <w:t xml:space="preserve"> </w:t>
-      </w:r>
-      <w:r>
-        <w:t xml:space="preserve">(Härke 2002; Koerner 2018)</w:t>
-      </w:r>
-      <w:r>
-        <w:t xml:space="preserve">, as well as more localised and specific shifts in archaeological practice and thinking. For example,</w:t>
-      </w:r>
-      <w:r>
-        <w:t xml:space="preserve"> </w:t>
-      </w:r>
-      <w:r>
-        <w:t xml:space="preserve">Snodgrass (2002)</w:t>
-      </w:r>
-      <w:r>
-        <w:t xml:space="preserve"> </w:t>
-      </w:r>
-      <w:r>
-        <w:t xml:space="preserve">claims that among Classical Archaeologists, an increase in research on previously neglected periods of antiquity, such as the Greek Early Iron Age, constitutes a paradigm shift.</w:t>
-      </w:r>
-      <w:r>
-        <w:t xml:space="preserve"> </w:t>
-      </w:r>
-      <w:r>
-        <w:t xml:space="preserve">McAnany and Rowe (2015)</w:t>
-      </w:r>
-      <w:r>
-        <w:t xml:space="preserve"> </w:t>
-      </w:r>
-      <w:r>
-        <w:t xml:space="preserve">propose that the appearance of community-based participatory models of research among some communities of archaeologists is a paradigm shift, though they concede that it is transformational rather than revolutionary.</w:t>
-      </w:r>
-      <w:r>
-        <w:t xml:space="preserve"> </w:t>
-      </w:r>
-      <w:r>
-        <w:t xml:space="preserve">Harris (2012)</w:t>
-      </w:r>
-      <w:r>
-        <w:t xml:space="preserve"> </w:t>
-      </w:r>
-      <w:r>
-        <w:t xml:space="preserve">similarly argues that community crowdsourced geographic knowledge (or volunteered geographic information) could be paradigm shift for archaeological communities. Archaeologists using LIDAR (light detection and ranging) for remote geospatial imaging of cultural landscapes have claimed the application of this technology to archaeology is a paradigm shift</w:t>
-      </w:r>
-      <w:r>
-        <w:t xml:space="preserve"> </w:t>
-      </w:r>
-      <w:r>
-        <w:t xml:space="preserve">(Chase et al. 2012; Howey et al. 2016)</w:t>
-      </w:r>
-      <w:r>
-        <w:t xml:space="preserve">.</w:t>
-      </w:r>
-      <w:r>
-        <w:t xml:space="preserve"> </w:t>
-      </w:r>
-      <w:r>
-        <w:t xml:space="preserve">Fuller (2010)</w:t>
-      </w:r>
-      <w:r>
-        <w:t xml:space="preserve"> </w:t>
-      </w:r>
-      <w:r>
-        <w:t xml:space="preserve">has used the term to describe a shift in thinking from the emergence of agriculture as a</w:t>
-      </w:r>
-      <w:r>
-        <w:t xml:space="preserve"> </w:t>
-      </w:r>
-      <w:r>
-        <w:t xml:space="preserve">‘</w:t>
-      </w:r>
-      <w:r>
-        <w:t xml:space="preserve">Neolithic Revolution</w:t>
-      </w:r>
-      <w:r>
-        <w:t xml:space="preserve">’</w:t>
-      </w:r>
-      <w:r>
-        <w:t xml:space="preserve"> </w:t>
-      </w:r>
-      <w:r>
-        <w:t xml:space="preserve">to a protracted and entangled process, happening several times independently.</w:t>
-      </w:r>
-      <w:r>
-        <w:t xml:space="preserve"> </w:t>
-      </w:r>
-      <w:r>
-        <w:t xml:space="preserve">Most of these claims for Kuhnian paradigm shifts differ in meaning, which highlights an important complication with using Kuhn’s concept of a paradigm-shift, namely the multiple definitions of a paradigm in his writings.</w:t>
-      </w:r>
-    </w:p>
-    <w:p>
-      <w:pPr>
-        <w:pStyle w:val="BodyText"/>
-      </w:pPr>
-      <w:r>
-        <w:t xml:space="preserve">Masterman</w:t>
-      </w:r>
-      <w:r>
-        <w:t xml:space="preserve"> </w:t>
-      </w:r>
-      <w:r>
-        <w:t xml:space="preserve">(1970)</w:t>
-      </w:r>
-      <w:r>
-        <w:t xml:space="preserve"> </w:t>
-      </w:r>
-      <w:r>
-        <w:t xml:space="preserve">has documented 21 different uses of</w:t>
-      </w:r>
-      <w:r>
-        <w:t xml:space="preserve"> </w:t>
-      </w:r>
-      <w:r>
-        <w:t xml:space="preserve">‘</w:t>
-      </w:r>
-      <w:r>
-        <w:t xml:space="preserve">paradigm</w:t>
-      </w:r>
-      <w:r>
-        <w:t xml:space="preserve">’</w:t>
-      </w:r>
-      <w:r>
-        <w:t xml:space="preserve"> </w:t>
-      </w:r>
-      <w:r>
-        <w:t xml:space="preserve">by Kuhn, which she organises into three groups. First is the metaphysical notion of a set of beliefs, and this is the sense dominating most of the commentary on Kuhn’s model. Second is the sociological sense of scientific habits, the universally recognized scientific achievements that are the foundations of day-to-day normal science. These include specific attention-grabbing successes that give a touchstone for the coordination of future research. Third is the concrete sense of an actual textbook, instrumentation or toolkit in wide use. This recognition of the multivalent nature of paradigms is important because it broadens the locus for scientific revolution to include sociological practices of science, such as might be produced by changes in norms of publication and peer review, and to include the physical infrastructure – tools – of doing science, such as the technology for collecting and analysing data, and for communication and collaboration among researchers.</w:t>
-      </w:r>
-    </w:p>
-    <w:p>
-      <w:pPr>
-        <w:pStyle w:val="BodyText"/>
-      </w:pPr>
-      <w:r>
-        <w:t xml:space="preserve">We see a compelling exploration of this third concrete sense of a paradigm in the work of</w:t>
-      </w:r>
-      <w:r>
-        <w:t xml:space="preserve"> </w:t>
-      </w:r>
-      <w:r>
-        <w:t xml:space="preserve">Galison (1997)</w:t>
-      </w:r>
-      <w:r>
-        <w:t xml:space="preserve">, who has offered a tool-driven view of change in research communities. Galison analysed the role of tools in twentieth century particle physics, starting with hand-crafted cloud chambers and bubble chambers and ending with digital counters, particle accelerators, and computers. He identifies a profound change in physics when analog devices producing pictures were superseded by digital devices producing numerical data. At the heart of this change is a shift from an intuitive approach, stimulated by visual and pictorial model-building to an approach based on logic, calculation, and demonstration. The changes are not purely at the points of data collection and analysis, but extend to the social and economic organisation of science, with new categories of physicists emerging, people who are not entirely experimenters and not entirely theorists. Dyson</w:t>
-      </w:r>
-      <w:r>
-        <w:t xml:space="preserve"> </w:t>
-      </w:r>
-      <w:r>
-        <w:t xml:space="preserve">(2000, 2012)</w:t>
-      </w:r>
-      <w:r>
-        <w:t xml:space="preserve"> </w:t>
-      </w:r>
-      <w:r>
-        <w:t xml:space="preserve">has further explored this tool-driven approach, tracing the origin of the Galilean revolution to appearance of the telescope in astronomy, and the origin of the Crick-Watson revolution to the use of X-ray diffraction.</w:t>
-      </w:r>
-    </w:p>
-    <w:p>
-      <w:pPr>
-        <w:pStyle w:val="BodyText"/>
-      </w:pPr>
-      <w:r>
-        <w:t xml:space="preserve">We propose that Galison’s emphasis on tool-driven change, as a complement to Kuhnian concept-driven change, has potential to enhance archaeology’s social and scientific relevance and contributions. The centrality of material culture in Galison’s view raises the question about whether there is scope for archaeologists to make productive contributions to understanding change in the history of science through an archaeological analysis of scientific instrumentation</w:t>
-      </w:r>
-      <w:r>
-        <w:t xml:space="preserve"> </w:t>
-      </w:r>
-      <w:r>
-        <w:t xml:space="preserve">(cf. Schiffer 2013)</w:t>
-      </w:r>
-      <w:r>
-        <w:t xml:space="preserve">. Furthermore, Galison’s analysis of the image/logic contrast in the history of physics invites a similar analysis of the history of archaeology. Can we identify archaeological traditions focused on data collection and analysis using images and image-making devices</w:t>
-      </w:r>
-      <w:r>
-        <w:t xml:space="preserve"> </w:t>
-      </w:r>
-      <w:r>
-        <w:t xml:space="preserve">(cf. Molyneaux 2013)</w:t>
-      </w:r>
-      <w:r>
-        <w:t xml:space="preserve">, in contrast to digital devices? One candidate for this might be the shift from building relative chronologies based on seriation using typologies of visually distinctive artefacts to absolute chronologies based on radiometric dating using computer-controlled instruments. Three revolutions in archaeology have been attributed to radiocarbon dating and associated technologies</w:t>
-      </w:r>
-      <w:r>
-        <w:t xml:space="preserve"> </w:t>
-      </w:r>
-      <w:r>
-        <w:t xml:space="preserve">(Bayliss 2009)</w:t>
-      </w:r>
-      <w:r>
-        <w:t xml:space="preserve">.</w:t>
-      </w:r>
-      <w:r>
-        <w:t xml:space="preserve"> </w:t>
-      </w:r>
-      <w:r>
-        <w:t xml:space="preserve">Chase et al. (2012)</w:t>
-      </w:r>
-      <w:r>
-        <w:t xml:space="preserve"> </w:t>
-      </w:r>
-      <w:r>
-        <w:t xml:space="preserve">have claimed the introduction of radiocarbon dating was a paradigm shift in archaeology, but we are not aware of a Galisonian analysis of this change. A third issue is how we can use a tool-driven approach not just as a framework for understanding change in science, but as a method to predict or generate change in the practice of archaeology?</w:t>
-      </w:r>
-    </w:p>
-    <w:p>
-      <w:pPr>
-        <w:pStyle w:val="Heading1"/>
-      </w:pPr>
-      <w:bookmarkStart w:id="22" w:name="bibliometric-analysis-of-a-tool-driven-change"/>
-      <w:r>
-        <w:t xml:space="preserve">Bibliometric analysis of a tool-driven change</w:t>
-      </w:r>
-      <w:bookmarkEnd w:id="22"/>
-    </w:p>
-    <w:p>
-      <w:pPr>
-        <w:pStyle w:val="FirstParagraph"/>
-      </w:pPr>
-      <w:r>
-        <w:t xml:space="preserve">In this section we explore how a change observed in ecology might be relevant for understanding or even directing the future of archaeology. Biological disciplines have a long tradition of influencing archaeological thought, starting with Oscar Montelius, whose typological method was inspired by Darwin’s theory of evolution</w:t>
-      </w:r>
-      <w:r>
-        <w:t xml:space="preserve"> </w:t>
-      </w:r>
-      <w:r>
-        <w:t xml:space="preserve">(Montelius 1899: 237)</w:t>
-      </w:r>
-      <w:r>
-        <w:t xml:space="preserve">. This tradition continues, for example, many spatial statistics currently used by archaeologists are derived from ecology</w:t>
-      </w:r>
-      <w:r>
-        <w:t xml:space="preserve"> </w:t>
-      </w:r>
-      <w:r>
-        <w:t xml:space="preserve">(Keron 2015: 7)</w:t>
-      </w:r>
-      <w:r>
-        <w:t xml:space="preserve">.</w:t>
-      </w:r>
-    </w:p>
-    <w:p>
-      <w:pPr>
-        <w:pStyle w:val="Heading2"/>
-      </w:pPr>
-      <w:bookmarkStart w:id="23" w:name="looking-back-on-a-tool-driven-change-in-ecology"/>
-      <w:r>
-        <w:t xml:space="preserve">Looking back on a tool-driven change in Ecology</w:t>
-      </w:r>
-      <w:bookmarkEnd w:id="23"/>
-    </w:p>
-    <w:p>
-      <w:pPr>
-        <w:pStyle w:val="FirstParagraph"/>
-      </w:pPr>
-      <w:r>
         <w:t xml:space="preserve">Touchon and McCoy (2016)</w:t>
       </w:r>
       <w:r>
@@ -1544,7 +1490,7 @@
         <w:pStyle w:val="BodyText"/>
       </w:pPr>
       <w:r>
-        <w:t xml:space="preserve">We focus here on the third factor, free and open source software, because it is the most generic factor and so the most relevant beyond ecology. Archaeology and ecology each have a high diversity of data collection methods, and types of data analyses they conduct. An important similarlity for the two disciplines is working with the field-collected data on a computer to prepare it for publication. R is a widely used free and open source data analysis tool in many research communities</w:t>
+        <w:t xml:space="preserve">We focus here on the third factor, free and open source software, because it is the most generic factor and so the most relevant beyond ecology. Archaeology and ecology each have a high diversity of data collection methods, and types of data analyses they conduct. An important similarity for the two disciplines is working with the field-collected data on a computer to prepare it for publication. R is a widely used free and open source data analysis tool in many research communities</w:t>
       </w:r>
       <w:r>
         <w:t xml:space="preserve"> </w:t>
@@ -1940,7 +1886,7 @@
         <w:t xml:space="preserve"> </w:t>
       </w:r>
       <w:r>
-        <w:t xml:space="preserve">to find articles citing R in the same way as above, and then refined the results to keep only those articles published during 2007-2017 that are included in the Web of Science category</w:t>
+        <w:t xml:space="preserve">to find articles citing R in the same way as above, and then refined the results to keep only those articles published during 2008-2018 that are included in the Web of Science category</w:t>
       </w:r>
       <w:r>
         <w:t xml:space="preserve"> </w:t>
@@ -1979,7 +1925,7 @@
           <wp:inline>
             <wp:extent cx="5943600" cy="4457700"/>
             <wp:effectExtent b="0" l="0" r="0" t="0"/>
-            <wp:docPr descr="Figure 2: Proportion of Archaeology articles per year citing R (154 out of 42,991 articles in sample. Sub-plot shows articles in the Journal of Archaeological Science. Data from Web of Science for 2008-2018" title="" id="1" name="Picture"/>
+            <wp:docPr descr="Figure 2: Proportion of Archaeology articles per year citing R (a total of 154 out of 42,991 articles in our sample for 2008-2018). Sub-plot shows articles published in the Journal of Archaeological Science during 2008-2017. Data from Web of Science" title="" id="1" name="Picture"/>
             <a:graphic>
               <a:graphicData uri="http://schemas.openxmlformats.org/drawingml/2006/picture">
                 <pic:pic>
@@ -2022,7 +1968,7 @@
         <w:pStyle w:val="ImageCaption"/>
       </w:pPr>
       <w:r>
-        <w:t xml:space="preserve">Figure 2: Proportion of Archaeology articles per year citing R (154 out of 42,991 articles in sample. Sub-plot shows articles in the</w:t>
+        <w:t xml:space="preserve">Figure 2: Proportion of Archaeology articles per year citing R (a total of 154 out of 42,991 articles in our sample for 2008-2018). Sub-plot shows articles published in the</w:t>
       </w:r>
       <w:r>
         <w:t xml:space="preserve"> </w:t>
@@ -2034,7 +1980,10 @@
         <w:t xml:space="preserve">Journal of Archaeological Science</w:t>
       </w:r>
       <w:r>
-        <w:t xml:space="preserve">. Data from Web of Science for 2008-2018</w:t>
+        <w:t xml:space="preserve"> </w:t>
+      </w:r>
+      <w:r>
+        <w:t xml:space="preserve">during 2008-2017. Data from Web of Science</w:t>
       </w:r>
     </w:p>
     <w:p>
@@ -2107,7 +2056,7 @@
         <w:t xml:space="preserve"> </w:t>
       </w:r>
       <w:r>
-        <w:t xml:space="preserve">??</w:t>
+        <w:t xml:space="preserve">2</w:t>
       </w:r>
       <w:r>
         <w:t xml:space="preserve"> </w:t>
@@ -2247,7 +2196,7 @@
         <w:t xml:space="preserve">’</w:t>
       </w:r>
       <w:r>
-        <w:t xml:space="preserve">, etc.). This resulted in words in 43,044 articles. Third, for each word found in all the titles of the journal articles in each group, we computed its proportion of the total number of words in all the titles in each group. Figure</w:t>
+        <w:t xml:space="preserve">, etc.). This resulted in 41,645 words in 43,044 articles. Third, for each word found in all the titles of the journal articles in each group, we computed its proportion of the total number of words in all the titles in each group. Figure</w:t>
       </w:r>
       <w:r>
         <w:t xml:space="preserve"> </w:t>
@@ -2379,7 +2328,7 @@
         <w:t xml:space="preserve">’</w:t>
       </w:r>
       <w:r>
-        <w:t xml:space="preserve">. On the other hand, articles that do not cite R more often discuss the Roman and Bronze Age periods, and less often reflect a technical specialisation. If there is one technical specialisation that is characteristic of non-citing R articles, it seems to be in ceramics.</w:t>
+        <w:t xml:space="preserve">. On the other hand, articles that do not cite R more often discuss the Roman and Bronze Age periods, and less often reflect a technical specialisation. If there is one technical specialisation that is characteristic of articles that do not cite R, it seems to be in ceramics.</w:t>
       </w:r>
     </w:p>
     <w:p>
@@ -2488,7 +2437,7 @@
         <w:pStyle w:val="BodyText"/>
       </w:pPr>
       <w:r>
-        <w:t xml:space="preserve">These archaeology articles that include publicly available R code and data are part of a shift in scientific communication that has also been observed in other fields. For example, the journal</w:t>
+        <w:t xml:space="preserve">These archaeology articles that include publicly available R code and data are part of a shift in scientific communication that is also underway in other fields. For example, the journal</w:t>
       </w:r>
       <w:r>
         <w:t xml:space="preserve"> </w:t>
@@ -2652,7 +2601,7 @@
         <w:pStyle w:val="BodyText"/>
       </w:pPr>
       <w:r>
-        <w:t xml:space="preserve">In our view, merely using R (or similar open source programming languages) to conduct research would not constitute a tool-driven revolution by itself, but publicly sharing the code used for research, as a solution to problems of irreproducibility, is more likely to lead to revolutionary change. We expect that openly shared code will speed the widespread adoption of reproducibility as a core tenet of the scientific process, since it frees researchers from the black box that most mouse-driven programs are, and enables researchers to not only rerun the shared analysis, but to gain access to all parameter settings, empowering them to change these and so properly evaluate, extend and reuse the published results. As open source languages such as R (and Python) are free to use, and most trustworthy repositories are also free (such as Zenodo, Open Science Framework, Figshare, etc.), then even researchers with limited resources anywhere in the world can contribute equally to the research community by using and sharing code. Using and sharing open source code is thus an important action for reducing inequality in the archaeological research community. It enables participation by researchers who are unable to buy software licenses or access face-to-face training.</w:t>
+        <w:t xml:space="preserve">In our view, merely using R (or similar open source programming languages) to conduct research would not constitute a tool-driven revolution by itself, but publicly sharing the code used for research, as a solution to problems of irreproducibility, is more likely to lead to revolutionary change. We expect that openly shared code will speed the widespread adoption of reproducibility as a core tenet of the scientific process, since it frees researchers from the black box that most mouse-driven programs are, and enables researchers to not only rerun the shared analysis, but to gain access to all parameter settings, empowering them to change these and so properly evaluate, extend and reuse the published results. As open source languages such as R (and Python) are free to use, and many trustworthy repositories are also free (such as Zenodo, Open Science Framework, Figshare, etc.), then even researchers with limited resources anywhere in the world can contribute equally to the research community by using and sharing code. Using and sharing open source code is thus an important action for reducing inequality in the archaeological research community. It enables participation by researchers who are unable to buy software licenses.</w:t>
       </w:r>
     </w:p>
     <w:p>
@@ -2664,7 +2613,7 @@
           <wp:inline>
             <wp:extent cx="5943600" cy="3343275"/>
             <wp:effectExtent b="0" l="0" r="0" t="0"/>
-            <wp:docPr descr="Figure 4: Articles in archaeology journals using R for reproducible research, and making code files opens available to accompany the published article (n = 82)" title="" id="1" name="Picture"/>
+            <wp:docPr descr="Figure 4: Articles in archaeology journals using R for reproducible research, and making code files openly available to accompany the published article (n = 82)" title="" id="1" name="Picture"/>
             <a:graphic>
               <a:graphicData uri="http://schemas.openxmlformats.org/drawingml/2006/picture">
                 <pic:pic>
@@ -2707,7 +2656,7 @@
         <w:pStyle w:val="ImageCaption"/>
       </w:pPr>
       <w:r>
-        <w:t xml:space="preserve">Figure 4: Articles in archaeology journals using R for reproducible research, and making code files opens available to accompany the published article (n = 82)</w:t>
+        <w:t xml:space="preserve">Figure 4: Articles in archaeology journals using R for reproducible research, and making code files openly available to accompany the published article (n = 82)</w:t>
       </w:r>
     </w:p>
     <w:p>
@@ -2752,15 +2701,45 @@
         <w:t xml:space="preserve"> </w:t>
       </w:r>
       <w:r>
-        <w:t xml:space="preserve">during 2004–2006. He found statistically significant differences between the median number of citations for papers that have code available and papers that do not. In considering causal relationships, Vandewalle raises the possibility of self-selection bias, where authors include code more often with their best papers. He also notes that for some papers, the code was made available by researchers other than the authors, after the publication has become popular.</w:t>
-      </w:r>
-    </w:p>
-    <w:p>
-      <w:pPr>
-        <w:pStyle w:val="BodyText"/>
-      </w:pPr>
-      <w:r>
-        <w:t xml:space="preserve">In Figure</w:t>
+        <w:t xml:space="preserve">during 2004–2006. He found non-random differences between the median number of citations for papers that have code available and papers that do not. In considering causal relationships, Vandewalle raises the possibility of self-selection bias, where authors include code more often with their best papers. He also notes that for some papers, the code was made available by researchers other than the authors, after the publication has become popular.</w:t>
+      </w:r>
+    </w:p>
+    <w:p>
+      <w:pPr>
+        <w:pStyle w:val="BodyText"/>
+      </w:pPr>
+      <w:r>
+        <w:t xml:space="preserve">We conducted a similar analysis for archaeology articles using the Web of Science Core Collection</w:t>
+      </w:r>
+      <w:r>
+        <w:t xml:space="preserve"> </w:t>
+      </w:r>
+      <w:r>
+        <w:t xml:space="preserve">‘</w:t>
+      </w:r>
+      <w:r>
+        <w:t xml:space="preserve">Times Cited</w:t>
+      </w:r>
+      <w:r>
+        <w:t xml:space="preserve">’</w:t>
+      </w:r>
+      <w:r>
+        <w:t xml:space="preserve"> </w:t>
+      </w:r>
+      <w:r>
+        <w:t xml:space="preserve">(</w:t>
+      </w:r>
+      <w:r>
+        <w:t xml:space="preserve">‘</w:t>
+      </w:r>
+      <w:r>
+        <w:t xml:space="preserve">TC</w:t>
+      </w:r>
+      <w:r>
+        <w:t xml:space="preserve">’</w:t>
+      </w:r>
+      <w:r>
+        <w:t xml:space="preserve">) count (Figure</w:t>
       </w:r>
       <w:r>
         <w:t xml:space="preserve"> </w:t>
@@ -2769,43 +2748,7 @@
         <w:t xml:space="preserve">5</w:t>
       </w:r>
       <w:r>
-        <w:t xml:space="preserve"> </w:t>
-      </w:r>
-      <w:r>
-        <w:t xml:space="preserve">we conducted a similar analysis for archaeology articles using the</w:t>
-      </w:r>
-      <w:r>
-        <w:t xml:space="preserve"> </w:t>
-      </w:r>
-      <w:r>
-        <w:t xml:space="preserve">‘</w:t>
-      </w:r>
-      <w:r>
-        <w:t xml:space="preserve">TC</w:t>
-      </w:r>
-      <w:r>
-        <w:t xml:space="preserve">’</w:t>
-      </w:r>
-      <w:r>
-        <w:t xml:space="preserve"> </w:t>
-      </w:r>
-      <w:r>
-        <w:t xml:space="preserve">field in the data we obtained from the Web of Science service. TC stands for</w:t>
-      </w:r>
-      <w:r>
-        <w:t xml:space="preserve"> </w:t>
-      </w:r>
-      <w:r>
-        <w:t xml:space="preserve">‘</w:t>
-      </w:r>
-      <w:r>
-        <w:t xml:space="preserve">Web of Science Core Collection Times Cited Count</w:t>
-      </w:r>
-      <w:r>
-        <w:t xml:space="preserve">’</w:t>
-      </w:r>
-      <w:r>
-        <w:t xml:space="preserve">. This Times Cited count displays the total number of times a published paper was cited by other papers within the Web of Science Core Collection. Unlike Google Scholar, this does not include citations on blogs, pre-prints and other places outside of journal articles, so the citation counts from Web of Science are lower than those on Google Scholar. We see that archaeological articles that cite R are consistently more highly cited themselves than articles that do not cite R.</w:t>
+        <w:t xml:space="preserve">). This Times Cited count displays the total number of times a published paper was cited by other papers within the Web of Science Core Collection. Unlike Google Scholar, this does not include citations on blogs, pre-prints and other places outside of journal articles, so the citation counts from Web of Science are lower than those on Google Scholar. We see that archaeological articles that cite R are consistently more highly cited themselves than articles that do not cite R.</w:t>
       </w:r>
     </w:p>
     <w:p>
@@ -2822,7 +2765,7 @@
         <w:t xml:space="preserve">(Kurtz et al. 2005)</w:t>
       </w:r>
       <w:r>
-        <w:t xml:space="preserve">. In our data all the article authors are also the code authors, so there is no popularity effect noted by Vandewalle. One possibilty is that authors preferentially tend to promote their articles containing code, beacause they want a greater return for the greater effort they have put into including the code with the article, this may be equivalent to the self-selection bias postulated by Vandewalle. Another possiblity is that papers with code are perceived by readers to be more robust because of their transparency, and thus a more reliable and credible item to cite in support of knowledge claims. Another possible cause is that when a paper is accompanied by code (for example on a trustworthy repository) it is more visible than a paper without code, and appears higher in search result rankings. All other factors equal, higher visibility leads to more citations because the reseracher will stop searching when they have found the first paper that serves their purpose. Further work is necessary to understand the mechanisms of this citation effect. Additional insights might come from comparisions of papers that use another open source language such as Python, and MATLAB, which is not an open source language.</w:t>
+        <w:t xml:space="preserve">. In our data all the article authors are also the code authors, so there is no popularity effect noted by Vandewalle. One possibility is that authors preferentially tend to promote their articles containing code, because they want a greater return for the greater effort they have put into including the code with the article, this may be equivalent to the self-selection bias postulated by Vandewalle. Another possibility is that papers with code are perceived by readers to be more robust because of their transparency, and thus a more reliable and credible item to cite in support of knowledge claims. Another possible cause is that when a paper is accompanied by code (for example on a trustworthy repository) it is more visible than a paper without code, and appears higher in search result rankings. All other factors equal, higher visibility leads to more citations because the researcher will stop searching when they have found the first paper that serves their purpose. Further work is necessary to understand the mechanisms of this citation effect. Additional insights might come from comparisons of papers that use another open source language such as Python, or a closed source language like MATLAB.</w:t>
       </w:r>
     </w:p>
     <w:p>
@@ -2895,7 +2838,7 @@
         <w:pStyle w:val="FirstParagraph"/>
       </w:pPr>
       <w:r>
-        <w:t xml:space="preserve">Our hypothesis is that a tool-driven change is underway in the biological sciences, and is emerging in archaeology. The tool which drives this change is the use of scripting languages in computational work in these disciplines. We have shown that the use of R is on the rise among archaeologists, especially those using natural science methods, and has concrete advantages for authors that publish papers that cite R as they tend to be referenced more often, giving the authors more visibility and influence (cf. Huggett in this volume for critical discussion of open scholarship).</w:t>
+        <w:t xml:space="preserve">Our hypothesis is that a tool-driven change is underway in the biological sciences, and is emerging in archaeology. The tool which drives this change is the use of scripting languages in computational work in these disciplines. We have shown that the use of R is on the rise among archaeologists, especially those using natural science methods, and has concrete advantages for authors that publish papers that cite R. The advantage is that papers using and citing R tend to be referenced more often in other papers, giving the authors more visibility and influence (cf. Huggett in this volume for critical discussion of open scholarship).</w:t>
       </w:r>
     </w:p>
     <w:p>
@@ -3018,7 +2961,7 @@
         <w:t xml:space="preserve"> </w:t>
       </w:r>
       <w:r>
-        <w:t xml:space="preserve">on boundary construction. In his cultural cartography of science, Gieryn examines boundaries between science generally and varieties of less authoritative non-science. He argues that the boundaries are drawn and redrawn contiuously in flexible and sometimes ambiguous ways. Gieryn claims that the cultural authority of science flows from boundary work in professional and political settings where scientists construct a public image for science as a source of credible knowledge, validate their work, and marginalize claims made by their competitors in the scientific community. Boundary work involves attributions of select characteristics to science in order to distinguish it from non-scientific competitors. The increasing voluntary use and sharing of code by researchers, and demands for it by readers and peer reviewers is a form of active boundary work that is shifting the boundary between scientific and non- or less-scientific archaeology. We, as members of this group, argue that the use of code as a research tool, and the sharing of code as a public research product, are increasingly attributes that are being used to distinguish science from less- and un-scientific work. The reason for this is that using code, and making it available for others to inspect, enhances the credibility of knowledge claims and the visibility of those claims.</w:t>
+        <w:t xml:space="preserve">on boundary construction. In his cultural cartography of science, Gieryn examines boundaries between science generally and varieties of less authoritative non-science. He argues that the boundaries are drawn and redrawn continuously in flexible and sometimes ambiguous ways. Gieryn claims that the cultural authority of science flows from boundary work in professional and political settings where scientists construct a public image for science as a source of credible knowledge, validate their work, and marginalize claims made by their competitors in the scientific community. Boundary work involves attributions of select characteristics to science in order to distinguish it from non-scientific competitors. The increasing voluntary use and sharing of code by researchers, and demands for it by readers and peer reviewers is a form of active boundary work that is shifting the boundary between scientific and non- or less-scientific archaeology. We, as members of this group, argue that the use of code as a research tool, and the sharing of code as a public research product, are increasingly attributes that are being used to distinguish science from less- and un-scientific work. The reason for this is that using code, and making it available for others to inspect, enhances the credibility of knowledge claims and the visibility of those claims.</w:t>
       </w:r>
     </w:p>
     <w:p>
@@ -3041,7 +2984,7 @@
         <w:t xml:space="preserve"> </w:t>
       </w:r>
       <w:r>
-        <w:t xml:space="preserve">of tools, in our case programming languages</w:t>
+        <w:t xml:space="preserve">of tools, in our case programming languages.</w:t>
       </w:r>
       <w:r>
         <w:t xml:space="preserve"> </w:t>
@@ -3083,7 +3026,7 @@
         <w:t xml:space="preserve">Hoel and Tuin (2013)</w:t>
       </w:r>
       <w:r>
-        <w:t xml:space="preserve">, 194) and in analogy to language it exercises a certain measure of agency in mediating between humans, nature and technology. The use of a scripting language might exemplify this, as it is not just a technological tool, but a proper</w:t>
+        <w:t xml:space="preserve">, 194) and, in analogy to language, it exercises a certain measure of agency in mediating between humans, nature and technology. The use of a scripting language might exemplify this, as it is not just a technological tool, but a proper</w:t>
       </w:r>
       <w:r>
         <w:t xml:space="preserve"> </w:t>
@@ -3148,7 +3091,7 @@
         <w:t xml:space="preserve">(Hoel and Tuin 2013: 190)</w:t>
       </w:r>
       <w:r>
-        <w:t xml:space="preserve">. According to this perspective, changes in tools will influence how human researchers interact with their objects of interest and other people in their research community. There are three ways is which this can be anticipated for archaeology. Firstly, tools that make the research process more transparent and open might be expected to make the research community more open and inclusive to diverse participants and ideas. Secondly, using code to</w:t>
+        <w:t xml:space="preserve">. Changes in tools will influence how human researchers interact with their objects of interest and other people in their research community. There are three ways is which this can be anticipated for archaeology. First, tools that make the research process more transparent and open might be expected to make the research community more open and inclusive to diverse participants and ideas. Second, using code to</w:t>
       </w:r>
       <w:r>
         <w:t xml:space="preserve"> </w:t>
@@ -3193,15 +3136,27 @@
         <w:t xml:space="preserve">(cf. Pearson 1998)</w:t>
       </w:r>
       <w:r>
-        <w:t xml:space="preserve">. Thirdly, the code has to be successfully executed to generate a useful result, just as claims about the past have to be successfully engaged with archaeological evidence to count as plausible.</w:t>
-      </w:r>
-    </w:p>
-    <w:p>
-      <w:pPr>
-        <w:pStyle w:val="BodyText"/>
-      </w:pPr>
-      <w:r>
-        <w:t xml:space="preserve">We do not claim that a Kuhnian paradigm-change is happening in ecology or archaeology: Data- and method-sharing behaviours have been around in archaeology before now and do not present newly incommensurate ways of thinking about the subject, in the way that a typical reading of Kuhn’s paradigm change concept should. Indeed, social science disciplines such as archaeology may not even be easily susceptible to classical Kuhnian paradigm shifts. This is because high-power tests (i.e. statistical tests with high probabilities of rejecting false null hypotheses) capable of distinguishing between superior and inferior paradigms are rare in the social sciences, such as economics</w:t>
+        <w:t xml:space="preserve">. Third, the code has to be successfully executed to generate a useful result, just as claims about the past have to be successfully engaged with archaeological evidence to count as plausible.</w:t>
+      </w:r>
+    </w:p>
+    <w:p>
+      <w:pPr>
+        <w:pStyle w:val="BodyText"/>
+      </w:pPr>
+      <w:r>
+        <w:t xml:space="preserve">We do not claim that a Kuhnian paradigm-change is happening in ecology or archaeology: Data- and method-sharing behaviours have been around in archaeology before now</w:t>
+      </w:r>
+      <w:r>
+        <w:t xml:space="preserve"> </w:t>
+      </w:r>
+      <w:r>
+        <w:t xml:space="preserve">(Lodwick 2019)</w:t>
+      </w:r>
+      <w:r>
+        <w:t xml:space="preserve"> </w:t>
+      </w:r>
+      <w:r>
+        <w:t xml:space="preserve">and do not present newly incommensurate ways of thinking about the subject, in the way that a typical reading of Kuhn’s paradigm change concept should. Indeed, social science disciplines such as archaeology may not even be easily susceptible to classical Kuhnian paradigm shifts. This is because high-power tests (i.e. statistical tests with high probabilities of rejecting false null hypotheses) capable of distinguishing between superior and inferior paradigms are rare in the social sciences, such as economics</w:t>
       </w:r>
       <w:r>
         <w:t xml:space="preserve"> </w:t>
@@ -3222,15 +3177,15 @@
         <w:t xml:space="preserve"> </w:t>
       </w:r>
       <w:r>
-        <w:t xml:space="preserve">indicate that among discplines lacking evidence to routinely strongly discriminate between theories, the chances of getting trapped in an inferior paradigm are high. In this situation, true theories may not be adopted at all and the field is at risk of being captured by false paradigms.</w:t>
-      </w:r>
-    </w:p>
-    <w:p>
-      <w:pPr>
-        <w:pStyle w:val="BodyText"/>
-      </w:pPr>
-      <w:r>
-        <w:t xml:space="preserve">Although a discipline-wide paradigm shift might be off the table for archaeology, there is a need for methods to share research in a way that is reproducible for others, and that archaeologists are actively exploring tools to make this possible. Our resuts show that scripting languages and data repositories to share the scripts is a solution that enjoys increasing popularity in the archaeological research community</w:t>
+        <w:t xml:space="preserve">indicate that among disciplines lacking evidence to routinely strongly discriminate between theories, the chances of getting trapped in an inferior paradigm are high. In this situation, true theories may not be adopted at all and the field is at risk of being captured by false paradigms.</w:t>
+      </w:r>
+    </w:p>
+    <w:p>
+      <w:pPr>
+        <w:pStyle w:val="BodyText"/>
+      </w:pPr>
+      <w:r>
+        <w:t xml:space="preserve">Although a discipline-wide paradigm shift might be off the table for archaeology, there is a need for methods to share research in a way that is reproducible for others, and that archaeologists are actively exploring tools to make this possible. Our results show that scripting languages and data repositories to share the scripts is a solution that enjoys increasing popularity in the archaeological research community</w:t>
       </w:r>
       <w:r>
         <w:t xml:space="preserve"> </w:t>
@@ -3281,19 +3236,16 @@
         <w:pStyle w:val="FirstParagraph"/>
       </w:pPr>
       <w:r>
-        <w:t xml:space="preserve">We acknowledge that learning to use code, if one has not recieved formal instruction, is not an easy task. As</w:t>
-      </w:r>
-      <w:r>
-        <w:t xml:space="preserve"> </w:t>
-      </w:r>
-      <w:r>
-        <w:t xml:space="preserve">Papadopoulos, Chrysanthi and Murietta-Flores (2012)</w:t>
-      </w:r>
-      <w:r>
-        <w:t xml:space="preserve"> </w:t>
-      </w:r>
-      <w:r>
-        <w:t xml:space="preserve">illustrate, it requires a certain familiarity with the computational tools to be able to use them not just on a technological basis, but creatively and in full knowledge of their restrictions and ambiguities. The awareness and the appropriate handling of shortcomings and contexts of the data used in an analysis is also a time- and thought-consuming effort. This effort is required at the beginning of each archaeological research project, and which may be exacerbated by using multiple data sets from varying sources</w:t>
+        <w:t xml:space="preserve">We acknowledge that learning to use code, if one has not received formal instruction, is not an easy task. A certain familiarity with the computational tools is required to be able to use them not just on a technological basis, but creatively and in full knowledge of their restrictions and ambiguities</w:t>
+      </w:r>
+      <w:r>
+        <w:t xml:space="preserve"> </w:t>
+      </w:r>
+      <w:r>
+        <w:t xml:space="preserve">(Papadopoulos, Chrysanthi and Murietta-Flores 2012)</w:t>
+      </w:r>
+      <w:r>
+        <w:t xml:space="preserve">. The awareness and the appropriate handling of shortcomings and contexts of the data used in an analysis is also a time- and thought-consuming effort. This effort is required at the beginning of each archaeological research project, and which may be exacerbated by using multiple data sets from varying sources</w:t>
       </w:r>
       <w:r>
         <w:t xml:space="preserve"> </w:t>
@@ -3310,7 +3262,7 @@
         <w:pStyle w:val="BodyText"/>
       </w:pPr>
       <w:r>
-        <w:t xml:space="preserve">As with data (see Fitzpatrick in this volume), preparing code to make it publicly available takes time to ensure that it is fit for others to read and use. Our casual observations of the ways in which archaeologists are using and sharing code show a high degree of variability in code style and organisation, indicating that currently most archaeologists are independently solving problems of how to write and share code through trial and error. We can use concepts from cultural evolution to understand this situation. Learning by trial and error is known as guided variation in a cultural evolutionary framework. The dominance of guided variation suggests that using code is not yet widespread enough among archaeologists to propagate due to frequency-dependent biases. Frequency-dependent biases occur when people copy the most abundant variant, in this case the most commonly used tool for analysing data, in the population</w:t>
+        <w:t xml:space="preserve">As with data (see Fitzpatrick in this volume), preparing code to make it publicly available takes time to ensure that it is fit for others to read and use. Our casual observations of the ways in which archaeologists are using and sharing code show a high degree of variability in code style and organisation, indicating that currently most archaeologists are independently solving problems of how to write and share code through trial and error. We can use concepts from cultural evolution to understand this situation: learning by trial and error is known as guided variation in a cultural evolutionary framework. The dominance of guided variation suggests that using code is not yet widespread enough among archaeologists to propagate due to frequency-dependent biases. Frequency-dependent biases occur when people copy the most abundant variant, in this case the most commonly used tool for analysing data, in the population</w:t>
       </w:r>
       <w:r>
         <w:t xml:space="preserve"> </w:t>
@@ -3371,7 +3323,7 @@
         <w:t xml:space="preserve">Marwick, Boettiger and Mullen (2018)</w:t>
       </w:r>
       <w:r>
-        <w:t xml:space="preserve">. The goal of rrtools is to make it easier for archaeologists and other researchers to use R for research and publication. This package aims to simplify many of the steps needed to write reproducible research papers, and to guide users to best practices with minimal effort. The rrtools package contains functions that create a file structure according to fundamental principles of organising files for research. For example, we keep the data separate from the methods. This means keep the code in a separate directory to the data. We keep the raw data (i.e. field-collected and instrument output) seprate from data that is created or derived during the analysis. These two basic principles make it easy to stay organised during a complicated project, and make it easier for a reader to navigate their way through the compendium of files that are shared with the publication. At the heart of the project template provided by rrtools is an RMarkdown document that is where the report or journal manuscript is written. RMarkdown is a document format that allows the author to combine plain text, R code, and automation of all the usual details of scholarly writing such as citations, captions, and cross-references to tables and figures</w:t>
+        <w:t xml:space="preserve">. The goal of rrtools is to make it easier for archaeologists and other researchers to use R for research and publication. This package aims to simplify many of the steps needed to write reproducible research papers, and to guide users to best practices with minimal effort. The rrtools package contains functions that create a file structure according to fundamental principles of organising files for research. For example, we keep the data separate from the methods. This means keep the code in a separate directory to the data. We keep the raw data (i.e. field-collected and instrument output) separate from data that is created or derived during the analysis. These two basic principles make it easy to stay organised during a complicated project, and make it easier for a reader to navigate their way through the compendium of files that are shared with the publication. At the heart of the project template provided by rrtools is an RMarkdown document. This is where the report or journal manuscript is written. RMarkdown is a document format that allows the author to combine plain text, R code, and automation of all the usual details of scholarly writing such as citations, captions, and cross-references to tables and figures</w:t>
       </w:r>
       <w:r>
         <w:t xml:space="preserve"> </w:t>
@@ -3427,7 +3379,7 @@
         <w:t xml:space="preserve">(Wickham 2015)</w:t>
       </w:r>
       <w:r>
-        <w:t xml:space="preserve">. This means that people know where to look for code, where to look for data, and where to look for dependancies and other information.</w:t>
+        <w:t xml:space="preserve">. This means that people know where to look for code, where to look for data, and where to look for dependencies and other information.</w:t>
       </w:r>
       <w:r>
         <w:br w:type="textWrapping"/>
@@ -3451,7 +3403,7 @@
         <w:t xml:space="preserve"> </w:t>
       </w:r>
       <w:r>
-        <w:t xml:space="preserve">This function creates a copy of the MIT software license to the compendium. Other licenses are also possible, such as GPL, but the MIT license is preferred beceause it is widely used for research software, and has two important qualities. First, it tells the reader that the author is happy for their code to be reused by others, both in academic and commercial contexts. And second, it tells the reader that the author does not take responsibility for any problems that the reader might have when they use the code. This is important for setting the expectations about the relationship between the author and the reader, regarding the use of code.</w:t>
+        <w:t xml:space="preserve">This function creates a copy of the MIT software license to the compendium. Other licenses are also possible, such as GPL, but the MIT license is preferred because it is widely used for research software because of its two important qualities. First, it tells the reader that the author is happy for their code to be reused by others, both in academic and commercial contexts. And second, it tells the reader that the author does not take responsibility for any problems that the reader might have when they use the code. This is important for setting the expectations about the relationship between the author and the reader, regarding the use of code.</w:t>
       </w:r>
       <w:r>
         <w:br w:type="textWrapping"/>
@@ -3484,7 +3436,16 @@
         <w:t xml:space="preserve">(Jones 2013)</w:t>
       </w:r>
       <w:r>
-        <w:t xml:space="preserve">. This will also create a repository on the GitHub website. Using version control is important because it allows the author to time-travel back to earlier states of their analysis, if they take a dead-end path. It is also makes collaboration smooth because many people can work on one set of files without losing track of the most recent version. Plus it serves as a remote back-up of our work in case of an emergency. The GitHub repository can be kept private if desired, until the work is published.</w:t>
+        <w:t xml:space="preserve">. This will also create a repository on the GitHub website. Using version control is important because it allows the author to time-travel back to earlier states of their analysis, if they take a dead-end path</w:t>
+      </w:r>
+      <w:r>
+        <w:t xml:space="preserve"> </w:t>
+      </w:r>
+      <w:r>
+        <w:t xml:space="preserve">(Ram 2013)</w:t>
+      </w:r>
+      <w:r>
+        <w:t xml:space="preserve">. It is also makes collaboration smooth because many people can work on one set of files without losing track of the most recent version. Plus it serves as a remote back-up of our work in case of an emergency. The GitHub repository can be kept private if desired, until the work is published.</w:t>
       </w:r>
       <w:r>
         <w:br w:type="textWrapping"/>
@@ -3577,15 +3538,15 @@
         <w:t xml:space="preserve"> </w:t>
       </w:r>
       <w:r>
-        <w:t xml:space="preserve">to propose a another explanation of how changes occurs in research communities, emphasising the transformative role of tools. The change we focus on is the use of scripts to document and communicate data analysis. This change will increase the computational reproducibility of archaeology, helping the discipline adhere more closely to the core values of science. The tool with the highest potential to achieve this currently is the R programming language. However, we realise that this will change in time, and in the future newer technologies will replace R. The key point here is that this transformative tool is any open source scripting language.</w:t>
-      </w:r>
-    </w:p>
-    <w:p>
-      <w:pPr>
-        <w:pStyle w:val="BodyText"/>
-      </w:pPr>
-      <w:r>
-        <w:t xml:space="preserve">We have presented a bibliometric analysis that reveals substantial change in the use of the R programming languages in ecology. Citations patterns show that ecological and evolutionary sciences have strongly embraced R in their publications. Archaeologists have more recently taken up R, but to a much lesser degree, so far, than what we see in the other fields, and most commonly in more scientific aspects of archaeology. We identifed an advantage of citing R for researchers as it leads to being referenced more often. We also identified a small, but increasing, set of archaeology papers that use R to make their work fully reproducible. In reflecting on these results, we have noted the technicity of coding in how it mediates between humans, nature and technology. We’ve proposed that the increasing adoption of coding among archaeologists is a form of active boundary work, shifting the boundary between scientific and unscientific archaeology, and is developing a trading zone between archaeologists and programming specialists such as computer scientists and software engineers as they search for useful tools. Many useful tools have already emerged from this trading zone, including our R package, rrtools, designed to make it easy for researchers to make their research reproducible. We hope this will help to realise some of the potential to make archaeological research more open and reproducible, both within the research community and to the public, as well as speeding the transfer of new results and methods throughout the research community without barriers due to access to resources, and also in this way supporting the practice of archaeology that is more faithful to the core values of science.</w:t>
+        <w:t xml:space="preserve">to propose a another explanation of how changes occurs in research communities, emphasising the transformative role of tools. The change we focus on is the use of scripts to document and communicate data analysis. This change will increase the computational reproducibility of archaeology, helping the discipline adhere more closely to the core values of science. The tool with the highest potential to achieve this currently is the R programming language. However, we realise that this will change in time, and in the future newer technologies may replace R. The key point here is that this transformative tool is any open source scripting language.</w:t>
+      </w:r>
+    </w:p>
+    <w:p>
+      <w:pPr>
+        <w:pStyle w:val="BodyText"/>
+      </w:pPr>
+      <w:r>
+        <w:t xml:space="preserve">We have presented a bibliometric analysis that reveals substantial change in the use of the R programming languages in ecology. Citations patterns show that ecological and evolutionary sciences have strongly embraced R in their publications. Archaeologists have more recently taken up R, but to a much lesser degree, so far, than what we see in the other fields, and most commonly in more scientific aspects of archaeology. We identified an advantage of citing R for researchers as it leads to being referenced more often. We also identified a small, but increasing, set of archaeology papers that use R to make their work fully transparent and reproducible by others. In reflecting on these results, we have noted the technicity of coding in how it mediates between humans, nature and technology. We’ve proposed that the increasing adoption of coding among archaeologists is a form of active boundary work, shifting the boundary between scientific and unscientific archaeology, and is developing a trading zone between archaeologists and programming specialists such as computer scientists and software engineers as they search for useful tools. Many useful tools have already emerged from this trading zone, including our R package, rrtools, designed to make it easy for researchers to make their research reproducible. We hope this will help to realise some of the potential to make archaeological research more open and reproducible, both within the research community and to the public, as well as speeding the transfer of new results and methods throughout the research community without barriers due to access to resources. Tools emerging from the trading zone are important because they support practices of archaeology that are more faithful to the core values of science.</w:t>
       </w:r>
     </w:p>
     <w:p>
@@ -3694,7 +3655,7 @@
         <w:t xml:space="preserve">(Vaisey and Lizardo 2016)</w:t>
       </w:r>
       <w:r>
-        <w:t xml:space="preserve">. This means it is unlikely that an established professional archaeologist reading this paper, or ones like it, will be motivated to use code if they were not trained to work with code at the start of their career. The implication here is that the most effective way to stimulate this change is during the first few years of professional training. This means updating our professional training curricula by shifting from a model of creating T-shaped researchers (where the vertical bar on the T represents the depth of specialist skills and expertise in archaeology, whereas the horizontal bar is the breadth of skills and knowledge of related and intersecting fields) to gamma-shaped researchers</w:t>
+        <w:t xml:space="preserve">. This means it is unlikely that an established professional archaeologist reading this paper, or ones like it, will be motivated to use code if they were not trained to work with code at the start of their career. The implication here is that the most effective way to stimulate this change is during the first few years of professional training. This means updating our professional training curricula by shifting from a model of creating T-shaped researchers (where the vertical bar on the T represents the depth of specialist skills and expertise in archaeology, and the horizontal bar is the breadth of skills and knowledge of related and intersecting fields) to gamma-shaped researchers</w:t>
       </w:r>
       <w:r>
         <w:t xml:space="preserve"> </w:t>
@@ -3703,7 +3664,7 @@
         <w:t xml:space="preserve">(Fiore-Gartland 2017)</w:t>
       </w:r>
       <w:r>
-        <w:t xml:space="preserve">. A gamma-shaped researcher has expert-level depth in archaeology, and proficient in other domains that provide skills such as analysing data with a programming language. A gamma-shaped researcher with their MA or PhD in archaeology may also be conversant enough in the language and culture of computer science to have conversations and collaborate in the trading zones described above, but does not need to be an expert in computer science to advance that discipline.</w:t>
+        <w:t xml:space="preserve">. A gamma-shaped researcher has expert-level depth in archaeology, and proficient in other domains that provide skills such as analysing data with a programming language. A gamma-shaped researcher with their MA or PhD in archaeology may also be conversant enough in the language and culture of computer science to have conversations and collaborate in the trading zones described above, but does not need to be an expert in computer science.</w:t>
       </w:r>
     </w:p>
     <w:p>
@@ -3744,7 +3705,7 @@
       </w:r>
       <w:bookmarkEnd w:id="44"/>
     </w:p>
-    <w:bookmarkStart w:id="170" w:name="refs"/>
+    <w:bookmarkStart w:id="174" w:name="refs"/>
     <w:bookmarkStart w:id="45" w:name="ref-Abari2012"/>
     <w:p>
       <w:pPr>
@@ -5014,7 +4975,43 @@
       </w:r>
     </w:p>
     <w:bookmarkEnd w:id="109"/>
-    <w:bookmarkStart w:id="110" w:name="ref-markowetz2015five"/>
+    <w:bookmarkStart w:id="111" w:name="ref-Lodwick_2019"/>
+    <w:p>
+      <w:pPr>
+        <w:pStyle w:val="BodyText"/>
+      </w:pPr>
+      <w:r>
+        <w:t xml:space="preserve">Lodwick, L 2019 Sowing the seeds of future research: Data sharing, citation and reuse in archaeobotany,</w:t>
+      </w:r>
+      <w:r>
+        <w:t xml:space="preserve"> </w:t>
+      </w:r>
+      <w:r>
+        <w:rPr>
+          <w:i/>
+        </w:rPr>
+        <w:t xml:space="preserve">Open Quaternary</w:t>
+      </w:r>
+      <w:r>
+        <w:t xml:space="preserve">, 5(1): 7. DOI:</w:t>
+      </w:r>
+      <w:r>
+        <w:t xml:space="preserve"> </w:t>
+      </w:r>
+      <w:hyperlink r:id="rId110">
+        <w:r>
+          <w:rPr>
+            <w:rStyle w:val="Hyperlink"/>
+          </w:rPr>
+          <w:t xml:space="preserve">https://doi.org/10.5334/oq.62</w:t>
+        </w:r>
+      </w:hyperlink>
+      <w:r>
+        <w:t xml:space="preserve">.</w:t>
+      </w:r>
+    </w:p>
+    <w:bookmarkEnd w:id="111"/>
+    <w:bookmarkStart w:id="112" w:name="ref-markowetz2015five"/>
     <w:p>
       <w:pPr>
         <w:pStyle w:val="BodyText"/>
@@ -5035,8 +5032,8 @@
         <w:t xml:space="preserve">, 16:.</w:t>
       </w:r>
     </w:p>
-    <w:bookmarkEnd w:id="110"/>
-    <w:bookmarkStart w:id="112" w:name="ref-Marwick2017"/>
+    <w:bookmarkEnd w:id="112"/>
+    <w:bookmarkStart w:id="114" w:name="ref-Marwick2017"/>
     <w:p>
       <w:pPr>
         <w:pStyle w:val="BodyText"/>
@@ -5059,7 +5056,7 @@
       <w:r>
         <w:t xml:space="preserve"> </w:t>
       </w:r>
-      <w:hyperlink r:id="rId111">
+      <w:hyperlink r:id="rId113">
         <w:r>
           <w:rPr>
             <w:rStyle w:val="Hyperlink"/>
@@ -5071,8 +5068,8 @@
         <w:t xml:space="preserve">.</w:t>
       </w:r>
     </w:p>
-    <w:bookmarkEnd w:id="112"/>
-    <w:bookmarkStart w:id="114" w:name="ref-marwick_standard_2018"/>
+    <w:bookmarkEnd w:id="114"/>
+    <w:bookmarkStart w:id="116" w:name="ref-marwick_standard_2018"/>
     <w:p>
       <w:pPr>
         <w:pStyle w:val="BodyText"/>
@@ -5095,7 +5092,7 @@
       <w:r>
         <w:t xml:space="preserve"> </w:t>
       </w:r>
-      <w:hyperlink r:id="rId113">
+      <w:hyperlink r:id="rId115">
         <w:r>
           <w:rPr>
             <w:rStyle w:val="Hyperlink"/>
@@ -5107,8 +5104,8 @@
         <w:t xml:space="preserve">.</w:t>
       </w:r>
     </w:p>
-    <w:bookmarkEnd w:id="114"/>
-    <w:bookmarkStart w:id="115" w:name="ref-marwick2018packaging"/>
+    <w:bookmarkEnd w:id="116"/>
+    <w:bookmarkStart w:id="117" w:name="ref-marwick2018packaging"/>
     <w:p>
       <w:pPr>
         <w:pStyle w:val="BodyText"/>
@@ -5129,8 +5126,8 @@
         <w:t xml:space="preserve">, 72(1): 80–88.</w:t>
       </w:r>
     </w:p>
-    <w:bookmarkEnd w:id="115"/>
-    <w:bookmarkStart w:id="116" w:name="ref-masterman1970does"/>
+    <w:bookmarkEnd w:id="117"/>
+    <w:bookmarkStart w:id="118" w:name="ref-masterman1970does"/>
     <w:p>
       <w:pPr>
         <w:pStyle w:val="BodyText"/>
@@ -5151,8 +5148,8 @@
         <w:t xml:space="preserve">. Cambridge University Press. pp. 59–89.</w:t>
       </w:r>
     </w:p>
-    <w:bookmarkEnd w:id="116"/>
-    <w:bookmarkStart w:id="118" w:name="ref-McAnany_Rowe_2015"/>
+    <w:bookmarkEnd w:id="118"/>
+    <w:bookmarkStart w:id="120" w:name="ref-McAnany_Rowe_2015"/>
     <w:p>
       <w:pPr>
         <w:pStyle w:val="BodyText"/>
@@ -5175,7 +5172,7 @@
       <w:r>
         <w:t xml:space="preserve"> </w:t>
       </w:r>
-      <w:hyperlink r:id="rId117">
+      <w:hyperlink r:id="rId119">
         <w:r>
           <w:rPr>
             <w:rStyle w:val="Hyperlink"/>
@@ -5187,8 +5184,8 @@
         <w:t xml:space="preserve">.</w:t>
       </w:r>
     </w:p>
-    <w:bookmarkEnd w:id="118"/>
-    <w:bookmarkStart w:id="120" w:name="ref-Meltzer_1979"/>
+    <w:bookmarkEnd w:id="120"/>
+    <w:bookmarkStart w:id="122" w:name="ref-Meltzer_1979"/>
     <w:p>
       <w:pPr>
         <w:pStyle w:val="BodyText"/>
@@ -5211,7 +5208,7 @@
       <w:r>
         <w:t xml:space="preserve"> </w:t>
       </w:r>
-      <w:hyperlink r:id="rId119">
+      <w:hyperlink r:id="rId121">
         <w:r>
           <w:rPr>
             <w:rStyle w:val="Hyperlink"/>
@@ -5223,8 +5220,8 @@
         <w:t xml:space="preserve">.</w:t>
       </w:r>
     </w:p>
-    <w:bookmarkEnd w:id="120"/>
-    <w:bookmarkStart w:id="122" w:name="ref-Miguel2014"/>
+    <w:bookmarkEnd w:id="122"/>
+    <w:bookmarkStart w:id="124" w:name="ref-Miguel2014"/>
     <w:p>
       <w:pPr>
         <w:pStyle w:val="BodyText"/>
@@ -5247,7 +5244,7 @@
       <w:r>
         <w:t xml:space="preserve"> </w:t>
       </w:r>
-      <w:hyperlink r:id="rId121">
+      <w:hyperlink r:id="rId123">
         <w:r>
           <w:rPr>
             <w:rStyle w:val="Hyperlink"/>
@@ -5259,8 +5256,8 @@
         <w:t xml:space="preserve">.</w:t>
       </w:r>
     </w:p>
-    <w:bookmarkEnd w:id="122"/>
-    <w:bookmarkStart w:id="123" w:name="ref-Mitchell2012"/>
+    <w:bookmarkEnd w:id="124"/>
+    <w:bookmarkStart w:id="125" w:name="ref-Mitchell2012"/>
     <w:p>
       <w:pPr>
         <w:pStyle w:val="BodyText"/>
@@ -5281,8 +5278,8 @@
         <w:t xml:space="preserve">, 14(4): 13–17.</w:t>
       </w:r>
     </w:p>
-    <w:bookmarkEnd w:id="123"/>
-    <w:bookmarkStart w:id="124" w:name="ref-molyneaux2013cultural"/>
+    <w:bookmarkEnd w:id="125"/>
+    <w:bookmarkStart w:id="126" w:name="ref-molyneaux2013cultural"/>
     <w:p>
       <w:pPr>
         <w:pStyle w:val="BodyText"/>
@@ -5303,8 +5300,8 @@
         <w:t xml:space="preserve">. Routledge.</w:t>
       </w:r>
     </w:p>
-    <w:bookmarkEnd w:id="124"/>
-    <w:bookmarkStart w:id="125" w:name="ref-Montelius_1899"/>
+    <w:bookmarkEnd w:id="126"/>
+    <w:bookmarkStart w:id="127" w:name="ref-Montelius_1899"/>
     <w:p>
       <w:pPr>
         <w:pStyle w:val="BodyText"/>
@@ -5325,8 +5322,8 @@
         <w:t xml:space="preserve">, (10): 237–268.</w:t>
       </w:r>
     </w:p>
-    <w:bookmarkEnd w:id="125"/>
-    <w:bookmarkStart w:id="126" w:name="ref-noble2009quick"/>
+    <w:bookmarkEnd w:id="127"/>
+    <w:bookmarkStart w:id="128" w:name="ref-noble2009quick"/>
     <w:p>
       <w:pPr>
         <w:pStyle w:val="BodyText"/>
@@ -5347,8 +5344,8 @@
         <w:t xml:space="preserve">, 5(7): e1000424.</w:t>
       </w:r>
     </w:p>
-    <w:bookmarkEnd w:id="126"/>
-    <w:bookmarkStart w:id="128" w:name="ref-Nosek_et_al_2015"/>
+    <w:bookmarkEnd w:id="128"/>
+    <w:bookmarkStart w:id="130" w:name="ref-Nosek_et_al_2015"/>
     <w:p>
       <w:pPr>
         <w:pStyle w:val="BodyText"/>
@@ -5371,7 +5368,7 @@
       <w:r>
         <w:t xml:space="preserve"> </w:t>
       </w:r>
-      <w:hyperlink r:id="rId127">
+      <w:hyperlink r:id="rId129">
         <w:r>
           <w:rPr>
             <w:rStyle w:val="Hyperlink"/>
@@ -5383,8 +5380,8 @@
         <w:t xml:space="preserve">.</w:t>
       </w:r>
     </w:p>
-    <w:bookmarkEnd w:id="128"/>
-    <w:bookmarkStart w:id="129" w:name="ref-nosek2015promoting"/>
+    <w:bookmarkEnd w:id="130"/>
+    <w:bookmarkStart w:id="131" w:name="ref-nosek2015promoting"/>
     <w:p>
       <w:pPr>
         <w:pStyle w:val="BodyText"/>
@@ -5405,8 +5402,8 @@
         <w:t xml:space="preserve">, 348(6242): 1422.</w:t>
       </w:r>
     </w:p>
-    <w:bookmarkEnd w:id="129"/>
-    <w:bookmarkStart w:id="130" w:name="ref-Chrysanthi_2012"/>
+    <w:bookmarkEnd w:id="131"/>
+    <w:bookmarkStart w:id="132" w:name="ref-Chrysanthi_2012"/>
     <w:p>
       <w:pPr>
         <w:pStyle w:val="BodyText"/>
@@ -5427,8 +5424,8 @@
         <w:t xml:space="preserve">. BAR internat. Ser. Oxford: Archeopress.</w:t>
       </w:r>
     </w:p>
-    <w:bookmarkEnd w:id="130"/>
-    <w:bookmarkStart w:id="131" w:name="ref-pearson1998beginning"/>
+    <w:bookmarkEnd w:id="132"/>
+    <w:bookmarkStart w:id="133" w:name="ref-pearson1998beginning"/>
     <w:p>
       <w:pPr>
         <w:pStyle w:val="BodyText"/>
@@ -5449,8 +5446,8 @@
         <w:t xml:space="preserve">, 72(277): 680–686.</w:t>
       </w:r>
     </w:p>
-    <w:bookmarkEnd w:id="131"/>
-    <w:bookmarkStart w:id="133" w:name="ref-Peng2009"/>
+    <w:bookmarkEnd w:id="133"/>
+    <w:bookmarkStart w:id="135" w:name="ref-Peng2009"/>
     <w:p>
       <w:pPr>
         <w:pStyle w:val="BodyText"/>
@@ -5473,7 +5470,7 @@
       <w:r>
         <w:t xml:space="preserve"> </w:t>
       </w:r>
-      <w:hyperlink r:id="rId132">
+      <w:hyperlink r:id="rId134">
         <w:r>
           <w:rPr>
             <w:rStyle w:val="Hyperlink"/>
@@ -5485,8 +5482,8 @@
         <w:t xml:space="preserve">.</w:t>
       </w:r>
     </w:p>
-    <w:bookmarkEnd w:id="133"/>
-    <w:bookmarkStart w:id="134" w:name="ref-peng2011reproducible"/>
+    <w:bookmarkEnd w:id="135"/>
+    <w:bookmarkStart w:id="136" w:name="ref-peng2011reproducible"/>
     <w:p>
       <w:pPr>
         <w:pStyle w:val="BodyText"/>
@@ -5507,8 +5504,8 @@
         <w:t xml:space="preserve">, 334(6060): 1226.</w:t>
       </w:r>
     </w:p>
-    <w:bookmarkEnd w:id="134"/>
-    <w:bookmarkStart w:id="135" w:name="ref-popper1970"/>
+    <w:bookmarkEnd w:id="136"/>
+    <w:bookmarkStart w:id="137" w:name="ref-popper1970"/>
     <w:p>
       <w:pPr>
         <w:pStyle w:val="BodyText"/>
@@ -5529,8 +5526,44 @@
         <w:t xml:space="preserve">. Cambridge University Press. pp. 51–58.</w:t>
       </w:r>
     </w:p>
-    <w:bookmarkEnd w:id="135"/>
-    <w:bookmarkStart w:id="137" w:name="ref-Rendell_et_al_2011"/>
+    <w:bookmarkEnd w:id="137"/>
+    <w:bookmarkStart w:id="139" w:name="ref-Ram_2013"/>
+    <w:p>
+      <w:pPr>
+        <w:pStyle w:val="BodyText"/>
+      </w:pPr>
+      <w:r>
+        <w:t xml:space="preserve">Ram, K 2013 Git can facilitate greater reproducibility and increased transparency in science,</w:t>
+      </w:r>
+      <w:r>
+        <w:t xml:space="preserve"> </w:t>
+      </w:r>
+      <w:r>
+        <w:rPr>
+          <w:i/>
+        </w:rPr>
+        <w:t xml:space="preserve">Source Code for Biology and Medicine</w:t>
+      </w:r>
+      <w:r>
+        <w:t xml:space="preserve">, 8(1): 7. DOI:</w:t>
+      </w:r>
+      <w:r>
+        <w:t xml:space="preserve"> </w:t>
+      </w:r>
+      <w:hyperlink r:id="rId138">
+        <w:r>
+          <w:rPr>
+            <w:rStyle w:val="Hyperlink"/>
+          </w:rPr>
+          <w:t xml:space="preserve">https://doi.org/10.1186/1751-0473-8-7</w:t>
+        </w:r>
+      </w:hyperlink>
+      <w:r>
+        <w:t xml:space="preserve">.</w:t>
+      </w:r>
+    </w:p>
+    <w:bookmarkEnd w:id="139"/>
+    <w:bookmarkStart w:id="141" w:name="ref-Rendell_et_al_2011"/>
     <w:p>
       <w:pPr>
         <w:pStyle w:val="BodyText"/>
@@ -5553,7 +5586,7 @@
       <w:r>
         <w:t xml:space="preserve"> </w:t>
       </w:r>
-      <w:hyperlink r:id="rId136">
+      <w:hyperlink r:id="rId140">
         <w:r>
           <w:rPr>
             <w:rStyle w:val="Hyperlink"/>
@@ -5565,8 +5598,8 @@
         <w:t xml:space="preserve">.</w:t>
       </w:r>
     </w:p>
-    <w:bookmarkEnd w:id="137"/>
-    <w:bookmarkStart w:id="139" w:name="ref-Sandve2013"/>
+    <w:bookmarkEnd w:id="141"/>
+    <w:bookmarkStart w:id="143" w:name="ref-Sandve2013"/>
     <w:p>
       <w:pPr>
         <w:pStyle w:val="BodyText"/>
@@ -5589,7 +5622,7 @@
       <w:r>
         <w:t xml:space="preserve"> </w:t>
       </w:r>
-      <w:hyperlink r:id="rId138">
+      <w:hyperlink r:id="rId142">
         <w:r>
           <w:rPr>
             <w:rStyle w:val="Hyperlink"/>
@@ -5601,8 +5634,8 @@
         <w:t xml:space="preserve">.</w:t>
       </w:r>
     </w:p>
-    <w:bookmarkEnd w:id="139"/>
-    <w:bookmarkStart w:id="140" w:name="ref-Schiffer_2013"/>
+    <w:bookmarkEnd w:id="143"/>
+    <w:bookmarkStart w:id="144" w:name="ref-Schiffer_2013"/>
     <w:p>
       <w:pPr>
         <w:pStyle w:val="BodyText"/>
@@ -5623,8 +5656,8 @@
         <w:t xml:space="preserve">. Manuals in archaeological method, theory and technique. Springer International Publishing.</w:t>
       </w:r>
     </w:p>
-    <w:bookmarkEnd w:id="140"/>
-    <w:bookmarkStart w:id="141" w:name="ref-simondon_mode_1958"/>
+    <w:bookmarkEnd w:id="144"/>
+    <w:bookmarkStart w:id="145" w:name="ref-simondon_mode_1958"/>
     <w:p>
       <w:pPr>
         <w:pStyle w:val="BodyText"/>
@@ -5645,8 +5678,8 @@
         <w:t xml:space="preserve">, 5(3): 407–424.</w:t>
       </w:r>
     </w:p>
-    <w:bookmarkEnd w:id="141"/>
-    <w:bookmarkStart w:id="143" w:name="ref-Slater_et_al_2019"/>
+    <w:bookmarkEnd w:id="145"/>
+    <w:bookmarkStart w:id="147" w:name="ref-Slater_et_al_2019"/>
     <w:p>
       <w:pPr>
         <w:pStyle w:val="BodyText"/>
@@ -5669,7 +5702,7 @@
       <w:r>
         <w:t xml:space="preserve"> </w:t>
       </w:r>
-      <w:hyperlink r:id="rId142">
+      <w:hyperlink r:id="rId146">
         <w:r>
           <w:rPr>
             <w:rStyle w:val="Hyperlink"/>
@@ -5681,8 +5714,8 @@
         <w:t xml:space="preserve">.</w:t>
       </w:r>
     </w:p>
-    <w:bookmarkEnd w:id="143"/>
-    <w:bookmarkStart w:id="145" w:name="ref-Snodgrass_2002"/>
+    <w:bookmarkEnd w:id="147"/>
+    <w:bookmarkStart w:id="149" w:name="ref-Snodgrass_2002"/>
     <w:p>
       <w:pPr>
         <w:pStyle w:val="BodyText"/>
@@ -5705,7 +5738,7 @@
       <w:r>
         <w:t xml:space="preserve"> </w:t>
       </w:r>
-      <w:hyperlink r:id="rId144">
+      <w:hyperlink r:id="rId148">
         <w:r>
           <w:rPr>
             <w:rStyle w:val="Hyperlink"/>
@@ -5717,8 +5750,8 @@
         <w:t xml:space="preserve">.</w:t>
       </w:r>
     </w:p>
-    <w:bookmarkEnd w:id="145"/>
-    <w:bookmarkStart w:id="147" w:name="ref-Stark_2018"/>
+    <w:bookmarkEnd w:id="149"/>
+    <w:bookmarkStart w:id="151" w:name="ref-Stark_2018"/>
     <w:p>
       <w:pPr>
         <w:pStyle w:val="BodyText"/>
@@ -5741,7 +5774,7 @@
       <w:r>
         <w:t xml:space="preserve"> </w:t>
       </w:r>
-      <w:hyperlink r:id="rId146">
+      <w:hyperlink r:id="rId150">
         <w:r>
           <w:rPr>
             <w:rStyle w:val="Hyperlink"/>
@@ -5753,8 +5786,8 @@
         <w:t xml:space="preserve">.</w:t>
       </w:r>
     </w:p>
-    <w:bookmarkEnd w:id="147"/>
-    <w:bookmarkStart w:id="149" w:name="ref-Stodden_2013"/>
+    <w:bookmarkEnd w:id="151"/>
+    <w:bookmarkStart w:id="153" w:name="ref-Stodden_2013"/>
     <w:p>
       <w:pPr>
         <w:pStyle w:val="BodyText"/>
@@ -5777,7 +5810,7 @@
       <w:r>
         <w:t xml:space="preserve"> </w:t>
       </w:r>
-      <w:hyperlink r:id="rId148">
+      <w:hyperlink r:id="rId152">
         <w:r>
           <w:rPr>
             <w:rStyle w:val="Hyperlink"/>
@@ -5789,8 +5822,8 @@
         <w:t xml:space="preserve">.</w:t>
       </w:r>
     </w:p>
-    <w:bookmarkEnd w:id="149"/>
-    <w:bookmarkStart w:id="151" w:name="ref-Strupler_2017"/>
+    <w:bookmarkEnd w:id="153"/>
+    <w:bookmarkStart w:id="155" w:name="ref-Strupler_2017"/>
     <w:p>
       <w:pPr>
         <w:pStyle w:val="BodyText"/>
@@ -5813,7 +5846,7 @@
       <w:r>
         <w:t xml:space="preserve"> </w:t>
       </w:r>
-      <w:hyperlink r:id="rId150">
+      <w:hyperlink r:id="rId154">
         <w:r>
           <w:rPr>
             <w:rStyle w:val="Hyperlink"/>
@@ -5825,8 +5858,8 @@
         <w:t xml:space="preserve">.</w:t>
       </w:r>
     </w:p>
-    <w:bookmarkEnd w:id="151"/>
-    <w:bookmarkStart w:id="153" w:name="ref-Thieme_2018"/>
+    <w:bookmarkEnd w:id="155"/>
+    <w:bookmarkStart w:id="157" w:name="ref-Thieme_2018"/>
     <w:p>
       <w:pPr>
         <w:pStyle w:val="BodyText"/>
@@ -5849,7 +5882,7 @@
       <w:r>
         <w:t xml:space="preserve"> </w:t>
       </w:r>
-      <w:hyperlink r:id="rId152">
+      <w:hyperlink r:id="rId156">
         <w:r>
           <w:rPr>
             <w:rStyle w:val="Hyperlink"/>
@@ -5861,8 +5894,8 @@
         <w:t xml:space="preserve">.</w:t>
       </w:r>
     </w:p>
-    <w:bookmarkEnd w:id="153"/>
-    <w:bookmarkStart w:id="155" w:name="ref-Tippmann_2015"/>
+    <w:bookmarkEnd w:id="157"/>
+    <w:bookmarkStart w:id="159" w:name="ref-Tippmann_2015"/>
     <w:p>
       <w:pPr>
         <w:pStyle w:val="BodyText"/>
@@ -5885,7 +5918,7 @@
       <w:r>
         <w:t xml:space="preserve"> </w:t>
       </w:r>
-      <w:hyperlink r:id="rId154">
+      <w:hyperlink r:id="rId158">
         <w:r>
           <w:rPr>
             <w:rStyle w:val="Hyperlink"/>
@@ -5897,8 +5930,8 @@
         <w:t xml:space="preserve">.</w:t>
       </w:r>
     </w:p>
-    <w:bookmarkEnd w:id="155"/>
-    <w:bookmarkStart w:id="157" w:name="ref-Touchon_McCoy_2016"/>
+    <w:bookmarkEnd w:id="159"/>
+    <w:bookmarkStart w:id="161" w:name="ref-Touchon_McCoy_2016"/>
     <w:p>
       <w:pPr>
         <w:pStyle w:val="BodyText"/>
@@ -5921,7 +5954,7 @@
       <w:r>
         <w:t xml:space="preserve"> </w:t>
       </w:r>
-      <w:hyperlink r:id="rId156">
+      <w:hyperlink r:id="rId160">
         <w:r>
           <w:rPr>
             <w:rStyle w:val="Hyperlink"/>
@@ -5933,8 +5966,8 @@
         <w:t xml:space="preserve">.</w:t>
       </w:r>
     </w:p>
-    <w:bookmarkEnd w:id="157"/>
-    <w:bookmarkStart w:id="158" w:name="ref-toulmin1970does"/>
+    <w:bookmarkEnd w:id="161"/>
+    <w:bookmarkStart w:id="162" w:name="ref-toulmin1970does"/>
     <w:p>
       <w:pPr>
         <w:pStyle w:val="BodyText"/>
@@ -5955,8 +5988,8 @@
         <w:t xml:space="preserve">. Cambridge University Press. pp. 39–48.</w:t>
       </w:r>
     </w:p>
-    <w:bookmarkEnd w:id="158"/>
-    <w:bookmarkStart w:id="159" w:name="ref-Trigger_2006"/>
+    <w:bookmarkEnd w:id="162"/>
+    <w:bookmarkStart w:id="163" w:name="ref-Trigger_2006"/>
     <w:p>
       <w:pPr>
         <w:pStyle w:val="BodyText"/>
@@ -5977,8 +6010,8 @@
         <w:t xml:space="preserve">. 2nd ed. Cambridge University Press.</w:t>
       </w:r>
     </w:p>
-    <w:bookmarkEnd w:id="159"/>
-    <w:bookmarkStart w:id="161" w:name="ref-Vaisey_Lizardo_2016"/>
+    <w:bookmarkEnd w:id="163"/>
+    <w:bookmarkStart w:id="165" w:name="ref-Vaisey_Lizardo_2016"/>
     <w:p>
       <w:pPr>
         <w:pStyle w:val="BodyText"/>
@@ -6001,7 +6034,7 @@
       <w:r>
         <w:t xml:space="preserve"> </w:t>
       </w:r>
-      <w:hyperlink r:id="rId160">
+      <w:hyperlink r:id="rId164">
         <w:r>
           <w:rPr>
             <w:rStyle w:val="Hyperlink"/>
@@ -6013,8 +6046,8 @@
         <w:t xml:space="preserve">.</w:t>
       </w:r>
     </w:p>
-    <w:bookmarkEnd w:id="161"/>
-    <w:bookmarkStart w:id="162" w:name="ref-Vandewalle2012"/>
+    <w:bookmarkEnd w:id="165"/>
+    <w:bookmarkStart w:id="166" w:name="ref-Vandewalle2012"/>
     <w:p>
       <w:pPr>
         <w:pStyle w:val="BodyText"/>
@@ -6035,8 +6068,8 @@
         <w:t xml:space="preserve">, 14(4): 42–47.</w:t>
       </w:r>
     </w:p>
-    <w:bookmarkEnd w:id="162"/>
-    <w:bookmarkStart w:id="163" w:name="ref-watkins1970against"/>
+    <w:bookmarkEnd w:id="166"/>
+    <w:bookmarkStart w:id="167" w:name="ref-watkins1970against"/>
     <w:p>
       <w:pPr>
         <w:pStyle w:val="BodyText"/>
@@ -6057,8 +6090,8 @@
         <w:t xml:space="preserve">, 25–37.</w:t>
       </w:r>
     </w:p>
-    <w:bookmarkEnd w:id="163"/>
-    <w:bookmarkStart w:id="164" w:name="ref-wickham2015r"/>
+    <w:bookmarkEnd w:id="167"/>
+    <w:bookmarkStart w:id="168" w:name="ref-wickham2015r"/>
     <w:p>
       <w:pPr>
         <w:pStyle w:val="BodyText"/>
@@ -6079,8 +6112,8 @@
         <w:t xml:space="preserve">. " O’Reilly Media, Inc.".</w:t>
       </w:r>
     </w:p>
-    <w:bookmarkEnd w:id="164"/>
-    <w:bookmarkStart w:id="166" w:name="ref-wilkins1996are"/>
+    <w:bookmarkEnd w:id="168"/>
+    <w:bookmarkStart w:id="170" w:name="ref-wilkins1996are"/>
     <w:p>
       <w:pPr>
         <w:pStyle w:val="BodyText"/>
@@ -6103,7 +6136,7 @@
       <w:r>
         <w:t xml:space="preserve"> </w:t>
       </w:r>
-      <w:hyperlink r:id="rId165">
+      <w:hyperlink r:id="rId169">
         <w:r>
           <w:rPr>
             <w:rStyle w:val="Hyperlink"/>
@@ -6115,8 +6148,8 @@
         <w:t xml:space="preserve">.</w:t>
       </w:r>
     </w:p>
-    <w:bookmarkEnd w:id="166"/>
-    <w:bookmarkStart w:id="168" w:name="ref-Wilson_et_al_2017"/>
+    <w:bookmarkEnd w:id="170"/>
+    <w:bookmarkStart w:id="172" w:name="ref-Wilson_et_al_2017"/>
     <w:p>
       <w:pPr>
         <w:pStyle w:val="BodyText"/>
@@ -6139,7 +6172,7 @@
       <w:r>
         <w:t xml:space="preserve"> </w:t>
       </w:r>
-      <w:hyperlink r:id="rId167">
+      <w:hyperlink r:id="rId171">
         <w:r>
           <w:rPr>
             <w:rStyle w:val="Hyperlink"/>
@@ -6151,8 +6184,8 @@
         <w:t xml:space="preserve">.</w:t>
       </w:r>
     </w:p>
-    <w:bookmarkEnd w:id="168"/>
-    <w:bookmarkStart w:id="169" w:name="ref-xie2018r"/>
+    <w:bookmarkEnd w:id="172"/>
+    <w:bookmarkStart w:id="173" w:name="ref-xie2018r"/>
     <w:p>
       <w:pPr>
         <w:pStyle w:val="BodyText"/>
@@ -6173,34 +6206,34 @@
         <w:t xml:space="preserve">. CRC Press.</w:t>
       </w:r>
     </w:p>
-    <w:bookmarkEnd w:id="169"/>
-    <w:bookmarkEnd w:id="170"/>
+    <w:bookmarkEnd w:id="173"/>
+    <w:bookmarkEnd w:id="174"/>
     <w:p>
       <w:pPr>
         <w:pStyle w:val="Heading5"/>
       </w:pPr>
-      <w:bookmarkStart w:id="171" w:name="pagebreak-1"/>
+      <w:bookmarkStart w:id="175" w:name="pagebreak-1"/>
       <w:r>
         <w:t xml:space="preserve">pagebreak</w:t>
       </w:r>
-      <w:bookmarkEnd w:id="171"/>
+      <w:bookmarkEnd w:id="175"/>
     </w:p>
     <w:p>
       <w:pPr>
         <w:pStyle w:val="Heading3"/>
       </w:pPr>
-      <w:bookmarkStart w:id="172" w:name="colophon"/>
+      <w:bookmarkStart w:id="176" w:name="colophon"/>
       <w:r>
         <w:t xml:space="preserve">Colophon</w:t>
       </w:r>
-      <w:bookmarkEnd w:id="172"/>
+      <w:bookmarkEnd w:id="176"/>
     </w:p>
     <w:p>
       <w:pPr>
         <w:pStyle w:val="FirstParagraph"/>
       </w:pPr>
       <w:r>
-        <w:t xml:space="preserve">This report was generated on 2019-08-10 03:02:26 using the following computational environment and dependencies:</w:t>
+        <w:t xml:space="preserve">This report was generated on 2019-08-12 12:27:47 using the following computational environment and dependencies:</w:t>
       </w:r>
     </w:p>
     <w:p>
@@ -6301,7 +6334,7 @@
         <w:rPr>
           <w:rStyle w:val="VerbatimChar"/>
         </w:rPr>
-        <w:t xml:space="preserve">#&gt;  date     2019-08-10                  </w:t>
+        <w:t xml:space="preserve">#&gt;  date     2019-08-12                  </w:t>
       </w:r>
       <w:r>
         <w:br w:type="textWrapping"/>
@@ -8120,7 +8153,7 @@
         <w:rPr>
           <w:rStyle w:val="VerbatimChar"/>
         </w:rPr>
-        <w:t xml:space="preserve">#&gt; Head:     [79f1836] 2019-08-09: updating the data analysis</w:t>
+        <w:t xml:space="preserve">#&gt; Head:     [a222a06] 2019-08-12: Merge branch 'master' of https://github.com/benmarwick/caa2018-Tubingen</w:t>
       </w:r>
     </w:p>
     <w:sectPr>

</xml_diff>

<commit_message>
resubmit to JCAA with response to editor and peer reviewers
</commit_message>
<xml_diff>
--- a/analysis/paper/jcaa-paper.docx
+++ b/analysis/paper/jcaa-paper.docx
@@ -1812,7 +1812,7 @@
               <a:graphicData uri="http://schemas.openxmlformats.org/drawingml/2006/picture">
                 <pic:pic>
                   <pic:nvPicPr>
-                    <pic:cNvPr descr="/Users/bmarwick/Desktop/caa2018-Tubingen/analysis/figures/eco_citing_R_over_time.png" id="0" name="Picture"/>
+                    <pic:cNvPr descr="/Volumes/LittleRugged/My%20Documents/My%20Papers/conferences/CAA2018/caa2018-Tubingen/analysis/figures/eco_citing_R_over_time.png" id="0" name="Picture"/>
                     <pic:cNvPicPr>
                       <a:picLocks noChangeArrowheads="1" noChangeAspect="1"/>
                     </pic:cNvPicPr>
@@ -1901,7 +1901,7 @@
         <w:t xml:space="preserve">’</w:t>
       </w:r>
       <w:r>
-        <w:t xml:space="preserve">. This resulted in 42,991 articles, of which 154 cite R. Figure</w:t>
+        <w:t xml:space="preserve">. This resulted in 42,991 articles, of which 154 cite R.Figure</w:t>
       </w:r>
       <w:r>
         <w:t xml:space="preserve"> </w:t>
@@ -1925,12 +1925,12 @@
           <wp:inline>
             <wp:extent cx="5943600" cy="4457700"/>
             <wp:effectExtent b="0" l="0" r="0" t="0"/>
-            <wp:docPr descr="Figure 2: Proportion of Archaeology articles per year citing R (a total of 154 out of 42,991 articles in our sample for 2008-2018). Sub-plot shows articles published in the Journal of Archaeological Science during 2008-2017. Data from Web of Science" title="" id="1" name="Picture"/>
+            <wp:docPr descr="Figure 2: Proportion of Archaeology articles per year citing R (a total of 154 out of 42,991 articles in our sample for 2008-2018). Labels to the right show the top five journals in our sample. Sub-plot shows articles published in the Journal of Archaeological Science during 2008-2017. Data from Web of Science" title="" id="1" name="Picture"/>
             <a:graphic>
               <a:graphicData uri="http://schemas.openxmlformats.org/drawingml/2006/picture">
                 <pic:pic>
                   <pic:nvPicPr>
-                    <pic:cNvPr descr="/Users/bmarwick/Desktop/caa2018-Tubingen/analysis/figures/all_archaeology_citing_R_over_time_and_subplot.png" id="0" name="Picture"/>
+                    <pic:cNvPr descr="/Volumes/LittleRugged/My%20Documents/My%20Papers/conferences/CAA2018/caa2018-Tubingen/analysis/figures/all_archaeology_citing_R_over_time_and_subplot.png" id="0" name="Picture"/>
                     <pic:cNvPicPr>
                       <a:picLocks noChangeArrowheads="1" noChangeAspect="1"/>
                     </pic:cNvPicPr>
@@ -1968,7 +1968,7 @@
         <w:pStyle w:val="ImageCaption"/>
       </w:pPr>
       <w:r>
-        <w:t xml:space="preserve">Figure 2: Proportion of Archaeology articles per year citing R (a total of 154 out of 42,991 articles in our sample for 2008-2018). Sub-plot shows articles published in the</w:t>
+        <w:t xml:space="preserve">Figure 2: Proportion of Archaeology articles per year citing R (a total of 154 out of 42,991 articles in our sample for 2008-2018). Labels to the right show the top five journals in our sample. Sub-plot shows articles published in the</w:t>
       </w:r>
       <w:r>
         <w:t xml:space="preserve"> </w:t>
@@ -2225,7 +2225,7 @@
               <a:graphicData uri="http://schemas.openxmlformats.org/drawingml/2006/picture">
                 <pic:pic>
                   <pic:nvPicPr>
-                    <pic:cNvPr descr="/Users/bmarwick/Desktop/caa2018-Tubingen/analysis/figures/archaeology_articles_word_freqs.png" id="0" name="Picture"/>
+                    <pic:cNvPr descr="/Volumes/LittleRugged/My%20Documents/My%20Papers/conferences/CAA2018/caa2018-Tubingen/analysis/figures/archaeology_articles_word_freqs.png" id="0" name="Picture"/>
                     <pic:cNvPicPr>
                       <a:picLocks noChangeArrowheads="1" noChangeAspect="1"/>
                     </pic:cNvPicPr>
@@ -2618,7 +2618,7 @@
               <a:graphicData uri="http://schemas.openxmlformats.org/drawingml/2006/picture">
                 <pic:pic>
                   <pic:nvPicPr>
-                    <pic:cNvPr descr="/Users/bmarwick/Desktop/caa2018-Tubingen/analysis/figures/archaeology_articles_r_reproducible.png" id="0" name="Picture"/>
+                    <pic:cNvPr descr="/Volumes/LittleRugged/My%20Documents/My%20Papers/conferences/CAA2018/caa2018-Tubingen/analysis/figures/archaeology_articles_r_reproducible.png" id="0" name="Picture"/>
                     <pic:cNvPicPr>
                       <a:picLocks noChangeArrowheads="1" noChangeAspect="1"/>
                     </pic:cNvPicPr>
@@ -2782,7 +2782,7 @@
               <a:graphicData uri="http://schemas.openxmlformats.org/drawingml/2006/picture">
                 <pic:pic>
                   <pic:nvPicPr>
-                    <pic:cNvPr descr="/Users/bmarwick/Desktop/caa2018-Tubingen/analysis/figures/archy_journal_articles_citations_plot.png" id="0" name="Picture"/>
+                    <pic:cNvPr descr="/Volumes/LittleRugged/My%20Documents/My%20Papers/conferences/CAA2018/caa2018-Tubingen/analysis/figures/archy_journal_articles_citations_plot.png" id="0" name="Picture"/>
                     <pic:cNvPicPr>
                       <a:picLocks noChangeArrowheads="1" noChangeAspect="1"/>
                     </pic:cNvPicPr>
@@ -3262,7 +3262,7 @@
         <w:pStyle w:val="BodyText"/>
       </w:pPr>
       <w:r>
-        <w:t xml:space="preserve">As with data (see Fitzpatrick in this volume), preparing code to make it publicly available takes time to ensure that it is fit for others to read and use. Our casual observations of the ways in which archaeologists are using and sharing code show a high degree of variability in code style and organisation, indicating that currently most archaeologists are independently solving problems of how to write and share code through trial and error. We can use concepts from cultural evolution to understand this situation: learning by trial and error is known as guided variation in a cultural evolutionary framework. The dominance of guided variation suggests that using code is not yet widespread enough among archaeologists to propagate due to frequency-dependent biases. Frequency-dependent biases occur when people copy the most abundant variant, in this case the most commonly used tool for analysing data, in the population</w:t>
+        <w:t xml:space="preserve">As with data, preparing code to make it publicly available takes time to ensure that it is fit for others to read and use. Our casual observations of the ways in which archaeologists are using and sharing code show a high degree of variability in code style and organisation, indicating that currently most archaeologists are independently solving problems of how to write and share code through trial and error. We can use concepts from cultural evolution to understand this situation: learning by trial and error is known as guided variation in a cultural evolutionary framework. The dominance of guided variation suggests that using code is not yet widespread enough among archaeologists to propagate due to frequency-dependent biases. Frequency-dependent biases occur when people copy the most abundant variant, in this case the most commonly used tool for analysing data, in the population</w:t>
       </w:r>
       <w:r>
         <w:t xml:space="preserve"> </w:t>
@@ -6233,7 +6233,7 @@
         <w:pStyle w:val="FirstParagraph"/>
       </w:pPr>
       <w:r>
-        <w:t xml:space="preserve">This report was generated on 2019-08-12 12:27:47 using the following computational environment and dependencies:</w:t>
+        <w:t xml:space="preserve">This report was generated on 2019-08-12 15:05:41 using the following computational environment and dependencies:</w:t>
       </w:r>
     </w:p>
     <w:p>
@@ -8135,25 +8135,25 @@
         <w:rPr>
           <w:rStyle w:val="VerbatimChar"/>
         </w:rPr>
-        <w:t xml:space="preserve">#&gt; Local:    master /Users/bmarwick/Desktop/caa2018-Tubingen</w:t>
-      </w:r>
-      <w:r>
-        <w:br w:type="textWrapping"/>
-      </w:r>
-      <w:r>
-        <w:rPr>
-          <w:rStyle w:val="VerbatimChar"/>
-        </w:rPr>
-        <w:t xml:space="preserve">#&gt; Remote:   master @ origin (https://github.com/benmarwick/caa2018-Tubingen/)</w:t>
-      </w:r>
-      <w:r>
-        <w:br w:type="textWrapping"/>
-      </w:r>
-      <w:r>
-        <w:rPr>
-          <w:rStyle w:val="VerbatimChar"/>
-        </w:rPr>
-        <w:t xml:space="preserve">#&gt; Head:     [a222a06] 2019-08-12: Merge branch 'master' of https://github.com/benmarwick/caa2018-Tubingen</w:t>
+        <w:t xml:space="preserve">#&gt; Local:    master /Volumes/LittleRugged/My Documents/My Papers/conferences/CAA2018/caa2018-Tubingen</w:t>
+      </w:r>
+      <w:r>
+        <w:br w:type="textWrapping"/>
+      </w:r>
+      <w:r>
+        <w:rPr>
+          <w:rStyle w:val="VerbatimChar"/>
+        </w:rPr>
+        <w:t xml:space="preserve">#&gt; Remote:   master @ origin (https://github.com/benmarwick/caa2018-Tubingen)</w:t>
+      </w:r>
+      <w:r>
+        <w:br w:type="textWrapping"/>
+      </w:r>
+      <w:r>
+        <w:rPr>
+          <w:rStyle w:val="VerbatimChar"/>
+        </w:rPr>
+        <w:t xml:space="preserve">#&gt; Head:     [708b056] 2019-08-12: merge conflict</w:t>
       </w:r>
     </w:p>
     <w:sectPr>

</xml_diff>

<commit_message>
much fiddling with csl and bib file
</commit_message>
<xml_diff>
--- a/analysis/paper/jcaa-paper.docx
+++ b/analysis/paper/jcaa-paper.docx
@@ -73,7 +73,7 @@
         <w:pStyle w:val="Date"/>
       </w:pPr>
       <w:r>
-        <w:t xml:space="preserve">15</w:t>
+        <w:t xml:space="preserve">16</w:t>
       </w:r>
       <w:r>
         <w:t xml:space="preserve"> </w:t>
@@ -1167,7 +1167,7 @@
         <w:t xml:space="preserve"> </w:t>
       </w:r>
       <w:r>
-        <w:t xml:space="preserve">(Clark 1993, 206)</w:t>
+        <w:t xml:space="preserve">(Clark 1993: 206)</w:t>
       </w:r>
       <w:r>
         <w:t xml:space="preserve">.</w:t>
@@ -1193,7 +1193,7 @@
         <w:t xml:space="preserve"> </w:t>
       </w:r>
       <w:r>
-        <w:t xml:space="preserve">(2006, 538)</w:t>
+        <w:t xml:space="preserve">(2006: 538)</w:t>
       </w:r>
       <w:r>
         <w:t xml:space="preserve"> </w:t>
@@ -1384,7 +1384,16 @@
         <w:t xml:space="preserve">(cf. Molyneaux 2013)</w:t>
       </w:r>
       <w:r>
-        <w:t xml:space="preserve">, in contrast to digital devices? One candidate for this might be the shift from building relative chronologies based on seriation using typologies of visually distinctive artefacts to absolute chronologies based on radiometric dating using computer-controlled instruments. Three revolutions in archaeology have been attributed to radiocarbon dating and associated technologies</w:t>
+        <w:t xml:space="preserve">, in contrast to digital devices</w:t>
+      </w:r>
+      <w:r>
+        <w:t xml:space="preserve"> </w:t>
+      </w:r>
+      <w:r>
+        <w:t xml:space="preserve">(Marwick 2019)</w:t>
+      </w:r>
+      <w:r>
+        <w:t xml:space="preserve">? One candidate for this might be the shift from building relative chronologies based on seriation using typologies of visually distinctive artefacts to absolute chronologies based on radiometric dating using computer-controlled instruments. Three revolutions in archaeology have been attributed to radiocarbon dating and associated technologies</w:t>
       </w:r>
       <w:r>
         <w:t xml:space="preserve"> </w:t>
@@ -1429,7 +1438,7 @@
         <w:t xml:space="preserve"> </w:t>
       </w:r>
       <w:r>
-        <w:t xml:space="preserve">(Montelius 1899, 237)</w:t>
+        <w:t xml:space="preserve">(Montelius 1899: 237)</w:t>
       </w:r>
       <w:r>
         <w:t xml:space="preserve">. This tradition continues, for example, many spatial statistics currently used by archaeologists are derived from ecology</w:t>
@@ -1438,7 +1447,7 @@
         <w:t xml:space="preserve"> </w:t>
       </w:r>
       <w:r>
-        <w:t xml:space="preserve">(Keron 2015, 7)</w:t>
+        <w:t xml:space="preserve">(Keron 2015: 7)</w:t>
       </w:r>
       <w:r>
         <w:t xml:space="preserve">.</w:t>
@@ -3020,7 +3029,7 @@
         <w:t xml:space="preserve"> </w:t>
       </w:r>
       <w:r>
-        <w:t xml:space="preserve">(Hoel et al. 2013, 188)</w:t>
+        <w:t xml:space="preserve">(Hoel et al. 2013: 188)</w:t>
       </w:r>
       <w:r>
         <w:t xml:space="preserve">. Technology is said to own an instrumental kind of logos (Cassierer, see</w:t>
@@ -3094,7 +3103,7 @@
         <w:t xml:space="preserve"> </w:t>
       </w:r>
       <w:r>
-        <w:t xml:space="preserve">(Hoel et al. 2013, 190)</w:t>
+        <w:t xml:space="preserve">(Hoel et al. 2013: 190)</w:t>
       </w:r>
       <w:r>
         <w:t xml:space="preserve">. Changes in tools will influence how human researchers interact with their objects of interest and other people in their research community. There are three ways is which this can be anticipated for archaeology. First, tools that make the research process more transparent and open might be expected to make the research community more open and inclusive to diverse participants and ideas. Second, using code to</w:t>
@@ -3623,7 +3632,7 @@
         <w:t xml:space="preserve"> </w:t>
       </w:r>
       <w:r>
-        <w:t xml:space="preserve">(Clarke 1973, 7)</w:t>
+        <w:t xml:space="preserve">(Clarke 1973: 7)</w:t>
       </w:r>
       <w:r>
         <w:t xml:space="preserve">, and we can think of no more efficient and intelligible way to communicate the internals of archaeological analyses to other members of the discipline than by encoding the assumptions, logic, and calculations in scripts of an open source programming language. If we accept that that is necessary for the future of the discipline, we must confront two implications. First is the shortage of incentives to motivate the use and sharing of code. Our observation is that many researchers will not change unless required to by gate-keepers at prestigious journals and funding sources. In other research communities we see people in these gate-keeping roles (e.g. in over 5,000 journals and professional organizations) effecting change by adopting the Transparency and Openness Promotion Guidelines that establish community standards of code and data availability that help to align scientific ideals with disciplinary practices</w:t>
@@ -3711,8 +3720,8 @@
       </w:r>
       <w:bookmarkEnd w:id="44"/>
     </w:p>
-    <w:bookmarkStart w:id="157" w:name="refs"/>
-    <w:bookmarkStart w:id="46" w:name="ref-Abari2012"/>
+    <w:bookmarkStart w:id="193" w:name="refs"/>
+    <w:bookmarkStart w:id="45" w:name="ref-Abari2012"/>
     <w:p>
       <w:pPr>
         <w:pStyle w:val="Bibliography"/>
@@ -3733,34 +3742,56 @@
         <w:t xml:space="preserve"> </w:t>
       </w:r>
       <w:r>
-        <w:t xml:space="preserve">9(6): 43–52. Available at:</w:t>
-      </w:r>
-      <w:r>
-        <w:t xml:space="preserve"> </w:t>
-      </w:r>
-      <w:hyperlink r:id="rId45">
+        <w:t xml:space="preserve">9(6): 43–52.</w:t>
+      </w:r>
+    </w:p>
+    <w:bookmarkEnd w:id="45"/>
+    <w:bookmarkStart w:id="47" w:name="ref-Akerlof_Michaillat_2018"/>
+    <w:p>
+      <w:pPr>
+        <w:pStyle w:val="Bibliography"/>
+      </w:pPr>
+      <w:r>
+        <w:t xml:space="preserve">Akerlof, G.A., &amp; Michaillat, P. 2018. Persistence of false paradigms in low-power sciences.</w:t>
+      </w:r>
+      <w:r>
+        <w:t xml:space="preserve"> </w:t>
+      </w:r>
+      <w:r>
+        <w:rPr>
+          <w:i/>
+        </w:rPr>
+        <w:t xml:space="preserve">Proceedings of the National Academy of Sciences</w:t>
+      </w:r>
+      <w:r>
+        <w:t xml:space="preserve"> </w:t>
+      </w:r>
+      <w:r>
+        <w:t xml:space="preserve">115(52): 13228–13233. DOI:</w:t>
+      </w:r>
+      <w:r>
+        <w:t xml:space="preserve"> </w:t>
+      </w:r>
+      <w:hyperlink r:id="rId46">
         <w:r>
           <w:rPr>
             <w:rStyle w:val="Hyperlink"/>
           </w:rPr>
-          <w:t xml:space="preserve">http://www.ijcsi.org/papers/IJCSI-9-6-2-43-52.pdf</w:t>
+          <w:t xml:space="preserve">10.1073/pnas.1816454115</w:t>
         </w:r>
       </w:hyperlink>
       <w:r>
-        <w:t xml:space="preserve"> </w:t>
-      </w:r>
-      <w:r>
-        <w:t xml:space="preserve">[Accessed May 18, 2015].</w:t>
-      </w:r>
-    </w:p>
-    <w:bookmarkEnd w:id="46"/>
-    <w:bookmarkStart w:id="47" w:name="ref-Akerlof_Michaillat_2018"/>
+        <w:t xml:space="preserve">.</w:t>
+      </w:r>
+    </w:p>
+    <w:bookmarkEnd w:id="47"/>
+    <w:bookmarkStart w:id="49" w:name="ref-andersen2013second"/>
     <w:p>
       <w:pPr>
         <w:pStyle w:val="Bibliography"/>
       </w:pPr>
       <w:r>
-        <w:t xml:space="preserve">Akerlof, G.A., &amp; Michaillat, P. 2018. Persistence of false paradigms in low-power sciences.</w:t>
+        <w:t xml:space="preserve">Andersen, H. 2013. The second essential tension: On tradition and innovation in interdisciplinary research.</w:t>
       </w:r>
       <w:r>
         <w:t xml:space="preserve"> </w:t>
@@ -3769,137 +3800,37 @@
         <w:rPr>
           <w:i/>
         </w:rPr>
-        <w:t xml:space="preserve">Proceedings of the National Academy of Sciences</w:t>
-      </w:r>
-      <w:r>
-        <w:t xml:space="preserve"> </w:t>
-      </w:r>
-      <w:r>
-        <w:t xml:space="preserve">115(52): 13228–13233.</w:t>
-      </w:r>
-    </w:p>
-    <w:bookmarkEnd w:id="47"/>
-    <w:bookmarkStart w:id="48" w:name="ref-andersen2013second"/>
-    <w:p>
-      <w:pPr>
-        <w:pStyle w:val="Bibliography"/>
-      </w:pPr>
-      <w:r>
-        <w:t xml:space="preserve">Andersen, H. 2013. The second essential tension: On tradition and innovation in interdisciplinary research.</w:t>
-      </w:r>
-      <w:r>
-        <w:t xml:space="preserve"> </w:t>
-      </w:r>
-      <w:r>
-        <w:rPr>
-          <w:i/>
-        </w:rPr>
         <w:t xml:space="preserve">Topoi</w:t>
       </w:r>
       <w:r>
         <w:t xml:space="preserve"> </w:t>
       </w:r>
       <w:r>
-        <w:t xml:space="preserve">32(1): 3–8.</w:t>
-      </w:r>
-    </w:p>
-    <w:bookmarkEnd w:id="48"/>
-    <w:bookmarkStart w:id="49" w:name="ref-bailey2016facilitating"/>
-    <w:p>
-      <w:pPr>
-        <w:pStyle w:val="Bibliography"/>
-      </w:pPr>
-      <w:r>
-        <w:t xml:space="preserve">Bailey, D.H., Borwein, J.M., &amp; Stodden, V. 2016. Facilitating reproducibility in scientific computing: Principles and practice.</w:t>
-      </w:r>
-      <w:r>
-        <w:t xml:space="preserve"> </w:t>
-      </w:r>
-      <w:r>
-        <w:rPr>
-          <w:i/>
-        </w:rPr>
-        <w:t xml:space="preserve">Reproducibility: Principles, Problems, Practices, John Wiley and Sons, New York, to appear</w:t>
-      </w:r>
-      <w:r>
-        <w:t xml:space="preserve">.</w:t>
-      </w:r>
-    </w:p>
-    <w:bookmarkEnd w:id="49"/>
-    <w:bookmarkStart w:id="50" w:name="ref-Baker_2017"/>
-    <w:p>
-      <w:pPr>
-        <w:pStyle w:val="Bibliography"/>
-      </w:pPr>
-      <w:r>
-        <w:t xml:space="preserve">Baker, M. 2017. Scientific computing: Code alert.</w:t>
-      </w:r>
-      <w:r>
-        <w:t xml:space="preserve"> </w:t>
-      </w:r>
-      <w:r>
-        <w:rPr>
-          <w:i/>
-        </w:rPr>
-        <w:t xml:space="preserve">Nature</w:t>
-      </w:r>
-      <w:r>
-        <w:t xml:space="preserve"> </w:t>
-      </w:r>
-      <w:r>
-        <w:t xml:space="preserve">541(7638): 563–565.</w:t>
-      </w:r>
-    </w:p>
-    <w:bookmarkEnd w:id="50"/>
-    <w:bookmarkStart w:id="52" w:name="ref-Barnes2010"/>
-    <w:p>
-      <w:pPr>
-        <w:pStyle w:val="Bibliography"/>
-      </w:pPr>
-      <w:r>
-        <w:t xml:space="preserve">Barnes, N. 2010. Publish your computer code: It is good enough.</w:t>
-      </w:r>
-      <w:r>
-        <w:t xml:space="preserve"> </w:t>
-      </w:r>
-      <w:r>
-        <w:rPr>
-          <w:i/>
-        </w:rPr>
-        <w:t xml:space="preserve">Nature News</w:t>
-      </w:r>
-      <w:r>
-        <w:t xml:space="preserve"> </w:t>
-      </w:r>
-      <w:r>
-        <w:t xml:space="preserve">467(7317): 753–753. Available at:</w:t>
-      </w:r>
-      <w:r>
-        <w:t xml:space="preserve"> </w:t>
-      </w:r>
-      <w:hyperlink r:id="rId51">
+        <w:t xml:space="preserve">32(1): 3–8. DOI:</w:t>
+      </w:r>
+      <w:r>
+        <w:t xml:space="preserve"> </w:t>
+      </w:r>
+      <w:hyperlink r:id="rId48">
         <w:r>
           <w:rPr>
             <w:rStyle w:val="Hyperlink"/>
           </w:rPr>
-          <w:t xml:space="preserve">http://www.nature.com/news/2010/101013/full/467753a.html</w:t>
+          <w:t xml:space="preserve">10.1007/s11245-012-9133-z</w:t>
         </w:r>
       </w:hyperlink>
       <w:r>
-        <w:t xml:space="preserve"> </w:t>
-      </w:r>
-      <w:r>
-        <w:t xml:space="preserve">[Accessed May 17, 2015].</w:t>
-      </w:r>
-    </w:p>
-    <w:bookmarkEnd w:id="52"/>
-    <w:bookmarkStart w:id="54" w:name="ref-Baumer2014"/>
+        <w:t xml:space="preserve">.</w:t>
+      </w:r>
+    </w:p>
+    <w:bookmarkEnd w:id="49"/>
+    <w:bookmarkStart w:id="51" w:name="ref-bailey2016facilitating"/>
     <w:p>
       <w:pPr>
         <w:pStyle w:val="Bibliography"/>
       </w:pPr>
       <w:r>
-        <w:t xml:space="preserve">Baumer, B., Cetinkaya-Rundel, M., Bray, A., Loi, L., &amp; Horton, N.J. 2014. R markdown: Integrating a reproducible analysis tool into introductory statistics.</w:t>
+        <w:t xml:space="preserve">Bailey, D.H., Borwein, J.M., &amp; Stodden, V. 2016. Facilitating reproducibility in scientific computing: Principles and practice. In: H. Atmanspacher &amp; S. Maasen (eds)</w:t>
       </w:r>
       <w:r>
         <w:t xml:space="preserve"> </w:t>
@@ -3908,36 +3839,139 @@
         <w:rPr>
           <w:i/>
         </w:rPr>
-        <w:t xml:space="preserve">Technology Innovations in Statistics Education</w:t>
-      </w:r>
-      <w:r>
-        <w:t xml:space="preserve"> </w:t>
-      </w:r>
-      <w:r>
-        <w:t xml:space="preserve">8(1). Available at:</w:t>
-      </w:r>
-      <w:r>
-        <w:t xml:space="preserve"> </w:t>
-      </w:r>
-      <w:hyperlink r:id="rId53">
+        <w:t xml:space="preserve">Reproducibility: Principles, Problems, Practices</w:t>
+      </w:r>
+      <w:r>
+        <w:t xml:space="preserve">, Wiley Online Library DOI:</w:t>
+      </w:r>
+      <w:r>
+        <w:t xml:space="preserve"> </w:t>
+      </w:r>
+      <w:hyperlink r:id="rId50">
         <w:r>
           <w:rPr>
             <w:rStyle w:val="Hyperlink"/>
           </w:rPr>
-          <w:t xml:space="preserve">http://www.escholarship.org/uc/item/90b2f5xh</w:t>
+          <w:t xml:space="preserve">10.1002/9781118865064.ch9</w:t>
         </w:r>
       </w:hyperlink>
       <w:r>
         <w:t xml:space="preserve">.</w:t>
       </w:r>
     </w:p>
-    <w:bookmarkEnd w:id="54"/>
-    <w:bookmarkStart w:id="55" w:name="ref-bayliss2009rolling"/>
+    <w:bookmarkEnd w:id="51"/>
+    <w:bookmarkStart w:id="53" w:name="ref-Baker_2017"/>
     <w:p>
       <w:pPr>
         <w:pStyle w:val="Bibliography"/>
       </w:pPr>
       <w:r>
+        <w:t xml:space="preserve">Baker, M. 2017. Scientific computing: Code alert.</w:t>
+      </w:r>
+      <w:r>
+        <w:t xml:space="preserve"> </w:t>
+      </w:r>
+      <w:r>
+        <w:rPr>
+          <w:i/>
+        </w:rPr>
+        <w:t xml:space="preserve">Nature</w:t>
+      </w:r>
+      <w:r>
+        <w:t xml:space="preserve"> </w:t>
+      </w:r>
+      <w:r>
+        <w:t xml:space="preserve">541(7638): 563–565. DOI:</w:t>
+      </w:r>
+      <w:r>
+        <w:t xml:space="preserve"> </w:t>
+      </w:r>
+      <w:hyperlink r:id="rId52">
+        <w:r>
+          <w:rPr>
+            <w:rStyle w:val="Hyperlink"/>
+          </w:rPr>
+          <w:t xml:space="preserve">10.1038/nj7638-563a</w:t>
+        </w:r>
+      </w:hyperlink>
+      <w:r>
+        <w:t xml:space="preserve">.</w:t>
+      </w:r>
+    </w:p>
+    <w:bookmarkEnd w:id="53"/>
+    <w:bookmarkStart w:id="55" w:name="ref-Barnes2010"/>
+    <w:p>
+      <w:pPr>
+        <w:pStyle w:val="Bibliography"/>
+      </w:pPr>
+      <w:r>
+        <w:t xml:space="preserve">Barnes, N. 2010. Publish your computer code: It is good enough.</w:t>
+      </w:r>
+      <w:r>
+        <w:t xml:space="preserve"> </w:t>
+      </w:r>
+      <w:r>
+        <w:rPr>
+          <w:i/>
+        </w:rPr>
+        <w:t xml:space="preserve">Nature News</w:t>
+      </w:r>
+      <w:r>
+        <w:t xml:space="preserve"> </w:t>
+      </w:r>
+      <w:r>
+        <w:t xml:space="preserve">467(7317): 753–753. DOI:</w:t>
+      </w:r>
+      <w:r>
+        <w:t xml:space="preserve"> </w:t>
+      </w:r>
+      <w:hyperlink r:id="rId54">
+        <w:r>
+          <w:rPr>
+            <w:rStyle w:val="Hyperlink"/>
+          </w:rPr>
+          <w:t xml:space="preserve">10.1038/467753a</w:t>
+        </w:r>
+      </w:hyperlink>
+      <w:r>
+        <w:t xml:space="preserve"> </w:t>
+      </w:r>
+      <w:r>
+        <w:t xml:space="preserve">[Accessed May 17, 2015].</w:t>
+      </w:r>
+    </w:p>
+    <w:bookmarkEnd w:id="55"/>
+    <w:bookmarkStart w:id="56" w:name="ref-Baumer2014"/>
+    <w:p>
+      <w:pPr>
+        <w:pStyle w:val="Bibliography"/>
+      </w:pPr>
+      <w:r>
+        <w:t xml:space="preserve">Baumer, B., Cetinkaya-Rundel, M., Bray, A., Loi, L., &amp; Horton, N.J. 2014. R markdown: Integrating a reproducible analysis tool into introductory statistics.</w:t>
+      </w:r>
+      <w:r>
+        <w:t xml:space="preserve"> </w:t>
+      </w:r>
+      <w:r>
+        <w:rPr>
+          <w:i/>
+        </w:rPr>
+        <w:t xml:space="preserve">Technology Innovations in Statistics Education</w:t>
+      </w:r>
+      <w:r>
+        <w:t xml:space="preserve"> </w:t>
+      </w:r>
+      <w:r>
+        <w:t xml:space="preserve">8(1).</w:t>
+      </w:r>
+    </w:p>
+    <w:bookmarkEnd w:id="56"/>
+    <w:bookmarkStart w:id="58" w:name="ref-bayliss2009rolling"/>
+    <w:p>
+      <w:pPr>
+        <w:pStyle w:val="Bibliography"/>
+      </w:pPr>
+      <w:r>
         <w:t xml:space="preserve">Bayliss, A. 2009. Rolling out revolution: Using radiocarbon dating in archaeology.</w:t>
       </w:r>
       <w:r>
@@ -3953,54 +3987,7 @@
         <w:t xml:space="preserve"> </w:t>
       </w:r>
       <w:r>
-        <w:t xml:space="preserve">51(1): 123–147.</w:t>
-      </w:r>
-    </w:p>
-    <w:bookmarkEnd w:id="55"/>
-    <w:bookmarkStart w:id="56" w:name="ref-boyd1988culture"/>
-    <w:p>
-      <w:pPr>
-        <w:pStyle w:val="Bibliography"/>
-      </w:pPr>
-      <w:r>
-        <w:t xml:space="preserve">Boyd, R., &amp; Richerson, P.J. 1988.</w:t>
-      </w:r>
-      <w:r>
-        <w:t xml:space="preserve"> </w:t>
-      </w:r>
-      <w:r>
-        <w:rPr>
-          <w:i/>
-        </w:rPr>
-        <w:t xml:space="preserve">Culture and the evolutionary process</w:t>
-      </w:r>
-      <w:r>
-        <w:t xml:space="preserve">. University of Chicago press.</w:t>
-      </w:r>
-    </w:p>
-    <w:bookmarkEnd w:id="56"/>
-    <w:bookmarkStart w:id="58" w:name="ref-Bray2014"/>
-    <w:p>
-      <w:pPr>
-        <w:pStyle w:val="Bibliography"/>
-      </w:pPr>
-      <w:r>
-        <w:t xml:space="preserve">Bray, A., Çetinkaya-Rundel, M., &amp; Stangl, D. 2014. Taking a chance in the classroom: Five concrete reasons your students should be learning to analyze data in the reproducible paradigm.</w:t>
-      </w:r>
-      <w:r>
-        <w:t xml:space="preserve"> </w:t>
-      </w:r>
-      <w:r>
-        <w:rPr>
-          <w:i/>
-        </w:rPr>
-        <w:t xml:space="preserve">chance</w:t>
-      </w:r>
-      <w:r>
-        <w:t xml:space="preserve"> </w:t>
-      </w:r>
-      <w:r>
-        <w:t xml:space="preserve">27(3): 53–56. Available at:</w:t>
+        <w:t xml:space="preserve">51(1): 123–147. DOI:</w:t>
       </w:r>
       <w:r>
         <w:t xml:space="preserve"> </w:t>
@@ -4010,24 +3997,21 @@
           <w:rPr>
             <w:rStyle w:val="Hyperlink"/>
           </w:rPr>
-          <w:t xml:space="preserve">http://amstat.tandfonline.com/doi/abs/10.1080/09332480.2014.965635</w:t>
+          <w:t xml:space="preserve">10.1017/S0033822200033750</w:t>
         </w:r>
       </w:hyperlink>
       <w:r>
-        <w:t xml:space="preserve"> </w:t>
-      </w:r>
-      <w:r>
-        <w:t xml:space="preserve">[Accessed November 24, 2014].</w:t>
+        <w:t xml:space="preserve">.</w:t>
       </w:r>
     </w:p>
     <w:bookmarkEnd w:id="58"/>
-    <w:bookmarkStart w:id="59" w:name="ref-brinckman2019computing"/>
+    <w:bookmarkStart w:id="59" w:name="ref-boyd1988culture"/>
     <w:p>
       <w:pPr>
         <w:pStyle w:val="Bibliography"/>
       </w:pPr>
       <w:r>
-        <w:t xml:space="preserve">Brinckman, A. et al. 2019. Computing environments for reproducibility: Capturing the ‘whole tale’.</w:t>
+        <w:t xml:space="preserve">Boyd, R., &amp; Richerson, P.J. 1988.</w:t>
       </w:r>
       <w:r>
         <w:t xml:space="preserve"> </w:t>
@@ -4036,23 +4020,20 @@
         <w:rPr>
           <w:i/>
         </w:rPr>
-        <w:t xml:space="preserve">Future Generation Computer Systems</w:t>
-      </w:r>
-      <w:r>
-        <w:t xml:space="preserve"> </w:t>
-      </w:r>
-      <w:r>
-        <w:t xml:space="preserve">94: 854–867.</w:t>
+        <w:t xml:space="preserve">Culture and the evolutionary process</w:t>
+      </w:r>
+      <w:r>
+        <w:t xml:space="preserve">. University of Chicago Press.</w:t>
       </w:r>
     </w:p>
     <w:bookmarkEnd w:id="59"/>
-    <w:bookmarkStart w:id="60" w:name="ref-burnham2003model"/>
+    <w:bookmarkStart w:id="61" w:name="ref-Bray2014"/>
     <w:p>
       <w:pPr>
         <w:pStyle w:val="Bibliography"/>
       </w:pPr>
       <w:r>
-        <w:t xml:space="preserve">Burnham, K.P., &amp; Anderson, D.R. 2003.</w:t>
+        <w:t xml:space="preserve">Bray, A., Çetinkaya-Rundel, M., &amp; Stangl, D. 2014. Taking a chance in the classroom: Five concrete reasons your students should be learning to analyze data in the reproducible paradigm.</w:t>
       </w:r>
       <w:r>
         <w:t xml:space="preserve"> </w:t>
@@ -4061,184 +4042,40 @@
         <w:rPr>
           <w:i/>
         </w:rPr>
-        <w:t xml:space="preserve">Model selection and multimodel inference: A practical information-theoretic approach</w:t>
-      </w:r>
-      <w:r>
-        <w:t xml:space="preserve">. Springer Science &amp; Business Media.</w:t>
-      </w:r>
-    </w:p>
-    <w:bookmarkEnd w:id="60"/>
-    <w:bookmarkStart w:id="61" w:name="ref-Casadevalle00158_16"/>
-    <w:p>
-      <w:pPr>
-        <w:pStyle w:val="Bibliography"/>
-      </w:pPr>
-      <w:r>
-        <w:t xml:space="preserve">Casadevall, A., &amp; Fang, F.C. 2016. Revolutionary science.</w:t>
-      </w:r>
-      <w:r>
-        <w:t xml:space="preserve"> </w:t>
-      </w:r>
-      <w:r>
-        <w:rPr>
-          <w:i/>
-        </w:rPr>
-        <w:t xml:space="preserve">mBio</w:t>
-      </w:r>
-      <w:r>
-        <w:t xml:space="preserve"> </w:t>
-      </w:r>
-      <w:r>
-        <w:t xml:space="preserve">7(2).</w:t>
-      </w:r>
-    </w:p>
-    <w:bookmarkEnd w:id="61"/>
-    <w:bookmarkStart w:id="62" w:name="ref-cassirer_form_1930"/>
-    <w:p>
-      <w:pPr>
-        <w:pStyle w:val="Bibliography"/>
-      </w:pPr>
-      <w:r>
-        <w:t xml:space="preserve">Cassirer, E. 2004. Form und technik. In</w:t>
-      </w:r>
-      <w:r>
-        <w:t xml:space="preserve"> </w:t>
-      </w:r>
-      <w:r>
-        <w:rPr>
-          <w:i/>
-        </w:rPr>
-        <w:t xml:space="preserve">Gesammelte werke. Hamburger ausgabe, band 17: Aufsätze und kleine schriften (1927–1931)</w:t>
-      </w:r>
-      <w:r>
-        <w:t xml:space="preserve">, Hamburg: Felix Meiner Verlag</w:t>
-      </w:r>
-    </w:p>
-    <w:bookmarkEnd w:id="62"/>
-    <w:bookmarkStart w:id="63" w:name="ref-chase2012geospatial"/>
-    <w:p>
-      <w:pPr>
-        <w:pStyle w:val="Bibliography"/>
-      </w:pPr>
-      <w:r>
-        <w:t xml:space="preserve">Chase, A.F., Chase, D.Z., Fisher, C.T., Leisz, S.J., &amp; Weishampel, J.F. 2012. Geospatial revolution and remote sensing lidar in mesoamerican archaeology.</w:t>
-      </w:r>
-      <w:r>
-        <w:t xml:space="preserve"> </w:t>
-      </w:r>
-      <w:r>
-        <w:rPr>
-          <w:i/>
-        </w:rPr>
-        <w:t xml:space="preserve">Proceedings of the National Academy of Sciences</w:t>
-      </w:r>
-      <w:r>
-        <w:t xml:space="preserve"> </w:t>
-      </w:r>
-      <w:r>
-        <w:t xml:space="preserve">109(32): 12916–12921.</w:t>
-      </w:r>
-    </w:p>
-    <w:bookmarkEnd w:id="63"/>
-    <w:bookmarkStart w:id="64" w:name="ref-Clark_1993"/>
-    <w:p>
-      <w:pPr>
-        <w:pStyle w:val="Bibliography"/>
-      </w:pPr>
-      <w:r>
-        <w:t xml:space="preserve">Clark, G.A. 1993. Paradigms in science and archaeology.</w:t>
-      </w:r>
-      <w:r>
-        <w:t xml:space="preserve"> </w:t>
-      </w:r>
-      <w:r>
-        <w:rPr>
-          <w:i/>
-        </w:rPr>
-        <w:t xml:space="preserve">Journal of Archaeological Research</w:t>
-      </w:r>
-      <w:r>
-        <w:t xml:space="preserve"> </w:t>
-      </w:r>
-      <w:r>
-        <w:t xml:space="preserve">1(3): 203–234.</w:t>
-      </w:r>
-    </w:p>
-    <w:bookmarkEnd w:id="64"/>
-    <w:bookmarkStart w:id="65" w:name="ref-clarke1973archaeology"/>
-    <w:p>
-      <w:pPr>
-        <w:pStyle w:val="Bibliography"/>
-      </w:pPr>
-      <w:r>
-        <w:t xml:space="preserve">Clarke, D. 1973. Archaeology: The loss of innocence.</w:t>
-      </w:r>
-      <w:r>
-        <w:t xml:space="preserve"> </w:t>
-      </w:r>
-      <w:r>
-        <w:rPr>
-          <w:i/>
-        </w:rPr>
-        <w:t xml:space="preserve">Antiquity</w:t>
-      </w:r>
-      <w:r>
-        <w:t xml:space="preserve"> </w:t>
-      </w:r>
-      <w:r>
-        <w:t xml:space="preserve">47(185): 6–18.</w:t>
-      </w:r>
-    </w:p>
-    <w:bookmarkEnd w:id="65"/>
-    <w:bookmarkStart w:id="67" w:name="ref-Dafoe2014"/>
-    <w:p>
-      <w:pPr>
-        <w:pStyle w:val="Bibliography"/>
-      </w:pPr>
-      <w:r>
-        <w:t xml:space="preserve">Dafoe, A. 2014. Science deserves better: The imperative to share complete replication files.</w:t>
-      </w:r>
-      <w:r>
-        <w:t xml:space="preserve"> </w:t>
-      </w:r>
-      <w:r>
-        <w:rPr>
-          <w:i/>
-        </w:rPr>
-        <w:t xml:space="preserve">PS: Political Science &amp; Politics</w:t>
-      </w:r>
-      <w:r>
-        <w:t xml:space="preserve"> </w:t>
-      </w:r>
-      <w:r>
-        <w:t xml:space="preserve">47(01): 60–66. Available at:</w:t>
-      </w:r>
-      <w:r>
-        <w:t xml:space="preserve"> </w:t>
-      </w:r>
-      <w:hyperlink r:id="rId66">
+        <w:t xml:space="preserve">chance</w:t>
+      </w:r>
+      <w:r>
+        <w:t xml:space="preserve"> </w:t>
+      </w:r>
+      <w:r>
+        <w:t xml:space="preserve">27(3): 53–56. DOI:</w:t>
+      </w:r>
+      <w:r>
+        <w:t xml:space="preserve"> </w:t>
+      </w:r>
+      <w:hyperlink r:id="rId60">
         <w:r>
           <w:rPr>
             <w:rStyle w:val="Hyperlink"/>
           </w:rPr>
-          <w:t xml:space="preserve">http://journals.cambridge.org/article_S104909651300173X</w:t>
+          <w:t xml:space="preserve">10.1080/09332480.2014.965635</w:t>
         </w:r>
       </w:hyperlink>
       <w:r>
         <w:t xml:space="preserve"> </w:t>
       </w:r>
       <w:r>
-        <w:t xml:space="preserve">[Accessed May 18, 2015].</w:t>
-      </w:r>
-    </w:p>
-    <w:bookmarkEnd w:id="67"/>
-    <w:bookmarkStart w:id="68" w:name="ref-Dyson_2000"/>
+        <w:t xml:space="preserve">[Accessed November 24, 2014].</w:t>
+      </w:r>
+    </w:p>
+    <w:bookmarkEnd w:id="61"/>
+    <w:bookmarkStart w:id="63" w:name="ref-brinckman2019computing"/>
     <w:p>
       <w:pPr>
         <w:pStyle w:val="Bibliography"/>
       </w:pPr>
       <w:r>
-        <w:t xml:space="preserve">Dyson, F. 2000.</w:t>
+        <w:t xml:space="preserve">Brinckman, A. et al. 2019. Computing environments for reproducibility: Capturing the ‘whole tale’.</w:t>
       </w:r>
       <w:r>
         <w:t xml:space="preserve"> </w:t>
@@ -4247,97 +4084,37 @@
         <w:rPr>
           <w:i/>
         </w:rPr>
-        <w:t xml:space="preserve">The sun, the genome, and the internet</w:t>
-      </w:r>
-      <w:r>
-        <w:t xml:space="preserve">. Oxford University Press.</w:t>
-      </w:r>
-    </w:p>
-    <w:bookmarkEnd w:id="68"/>
-    <w:bookmarkStart w:id="69" w:name="ref-dyson2012science"/>
-    <w:p>
-      <w:pPr>
-        <w:pStyle w:val="Bibliography"/>
-      </w:pPr>
-      <w:r>
-        <w:t xml:space="preserve">Dyson, F.J. 2012. Is science mostly driven by ideas or by tools?</w:t>
-      </w:r>
-      <w:r>
-        <w:t xml:space="preserve"> </w:t>
-      </w:r>
-      <w:r>
-        <w:rPr>
-          <w:i/>
-        </w:rPr>
-        <w:t xml:space="preserve">Science</w:t>
-      </w:r>
-      <w:r>
-        <w:t xml:space="preserve"> </w:t>
-      </w:r>
-      <w:r>
-        <w:t xml:space="preserve">338(6113): 1426–1427.</w:t>
-      </w:r>
-    </w:p>
-    <w:bookmarkEnd w:id="69"/>
-    <w:bookmarkStart w:id="70" w:name="ref-Editors_2017"/>
-    <w:p>
-      <w:pPr>
-        <w:pStyle w:val="Bibliography"/>
-      </w:pPr>
-      <w:r>
-        <w:t xml:space="preserve">Editors. 2017. Extending transparency to code.</w:t>
-      </w:r>
-      <w:r>
-        <w:t xml:space="preserve"> </w:t>
-      </w:r>
-      <w:r>
-        <w:rPr>
-          <w:i/>
-        </w:rPr>
-        <w:t xml:space="preserve">Nature Neuroscience</w:t>
-      </w:r>
-      <w:r>
-        <w:t xml:space="preserve"> </w:t>
-      </w:r>
-      <w:r>
-        <w:t xml:space="preserve">20(6): 761.</w:t>
-      </w:r>
-    </w:p>
-    <w:bookmarkEnd w:id="70"/>
-    <w:bookmarkStart w:id="72" w:name="ref-authorguidelines_JCAA"/>
-    <w:p>
-      <w:pPr>
-        <w:pStyle w:val="Bibliography"/>
-      </w:pPr>
-      <w:r>
-        <w:t xml:space="preserve">Editors, J. Authour guidelines journal of computer applications in archaeology. Available at:</w:t>
-      </w:r>
-      <w:r>
-        <w:t xml:space="preserve"> </w:t>
-      </w:r>
-      <w:hyperlink r:id="rId71">
+        <w:t xml:space="preserve">Future Generation Computer Systems</w:t>
+      </w:r>
+      <w:r>
+        <w:t xml:space="preserve"> </w:t>
+      </w:r>
+      <w:r>
+        <w:t xml:space="preserve">94: 854–867. DOI:</w:t>
+      </w:r>
+      <w:r>
+        <w:t xml:space="preserve"> </w:t>
+      </w:r>
+      <w:hyperlink r:id="rId62">
         <w:r>
           <w:rPr>
             <w:rStyle w:val="Hyperlink"/>
           </w:rPr>
-          <w:t xml:space="preserve">http://journal.caa-international.org/about/submissions/</w:t>
+          <w:t xml:space="preserve">10.1016/j.future.2017.12.029</w:t>
         </w:r>
       </w:hyperlink>
       <w:r>
-        <w:t xml:space="preserve"> </w:t>
-      </w:r>
-      <w:r>
-        <w:t xml:space="preserve">[Accessed December 18, 2018].</w:t>
-      </w:r>
-    </w:p>
-    <w:bookmarkEnd w:id="72"/>
-    <w:bookmarkStart w:id="74" w:name="ref-Eglen2009"/>
+        <w:t xml:space="preserve">.</w:t>
+      </w:r>
+    </w:p>
+    <w:bookmarkEnd w:id="63"/>
+    <w:bookmarkStart w:id="64" w:name="ref-burnham2003model"/>
     <w:p>
       <w:pPr>
         <w:pStyle w:val="Bibliography"/>
       </w:pPr>
       <w:r>
-        <w:t xml:space="preserve">Eglen, S.J. 2009. A quick guide to teaching r programming to computational biology students.</w:t>
+        <w:t xml:space="preserve">Burnham, K.P., &amp; Anderson, D.R. 2003.</w:t>
       </w:r>
       <w:r>
         <w:t xml:space="preserve"> </w:t>
@@ -4346,64 +4123,120 @@
         <w:rPr>
           <w:i/>
         </w:rPr>
-        <w:t xml:space="preserve">PLoS Comput Biol</w:t>
-      </w:r>
-      <w:r>
-        <w:t xml:space="preserve"> </w:t>
-      </w:r>
-      <w:r>
-        <w:t xml:space="preserve">5(8): e1000482. Available at:</w:t>
-      </w:r>
-      <w:r>
-        <w:t xml:space="preserve"> </w:t>
-      </w:r>
-      <w:hyperlink r:id="rId73">
+        <w:t xml:space="preserve">Model selection and multimodel inference: A practical information-theoretic approach</w:t>
+      </w:r>
+      <w:r>
+        <w:t xml:space="preserve">. Springer Science &amp; Business Media.</w:t>
+      </w:r>
+    </w:p>
+    <w:bookmarkEnd w:id="64"/>
+    <w:bookmarkStart w:id="66" w:name="ref-Casadevalle00158_16"/>
+    <w:p>
+      <w:pPr>
+        <w:pStyle w:val="Bibliography"/>
+      </w:pPr>
+      <w:r>
+        <w:t xml:space="preserve">Casadevall, A., &amp; Fang, F.C. 2016. Revolutionary science.</w:t>
+      </w:r>
+      <w:r>
+        <w:t xml:space="preserve"> </w:t>
+      </w:r>
+      <w:r>
+        <w:rPr>
+          <w:i/>
+        </w:rPr>
+        <w:t xml:space="preserve">mBio</w:t>
+      </w:r>
+      <w:r>
+        <w:t xml:space="preserve"> </w:t>
+      </w:r>
+      <w:r>
+        <w:t xml:space="preserve">7(2). DOI:</w:t>
+      </w:r>
+      <w:r>
+        <w:t xml:space="preserve"> </w:t>
+      </w:r>
+      <w:hyperlink r:id="rId65">
         <w:r>
           <w:rPr>
             <w:rStyle w:val="Hyperlink"/>
           </w:rPr>
-          <w:t xml:space="preserve">http://dx.doi.org/10.1371/journal.pcbi.1000482</w:t>
+          <w:t xml:space="preserve">10.1128/mBio.00158-16</w:t>
         </w:r>
       </w:hyperlink>
       <w:r>
-        <w:t xml:space="preserve"> </w:t>
-      </w:r>
-      <w:r>
-        <w:t xml:space="preserve">[Accessed May 18, 2015].</w:t>
-      </w:r>
-    </w:p>
-    <w:bookmarkEnd w:id="74"/>
-    <w:bookmarkStart w:id="76" w:name="ref-Fiore_Gartland_2017"/>
+        <w:t xml:space="preserve">.</w:t>
+      </w:r>
+    </w:p>
+    <w:bookmarkEnd w:id="66"/>
+    <w:bookmarkStart w:id="67" w:name="ref-cassirer_form_1930"/>
     <w:p>
       <w:pPr>
         <w:pStyle w:val="Bibliography"/>
       </w:pPr>
       <w:r>
-        <w:t xml:space="preserve">Fiore-Gartland, B. 2017. Hacked ethnographic fieldnotes. Available at:</w:t>
-      </w:r>
-      <w:r>
-        <w:t xml:space="preserve"> </w:t>
-      </w:r>
-      <w:hyperlink r:id="rId75">
+        <w:t xml:space="preserve">Cassirer, E. 2004. Form und technik. In:</w:t>
+      </w:r>
+      <w:r>
+        <w:t xml:space="preserve"> </w:t>
+      </w:r>
+      <w:r>
+        <w:rPr>
+          <w:i/>
+        </w:rPr>
+        <w:t xml:space="preserve">Gesammelte werke. Hamburger ausgabe, band 17: Aufsätze und kleine schriften (1927–1931)</w:t>
+      </w:r>
+      <w:r>
+        <w:t xml:space="preserve">, Hamburg: Felix Meiner Verlag</w:t>
+      </w:r>
+    </w:p>
+    <w:bookmarkEnd w:id="67"/>
+    <w:bookmarkStart w:id="69" w:name="ref-chase2012geospatial"/>
+    <w:p>
+      <w:pPr>
+        <w:pStyle w:val="Bibliography"/>
+      </w:pPr>
+      <w:r>
+        <w:t xml:space="preserve">Chase, A.F., Chase, D.Z., Fisher, C.T., Leisz, S.J., &amp; Weishampel, J.F. 2012. Geospatial revolution and remote sensing LiDAR in Mesoamerican archaeology.</w:t>
+      </w:r>
+      <w:r>
+        <w:t xml:space="preserve"> </w:t>
+      </w:r>
+      <w:r>
+        <w:rPr>
+          <w:i/>
+        </w:rPr>
+        <w:t xml:space="preserve">Proceedings of the National Academy of Sciences</w:t>
+      </w:r>
+      <w:r>
+        <w:t xml:space="preserve"> </w:t>
+      </w:r>
+      <w:r>
+        <w:t xml:space="preserve">109(32): 12916–12921. DOI:</w:t>
+      </w:r>
+      <w:r>
+        <w:t xml:space="preserve"> </w:t>
+      </w:r>
+      <w:hyperlink r:id="rId68">
         <w:r>
           <w:rPr>
             <w:rStyle w:val="Hyperlink"/>
           </w:rPr>
-          <w:t xml:space="preserve">https://medium.com/@dataethnography/hacked-ethnographic-fieldnotes-4e59bc95f4e5</w:t>
+          <w:t xml:space="preserve">10.1073/pnas.1205198109</w:t>
         </w:r>
       </w:hyperlink>
       <w:r>
         <w:t xml:space="preserve">.</w:t>
       </w:r>
     </w:p>
-    <w:bookmarkEnd w:id="76"/>
-    <w:bookmarkStart w:id="77" w:name="ref-Fuller_2010"/>
+    <w:bookmarkEnd w:id="69"/>
+    <w:bookmarkStart w:id="71" w:name="ref-Clark_1993"/>
     <w:p>
       <w:pPr>
         <w:pStyle w:val="Bibliography"/>
       </w:pPr>
       <w:r>
-        <w:t xml:space="preserve">Fuller, D.Q. 2010. An emerging paradigm shift in the origins of agriculture.</w:t>
+        <w:t xml:space="preserve">Clark, G.A. 1993. Paradigms in science and archaeology.</w:t>
       </w:r>
       <w:r>
         <w:t xml:space="preserve"> </w:t>
@@ -4412,181 +4245,37 @@
         <w:rPr>
           <w:i/>
         </w:rPr>
-        <w:t xml:space="preserve">General Anthropology</w:t>
-      </w:r>
-      <w:r>
-        <w:t xml:space="preserve"> </w:t>
-      </w:r>
-      <w:r>
-        <w:t xml:space="preserve">17(2): 1–12.</w:t>
-      </w:r>
-    </w:p>
-    <w:bookmarkEnd w:id="77"/>
-    <w:bookmarkStart w:id="78" w:name="ref-Galison_1997"/>
-    <w:p>
-      <w:pPr>
-        <w:pStyle w:val="Bibliography"/>
-      </w:pPr>
-      <w:r>
-        <w:t xml:space="preserve">Galison, P. 1997.</w:t>
-      </w:r>
-      <w:r>
-        <w:t xml:space="preserve"> </w:t>
-      </w:r>
-      <w:r>
-        <w:rPr>
-          <w:i/>
-        </w:rPr>
-        <w:t xml:space="preserve">Image and logic: A material culture of microphysics</w:t>
-      </w:r>
-      <w:r>
-        <w:t xml:space="preserve">. University of Chicago Press.</w:t>
-      </w:r>
-    </w:p>
-    <w:bookmarkEnd w:id="78"/>
-    <w:bookmarkStart w:id="79" w:name="ref-gieryn1999cultural"/>
-    <w:p>
-      <w:pPr>
-        <w:pStyle w:val="Bibliography"/>
-      </w:pPr>
-      <w:r>
-        <w:t xml:space="preserve">Gieryn, T.F. 1999.</w:t>
-      </w:r>
-      <w:r>
-        <w:t xml:space="preserve"> </w:t>
-      </w:r>
-      <w:r>
-        <w:rPr>
-          <w:i/>
-        </w:rPr>
-        <w:t xml:space="preserve">Cultural boundaries of science: Credibility on the line</w:t>
-      </w:r>
-      <w:r>
-        <w:t xml:space="preserve">. University of Chicago Press.</w:t>
-      </w:r>
-    </w:p>
-    <w:bookmarkEnd w:id="79"/>
-    <w:bookmarkStart w:id="80" w:name="ref-harris2012interfacing"/>
-    <w:p>
-      <w:pPr>
-        <w:pStyle w:val="Bibliography"/>
-      </w:pPr>
-      <w:r>
-        <w:t xml:space="preserve">Harris, T.M. 2012. Interfacing archaeology and the world of citizen sensors: Exploring the impact of neogeography and volunteered geographic information on an authenticated archaeology.</w:t>
-      </w:r>
-      <w:r>
-        <w:t xml:space="preserve"> </w:t>
-      </w:r>
-      <w:r>
-        <w:rPr>
-          <w:i/>
-        </w:rPr>
-        <w:t xml:space="preserve">World Archaeology</w:t>
-      </w:r>
-      <w:r>
-        <w:t xml:space="preserve"> </w:t>
-      </w:r>
-      <w:r>
-        <w:t xml:space="preserve">44(4): 580–591.</w:t>
-      </w:r>
-    </w:p>
-    <w:bookmarkEnd w:id="80"/>
-    <w:bookmarkStart w:id="81" w:name="ref-Härke_2002"/>
-    <w:p>
-      <w:pPr>
-        <w:pStyle w:val="Bibliography"/>
-      </w:pPr>
-      <w:r>
-        <w:t xml:space="preserve">Härke, H. 2002. Interdisciplinarity and the archaeological study of death.</w:t>
-      </w:r>
-      <w:r>
-        <w:t xml:space="preserve"> </w:t>
-      </w:r>
-      <w:r>
-        <w:rPr>
-          <w:i/>
-        </w:rPr>
-        <w:t xml:space="preserve">Mortality</w:t>
-      </w:r>
-      <w:r>
-        <w:t xml:space="preserve"> </w:t>
-      </w:r>
-      <w:r>
-        <w:t xml:space="preserve">7(3): 340–341.</w:t>
-      </w:r>
-    </w:p>
-    <w:bookmarkEnd w:id="81"/>
-    <w:bookmarkStart w:id="82" w:name="ref-henrich2007dual"/>
-    <w:p>
-      <w:pPr>
-        <w:pStyle w:val="Bibliography"/>
-      </w:pPr>
-      <w:r>
-        <w:t xml:space="preserve">Henrich, J., &amp; McElreath, R. 2007. Dual-inheritance theory: The evolution of human cultural capacities and cultural evolution. In</w:t>
-      </w:r>
-      <w:r>
-        <w:t xml:space="preserve"> </w:t>
-      </w:r>
-      <w:r>
-        <w:rPr>
-          <w:i/>
-        </w:rPr>
-        <w:t xml:space="preserve">Oxford handbook of evolutionary psychology</w:t>
-      </w:r>
-      <w:r>
-        <w:t xml:space="preserve">,</w:t>
-      </w:r>
-    </w:p>
-    <w:bookmarkEnd w:id="82"/>
-    <w:bookmarkStart w:id="84" w:name="ref-hoel_ontological_2013"/>
-    <w:p>
-      <w:pPr>
-        <w:pStyle w:val="Bibliography"/>
-      </w:pPr>
-      <w:r>
-        <w:t xml:space="preserve">Hoel, A.S., &amp; Tuin, I. van der. 2013. The ontological force of technicity: Reading cassirer and simondon diffractively.</w:t>
-      </w:r>
-      <w:r>
-        <w:t xml:space="preserve"> </w:t>
-      </w:r>
-      <w:r>
-        <w:rPr>
-          <w:i/>
-        </w:rPr>
-        <w:t xml:space="preserve">Philos. Technol.</w:t>
-      </w:r>
-      <w:r>
-        <w:t xml:space="preserve"> </w:t>
-      </w:r>
-      <w:r>
-        <w:t xml:space="preserve">26(2): 187–202. Available at:</w:t>
-      </w:r>
-      <w:r>
-        <w:t xml:space="preserve"> </w:t>
-      </w:r>
-      <w:hyperlink r:id="rId83">
+        <w:t xml:space="preserve">Journal of Archaeological Research</w:t>
+      </w:r>
+      <w:r>
+        <w:t xml:space="preserve"> </w:t>
+      </w:r>
+      <w:r>
+        <w:t xml:space="preserve">1(3): 203–234. DOI:</w:t>
+      </w:r>
+      <w:r>
+        <w:t xml:space="preserve"> </w:t>
+      </w:r>
+      <w:hyperlink r:id="rId70">
         <w:r>
           <w:rPr>
             <w:rStyle w:val="Hyperlink"/>
           </w:rPr>
-          <w:t xml:space="preserve">https://doi.org/10.1007/s13347-012-0092-5</w:t>
+          <w:t xml:space="preserve">10.1007/BF01326535</w:t>
         </w:r>
       </w:hyperlink>
       <w:r>
-        <w:t xml:space="preserve"> </w:t>
-      </w:r>
-      <w:r>
-        <w:t xml:space="preserve">[Accessed November 19, 2018].</w:t>
-      </w:r>
-    </w:p>
-    <w:bookmarkEnd w:id="84"/>
-    <w:bookmarkStart w:id="85" w:name="ref-howey2016detecting"/>
+        <w:t xml:space="preserve">.</w:t>
+      </w:r>
+    </w:p>
+    <w:bookmarkEnd w:id="71"/>
+    <w:bookmarkStart w:id="73" w:name="ref-clarke1973archaeology"/>
     <w:p>
       <w:pPr>
         <w:pStyle w:val="Bibliography"/>
       </w:pPr>
       <w:r>
-        <w:t xml:space="preserve">Howey, M.C., Sullivan, F.B., Tallant, J., Kopple, R.V., &amp; Palace, M.W. 2016. Detecting precontact anthropogenic microtopographic features in a forested landscape with lidar: A case study from the upper great lakes region, ad 1000-1600.</w:t>
+        <w:t xml:space="preserve">Clarke, D. 1973. Archaeology: The loss of innocence.</w:t>
       </w:r>
       <w:r>
         <w:t xml:space="preserve"> </w:t>
@@ -4595,62 +4284,37 @@
         <w:rPr>
           <w:i/>
         </w:rPr>
-        <w:t xml:space="preserve">PloS one</w:t>
-      </w:r>
-      <w:r>
-        <w:t xml:space="preserve"> </w:t>
-      </w:r>
-      <w:r>
-        <w:t xml:space="preserve">11(9): e0162062.</w:t>
-      </w:r>
-    </w:p>
-    <w:bookmarkEnd w:id="85"/>
-    <w:bookmarkStart w:id="87" w:name="ref-Hugget_2015"/>
-    <w:p>
-      <w:pPr>
-        <w:pStyle w:val="Bibliography"/>
-      </w:pPr>
-      <w:r>
-        <w:t xml:space="preserve">Huggett, J. 2015. 2 digital haystacks: Open data and the transformation of archaeological knowledge. In A. T. Wilson &amp; B. Edwards (eds)</w:t>
-      </w:r>
-      <w:r>
-        <w:t xml:space="preserve"> </w:t>
-      </w:r>
-      <w:r>
-        <w:rPr>
-          <w:i/>
-        </w:rPr>
-        <w:t xml:space="preserve">Open source archaeology: Ethics and practice</w:t>
-      </w:r>
-      <w:r>
-        <w:t xml:space="preserve">, Warsaw, Poland: De Gruyter Open Available at:</w:t>
-      </w:r>
-      <w:r>
-        <w:t xml:space="preserve"> </w:t>
-      </w:r>
-      <w:hyperlink r:id="rId86">
+        <w:t xml:space="preserve">Antiquity</w:t>
+      </w:r>
+      <w:r>
+        <w:t xml:space="preserve"> </w:t>
+      </w:r>
+      <w:r>
+        <w:t xml:space="preserve">47(185): 6–18. DOI:</w:t>
+      </w:r>
+      <w:r>
+        <w:t xml:space="preserve"> </w:t>
+      </w:r>
+      <w:hyperlink r:id="rId72">
         <w:r>
           <w:rPr>
             <w:rStyle w:val="Hyperlink"/>
           </w:rPr>
-          <w:t xml:space="preserve">https://www.degruyter.com/view/books/9783110440171/9783110440171-003/9783110440171-003.xml</w:t>
+          <w:t xml:space="preserve">10.1017/S0003598X0003461X</w:t>
         </w:r>
       </w:hyperlink>
       <w:r>
-        <w:t xml:space="preserve"> </w:t>
-      </w:r>
-      <w:r>
-        <w:t xml:space="preserve">[Accessed September 10, 2018].</w:t>
-      </w:r>
-    </w:p>
-    <w:bookmarkEnd w:id="87"/>
-    <w:bookmarkStart w:id="89" w:name="ref-Huvila_2018"/>
+        <w:t xml:space="preserve">.</w:t>
+      </w:r>
+    </w:p>
+    <w:bookmarkEnd w:id="73"/>
+    <w:bookmarkStart w:id="75" w:name="ref-Dafoe2014"/>
     <w:p>
       <w:pPr>
         <w:pStyle w:val="Bibliography"/>
       </w:pPr>
       <w:r>
-        <w:t xml:space="preserve">Huvila, I., &amp; Huggett, J. 2018. Archaeological practices, knowledge work and digitalisation.</w:t>
+        <w:t xml:space="preserve">Dafoe, A. 2014. Science deserves better: The imperative to share complete replication files.</w:t>
       </w:r>
       <w:r>
         <w:t xml:space="preserve"> </w:t>
@@ -4659,40 +4323,40 @@
         <w:rPr>
           <w:i/>
         </w:rPr>
-        <w:t xml:space="preserve">Journal of Computer Applications in Archaeology</w:t>
-      </w:r>
-      <w:r>
-        <w:t xml:space="preserve"> </w:t>
-      </w:r>
-      <w:r>
-        <w:t xml:space="preserve">1(1): 88–100. Available at:</w:t>
-      </w:r>
-      <w:r>
-        <w:t xml:space="preserve"> </w:t>
-      </w:r>
-      <w:hyperlink r:id="rId88">
+        <w:t xml:space="preserve">PS: Political Science &amp; Politics</w:t>
+      </w:r>
+      <w:r>
+        <w:t xml:space="preserve"> </w:t>
+      </w:r>
+      <w:r>
+        <w:t xml:space="preserve">47(01): 60–66. DOI:</w:t>
+      </w:r>
+      <w:r>
+        <w:t xml:space="preserve"> </w:t>
+      </w:r>
+      <w:hyperlink r:id="rId74">
         <w:r>
           <w:rPr>
             <w:rStyle w:val="Hyperlink"/>
           </w:rPr>
-          <w:t xml:space="preserve">http://journal.caa-international.org/articles/10.5334/jcaa.6/</w:t>
+          <w:t xml:space="preserve">10.1017/S104909651300173X</w:t>
         </w:r>
       </w:hyperlink>
       <w:r>
         <w:t xml:space="preserve"> </w:t>
       </w:r>
       <w:r>
-        <w:t xml:space="preserve">[Accessed September 10, 2018].</w:t>
-      </w:r>
-    </w:p>
-    <w:bookmarkEnd w:id="89"/>
-    <w:bookmarkStart w:id="91" w:name="ref-Ince2012"/>
+        <w:t xml:space="preserve">[Accessed May 18, 2015].</w:t>
+      </w:r>
+    </w:p>
+    <w:bookmarkEnd w:id="75"/>
+    <w:bookmarkStart w:id="76" w:name="ref-Dyson_2000"/>
     <w:p>
       <w:pPr>
         <w:pStyle w:val="Bibliography"/>
       </w:pPr>
       <w:r>
-        <w:t xml:space="preserve">Ince, D.C., Hatton, L., &amp; Graham-Cumming, J. 2012. The case for open computer programs.</w:t>
+        <w:t xml:space="preserve">Dyson, F. 2000.</w:t>
       </w:r>
       <w:r>
         <w:t xml:space="preserve"> </w:t>
@@ -4701,37 +4365,59 @@
         <w:rPr>
           <w:i/>
         </w:rPr>
-        <w:t xml:space="preserve">nature</w:t>
-      </w:r>
-      <w:r>
-        <w:t xml:space="preserve"> </w:t>
-      </w:r>
-      <w:r>
-        <w:t xml:space="preserve">482(7386): 485–488. Available at:</w:t>
-      </w:r>
-      <w:r>
-        <w:t xml:space="preserve"> </w:t>
-      </w:r>
-      <w:hyperlink r:id="rId90">
+        <w:t xml:space="preserve">The sun, the genome, and the internet</w:t>
+      </w:r>
+      <w:r>
+        <w:t xml:space="preserve">. Oxford University Press.</w:t>
+      </w:r>
+    </w:p>
+    <w:bookmarkEnd w:id="76"/>
+    <w:bookmarkStart w:id="78" w:name="ref-dyson2012science"/>
+    <w:p>
+      <w:pPr>
+        <w:pStyle w:val="Bibliography"/>
+      </w:pPr>
+      <w:r>
+        <w:t xml:space="preserve">Dyson, F.J. 2012. Is science mostly driven by ideas or by tools?</w:t>
+      </w:r>
+      <w:r>
+        <w:t xml:space="preserve"> </w:t>
+      </w:r>
+      <w:r>
+        <w:rPr>
+          <w:i/>
+        </w:rPr>
+        <w:t xml:space="preserve">Science</w:t>
+      </w:r>
+      <w:r>
+        <w:t xml:space="preserve"> </w:t>
+      </w:r>
+      <w:r>
+        <w:t xml:space="preserve">338(6113): 1426–1427. DOI:</w:t>
+      </w:r>
+      <w:r>
+        <w:t xml:space="preserve"> </w:t>
+      </w:r>
+      <w:hyperlink r:id="rId77">
         <w:r>
           <w:rPr>
             <w:rStyle w:val="Hyperlink"/>
           </w:rPr>
-          <w:t xml:space="preserve">http://www.nature.com/nature/journal/v482/n7386/full/nature10836.html</w:t>
+          <w:t xml:space="preserve">10.1126/science.1232773</w:t>
         </w:r>
       </w:hyperlink>
       <w:r>
         <w:t xml:space="preserve">.</w:t>
       </w:r>
     </w:p>
-    <w:bookmarkEnd w:id="91"/>
-    <w:bookmarkStart w:id="92" w:name="ref-Ioannidis_Stanley_Doucouliagos_2017"/>
+    <w:bookmarkEnd w:id="78"/>
+    <w:bookmarkStart w:id="80" w:name="ref-Editors_2017"/>
     <w:p>
       <w:pPr>
         <w:pStyle w:val="Bibliography"/>
       </w:pPr>
       <w:r>
-        <w:t xml:space="preserve">Ioannidis, J.P.A., Stanley, T.D., &amp; Doucouliagos, H. 2017. The power of bias in economics research.</w:t>
+        <w:t xml:space="preserve">Editors. 2017. Extending transparency to code.</w:t>
       </w:r>
       <w:r>
         <w:t xml:space="preserve"> </w:t>
@@ -4740,90 +4426,47 @@
         <w:rPr>
           <w:i/>
         </w:rPr>
-        <w:t xml:space="preserve">The Economic Journal</w:t>
-      </w:r>
-      <w:r>
-        <w:t xml:space="preserve"> </w:t>
-      </w:r>
-      <w:r>
-        <w:t xml:space="preserve">127(605): F236–F265.</w:t>
-      </w:r>
-    </w:p>
-    <w:bookmarkEnd w:id="92"/>
-    <w:bookmarkStart w:id="93" w:name="ref-jones2013git"/>
-    <w:p>
-      <w:pPr>
-        <w:pStyle w:val="Bibliography"/>
-      </w:pPr>
-      <w:r>
-        <w:t xml:space="preserve">Jones, Z.M. 2013. Git/github, transparency, and legitimacy in quantitative research.</w:t>
-      </w:r>
-      <w:r>
-        <w:t xml:space="preserve"> </w:t>
-      </w:r>
-      <w:r>
-        <w:rPr>
-          <w:i/>
-        </w:rPr>
-        <w:t xml:space="preserve">The Political Methodologist</w:t>
-      </w:r>
-      <w:r>
-        <w:t xml:space="preserve"> </w:t>
-      </w:r>
-      <w:r>
-        <w:t xml:space="preserve">21(1): 6–7.</w:t>
-      </w:r>
-    </w:p>
-    <w:bookmarkEnd w:id="93"/>
-    <w:bookmarkStart w:id="95" w:name="ref-keron_use_2015"/>
-    <w:p>
-      <w:pPr>
-        <w:pStyle w:val="Bibliography"/>
-      </w:pPr>
-      <w:r>
-        <w:t xml:space="preserve">Keron, J.R. 2015.</w:t>
-      </w:r>
-      <w:r>
-        <w:t xml:space="preserve"> </w:t>
-      </w:r>
-      <w:r>
-        <w:rPr>
-          <w:i/>
-        </w:rPr>
-        <w:t xml:space="preserve">The use of point pattern analysis in archaeology: Some methods and applications.</w:t>
-      </w:r>
-      <w:r>
-        <w:t xml:space="preserve"> </w:t>
-      </w:r>
-      <w:r>
-        <w:t xml:space="preserve">PhD thesis. University of Western Ontario. Available at:</w:t>
-      </w:r>
-      <w:r>
-        <w:t xml:space="preserve"> </w:t>
-      </w:r>
-      <w:hyperlink r:id="rId94">
+        <w:t xml:space="preserve">Nature Neuroscience</w:t>
+      </w:r>
+      <w:r>
+        <w:t xml:space="preserve"> </w:t>
+      </w:r>
+      <w:r>
+        <w:t xml:space="preserve">20(6): 761. DOI:</w:t>
+      </w:r>
+      <w:r>
+        <w:t xml:space="preserve"> </w:t>
+      </w:r>
+      <w:hyperlink r:id="rId79">
         <w:r>
           <w:rPr>
             <w:rStyle w:val="Hyperlink"/>
           </w:rPr>
-          <w:t xml:space="preserve">https://ir.lib.uwo.ca/etd/3137</w:t>
+          <w:t xml:space="preserve">10.1038/nn.4579</w:t>
         </w:r>
       </w:hyperlink>
       <w:r>
-        <w:t xml:space="preserve"> </w:t>
-      </w:r>
-      <w:r>
-        <w:t xml:space="preserve">[Accessed November 16, 2018].</w:t>
-      </w:r>
-    </w:p>
-    <w:bookmarkEnd w:id="95"/>
-    <w:bookmarkStart w:id="96" w:name="ref-Kidwell_et_al_2016"/>
+        <w:t xml:space="preserve">.</w:t>
+      </w:r>
+    </w:p>
+    <w:bookmarkEnd w:id="80"/>
+    <w:bookmarkStart w:id="81" w:name="ref-authorguidelines_JCAA"/>
     <w:p>
       <w:pPr>
         <w:pStyle w:val="Bibliography"/>
       </w:pPr>
       <w:r>
-        <w:t xml:space="preserve">Kidwell, M.C. et al. 2016. Badges to acknowledge open practices: A simple, low-cost, effective method for increasing transparency.</w:t>
+        <w:t xml:space="preserve">Editors, J. Authour guidelines journal of computer applications in archaeology.</w:t>
+      </w:r>
+    </w:p>
+    <w:bookmarkEnd w:id="81"/>
+    <w:bookmarkStart w:id="83" w:name="ref-Eglen2009"/>
+    <w:p>
+      <w:pPr>
+        <w:pStyle w:val="Bibliography"/>
+      </w:pPr>
+      <w:r>
+        <w:t xml:space="preserve">Eglen, S.J. 2009. A quick guide to teaching R programming to computational biology students.</w:t>
       </w:r>
       <w:r>
         <w:t xml:space="preserve"> </w:t>
@@ -4832,84 +4475,50 @@
         <w:rPr>
           <w:i/>
         </w:rPr>
-        <w:t xml:space="preserve">PLOS Biology</w:t>
-      </w:r>
-      <w:r>
-        <w:t xml:space="preserve"> </w:t>
-      </w:r>
-      <w:r>
-        <w:t xml:space="preserve">14(5): e1002456.</w:t>
-      </w:r>
-    </w:p>
-    <w:bookmarkEnd w:id="96"/>
-    <w:bookmarkStart w:id="97" w:name="ref-king1995replication"/>
-    <w:p>
-      <w:pPr>
-        <w:pStyle w:val="Bibliography"/>
-      </w:pPr>
-      <w:r>
-        <w:t xml:space="preserve">King, G. 1995. Replication, replication.</w:t>
-      </w:r>
-      <w:r>
-        <w:t xml:space="preserve"> </w:t>
-      </w:r>
-      <w:r>
-        <w:rPr>
-          <w:i/>
-        </w:rPr>
-        <w:t xml:space="preserve">PS: Political Science &amp; Politics</w:t>
-      </w:r>
-      <w:r>
-        <w:t xml:space="preserve"> </w:t>
-      </w:r>
-      <w:r>
-        <w:t xml:space="preserve">28(03): 444–452.</w:t>
-      </w:r>
-    </w:p>
-    <w:bookmarkEnd w:id="97"/>
-    <w:bookmarkStart w:id="99" w:name="ref-Koerner_2018"/>
-    <w:p>
-      <w:pPr>
-        <w:pStyle w:val="Bibliography"/>
-      </w:pPr>
-      <w:r>
-        <w:t xml:space="preserve">Koerner, S. 2018. Scientific revolutions. In</w:t>
-      </w:r>
-      <w:r>
-        <w:t xml:space="preserve"> </w:t>
-      </w:r>
-      <w:r>
-        <w:rPr>
-          <w:i/>
-        </w:rPr>
-        <w:t xml:space="preserve">The encyclopedia of archaeological sciences</w:t>
-      </w:r>
-      <w:r>
-        <w:t xml:space="preserve">, 1–5. American Cancer Society Available at:</w:t>
-      </w:r>
-      <w:r>
-        <w:t xml:space="preserve"> </w:t>
-      </w:r>
-      <w:hyperlink r:id="rId98">
+        <w:t xml:space="preserve">PLoS Comput Biol</w:t>
+      </w:r>
+      <w:r>
+        <w:t xml:space="preserve"> </w:t>
+      </w:r>
+      <w:r>
+        <w:t xml:space="preserve">5(8): e1000482. DOI:</w:t>
+      </w:r>
+      <w:r>
+        <w:t xml:space="preserve"> </w:t>
+      </w:r>
+      <w:hyperlink r:id="rId82">
         <w:r>
           <w:rPr>
             <w:rStyle w:val="Hyperlink"/>
           </w:rPr>
-          <w:t xml:space="preserve">http://onlinelibrary.wiley.com/doi/abs/10.1002/9781119188230.saseas0525</w:t>
+          <w:t xml:space="preserve">10.1371/journal.pcbi.1000482</w:t>
         </w:r>
       </w:hyperlink>
       <w:r>
-        <w:t xml:space="preserve">.</w:t>
-      </w:r>
-    </w:p>
-    <w:bookmarkEnd w:id="99"/>
-    <w:bookmarkStart w:id="100" w:name="ref-Kuhn_1962"/>
+        <w:t xml:space="preserve"> </w:t>
+      </w:r>
+      <w:r>
+        <w:t xml:space="preserve">[Accessed May 18, 2015].</w:t>
+      </w:r>
+    </w:p>
+    <w:bookmarkEnd w:id="83"/>
+    <w:bookmarkStart w:id="84" w:name="ref-Fiore_Gartland_2017"/>
     <w:p>
       <w:pPr>
         <w:pStyle w:val="Bibliography"/>
       </w:pPr>
       <w:r>
-        <w:t xml:space="preserve">Kuhn, T. 1962.</w:t>
+        <w:t xml:space="preserve">Fiore-Gartland, B. 2017. Hacked ethnographic fieldnotes.</w:t>
+      </w:r>
+    </w:p>
+    <w:bookmarkEnd w:id="84"/>
+    <w:bookmarkStart w:id="86" w:name="ref-Fuller_2010"/>
+    <w:p>
+      <w:pPr>
+        <w:pStyle w:val="Bibliography"/>
+      </w:pPr>
+      <w:r>
+        <w:t xml:space="preserve">Fuller, D.Q. 2010. An emerging paradigm shift in the origins of agriculture.</w:t>
       </w:r>
       <w:r>
         <w:t xml:space="preserve"> </w:t>
@@ -4918,87 +4527,37 @@
         <w:rPr>
           <w:i/>
         </w:rPr>
-        <w:t xml:space="preserve">The structure of scientific revolutions</w:t>
-      </w:r>
-      <w:r>
-        <w:t xml:space="preserve">. University of Chicago Press.</w:t>
-      </w:r>
-    </w:p>
-    <w:bookmarkEnd w:id="100"/>
-    <w:bookmarkStart w:id="101" w:name="X5005fe15e4e95596388b437fcb0c10a50ad7831"/>
-    <w:p>
-      <w:pPr>
-        <w:pStyle w:val="Bibliography"/>
-      </w:pPr>
-      <w:r>
-        <w:t xml:space="preserve">Kurtz, M.J. et al. 2005. The effect of use and access on citations.</w:t>
-      </w:r>
-      <w:r>
-        <w:t xml:space="preserve"> </w:t>
-      </w:r>
-      <w:r>
-        <w:rPr>
-          <w:i/>
-        </w:rPr>
-        <w:t xml:space="preserve">Information Processing &amp; Management</w:t>
-      </w:r>
-      <w:r>
-        <w:t xml:space="preserve"> </w:t>
-      </w:r>
-      <w:r>
-        <w:t xml:space="preserve">41(6): 1395–1402.</w:t>
-      </w:r>
-    </w:p>
-    <w:bookmarkEnd w:id="101"/>
-    <w:bookmarkStart w:id="103" w:name="ref-LeVeque2012"/>
-    <w:p>
-      <w:pPr>
-        <w:pStyle w:val="Bibliography"/>
-      </w:pPr>
-      <w:r>
-        <w:t xml:space="preserve">LeVeque, R.J., Mitchell, I.M., &amp; Stodden, V. 2012. Reproducible research for scientific computing: Tools and strategies for changing the culture.</w:t>
-      </w:r>
-      <w:r>
-        <w:t xml:space="preserve"> </w:t>
-      </w:r>
-      <w:r>
-        <w:rPr>
-          <w:i/>
-        </w:rPr>
-        <w:t xml:space="preserve">Computing in Science &amp; Engineering</w:t>
-      </w:r>
-      <w:r>
-        <w:t xml:space="preserve"> </w:t>
-      </w:r>
-      <w:r>
-        <w:t xml:space="preserve">14(4): 13–17. Available at:</w:t>
-      </w:r>
-      <w:r>
-        <w:t xml:space="preserve"> </w:t>
-      </w:r>
-      <w:hyperlink r:id="rId102">
+        <w:t xml:space="preserve">General Anthropology</w:t>
+      </w:r>
+      <w:r>
+        <w:t xml:space="preserve"> </w:t>
+      </w:r>
+      <w:r>
+        <w:t xml:space="preserve">17(2): 1–12. DOI:</w:t>
+      </w:r>
+      <w:r>
+        <w:t xml:space="preserve"> </w:t>
+      </w:r>
+      <w:hyperlink r:id="rId85">
         <w:r>
           <w:rPr>
             <w:rStyle w:val="Hyperlink"/>
           </w:rPr>
-          <w:t xml:space="preserve">http://ieeexplore.ieee.org/lpdocs/epic03/wrapper.htm?arnumber=6171147</w:t>
+          <w:t xml:space="preserve">10.1111/j.1939-3466.2010.00010.x</w:t>
         </w:r>
       </w:hyperlink>
       <w:r>
-        <w:t xml:space="preserve"> </w:t>
-      </w:r>
-      <w:r>
-        <w:t xml:space="preserve">[Accessed May 17, 2015].</w:t>
-      </w:r>
-    </w:p>
-    <w:bookmarkEnd w:id="103"/>
-    <w:bookmarkStart w:id="104" w:name="ref-Lodwick_2019"/>
+        <w:t xml:space="preserve">.</w:t>
+      </w:r>
+    </w:p>
+    <w:bookmarkEnd w:id="86"/>
+    <w:bookmarkStart w:id="87" w:name="ref-Galison_1997"/>
     <w:p>
       <w:pPr>
         <w:pStyle w:val="Bibliography"/>
       </w:pPr>
       <w:r>
-        <w:t xml:space="preserve">Lodwick, L. 2019. Sowing the seeds of future research: Data sharing, citation and reuse in archaeobotany.</w:t>
+        <w:t xml:space="preserve">Galison, P. 1997.</w:t>
       </w:r>
       <w:r>
         <w:t xml:space="preserve"> </w:t>
@@ -5007,23 +4566,20 @@
         <w:rPr>
           <w:i/>
         </w:rPr>
-        <w:t xml:space="preserve">Open Quaternary</w:t>
-      </w:r>
-      <w:r>
-        <w:t xml:space="preserve"> </w:t>
-      </w:r>
-      <w:r>
-        <w:t xml:space="preserve">5(1): 7.</w:t>
-      </w:r>
-    </w:p>
-    <w:bookmarkEnd w:id="104"/>
-    <w:bookmarkStart w:id="105" w:name="ref-markowetz2015five"/>
+        <w:t xml:space="preserve">Image and logic: A material culture of microphysics</w:t>
+      </w:r>
+      <w:r>
+        <w:t xml:space="preserve">. University of Chicago Press.</w:t>
+      </w:r>
+    </w:p>
+    <w:bookmarkEnd w:id="87"/>
+    <w:bookmarkStart w:id="88" w:name="ref-gieryn1999cultural"/>
     <w:p>
       <w:pPr>
         <w:pStyle w:val="Bibliography"/>
       </w:pPr>
       <w:r>
-        <w:t xml:space="preserve">Markowetz, F. 2015. Five selfish reasons to work reproducibly.</w:t>
+        <w:t xml:space="preserve">Gieryn, T.F. 1999.</w:t>
       </w:r>
       <w:r>
         <w:t xml:space="preserve"> </w:t>
@@ -5032,23 +4588,20 @@
         <w:rPr>
           <w:i/>
         </w:rPr>
-        <w:t xml:space="preserve">Genome Biology</w:t>
-      </w:r>
-      <w:r>
-        <w:t xml:space="preserve"> </w:t>
-      </w:r>
-      <w:r>
-        <w:t xml:space="preserve">16.</w:t>
-      </w:r>
-    </w:p>
-    <w:bookmarkEnd w:id="105"/>
-    <w:bookmarkStart w:id="107" w:name="ref-Marwick2017"/>
+        <w:t xml:space="preserve">Cultural boundaries of science: Credibility on the line</w:t>
+      </w:r>
+      <w:r>
+        <w:t xml:space="preserve">. University of Chicago Press.</w:t>
+      </w:r>
+    </w:p>
+    <w:bookmarkEnd w:id="88"/>
+    <w:bookmarkStart w:id="90" w:name="ref-harris2012interfacing"/>
     <w:p>
       <w:pPr>
         <w:pStyle w:val="Bibliography"/>
       </w:pPr>
       <w:r>
-        <w:t xml:space="preserve">Marwick, B. 2017. Computational reproducibility in archaeological research: Basic principles and a case study of their implementation.</w:t>
+        <w:t xml:space="preserve">Harris, T.M. 2012. Interfacing archaeology and the world of citizen sensors: Exploring the impact of neogeography and volunteered geographic information on an authenticated archaeology.</w:t>
       </w:r>
       <w:r>
         <w:t xml:space="preserve"> </w:t>
@@ -5057,37 +4610,37 @@
         <w:rPr>
           <w:i/>
         </w:rPr>
-        <w:t xml:space="preserve">Journal of Archaeological Method and Theory</w:t>
-      </w:r>
-      <w:r>
-        <w:t xml:space="preserve"> </w:t>
-      </w:r>
-      <w:r>
-        <w:t xml:space="preserve">24(2): 424–450. Available at:</w:t>
-      </w:r>
-      <w:r>
-        <w:t xml:space="preserve"> </w:t>
-      </w:r>
-      <w:hyperlink r:id="rId106">
+        <w:t xml:space="preserve">World Archaeology</w:t>
+      </w:r>
+      <w:r>
+        <w:t xml:space="preserve"> </w:t>
+      </w:r>
+      <w:r>
+        <w:t xml:space="preserve">44(4): 580–591. DOI:</w:t>
+      </w:r>
+      <w:r>
+        <w:t xml:space="preserve"> </w:t>
+      </w:r>
+      <w:hyperlink r:id="rId89">
         <w:r>
           <w:rPr>
             <w:rStyle w:val="Hyperlink"/>
           </w:rPr>
-          <w:t xml:space="preserve">https://doi.org/10.1007/s10816-015-9272-9</w:t>
+          <w:t xml:space="preserve">10.1080/00438243.2012.736273</w:t>
         </w:r>
       </w:hyperlink>
       <w:r>
         <w:t xml:space="preserve">.</w:t>
       </w:r>
     </w:p>
-    <w:bookmarkEnd w:id="107"/>
-    <w:bookmarkStart w:id="109" w:name="ref-marwick_standard_2018"/>
+    <w:bookmarkEnd w:id="90"/>
+    <w:bookmarkStart w:id="92" w:name="ref-Härke_2002"/>
     <w:p>
       <w:pPr>
         <w:pStyle w:val="Bibliography"/>
       </w:pPr>
       <w:r>
-        <w:t xml:space="preserve">Marwick, B., &amp; Birch, S.E.P. 2018. A Standard for the Scholarly Citation of Archaeological Data as an Incentive to Data Sharing.</w:t>
+        <w:t xml:space="preserve">Härke, H. 2002. Interdisciplinarity and the archaeological study of death.</w:t>
       </w:r>
       <w:r>
         <w:t xml:space="preserve"> </w:t>
@@ -5096,37 +4649,37 @@
         <w:rPr>
           <w:i/>
         </w:rPr>
-        <w:t xml:space="preserve">Advances in Archaeological Practice</w:t>
-      </w:r>
-      <w:r>
-        <w:t xml:space="preserve"> </w:t>
-      </w:r>
-      <w:r>
-        <w:t xml:space="preserve">6(2): 125–143. Available at:</w:t>
-      </w:r>
-      <w:r>
-        <w:t xml:space="preserve"> </w:t>
-      </w:r>
-      <w:hyperlink r:id="rId108">
+        <w:t xml:space="preserve">Mortality</w:t>
+      </w:r>
+      <w:r>
+        <w:t xml:space="preserve"> </w:t>
+      </w:r>
+      <w:r>
+        <w:t xml:space="preserve">7(3): 340–341. DOI:</w:t>
+      </w:r>
+      <w:r>
+        <w:t xml:space="preserve"> </w:t>
+      </w:r>
+      <w:hyperlink r:id="rId91">
         <w:r>
           <w:rPr>
             <w:rStyle w:val="Hyperlink"/>
           </w:rPr>
-          <w:t xml:space="preserve">https://www.cambridge.org/core/journals/advances-in-archaeological-practice/article/standard-for-the-scholarly-citation-of-archaeological-data-as-an-incentive-to-data-sharing/E7154AE4990ED752EC76F9AFF0977807</w:t>
+          <w:t xml:space="preserve">10.1080/1357627021000025487</w:t>
         </w:r>
       </w:hyperlink>
       <w:r>
         <w:t xml:space="preserve">.</w:t>
       </w:r>
     </w:p>
-    <w:bookmarkEnd w:id="109"/>
-    <w:bookmarkStart w:id="110" w:name="ref-marwick2018packaging"/>
+    <w:bookmarkEnd w:id="92"/>
+    <w:bookmarkStart w:id="94" w:name="ref-henrich2007dual"/>
     <w:p>
       <w:pPr>
         <w:pStyle w:val="Bibliography"/>
       </w:pPr>
       <w:r>
-        <w:t xml:space="preserve">Marwick, B., Boettiger, C., &amp; Mullen, L. 2018. Packaging data analytical work reproducibly using r (and friends).</w:t>
+        <w:t xml:space="preserve">Henrich, J., &amp; McElreath, R. 2007. Dual-inheritance theory: The evolution of human cultural capacities and cultural evolution. In: L. Barrett &amp; R. Dunbar (eds)</w:t>
       </w:r>
       <w:r>
         <w:t xml:space="preserve"> </w:t>
@@ -5135,137 +4688,460 @@
         <w:rPr>
           <w:i/>
         </w:rPr>
-        <w:t xml:space="preserve">The American Statistician</w:t>
-      </w:r>
-      <w:r>
-        <w:t xml:space="preserve"> </w:t>
-      </w:r>
-      <w:r>
-        <w:t xml:space="preserve">72(1): 80–88.</w:t>
-      </w:r>
-    </w:p>
-    <w:bookmarkEnd w:id="110"/>
-    <w:bookmarkStart w:id="111" w:name="ref-masterman1970does"/>
-    <w:p>
-      <w:pPr>
-        <w:pStyle w:val="Bibliography"/>
-      </w:pPr>
-      <w:r>
-        <w:t xml:space="preserve">Masterman, M. 1970. The nature of a paradigm. In A. Musgrave &amp; others (eds)</w:t>
-      </w:r>
-      <w:r>
-        <w:t xml:space="preserve"> </w:t>
-      </w:r>
-      <w:r>
-        <w:rPr>
-          <w:i/>
-        </w:rPr>
-        <w:t xml:space="preserve">Criticism and the growth of knowledge: Volume 4: Proceedings of the international colloquium in the philosophy of science, london, 1965</w:t>
-      </w:r>
-      <w:r>
-        <w:t xml:space="preserve">, 59–89. Cambridge University Press</w:t>
-      </w:r>
-    </w:p>
-    <w:bookmarkEnd w:id="111"/>
-    <w:bookmarkStart w:id="112" w:name="ref-McAnany_Rowe_2015"/>
-    <w:p>
-      <w:pPr>
-        <w:pStyle w:val="Bibliography"/>
-      </w:pPr>
-      <w:r>
-        <w:t xml:space="preserve">McAnany, P.A., &amp; Rowe, S.M. 2015. Re-visiting the field: Collaborative archaeology as paradigm shift.</w:t>
-      </w:r>
-      <w:r>
-        <w:t xml:space="preserve"> </w:t>
-      </w:r>
-      <w:r>
-        <w:rPr>
-          <w:i/>
-        </w:rPr>
-        <w:t xml:space="preserve">Journal of Field Archaeology</w:t>
-      </w:r>
-      <w:r>
-        <w:t xml:space="preserve"> </w:t>
-      </w:r>
-      <w:r>
-        <w:t xml:space="preserve">40(5): 499–507.</w:t>
-      </w:r>
-    </w:p>
-    <w:bookmarkEnd w:id="112"/>
-    <w:bookmarkStart w:id="113" w:name="ref-Meltzer_1979"/>
-    <w:p>
-      <w:pPr>
-        <w:pStyle w:val="Bibliography"/>
-      </w:pPr>
-      <w:r>
-        <w:t xml:space="preserve">Meltzer, D.J. 1979. Paradigms and the nature of change in american archaeology.</w:t>
-      </w:r>
-      <w:r>
-        <w:t xml:space="preserve"> </w:t>
-      </w:r>
-      <w:r>
-        <w:rPr>
-          <w:i/>
-        </w:rPr>
-        <w:t xml:space="preserve">American Antiquity</w:t>
-      </w:r>
-      <w:r>
-        <w:t xml:space="preserve"> </w:t>
-      </w:r>
-      <w:r>
-        <w:t xml:space="preserve">44(4): 644–657.</w:t>
-      </w:r>
-    </w:p>
-    <w:bookmarkEnd w:id="113"/>
-    <w:bookmarkStart w:id="115" w:name="ref-Miguel2014"/>
-    <w:p>
-      <w:pPr>
-        <w:pStyle w:val="Bibliography"/>
-      </w:pPr>
-      <w:r>
-        <w:t xml:space="preserve">Miguel, E. et al. 2014. Promoting transparency in social science research.</w:t>
-      </w:r>
-      <w:r>
-        <w:t xml:space="preserve"> </w:t>
-      </w:r>
-      <w:r>
-        <w:rPr>
-          <w:i/>
-        </w:rPr>
-        <w:t xml:space="preserve">Science (New York, N.Y.)</w:t>
-      </w:r>
-      <w:r>
-        <w:t xml:space="preserve"> </w:t>
-      </w:r>
-      <w:r>
-        <w:t xml:space="preserve">343(6166): 30–31. Available at:</w:t>
-      </w:r>
-      <w:r>
-        <w:t xml:space="preserve"> </w:t>
-      </w:r>
-      <w:hyperlink r:id="rId114">
+        <w:t xml:space="preserve">Oxford handbook of evolutionary psychology</w:t>
+      </w:r>
+      <w:r>
+        <w:t xml:space="preserve">, DOI:</w:t>
+      </w:r>
+      <w:r>
+        <w:t xml:space="preserve"> </w:t>
+      </w:r>
+      <w:hyperlink r:id="rId93">
         <w:r>
           <w:rPr>
             <w:rStyle w:val="Hyperlink"/>
           </w:rPr>
-          <w:t xml:space="preserve">http://www.ncbi.nlm.nih.gov/pmc/articles/PMC4103621/</w:t>
+          <w:t xml:space="preserve">10.1093/oxfordhb/9780198568308.013.0038</w:t>
         </w:r>
       </w:hyperlink>
       <w:r>
-        <w:t xml:space="preserve"> </w:t>
-      </w:r>
-      <w:r>
-        <w:t xml:space="preserve">[Accessed May 26, 2015].</w:t>
+        <w:t xml:space="preserve">.</w:t>
+      </w:r>
+    </w:p>
+    <w:bookmarkEnd w:id="94"/>
+    <w:bookmarkStart w:id="96" w:name="ref-hoel_ontological_2013"/>
+    <w:p>
+      <w:pPr>
+        <w:pStyle w:val="Bibliography"/>
+      </w:pPr>
+      <w:r>
+        <w:t xml:space="preserve">Hoel, A.S., &amp; Tuin, I. van der. 2013. The ontological force of technicity: Reading cassirer and simondon diffractively.</w:t>
+      </w:r>
+      <w:r>
+        <w:t xml:space="preserve"> </w:t>
+      </w:r>
+      <w:r>
+        <w:rPr>
+          <w:i/>
+        </w:rPr>
+        <w:t xml:space="preserve">Philos. Technol.</w:t>
+      </w:r>
+      <w:r>
+        <w:t xml:space="preserve"> </w:t>
+      </w:r>
+      <w:r>
+        <w:t xml:space="preserve">26(2): 187–202. DOI:</w:t>
+      </w:r>
+      <w:r>
+        <w:t xml:space="preserve"> </w:t>
+      </w:r>
+      <w:hyperlink r:id="rId95">
+        <w:r>
+          <w:rPr>
+            <w:rStyle w:val="Hyperlink"/>
+          </w:rPr>
+          <w:t xml:space="preserve">10.1007/s13347-012-0092-5</w:t>
+        </w:r>
+      </w:hyperlink>
+      <w:r>
+        <w:t xml:space="preserve"> </w:t>
+      </w:r>
+      <w:r>
+        <w:t xml:space="preserve">[Accessed November 19, 2018].</w:t>
+      </w:r>
+    </w:p>
+    <w:bookmarkEnd w:id="96"/>
+    <w:bookmarkStart w:id="98" w:name="ref-howey2016detecting"/>
+    <w:p>
+      <w:pPr>
+        <w:pStyle w:val="Bibliography"/>
+      </w:pPr>
+      <w:r>
+        <w:t xml:space="preserve">Howey, M.C., Sullivan, F.B., Tallant, J., Kopple, R.V., &amp; Palace, M.W. 2016. Detecting precontact anthropogenic microtopographic features in a forested landscape with lidar: A case study from the upper great lakes region, ad 1000-1600.</w:t>
+      </w:r>
+      <w:r>
+        <w:t xml:space="preserve"> </w:t>
+      </w:r>
+      <w:r>
+        <w:rPr>
+          <w:i/>
+        </w:rPr>
+        <w:t xml:space="preserve">PloS one</w:t>
+      </w:r>
+      <w:r>
+        <w:t xml:space="preserve"> </w:t>
+      </w:r>
+      <w:r>
+        <w:t xml:space="preserve">11(9): e0162062. DOI:</w:t>
+      </w:r>
+      <w:r>
+        <w:t xml:space="preserve"> </w:t>
+      </w:r>
+      <w:hyperlink r:id="rId97">
+        <w:r>
+          <w:rPr>
+            <w:rStyle w:val="Hyperlink"/>
+          </w:rPr>
+          <w:t xml:space="preserve">10.1371/journal.pone.0162062</w:t>
+        </w:r>
+      </w:hyperlink>
+      <w:r>
+        <w:t xml:space="preserve">.</w:t>
+      </w:r>
+    </w:p>
+    <w:bookmarkEnd w:id="98"/>
+    <w:bookmarkStart w:id="100" w:name="ref-Hugget_2015"/>
+    <w:p>
+      <w:pPr>
+        <w:pStyle w:val="Bibliography"/>
+      </w:pPr>
+      <w:r>
+        <w:t xml:space="preserve">Huggett, J. 2015. Digital haystacks: Open data and the transformation of archaeological knowledge. In: A. T. Wilson &amp; B. Edwards (eds)</w:t>
+      </w:r>
+      <w:r>
+        <w:t xml:space="preserve"> </w:t>
+      </w:r>
+      <w:r>
+        <w:rPr>
+          <w:i/>
+        </w:rPr>
+        <w:t xml:space="preserve">Open source archaeology: Ethics and practice</w:t>
+      </w:r>
+      <w:r>
+        <w:t xml:space="preserve">, Warsaw, Poland: De Gruyter Open DOI:</w:t>
+      </w:r>
+      <w:r>
+        <w:t xml:space="preserve"> </w:t>
+      </w:r>
+      <w:hyperlink r:id="rId99">
+        <w:r>
+          <w:rPr>
+            <w:rStyle w:val="Hyperlink"/>
+          </w:rPr>
+          <w:t xml:space="preserve">10.1515/9783110440171</w:t>
+        </w:r>
+      </w:hyperlink>
+      <w:r>
+        <w:t xml:space="preserve"> </w:t>
+      </w:r>
+      <w:r>
+        <w:t xml:space="preserve">[Accessed September 10, 2018].</w:t>
+      </w:r>
+    </w:p>
+    <w:bookmarkEnd w:id="100"/>
+    <w:bookmarkStart w:id="102" w:name="ref-Huvila_2018"/>
+    <w:p>
+      <w:pPr>
+        <w:pStyle w:val="Bibliography"/>
+      </w:pPr>
+      <w:r>
+        <w:t xml:space="preserve">Huvila, I., &amp; Huggett, J. 2018. Archaeological practices, knowledge work and digitalisation.</w:t>
+      </w:r>
+      <w:r>
+        <w:t xml:space="preserve"> </w:t>
+      </w:r>
+      <w:r>
+        <w:rPr>
+          <w:i/>
+        </w:rPr>
+        <w:t xml:space="preserve">Journal of Computer Applications in Archaeology</w:t>
+      </w:r>
+      <w:r>
+        <w:t xml:space="preserve"> </w:t>
+      </w:r>
+      <w:r>
+        <w:t xml:space="preserve">1(1): 88–100. DOI:</w:t>
+      </w:r>
+      <w:r>
+        <w:t xml:space="preserve"> </w:t>
+      </w:r>
+      <w:hyperlink r:id="rId101">
+        <w:r>
+          <w:rPr>
+            <w:rStyle w:val="Hyperlink"/>
+          </w:rPr>
+          <w:t xml:space="preserve">10.5334/jcaa.6</w:t>
+        </w:r>
+      </w:hyperlink>
+      <w:r>
+        <w:t xml:space="preserve"> </w:t>
+      </w:r>
+      <w:r>
+        <w:t xml:space="preserve">[Accessed September 10, 2018].</w:t>
+      </w:r>
+    </w:p>
+    <w:bookmarkEnd w:id="102"/>
+    <w:bookmarkStart w:id="104" w:name="ref-Ince2012"/>
+    <w:p>
+      <w:pPr>
+        <w:pStyle w:val="Bibliography"/>
+      </w:pPr>
+      <w:r>
+        <w:t xml:space="preserve">Ince, D.C., Hatton, L., &amp; Graham-Cumming, J. 2012. The case for open computer programs.</w:t>
+      </w:r>
+      <w:r>
+        <w:t xml:space="preserve"> </w:t>
+      </w:r>
+      <w:r>
+        <w:rPr>
+          <w:i/>
+        </w:rPr>
+        <w:t xml:space="preserve">nature</w:t>
+      </w:r>
+      <w:r>
+        <w:t xml:space="preserve"> </w:t>
+      </w:r>
+      <w:r>
+        <w:t xml:space="preserve">482(7386): 485–488. DOI:</w:t>
+      </w:r>
+      <w:r>
+        <w:t xml:space="preserve"> </w:t>
+      </w:r>
+      <w:hyperlink r:id="rId103">
+        <w:r>
+          <w:rPr>
+            <w:rStyle w:val="Hyperlink"/>
+          </w:rPr>
+          <w:t xml:space="preserve">10.1038/nature10836</w:t>
+        </w:r>
+      </w:hyperlink>
+      <w:r>
+        <w:t xml:space="preserve">.</w:t>
+      </w:r>
+    </w:p>
+    <w:bookmarkEnd w:id="104"/>
+    <w:bookmarkStart w:id="106" w:name="ref-Ioannidis_Stanley_Doucouliagos_2017"/>
+    <w:p>
+      <w:pPr>
+        <w:pStyle w:val="Bibliography"/>
+      </w:pPr>
+      <w:r>
+        <w:t xml:space="preserve">Ioannidis, J.P.A., Stanley, T.D., &amp; Doucouliagos, H. 2017. The power of bias in economics research.</w:t>
+      </w:r>
+      <w:r>
+        <w:t xml:space="preserve"> </w:t>
+      </w:r>
+      <w:r>
+        <w:rPr>
+          <w:i/>
+        </w:rPr>
+        <w:t xml:space="preserve">The Economic Journal</w:t>
+      </w:r>
+      <w:r>
+        <w:t xml:space="preserve"> </w:t>
+      </w:r>
+      <w:r>
+        <w:t xml:space="preserve">127(605): F236–F265. DOI:</w:t>
+      </w:r>
+      <w:r>
+        <w:t xml:space="preserve"> </w:t>
+      </w:r>
+      <w:hyperlink r:id="rId105">
+        <w:r>
+          <w:rPr>
+            <w:rStyle w:val="Hyperlink"/>
+          </w:rPr>
+          <w:t xml:space="preserve">10.1111/ecoj.12461</w:t>
+        </w:r>
+      </w:hyperlink>
+      <w:r>
+        <w:t xml:space="preserve">.</w:t>
+      </w:r>
+    </w:p>
+    <w:bookmarkEnd w:id="106"/>
+    <w:bookmarkStart w:id="107" w:name="ref-jones2013git"/>
+    <w:p>
+      <w:pPr>
+        <w:pStyle w:val="Bibliography"/>
+      </w:pPr>
+      <w:r>
+        <w:t xml:space="preserve">Jones, Z.M. 2013. Git/github, transparency, and legitimacy in quantitative research.</w:t>
+      </w:r>
+      <w:r>
+        <w:t xml:space="preserve"> </w:t>
+      </w:r>
+      <w:r>
+        <w:rPr>
+          <w:i/>
+        </w:rPr>
+        <w:t xml:space="preserve">The Political Methodologist</w:t>
+      </w:r>
+      <w:r>
+        <w:t xml:space="preserve"> </w:t>
+      </w:r>
+      <w:r>
+        <w:t xml:space="preserve">21(1): 6–7.</w:t>
+      </w:r>
+    </w:p>
+    <w:bookmarkEnd w:id="107"/>
+    <w:bookmarkStart w:id="108" w:name="ref-keron_use_2015"/>
+    <w:p>
+      <w:pPr>
+        <w:pStyle w:val="Bibliography"/>
+      </w:pPr>
+      <w:r>
+        <w:t xml:space="preserve">Keron, J.R. 2015.</w:t>
+      </w:r>
+      <w:r>
+        <w:t xml:space="preserve"> </w:t>
+      </w:r>
+      <w:r>
+        <w:rPr>
+          <w:i/>
+        </w:rPr>
+        <w:t xml:space="preserve">The use of point pattern analysis in archaeology: Some methods and applications.</w:t>
+      </w:r>
+      <w:r>
+        <w:t xml:space="preserve"> </w:t>
+      </w:r>
+      <w:r>
+        <w:t xml:space="preserve">PhD thesis. University of Western Ontario.</w:t>
+      </w:r>
+    </w:p>
+    <w:bookmarkEnd w:id="108"/>
+    <w:bookmarkStart w:id="110" w:name="ref-Kidwell_et_al_2016"/>
+    <w:p>
+      <w:pPr>
+        <w:pStyle w:val="Bibliography"/>
+      </w:pPr>
+      <w:r>
+        <w:t xml:space="preserve">Kidwell, M.C. et al. 2016. Badges to acknowledge open practices: A simple, low-cost, effective method for increasing transparency.</w:t>
+      </w:r>
+      <w:r>
+        <w:t xml:space="preserve"> </w:t>
+      </w:r>
+      <w:r>
+        <w:rPr>
+          <w:i/>
+        </w:rPr>
+        <w:t xml:space="preserve">PLOS Biology</w:t>
+      </w:r>
+      <w:r>
+        <w:t xml:space="preserve"> </w:t>
+      </w:r>
+      <w:r>
+        <w:t xml:space="preserve">14(5): e1002456. DOI:</w:t>
+      </w:r>
+      <w:r>
+        <w:t xml:space="preserve"> </w:t>
+      </w:r>
+      <w:hyperlink r:id="rId109">
+        <w:r>
+          <w:rPr>
+            <w:rStyle w:val="Hyperlink"/>
+          </w:rPr>
+          <w:t xml:space="preserve">10.1371/journal.pbio.1002456</w:t>
+        </w:r>
+      </w:hyperlink>
+      <w:r>
+        <w:t xml:space="preserve">.</w:t>
+      </w:r>
+    </w:p>
+    <w:bookmarkEnd w:id="110"/>
+    <w:bookmarkStart w:id="112" w:name="ref-king1995replication"/>
+    <w:p>
+      <w:pPr>
+        <w:pStyle w:val="Bibliography"/>
+      </w:pPr>
+      <w:r>
+        <w:t xml:space="preserve">King, G. 1995. Replication, replication.</w:t>
+      </w:r>
+      <w:r>
+        <w:t xml:space="preserve"> </w:t>
+      </w:r>
+      <w:r>
+        <w:rPr>
+          <w:i/>
+        </w:rPr>
+        <w:t xml:space="preserve">PS: Political Science &amp; Politics</w:t>
+      </w:r>
+      <w:r>
+        <w:t xml:space="preserve"> </w:t>
+      </w:r>
+      <w:r>
+        <w:t xml:space="preserve">28(03): 444–452. DOI:</w:t>
+      </w:r>
+      <w:r>
+        <w:t xml:space="preserve"> </w:t>
+      </w:r>
+      <w:hyperlink r:id="rId111">
+        <w:r>
+          <w:rPr>
+            <w:rStyle w:val="Hyperlink"/>
+          </w:rPr>
+          <w:t xml:space="preserve">10.2307/420301</w:t>
+        </w:r>
+      </w:hyperlink>
+      <w:r>
+        <w:t xml:space="preserve">.</w:t>
+      </w:r>
+    </w:p>
+    <w:bookmarkEnd w:id="112"/>
+    <w:bookmarkStart w:id="114" w:name="ref-Koerner_2018"/>
+    <w:p>
+      <w:pPr>
+        <w:pStyle w:val="Bibliography"/>
+      </w:pPr>
+      <w:r>
+        <w:t xml:space="preserve">Koerner, S. 2018. Scientific revolutions. In:</w:t>
+      </w:r>
+      <w:r>
+        <w:t xml:space="preserve"> </w:t>
+      </w:r>
+      <w:r>
+        <w:rPr>
+          <w:i/>
+        </w:rPr>
+        <w:t xml:space="preserve">The encyclopedia of archaeological sciences</w:t>
+      </w:r>
+      <w:r>
+        <w:t xml:space="preserve">, 1–5. Wiley Online Library DOI:</w:t>
+      </w:r>
+      <w:r>
+        <w:t xml:space="preserve"> </w:t>
+      </w:r>
+      <w:hyperlink r:id="rId113">
+        <w:r>
+          <w:rPr>
+            <w:rStyle w:val="Hyperlink"/>
+          </w:rPr>
+          <w:t xml:space="preserve">10.1002/9781119188230.saseas0525</w:t>
+        </w:r>
+      </w:hyperlink>
+      <w:r>
+        <w:t xml:space="preserve">.</w:t>
+      </w:r>
+    </w:p>
+    <w:bookmarkEnd w:id="114"/>
+    <w:bookmarkStart w:id="115" w:name="ref-Kuhn_1962"/>
+    <w:p>
+      <w:pPr>
+        <w:pStyle w:val="Bibliography"/>
+      </w:pPr>
+      <w:r>
+        <w:t xml:space="preserve">Kuhn, T. 1962.</w:t>
+      </w:r>
+      <w:r>
+        <w:t xml:space="preserve"> </w:t>
+      </w:r>
+      <w:r>
+        <w:rPr>
+          <w:i/>
+        </w:rPr>
+        <w:t xml:space="preserve">The structure of scientific revolutions</w:t>
+      </w:r>
+      <w:r>
+        <w:t xml:space="preserve">. University of Chicago Press.</w:t>
       </w:r>
     </w:p>
     <w:bookmarkEnd w:id="115"/>
-    <w:bookmarkStart w:id="116" w:name="ref-Mitchell2012"/>
+    <w:bookmarkStart w:id="117" w:name="X5005fe15e4e95596388b437fcb0c10a50ad7831"/>
     <w:p>
       <w:pPr>
         <w:pStyle w:val="Bibliography"/>
       </w:pPr>
       <w:r>
-        <w:t xml:space="preserve">Mitchell, I.M., LeVeque, R.J., &amp; Stodden, V. 2012. Reproducible research for scientific computing: Tools and strategies for changing the culture.</w:t>
+        <w:t xml:space="preserve">Kurtz, M.J. et al. 2005. The effect of use and access on citations.</w:t>
       </w:r>
       <w:r>
         <w:t xml:space="preserve"> </w:t>
@@ -5274,23 +5150,37 @@
         <w:rPr>
           <w:i/>
         </w:rPr>
-        <w:t xml:space="preserve">Computing in Science and Engineering</w:t>
-      </w:r>
-      <w:r>
-        <w:t xml:space="preserve"> </w:t>
-      </w:r>
-      <w:r>
-        <w:t xml:space="preserve">14(4): 13–17.</w:t>
-      </w:r>
-    </w:p>
-    <w:bookmarkEnd w:id="116"/>
-    <w:bookmarkStart w:id="117" w:name="ref-molyneaux2013cultural"/>
+        <w:t xml:space="preserve">Information Processing &amp; Management</w:t>
+      </w:r>
+      <w:r>
+        <w:t xml:space="preserve"> </w:t>
+      </w:r>
+      <w:r>
+        <w:t xml:space="preserve">41(6): 1395–1402. DOI:</w:t>
+      </w:r>
+      <w:r>
+        <w:t xml:space="preserve"> </w:t>
+      </w:r>
+      <w:hyperlink r:id="rId116">
+        <w:r>
+          <w:rPr>
+            <w:rStyle w:val="Hyperlink"/>
+          </w:rPr>
+          <w:t xml:space="preserve">10.1016/j.ipm.2005.03.010</w:t>
+        </w:r>
+      </w:hyperlink>
+      <w:r>
+        <w:t xml:space="preserve">.</w:t>
+      </w:r>
+    </w:p>
+    <w:bookmarkEnd w:id="117"/>
+    <w:bookmarkStart w:id="119" w:name="ref-LeVeque2012"/>
     <w:p>
       <w:pPr>
         <w:pStyle w:val="Bibliography"/>
       </w:pPr>
       <w:r>
-        <w:t xml:space="preserve">Molyneaux, B.L. 2013.</w:t>
+        <w:t xml:space="preserve">LeVeque, R.J., Mitchell, I.M., &amp; Stodden, V. 2012. Reproducible research for scientific computing: Tools and strategies for changing the culture.</w:t>
       </w:r>
       <w:r>
         <w:t xml:space="preserve"> </w:t>
@@ -5299,20 +5189,40 @@
         <w:rPr>
           <w:i/>
         </w:rPr>
-        <w:t xml:space="preserve">The cultural life of images: Visual representation in archaeology</w:t>
-      </w:r>
-      <w:r>
-        <w:t xml:space="preserve">. Routledge.</w:t>
-      </w:r>
-    </w:p>
-    <w:bookmarkEnd w:id="117"/>
-    <w:bookmarkStart w:id="118" w:name="ref-Montelius_1899"/>
+        <w:t xml:space="preserve">Computing in Science &amp; Engineering</w:t>
+      </w:r>
+      <w:r>
+        <w:t xml:space="preserve"> </w:t>
+      </w:r>
+      <w:r>
+        <w:t xml:space="preserve">14(4): 13–17. DOI:</w:t>
+      </w:r>
+      <w:r>
+        <w:t xml:space="preserve"> </w:t>
+      </w:r>
+      <w:hyperlink r:id="rId118">
+        <w:r>
+          <w:rPr>
+            <w:rStyle w:val="Hyperlink"/>
+          </w:rPr>
+          <w:t xml:space="preserve">10.1109/MCSE.2012.38</w:t>
+        </w:r>
+      </w:hyperlink>
+      <w:r>
+        <w:t xml:space="preserve"> </w:t>
+      </w:r>
+      <w:r>
+        <w:t xml:space="preserve">[Accessed May 17, 2015].</w:t>
+      </w:r>
+    </w:p>
+    <w:bookmarkEnd w:id="119"/>
+    <w:bookmarkStart w:id="121" w:name="ref-Lodwick_2019"/>
     <w:p>
       <w:pPr>
         <w:pStyle w:val="Bibliography"/>
       </w:pPr>
       <w:r>
-        <w:t xml:space="preserve">Montelius, O. 1899. Typologien eller utvecklingsläran tillämpad på det menskliga arbetet.</w:t>
+        <w:t xml:space="preserve">Lodwick, L. 2019. Sowing the seeds of future research: Data sharing, citation and reuse in archaeobotany.</w:t>
       </w:r>
       <w:r>
         <w:t xml:space="preserve"> </w:t>
@@ -5321,23 +5231,37 @@
         <w:rPr>
           <w:i/>
         </w:rPr>
-        <w:t xml:space="preserve">Svenska Fornminnesföreningens Tidskrift</w:t>
-      </w:r>
-      <w:r>
-        <w:t xml:space="preserve"> </w:t>
-      </w:r>
-      <w:r>
-        <w:t xml:space="preserve">(10): 237–268.</w:t>
-      </w:r>
-    </w:p>
-    <w:bookmarkEnd w:id="118"/>
-    <w:bookmarkStart w:id="119" w:name="ref-noble2009quick"/>
+        <w:t xml:space="preserve">Open Quaternary</w:t>
+      </w:r>
+      <w:r>
+        <w:t xml:space="preserve"> </w:t>
+      </w:r>
+      <w:r>
+        <w:t xml:space="preserve">5(1): 7. DOI:</w:t>
+      </w:r>
+      <w:r>
+        <w:t xml:space="preserve"> </w:t>
+      </w:r>
+      <w:hyperlink r:id="rId120">
+        <w:r>
+          <w:rPr>
+            <w:rStyle w:val="Hyperlink"/>
+          </w:rPr>
+          <w:t xml:space="preserve">10.5334/oq.62</w:t>
+        </w:r>
+      </w:hyperlink>
+      <w:r>
+        <w:t xml:space="preserve">.</w:t>
+      </w:r>
+    </w:p>
+    <w:bookmarkEnd w:id="121"/>
+    <w:bookmarkStart w:id="123" w:name="ref-markowetz2015five"/>
     <w:p>
       <w:pPr>
         <w:pStyle w:val="Bibliography"/>
       </w:pPr>
       <w:r>
-        <w:t xml:space="preserve">Noble, W.S. 2009. A quick guide to organizing computational biology projects.</w:t>
+        <w:t xml:space="preserve">Markowetz, F. 2015. Five selfish reasons to work reproducibly.</w:t>
       </w:r>
       <w:r>
         <w:t xml:space="preserve"> </w:t>
@@ -5346,85 +5270,13 @@
         <w:rPr>
           <w:i/>
         </w:rPr>
-        <w:t xml:space="preserve">PLoS computational biology</w:t>
-      </w:r>
-      <w:r>
-        <w:t xml:space="preserve"> </w:t>
-      </w:r>
-      <w:r>
-        <w:t xml:space="preserve">5(7): e1000424.</w:t>
-      </w:r>
-    </w:p>
-    <w:bookmarkEnd w:id="119"/>
-    <w:bookmarkStart w:id="120" w:name="ref-Nosek_et_al_2015"/>
-    <w:p>
-      <w:pPr>
-        <w:pStyle w:val="Bibliography"/>
-      </w:pPr>
-      <w:r>
-        <w:t xml:space="preserve">Nosek, B.A. et al. 2015. Promoting an open research culture: Author guidelines for journals could help to promote transparency, openness, and reproducibility.</w:t>
-      </w:r>
-      <w:r>
-        <w:t xml:space="preserve"> </w:t>
-      </w:r>
-      <w:r>
-        <w:rPr>
-          <w:i/>
-        </w:rPr>
-        <w:t xml:space="preserve">Science (New York, N.Y.)</w:t>
-      </w:r>
-      <w:r>
-        <w:t xml:space="preserve"> </w:t>
-      </w:r>
-      <w:r>
-        <w:t xml:space="preserve">348(6242): 1422–1425.</w:t>
-      </w:r>
-    </w:p>
-    <w:bookmarkEnd w:id="120"/>
-    <w:bookmarkStart w:id="121" w:name="ref-nosek2015promoting"/>
-    <w:p>
-      <w:pPr>
-        <w:pStyle w:val="Bibliography"/>
-      </w:pPr>
-      <w:r>
-        <w:t xml:space="preserve">Nosek, B. et al. 2015. Promoting an open research culture: Author guidelines for journals could help to promote transparency, openness, and reproducibility.</w:t>
-      </w:r>
-      <w:r>
-        <w:t xml:space="preserve"> </w:t>
-      </w:r>
-      <w:r>
-        <w:rPr>
-          <w:i/>
-        </w:rPr>
-        <w:t xml:space="preserve">Science (New York, NY)</w:t>
-      </w:r>
-      <w:r>
-        <w:t xml:space="preserve"> </w:t>
-      </w:r>
-      <w:r>
-        <w:t xml:space="preserve">348(6242): 1422.</w:t>
-      </w:r>
-    </w:p>
-    <w:bookmarkEnd w:id="121"/>
-    <w:bookmarkStart w:id="123" w:name="ref-Chrysanthi_2012"/>
-    <w:p>
-      <w:pPr>
-        <w:pStyle w:val="Bibliography"/>
-      </w:pPr>
-      <w:r>
-        <w:t xml:space="preserve">Papadopoulos, C., Chrysanthi, A., &amp; Murietta-Flores, P. 2012. Archaeological computing: Towards prosthesis or amputation? In A. Chrysanthi, P. Murietta-Flores, &amp; C. Papadopoulos (eds)</w:t>
-      </w:r>
-      <w:r>
-        <w:t xml:space="preserve"> </w:t>
-      </w:r>
-      <w:r>
-        <w:rPr>
-          <w:i/>
-        </w:rPr>
-        <w:t xml:space="preserve">Thinking beyond the tool. Archaeological computingand the interpretive process</w:t>
-      </w:r>
-      <w:r>
-        <w:t xml:space="preserve">.BAR internat. Ser., Oxford: Archeopress Available at:</w:t>
+        <w:t xml:space="preserve">Genome Biology</w:t>
+      </w:r>
+      <w:r>
+        <w:t xml:space="preserve"> </w:t>
+      </w:r>
+      <w:r>
+        <w:t xml:space="preserve">16. DOI:</w:t>
       </w:r>
       <w:r>
         <w:t xml:space="preserve"> </w:t>
@@ -5434,24 +5286,21 @@
           <w:rPr>
             <w:rStyle w:val="Hyperlink"/>
           </w:rPr>
-          <w:t xml:space="preserve">https://www.academia.edu/1571396/Archaeological_Computing_Towards_Prosthesis_or_Amputation</w:t>
+          <w:t xml:space="preserve">10.1186/s13059-015-0850-7</w:t>
         </w:r>
       </w:hyperlink>
       <w:r>
-        <w:t xml:space="preserve"> </w:t>
-      </w:r>
-      <w:r>
-        <w:t xml:space="preserve">[Accessed September 10, 2018].</w:t>
+        <w:t xml:space="preserve">.</w:t>
       </w:r>
     </w:p>
     <w:bookmarkEnd w:id="123"/>
-    <w:bookmarkStart w:id="124" w:name="ref-pearson1998beginning"/>
+    <w:bookmarkStart w:id="125" w:name="ref-marwick_2019"/>
     <w:p>
       <w:pPr>
         <w:pStyle w:val="Bibliography"/>
       </w:pPr>
       <w:r>
-        <w:t xml:space="preserve">Pearson, M.P. 1998. The beginning of wisdom.</w:t>
+        <w:t xml:space="preserve">Marwick, B. 2019. Galisonian logic devices and data availability: Revitalising upper palaeolithic cultural taxonomies.</w:t>
       </w:r>
       <w:r>
         <w:t xml:space="preserve"> </w:t>
@@ -5466,17 +5315,31 @@
         <w:t xml:space="preserve"> </w:t>
       </w:r>
       <w:r>
-        <w:t xml:space="preserve">72(277): 680–686.</w:t>
-      </w:r>
-    </w:p>
-    <w:bookmarkEnd w:id="124"/>
-    <w:bookmarkStart w:id="125" w:name="ref-peng2011reproducible"/>
+        <w:t xml:space="preserve">93(371): 1365–1367. DOI:</w:t>
+      </w:r>
+      <w:r>
+        <w:t xml:space="preserve"> </w:t>
+      </w:r>
+      <w:hyperlink r:id="rId124">
+        <w:r>
+          <w:rPr>
+            <w:rStyle w:val="Hyperlink"/>
+          </w:rPr>
+          <w:t xml:space="preserve">10.15184/aqy.2019.131</w:t>
+        </w:r>
+      </w:hyperlink>
+      <w:r>
+        <w:t xml:space="preserve">.</w:t>
+      </w:r>
+    </w:p>
+    <w:bookmarkEnd w:id="125"/>
+    <w:bookmarkStart w:id="127" w:name="ref-Marwick2017"/>
     <w:p>
       <w:pPr>
         <w:pStyle w:val="Bibliography"/>
       </w:pPr>
       <w:r>
-        <w:t xml:space="preserve">Peng, R.D. 2011. Reproducible research in computational science.</w:t>
+        <w:t xml:space="preserve">Marwick, B. 2017. Computational reproducibility in archaeological research: Basic principles and a case study of their implementation.</w:t>
       </w:r>
       <w:r>
         <w:t xml:space="preserve"> </w:t>
@@ -5485,38 +5348,13 @@
         <w:rPr>
           <w:i/>
         </w:rPr>
-        <w:t xml:space="preserve">Science (New York, Ny)</w:t>
-      </w:r>
-      <w:r>
-        <w:t xml:space="preserve"> </w:t>
-      </w:r>
-      <w:r>
-        <w:t xml:space="preserve">334(6060): 1226.</w:t>
-      </w:r>
-    </w:p>
-    <w:bookmarkEnd w:id="125"/>
-    <w:bookmarkStart w:id="127" w:name="ref-Peng2009"/>
-    <w:p>
-      <w:pPr>
-        <w:pStyle w:val="Bibliography"/>
-      </w:pPr>
-      <w:r>
-        <w:t xml:space="preserve">Peng, R.D. 2009. Reproducible research and biostatistics.</w:t>
-      </w:r>
-      <w:r>
-        <w:t xml:space="preserve"> </w:t>
-      </w:r>
-      <w:r>
-        <w:rPr>
-          <w:i/>
-        </w:rPr>
-        <w:t xml:space="preserve">biostatistics</w:t>
-      </w:r>
-      <w:r>
-        <w:t xml:space="preserve"> </w:t>
-      </w:r>
-      <w:r>
-        <w:t xml:space="preserve">10(3): 405–408. Available at:</w:t>
+        <w:t xml:space="preserve">Journal of Archaeological Method and Theory</w:t>
+      </w:r>
+      <w:r>
+        <w:t xml:space="preserve"> </w:t>
+      </w:r>
+      <w:r>
+        <w:t xml:space="preserve">24(2): 424–450. DOI:</w:t>
       </w:r>
       <w:r>
         <w:t xml:space="preserve"> </w:t>
@@ -5526,24 +5364,21 @@
           <w:rPr>
             <w:rStyle w:val="Hyperlink"/>
           </w:rPr>
-          <w:t xml:space="preserve">http://biostatistics.oxfordjournals.org/content/10/3/405</w:t>
+          <w:t xml:space="preserve">10.1007/s10816-015-9272-9</w:t>
         </w:r>
       </w:hyperlink>
       <w:r>
-        <w:t xml:space="preserve"> </w:t>
-      </w:r>
-      <w:r>
-        <w:t xml:space="preserve">[Accessed May 18, 2015].</w:t>
+        <w:t xml:space="preserve">.</w:t>
       </w:r>
     </w:p>
     <w:bookmarkEnd w:id="127"/>
-    <w:bookmarkStart w:id="128" w:name="ref-popper1970"/>
+    <w:bookmarkStart w:id="129" w:name="ref-marwick_standard_2018"/>
     <w:p>
       <w:pPr>
         <w:pStyle w:val="Bibliography"/>
       </w:pPr>
       <w:r>
-        <w:t xml:space="preserve">Popper, K. 1970. Normal science and its dangers. In A. Musgrave &amp; others (eds)</w:t>
+        <w:t xml:space="preserve">Marwick, B., &amp; Birch, S.E.P. 2018. A Standard for the Scholarly Citation of Archaeological Data as an Incentive to Data Sharing.</w:t>
       </w:r>
       <w:r>
         <w:t xml:space="preserve"> </w:t>
@@ -5552,112 +5387,98 @@
         <w:rPr>
           <w:i/>
         </w:rPr>
-        <w:t xml:space="preserve">Criticism and the growth of knowledge: Volume 4: Proceedings of the international colloquium in the philosophy of science, london, 1965</w:t>
-      </w:r>
-      <w:r>
-        <w:t xml:space="preserve">, 51–58. Cambridge University Press</w:t>
-      </w:r>
-    </w:p>
-    <w:bookmarkEnd w:id="128"/>
-    <w:bookmarkStart w:id="129" w:name="ref-Ram_2013"/>
-    <w:p>
-      <w:pPr>
-        <w:pStyle w:val="Bibliography"/>
-      </w:pPr>
-      <w:r>
-        <w:t xml:space="preserve">Ram, K. 2013. Git can facilitate greater reproducibility and increased transparency in science.</w:t>
-      </w:r>
-      <w:r>
-        <w:t xml:space="preserve"> </w:t>
-      </w:r>
-      <w:r>
-        <w:rPr>
-          <w:i/>
-        </w:rPr>
-        <w:t xml:space="preserve">Source Code for Biology and Medicine</w:t>
-      </w:r>
-      <w:r>
-        <w:t xml:space="preserve"> </w:t>
-      </w:r>
-      <w:r>
-        <w:t xml:space="preserve">8(1): 7.</w:t>
-      </w:r>
-    </w:p>
-    <w:bookmarkEnd w:id="129"/>
-    <w:bookmarkStart w:id="130" w:name="ref-Rendell_et_al_2011"/>
-    <w:p>
-      <w:pPr>
-        <w:pStyle w:val="Bibliography"/>
-      </w:pPr>
-      <w:r>
-        <w:t xml:space="preserve">Rendell, L. et al. 2011. Cognitive culture: Theoretical and empirical insights into social learning strategies.</w:t>
-      </w:r>
-      <w:r>
-        <w:t xml:space="preserve"> </w:t>
-      </w:r>
-      <w:r>
-        <w:rPr>
-          <w:i/>
-        </w:rPr>
-        <w:t xml:space="preserve">Trends in Cognitive Sciences</w:t>
-      </w:r>
-      <w:r>
-        <w:t xml:space="preserve"> </w:t>
-      </w:r>
-      <w:r>
-        <w:t xml:space="preserve">15(2): 68–76.</w:t>
-      </w:r>
-    </w:p>
-    <w:bookmarkEnd w:id="130"/>
-    <w:bookmarkStart w:id="132" w:name="ref-Sandve2013"/>
-    <w:p>
-      <w:pPr>
-        <w:pStyle w:val="Bibliography"/>
-      </w:pPr>
-      <w:r>
-        <w:t xml:space="preserve">Sandve, G.K., Nekrutenko, A., Taylor, J., &amp; Hovig, E. 2013. Ten simple rules for reproducible computational research.</w:t>
-      </w:r>
-      <w:r>
-        <w:t xml:space="preserve"> </w:t>
-      </w:r>
-      <w:r>
-        <w:rPr>
-          <w:i/>
-        </w:rPr>
-        <w:t xml:space="preserve">PLoS Comput Biol</w:t>
-      </w:r>
-      <w:r>
-        <w:t xml:space="preserve"> </w:t>
-      </w:r>
-      <w:r>
-        <w:t xml:space="preserve">9(10): e1003285. Available at:</w:t>
-      </w:r>
-      <w:r>
-        <w:t xml:space="preserve"> </w:t>
-      </w:r>
-      <w:hyperlink r:id="rId131">
+        <w:t xml:space="preserve">Advances in Archaeological Practice</w:t>
+      </w:r>
+      <w:r>
+        <w:t xml:space="preserve"> </w:t>
+      </w:r>
+      <w:r>
+        <w:t xml:space="preserve">6(2): 125–143. DOI:</w:t>
+      </w:r>
+      <w:r>
+        <w:t xml:space="preserve"> </w:t>
+      </w:r>
+      <w:hyperlink r:id="rId128">
         <w:r>
           <w:rPr>
             <w:rStyle w:val="Hyperlink"/>
           </w:rPr>
-          <w:t xml:space="preserve">http://dx.doi.org/10.1371/journal.pcbi.1003285</w:t>
+          <w:t xml:space="preserve">10.1017/aap.2018.3</w:t>
         </w:r>
       </w:hyperlink>
       <w:r>
-        <w:t xml:space="preserve"> </w:t>
-      </w:r>
-      <w:r>
-        <w:t xml:space="preserve">[Accessed May 17, 2015].</w:t>
+        <w:t xml:space="preserve">.</w:t>
+      </w:r>
+    </w:p>
+    <w:bookmarkEnd w:id="129"/>
+    <w:bookmarkStart w:id="131" w:name="ref-marwick2018packaging"/>
+    <w:p>
+      <w:pPr>
+        <w:pStyle w:val="Bibliography"/>
+      </w:pPr>
+      <w:r>
+        <w:t xml:space="preserve">Marwick, B., Boettiger, C., &amp; Mullen, L. 2018. Packaging data analytical work reproducibly using R (and friends).</w:t>
+      </w:r>
+      <w:r>
+        <w:t xml:space="preserve"> </w:t>
+      </w:r>
+      <w:r>
+        <w:rPr>
+          <w:i/>
+        </w:rPr>
+        <w:t xml:space="preserve">The American Statistician</w:t>
+      </w:r>
+      <w:r>
+        <w:t xml:space="preserve"> </w:t>
+      </w:r>
+      <w:r>
+        <w:t xml:space="preserve">72(1): 80–88. DOI:</w:t>
+      </w:r>
+      <w:r>
+        <w:t xml:space="preserve"> </w:t>
+      </w:r>
+      <w:hyperlink r:id="rId130">
+        <w:r>
+          <w:rPr>
+            <w:rStyle w:val="Hyperlink"/>
+          </w:rPr>
+          <w:t xml:space="preserve">10.1080/00031305.2017.1375986</w:t>
+        </w:r>
+      </w:hyperlink>
+      <w:r>
+        <w:t xml:space="preserve">.</w:t>
+      </w:r>
+    </w:p>
+    <w:bookmarkEnd w:id="131"/>
+    <w:bookmarkStart w:id="132" w:name="ref-masterman1970does"/>
+    <w:p>
+      <w:pPr>
+        <w:pStyle w:val="Bibliography"/>
+      </w:pPr>
+      <w:r>
+        <w:t xml:space="preserve">Masterman, M. 1970. The nature of a paradigm. In: A. Musgrave &amp; others (eds)</w:t>
+      </w:r>
+      <w:r>
+        <w:t xml:space="preserve"> </w:t>
+      </w:r>
+      <w:r>
+        <w:rPr>
+          <w:i/>
+        </w:rPr>
+        <w:t xml:space="preserve">Criticism and the growth of knowledge: Volume 4: Proceedings of the international colloquium in the philosophy of science, london, 1965</w:t>
+      </w:r>
+      <w:r>
+        <w:t xml:space="preserve">, 59–89. Cambridge University Press</w:t>
       </w:r>
     </w:p>
     <w:bookmarkEnd w:id="132"/>
-    <w:bookmarkStart w:id="134" w:name="ref-Schiffer_2013"/>
+    <w:bookmarkStart w:id="134" w:name="ref-McAnany_Rowe_2015"/>
     <w:p>
       <w:pPr>
         <w:pStyle w:val="Bibliography"/>
       </w:pPr>
       <w:r>
-        <w:t xml:space="preserve">Schiffer, M.B. 2013.</w:t>
+        <w:t xml:space="preserve">McAnany, P.A., &amp; Rowe, S.M. 2015. Re-visiting the field: Collaborative archaeology as paradigm shift.</w:t>
       </w:r>
       <w:r>
         <w:t xml:space="preserve"> </w:t>
@@ -5666,10 +5487,13 @@
         <w:rPr>
           <w:i/>
         </w:rPr>
-        <w:t xml:space="preserve">The archaeology of science: Studying the creation of useful knowledge</w:t>
-      </w:r>
-      <w:r>
-        <w:t xml:space="preserve">. Springer International Publishing. Available at:</w:t>
+        <w:t xml:space="preserve">Journal of Field Archaeology</w:t>
+      </w:r>
+      <w:r>
+        <w:t xml:space="preserve"> </w:t>
+      </w:r>
+      <w:r>
+        <w:t xml:space="preserve">40(5): 499–507. DOI:</w:t>
       </w:r>
       <w:r>
         <w:t xml:space="preserve"> </w:t>
@@ -5679,7 +5503,7 @@
           <w:rPr>
             <w:rStyle w:val="Hyperlink"/>
           </w:rPr>
-          <w:t xml:space="preserve">//www.springer.com/us/book/9783319000763</w:t>
+          <w:t xml:space="preserve">10.1179/2042458215Y.0000000007</w:t>
         </w:r>
       </w:hyperlink>
       <w:r>
@@ -5687,13 +5511,13 @@
       </w:r>
     </w:p>
     <w:bookmarkEnd w:id="134"/>
-    <w:bookmarkStart w:id="135" w:name="ref-simondon_mode_1958"/>
+    <w:bookmarkStart w:id="136" w:name="ref-Meltzer_1979"/>
     <w:p>
       <w:pPr>
         <w:pStyle w:val="Bibliography"/>
       </w:pPr>
       <w:r>
-        <w:t xml:space="preserve">Simondon, G. 2011. On the mode of existence of technical objects (trans: Mellamphy, n., mellamphy, d. And biswas mellamphy, n.).</w:t>
+        <w:t xml:space="preserve">Meltzer, D.J. 1979. Paradigms and the nature of change in american archaeology.</w:t>
       </w:r>
       <w:r>
         <w:t xml:space="preserve"> </w:t>
@@ -5702,140 +5526,37 @@
         <w:rPr>
           <w:i/>
         </w:rPr>
-        <w:t xml:space="preserve">Deleuze Studies</w:t>
-      </w:r>
-      <w:r>
-        <w:t xml:space="preserve"> </w:t>
-      </w:r>
-      <w:r>
-        <w:t xml:space="preserve">5(3): 407–424.</w:t>
-      </w:r>
-    </w:p>
-    <w:bookmarkEnd w:id="135"/>
-    <w:bookmarkStart w:id="136" w:name="ref-Slater_et_al_2019"/>
-    <w:p>
-      <w:pPr>
-        <w:pStyle w:val="Bibliography"/>
-      </w:pPr>
-      <w:r>
-        <w:t xml:space="preserve">Slater, L.J. et al. 2019. Using r in hydrology: A review of recent developments and future directions.</w:t>
-      </w:r>
-      <w:r>
-        <w:t xml:space="preserve"> </w:t>
-      </w:r>
-      <w:r>
-        <w:rPr>
-          <w:i/>
-        </w:rPr>
-        <w:t xml:space="preserve">Hydrology and Earth System Sciences</w:t>
-      </w:r>
-      <w:r>
-        <w:t xml:space="preserve"> </w:t>
-      </w:r>
-      <w:r>
-        <w:t xml:space="preserve">23(7): 2939–2963.</w:t>
-      </w:r>
-    </w:p>
-    <w:bookmarkEnd w:id="136"/>
-    <w:bookmarkStart w:id="137" w:name="ref-Snodgrass_2002"/>
-    <w:p>
-      <w:pPr>
-        <w:pStyle w:val="Bibliography"/>
-      </w:pPr>
-      <w:r>
-        <w:t xml:space="preserve">Snodgrass, A. 2002. A paradigm shift in classical archaeology?</w:t>
-      </w:r>
-      <w:r>
-        <w:t xml:space="preserve"> </w:t>
-      </w:r>
-      <w:r>
-        <w:rPr>
-          <w:i/>
-        </w:rPr>
-        <w:t xml:space="preserve">Cambridge Archaeological Journal</w:t>
-      </w:r>
-      <w:r>
-        <w:t xml:space="preserve"> </w:t>
-      </w:r>
-      <w:r>
-        <w:t xml:space="preserve">12(2): 179–194.</w:t>
-      </w:r>
-    </w:p>
-    <w:bookmarkEnd w:id="137"/>
-    <w:bookmarkStart w:id="138" w:name="ref-Stark_2018"/>
-    <w:p>
-      <w:pPr>
-        <w:pStyle w:val="Bibliography"/>
-      </w:pPr>
-      <w:r>
-        <w:t xml:space="preserve">Stark, P.B. 2018. Before reproducibility must come preproducibility.</w:t>
-      </w:r>
-      <w:r>
-        <w:t xml:space="preserve"> </w:t>
-      </w:r>
-      <w:r>
-        <w:rPr>
-          <w:i/>
-        </w:rPr>
-        <w:t xml:space="preserve">Nature</w:t>
-      </w:r>
-      <w:r>
-        <w:t xml:space="preserve"> </w:t>
-      </w:r>
-      <w:r>
-        <w:t xml:space="preserve">557: 613.</w:t>
-      </w:r>
-    </w:p>
-    <w:bookmarkEnd w:id="138"/>
-    <w:bookmarkStart w:id="140" w:name="ref-Stodden_2013"/>
-    <w:p>
-      <w:pPr>
-        <w:pStyle w:val="Bibliography"/>
-      </w:pPr>
-      <w:r>
-        <w:t xml:space="preserve">Stodden, V., Guo, P., &amp; Ma, Z. 2013. Toward reproducible computational research: An empirical analysis of data and code policy adoption by journals.</w:t>
-      </w:r>
-      <w:r>
-        <w:t xml:space="preserve"> </w:t>
-      </w:r>
-      <w:r>
-        <w:rPr>
-          <w:i/>
-        </w:rPr>
-        <w:t xml:space="preserve">PLOS ONE</w:t>
-      </w:r>
-      <w:r>
-        <w:t xml:space="preserve"> </w:t>
-      </w:r>
-      <w:r>
-        <w:t xml:space="preserve">8(6): e67111. Available at:</w:t>
-      </w:r>
-      <w:r>
-        <w:t xml:space="preserve"> </w:t>
-      </w:r>
-      <w:hyperlink r:id="rId139">
+        <w:t xml:space="preserve">American Antiquity</w:t>
+      </w:r>
+      <w:r>
+        <w:t xml:space="preserve"> </w:t>
+      </w:r>
+      <w:r>
+        <w:t xml:space="preserve">44(4): 644–657. DOI:</w:t>
+      </w:r>
+      <w:r>
+        <w:t xml:space="preserve"> </w:t>
+      </w:r>
+      <w:hyperlink r:id="rId135">
         <w:r>
           <w:rPr>
             <w:rStyle w:val="Hyperlink"/>
           </w:rPr>
-          <w:t xml:space="preserve">https://journals.plos.org/plosone/article?id=10.1371/journal.pone.0067111</w:t>
+          <w:t xml:space="preserve">10.2307/279104</w:t>
         </w:r>
       </w:hyperlink>
       <w:r>
-        <w:t xml:space="preserve"> </w:t>
-      </w:r>
-      <w:r>
-        <w:t xml:space="preserve">[Accessed September 10, 2018].</w:t>
-      </w:r>
-    </w:p>
-    <w:bookmarkEnd w:id="140"/>
-    <w:bookmarkStart w:id="142" w:name="ref-Strupler_2017"/>
+        <w:t xml:space="preserve">.</w:t>
+      </w:r>
+    </w:p>
+    <w:bookmarkEnd w:id="136"/>
+    <w:bookmarkStart w:id="138" w:name="ref-Miguel2014"/>
     <w:p>
       <w:pPr>
         <w:pStyle w:val="Bibliography"/>
       </w:pPr>
       <w:r>
-        <w:t xml:space="preserve">Strupler, N., &amp; Wilkinson, T.C. 2017. Reproducibility in the field: Transparency, version control and collaboration on the project panormos survey.</w:t>
+        <w:t xml:space="preserve">Miguel, E. et al. 2014. Promoting transparency in social science research.</w:t>
       </w:r>
       <w:r>
         <w:t xml:space="preserve"> </w:t>
@@ -5844,40 +5565,40 @@
         <w:rPr>
           <w:i/>
         </w:rPr>
-        <w:t xml:space="preserve">Open Archaeology</w:t>
-      </w:r>
-      <w:r>
-        <w:t xml:space="preserve"> </w:t>
-      </w:r>
-      <w:r>
-        <w:t xml:space="preserve">3(1): 279–304. Available at:</w:t>
-      </w:r>
-      <w:r>
-        <w:t xml:space="preserve"> </w:t>
-      </w:r>
-      <w:hyperlink r:id="rId141">
+        <w:t xml:space="preserve">Science (New York, N.Y.)</w:t>
+      </w:r>
+      <w:r>
+        <w:t xml:space="preserve"> </w:t>
+      </w:r>
+      <w:r>
+        <w:t xml:space="preserve">343(6166): 30–31. DOI:</w:t>
+      </w:r>
+      <w:r>
+        <w:t xml:space="preserve"> </w:t>
+      </w:r>
+      <w:hyperlink r:id="rId137">
         <w:r>
           <w:rPr>
             <w:rStyle w:val="Hyperlink"/>
           </w:rPr>
-          <w:t xml:space="preserve">https://www.degruyter.com/view/j/opar.2017.3.issue-1/opar-2017-0019/opar-2017-0019.xml</w:t>
+          <w:t xml:space="preserve">10.1126/science.1245317</w:t>
         </w:r>
       </w:hyperlink>
       <w:r>
         <w:t xml:space="preserve"> </w:t>
       </w:r>
       <w:r>
-        <w:t xml:space="preserve">[Accessed September 10, 2018].</w:t>
-      </w:r>
-    </w:p>
-    <w:bookmarkEnd w:id="142"/>
-    <w:bookmarkStart w:id="143" w:name="ref-Thieme_2018"/>
+        <w:t xml:space="preserve">[Accessed May 26, 2015].</w:t>
+      </w:r>
+    </w:p>
+    <w:bookmarkEnd w:id="138"/>
+    <w:bookmarkStart w:id="139" w:name="ref-Mitchell2012"/>
     <w:p>
       <w:pPr>
         <w:pStyle w:val="Bibliography"/>
       </w:pPr>
       <w:r>
-        <w:t xml:space="preserve">Thieme, N. 2018. R generation.</w:t>
+        <w:t xml:space="preserve">Mitchell, I.M., LeVeque, R.J., &amp; Stodden, V. 2012. Reproducible research for scientific computing: Tools and strategies for changing the culture.</w:t>
       </w:r>
       <w:r>
         <w:t xml:space="preserve"> </w:t>
@@ -5886,134 +5607,37 @@
         <w:rPr>
           <w:i/>
         </w:rPr>
-        <w:t xml:space="preserve">Significance</w:t>
-      </w:r>
-      <w:r>
-        <w:t xml:space="preserve"> </w:t>
-      </w:r>
-      <w:r>
-        <w:t xml:space="preserve">15(4): 14–19.</w:t>
-      </w:r>
-    </w:p>
-    <w:bookmarkEnd w:id="143"/>
-    <w:bookmarkStart w:id="144" w:name="ref-Tippmann_2015"/>
-    <w:p>
-      <w:pPr>
-        <w:pStyle w:val="Bibliography"/>
-      </w:pPr>
-      <w:r>
-        <w:t xml:space="preserve">Tippmann, S. 2015. Programming tools: Adventures with r.</w:t>
-      </w:r>
-      <w:r>
-        <w:t xml:space="preserve"> </w:t>
-      </w:r>
-      <w:r>
-        <w:rPr>
-          <w:i/>
-        </w:rPr>
-        <w:t xml:space="preserve">Nature News</w:t>
-      </w:r>
-      <w:r>
-        <w:t xml:space="preserve"> </w:t>
-      </w:r>
-      <w:r>
-        <w:t xml:space="preserve">517(7532): 109.</w:t>
-      </w:r>
-    </w:p>
-    <w:bookmarkEnd w:id="144"/>
-    <w:bookmarkStart w:id="145" w:name="ref-Touchon_McCoy_2016"/>
-    <w:p>
-      <w:pPr>
-        <w:pStyle w:val="Bibliography"/>
-      </w:pPr>
-      <w:r>
-        <w:t xml:space="preserve">Touchon, J.C., &amp; McCoy, M.W. 2016. The mismatch between current statistical practice and doctoral training in ecology.</w:t>
-      </w:r>
-      <w:r>
-        <w:t xml:space="preserve"> </w:t>
-      </w:r>
-      <w:r>
-        <w:rPr>
-          <w:i/>
-        </w:rPr>
-        <w:t xml:space="preserve">Ecosphere</w:t>
-      </w:r>
-      <w:r>
-        <w:t xml:space="preserve"> </w:t>
-      </w:r>
-      <w:r>
-        <w:t xml:space="preserve">7(8): e01394.</w:t>
-      </w:r>
-    </w:p>
-    <w:bookmarkEnd w:id="145"/>
-    <w:bookmarkStart w:id="146" w:name="ref-toulmin1970does"/>
-    <w:p>
-      <w:pPr>
-        <w:pStyle w:val="Bibliography"/>
-      </w:pPr>
-      <w:r>
-        <w:t xml:space="preserve">Toulmin, S. 1970. Does the distinction between normal and revolutionary science hold water. In A. Musgrave &amp; others (eds)</w:t>
-      </w:r>
-      <w:r>
-        <w:t xml:space="preserve"> </w:t>
-      </w:r>
-      <w:r>
-        <w:rPr>
-          <w:i/>
-        </w:rPr>
-        <w:t xml:space="preserve">Criticism and the growth of knowledge: Volume 4: Proceedings of the international colloquium in the philosophy of science, london, 1965</w:t>
-      </w:r>
-      <w:r>
-        <w:t xml:space="preserve">, 39–48. Cambridge University Press</w:t>
-      </w:r>
-    </w:p>
-    <w:bookmarkEnd w:id="146"/>
-    <w:bookmarkStart w:id="148" w:name="ref-Trigger_2006"/>
-    <w:p>
-      <w:pPr>
-        <w:pStyle w:val="Bibliography"/>
-      </w:pPr>
-      <w:r>
-        <w:t xml:space="preserve">Trigger, B.G. 2006.</w:t>
-      </w:r>
-      <w:r>
-        <w:t xml:space="preserve"> </w:t>
-      </w:r>
-      <w:r>
-        <w:rPr>
-          <w:i/>
-        </w:rPr>
-        <w:t xml:space="preserve">A history of archaeological thought</w:t>
-      </w:r>
-      <w:r>
-        <w:t xml:space="preserve"> </w:t>
-      </w:r>
-      <w:r>
-        <w:t xml:space="preserve">2nd ed. Cambridge University Press. Available at:</w:t>
-      </w:r>
-      <w:r>
-        <w:t xml:space="preserve"> </w:t>
-      </w:r>
-      <w:hyperlink r:id="rId147">
+        <w:t xml:space="preserve">Computing in Science and Engineering</w:t>
+      </w:r>
+      <w:r>
+        <w:t xml:space="preserve"> </w:t>
+      </w:r>
+      <w:r>
+        <w:t xml:space="preserve">14(4): 13–17. DOI:</w:t>
+      </w:r>
+      <w:r>
+        <w:t xml:space="preserve"> </w:t>
+      </w:r>
+      <w:hyperlink r:id="rId118">
         <w:r>
           <w:rPr>
             <w:rStyle w:val="Hyperlink"/>
           </w:rPr>
-          <w:t xml:space="preserve">http://gen.lib.rus.ec/book/index.php?md5=7F40DA33B758EF5685ED18C5A8F9476A</w:t>
+          <w:t xml:space="preserve">10.1109/MCSE.2012.38</w:t>
         </w:r>
       </w:hyperlink>
       <w:r>
         <w:t xml:space="preserve">.</w:t>
       </w:r>
     </w:p>
-    <w:bookmarkEnd w:id="148"/>
-    <w:bookmarkStart w:id="149" w:name="ref-Vaisey_Lizardo_2016"/>
+    <w:bookmarkEnd w:id="139"/>
+    <w:bookmarkStart w:id="140" w:name="ref-molyneaux2013cultural"/>
     <w:p>
       <w:pPr>
         <w:pStyle w:val="Bibliography"/>
       </w:pPr>
       <w:r>
-        <w:t xml:space="preserve">Vaisey, S., &amp; Lizardo, O. 2016. Cultural fragmentation or acquired dispositions? A new approach to accounting for patterns of cultural change.</w:t>
+        <w:t xml:space="preserve">Molyneaux, B.L. 2013.</w:t>
       </w:r>
       <w:r>
         <w:t xml:space="preserve"> </w:t>
@@ -6022,23 +5646,20 @@
         <w:rPr>
           <w:i/>
         </w:rPr>
-        <w:t xml:space="preserve">Socius</w:t>
-      </w:r>
-      <w:r>
-        <w:t xml:space="preserve"> </w:t>
-      </w:r>
-      <w:r>
-        <w:t xml:space="preserve">2: 2378023116669726.</w:t>
-      </w:r>
-    </w:p>
-    <w:bookmarkEnd w:id="149"/>
-    <w:bookmarkStart w:id="150" w:name="ref-Vandewalle2012"/>
+        <w:t xml:space="preserve">The cultural life of images: Visual representation in archaeology</w:t>
+      </w:r>
+      <w:r>
+        <w:t xml:space="preserve">. Routledge.</w:t>
+      </w:r>
+    </w:p>
+    <w:bookmarkEnd w:id="140"/>
+    <w:bookmarkStart w:id="141" w:name="ref-Montelius_1899"/>
     <w:p>
       <w:pPr>
         <w:pStyle w:val="Bibliography"/>
       </w:pPr>
       <w:r>
-        <w:t xml:space="preserve">Vandewalle, P. 2012. Code sharing is associated with research impact in image processing.</w:t>
+        <w:t xml:space="preserve">Montelius, O. 1899. Typologien eller utvecklingsläran tillämpad på det menskliga arbetet.</w:t>
       </w:r>
       <w:r>
         <w:t xml:space="preserve"> </w:t>
@@ -6047,23 +5668,23 @@
         <w:rPr>
           <w:i/>
         </w:rPr>
-        <w:t xml:space="preserve">Computing in Science and Engineering</w:t>
-      </w:r>
-      <w:r>
-        <w:t xml:space="preserve"> </w:t>
-      </w:r>
-      <w:r>
-        <w:t xml:space="preserve">14(4): 42–47.</w:t>
-      </w:r>
-    </w:p>
-    <w:bookmarkEnd w:id="150"/>
-    <w:bookmarkStart w:id="151" w:name="ref-watkins1970against"/>
+        <w:t xml:space="preserve">Svenska Fornminnesföreningens Tidskrift</w:t>
+      </w:r>
+      <w:r>
+        <w:t xml:space="preserve"> </w:t>
+      </w:r>
+      <w:r>
+        <w:t xml:space="preserve">(10): 237–268.</w:t>
+      </w:r>
+    </w:p>
+    <w:bookmarkEnd w:id="141"/>
+    <w:bookmarkStart w:id="143" w:name="ref-noble2009quick"/>
     <w:p>
       <w:pPr>
         <w:pStyle w:val="Bibliography"/>
       </w:pPr>
       <w:r>
-        <w:t xml:space="preserve">Watkins, J.W. 1970. Against ‘normal science’.</w:t>
+        <w:t xml:space="preserve">Noble, W.S. 2009. A quick guide to organizing computational biology projects.</w:t>
       </w:r>
       <w:r>
         <w:t xml:space="preserve"> </w:t>
@@ -6072,80 +5693,985 @@
         <w:rPr>
           <w:i/>
         </w:rPr>
-        <w:t xml:space="preserve">Criticism and the Growth of Knowledge</w:t>
-      </w:r>
-      <w:r>
-        <w:t xml:space="preserve">: 25–37.</w:t>
-      </w:r>
-    </w:p>
-    <w:bookmarkEnd w:id="151"/>
-    <w:bookmarkStart w:id="152" w:name="ref-wickham2015r"/>
-    <w:p>
-      <w:pPr>
-        <w:pStyle w:val="Bibliography"/>
-      </w:pPr>
-      <w:r>
-        <w:t xml:space="preserve">Wickham, H. 2015.</w:t>
-      </w:r>
-      <w:r>
-        <w:t xml:space="preserve"> </w:t>
-      </w:r>
-      <w:r>
-        <w:rPr>
-          <w:i/>
-        </w:rPr>
-        <w:t xml:space="preserve">R packages: Organize, test, document, and share your code</w:t>
-      </w:r>
-      <w:r>
-        <w:t xml:space="preserve">. " O’Reilly Media, Inc.".</w:t>
-      </w:r>
-    </w:p>
-    <w:bookmarkEnd w:id="152"/>
-    <w:bookmarkStart w:id="154" w:name="ref-wilkins1996are"/>
-    <w:p>
-      <w:pPr>
-        <w:pStyle w:val="Bibliography"/>
-      </w:pPr>
-      <w:r>
-        <w:t xml:space="preserve">Wilkins, A.S. 1996. Are there ‘kuhnian’ revolutions in biology?</w:t>
-      </w:r>
-      <w:r>
-        <w:t xml:space="preserve"> </w:t>
-      </w:r>
-      <w:r>
-        <w:rPr>
-          <w:i/>
-        </w:rPr>
-        <w:t xml:space="preserve">BioEssays</w:t>
-      </w:r>
-      <w:r>
-        <w:t xml:space="preserve"> </w:t>
-      </w:r>
-      <w:r>
-        <w:t xml:space="preserve">18(9): 695–696. Available at:</w:t>
-      </w:r>
-      <w:r>
-        <w:t xml:space="preserve"> </w:t>
-      </w:r>
-      <w:hyperlink r:id="rId153">
+        <w:t xml:space="preserve">PLoS computational biology</w:t>
+      </w:r>
+      <w:r>
+        <w:t xml:space="preserve"> </w:t>
+      </w:r>
+      <w:r>
+        <w:t xml:space="preserve">5(7): e1000424. DOI:</w:t>
+      </w:r>
+      <w:r>
+        <w:t xml:space="preserve"> </w:t>
+      </w:r>
+      <w:hyperlink r:id="rId142">
         <w:r>
           <w:rPr>
             <w:rStyle w:val="Hyperlink"/>
           </w:rPr>
-          <w:t xml:space="preserve">http:https://doi.org/10.1002/bies.950180902</w:t>
+          <w:t xml:space="preserve">10.1371/journal.pcbi.1000424</w:t>
         </w:r>
       </w:hyperlink>
       <w:r>
         <w:t xml:space="preserve">.</w:t>
       </w:r>
     </w:p>
+    <w:bookmarkEnd w:id="143"/>
+    <w:bookmarkStart w:id="145" w:name="ref-Nosek_et_al_2015"/>
+    <w:p>
+      <w:pPr>
+        <w:pStyle w:val="Bibliography"/>
+      </w:pPr>
+      <w:r>
+        <w:t xml:space="preserve">Nosek, B.A. et al. 2015. Promoting an open research culture: Author guidelines for journals could help to promote transparency, openness, and reproducibility.</w:t>
+      </w:r>
+      <w:r>
+        <w:t xml:space="preserve"> </w:t>
+      </w:r>
+      <w:r>
+        <w:rPr>
+          <w:i/>
+        </w:rPr>
+        <w:t xml:space="preserve">Science (New York, N.Y.)</w:t>
+      </w:r>
+      <w:r>
+        <w:t xml:space="preserve"> </w:t>
+      </w:r>
+      <w:r>
+        <w:t xml:space="preserve">348(6242): 1422–1425. DOI:</w:t>
+      </w:r>
+      <w:r>
+        <w:t xml:space="preserve"> </w:t>
+      </w:r>
+      <w:hyperlink r:id="rId144">
+        <w:r>
+          <w:rPr>
+            <w:rStyle w:val="Hyperlink"/>
+          </w:rPr>
+          <w:t xml:space="preserve">10.1126/science.aab2374</w:t>
+        </w:r>
+      </w:hyperlink>
+      <w:r>
+        <w:t xml:space="preserve">.</w:t>
+      </w:r>
+    </w:p>
+    <w:bookmarkEnd w:id="145"/>
+    <w:bookmarkStart w:id="146" w:name="ref-nosek2015promoting"/>
+    <w:p>
+      <w:pPr>
+        <w:pStyle w:val="Bibliography"/>
+      </w:pPr>
+      <w:r>
+        <w:t xml:space="preserve">Nosek, B. et al. 2015. Promoting an open research culture: Author guidelines for journals could help to promote transparency, openness, and reproducibility.</w:t>
+      </w:r>
+      <w:r>
+        <w:t xml:space="preserve"> </w:t>
+      </w:r>
+      <w:r>
+        <w:rPr>
+          <w:i/>
+        </w:rPr>
+        <w:t xml:space="preserve">Science (New York, NY)</w:t>
+      </w:r>
+      <w:r>
+        <w:t xml:space="preserve"> </w:t>
+      </w:r>
+      <w:r>
+        <w:t xml:space="preserve">348(6242): 1422. DOI:</w:t>
+      </w:r>
+      <w:r>
+        <w:t xml:space="preserve"> </w:t>
+      </w:r>
+      <w:hyperlink r:id="rId144">
+        <w:r>
+          <w:rPr>
+            <w:rStyle w:val="Hyperlink"/>
+          </w:rPr>
+          <w:t xml:space="preserve">10.1126/science.aab2374</w:t>
+        </w:r>
+      </w:hyperlink>
+      <w:r>
+        <w:t xml:space="preserve">.</w:t>
+      </w:r>
+    </w:p>
+    <w:bookmarkEnd w:id="146"/>
+    <w:bookmarkStart w:id="147" w:name="ref-Chrysanthi_2012"/>
+    <w:p>
+      <w:pPr>
+        <w:pStyle w:val="Bibliography"/>
+      </w:pPr>
+      <w:r>
+        <w:t xml:space="preserve">Papadopoulos, C., Chrysanthi, A., &amp; Murietta-Flores, P. 2012. Archaeological computing: Towards prosthesis or amputation? In: A. Chrysanthi, P. Murietta-Flores, &amp; C. Papadopoulos (eds)</w:t>
+      </w:r>
+      <w:r>
+        <w:t xml:space="preserve"> </w:t>
+      </w:r>
+      <w:r>
+        <w:rPr>
+          <w:i/>
+        </w:rPr>
+        <w:t xml:space="preserve">Thinking beyond the tool. Archaeological computingand the interpretive process</w:t>
+      </w:r>
+      <w:r>
+        <w:t xml:space="preserve">.BAR internat. Ser., Oxford: Archeopress</w:t>
+      </w:r>
+    </w:p>
+    <w:bookmarkEnd w:id="147"/>
+    <w:bookmarkStart w:id="149" w:name="ref-pearson1998beginning"/>
+    <w:p>
+      <w:pPr>
+        <w:pStyle w:val="Bibliography"/>
+      </w:pPr>
+      <w:r>
+        <w:t xml:space="preserve">Pearson, M.P. 1998. The beginning of wisdom.</w:t>
+      </w:r>
+      <w:r>
+        <w:t xml:space="preserve"> </w:t>
+      </w:r>
+      <w:r>
+        <w:rPr>
+          <w:i/>
+        </w:rPr>
+        <w:t xml:space="preserve">Antiquity</w:t>
+      </w:r>
+      <w:r>
+        <w:t xml:space="preserve"> </w:t>
+      </w:r>
+      <w:r>
+        <w:t xml:space="preserve">72(277): 680–686. DOI:</w:t>
+      </w:r>
+      <w:r>
+        <w:t xml:space="preserve"> </w:t>
+      </w:r>
+      <w:hyperlink r:id="rId148">
+        <w:r>
+          <w:rPr>
+            <w:rStyle w:val="Hyperlink"/>
+          </w:rPr>
+          <w:t xml:space="preserve">10.1017/S0003598X0008710X</w:t>
+        </w:r>
+      </w:hyperlink>
+      <w:r>
+        <w:t xml:space="preserve">.</w:t>
+      </w:r>
+    </w:p>
+    <w:bookmarkEnd w:id="149"/>
+    <w:bookmarkStart w:id="151" w:name="ref-peng2011reproducible"/>
+    <w:p>
+      <w:pPr>
+        <w:pStyle w:val="Bibliography"/>
+      </w:pPr>
+      <w:r>
+        <w:t xml:space="preserve">Peng, R.D. 2011. Reproducible research in computational science.</w:t>
+      </w:r>
+      <w:r>
+        <w:t xml:space="preserve"> </w:t>
+      </w:r>
+      <w:r>
+        <w:rPr>
+          <w:i/>
+        </w:rPr>
+        <w:t xml:space="preserve">Science (New York, Ny)</w:t>
+      </w:r>
+      <w:r>
+        <w:t xml:space="preserve"> </w:t>
+      </w:r>
+      <w:r>
+        <w:t xml:space="preserve">334(6060): 1226. DOI:</w:t>
+      </w:r>
+      <w:r>
+        <w:t xml:space="preserve"> </w:t>
+      </w:r>
+      <w:hyperlink r:id="rId150">
+        <w:r>
+          <w:rPr>
+            <w:rStyle w:val="Hyperlink"/>
+          </w:rPr>
+          <w:t xml:space="preserve">10.1126/science.1213847</w:t>
+        </w:r>
+      </w:hyperlink>
+      <w:r>
+        <w:t xml:space="preserve">.</w:t>
+      </w:r>
+    </w:p>
+    <w:bookmarkEnd w:id="151"/>
+    <w:bookmarkStart w:id="153" w:name="ref-Peng2009"/>
+    <w:p>
+      <w:pPr>
+        <w:pStyle w:val="Bibliography"/>
+      </w:pPr>
+      <w:r>
+        <w:t xml:space="preserve">Peng, R.D. 2009. Reproducible research and biostatistics.</w:t>
+      </w:r>
+      <w:r>
+        <w:t xml:space="preserve"> </w:t>
+      </w:r>
+      <w:r>
+        <w:rPr>
+          <w:i/>
+        </w:rPr>
+        <w:t xml:space="preserve">biostatistics</w:t>
+      </w:r>
+      <w:r>
+        <w:t xml:space="preserve"> </w:t>
+      </w:r>
+      <w:r>
+        <w:t xml:space="preserve">10(3): 405–408. DOI:</w:t>
+      </w:r>
+      <w:r>
+        <w:t xml:space="preserve"> </w:t>
+      </w:r>
+      <w:hyperlink r:id="rId152">
+        <w:r>
+          <w:rPr>
+            <w:rStyle w:val="Hyperlink"/>
+          </w:rPr>
+          <w:t xml:space="preserve">10.1093/biostatistics/kxp014</w:t>
+        </w:r>
+      </w:hyperlink>
+      <w:r>
+        <w:t xml:space="preserve"> </w:t>
+      </w:r>
+      <w:r>
+        <w:t xml:space="preserve">[Accessed May 18, 2015].</w:t>
+      </w:r>
+    </w:p>
+    <w:bookmarkEnd w:id="153"/>
+    <w:bookmarkStart w:id="154" w:name="ref-popper1970"/>
+    <w:p>
+      <w:pPr>
+        <w:pStyle w:val="Bibliography"/>
+      </w:pPr>
+      <w:r>
+        <w:t xml:space="preserve">Popper, K. 1970. Normal science and its dangers. In: A. Musgrave &amp; others (eds)</w:t>
+      </w:r>
+      <w:r>
+        <w:t xml:space="preserve"> </w:t>
+      </w:r>
+      <w:r>
+        <w:rPr>
+          <w:i/>
+        </w:rPr>
+        <w:t xml:space="preserve">Criticism and the growth of knowledge: Volume 4: Proceedings of the international colloquium in the philosophy of science, london, 1965</w:t>
+      </w:r>
+      <w:r>
+        <w:t xml:space="preserve">, 51–58. Cambridge University Press</w:t>
+      </w:r>
+    </w:p>
     <w:bookmarkEnd w:id="154"/>
-    <w:bookmarkStart w:id="155" w:name="ref-Wilson_et_al_2017"/>
+    <w:bookmarkStart w:id="156" w:name="ref-Ram_2013"/>
     <w:p>
       <w:pPr>
         <w:pStyle w:val="Bibliography"/>
       </w:pPr>
       <w:r>
+        <w:t xml:space="preserve">Ram, K. 2013. Git can facilitate greater reproducibility and increased transparency in science.</w:t>
+      </w:r>
+      <w:r>
+        <w:t xml:space="preserve"> </w:t>
+      </w:r>
+      <w:r>
+        <w:rPr>
+          <w:i/>
+        </w:rPr>
+        <w:t xml:space="preserve">Source Code for Biology and Medicine</w:t>
+      </w:r>
+      <w:r>
+        <w:t xml:space="preserve"> </w:t>
+      </w:r>
+      <w:r>
+        <w:t xml:space="preserve">8(1): 7. DOI:</w:t>
+      </w:r>
+      <w:r>
+        <w:t xml:space="preserve"> </w:t>
+      </w:r>
+      <w:hyperlink r:id="rId155">
+        <w:r>
+          <w:rPr>
+            <w:rStyle w:val="Hyperlink"/>
+          </w:rPr>
+          <w:t xml:space="preserve">10.1186/1751-0473-8-7</w:t>
+        </w:r>
+      </w:hyperlink>
+      <w:r>
+        <w:t xml:space="preserve">.</w:t>
+      </w:r>
+    </w:p>
+    <w:bookmarkEnd w:id="156"/>
+    <w:bookmarkStart w:id="158" w:name="ref-Rendell_et_al_2011"/>
+    <w:p>
+      <w:pPr>
+        <w:pStyle w:val="Bibliography"/>
+      </w:pPr>
+      <w:r>
+        <w:t xml:space="preserve">Rendell, L. et al. 2011. Cognitive culture: Theoretical and empirical insights into social learning strategies.</w:t>
+      </w:r>
+      <w:r>
+        <w:t xml:space="preserve"> </w:t>
+      </w:r>
+      <w:r>
+        <w:rPr>
+          <w:i/>
+        </w:rPr>
+        <w:t xml:space="preserve">Trends in Cognitive Sciences</w:t>
+      </w:r>
+      <w:r>
+        <w:t xml:space="preserve"> </w:t>
+      </w:r>
+      <w:r>
+        <w:t xml:space="preserve">15(2): 68–76. DOI:</w:t>
+      </w:r>
+      <w:r>
+        <w:t xml:space="preserve"> </w:t>
+      </w:r>
+      <w:hyperlink r:id="rId157">
+        <w:r>
+          <w:rPr>
+            <w:rStyle w:val="Hyperlink"/>
+          </w:rPr>
+          <w:t xml:space="preserve">10.1016/j.tics.2010.12.002</w:t>
+        </w:r>
+      </w:hyperlink>
+      <w:r>
+        <w:t xml:space="preserve">.</w:t>
+      </w:r>
+    </w:p>
+    <w:bookmarkEnd w:id="158"/>
+    <w:bookmarkStart w:id="160" w:name="ref-Sandve2013"/>
+    <w:p>
+      <w:pPr>
+        <w:pStyle w:val="Bibliography"/>
+      </w:pPr>
+      <w:r>
+        <w:t xml:space="preserve">Sandve, G.K., Nekrutenko, A., Taylor, J., &amp; Hovig, E. 2013. Ten simple rules for reproducible computational research.</w:t>
+      </w:r>
+      <w:r>
+        <w:t xml:space="preserve"> </w:t>
+      </w:r>
+      <w:r>
+        <w:rPr>
+          <w:i/>
+        </w:rPr>
+        <w:t xml:space="preserve">PLoS Comput Biol</w:t>
+      </w:r>
+      <w:r>
+        <w:t xml:space="preserve"> </w:t>
+      </w:r>
+      <w:r>
+        <w:t xml:space="preserve">9(10): e1003285. DOI:</w:t>
+      </w:r>
+      <w:r>
+        <w:t xml:space="preserve"> </w:t>
+      </w:r>
+      <w:hyperlink r:id="rId159">
+        <w:r>
+          <w:rPr>
+            <w:rStyle w:val="Hyperlink"/>
+          </w:rPr>
+          <w:t xml:space="preserve">10.1371/journal.pcbi.1003285</w:t>
+        </w:r>
+      </w:hyperlink>
+      <w:r>
+        <w:t xml:space="preserve"> </w:t>
+      </w:r>
+      <w:r>
+        <w:t xml:space="preserve">[Accessed May 17, 2015].</w:t>
+      </w:r>
+    </w:p>
+    <w:bookmarkEnd w:id="160"/>
+    <w:bookmarkStart w:id="161" w:name="ref-Schiffer_2013"/>
+    <w:p>
+      <w:pPr>
+        <w:pStyle w:val="Bibliography"/>
+      </w:pPr>
+      <w:r>
+        <w:t xml:space="preserve">Schiffer, M.B. 2013.</w:t>
+      </w:r>
+      <w:r>
+        <w:t xml:space="preserve"> </w:t>
+      </w:r>
+      <w:r>
+        <w:rPr>
+          <w:i/>
+        </w:rPr>
+        <w:t xml:space="preserve">The archaeology of science: Studying the creation of useful knowledge</w:t>
+      </w:r>
+      <w:r>
+        <w:t xml:space="preserve">. Springer International Publishing.</w:t>
+      </w:r>
+    </w:p>
+    <w:bookmarkEnd w:id="161"/>
+    <w:bookmarkStart w:id="162" w:name="ref-simondon_mode_1958"/>
+    <w:p>
+      <w:pPr>
+        <w:pStyle w:val="Bibliography"/>
+      </w:pPr>
+      <w:r>
+        <w:t xml:space="preserve">Simondon, G. 2011. On the mode of existence of technical objects (trans: Mellamphy, n., mellamphy, d. And biswas mellamphy, n.).</w:t>
+      </w:r>
+      <w:r>
+        <w:t xml:space="preserve"> </w:t>
+      </w:r>
+      <w:r>
+        <w:rPr>
+          <w:i/>
+        </w:rPr>
+        <w:t xml:space="preserve">Deleuze Studies</w:t>
+      </w:r>
+      <w:r>
+        <w:t xml:space="preserve"> </w:t>
+      </w:r>
+      <w:r>
+        <w:t xml:space="preserve">5(3): 407–424.</w:t>
+      </w:r>
+    </w:p>
+    <w:bookmarkEnd w:id="162"/>
+    <w:bookmarkStart w:id="164" w:name="ref-Slater_et_al_2019"/>
+    <w:p>
+      <w:pPr>
+        <w:pStyle w:val="Bibliography"/>
+      </w:pPr>
+      <w:r>
+        <w:t xml:space="preserve">Slater, L.J. et al. 2019. Using R in hydrology: A review of recent developments and future directions.</w:t>
+      </w:r>
+      <w:r>
+        <w:t xml:space="preserve"> </w:t>
+      </w:r>
+      <w:r>
+        <w:rPr>
+          <w:i/>
+        </w:rPr>
+        <w:t xml:space="preserve">Hydrology and Earth System Sciences</w:t>
+      </w:r>
+      <w:r>
+        <w:t xml:space="preserve"> </w:t>
+      </w:r>
+      <w:r>
+        <w:t xml:space="preserve">23(7): 2939–2963. DOI:</w:t>
+      </w:r>
+      <w:r>
+        <w:t xml:space="preserve"> </w:t>
+      </w:r>
+      <w:hyperlink r:id="rId163">
+        <w:r>
+          <w:rPr>
+            <w:rStyle w:val="Hyperlink"/>
+          </w:rPr>
+          <w:t xml:space="preserve">https://doi.org/10.5194/hess-23-2939-2019</w:t>
+        </w:r>
+      </w:hyperlink>
+      <w:r>
+        <w:t xml:space="preserve">.</w:t>
+      </w:r>
+    </w:p>
+    <w:bookmarkEnd w:id="164"/>
+    <w:bookmarkStart w:id="166" w:name="ref-Snodgrass_2002"/>
+    <w:p>
+      <w:pPr>
+        <w:pStyle w:val="Bibliography"/>
+      </w:pPr>
+      <w:r>
+        <w:t xml:space="preserve">Snodgrass, A. 2002. A paradigm shift in classical archaeology?</w:t>
+      </w:r>
+      <w:r>
+        <w:t xml:space="preserve"> </w:t>
+      </w:r>
+      <w:r>
+        <w:rPr>
+          <w:i/>
+        </w:rPr>
+        <w:t xml:space="preserve">Cambridge Archaeological Journal</w:t>
+      </w:r>
+      <w:r>
+        <w:t xml:space="preserve"> </w:t>
+      </w:r>
+      <w:r>
+        <w:t xml:space="preserve">12(2): 179–194. DOI:</w:t>
+      </w:r>
+      <w:r>
+        <w:t xml:space="preserve"> </w:t>
+      </w:r>
+      <w:hyperlink r:id="rId165">
+        <w:r>
+          <w:rPr>
+            <w:rStyle w:val="Hyperlink"/>
+          </w:rPr>
+          <w:t xml:space="preserve">10.1017/S0959774302000094</w:t>
+        </w:r>
+      </w:hyperlink>
+      <w:r>
+        <w:t xml:space="preserve">.</w:t>
+      </w:r>
+    </w:p>
+    <w:bookmarkEnd w:id="166"/>
+    <w:bookmarkStart w:id="168" w:name="ref-Stark_2018"/>
+    <w:p>
+      <w:pPr>
+        <w:pStyle w:val="Bibliography"/>
+      </w:pPr>
+      <w:r>
+        <w:t xml:space="preserve">Stark, P.B. 2018. Before reproducibility must come preproducibility.</w:t>
+      </w:r>
+      <w:r>
+        <w:t xml:space="preserve"> </w:t>
+      </w:r>
+      <w:r>
+        <w:rPr>
+          <w:i/>
+        </w:rPr>
+        <w:t xml:space="preserve">Nature</w:t>
+      </w:r>
+      <w:r>
+        <w:t xml:space="preserve"> </w:t>
+      </w:r>
+      <w:r>
+        <w:t xml:space="preserve">557: 613. DOI:</w:t>
+      </w:r>
+      <w:r>
+        <w:t xml:space="preserve"> </w:t>
+      </w:r>
+      <w:hyperlink r:id="rId167">
+        <w:r>
+          <w:rPr>
+            <w:rStyle w:val="Hyperlink"/>
+          </w:rPr>
+          <w:t xml:space="preserve">10.1038/d41586-018-05256-0</w:t>
+        </w:r>
+      </w:hyperlink>
+      <w:r>
+        <w:t xml:space="preserve">.</w:t>
+      </w:r>
+    </w:p>
+    <w:bookmarkEnd w:id="168"/>
+    <w:bookmarkStart w:id="170" w:name="ref-Stodden_2013"/>
+    <w:p>
+      <w:pPr>
+        <w:pStyle w:val="Bibliography"/>
+      </w:pPr>
+      <w:r>
+        <w:t xml:space="preserve">Stodden, V., Guo, P., &amp; Ma, Z. 2013. Toward reproducible computational research: An empirical analysis of data and code policy adoption by journals.</w:t>
+      </w:r>
+      <w:r>
+        <w:t xml:space="preserve"> </w:t>
+      </w:r>
+      <w:r>
+        <w:rPr>
+          <w:i/>
+        </w:rPr>
+        <w:t xml:space="preserve">PLOS ONE</w:t>
+      </w:r>
+      <w:r>
+        <w:t xml:space="preserve"> </w:t>
+      </w:r>
+      <w:r>
+        <w:t xml:space="preserve">8(6): e67111. DOI:</w:t>
+      </w:r>
+      <w:r>
+        <w:t xml:space="preserve"> </w:t>
+      </w:r>
+      <w:hyperlink r:id="rId169">
+        <w:r>
+          <w:rPr>
+            <w:rStyle w:val="Hyperlink"/>
+          </w:rPr>
+          <w:t xml:space="preserve">10.1371/journal.pone.0067111</w:t>
+        </w:r>
+      </w:hyperlink>
+      <w:r>
+        <w:t xml:space="preserve"> </w:t>
+      </w:r>
+      <w:r>
+        <w:t xml:space="preserve">[Accessed September 10, 2018].</w:t>
+      </w:r>
+    </w:p>
+    <w:bookmarkEnd w:id="170"/>
+    <w:bookmarkStart w:id="172" w:name="ref-Strupler_2017"/>
+    <w:p>
+      <w:pPr>
+        <w:pStyle w:val="Bibliography"/>
+      </w:pPr>
+      <w:r>
+        <w:t xml:space="preserve">Strupler, N., &amp; Wilkinson, T.C. 2017. Reproducibility in the field: Transparency, version control and collaboration on the project panormos survey.</w:t>
+      </w:r>
+      <w:r>
+        <w:t xml:space="preserve"> </w:t>
+      </w:r>
+      <w:r>
+        <w:rPr>
+          <w:i/>
+        </w:rPr>
+        <w:t xml:space="preserve">Open Archaeology</w:t>
+      </w:r>
+      <w:r>
+        <w:t xml:space="preserve"> </w:t>
+      </w:r>
+      <w:r>
+        <w:t xml:space="preserve">3(1): 279–304. DOI:</w:t>
+      </w:r>
+      <w:r>
+        <w:t xml:space="preserve"> </w:t>
+      </w:r>
+      <w:hyperlink r:id="rId171">
+        <w:r>
+          <w:rPr>
+            <w:rStyle w:val="Hyperlink"/>
+          </w:rPr>
+          <w:t xml:space="preserve">10.1515/opar-2017-0019</w:t>
+        </w:r>
+      </w:hyperlink>
+      <w:r>
+        <w:t xml:space="preserve"> </w:t>
+      </w:r>
+      <w:r>
+        <w:t xml:space="preserve">[Accessed September 10, 2018].</w:t>
+      </w:r>
+    </w:p>
+    <w:bookmarkEnd w:id="172"/>
+    <w:bookmarkStart w:id="174" w:name="ref-Thieme_2018"/>
+    <w:p>
+      <w:pPr>
+        <w:pStyle w:val="Bibliography"/>
+      </w:pPr>
+      <w:r>
+        <w:t xml:space="preserve">Thieme, N. 2018. R generation.</w:t>
+      </w:r>
+      <w:r>
+        <w:t xml:space="preserve"> </w:t>
+      </w:r>
+      <w:r>
+        <w:rPr>
+          <w:i/>
+        </w:rPr>
+        <w:t xml:space="preserve">Significance</w:t>
+      </w:r>
+      <w:r>
+        <w:t xml:space="preserve"> </w:t>
+      </w:r>
+      <w:r>
+        <w:t xml:space="preserve">15(4): 14–19. DOI:</w:t>
+      </w:r>
+      <w:r>
+        <w:t xml:space="preserve"> </w:t>
+      </w:r>
+      <w:hyperlink r:id="rId173">
+        <w:r>
+          <w:rPr>
+            <w:rStyle w:val="Hyperlink"/>
+          </w:rPr>
+          <w:t xml:space="preserve">10.1111/j.1740-9713.2018.01169.x</w:t>
+        </w:r>
+      </w:hyperlink>
+      <w:r>
+        <w:t xml:space="preserve">.</w:t>
+      </w:r>
+    </w:p>
+    <w:bookmarkEnd w:id="174"/>
+    <w:bookmarkStart w:id="176" w:name="ref-Tippmann_2015"/>
+    <w:p>
+      <w:pPr>
+        <w:pStyle w:val="Bibliography"/>
+      </w:pPr>
+      <w:r>
+        <w:t xml:space="preserve">Tippmann, S. 2015. Programming tools: Adventures with R.</w:t>
+      </w:r>
+      <w:r>
+        <w:t xml:space="preserve"> </w:t>
+      </w:r>
+      <w:r>
+        <w:rPr>
+          <w:i/>
+        </w:rPr>
+        <w:t xml:space="preserve">Nature News</w:t>
+      </w:r>
+      <w:r>
+        <w:t xml:space="preserve"> </w:t>
+      </w:r>
+      <w:r>
+        <w:t xml:space="preserve">517(7532): 109. DOI:</w:t>
+      </w:r>
+      <w:r>
+        <w:t xml:space="preserve"> </w:t>
+      </w:r>
+      <w:hyperlink r:id="rId175">
+        <w:r>
+          <w:rPr>
+            <w:rStyle w:val="Hyperlink"/>
+          </w:rPr>
+          <w:t xml:space="preserve">10.1038/517109a</w:t>
+        </w:r>
+      </w:hyperlink>
+      <w:r>
+        <w:t xml:space="preserve">.</w:t>
+      </w:r>
+    </w:p>
+    <w:bookmarkEnd w:id="176"/>
+    <w:bookmarkStart w:id="178" w:name="ref-Touchon_McCoy_2016"/>
+    <w:p>
+      <w:pPr>
+        <w:pStyle w:val="Bibliography"/>
+      </w:pPr>
+      <w:r>
+        <w:t xml:space="preserve">Touchon, J.C., &amp; McCoy, M.W. 2016. The mismatch between current statistical practice and doctoral training in ecology.</w:t>
+      </w:r>
+      <w:r>
+        <w:t xml:space="preserve"> </w:t>
+      </w:r>
+      <w:r>
+        <w:rPr>
+          <w:i/>
+        </w:rPr>
+        <w:t xml:space="preserve">Ecosphere</w:t>
+      </w:r>
+      <w:r>
+        <w:t xml:space="preserve"> </w:t>
+      </w:r>
+      <w:r>
+        <w:t xml:space="preserve">7(8): e01394. DOI:</w:t>
+      </w:r>
+      <w:r>
+        <w:t xml:space="preserve"> </w:t>
+      </w:r>
+      <w:hyperlink r:id="rId177">
+        <w:r>
+          <w:rPr>
+            <w:rStyle w:val="Hyperlink"/>
+          </w:rPr>
+          <w:t xml:space="preserve">10.1002/ecs2.1394</w:t>
+        </w:r>
+      </w:hyperlink>
+      <w:r>
+        <w:t xml:space="preserve">.</w:t>
+      </w:r>
+    </w:p>
+    <w:bookmarkEnd w:id="178"/>
+    <w:bookmarkStart w:id="179" w:name="ref-toulmin1970does"/>
+    <w:p>
+      <w:pPr>
+        <w:pStyle w:val="Bibliography"/>
+      </w:pPr>
+      <w:r>
+        <w:t xml:space="preserve">Toulmin, S. 1970. Does the distinction between normal and revolutionary science hold water. In: A. Musgrave &amp; others (eds)</w:t>
+      </w:r>
+      <w:r>
+        <w:t xml:space="preserve"> </w:t>
+      </w:r>
+      <w:r>
+        <w:rPr>
+          <w:i/>
+        </w:rPr>
+        <w:t xml:space="preserve">Criticism and the growth of knowledge: Volume 4: Proceedings of the international colloquium in the philosophy of science, london, 1965</w:t>
+      </w:r>
+      <w:r>
+        <w:t xml:space="preserve">, 39–48. Cambridge University Press</w:t>
+      </w:r>
+    </w:p>
+    <w:bookmarkEnd w:id="179"/>
+    <w:bookmarkStart w:id="180" w:name="ref-Trigger_2006"/>
+    <w:p>
+      <w:pPr>
+        <w:pStyle w:val="Bibliography"/>
+      </w:pPr>
+      <w:r>
+        <w:t xml:space="preserve">Trigger, B.G. 2006.</w:t>
+      </w:r>
+      <w:r>
+        <w:t xml:space="preserve"> </w:t>
+      </w:r>
+      <w:r>
+        <w:rPr>
+          <w:i/>
+        </w:rPr>
+        <w:t xml:space="preserve">A history of archaeological thought</w:t>
+      </w:r>
+      <w:r>
+        <w:t xml:space="preserve"> </w:t>
+      </w:r>
+      <w:r>
+        <w:t xml:space="preserve">2nd ed. Cambridge University Press.</w:t>
+      </w:r>
+    </w:p>
+    <w:bookmarkEnd w:id="180"/>
+    <w:bookmarkStart w:id="182" w:name="ref-Vaisey_Lizardo_2016"/>
+    <w:p>
+      <w:pPr>
+        <w:pStyle w:val="Bibliography"/>
+      </w:pPr>
+      <w:r>
+        <w:t xml:space="preserve">Vaisey, S., &amp; Lizardo, O. 2016. Cultural fragmentation or acquired dispositions? A new approach to accounting for patterns of cultural change.</w:t>
+      </w:r>
+      <w:r>
+        <w:t xml:space="preserve"> </w:t>
+      </w:r>
+      <w:r>
+        <w:rPr>
+          <w:i/>
+        </w:rPr>
+        <w:t xml:space="preserve">Socius</w:t>
+      </w:r>
+      <w:r>
+        <w:t xml:space="preserve"> </w:t>
+      </w:r>
+      <w:r>
+        <w:t xml:space="preserve">2: 2378023116669726. DOI:</w:t>
+      </w:r>
+      <w:r>
+        <w:t xml:space="preserve"> </w:t>
+      </w:r>
+      <w:hyperlink r:id="rId181">
+        <w:r>
+          <w:rPr>
+            <w:rStyle w:val="Hyperlink"/>
+          </w:rPr>
+          <w:t xml:space="preserve">10.1177/2378023116669726</w:t>
+        </w:r>
+      </w:hyperlink>
+      <w:r>
+        <w:t xml:space="preserve">.</w:t>
+      </w:r>
+    </w:p>
+    <w:bookmarkEnd w:id="182"/>
+    <w:bookmarkStart w:id="184" w:name="ref-Vandewalle2012"/>
+    <w:p>
+      <w:pPr>
+        <w:pStyle w:val="Bibliography"/>
+      </w:pPr>
+      <w:r>
+        <w:t xml:space="preserve">Vandewalle, P. 2012. Code sharing is associated with research impact in image processing.</w:t>
+      </w:r>
+      <w:r>
+        <w:t xml:space="preserve"> </w:t>
+      </w:r>
+      <w:r>
+        <w:rPr>
+          <w:i/>
+        </w:rPr>
+        <w:t xml:space="preserve">Computing in Science and Engineering</w:t>
+      </w:r>
+      <w:r>
+        <w:t xml:space="preserve"> </w:t>
+      </w:r>
+      <w:r>
+        <w:t xml:space="preserve">14(4): 42–47. DOI:</w:t>
+      </w:r>
+      <w:r>
+        <w:t xml:space="preserve"> </w:t>
+      </w:r>
+      <w:hyperlink r:id="rId183">
+        <w:r>
+          <w:rPr>
+            <w:rStyle w:val="Hyperlink"/>
+          </w:rPr>
+          <w:t xml:space="preserve">10.1109/MCSE.2012.63</w:t>
+        </w:r>
+      </w:hyperlink>
+      <w:r>
+        <w:t xml:space="preserve">.</w:t>
+      </w:r>
+    </w:p>
+    <w:bookmarkEnd w:id="184"/>
+    <w:bookmarkStart w:id="186" w:name="ref-watkins1970against"/>
+    <w:p>
+      <w:pPr>
+        <w:pStyle w:val="Bibliography"/>
+      </w:pPr>
+      <w:r>
+        <w:t xml:space="preserve">Watkins, J.W.N. 1970. Against ‘normal science’. In: I. Lakatos &amp; A. Musgrave (eds)</w:t>
+      </w:r>
+      <w:r>
+        <w:t xml:space="preserve"> </w:t>
+      </w:r>
+      <w:r>
+        <w:rPr>
+          <w:i/>
+        </w:rPr>
+        <w:t xml:space="preserve">Criticism and the growth of knowledge: Proceedings of the international colloquium in the philosophy of science, london, 1965</w:t>
+      </w:r>
+      <w:r>
+        <w:t xml:space="preserve">, 25–38. Cambridge University Press DOI:</w:t>
+      </w:r>
+      <w:r>
+        <w:t xml:space="preserve"> </w:t>
+      </w:r>
+      <w:hyperlink r:id="rId185">
+        <w:r>
+          <w:rPr>
+            <w:rStyle w:val="Hyperlink"/>
+          </w:rPr>
+          <w:t xml:space="preserve">10.1017/CBO9781139171434.004</w:t>
+        </w:r>
+      </w:hyperlink>
+      <w:r>
+        <w:t xml:space="preserve">.</w:t>
+      </w:r>
+    </w:p>
+    <w:bookmarkEnd w:id="186"/>
+    <w:bookmarkStart w:id="187" w:name="ref-wickham2015r"/>
+    <w:p>
+      <w:pPr>
+        <w:pStyle w:val="Bibliography"/>
+      </w:pPr>
+      <w:r>
+        <w:t xml:space="preserve">Wickham, H. 2015.</w:t>
+      </w:r>
+      <w:r>
+        <w:t xml:space="preserve"> </w:t>
+      </w:r>
+      <w:r>
+        <w:rPr>
+          <w:i/>
+        </w:rPr>
+        <w:t xml:space="preserve">R packages: Organize, test, document, and share your code</w:t>
+      </w:r>
+      <w:r>
+        <w:t xml:space="preserve">. " O’Reilly Media, Inc.".</w:t>
+      </w:r>
+    </w:p>
+    <w:bookmarkEnd w:id="187"/>
+    <w:bookmarkStart w:id="189" w:name="ref-wilkins1996are"/>
+    <w:p>
+      <w:pPr>
+        <w:pStyle w:val="Bibliography"/>
+      </w:pPr>
+      <w:r>
+        <w:t xml:space="preserve">Wilkins, A.S. 1996. Are there ‘kuhnian’ revolutions in biology?</w:t>
+      </w:r>
+      <w:r>
+        <w:t xml:space="preserve"> </w:t>
+      </w:r>
+      <w:r>
+        <w:rPr>
+          <w:i/>
+        </w:rPr>
+        <w:t xml:space="preserve">BioEssays</w:t>
+      </w:r>
+      <w:r>
+        <w:t xml:space="preserve"> </w:t>
+      </w:r>
+      <w:r>
+        <w:t xml:space="preserve">18(9): 695–696. DOI:</w:t>
+      </w:r>
+      <w:r>
+        <w:t xml:space="preserve"> </w:t>
+      </w:r>
+      <w:hyperlink r:id="rId188">
+        <w:r>
+          <w:rPr>
+            <w:rStyle w:val="Hyperlink"/>
+          </w:rPr>
+          <w:t xml:space="preserve">10.1002/bies.950180902</w:t>
+        </w:r>
+      </w:hyperlink>
+      <w:r>
+        <w:t xml:space="preserve">.</w:t>
+      </w:r>
+    </w:p>
+    <w:bookmarkEnd w:id="189"/>
+    <w:bookmarkStart w:id="191" w:name="ref-Wilson_et_al_2017"/>
+    <w:p>
+      <w:pPr>
+        <w:pStyle w:val="Bibliography"/>
+      </w:pPr>
+      <w:r>
         <w:t xml:space="preserve">Wilson, G. et al. 2017. Good enough practices in scientific computing.</w:t>
       </w:r>
       <w:r>
@@ -6161,11 +6687,25 @@
         <w:t xml:space="preserve"> </w:t>
       </w:r>
       <w:r>
-        <w:t xml:space="preserve">13(6): e1005510.</w:t>
-      </w:r>
-    </w:p>
-    <w:bookmarkEnd w:id="155"/>
-    <w:bookmarkStart w:id="156" w:name="ref-xie2018r"/>
+        <w:t xml:space="preserve">13(6): e1005510. DOI:</w:t>
+      </w:r>
+      <w:r>
+        <w:t xml:space="preserve"> </w:t>
+      </w:r>
+      <w:hyperlink r:id="rId190">
+        <w:r>
+          <w:rPr>
+            <w:rStyle w:val="Hyperlink"/>
+          </w:rPr>
+          <w:t xml:space="preserve">10.1371/journal.pcbi.1005510</w:t>
+        </w:r>
+      </w:hyperlink>
+      <w:r>
+        <w:t xml:space="preserve">.</w:t>
+      </w:r>
+    </w:p>
+    <w:bookmarkEnd w:id="191"/>
+    <w:bookmarkStart w:id="192" w:name="ref-xie2018r"/>
     <w:p>
       <w:pPr>
         <w:pStyle w:val="Bibliography"/>
@@ -6186,34 +6726,34 @@
         <w:t xml:space="preserve">. CRC Press.</w:t>
       </w:r>
     </w:p>
-    <w:bookmarkEnd w:id="156"/>
-    <w:bookmarkEnd w:id="157"/>
+    <w:bookmarkEnd w:id="192"/>
+    <w:bookmarkEnd w:id="193"/>
     <w:p>
       <w:pPr>
         <w:pStyle w:val="Heading5"/>
       </w:pPr>
-      <w:bookmarkStart w:id="158" w:name="pagebreak-1"/>
+      <w:bookmarkStart w:id="194" w:name="pagebreak-1"/>
       <w:r>
         <w:t xml:space="preserve">pagebreak</w:t>
       </w:r>
-      <w:bookmarkEnd w:id="158"/>
+      <w:bookmarkEnd w:id="194"/>
     </w:p>
     <w:p>
       <w:pPr>
         <w:pStyle w:val="Heading3"/>
       </w:pPr>
-      <w:bookmarkStart w:id="159" w:name="colophon"/>
+      <w:bookmarkStart w:id="195" w:name="colophon"/>
       <w:r>
         <w:t xml:space="preserve">Colophon</w:t>
       </w:r>
-      <w:bookmarkEnd w:id="159"/>
+      <w:bookmarkEnd w:id="195"/>
     </w:p>
     <w:p>
       <w:pPr>
         <w:pStyle w:val="FirstParagraph"/>
       </w:pPr>
       <w:r>
-        <w:t xml:space="preserve">This report was generated on 2019-10-15 23:14:07 using the following computational environment and dependencies:</w:t>
+        <w:t xml:space="preserve">This report was generated on 2019-10-16 01:43:04 using the following computational environment and dependencies:</w:t>
       </w:r>
     </w:p>
     <w:p>
@@ -6314,7 +6854,7 @@
         <w:rPr>
           <w:rStyle w:val="VerbatimChar"/>
         </w:rPr>
-        <w:t xml:space="preserve">#&gt;  date     2019-10-15                  </w:t>
+        <w:t xml:space="preserve">#&gt;  date     2019-10-16                  </w:t>
       </w:r>
       <w:r>
         <w:br/>
@@ -7205,6 +7745,15 @@
         <w:rPr>
           <w:rStyle w:val="VerbatimChar"/>
         </w:rPr>
+        <w:t xml:space="preserve">#&gt;  viridisLite    0.3.0      2018-02-01 [1]</w:t>
+      </w:r>
+      <w:r>
+        <w:br/>
+      </w:r>
+      <w:r>
+        <w:rPr>
+          <w:rStyle w:val="VerbatimChar"/>
+        </w:rPr>
         <w:t xml:space="preserve">#&gt;  withr          2.1.2      2018-03-15 [1]</w:t>
       </w:r>
       <w:r>
@@ -8132,6 +8681,15 @@
         <w:rPr>
           <w:rStyle w:val="VerbatimChar"/>
         </w:rPr>
+        <w:t xml:space="preserve">#&gt;  CRAN (R 3.6.0)                     </w:t>
+      </w:r>
+      <w:r>
+        <w:br/>
+      </w:r>
+      <w:r>
+        <w:rPr>
+          <w:rStyle w:val="VerbatimChar"/>
+        </w:rPr>
         <w:t xml:space="preserve">#&gt;  Github (hadley/xml2@5bf8de1)       </w:t>
       </w:r>
       <w:r>
@@ -8205,7 +8763,7 @@
         <w:rPr>
           <w:rStyle w:val="VerbatimChar"/>
         </w:rPr>
-        <w:t xml:space="preserve">#&gt; Head:     [6318cec] 2019-10-16: Merge pull request #18 from SCSchmidt/master</w:t>
+        <w:t xml:space="preserve">#&gt; Head:     [df6e555] 2019-10-16: by -&gt; sep in data input &amp; cleaning, update ctv data</w:t>
       </w:r>
     </w:p>
     <w:sectPr>

</xml_diff>

<commit_message>
changes number of archaeology journals displayed in  fig 2 for better readibility
</commit_message>
<xml_diff>
--- a/analysis/paper/jcaa-paper.docx
+++ b/analysis/paper/jcaa-paper.docx
@@ -73,19 +73,19 @@
         <w:pStyle w:val="Date"/>
       </w:pPr>
       <w:r>
-        <w:t xml:space="preserve">16</w:t>
-      </w:r>
-      <w:r>
-        <w:t xml:space="preserve"> </w:t>
-      </w:r>
-      <w:r>
-        <w:t xml:space="preserve">October,</w:t>
-      </w:r>
-      <w:r>
-        <w:t xml:space="preserve"> </w:t>
-      </w:r>
-      <w:r>
-        <w:t xml:space="preserve">2019</w:t>
+        <w:t xml:space="preserve">14</w:t>
+      </w:r>
+      <w:r>
+        <w:t xml:space="preserve"> </w:t>
+      </w:r>
+      <w:r>
+        <w:t xml:space="preserve">Januar,</w:t>
+      </w:r>
+      <w:r>
+        <w:t xml:space="preserve"> </w:t>
+      </w:r>
+      <w:r>
+        <w:t xml:space="preserve">2020</w:t>
       </w:r>
     </w:p>
     <w:p>
@@ -1034,7 +1034,7 @@
       <w:pPr>
         <w:pStyle w:val="Heading1"/>
       </w:pPr>
-      <w:bookmarkStart w:id="21" w:name="Xf404aada8e29fec2193a7e84afefb027395eae0"/>
+      <w:bookmarkStart w:id="21" w:name="revolutions-in-science-idea-driven-or-tool-driven"/>
       <w:r>
         <w:t xml:space="preserve">2. Revolutions in Science: Idea-driven or Tool-driven?</w:t>
       </w:r>
@@ -1372,7 +1372,7 @@
         <w:t xml:space="preserve"> </w:t>
       </w:r>
       <w:r>
-        <w:t xml:space="preserve">(cf. Schiffer 2013)</w:t>
+        <w:t xml:space="preserve">(cf. Schiffer 2013)</w:t>
       </w:r>
       <w:r>
         <w:t xml:space="preserve">. Furthermore, Galison’s analysis of the image/logic contrast in the history of physics invites a similar analysis of the history of archaeology. Can we identify archaeological traditions focused on data collection and analysis using images and image-making devices</w:t>
@@ -1381,7 +1381,7 @@
         <w:t xml:space="preserve"> </w:t>
       </w:r>
       <w:r>
-        <w:t xml:space="preserve">(cf. Molyneaux 2013)</w:t>
+        <w:t xml:space="preserve">(cf. Molyneaux 2013)</w:t>
       </w:r>
       <w:r>
         <w:t xml:space="preserve">, in contrast to digital devices</w:t>
@@ -1421,7 +1421,7 @@
       <w:pPr>
         <w:pStyle w:val="Heading1"/>
       </w:pPr>
-      <w:bookmarkStart w:id="22" w:name="Xea5a7de2c2b432aaf1ab3a9ca5473b7ae6e5f80"/>
+      <w:bookmarkStart w:id="22" w:name="bibliometric-analysis-of-a-tool-driven-change"/>
       <w:r>
         <w:t xml:space="preserve">3. Bibliometric Analysis of a Tool-driven Change</w:t>
       </w:r>
@@ -1457,7 +1457,7 @@
       <w:pPr>
         <w:pStyle w:val="Heading2"/>
       </w:pPr>
-      <w:bookmarkStart w:id="23" w:name="X8b883c6114373f9e826ae369f1e85c498e9b361"/>
+      <w:bookmarkStart w:id="23" w:name="looking-back-on-a-tool-driven-change-in-ecology"/>
       <w:r>
         <w:t xml:space="preserve">3.1 Looking back on a tool-driven change in Ecology</w:t>
       </w:r>
@@ -1692,7 +1692,7 @@
       <w:pPr>
         <w:pStyle w:val="Heading2"/>
       </w:pPr>
-      <w:bookmarkStart w:id="25" w:name="X1d9039aecbbcb44c2dfa3a9268a6c9535658f66"/>
+      <w:bookmarkStart w:id="25" w:name="reproducibility-and-open-source-materials"/>
       <w:r>
         <w:t xml:space="preserve">4.1 Reproducibility and open source materials</w:t>
       </w:r>
@@ -1830,7 +1830,7 @@
               <a:graphicData uri="http://schemas.openxmlformats.org/drawingml/2006/picture">
                 <pic:pic>
                   <pic:nvPicPr>
-                    <pic:cNvPr descr="/Users/bmarwick/Desktop/caa2018-Tubingen/analysis/figures/eco_citing_R_over_time.png" id="0" name="Picture"/>
+                    <pic:cNvPr descr="E:/R/caa2018-Tubingen/analysis/figures/eco_citing_R_over_time.png" id="0" name="Picture"/>
                     <pic:cNvPicPr>
                       <a:picLocks noChangeArrowheads="1" noChangeAspect="1"/>
                     </pic:cNvPicPr>
@@ -1875,7 +1875,7 @@
       <w:pPr>
         <w:pStyle w:val="Heading2"/>
       </w:pPr>
-      <w:bookmarkStart w:id="29" w:name="X66ca06f8f625b1d113089ede6ad9e4ade73ec7a"/>
+      <w:bookmarkStart w:id="29" w:name="looking-forward-to-a-tool-driven-change-in-archaeology"/>
       <w:r>
         <w:t xml:space="preserve">5.1 Looking forward to a tool-driven change in Archaeology</w:t>
       </w:r>
@@ -1948,7 +1948,7 @@
               <a:graphicData uri="http://schemas.openxmlformats.org/drawingml/2006/picture">
                 <pic:pic>
                   <pic:nvPicPr>
-                    <pic:cNvPr descr="/Users/bmarwick/Desktop/caa2018-Tubingen/analysis/figures/all_archaeology_citing_R_over_time_and_subplot.png" id="0" name="Picture"/>
+                    <pic:cNvPr descr="E:/R/caa2018-Tubingen/analysis/figures/all_archaeology_citing_R_over_time_and_subplot.png" id="0" name="Picture"/>
                     <pic:cNvPicPr>
                       <a:picLocks noChangeArrowheads="1" noChangeAspect="1"/>
                     </pic:cNvPicPr>
@@ -2158,7 +2158,7 @@
       <w:pPr>
         <w:pStyle w:val="Heading2"/>
       </w:pPr>
-      <w:bookmarkStart w:id="31" w:name="X86c9e247d08114ca5e100e642a19e6edffe562a"/>
+      <w:bookmarkStart w:id="31" w:name="what-are-r-using-archaeologists-writing-about"/>
       <w:r>
         <w:t xml:space="preserve">5.2 What are R-using archaeologists writing about?</w:t>
       </w:r>
@@ -2169,7 +2169,10 @@
         <w:pStyle w:val="FirstParagraph"/>
       </w:pPr>
       <w:r>
-        <w:t xml:space="preserve">We computed a comparison of word frequencies in journal article titles in the Web of Science data to get a better understanding of what topics archaeologists are writing about when they cite R. First we separated the archaeology articles into two groups, those that cite R, and those that do not. Second, we filtered to keep only words that occur in titles in both groups, and removed very common and uninformative words (e.g. </w:t>
+        <w:t xml:space="preserve">We computed a comparison of word frequencies in journal article titles in the Web of Science data to get a better understanding of what topics archaeologists are writing about when they cite R. First we separated the archaeology articles into two groups, those that cite R, and those that do not. Second, we filtered to keep only words that occur in titles in both groups, and removed very common and uninformative words (e.g.</w:t>
+      </w:r>
+      <w:r>
+        <w:t xml:space="preserve"> </w:t>
       </w:r>
       <w:r>
         <w:t xml:space="preserve">‘</w:t>
@@ -2240,7 +2243,7 @@
               <a:graphicData uri="http://schemas.openxmlformats.org/drawingml/2006/picture">
                 <pic:pic>
                   <pic:nvPicPr>
-                    <pic:cNvPr descr="/Users/bmarwick/Desktop/caa2018-Tubingen/analysis/figures/archaeology_articles_word_freqs.png" id="0" name="Picture"/>
+                    <pic:cNvPr descr="E:/R/caa2018-Tubingen/analysis/figures/archaeology_articles_word_freqs.png" id="0" name="Picture"/>
                     <pic:cNvPicPr>
                       <a:picLocks noChangeArrowheads="1" noChangeAspect="1"/>
                     </pic:cNvPicPr>
@@ -2350,7 +2353,7 @@
       <w:pPr>
         <w:pStyle w:val="Heading2"/>
       </w:pPr>
-      <w:bookmarkStart w:id="33" w:name="X2fa8f0cafd174da20731e3c98623feba17cd3ea"/>
+      <w:bookmarkStart w:id="33" w:name="from-using-code-in-research-to-sharing-code-with-publications"/>
       <w:r>
         <w:t xml:space="preserve">5.3 From using code in research to sharing code with publications</w:t>
       </w:r>
@@ -2626,14 +2629,14 @@
       <w:r>
         <w:drawing>
           <wp:inline>
-            <wp:extent cx="5943600" cy="3343275"/>
+            <wp:extent cx="5943600" cy="3343274"/>
             <wp:effectExtent b="0" l="0" r="0" t="0"/>
             <wp:docPr descr="Figure 4: Articles in archaeology journals using R for reproducible research, and making code files openly available to accompany the published article (n = 85)" title="" id="1" name="Picture"/>
             <a:graphic>
               <a:graphicData uri="http://schemas.openxmlformats.org/drawingml/2006/picture">
                 <pic:pic>
                   <pic:nvPicPr>
-                    <pic:cNvPr descr="/Users/bmarwick/Desktop/caa2018-Tubingen/analysis/figures/archaeology_articles_r_reproducible.png" id="0" name="Picture"/>
+                    <pic:cNvPr descr="E:/R/caa2018-Tubingen/analysis/figures/archaeology_articles_r_reproducible.png" id="0" name="Picture"/>
                     <pic:cNvPicPr>
                       <a:picLocks noChangeArrowheads="1" noChangeAspect="1"/>
                     </pic:cNvPicPr>
@@ -2647,7 +2650,7 @@
                   <pic:spPr bwMode="auto">
                     <a:xfrm>
                       <a:off x="0" y="0"/>
-                      <a:ext cx="5943600" cy="3343275"/>
+                      <a:ext cx="5943600" cy="3343274"/>
                     </a:xfrm>
                     <a:prstGeom prst="rect">
                       <a:avLst/>
@@ -2790,14 +2793,14 @@
       <w:r>
         <w:drawing>
           <wp:inline>
-            <wp:extent cx="5943600" cy="3343275"/>
+            <wp:extent cx="5943600" cy="3343274"/>
             <wp:effectExtent b="0" l="0" r="0" t="0"/>
             <wp:docPr descr="Figure 5: Median citation rates per year for archaeology articles 2010-2017 that cite R (n = 216) and articles that do not cite R (n = 42,828). On average, articles citing R have higher numbers of citations (m = 10.1) than articles that do not (m = 6.5) t(158) = 3.38, p = 0.00092." title="" id="1" name="Picture"/>
             <a:graphic>
               <a:graphicData uri="http://schemas.openxmlformats.org/drawingml/2006/picture">
                 <pic:pic>
                   <pic:nvPicPr>
-                    <pic:cNvPr descr="/Users/bmarwick/Desktop/caa2018-Tubingen/analysis/figures/archy_journal_articles_citations_plot.png" id="0" name="Picture"/>
+                    <pic:cNvPr descr="E:/R/caa2018-Tubingen/analysis/figures/archy_journal_articles_citations_plot.png" id="0" name="Picture"/>
                     <pic:cNvPicPr>
                       <a:picLocks noChangeArrowheads="1" noChangeAspect="1"/>
                     </pic:cNvPicPr>
@@ -2811,7 +2814,7 @@
                   <pic:spPr bwMode="auto">
                     <a:xfrm>
                       <a:off x="0" y="0"/>
-                      <a:ext cx="5943600" cy="3343275"/>
+                      <a:ext cx="5943600" cy="3343274"/>
                     </a:xfrm>
                     <a:prstGeom prst="rect">
                       <a:avLst/>
@@ -3148,7 +3151,7 @@
         <w:t xml:space="preserve"> </w:t>
       </w:r>
       <w:r>
-        <w:t xml:space="preserve">(cf. Pearson 1998)</w:t>
+        <w:t xml:space="preserve">(cf. Pearson 1998)</w:t>
       </w:r>
       <w:r>
         <w:t xml:space="preserve">. Third, the code has to be successfully executed to generate a useful result, just as claims about the past have to be successfully engaged with archaeological evidence to count as plausible.</w:t>
@@ -3206,7 +3209,7 @@
         <w:t xml:space="preserve"> </w:t>
       </w:r>
       <w:r>
-        <w:t xml:space="preserve">(cf. Marwick &amp; Birch 2018)</w:t>
+        <w:t xml:space="preserve">(cf. Marwick &amp; Birch 2018)</w:t>
       </w:r>
       <w:r>
         <w:t xml:space="preserve">. It has also expanded the</w:t>
@@ -3266,7 +3269,7 @@
         <w:t xml:space="preserve"> </w:t>
       </w:r>
       <w:r>
-        <w:t xml:space="preserve">(cf. Huggett 2015)</w:t>
+        <w:t xml:space="preserve">(cf. Huggett 2015)</w:t>
       </w:r>
       <w:r>
         <w:t xml:space="preserve">.</w:t>
@@ -3283,7 +3286,7 @@
         <w:t xml:space="preserve"> </w:t>
       </w:r>
       <w:r>
-        <w:t xml:space="preserve">(cf. Boyd et al. 1988)</w:t>
+        <w:t xml:space="preserve">(cf. Boyd et al. 1988)</w:t>
       </w:r>
       <w:r>
         <w:t xml:space="preserve">. It also suggests that the professional benefits (i.e. the citation effects we describe above) are not yet widely known for code use to propagate due to content biases. Content biases result when some aspect of a variant’s content, such as positive citation effects, makes it more likely to be adopted. Finally there may not yet enough highly-visible, prestigous researchers using code for this behaviour due to propagate due to model-based biases</w:t>
@@ -3361,7 +3364,7 @@
         <w:t xml:space="preserve"> </w:t>
       </w:r>
       <w:r>
-        <w:t xml:space="preserve">(e.g. Wilson et al. 2017)</w:t>
+        <w:t xml:space="preserve">(e.g. Wilson et al. 2017)</w:t>
       </w:r>
       <w:r>
         <w:t xml:space="preserve">. We will focus here on the first five, as these are most relevant to most researchers:</w:t>
@@ -3397,7 +3400,7 @@
         <w:t xml:space="preserve">. This means that people know where to look for code, where to look for data, and where to look for dependencies and other information.</w:t>
       </w:r>
       <w:r>
-        <w:br/>
+        <w:br w:type="textWrapping"/>
       </w:r>
     </w:p>
     <w:p>
@@ -3421,7 +3424,7 @@
         <w:t xml:space="preserve">This function creates a copy of the MIT software license to the compendium. Other licenses are also possible, such as GPL, but the MIT license is preferred because it is widely used for research software because of its two important qualities. First, it tells the reader that the author is happy for their code to be reused by others, both in academic and commercial contexts. And second, it tells the reader that the author does not take responsibility for any problems that the reader might have when they use the code. This is important for setting the expectations about the relationship between the author and the reader, regarding the use of code.</w:t>
       </w:r>
       <w:r>
-        <w:br/>
+        <w:br w:type="textWrapping"/>
       </w:r>
     </w:p>
     <w:p>
@@ -3463,7 +3466,7 @@
         <w:t xml:space="preserve">. It is also makes collaboration smooth because many people can work on one set of files without losing track of the most recent version. Plus it serves as a remote back-up of our work in case of an emergency. The GitHub repository can be kept private if desired, until the work is published.</w:t>
       </w:r>
       <w:r>
-        <w:br/>
+        <w:br w:type="textWrapping"/>
       </w:r>
     </w:p>
     <w:p>
@@ -3724,7 +3727,7 @@
     <w:bookmarkStart w:id="45" w:name="ref-Abari2012"/>
     <w:p>
       <w:pPr>
-        <w:pStyle w:val="Bibliography"/>
+        <w:pStyle w:val="FirstParagraph"/>
       </w:pPr>
       <w:r>
         <w:t xml:space="preserve">Abari, K. 2012. Reproducible research in speech sciences.</w:t>
@@ -3749,7 +3752,7 @@
     <w:bookmarkStart w:id="47" w:name="ref-Akerlof_Michaillat_2018"/>
     <w:p>
       <w:pPr>
-        <w:pStyle w:val="Bibliography"/>
+        <w:pStyle w:val="BodyText"/>
       </w:pPr>
       <w:r>
         <w:t xml:space="preserve">Akerlof, G.A., &amp; Michaillat, P. 2018. Persistence of false paradigms in low-power sciences.</w:t>
@@ -3788,7 +3791,7 @@
     <w:bookmarkStart w:id="49" w:name="ref-andersen2013second"/>
     <w:p>
       <w:pPr>
-        <w:pStyle w:val="Bibliography"/>
+        <w:pStyle w:val="BodyText"/>
       </w:pPr>
       <w:r>
         <w:t xml:space="preserve">Andersen, H. 2013. The second essential tension: On tradition and innovation in interdisciplinary research.</w:t>
@@ -3827,7 +3830,7 @@
     <w:bookmarkStart w:id="51" w:name="ref-bailey2016facilitating"/>
     <w:p>
       <w:pPr>
-        <w:pStyle w:val="Bibliography"/>
+        <w:pStyle w:val="BodyText"/>
       </w:pPr>
       <w:r>
         <w:t xml:space="preserve">Bailey, D.H., Borwein, J.M., &amp; Stodden, V. 2016. Facilitating reproducibility in scientific computing: Principles and practice. In: H. Atmanspacher &amp; S. Maasen (eds)</w:t>
@@ -3863,7 +3866,7 @@
     <w:bookmarkStart w:id="53" w:name="ref-Baker_2017"/>
     <w:p>
       <w:pPr>
-        <w:pStyle w:val="Bibliography"/>
+        <w:pStyle w:val="BodyText"/>
       </w:pPr>
       <w:r>
         <w:t xml:space="preserve">Baker, M. 2017. Scientific computing: Code alert.</w:t>
@@ -3902,7 +3905,7 @@
     <w:bookmarkStart w:id="55" w:name="ref-Barnes2010"/>
     <w:p>
       <w:pPr>
-        <w:pStyle w:val="Bibliography"/>
+        <w:pStyle w:val="BodyText"/>
       </w:pPr>
       <w:r>
         <w:t xml:space="preserve">Barnes, N. 2010. Publish your computer code: It is good enough.</w:t>
@@ -3944,7 +3947,7 @@
     <w:bookmarkStart w:id="56" w:name="ref-Baumer2014"/>
     <w:p>
       <w:pPr>
-        <w:pStyle w:val="Bibliography"/>
+        <w:pStyle w:val="BodyText"/>
       </w:pPr>
       <w:r>
         <w:t xml:space="preserve">Baumer, B., Cetinkaya-Rundel, M., Bray, A., Loi, L., &amp; Horton, N.J. 2014. R markdown: Integrating a reproducible analysis tool into introductory statistics.</w:t>
@@ -3969,7 +3972,7 @@
     <w:bookmarkStart w:id="58" w:name="ref-bayliss2009rolling"/>
     <w:p>
       <w:pPr>
-        <w:pStyle w:val="Bibliography"/>
+        <w:pStyle w:val="BodyText"/>
       </w:pPr>
       <w:r>
         <w:t xml:space="preserve">Bayliss, A. 2009. Rolling out revolution: Using radiocarbon dating in archaeology.</w:t>
@@ -4008,7 +4011,7 @@
     <w:bookmarkStart w:id="59" w:name="ref-boyd1988culture"/>
     <w:p>
       <w:pPr>
-        <w:pStyle w:val="Bibliography"/>
+        <w:pStyle w:val="BodyText"/>
       </w:pPr>
       <w:r>
         <w:t xml:space="preserve">Boyd, R., &amp; Richerson, P.J. 1988.</w:t>
@@ -4030,7 +4033,7 @@
     <w:bookmarkStart w:id="61" w:name="ref-Bray2014"/>
     <w:p>
       <w:pPr>
-        <w:pStyle w:val="Bibliography"/>
+        <w:pStyle w:val="BodyText"/>
       </w:pPr>
       <w:r>
         <w:t xml:space="preserve">Bray, A., Çetinkaya-Rundel, M., &amp; Stangl, D. 2014. Taking a chance in the classroom: Five concrete reasons your students should be learning to analyze data in the reproducible paradigm.</w:t>
@@ -4072,7 +4075,7 @@
     <w:bookmarkStart w:id="63" w:name="ref-brinckman2019computing"/>
     <w:p>
       <w:pPr>
-        <w:pStyle w:val="Bibliography"/>
+        <w:pStyle w:val="BodyText"/>
       </w:pPr>
       <w:r>
         <w:t xml:space="preserve">Brinckman, A. et al. 2019. Computing environments for reproducibility: Capturing the ‘whole tale’.</w:t>
@@ -4111,7 +4114,7 @@
     <w:bookmarkStart w:id="64" w:name="ref-burnham2003model"/>
     <w:p>
       <w:pPr>
-        <w:pStyle w:val="Bibliography"/>
+        <w:pStyle w:val="BodyText"/>
       </w:pPr>
       <w:r>
         <w:t xml:space="preserve">Burnham, K.P., &amp; Anderson, D.R. 2003.</w:t>
@@ -4133,7 +4136,7 @@
     <w:bookmarkStart w:id="66" w:name="ref-Casadevalle00158_16"/>
     <w:p>
       <w:pPr>
-        <w:pStyle w:val="Bibliography"/>
+        <w:pStyle w:val="BodyText"/>
       </w:pPr>
       <w:r>
         <w:t xml:space="preserve">Casadevall, A., &amp; Fang, F.C. 2016. Revolutionary science.</w:t>
@@ -4172,7 +4175,7 @@
     <w:bookmarkStart w:id="67" w:name="ref-cassirer_form_1930"/>
     <w:p>
       <w:pPr>
-        <w:pStyle w:val="Bibliography"/>
+        <w:pStyle w:val="BodyText"/>
       </w:pPr>
       <w:r>
         <w:t xml:space="preserve">Cassirer, E. 2004. Form und technik. In:</w:t>
@@ -4194,7 +4197,7 @@
     <w:bookmarkStart w:id="69" w:name="ref-chase2012geospatial"/>
     <w:p>
       <w:pPr>
-        <w:pStyle w:val="Bibliography"/>
+        <w:pStyle w:val="BodyText"/>
       </w:pPr>
       <w:r>
         <w:t xml:space="preserve">Chase, A.F., Chase, D.Z., Fisher, C.T., Leisz, S.J., &amp; Weishampel, J.F. 2012. Geospatial revolution and remote sensing LiDAR in Mesoamerican archaeology.</w:t>
@@ -4233,7 +4236,7 @@
     <w:bookmarkStart w:id="71" w:name="ref-Clark_1993"/>
     <w:p>
       <w:pPr>
-        <w:pStyle w:val="Bibliography"/>
+        <w:pStyle w:val="BodyText"/>
       </w:pPr>
       <w:r>
         <w:t xml:space="preserve">Clark, G.A. 1993. Paradigms in science and archaeology.</w:t>
@@ -4272,7 +4275,7 @@
     <w:bookmarkStart w:id="73" w:name="ref-clarke1973archaeology"/>
     <w:p>
       <w:pPr>
-        <w:pStyle w:val="Bibliography"/>
+        <w:pStyle w:val="BodyText"/>
       </w:pPr>
       <w:r>
         <w:t xml:space="preserve">Clarke, D. 1973. Archaeology: The loss of innocence.</w:t>
@@ -4311,7 +4314,7 @@
     <w:bookmarkStart w:id="75" w:name="ref-Dafoe2014"/>
     <w:p>
       <w:pPr>
-        <w:pStyle w:val="Bibliography"/>
+        <w:pStyle w:val="BodyText"/>
       </w:pPr>
       <w:r>
         <w:t xml:space="preserve">Dafoe, A. 2014. Science deserves better: The imperative to share complete replication files.</w:t>
@@ -4353,7 +4356,7 @@
     <w:bookmarkStart w:id="76" w:name="ref-Dyson_2000"/>
     <w:p>
       <w:pPr>
-        <w:pStyle w:val="Bibliography"/>
+        <w:pStyle w:val="BodyText"/>
       </w:pPr>
       <w:r>
         <w:t xml:space="preserve">Dyson, F. 2000.</w:t>
@@ -4375,7 +4378,7 @@
     <w:bookmarkStart w:id="78" w:name="ref-dyson2012science"/>
     <w:p>
       <w:pPr>
-        <w:pStyle w:val="Bibliography"/>
+        <w:pStyle w:val="BodyText"/>
       </w:pPr>
       <w:r>
         <w:t xml:space="preserve">Dyson, F.J. 2012. Is science mostly driven by ideas or by tools?</w:t>
@@ -4414,7 +4417,7 @@
     <w:bookmarkStart w:id="80" w:name="ref-Editors_2017"/>
     <w:p>
       <w:pPr>
-        <w:pStyle w:val="Bibliography"/>
+        <w:pStyle w:val="BodyText"/>
       </w:pPr>
       <w:r>
         <w:t xml:space="preserve">Editors. 2017. Extending transparency to code.</w:t>
@@ -4453,7 +4456,7 @@
     <w:bookmarkStart w:id="81" w:name="ref-authorguidelines_JCAA"/>
     <w:p>
       <w:pPr>
-        <w:pStyle w:val="Bibliography"/>
+        <w:pStyle w:val="BodyText"/>
       </w:pPr>
       <w:r>
         <w:t xml:space="preserve">Editors, J. Authour guidelines journal of computer applications in archaeology.</w:t>
@@ -4463,7 +4466,7 @@
     <w:bookmarkStart w:id="83" w:name="ref-Eglen2009"/>
     <w:p>
       <w:pPr>
-        <w:pStyle w:val="Bibliography"/>
+        <w:pStyle w:val="BodyText"/>
       </w:pPr>
       <w:r>
         <w:t xml:space="preserve">Eglen, S.J. 2009. A quick guide to teaching R programming to computational biology students.</w:t>
@@ -4505,7 +4508,7 @@
     <w:bookmarkStart w:id="84" w:name="ref-Fiore_Gartland_2017"/>
     <w:p>
       <w:pPr>
-        <w:pStyle w:val="Bibliography"/>
+        <w:pStyle w:val="BodyText"/>
       </w:pPr>
       <w:r>
         <w:t xml:space="preserve">Fiore-Gartland, B. 2017. Hacked ethnographic fieldnotes.</w:t>
@@ -4515,7 +4518,7 @@
     <w:bookmarkStart w:id="86" w:name="ref-Fuller_2010"/>
     <w:p>
       <w:pPr>
-        <w:pStyle w:val="Bibliography"/>
+        <w:pStyle w:val="BodyText"/>
       </w:pPr>
       <w:r>
         <w:t xml:space="preserve">Fuller, D.Q. 2010. An emerging paradigm shift in the origins of agriculture.</w:t>
@@ -4554,7 +4557,7 @@
     <w:bookmarkStart w:id="87" w:name="ref-Galison_1997"/>
     <w:p>
       <w:pPr>
-        <w:pStyle w:val="Bibliography"/>
+        <w:pStyle w:val="BodyText"/>
       </w:pPr>
       <w:r>
         <w:t xml:space="preserve">Galison, P. 1997.</w:t>
@@ -4576,7 +4579,7 @@
     <w:bookmarkStart w:id="88" w:name="ref-gieryn1999cultural"/>
     <w:p>
       <w:pPr>
-        <w:pStyle w:val="Bibliography"/>
+        <w:pStyle w:val="BodyText"/>
       </w:pPr>
       <w:r>
         <w:t xml:space="preserve">Gieryn, T.F. 1999.</w:t>
@@ -4598,7 +4601,7 @@
     <w:bookmarkStart w:id="90" w:name="ref-harris2012interfacing"/>
     <w:p>
       <w:pPr>
-        <w:pStyle w:val="Bibliography"/>
+        <w:pStyle w:val="BodyText"/>
       </w:pPr>
       <w:r>
         <w:t xml:space="preserve">Harris, T.M. 2012. Interfacing archaeology and the world of citizen sensors: Exploring the impact of neogeography and volunteered geographic information on an authenticated archaeology.</w:t>
@@ -4637,7 +4640,7 @@
     <w:bookmarkStart w:id="92" w:name="ref-Härke_2002"/>
     <w:p>
       <w:pPr>
-        <w:pStyle w:val="Bibliography"/>
+        <w:pStyle w:val="BodyText"/>
       </w:pPr>
       <w:r>
         <w:t xml:space="preserve">Härke, H. 2002. Interdisciplinarity and the archaeological study of death.</w:t>
@@ -4676,7 +4679,7 @@
     <w:bookmarkStart w:id="94" w:name="ref-henrich2007dual"/>
     <w:p>
       <w:pPr>
-        <w:pStyle w:val="Bibliography"/>
+        <w:pStyle w:val="BodyText"/>
       </w:pPr>
       <w:r>
         <w:t xml:space="preserve">Henrich, J., &amp; McElreath, R. 2007. Dual-inheritance theory: The evolution of human cultural capacities and cultural evolution. In: L. Barrett &amp; R. Dunbar (eds)</w:t>
@@ -4712,7 +4715,7 @@
     <w:bookmarkStart w:id="96" w:name="ref-hoel_ontological_2013"/>
     <w:p>
       <w:pPr>
-        <w:pStyle w:val="Bibliography"/>
+        <w:pStyle w:val="BodyText"/>
       </w:pPr>
       <w:r>
         <w:t xml:space="preserve">Hoel, A.S., &amp; Tuin, I. van der. 2013. The ontological force of technicity: Reading cassirer and simondon diffractively.</w:t>
@@ -4754,7 +4757,7 @@
     <w:bookmarkStart w:id="98" w:name="ref-howey2016detecting"/>
     <w:p>
       <w:pPr>
-        <w:pStyle w:val="Bibliography"/>
+        <w:pStyle w:val="BodyText"/>
       </w:pPr>
       <w:r>
         <w:t xml:space="preserve">Howey, M.C., Sullivan, F.B., Tallant, J., Kopple, R.V., &amp; Palace, M.W. 2016. Detecting precontact anthropogenic microtopographic features in a forested landscape with lidar: A case study from the upper great lakes region, ad 1000-1600.</w:t>
@@ -4793,7 +4796,7 @@
     <w:bookmarkStart w:id="100" w:name="ref-Hugget_2015"/>
     <w:p>
       <w:pPr>
-        <w:pStyle w:val="Bibliography"/>
+        <w:pStyle w:val="BodyText"/>
       </w:pPr>
       <w:r>
         <w:t xml:space="preserve">Huggett, J. 2015. Digital haystacks: Open data and the transformation of archaeological knowledge. In: A. T. Wilson &amp; B. Edwards (eds)</w:t>
@@ -4832,7 +4835,7 @@
     <w:bookmarkStart w:id="102" w:name="ref-Huvila_2018"/>
     <w:p>
       <w:pPr>
-        <w:pStyle w:val="Bibliography"/>
+        <w:pStyle w:val="BodyText"/>
       </w:pPr>
       <w:r>
         <w:t xml:space="preserve">Huvila, I., &amp; Huggett, J. 2018. Archaeological practices, knowledge work and digitalisation.</w:t>
@@ -4874,7 +4877,7 @@
     <w:bookmarkStart w:id="104" w:name="ref-Ince2012"/>
     <w:p>
       <w:pPr>
-        <w:pStyle w:val="Bibliography"/>
+        <w:pStyle w:val="BodyText"/>
       </w:pPr>
       <w:r>
         <w:t xml:space="preserve">Ince, D.C., Hatton, L., &amp; Graham-Cumming, J. 2012. The case for open computer programs.</w:t>
@@ -4913,7 +4916,7 @@
     <w:bookmarkStart w:id="106" w:name="ref-Ioannidis_Stanley_Doucouliagos_2017"/>
     <w:p>
       <w:pPr>
-        <w:pStyle w:val="Bibliography"/>
+        <w:pStyle w:val="BodyText"/>
       </w:pPr>
       <w:r>
         <w:t xml:space="preserve">Ioannidis, J.P.A., Stanley, T.D., &amp; Doucouliagos, H. 2017. The power of bias in economics research.</w:t>
@@ -4952,7 +4955,7 @@
     <w:bookmarkStart w:id="107" w:name="ref-jones2013git"/>
     <w:p>
       <w:pPr>
-        <w:pStyle w:val="Bibliography"/>
+        <w:pStyle w:val="BodyText"/>
       </w:pPr>
       <w:r>
         <w:t xml:space="preserve">Jones, Z.M. 2013. Git/github, transparency, and legitimacy in quantitative research.</w:t>
@@ -4977,7 +4980,7 @@
     <w:bookmarkStart w:id="108" w:name="ref-keron_use_2015"/>
     <w:p>
       <w:pPr>
-        <w:pStyle w:val="Bibliography"/>
+        <w:pStyle w:val="BodyText"/>
       </w:pPr>
       <w:r>
         <w:t xml:space="preserve">Keron, J.R. 2015.</w:t>
@@ -5002,7 +5005,7 @@
     <w:bookmarkStart w:id="110" w:name="ref-Kidwell_et_al_2016"/>
     <w:p>
       <w:pPr>
-        <w:pStyle w:val="Bibliography"/>
+        <w:pStyle w:val="BodyText"/>
       </w:pPr>
       <w:r>
         <w:t xml:space="preserve">Kidwell, M.C. et al. 2016. Badges to acknowledge open practices: A simple, low-cost, effective method for increasing transparency.</w:t>
@@ -5041,7 +5044,7 @@
     <w:bookmarkStart w:id="112" w:name="ref-king1995replication"/>
     <w:p>
       <w:pPr>
-        <w:pStyle w:val="Bibliography"/>
+        <w:pStyle w:val="BodyText"/>
       </w:pPr>
       <w:r>
         <w:t xml:space="preserve">King, G. 1995. Replication, replication.</w:t>
@@ -5080,7 +5083,7 @@
     <w:bookmarkStart w:id="114" w:name="ref-Koerner_2018"/>
     <w:p>
       <w:pPr>
-        <w:pStyle w:val="Bibliography"/>
+        <w:pStyle w:val="BodyText"/>
       </w:pPr>
       <w:r>
         <w:t xml:space="preserve">Koerner, S. 2018. Scientific revolutions. In:</w:t>
@@ -5116,7 +5119,7 @@
     <w:bookmarkStart w:id="115" w:name="ref-Kuhn_1962"/>
     <w:p>
       <w:pPr>
-        <w:pStyle w:val="Bibliography"/>
+        <w:pStyle w:val="BodyText"/>
       </w:pPr>
       <w:r>
         <w:t xml:space="preserve">Kuhn, T. 1962.</w:t>
@@ -5135,10 +5138,10 @@
       </w:r>
     </w:p>
     <w:bookmarkEnd w:id="115"/>
-    <w:bookmarkStart w:id="117" w:name="X5005fe15e4e95596388b437fcb0c10a50ad7831"/>
-    <w:p>
-      <w:pPr>
-        <w:pStyle w:val="Bibliography"/>
+    <w:bookmarkStart w:id="117" w:name="ref-Kurtz_Eichhorn_Accomazzi_Grant_Demleitner_Henneken_Murray_2005"/>
+    <w:p>
+      <w:pPr>
+        <w:pStyle w:val="BodyText"/>
       </w:pPr>
       <w:r>
         <w:t xml:space="preserve">Kurtz, M.J. et al. 2005. The effect of use and access on citations.</w:t>
@@ -5177,7 +5180,7 @@
     <w:bookmarkStart w:id="119" w:name="ref-LeVeque2012"/>
     <w:p>
       <w:pPr>
-        <w:pStyle w:val="Bibliography"/>
+        <w:pStyle w:val="BodyText"/>
       </w:pPr>
       <w:r>
         <w:t xml:space="preserve">LeVeque, R.J., Mitchell, I.M., &amp; Stodden, V. 2012. Reproducible research for scientific computing: Tools and strategies for changing the culture.</w:t>
@@ -5219,7 +5222,7 @@
     <w:bookmarkStart w:id="121" w:name="ref-Lodwick_2019"/>
     <w:p>
       <w:pPr>
-        <w:pStyle w:val="Bibliography"/>
+        <w:pStyle w:val="BodyText"/>
       </w:pPr>
       <w:r>
         <w:t xml:space="preserve">Lodwick, L. 2019. Sowing the seeds of future research: Data sharing, citation and reuse in archaeobotany.</w:t>
@@ -5258,7 +5261,7 @@
     <w:bookmarkStart w:id="123" w:name="ref-markowetz2015five"/>
     <w:p>
       <w:pPr>
-        <w:pStyle w:val="Bibliography"/>
+        <w:pStyle w:val="BodyText"/>
       </w:pPr>
       <w:r>
         <w:t xml:space="preserve">Markowetz, F. 2015. Five selfish reasons to work reproducibly.</w:t>
@@ -5294,10 +5297,49 @@
       </w:r>
     </w:p>
     <w:bookmarkEnd w:id="123"/>
-    <w:bookmarkStart w:id="125" w:name="ref-marwick_2019"/>
-    <w:p>
-      <w:pPr>
-        <w:pStyle w:val="Bibliography"/>
+    <w:bookmarkStart w:id="125" w:name="ref-Marwick2017"/>
+    <w:p>
+      <w:pPr>
+        <w:pStyle w:val="BodyText"/>
+      </w:pPr>
+      <w:r>
+        <w:t xml:space="preserve">Marwick, B. 2017. Computational reproducibility in archaeological research: Basic principles and a case study of their implementation.</w:t>
+      </w:r>
+      <w:r>
+        <w:t xml:space="preserve"> </w:t>
+      </w:r>
+      <w:r>
+        <w:rPr>
+          <w:i/>
+        </w:rPr>
+        <w:t xml:space="preserve">Journal of Archaeological Method and Theory</w:t>
+      </w:r>
+      <w:r>
+        <w:t xml:space="preserve"> </w:t>
+      </w:r>
+      <w:r>
+        <w:t xml:space="preserve">24(2): 424–450. DOI:</w:t>
+      </w:r>
+      <w:r>
+        <w:t xml:space="preserve"> </w:t>
+      </w:r>
+      <w:hyperlink r:id="rId124">
+        <w:r>
+          <w:rPr>
+            <w:rStyle w:val="Hyperlink"/>
+          </w:rPr>
+          <w:t xml:space="preserve">10.1007/s10816-015-9272-9</w:t>
+        </w:r>
+      </w:hyperlink>
+      <w:r>
+        <w:t xml:space="preserve">.</w:t>
+      </w:r>
+    </w:p>
+    <w:bookmarkEnd w:id="125"/>
+    <w:bookmarkStart w:id="127" w:name="ref-marwick_2019"/>
+    <w:p>
+      <w:pPr>
+        <w:pStyle w:val="BodyText"/>
       </w:pPr>
       <w:r>
         <w:t xml:space="preserve">Marwick, B. 2019. Galisonian logic devices and data availability: Revitalising upper palaeolithic cultural taxonomies.</w:t>
@@ -5320,7 +5362,7 @@
       <w:r>
         <w:t xml:space="preserve"> </w:t>
       </w:r>
-      <w:hyperlink r:id="rId124">
+      <w:hyperlink r:id="rId126">
         <w:r>
           <w:rPr>
             <w:rStyle w:val="Hyperlink"/>
@@ -5332,50 +5374,11 @@
         <w:t xml:space="preserve">.</w:t>
       </w:r>
     </w:p>
-    <w:bookmarkEnd w:id="125"/>
-    <w:bookmarkStart w:id="127" w:name="ref-Marwick2017"/>
-    <w:p>
-      <w:pPr>
-        <w:pStyle w:val="Bibliography"/>
-      </w:pPr>
-      <w:r>
-        <w:t xml:space="preserve">Marwick, B. 2017. Computational reproducibility in archaeological research: Basic principles and a case study of their implementation.</w:t>
-      </w:r>
-      <w:r>
-        <w:t xml:space="preserve"> </w:t>
-      </w:r>
-      <w:r>
-        <w:rPr>
-          <w:i/>
-        </w:rPr>
-        <w:t xml:space="preserve">Journal of Archaeological Method and Theory</w:t>
-      </w:r>
-      <w:r>
-        <w:t xml:space="preserve"> </w:t>
-      </w:r>
-      <w:r>
-        <w:t xml:space="preserve">24(2): 424–450. DOI:</w:t>
-      </w:r>
-      <w:r>
-        <w:t xml:space="preserve"> </w:t>
-      </w:r>
-      <w:hyperlink r:id="rId126">
-        <w:r>
-          <w:rPr>
-            <w:rStyle w:val="Hyperlink"/>
-          </w:rPr>
-          <w:t xml:space="preserve">10.1007/s10816-015-9272-9</w:t>
-        </w:r>
-      </w:hyperlink>
-      <w:r>
-        <w:t xml:space="preserve">.</w:t>
-      </w:r>
-    </w:p>
     <w:bookmarkEnd w:id="127"/>
     <w:bookmarkStart w:id="129" w:name="ref-marwick_standard_2018"/>
     <w:p>
       <w:pPr>
-        <w:pStyle w:val="Bibliography"/>
+        <w:pStyle w:val="BodyText"/>
       </w:pPr>
       <w:r>
         <w:t xml:space="preserve">Marwick, B., &amp; Birch, S.E.P. 2018. A Standard for the Scholarly Citation of Archaeological Data as an Incentive to Data Sharing.</w:t>
@@ -5414,7 +5417,7 @@
     <w:bookmarkStart w:id="131" w:name="ref-marwick2018packaging"/>
     <w:p>
       <w:pPr>
-        <w:pStyle w:val="Bibliography"/>
+        <w:pStyle w:val="BodyText"/>
       </w:pPr>
       <w:r>
         <w:t xml:space="preserve">Marwick, B., Boettiger, C., &amp; Mullen, L. 2018. Packaging data analytical work reproducibly using R (and friends).</w:t>
@@ -5453,7 +5456,7 @@
     <w:bookmarkStart w:id="132" w:name="ref-masterman1970does"/>
     <w:p>
       <w:pPr>
-        <w:pStyle w:val="Bibliography"/>
+        <w:pStyle w:val="BodyText"/>
       </w:pPr>
       <w:r>
         <w:t xml:space="preserve">Masterman, M. 1970. The nature of a paradigm. In: A. Musgrave &amp; others (eds)</w:t>
@@ -5475,7 +5478,7 @@
     <w:bookmarkStart w:id="134" w:name="ref-McAnany_Rowe_2015"/>
     <w:p>
       <w:pPr>
-        <w:pStyle w:val="Bibliography"/>
+        <w:pStyle w:val="BodyText"/>
       </w:pPr>
       <w:r>
         <w:t xml:space="preserve">McAnany, P.A., &amp; Rowe, S.M. 2015. Re-visiting the field: Collaborative archaeology as paradigm shift.</w:t>
@@ -5514,7 +5517,7 @@
     <w:bookmarkStart w:id="136" w:name="ref-Meltzer_1979"/>
     <w:p>
       <w:pPr>
-        <w:pStyle w:val="Bibliography"/>
+        <w:pStyle w:val="BodyText"/>
       </w:pPr>
       <w:r>
         <w:t xml:space="preserve">Meltzer, D.J. 1979. Paradigms and the nature of change in american archaeology.</w:t>
@@ -5553,7 +5556,7 @@
     <w:bookmarkStart w:id="138" w:name="ref-Miguel2014"/>
     <w:p>
       <w:pPr>
-        <w:pStyle w:val="Bibliography"/>
+        <w:pStyle w:val="BodyText"/>
       </w:pPr>
       <w:r>
         <w:t xml:space="preserve">Miguel, E. et al. 2014. Promoting transparency in social science research.</w:t>
@@ -5595,7 +5598,7 @@
     <w:bookmarkStart w:id="139" w:name="ref-Mitchell2012"/>
     <w:p>
       <w:pPr>
-        <w:pStyle w:val="Bibliography"/>
+        <w:pStyle w:val="BodyText"/>
       </w:pPr>
       <w:r>
         <w:t xml:space="preserve">Mitchell, I.M., LeVeque, R.J., &amp; Stodden, V. 2012. Reproducible research for scientific computing: Tools and strategies for changing the culture.</w:t>
@@ -5634,7 +5637,7 @@
     <w:bookmarkStart w:id="140" w:name="ref-molyneaux2013cultural"/>
     <w:p>
       <w:pPr>
-        <w:pStyle w:val="Bibliography"/>
+        <w:pStyle w:val="BodyText"/>
       </w:pPr>
       <w:r>
         <w:t xml:space="preserve">Molyneaux, B.L. 2013.</w:t>
@@ -5656,7 +5659,7 @@
     <w:bookmarkStart w:id="141" w:name="ref-Montelius_1899"/>
     <w:p>
       <w:pPr>
-        <w:pStyle w:val="Bibliography"/>
+        <w:pStyle w:val="BodyText"/>
       </w:pPr>
       <w:r>
         <w:t xml:space="preserve">Montelius, O. 1899. Typologien eller utvecklingsläran tillämpad på det menskliga arbetet.</w:t>
@@ -5681,7 +5684,7 @@
     <w:bookmarkStart w:id="143" w:name="ref-noble2009quick"/>
     <w:p>
       <w:pPr>
-        <w:pStyle w:val="Bibliography"/>
+        <w:pStyle w:val="BodyText"/>
       </w:pPr>
       <w:r>
         <w:t xml:space="preserve">Noble, W.S. 2009. A quick guide to organizing computational biology projects.</w:t>
@@ -5720,7 +5723,7 @@
     <w:bookmarkStart w:id="145" w:name="ref-Nosek_et_al_2015"/>
     <w:p>
       <w:pPr>
-        <w:pStyle w:val="Bibliography"/>
+        <w:pStyle w:val="BodyText"/>
       </w:pPr>
       <w:r>
         <w:t xml:space="preserve">Nosek, B.A. et al. 2015. Promoting an open research culture: Author guidelines for journals could help to promote transparency, openness, and reproducibility.</w:t>
@@ -5759,7 +5762,7 @@
     <w:bookmarkStart w:id="146" w:name="ref-nosek2015promoting"/>
     <w:p>
       <w:pPr>
-        <w:pStyle w:val="Bibliography"/>
+        <w:pStyle w:val="BodyText"/>
       </w:pPr>
       <w:r>
         <w:t xml:space="preserve">Nosek, B. et al. 2015. Promoting an open research culture: Author guidelines for journals could help to promote transparency, openness, and reproducibility.</w:t>
@@ -5798,7 +5801,7 @@
     <w:bookmarkStart w:id="147" w:name="ref-Chrysanthi_2012"/>
     <w:p>
       <w:pPr>
-        <w:pStyle w:val="Bibliography"/>
+        <w:pStyle w:val="BodyText"/>
       </w:pPr>
       <w:r>
         <w:t xml:space="preserve">Papadopoulos, C., Chrysanthi, A., &amp; Murietta-Flores, P. 2012. Archaeological computing: Towards prosthesis or amputation? In: A. Chrysanthi, P. Murietta-Flores, &amp; C. Papadopoulos (eds)</w:t>
@@ -5820,7 +5823,7 @@
     <w:bookmarkStart w:id="149" w:name="ref-pearson1998beginning"/>
     <w:p>
       <w:pPr>
-        <w:pStyle w:val="Bibliography"/>
+        <w:pStyle w:val="BodyText"/>
       </w:pPr>
       <w:r>
         <w:t xml:space="preserve">Pearson, M.P. 1998. The beginning of wisdom.</w:t>
@@ -5856,10 +5859,52 @@
       </w:r>
     </w:p>
     <w:bookmarkEnd w:id="149"/>
-    <w:bookmarkStart w:id="151" w:name="ref-peng2011reproducible"/>
-    <w:p>
-      <w:pPr>
-        <w:pStyle w:val="Bibliography"/>
+    <w:bookmarkStart w:id="151" w:name="ref-Peng2009"/>
+    <w:p>
+      <w:pPr>
+        <w:pStyle w:val="BodyText"/>
+      </w:pPr>
+      <w:r>
+        <w:t xml:space="preserve">Peng, R.D. 2009. Reproducible research and biostatistics.</w:t>
+      </w:r>
+      <w:r>
+        <w:t xml:space="preserve"> </w:t>
+      </w:r>
+      <w:r>
+        <w:rPr>
+          <w:i/>
+        </w:rPr>
+        <w:t xml:space="preserve">biostatistics</w:t>
+      </w:r>
+      <w:r>
+        <w:t xml:space="preserve"> </w:t>
+      </w:r>
+      <w:r>
+        <w:t xml:space="preserve">10(3): 405–408. DOI:</w:t>
+      </w:r>
+      <w:r>
+        <w:t xml:space="preserve"> </w:t>
+      </w:r>
+      <w:hyperlink r:id="rId150">
+        <w:r>
+          <w:rPr>
+            <w:rStyle w:val="Hyperlink"/>
+          </w:rPr>
+          <w:t xml:space="preserve">10.1093/biostatistics/kxp014</w:t>
+        </w:r>
+      </w:hyperlink>
+      <w:r>
+        <w:t xml:space="preserve"> </w:t>
+      </w:r>
+      <w:r>
+        <w:t xml:space="preserve">[Accessed May 18, 2015].</w:t>
+      </w:r>
+    </w:p>
+    <w:bookmarkEnd w:id="151"/>
+    <w:bookmarkStart w:id="153" w:name="ref-peng2011reproducible"/>
+    <w:p>
+      <w:pPr>
+        <w:pStyle w:val="BodyText"/>
       </w:pPr>
       <w:r>
         <w:t xml:space="preserve">Peng, R.D. 2011. Reproducible research in computational science.</w:t>
@@ -5882,7 +5927,7 @@
       <w:r>
         <w:t xml:space="preserve"> </w:t>
       </w:r>
-      <w:hyperlink r:id="rId150">
+      <w:hyperlink r:id="rId152">
         <w:r>
           <w:rPr>
             <w:rStyle w:val="Hyperlink"/>
@@ -5894,53 +5939,11 @@
         <w:t xml:space="preserve">.</w:t>
       </w:r>
     </w:p>
-    <w:bookmarkEnd w:id="151"/>
-    <w:bookmarkStart w:id="153" w:name="ref-Peng2009"/>
-    <w:p>
-      <w:pPr>
-        <w:pStyle w:val="Bibliography"/>
-      </w:pPr>
-      <w:r>
-        <w:t xml:space="preserve">Peng, R.D. 2009. Reproducible research and biostatistics.</w:t>
-      </w:r>
-      <w:r>
-        <w:t xml:space="preserve"> </w:t>
-      </w:r>
-      <w:r>
-        <w:rPr>
-          <w:i/>
-        </w:rPr>
-        <w:t xml:space="preserve">biostatistics</w:t>
-      </w:r>
-      <w:r>
-        <w:t xml:space="preserve"> </w:t>
-      </w:r>
-      <w:r>
-        <w:t xml:space="preserve">10(3): 405–408. DOI:</w:t>
-      </w:r>
-      <w:r>
-        <w:t xml:space="preserve"> </w:t>
-      </w:r>
-      <w:hyperlink r:id="rId152">
-        <w:r>
-          <w:rPr>
-            <w:rStyle w:val="Hyperlink"/>
-          </w:rPr>
-          <w:t xml:space="preserve">10.1093/biostatistics/kxp014</w:t>
-        </w:r>
-      </w:hyperlink>
-      <w:r>
-        <w:t xml:space="preserve"> </w:t>
-      </w:r>
-      <w:r>
-        <w:t xml:space="preserve">[Accessed May 18, 2015].</w:t>
-      </w:r>
-    </w:p>
     <w:bookmarkEnd w:id="153"/>
     <w:bookmarkStart w:id="154" w:name="ref-popper1970"/>
     <w:p>
       <w:pPr>
-        <w:pStyle w:val="Bibliography"/>
+        <w:pStyle w:val="BodyText"/>
       </w:pPr>
       <w:r>
         <w:t xml:space="preserve">Popper, K. 1970. Normal science and its dangers. In: A. Musgrave &amp; others (eds)</w:t>
@@ -5962,7 +5965,7 @@
     <w:bookmarkStart w:id="156" w:name="ref-Ram_2013"/>
     <w:p>
       <w:pPr>
-        <w:pStyle w:val="Bibliography"/>
+        <w:pStyle w:val="BodyText"/>
       </w:pPr>
       <w:r>
         <w:t xml:space="preserve">Ram, K. 2013. Git can facilitate greater reproducibility and increased transparency in science.</w:t>
@@ -6001,7 +6004,7 @@
     <w:bookmarkStart w:id="158" w:name="ref-Rendell_et_al_2011"/>
     <w:p>
       <w:pPr>
-        <w:pStyle w:val="Bibliography"/>
+        <w:pStyle w:val="BodyText"/>
       </w:pPr>
       <w:r>
         <w:t xml:space="preserve">Rendell, L. et al. 2011. Cognitive culture: Theoretical and empirical insights into social learning strategies.</w:t>
@@ -6040,7 +6043,7 @@
     <w:bookmarkStart w:id="160" w:name="ref-Sandve2013"/>
     <w:p>
       <w:pPr>
-        <w:pStyle w:val="Bibliography"/>
+        <w:pStyle w:val="BodyText"/>
       </w:pPr>
       <w:r>
         <w:t xml:space="preserve">Sandve, G.K., Nekrutenko, A., Taylor, J., &amp; Hovig, E. 2013. Ten simple rules for reproducible computational research.</w:t>
@@ -6082,7 +6085,7 @@
     <w:bookmarkStart w:id="161" w:name="ref-Schiffer_2013"/>
     <w:p>
       <w:pPr>
-        <w:pStyle w:val="Bibliography"/>
+        <w:pStyle w:val="BodyText"/>
       </w:pPr>
       <w:r>
         <w:t xml:space="preserve">Schiffer, M.B. 2013.</w:t>
@@ -6104,7 +6107,7 @@
     <w:bookmarkStart w:id="162" w:name="ref-simondon_mode_1958"/>
     <w:p>
       <w:pPr>
-        <w:pStyle w:val="Bibliography"/>
+        <w:pStyle w:val="BodyText"/>
       </w:pPr>
       <w:r>
         <w:t xml:space="preserve">Simondon, G. 2011. On the mode of existence of technical objects (trans: Mellamphy, n., mellamphy, d. And biswas mellamphy, n.).</w:t>
@@ -6129,7 +6132,7 @@
     <w:bookmarkStart w:id="164" w:name="ref-Slater_et_al_2019"/>
     <w:p>
       <w:pPr>
-        <w:pStyle w:val="Bibliography"/>
+        <w:pStyle w:val="BodyText"/>
       </w:pPr>
       <w:r>
         <w:t xml:space="preserve">Slater, L.J. et al. 2019. Using R in hydrology: A review of recent developments and future directions.</w:t>
@@ -6168,7 +6171,7 @@
     <w:bookmarkStart w:id="166" w:name="ref-Snodgrass_2002"/>
     <w:p>
       <w:pPr>
-        <w:pStyle w:val="Bibliography"/>
+        <w:pStyle w:val="BodyText"/>
       </w:pPr>
       <w:r>
         <w:t xml:space="preserve">Snodgrass, A. 2002. A paradigm shift in classical archaeology?</w:t>
@@ -6207,7 +6210,7 @@
     <w:bookmarkStart w:id="168" w:name="ref-Stark_2018"/>
     <w:p>
       <w:pPr>
-        <w:pStyle w:val="Bibliography"/>
+        <w:pStyle w:val="BodyText"/>
       </w:pPr>
       <w:r>
         <w:t xml:space="preserve">Stark, P.B. 2018. Before reproducibility must come preproducibility.</w:t>
@@ -6246,7 +6249,7 @@
     <w:bookmarkStart w:id="170" w:name="ref-Stodden_2013"/>
     <w:p>
       <w:pPr>
-        <w:pStyle w:val="Bibliography"/>
+        <w:pStyle w:val="BodyText"/>
       </w:pPr>
       <w:r>
         <w:t xml:space="preserve">Stodden, V., Guo, P., &amp; Ma, Z. 2013. Toward reproducible computational research: An empirical analysis of data and code policy adoption by journals.</w:t>
@@ -6288,7 +6291,7 @@
     <w:bookmarkStart w:id="172" w:name="ref-Strupler_2017"/>
     <w:p>
       <w:pPr>
-        <w:pStyle w:val="Bibliography"/>
+        <w:pStyle w:val="BodyText"/>
       </w:pPr>
       <w:r>
         <w:t xml:space="preserve">Strupler, N., &amp; Wilkinson, T.C. 2017. Reproducibility in the field: Transparency, version control and collaboration on the project panormos survey.</w:t>
@@ -6330,7 +6333,7 @@
     <w:bookmarkStart w:id="174" w:name="ref-Thieme_2018"/>
     <w:p>
       <w:pPr>
-        <w:pStyle w:val="Bibliography"/>
+        <w:pStyle w:val="BodyText"/>
       </w:pPr>
       <w:r>
         <w:t xml:space="preserve">Thieme, N. 2018. R generation.</w:t>
@@ -6369,7 +6372,7 @@
     <w:bookmarkStart w:id="176" w:name="ref-Tippmann_2015"/>
     <w:p>
       <w:pPr>
-        <w:pStyle w:val="Bibliography"/>
+        <w:pStyle w:val="BodyText"/>
       </w:pPr>
       <w:r>
         <w:t xml:space="preserve">Tippmann, S. 2015. Programming tools: Adventures with R.</w:t>
@@ -6408,7 +6411,7 @@
     <w:bookmarkStart w:id="178" w:name="ref-Touchon_McCoy_2016"/>
     <w:p>
       <w:pPr>
-        <w:pStyle w:val="Bibliography"/>
+        <w:pStyle w:val="BodyText"/>
       </w:pPr>
       <w:r>
         <w:t xml:space="preserve">Touchon, J.C., &amp; McCoy, M.W. 2016. The mismatch between current statistical practice and doctoral training in ecology.</w:t>
@@ -6447,7 +6450,7 @@
     <w:bookmarkStart w:id="179" w:name="ref-toulmin1970does"/>
     <w:p>
       <w:pPr>
-        <w:pStyle w:val="Bibliography"/>
+        <w:pStyle w:val="BodyText"/>
       </w:pPr>
       <w:r>
         <w:t xml:space="preserve">Toulmin, S. 1970. Does the distinction between normal and revolutionary science hold water. In: A. Musgrave &amp; others (eds)</w:t>
@@ -6469,7 +6472,7 @@
     <w:bookmarkStart w:id="180" w:name="ref-Trigger_2006"/>
     <w:p>
       <w:pPr>
-        <w:pStyle w:val="Bibliography"/>
+        <w:pStyle w:val="BodyText"/>
       </w:pPr>
       <w:r>
         <w:t xml:space="preserve">Trigger, B.G. 2006.</w:t>
@@ -6494,7 +6497,7 @@
     <w:bookmarkStart w:id="182" w:name="ref-Vaisey_Lizardo_2016"/>
     <w:p>
       <w:pPr>
-        <w:pStyle w:val="Bibliography"/>
+        <w:pStyle w:val="BodyText"/>
       </w:pPr>
       <w:r>
         <w:t xml:space="preserve">Vaisey, S., &amp; Lizardo, O. 2016. Cultural fragmentation or acquired dispositions? A new approach to accounting for patterns of cultural change.</w:t>
@@ -6533,7 +6536,7 @@
     <w:bookmarkStart w:id="184" w:name="ref-Vandewalle2012"/>
     <w:p>
       <w:pPr>
-        <w:pStyle w:val="Bibliography"/>
+        <w:pStyle w:val="BodyText"/>
       </w:pPr>
       <w:r>
         <w:t xml:space="preserve">Vandewalle, P. 2012. Code sharing is associated with research impact in image processing.</w:t>
@@ -6572,7 +6575,7 @@
     <w:bookmarkStart w:id="186" w:name="ref-watkins1970against"/>
     <w:p>
       <w:pPr>
-        <w:pStyle w:val="Bibliography"/>
+        <w:pStyle w:val="BodyText"/>
       </w:pPr>
       <w:r>
         <w:t xml:space="preserve">Watkins, J.W.N. 1970. Against ‘normal science’. In: I. Lakatos &amp; A. Musgrave (eds)</w:t>
@@ -6608,7 +6611,7 @@
     <w:bookmarkStart w:id="187" w:name="ref-wickham2015r"/>
     <w:p>
       <w:pPr>
-        <w:pStyle w:val="Bibliography"/>
+        <w:pStyle w:val="BodyText"/>
       </w:pPr>
       <w:r>
         <w:t xml:space="preserve">Wickham, H. 2015.</w:t>
@@ -6630,7 +6633,7 @@
     <w:bookmarkStart w:id="189" w:name="ref-wilkins1996are"/>
     <w:p>
       <w:pPr>
-        <w:pStyle w:val="Bibliography"/>
+        <w:pStyle w:val="BodyText"/>
       </w:pPr>
       <w:r>
         <w:t xml:space="preserve">Wilkins, A.S. 1996. Are there ‘kuhnian’ revolutions in biology?</w:t>
@@ -6669,7 +6672,7 @@
     <w:bookmarkStart w:id="191" w:name="ref-Wilson_et_al_2017"/>
     <w:p>
       <w:pPr>
-        <w:pStyle w:val="Bibliography"/>
+        <w:pStyle w:val="BodyText"/>
       </w:pPr>
       <w:r>
         <w:t xml:space="preserve">Wilson, G. et al. 2017. Good enough practices in scientific computing.</w:t>
@@ -6708,7 +6711,7 @@
     <w:bookmarkStart w:id="192" w:name="ref-xie2018r"/>
     <w:p>
       <w:pPr>
-        <w:pStyle w:val="Bibliography"/>
+        <w:pStyle w:val="BodyText"/>
       </w:pPr>
       <w:r>
         <w:t xml:space="preserve">Xie, Y., Allaire, J., &amp; Grolemund, G. 2018.</w:t>
@@ -6753,7 +6756,7 @@
         <w:pStyle w:val="FirstParagraph"/>
       </w:pPr>
       <w:r>
-        <w:t xml:space="preserve">This report was generated on 2019-10-16 01:43:04 using the following computational environment and dependencies:</w:t>
+        <w:t xml:space="preserve">This report was generated on 2020-01-14 16:55:21 using the following computational environment and dependencies:</w:t>
       </w:r>
     </w:p>
     <w:p>
@@ -6764,10 +6767,10 @@
         <w:rPr>
           <w:rStyle w:val="VerbatimChar"/>
         </w:rPr>
-        <w:t xml:space="preserve">#&gt; ─ Session info ──────────────────────────────────────────────────────────</w:t>
-      </w:r>
-      <w:r>
-        <w:br/>
+        <w:t xml:space="preserve">#&gt; - Session info ----------------------------------------------------------</w:t>
+      </w:r>
+      <w:r>
+        <w:br w:type="textWrapping"/>
       </w:r>
       <w:r>
         <w:rPr>
@@ -6776,43 +6779,43 @@
         <w:t xml:space="preserve">#&gt;  setting  value                       </w:t>
       </w:r>
       <w:r>
-        <w:br/>
-      </w:r>
-      <w:r>
-        <w:rPr>
-          <w:rStyle w:val="VerbatimChar"/>
-        </w:rPr>
-        <w:t xml:space="preserve">#&gt;  version  R version 3.6.0 (2019-04-26)</w:t>
-      </w:r>
-      <w:r>
-        <w:br/>
-      </w:r>
-      <w:r>
-        <w:rPr>
-          <w:rStyle w:val="VerbatimChar"/>
-        </w:rPr>
-        <w:t xml:space="preserve">#&gt;  os       macOS Mojave 10.14.6        </w:t>
-      </w:r>
-      <w:r>
-        <w:br/>
-      </w:r>
-      <w:r>
-        <w:rPr>
-          <w:rStyle w:val="VerbatimChar"/>
-        </w:rPr>
-        <w:t xml:space="preserve">#&gt;  system   x86_64, darwin15.6.0        </w:t>
-      </w:r>
-      <w:r>
-        <w:br/>
-      </w:r>
-      <w:r>
-        <w:rPr>
-          <w:rStyle w:val="VerbatimChar"/>
-        </w:rPr>
-        <w:t xml:space="preserve">#&gt;  ui       X11                         </w:t>
-      </w:r>
-      <w:r>
-        <w:br/>
+        <w:br w:type="textWrapping"/>
+      </w:r>
+      <w:r>
+        <w:rPr>
+          <w:rStyle w:val="VerbatimChar"/>
+        </w:rPr>
+        <w:t xml:space="preserve">#&gt;  version  R version 3.6.1 (2019-07-05)</w:t>
+      </w:r>
+      <w:r>
+        <w:br w:type="textWrapping"/>
+      </w:r>
+      <w:r>
+        <w:rPr>
+          <w:rStyle w:val="VerbatimChar"/>
+        </w:rPr>
+        <w:t xml:space="preserve">#&gt;  os       Windows 7 x64 SP 1          </w:t>
+      </w:r>
+      <w:r>
+        <w:br w:type="textWrapping"/>
+      </w:r>
+      <w:r>
+        <w:rPr>
+          <w:rStyle w:val="VerbatimChar"/>
+        </w:rPr>
+        <w:t xml:space="preserve">#&gt;  system   x86_64, mingw32             </w:t>
+      </w:r>
+      <w:r>
+        <w:br w:type="textWrapping"/>
+      </w:r>
+      <w:r>
+        <w:rPr>
+          <w:rStyle w:val="VerbatimChar"/>
+        </w:rPr>
+        <w:t xml:space="preserve">#&gt;  ui       RTerm                       </w:t>
+      </w:r>
+      <w:r>
+        <w:br w:type="textWrapping"/>
       </w:r>
       <w:r>
         <w:rPr>
@@ -6821,43 +6824,43 @@
         <w:t xml:space="preserve">#&gt;  language (EN)                        </w:t>
       </w:r>
       <w:r>
-        <w:br/>
-      </w:r>
-      <w:r>
-        <w:rPr>
-          <w:rStyle w:val="VerbatimChar"/>
-        </w:rPr>
-        <w:t xml:space="preserve">#&gt;  collate  en_US.UTF-8                 </w:t>
-      </w:r>
-      <w:r>
-        <w:br/>
-      </w:r>
-      <w:r>
-        <w:rPr>
-          <w:rStyle w:val="VerbatimChar"/>
-        </w:rPr>
-        <w:t xml:space="preserve">#&gt;  ctype    en_US.UTF-8                 </w:t>
-      </w:r>
-      <w:r>
-        <w:br/>
-      </w:r>
-      <w:r>
-        <w:rPr>
-          <w:rStyle w:val="VerbatimChar"/>
-        </w:rPr>
-        <w:t xml:space="preserve">#&gt;  tz       America/Los_Angeles         </w:t>
-      </w:r>
-      <w:r>
-        <w:br/>
-      </w:r>
-      <w:r>
-        <w:rPr>
-          <w:rStyle w:val="VerbatimChar"/>
-        </w:rPr>
-        <w:t xml:space="preserve">#&gt;  date     2019-10-16                  </w:t>
-      </w:r>
-      <w:r>
-        <w:br/>
+        <w:br w:type="textWrapping"/>
+      </w:r>
+      <w:r>
+        <w:rPr>
+          <w:rStyle w:val="VerbatimChar"/>
+        </w:rPr>
+        <w:t xml:space="preserve">#&gt;  collate  German_Germany.1252         </w:t>
+      </w:r>
+      <w:r>
+        <w:br w:type="textWrapping"/>
+      </w:r>
+      <w:r>
+        <w:rPr>
+          <w:rStyle w:val="VerbatimChar"/>
+        </w:rPr>
+        <w:t xml:space="preserve">#&gt;  ctype    German_Germany.1252         </w:t>
+      </w:r>
+      <w:r>
+        <w:br w:type="textWrapping"/>
+      </w:r>
+      <w:r>
+        <w:rPr>
+          <w:rStyle w:val="VerbatimChar"/>
+        </w:rPr>
+        <w:t xml:space="preserve">#&gt;  tz       Europe/Berlin               </w:t>
+      </w:r>
+      <w:r>
+        <w:br w:type="textWrapping"/>
+      </w:r>
+      <w:r>
+        <w:rPr>
+          <w:rStyle w:val="VerbatimChar"/>
+        </w:rPr>
+        <w:t xml:space="preserve">#&gt;  date     2020-01-14                  </w:t>
+      </w:r>
+      <w:r>
+        <w:br w:type="textWrapping"/>
       </w:r>
       <w:r>
         <w:rPr>
@@ -6866,1852 +6869,925 @@
         <w:t xml:space="preserve">#&gt; </w:t>
       </w:r>
       <w:r>
-        <w:br/>
-      </w:r>
-      <w:r>
-        <w:rPr>
-          <w:rStyle w:val="VerbatimChar"/>
-        </w:rPr>
-        <w:t xml:space="preserve">#&gt; ─ Packages ──────────────────────────────────────────────────────────────</w:t>
-      </w:r>
-      <w:r>
-        <w:br/>
-      </w:r>
-      <w:r>
-        <w:rPr>
-          <w:rStyle w:val="VerbatimChar"/>
-        </w:rPr>
-        <w:t xml:space="preserve">#&gt;  package      * version    date       lib</w:t>
-      </w:r>
-      <w:r>
-        <w:br/>
-      </w:r>
-      <w:r>
-        <w:rPr>
-          <w:rStyle w:val="VerbatimChar"/>
-        </w:rPr>
-        <w:t xml:space="preserve">#&gt;  acepack        1.4.1      2016-10-29 [1]</w:t>
-      </w:r>
-      <w:r>
-        <w:br/>
-      </w:r>
-      <w:r>
-        <w:rPr>
-          <w:rStyle w:val="VerbatimChar"/>
-        </w:rPr>
-        <w:t xml:space="preserve">#&gt;  assertthat     0.2.1      2019-03-21 [1]</w:t>
-      </w:r>
-      <w:r>
-        <w:br/>
-      </w:r>
-      <w:r>
-        <w:rPr>
-          <w:rStyle w:val="VerbatimChar"/>
-        </w:rPr>
-        <w:t xml:space="preserve">#&gt;  backports      1.1.5      2019-10-02 [1]</w:t>
-      </w:r>
-      <w:r>
-        <w:br/>
-      </w:r>
-      <w:r>
-        <w:rPr>
-          <w:rStyle w:val="VerbatimChar"/>
-        </w:rPr>
-        <w:t xml:space="preserve">#&gt;  base64enc      0.1-3      2015-07-28 [1]</w:t>
-      </w:r>
-      <w:r>
-        <w:br/>
-      </w:r>
-      <w:r>
-        <w:rPr>
-          <w:rStyle w:val="VerbatimChar"/>
-        </w:rPr>
-        <w:t xml:space="preserve">#&gt;  bookdown       0.13       2019-08-21 [1]</w:t>
-      </w:r>
-      <w:r>
-        <w:br/>
-      </w:r>
-      <w:r>
-        <w:rPr>
-          <w:rStyle w:val="VerbatimChar"/>
-        </w:rPr>
-        <w:t xml:space="preserve">#&gt;  broom          0.5.2      2019-04-07 [1]</w:t>
-      </w:r>
-      <w:r>
-        <w:br/>
-      </w:r>
-      <w:r>
-        <w:rPr>
-          <w:rStyle w:val="VerbatimChar"/>
-        </w:rPr>
-        <w:t xml:space="preserve">#&gt;  callr          3.3.2      2019-09-22 [1]</w:t>
-      </w:r>
-      <w:r>
-        <w:br/>
-      </w:r>
-      <w:r>
-        <w:rPr>
-          <w:rStyle w:val="VerbatimChar"/>
-        </w:rPr>
-        <w:t xml:space="preserve">#&gt;  cellranger     1.1.0.9000 2019-05-28 [1]</w:t>
-      </w:r>
-      <w:r>
-        <w:br/>
-      </w:r>
-      <w:r>
-        <w:rPr>
-          <w:rStyle w:val="VerbatimChar"/>
-        </w:rPr>
-        <w:t xml:space="preserve">#&gt;  checkmate      1.9.4      2019-07-04 [1]</w:t>
-      </w:r>
-      <w:r>
-        <w:br/>
-      </w:r>
-      <w:r>
-        <w:rPr>
-          <w:rStyle w:val="VerbatimChar"/>
-        </w:rPr>
-        <w:t xml:space="preserve">#&gt;  cli            1.1.0      2019-03-19 [1]</w:t>
-      </w:r>
-      <w:r>
-        <w:br/>
-      </w:r>
-      <w:r>
-        <w:rPr>
-          <w:rStyle w:val="VerbatimChar"/>
-        </w:rPr>
-        <w:t xml:space="preserve">#&gt;  cluster        2.1.0      2019-06-19 [1]</w:t>
-      </w:r>
-      <w:r>
-        <w:br/>
-      </w:r>
-      <w:r>
-        <w:rPr>
-          <w:rStyle w:val="VerbatimChar"/>
-        </w:rPr>
-        <w:t xml:space="preserve">#&gt;  colorspace     1.4-1      2019-03-18 [1]</w:t>
-      </w:r>
-      <w:r>
-        <w:br/>
-      </w:r>
-      <w:r>
-        <w:rPr>
-          <w:rStyle w:val="VerbatimChar"/>
-        </w:rPr>
-        <w:t xml:space="preserve">#&gt;  crayon         1.3.4      2019-05-28 [1]</w:t>
-      </w:r>
-      <w:r>
-        <w:br/>
-      </w:r>
-      <w:r>
-        <w:rPr>
-          <w:rStyle w:val="VerbatimChar"/>
-        </w:rPr>
-        <w:t xml:space="preserve">#&gt;  data.table     1.12.2     2019-04-07 [1]</w:t>
-      </w:r>
-      <w:r>
-        <w:br/>
-      </w:r>
-      <w:r>
-        <w:rPr>
-          <w:rStyle w:val="VerbatimChar"/>
-        </w:rPr>
-        <w:t xml:space="preserve">#&gt;  desc           1.2.0      2018-05-01 [1]</w:t>
-      </w:r>
-      <w:r>
-        <w:br/>
-      </w:r>
-      <w:r>
-        <w:rPr>
-          <w:rStyle w:val="VerbatimChar"/>
-        </w:rPr>
-        <w:t xml:space="preserve">#&gt;  devtools       2.2.1      2019-09-24 [1]</w:t>
-      </w:r>
-      <w:r>
-        <w:br/>
-      </w:r>
-      <w:r>
-        <w:rPr>
-          <w:rStyle w:val="VerbatimChar"/>
-        </w:rPr>
-        <w:t xml:space="preserve">#&gt;  digest         0.6.21     2019-09-20 [1]</w:t>
-      </w:r>
-      <w:r>
-        <w:br/>
-      </w:r>
-      <w:r>
-        <w:rPr>
-          <w:rStyle w:val="VerbatimChar"/>
-        </w:rPr>
-        <w:t xml:space="preserve">#&gt;  dplyr        * 0.8.3      2019-07-04 [1]</w:t>
-      </w:r>
-      <w:r>
-        <w:br/>
-      </w:r>
-      <w:r>
-        <w:rPr>
-          <w:rStyle w:val="VerbatimChar"/>
-        </w:rPr>
-        <w:t xml:space="preserve">#&gt;  ellipsis       0.3.0      2019-09-20 [1]</w:t>
-      </w:r>
-      <w:r>
-        <w:br/>
-      </w:r>
-      <w:r>
-        <w:rPr>
-          <w:rStyle w:val="VerbatimChar"/>
-        </w:rPr>
-        <w:t xml:space="preserve">#&gt;  evaluate       0.14       2019-05-28 [1]</w:t>
-      </w:r>
-      <w:r>
-        <w:br/>
-      </w:r>
-      <w:r>
-        <w:rPr>
-          <w:rStyle w:val="VerbatimChar"/>
-        </w:rPr>
-        <w:t xml:space="preserve">#&gt;  forcats      * 0.4.0      2019-02-17 [1]</w:t>
-      </w:r>
-      <w:r>
-        <w:br/>
-      </w:r>
-      <w:r>
-        <w:rPr>
-          <w:rStyle w:val="VerbatimChar"/>
-        </w:rPr>
-        <w:t xml:space="preserve">#&gt;  foreign        0.8-72     2019-08-02 [1]</w:t>
-      </w:r>
-      <w:r>
-        <w:br/>
-      </w:r>
-      <w:r>
-        <w:rPr>
-          <w:rStyle w:val="VerbatimChar"/>
-        </w:rPr>
-        <w:t xml:space="preserve">#&gt;  Formula      * 1.2-3      2018-05-03 [1]</w:t>
-      </w:r>
-      <w:r>
-        <w:br/>
-      </w:r>
-      <w:r>
-        <w:rPr>
-          <w:rStyle w:val="VerbatimChar"/>
-        </w:rPr>
-        <w:t xml:space="preserve">#&gt;  fs             1.3.1      2019-05-06 [1]</w:t>
-      </w:r>
-      <w:r>
-        <w:br/>
-      </w:r>
-      <w:r>
-        <w:rPr>
-          <w:rStyle w:val="VerbatimChar"/>
-        </w:rPr>
-        <w:t xml:space="preserve">#&gt;  generics       0.0.2      2018-11-29 [1]</w:t>
-      </w:r>
-      <w:r>
-        <w:br/>
-      </w:r>
-      <w:r>
-        <w:rPr>
-          <w:rStyle w:val="VerbatimChar"/>
-        </w:rPr>
-        <w:t xml:space="preserve">#&gt;  ggplot2      * 3.2.1      2019-08-10 [1]</w:t>
-      </w:r>
-      <w:r>
-        <w:br/>
-      </w:r>
-      <w:r>
-        <w:rPr>
-          <w:rStyle w:val="VerbatimChar"/>
-        </w:rPr>
-        <w:t xml:space="preserve">#&gt;  ggpmisc      * 0.3.1      2019-04-02 [1]</w:t>
-      </w:r>
-      <w:r>
-        <w:br/>
-      </w:r>
-      <w:r>
-        <w:rPr>
-          <w:rStyle w:val="VerbatimChar"/>
-        </w:rPr>
-        <w:t xml:space="preserve">#&gt;  ggrepel      * 0.8.1      2019-05-07 [1]</w:t>
-      </w:r>
-      <w:r>
-        <w:br/>
-      </w:r>
-      <w:r>
-        <w:rPr>
-          <w:rStyle w:val="VerbatimChar"/>
-        </w:rPr>
-        <w:t xml:space="preserve">#&gt;  glue         * 1.3.1      2019-03-12 [1]</w:t>
-      </w:r>
-      <w:r>
-        <w:br/>
-      </w:r>
-      <w:r>
-        <w:rPr>
-          <w:rStyle w:val="VerbatimChar"/>
-        </w:rPr>
-        <w:t xml:space="preserve">#&gt;  gridExtra      2.3        2017-09-09 [1]</w:t>
-      </w:r>
-      <w:r>
-        <w:br/>
-      </w:r>
-      <w:r>
-        <w:rPr>
-          <w:rStyle w:val="VerbatimChar"/>
-        </w:rPr>
-        <w:t xml:space="preserve">#&gt;  gtable         0.3.0      2019-03-25 [1]</w:t>
-      </w:r>
-      <w:r>
-        <w:br/>
-      </w:r>
-      <w:r>
-        <w:rPr>
-          <w:rStyle w:val="VerbatimChar"/>
-        </w:rPr>
-        <w:t xml:space="preserve">#&gt;  haven          2.1.1      2019-07-04 [1]</w:t>
-      </w:r>
-      <w:r>
-        <w:br/>
-      </w:r>
-      <w:r>
-        <w:rPr>
-          <w:rStyle w:val="VerbatimChar"/>
-        </w:rPr>
-        <w:t xml:space="preserve">#&gt;  here           0.1        2017-05-28 [1]</w:t>
-      </w:r>
-      <w:r>
-        <w:br/>
-      </w:r>
-      <w:r>
-        <w:rPr>
-          <w:rStyle w:val="VerbatimChar"/>
-        </w:rPr>
-        <w:t xml:space="preserve">#&gt;  highr          0.8        2019-03-20 [1]</w:t>
-      </w:r>
-      <w:r>
-        <w:br/>
-      </w:r>
-      <w:r>
-        <w:rPr>
-          <w:rStyle w:val="VerbatimChar"/>
-        </w:rPr>
-        <w:t xml:space="preserve">#&gt;  Hmisc        * 4.2-0      2019-01-26 [1]</w:t>
-      </w:r>
-      <w:r>
-        <w:br/>
-      </w:r>
-      <w:r>
-        <w:rPr>
-          <w:rStyle w:val="VerbatimChar"/>
-        </w:rPr>
-        <w:t xml:space="preserve">#&gt;  hms            0.5.1      2019-08-23 [1]</w:t>
-      </w:r>
-      <w:r>
-        <w:br/>
-      </w:r>
-      <w:r>
-        <w:rPr>
-          <w:rStyle w:val="VerbatimChar"/>
-        </w:rPr>
-        <w:t xml:space="preserve">#&gt;  htmlTable      1.13.2     2019-09-22 [1]</w:t>
-      </w:r>
-      <w:r>
-        <w:br/>
-      </w:r>
-      <w:r>
-        <w:rPr>
-          <w:rStyle w:val="VerbatimChar"/>
-        </w:rPr>
-        <w:t xml:space="preserve">#&gt;  htmltools      0.4.0      2019-10-04 [1]</w:t>
-      </w:r>
-      <w:r>
-        <w:br/>
-      </w:r>
-      <w:r>
-        <w:rPr>
-          <w:rStyle w:val="VerbatimChar"/>
-        </w:rPr>
-        <w:t xml:space="preserve">#&gt;  htmlwidgets    1.3        2018-09-30 [1]</w:t>
-      </w:r>
-      <w:r>
-        <w:br/>
-      </w:r>
-      <w:r>
-        <w:rPr>
-          <w:rStyle w:val="VerbatimChar"/>
-        </w:rPr>
-        <w:t xml:space="preserve">#&gt;  httr           1.4.1      2019-08-05 [1]</w:t>
-      </w:r>
-      <w:r>
-        <w:br/>
-      </w:r>
-      <w:r>
-        <w:rPr>
-          <w:rStyle w:val="VerbatimChar"/>
-        </w:rPr>
-        <w:t xml:space="preserve">#&gt;  janeaustenr    0.1.5      2017-06-10 [1]</w:t>
-      </w:r>
-      <w:r>
-        <w:br/>
-      </w:r>
-      <w:r>
-        <w:rPr>
-          <w:rStyle w:val="VerbatimChar"/>
-        </w:rPr>
-        <w:t xml:space="preserve">#&gt;  jsonlite       1.6        2018-12-07 [1]</w:t>
-      </w:r>
-      <w:r>
-        <w:br/>
-      </w:r>
-      <w:r>
-        <w:rPr>
-          <w:rStyle w:val="VerbatimChar"/>
-        </w:rPr>
-        <w:t xml:space="preserve">#&gt;  knitr          1.25       2019-09-18 [1]</w:t>
-      </w:r>
-      <w:r>
-        <w:br/>
-      </w:r>
-      <w:r>
-        <w:rPr>
-          <w:rStyle w:val="VerbatimChar"/>
-        </w:rPr>
-        <w:t xml:space="preserve">#&gt;  labeling       0.3        2014-08-23 [1]</w:t>
-      </w:r>
-      <w:r>
-        <w:br/>
-      </w:r>
-      <w:r>
-        <w:rPr>
-          <w:rStyle w:val="VerbatimChar"/>
-        </w:rPr>
-        <w:t xml:space="preserve">#&gt;  lattice      * 0.20-38    2018-11-04 [1]</w:t>
-      </w:r>
-      <w:r>
-        <w:br/>
-      </w:r>
-      <w:r>
-        <w:rPr>
-          <w:rStyle w:val="VerbatimChar"/>
-        </w:rPr>
-        <w:t xml:space="preserve">#&gt;  latticeExtra   0.6-28     2016-02-09 [1]</w:t>
-      </w:r>
-      <w:r>
-        <w:br/>
-      </w:r>
-      <w:r>
-        <w:rPr>
-          <w:rStyle w:val="VerbatimChar"/>
-        </w:rPr>
-        <w:t xml:space="preserve">#&gt;  lazyeval       0.2.2      2019-03-15 [1]</w:t>
-      </w:r>
-      <w:r>
-        <w:br/>
-      </w:r>
-      <w:r>
-        <w:rPr>
-          <w:rStyle w:val="VerbatimChar"/>
-        </w:rPr>
-        <w:t xml:space="preserve">#&gt;  lemon          0.4.3      2019-01-08 [1]</w:t>
-      </w:r>
-      <w:r>
-        <w:br/>
-      </w:r>
-      <w:r>
-        <w:rPr>
-          <w:rStyle w:val="VerbatimChar"/>
-        </w:rPr>
-        <w:t xml:space="preserve">#&gt;  lifecycle      0.1.0      2019-08-01 [1]</w:t>
-      </w:r>
-      <w:r>
-        <w:br/>
-      </w:r>
-      <w:r>
-        <w:rPr>
-          <w:rStyle w:val="VerbatimChar"/>
-        </w:rPr>
-        <w:t xml:space="preserve">#&gt;  lubridate      1.7.4      2018-04-11 [1]</w:t>
-      </w:r>
-      <w:r>
-        <w:br/>
-      </w:r>
-      <w:r>
-        <w:rPr>
-          <w:rStyle w:val="VerbatimChar"/>
-        </w:rPr>
-        <w:t xml:space="preserve">#&gt;  magrittr       1.5        2014-11-22 [1]</w:t>
-      </w:r>
-      <w:r>
-        <w:br/>
-      </w:r>
-      <w:r>
-        <w:rPr>
-          <w:rStyle w:val="VerbatimChar"/>
-        </w:rPr>
-        <w:t xml:space="preserve">#&gt;  Matrix         1.2-17     2019-03-22 [1]</w:t>
-      </w:r>
-      <w:r>
-        <w:br/>
-      </w:r>
-      <w:r>
-        <w:rPr>
-          <w:rStyle w:val="VerbatimChar"/>
-        </w:rPr>
-        <w:t xml:space="preserve">#&gt;  memoise        1.1.0      2017-04-21 [1]</w:t>
-      </w:r>
-      <w:r>
-        <w:br/>
-      </w:r>
-      <w:r>
-        <w:rPr>
-          <w:rStyle w:val="VerbatimChar"/>
-        </w:rPr>
-        <w:t xml:space="preserve">#&gt;  modelr         0.1.5      2019-08-08 [1]</w:t>
-      </w:r>
-      <w:r>
-        <w:br/>
-      </w:r>
-      <w:r>
-        <w:rPr>
-          <w:rStyle w:val="VerbatimChar"/>
-        </w:rPr>
-        <w:t xml:space="preserve">#&gt;  munsell        0.5.0      2018-06-12 [1]</w:t>
-      </w:r>
-      <w:r>
-        <w:br/>
-      </w:r>
-      <w:r>
-        <w:rPr>
-          <w:rStyle w:val="VerbatimChar"/>
-        </w:rPr>
-        <w:t xml:space="preserve">#&gt;  nlme           3.1-141    2019-08-01 [1]</w:t>
-      </w:r>
-      <w:r>
-        <w:br/>
-      </w:r>
-      <w:r>
-        <w:rPr>
-          <w:rStyle w:val="VerbatimChar"/>
-        </w:rPr>
-        <w:t xml:space="preserve">#&gt;  nnet           7.3-12     2016-02-02 [1]</w:t>
-      </w:r>
-      <w:r>
-        <w:br/>
-      </w:r>
-      <w:r>
-        <w:rPr>
-          <w:rStyle w:val="VerbatimChar"/>
-        </w:rPr>
-        <w:t xml:space="preserve">#&gt;  pillar         1.4.2      2019-06-29 [1]</w:t>
-      </w:r>
-      <w:r>
-        <w:br/>
-      </w:r>
-      <w:r>
-        <w:rPr>
-          <w:rStyle w:val="VerbatimChar"/>
-        </w:rPr>
-        <w:t xml:space="preserve">#&gt;  pkgbuild       1.0.5      2019-08-26 [1]</w:t>
-      </w:r>
-      <w:r>
-        <w:br/>
-      </w:r>
-      <w:r>
-        <w:rPr>
-          <w:rStyle w:val="VerbatimChar"/>
-        </w:rPr>
-        <w:t xml:space="preserve">#&gt;  pkgconfig      2.0.3      2019-09-22 [1]</w:t>
-      </w:r>
-      <w:r>
-        <w:br/>
-      </w:r>
-      <w:r>
-        <w:rPr>
-          <w:rStyle w:val="VerbatimChar"/>
-        </w:rPr>
-        <w:t xml:space="preserve">#&gt;  pkgload        1.0.2      2018-10-29 [1]</w:t>
-      </w:r>
-      <w:r>
-        <w:br/>
-      </w:r>
-      <w:r>
-        <w:rPr>
-          <w:rStyle w:val="VerbatimChar"/>
-        </w:rPr>
-        <w:t xml:space="preserve">#&gt;  plyr           1.8.4      2016-06-08 [1]</w:t>
-      </w:r>
-      <w:r>
-        <w:br/>
-      </w:r>
-      <w:r>
-        <w:rPr>
-          <w:rStyle w:val="VerbatimChar"/>
-        </w:rPr>
-        <w:t xml:space="preserve">#&gt;  png            0.1-7      2013-12-03 [1]</w:t>
-      </w:r>
-      <w:r>
-        <w:br/>
-      </w:r>
-      <w:r>
-        <w:rPr>
-          <w:rStyle w:val="VerbatimChar"/>
-        </w:rPr>
-        <w:t xml:space="preserve">#&gt;  polynom        1.4-0      2019-03-22 [1]</w:t>
-      </w:r>
-      <w:r>
-        <w:br/>
-      </w:r>
-      <w:r>
-        <w:rPr>
-          <w:rStyle w:val="VerbatimChar"/>
-        </w:rPr>
-        <w:t xml:space="preserve">#&gt;  prettyunits    1.0.2      2015-07-13 [1]</w:t>
-      </w:r>
-      <w:r>
-        <w:br/>
-      </w:r>
-      <w:r>
-        <w:rPr>
-          <w:rStyle w:val="VerbatimChar"/>
-        </w:rPr>
-        <w:t xml:space="preserve">#&gt;  processx       3.4.1      2019-07-18 [1]</w:t>
-      </w:r>
-      <w:r>
-        <w:br/>
-      </w:r>
-      <w:r>
-        <w:rPr>
-          <w:rStyle w:val="VerbatimChar"/>
-        </w:rPr>
-        <w:t xml:space="preserve">#&gt;  ps             1.3.0      2018-12-21 [1]</w:t>
-      </w:r>
-      <w:r>
-        <w:br/>
-      </w:r>
-      <w:r>
-        <w:rPr>
-          <w:rStyle w:val="VerbatimChar"/>
-        </w:rPr>
-        <w:t xml:space="preserve">#&gt;  purrr        * 0.3.2      2019-03-15 [1]</w:t>
-      </w:r>
-      <w:r>
-        <w:br/>
-      </w:r>
-      <w:r>
-        <w:rPr>
-          <w:rStyle w:val="VerbatimChar"/>
-        </w:rPr>
-        <w:t xml:space="preserve">#&gt;  R6             2.4.0      2019-02-14 [1]</w:t>
-      </w:r>
-      <w:r>
-        <w:br/>
-      </w:r>
-      <w:r>
-        <w:rPr>
-          <w:rStyle w:val="VerbatimChar"/>
-        </w:rPr>
-        <w:t xml:space="preserve">#&gt;  RColorBrewer   1.1-2      2014-12-07 [1]</w:t>
-      </w:r>
-      <w:r>
-        <w:br/>
-      </w:r>
-      <w:r>
-        <w:rPr>
-          <w:rStyle w:val="VerbatimChar"/>
-        </w:rPr>
-        <w:t xml:space="preserve">#&gt;  Rcpp           1.0.2      2019-07-25 [1]</w:t>
-      </w:r>
-      <w:r>
-        <w:br/>
-      </w:r>
-      <w:r>
-        <w:rPr>
-          <w:rStyle w:val="VerbatimChar"/>
-        </w:rPr>
-        <w:t xml:space="preserve">#&gt;  readr        * 1.3.1      2018-12-21 [1]</w:t>
-      </w:r>
-      <w:r>
-        <w:br/>
-      </w:r>
-      <w:r>
-        <w:rPr>
-          <w:rStyle w:val="VerbatimChar"/>
-        </w:rPr>
-        <w:t xml:space="preserve">#&gt;  readxl         1.3.1      2019-03-13 [1]</w:t>
-      </w:r>
-      <w:r>
-        <w:br/>
-      </w:r>
-      <w:r>
-        <w:rPr>
-          <w:rStyle w:val="VerbatimChar"/>
-        </w:rPr>
-        <w:t xml:space="preserve">#&gt;  remotes        2.1.0      2019-06-24 [1]</w:t>
-      </w:r>
-      <w:r>
-        <w:br/>
-      </w:r>
-      <w:r>
-        <w:rPr>
-          <w:rStyle w:val="VerbatimChar"/>
-        </w:rPr>
-        <w:t xml:space="preserve">#&gt;  rlang          0.4.0      2019-06-25 [1]</w:t>
-      </w:r>
-      <w:r>
-        <w:br/>
-      </w:r>
-      <w:r>
-        <w:rPr>
-          <w:rStyle w:val="VerbatimChar"/>
-        </w:rPr>
-        <w:t xml:space="preserve">#&gt;  rmarkdown      1.16       2019-10-01 [1]</w:t>
-      </w:r>
-      <w:r>
-        <w:br/>
-      </w:r>
-      <w:r>
-        <w:rPr>
-          <w:rStyle w:val="VerbatimChar"/>
-        </w:rPr>
-        <w:t xml:space="preserve">#&gt;  rpart          4.1-15     2019-04-12 [1]</w:t>
-      </w:r>
-      <w:r>
-        <w:br/>
-      </w:r>
-      <w:r>
-        <w:rPr>
-          <w:rStyle w:val="VerbatimChar"/>
-        </w:rPr>
-        <w:t xml:space="preserve">#&gt;  rprojroot      1.3-2      2018-01-03 [1]</w:t>
-      </w:r>
-      <w:r>
-        <w:br/>
-      </w:r>
-      <w:r>
-        <w:rPr>
-          <w:rStyle w:val="VerbatimChar"/>
-        </w:rPr>
-        <w:t xml:space="preserve">#&gt;  rstudioapi     0.10       2019-03-19 [1]</w:t>
-      </w:r>
-      <w:r>
-        <w:br/>
-      </w:r>
-      <w:r>
-        <w:rPr>
-          <w:rStyle w:val="VerbatimChar"/>
-        </w:rPr>
-        <w:t xml:space="preserve">#&gt;  rvest          0.3.4      2019-05-15 [1]</w:t>
-      </w:r>
-      <w:r>
-        <w:br/>
-      </w:r>
-      <w:r>
-        <w:rPr>
-          <w:rStyle w:val="VerbatimChar"/>
-        </w:rPr>
-        <w:t xml:space="preserve">#&gt;  scales       * 1.0.0      2018-08-09 [1]</w:t>
-      </w:r>
-      <w:r>
-        <w:br/>
-      </w:r>
-      <w:r>
-        <w:rPr>
-          <w:rStyle w:val="VerbatimChar"/>
-        </w:rPr>
-        <w:t xml:space="preserve">#&gt;  sessioninfo    1.1.1      2018-11-05 [1]</w:t>
-      </w:r>
-      <w:r>
-        <w:br/>
-      </w:r>
-      <w:r>
-        <w:rPr>
-          <w:rStyle w:val="VerbatimChar"/>
-        </w:rPr>
-        <w:t xml:space="preserve">#&gt;  SnowballC      0.6.0      2019-01-15 [1]</w:t>
-      </w:r>
-      <w:r>
-        <w:br/>
-      </w:r>
-      <w:r>
-        <w:rPr>
-          <w:rStyle w:val="VerbatimChar"/>
-        </w:rPr>
-        <w:t xml:space="preserve">#&gt;  stringi        1.4.3      2019-03-12 [1]</w:t>
-      </w:r>
-      <w:r>
-        <w:br/>
-      </w:r>
-      <w:r>
-        <w:rPr>
-          <w:rStyle w:val="VerbatimChar"/>
-        </w:rPr>
-        <w:t xml:space="preserve">#&gt;  stringr      * 1.4.0      2019-02-10 [1]</w:t>
-      </w:r>
-      <w:r>
-        <w:br/>
-      </w:r>
-      <w:r>
-        <w:rPr>
-          <w:rStyle w:val="VerbatimChar"/>
-        </w:rPr>
-        <w:t xml:space="preserve">#&gt;  survival     * 2.44-1.1   2019-04-01 [1]</w:t>
-      </w:r>
-      <w:r>
-        <w:br/>
-      </w:r>
-      <w:r>
-        <w:rPr>
-          <w:rStyle w:val="VerbatimChar"/>
-        </w:rPr>
-        <w:t xml:space="preserve">#&gt;  testthat       2.2.1      2019-07-25 [1]</w:t>
-      </w:r>
-      <w:r>
-        <w:br/>
-      </w:r>
-      <w:r>
-        <w:rPr>
-          <w:rStyle w:val="VerbatimChar"/>
-        </w:rPr>
-        <w:t xml:space="preserve">#&gt;  tibble       * 2.1.3      2019-06-06 [1]</w:t>
-      </w:r>
-      <w:r>
-        <w:br/>
-      </w:r>
-      <w:r>
-        <w:rPr>
-          <w:rStyle w:val="VerbatimChar"/>
-        </w:rPr>
-        <w:t xml:space="preserve">#&gt;  tidyr        * 1.0.0      2019-09-11 [1]</w:t>
-      </w:r>
-      <w:r>
-        <w:br/>
-      </w:r>
-      <w:r>
-        <w:rPr>
-          <w:rStyle w:val="VerbatimChar"/>
-        </w:rPr>
-        <w:t xml:space="preserve">#&gt;  tidyselect     0.2.5      2018-10-11 [1]</w:t>
-      </w:r>
-      <w:r>
-        <w:br/>
-      </w:r>
-      <w:r>
-        <w:rPr>
-          <w:rStyle w:val="VerbatimChar"/>
-        </w:rPr>
-        <w:t xml:space="preserve">#&gt;  tidytext     * 0.2.2      2019-07-29 [1]</w:t>
-      </w:r>
-      <w:r>
-        <w:br/>
-      </w:r>
-      <w:r>
-        <w:rPr>
-          <w:rStyle w:val="VerbatimChar"/>
-        </w:rPr>
-        <w:t xml:space="preserve">#&gt;  tidyverse    * 1.2.1      2017-11-14 [1]</w:t>
-      </w:r>
-      <w:r>
-        <w:br/>
-      </w:r>
-      <w:r>
-        <w:rPr>
-          <w:rStyle w:val="VerbatimChar"/>
-        </w:rPr>
-        <w:t xml:space="preserve">#&gt;  tokenizers     0.2.1      2018-03-29 [1]</w:t>
-      </w:r>
-      <w:r>
-        <w:br/>
-      </w:r>
-      <w:r>
-        <w:rPr>
-          <w:rStyle w:val="VerbatimChar"/>
-        </w:rPr>
-        <w:t xml:space="preserve">#&gt;  usethis        1.5.1      2019-07-04 [1]</w:t>
-      </w:r>
-      <w:r>
-        <w:br/>
-      </w:r>
-      <w:r>
-        <w:rPr>
-          <w:rStyle w:val="VerbatimChar"/>
-        </w:rPr>
-        <w:t xml:space="preserve">#&gt;  vctrs          0.2.0      2019-07-05 [1]</w:t>
-      </w:r>
-      <w:r>
-        <w:br/>
-      </w:r>
-      <w:r>
-        <w:rPr>
-          <w:rStyle w:val="VerbatimChar"/>
-        </w:rPr>
-        <w:t xml:space="preserve">#&gt;  viridisLite    0.3.0      2018-02-01 [1]</w:t>
-      </w:r>
-      <w:r>
-        <w:br/>
-      </w:r>
-      <w:r>
-        <w:rPr>
-          <w:rStyle w:val="VerbatimChar"/>
-        </w:rPr>
-        <w:t xml:space="preserve">#&gt;  withr          2.1.2      2018-03-15 [1]</w:t>
-      </w:r>
-      <w:r>
-        <w:br/>
-      </w:r>
-      <w:r>
-        <w:rPr>
-          <w:rStyle w:val="VerbatimChar"/>
-        </w:rPr>
-        <w:t xml:space="preserve">#&gt;  xfun           0.10       2019-10-01 [1]</w:t>
-      </w:r>
-      <w:r>
-        <w:br/>
-      </w:r>
-      <w:r>
-        <w:rPr>
-          <w:rStyle w:val="VerbatimChar"/>
-        </w:rPr>
-        <w:t xml:space="preserve">#&gt;  xml2           1.2.2.9000 2019-08-15 [1]</w:t>
-      </w:r>
-      <w:r>
-        <w:br/>
-      </w:r>
-      <w:r>
-        <w:rPr>
-          <w:rStyle w:val="VerbatimChar"/>
-        </w:rPr>
-        <w:t xml:space="preserve">#&gt;  yaml           2.2.0      2018-07-25 [1]</w:t>
-      </w:r>
-      <w:r>
-        <w:br/>
-      </w:r>
-      <w:r>
-        <w:rPr>
-          <w:rStyle w:val="VerbatimChar"/>
-        </w:rPr>
-        <w:t xml:space="preserve">#&gt;  zeallot        0.1.0      2018-01-28 [1]</w:t>
-      </w:r>
-      <w:r>
-        <w:br/>
-      </w:r>
-      <w:r>
-        <w:rPr>
-          <w:rStyle w:val="VerbatimChar"/>
-        </w:rPr>
-        <w:t xml:space="preserve">#&gt;  source                             </w:t>
-      </w:r>
-      <w:r>
-        <w:br/>
-      </w:r>
-      <w:r>
-        <w:rPr>
-          <w:rStyle w:val="VerbatimChar"/>
-        </w:rPr>
-        <w:t xml:space="preserve">#&gt;  CRAN (R 3.6.0)                     </w:t>
-      </w:r>
-      <w:r>
-        <w:br/>
-      </w:r>
-      <w:r>
-        <w:rPr>
-          <w:rStyle w:val="VerbatimChar"/>
-        </w:rPr>
-        <w:t xml:space="preserve">#&gt;  CRAN (R 3.6.0)                     </w:t>
-      </w:r>
-      <w:r>
-        <w:br/>
-      </w:r>
-      <w:r>
-        <w:rPr>
-          <w:rStyle w:val="VerbatimChar"/>
-        </w:rPr>
-        <w:t xml:space="preserve">#&gt;  CRAN (R 3.6.0)                     </w:t>
-      </w:r>
-      <w:r>
-        <w:br/>
-      </w:r>
-      <w:r>
-        <w:rPr>
-          <w:rStyle w:val="VerbatimChar"/>
-        </w:rPr>
-        <w:t xml:space="preserve">#&gt;  CRAN (R 3.6.0)                     </w:t>
-      </w:r>
-      <w:r>
-        <w:br/>
-      </w:r>
-      <w:r>
-        <w:rPr>
-          <w:rStyle w:val="VerbatimChar"/>
-        </w:rPr>
-        <w:t xml:space="preserve">#&gt;  CRAN (R 3.6.0)                     </w:t>
-      </w:r>
-      <w:r>
-        <w:br/>
-      </w:r>
-      <w:r>
-        <w:rPr>
-          <w:rStyle w:val="VerbatimChar"/>
-        </w:rPr>
-        <w:t xml:space="preserve">#&gt;  CRAN (R 3.6.0)                     </w:t>
-      </w:r>
-      <w:r>
-        <w:br/>
-      </w:r>
-      <w:r>
-        <w:rPr>
-          <w:rStyle w:val="VerbatimChar"/>
-        </w:rPr>
-        <w:t xml:space="preserve">#&gt;  CRAN (R 3.6.0)                     </w:t>
-      </w:r>
-      <w:r>
-        <w:br/>
-      </w:r>
-      <w:r>
-        <w:rPr>
-          <w:rStyle w:val="VerbatimChar"/>
-        </w:rPr>
-        <w:t xml:space="preserve">#&gt;  Github (rsheets/cellranger@7ecde54)</w:t>
-      </w:r>
-      <w:r>
-        <w:br/>
-      </w:r>
-      <w:r>
-        <w:rPr>
-          <w:rStyle w:val="VerbatimChar"/>
-        </w:rPr>
-        <w:t xml:space="preserve">#&gt;  CRAN (R 3.6.0)                     </w:t>
-      </w:r>
-      <w:r>
-        <w:br/>
-      </w:r>
-      <w:r>
-        <w:rPr>
-          <w:rStyle w:val="VerbatimChar"/>
-        </w:rPr>
-        <w:t xml:space="preserve">#&gt;  CRAN (R 3.6.0)                     </w:t>
-      </w:r>
-      <w:r>
-        <w:br/>
-      </w:r>
-      <w:r>
-        <w:rPr>
-          <w:rStyle w:val="VerbatimChar"/>
-        </w:rPr>
-        <w:t xml:space="preserve">#&gt;  CRAN (R 3.6.0)                     </w:t>
-      </w:r>
-      <w:r>
-        <w:br/>
-      </w:r>
-      <w:r>
-        <w:rPr>
-          <w:rStyle w:val="VerbatimChar"/>
-        </w:rPr>
-        <w:t xml:space="preserve">#&gt;  CRAN (R 3.6.0)                     </w:t>
-      </w:r>
-      <w:r>
-        <w:br/>
-      </w:r>
-      <w:r>
-        <w:rPr>
-          <w:rStyle w:val="VerbatimChar"/>
-        </w:rPr>
-        <w:t xml:space="preserve">#&gt;  Github (gaborcsardi/crayon@84be620)</w:t>
-      </w:r>
-      <w:r>
-        <w:br/>
-      </w:r>
-      <w:r>
-        <w:rPr>
-          <w:rStyle w:val="VerbatimChar"/>
-        </w:rPr>
-        <w:t xml:space="preserve">#&gt;  CRAN (R 3.6.0)                     </w:t>
-      </w:r>
-      <w:r>
-        <w:br/>
-      </w:r>
-      <w:r>
-        <w:rPr>
-          <w:rStyle w:val="VerbatimChar"/>
-        </w:rPr>
-        <w:t xml:space="preserve">#&gt;  CRAN (R 3.6.0)                     </w:t>
-      </w:r>
-      <w:r>
-        <w:br/>
-      </w:r>
-      <w:r>
-        <w:rPr>
-          <w:rStyle w:val="VerbatimChar"/>
-        </w:rPr>
-        <w:t xml:space="preserve">#&gt;  CRAN (R 3.6.0)                     </w:t>
-      </w:r>
-      <w:r>
-        <w:br/>
-      </w:r>
-      <w:r>
-        <w:rPr>
-          <w:rStyle w:val="VerbatimChar"/>
-        </w:rPr>
-        <w:t xml:space="preserve">#&gt;  CRAN (R 3.6.0)                     </w:t>
-      </w:r>
-      <w:r>
-        <w:br/>
-      </w:r>
-      <w:r>
-        <w:rPr>
-          <w:rStyle w:val="VerbatimChar"/>
-        </w:rPr>
-        <w:t xml:space="preserve">#&gt;  CRAN (R 3.6.0)                     </w:t>
-      </w:r>
-      <w:r>
-        <w:br/>
-      </w:r>
-      <w:r>
-        <w:rPr>
-          <w:rStyle w:val="VerbatimChar"/>
-        </w:rPr>
-        <w:t xml:space="preserve">#&gt;  CRAN (R 3.6.0)                     </w:t>
-      </w:r>
-      <w:r>
-        <w:br/>
-      </w:r>
-      <w:r>
-        <w:rPr>
-          <w:rStyle w:val="VerbatimChar"/>
-        </w:rPr>
-        <w:t xml:space="preserve">#&gt;  CRAN (R 3.6.0)                     </w:t>
-      </w:r>
-      <w:r>
-        <w:br/>
-      </w:r>
-      <w:r>
-        <w:rPr>
-          <w:rStyle w:val="VerbatimChar"/>
-        </w:rPr>
-        <w:t xml:space="preserve">#&gt;  CRAN (R 3.6.0)                     </w:t>
-      </w:r>
-      <w:r>
-        <w:br/>
-      </w:r>
-      <w:r>
-        <w:rPr>
-          <w:rStyle w:val="VerbatimChar"/>
-        </w:rPr>
-        <w:t xml:space="preserve">#&gt;  CRAN (R 3.6.0)                     </w:t>
-      </w:r>
-      <w:r>
-        <w:br/>
-      </w:r>
-      <w:r>
-        <w:rPr>
-          <w:rStyle w:val="VerbatimChar"/>
-        </w:rPr>
-        <w:t xml:space="preserve">#&gt;  CRAN (R 3.6.0)                     </w:t>
-      </w:r>
-      <w:r>
-        <w:br/>
-      </w:r>
-      <w:r>
-        <w:rPr>
-          <w:rStyle w:val="VerbatimChar"/>
-        </w:rPr>
-        <w:t xml:space="preserve">#&gt;  CRAN (R 3.6.0)                     </w:t>
-      </w:r>
-      <w:r>
-        <w:br/>
-      </w:r>
-      <w:r>
-        <w:rPr>
-          <w:rStyle w:val="VerbatimChar"/>
-        </w:rPr>
-        <w:t xml:space="preserve">#&gt;  CRAN (R 3.6.0)                     </w:t>
-      </w:r>
-      <w:r>
-        <w:br/>
-      </w:r>
-      <w:r>
-        <w:rPr>
-          <w:rStyle w:val="VerbatimChar"/>
-        </w:rPr>
-        <w:t xml:space="preserve">#&gt;  CRAN (R 3.6.0)                     </w:t>
-      </w:r>
-      <w:r>
-        <w:br/>
-      </w:r>
-      <w:r>
-        <w:rPr>
-          <w:rStyle w:val="VerbatimChar"/>
-        </w:rPr>
-        <w:t xml:space="preserve">#&gt;  CRAN (R 3.6.0)                     </w:t>
-      </w:r>
-      <w:r>
-        <w:br/>
-      </w:r>
-      <w:r>
-        <w:rPr>
-          <w:rStyle w:val="VerbatimChar"/>
-        </w:rPr>
-        <w:t xml:space="preserve">#&gt;  CRAN (R 3.6.0)                     </w:t>
-      </w:r>
-      <w:r>
-        <w:br/>
-      </w:r>
-      <w:r>
-        <w:rPr>
-          <w:rStyle w:val="VerbatimChar"/>
-        </w:rPr>
-        <w:t xml:space="preserve">#&gt;  CRAN (R 3.6.0)                     </w:t>
-      </w:r>
-      <w:r>
-        <w:br/>
-      </w:r>
-      <w:r>
-        <w:rPr>
-          <w:rStyle w:val="VerbatimChar"/>
-        </w:rPr>
-        <w:t xml:space="preserve">#&gt;  CRAN (R 3.6.0)                     </w:t>
-      </w:r>
-      <w:r>
-        <w:br/>
-      </w:r>
-      <w:r>
-        <w:rPr>
-          <w:rStyle w:val="VerbatimChar"/>
-        </w:rPr>
-        <w:t xml:space="preserve">#&gt;  CRAN (R 3.6.0)                     </w:t>
-      </w:r>
-      <w:r>
-        <w:br/>
-      </w:r>
-      <w:r>
-        <w:rPr>
-          <w:rStyle w:val="VerbatimChar"/>
-        </w:rPr>
-        <w:t xml:space="preserve">#&gt;  CRAN (R 3.6.0)                     </w:t>
-      </w:r>
-      <w:r>
-        <w:br/>
-      </w:r>
-      <w:r>
-        <w:rPr>
-          <w:rStyle w:val="VerbatimChar"/>
-        </w:rPr>
-        <w:t xml:space="preserve">#&gt;  CRAN (R 3.6.0)                     </w:t>
-      </w:r>
-      <w:r>
-        <w:br/>
-      </w:r>
-      <w:r>
-        <w:rPr>
-          <w:rStyle w:val="VerbatimChar"/>
-        </w:rPr>
-        <w:t xml:space="preserve">#&gt;  CRAN (R 3.6.0)                     </w:t>
-      </w:r>
-      <w:r>
-        <w:br/>
-      </w:r>
-      <w:r>
-        <w:rPr>
-          <w:rStyle w:val="VerbatimChar"/>
-        </w:rPr>
-        <w:t xml:space="preserve">#&gt;  CRAN (R 3.6.0)                     </w:t>
-      </w:r>
-      <w:r>
-        <w:br/>
-      </w:r>
-      <w:r>
-        <w:rPr>
-          <w:rStyle w:val="VerbatimChar"/>
-        </w:rPr>
-        <w:t xml:space="preserve">#&gt;  CRAN (R 3.6.0)                     </w:t>
-      </w:r>
-      <w:r>
-        <w:br/>
-      </w:r>
-      <w:r>
-        <w:rPr>
-          <w:rStyle w:val="VerbatimChar"/>
-        </w:rPr>
-        <w:t xml:space="preserve">#&gt;  CRAN (R 3.6.0)                     </w:t>
-      </w:r>
-      <w:r>
-        <w:br/>
-      </w:r>
-      <w:r>
-        <w:rPr>
-          <w:rStyle w:val="VerbatimChar"/>
-        </w:rPr>
-        <w:t xml:space="preserve">#&gt;  CRAN (R 3.6.0)                     </w:t>
-      </w:r>
-      <w:r>
-        <w:br/>
-      </w:r>
-      <w:r>
-        <w:rPr>
-          <w:rStyle w:val="VerbatimChar"/>
-        </w:rPr>
-        <w:t xml:space="preserve">#&gt;  CRAN (R 3.6.0)                     </w:t>
-      </w:r>
-      <w:r>
-        <w:br/>
-      </w:r>
-      <w:r>
-        <w:rPr>
-          <w:rStyle w:val="VerbatimChar"/>
-        </w:rPr>
-        <w:t xml:space="preserve">#&gt;  CRAN (R 3.6.0)                     </w:t>
-      </w:r>
-      <w:r>
-        <w:br/>
-      </w:r>
-      <w:r>
-        <w:rPr>
-          <w:rStyle w:val="VerbatimChar"/>
-        </w:rPr>
-        <w:t xml:space="preserve">#&gt;  CRAN (R 3.6.0)                     </w:t>
-      </w:r>
-      <w:r>
-        <w:br/>
-      </w:r>
-      <w:r>
-        <w:rPr>
-          <w:rStyle w:val="VerbatimChar"/>
-        </w:rPr>
-        <w:t xml:space="preserve">#&gt;  CRAN (R 3.6.0)                     </w:t>
-      </w:r>
-      <w:r>
-        <w:br/>
-      </w:r>
-      <w:r>
-        <w:rPr>
-          <w:rStyle w:val="VerbatimChar"/>
-        </w:rPr>
-        <w:t xml:space="preserve">#&gt;  CRAN (R 3.6.0)                     </w:t>
-      </w:r>
-      <w:r>
-        <w:br/>
-      </w:r>
-      <w:r>
-        <w:rPr>
-          <w:rStyle w:val="VerbatimChar"/>
-        </w:rPr>
-        <w:t xml:space="preserve">#&gt;  CRAN (R 3.6.0)                     </w:t>
-      </w:r>
-      <w:r>
-        <w:br/>
-      </w:r>
-      <w:r>
-        <w:rPr>
-          <w:rStyle w:val="VerbatimChar"/>
-        </w:rPr>
-        <w:t xml:space="preserve">#&gt;  CRAN (R 3.6.0)                     </w:t>
-      </w:r>
-      <w:r>
-        <w:br/>
-      </w:r>
-      <w:r>
-        <w:rPr>
-          <w:rStyle w:val="VerbatimChar"/>
-        </w:rPr>
-        <w:t xml:space="preserve">#&gt;  CRAN (R 3.6.0)                     </w:t>
-      </w:r>
-      <w:r>
-        <w:br/>
-      </w:r>
-      <w:r>
-        <w:rPr>
-          <w:rStyle w:val="VerbatimChar"/>
-        </w:rPr>
-        <w:t xml:space="preserve">#&gt;  CRAN (R 3.6.0)                     </w:t>
-      </w:r>
-      <w:r>
-        <w:br/>
-      </w:r>
-      <w:r>
-        <w:rPr>
-          <w:rStyle w:val="VerbatimChar"/>
-        </w:rPr>
-        <w:t xml:space="preserve">#&gt;  CRAN (R 3.6.0)                     </w:t>
-      </w:r>
-      <w:r>
-        <w:br/>
-      </w:r>
-      <w:r>
-        <w:rPr>
-          <w:rStyle w:val="VerbatimChar"/>
-        </w:rPr>
-        <w:t xml:space="preserve">#&gt;  CRAN (R 3.6.0)                     </w:t>
-      </w:r>
-      <w:r>
-        <w:br/>
-      </w:r>
-      <w:r>
-        <w:rPr>
-          <w:rStyle w:val="VerbatimChar"/>
-        </w:rPr>
-        <w:t xml:space="preserve">#&gt;  CRAN (R 3.6.0)                     </w:t>
-      </w:r>
-      <w:r>
-        <w:br/>
-      </w:r>
-      <w:r>
-        <w:rPr>
-          <w:rStyle w:val="VerbatimChar"/>
-        </w:rPr>
-        <w:t xml:space="preserve">#&gt;  CRAN (R 3.6.0)                     </w:t>
-      </w:r>
-      <w:r>
-        <w:br/>
-      </w:r>
-      <w:r>
-        <w:rPr>
-          <w:rStyle w:val="VerbatimChar"/>
-        </w:rPr>
-        <w:t xml:space="preserve">#&gt;  CRAN (R 3.6.0)                     </w:t>
-      </w:r>
-      <w:r>
-        <w:br/>
-      </w:r>
-      <w:r>
-        <w:rPr>
-          <w:rStyle w:val="VerbatimChar"/>
-        </w:rPr>
-        <w:t xml:space="preserve">#&gt;  CRAN (R 3.6.0)                     </w:t>
-      </w:r>
-      <w:r>
-        <w:br/>
-      </w:r>
-      <w:r>
-        <w:rPr>
-          <w:rStyle w:val="VerbatimChar"/>
-        </w:rPr>
-        <w:t xml:space="preserve">#&gt;  CRAN (R 3.6.0)                     </w:t>
-      </w:r>
-      <w:r>
-        <w:br/>
-      </w:r>
-      <w:r>
-        <w:rPr>
-          <w:rStyle w:val="VerbatimChar"/>
-        </w:rPr>
-        <w:t xml:space="preserve">#&gt;  CRAN (R 3.6.0)                     </w:t>
-      </w:r>
-      <w:r>
-        <w:br/>
-      </w:r>
-      <w:r>
-        <w:rPr>
-          <w:rStyle w:val="VerbatimChar"/>
-        </w:rPr>
-        <w:t xml:space="preserve">#&gt;  CRAN (R 3.6.0)                     </w:t>
-      </w:r>
-      <w:r>
-        <w:br/>
-      </w:r>
-      <w:r>
-        <w:rPr>
-          <w:rStyle w:val="VerbatimChar"/>
-        </w:rPr>
-        <w:t xml:space="preserve">#&gt;  CRAN (R 3.6.0)                     </w:t>
-      </w:r>
-      <w:r>
-        <w:br/>
-      </w:r>
-      <w:r>
-        <w:rPr>
-          <w:rStyle w:val="VerbatimChar"/>
-        </w:rPr>
-        <w:t xml:space="preserve">#&gt;  CRAN (R 3.6.0)                     </w:t>
-      </w:r>
-      <w:r>
-        <w:br/>
-      </w:r>
-      <w:r>
-        <w:rPr>
-          <w:rStyle w:val="VerbatimChar"/>
-        </w:rPr>
-        <w:t xml:space="preserve">#&gt;  CRAN (R 3.6.0)                     </w:t>
-      </w:r>
-      <w:r>
-        <w:br/>
-      </w:r>
-      <w:r>
-        <w:rPr>
-          <w:rStyle w:val="VerbatimChar"/>
-        </w:rPr>
-        <w:t xml:space="preserve">#&gt;  CRAN (R 3.6.0)                     </w:t>
-      </w:r>
-      <w:r>
-        <w:br/>
-      </w:r>
-      <w:r>
-        <w:rPr>
-          <w:rStyle w:val="VerbatimChar"/>
-        </w:rPr>
-        <w:t xml:space="preserve">#&gt;  CRAN (R 3.6.0)                     </w:t>
-      </w:r>
-      <w:r>
-        <w:br/>
-      </w:r>
-      <w:r>
-        <w:rPr>
-          <w:rStyle w:val="VerbatimChar"/>
-        </w:rPr>
-        <w:t xml:space="preserve">#&gt;  CRAN (R 3.6.0)                     </w:t>
-      </w:r>
-      <w:r>
-        <w:br/>
-      </w:r>
-      <w:r>
-        <w:rPr>
-          <w:rStyle w:val="VerbatimChar"/>
-        </w:rPr>
-        <w:t xml:space="preserve">#&gt;  CRAN (R 3.6.0)                     </w:t>
-      </w:r>
-      <w:r>
-        <w:br/>
-      </w:r>
-      <w:r>
-        <w:rPr>
-          <w:rStyle w:val="VerbatimChar"/>
-        </w:rPr>
-        <w:t xml:space="preserve">#&gt;  CRAN (R 3.6.0)                     </w:t>
-      </w:r>
-      <w:r>
-        <w:br/>
-      </w:r>
-      <w:r>
-        <w:rPr>
-          <w:rStyle w:val="VerbatimChar"/>
-        </w:rPr>
-        <w:t xml:space="preserve">#&gt;  CRAN (R 3.6.0)                     </w:t>
-      </w:r>
-      <w:r>
-        <w:br/>
-      </w:r>
-      <w:r>
-        <w:rPr>
-          <w:rStyle w:val="VerbatimChar"/>
-        </w:rPr>
-        <w:t xml:space="preserve">#&gt;  CRAN (R 3.6.0)                     </w:t>
-      </w:r>
-      <w:r>
-        <w:br/>
-      </w:r>
-      <w:r>
-        <w:rPr>
-          <w:rStyle w:val="VerbatimChar"/>
-        </w:rPr>
-        <w:t xml:space="preserve">#&gt;  CRAN (R 3.6.0)                     </w:t>
-      </w:r>
-      <w:r>
-        <w:br/>
-      </w:r>
-      <w:r>
-        <w:rPr>
-          <w:rStyle w:val="VerbatimChar"/>
-        </w:rPr>
-        <w:t xml:space="preserve">#&gt;  CRAN (R 3.6.0)                     </w:t>
-      </w:r>
-      <w:r>
-        <w:br/>
-      </w:r>
-      <w:r>
-        <w:rPr>
-          <w:rStyle w:val="VerbatimChar"/>
-        </w:rPr>
-        <w:t xml:space="preserve">#&gt;  CRAN (R 3.6.0)                     </w:t>
-      </w:r>
-      <w:r>
-        <w:br/>
-      </w:r>
-      <w:r>
-        <w:rPr>
-          <w:rStyle w:val="VerbatimChar"/>
-        </w:rPr>
-        <w:t xml:space="preserve">#&gt;  CRAN (R 3.6.0)                     </w:t>
-      </w:r>
-      <w:r>
-        <w:br/>
-      </w:r>
-      <w:r>
-        <w:rPr>
-          <w:rStyle w:val="VerbatimChar"/>
-        </w:rPr>
-        <w:t xml:space="preserve">#&gt;  CRAN (R 3.6.0)                     </w:t>
-      </w:r>
-      <w:r>
-        <w:br/>
-      </w:r>
-      <w:r>
-        <w:rPr>
-          <w:rStyle w:val="VerbatimChar"/>
-        </w:rPr>
-        <w:t xml:space="preserve">#&gt;  CRAN (R 3.6.0)                     </w:t>
-      </w:r>
-      <w:r>
-        <w:br/>
-      </w:r>
-      <w:r>
-        <w:rPr>
-          <w:rStyle w:val="VerbatimChar"/>
-        </w:rPr>
-        <w:t xml:space="preserve">#&gt;  CRAN (R 3.6.0)                     </w:t>
-      </w:r>
-      <w:r>
-        <w:br/>
-      </w:r>
-      <w:r>
-        <w:rPr>
-          <w:rStyle w:val="VerbatimChar"/>
-        </w:rPr>
-        <w:t xml:space="preserve">#&gt;  CRAN (R 3.6.0)                     </w:t>
-      </w:r>
-      <w:r>
-        <w:br/>
-      </w:r>
-      <w:r>
-        <w:rPr>
-          <w:rStyle w:val="VerbatimChar"/>
-        </w:rPr>
-        <w:t xml:space="preserve">#&gt;  CRAN (R 3.6.0)                     </w:t>
-      </w:r>
-      <w:r>
-        <w:br/>
-      </w:r>
-      <w:r>
-        <w:rPr>
-          <w:rStyle w:val="VerbatimChar"/>
-        </w:rPr>
-        <w:t xml:space="preserve">#&gt;  CRAN (R 3.6.0)                     </w:t>
-      </w:r>
-      <w:r>
-        <w:br/>
-      </w:r>
-      <w:r>
-        <w:rPr>
-          <w:rStyle w:val="VerbatimChar"/>
-        </w:rPr>
-        <w:t xml:space="preserve">#&gt;  CRAN (R 3.6.0)                     </w:t>
-      </w:r>
-      <w:r>
-        <w:br/>
-      </w:r>
-      <w:r>
-        <w:rPr>
-          <w:rStyle w:val="VerbatimChar"/>
-        </w:rPr>
-        <w:t xml:space="preserve">#&gt;  CRAN (R 3.6.0)                     </w:t>
-      </w:r>
-      <w:r>
-        <w:br/>
-      </w:r>
-      <w:r>
-        <w:rPr>
-          <w:rStyle w:val="VerbatimChar"/>
-        </w:rPr>
-        <w:t xml:space="preserve">#&gt;  CRAN (R 3.6.0)                     </w:t>
-      </w:r>
-      <w:r>
-        <w:br/>
-      </w:r>
-      <w:r>
-        <w:rPr>
-          <w:rStyle w:val="VerbatimChar"/>
-        </w:rPr>
-        <w:t xml:space="preserve">#&gt;  CRAN (R 3.6.0)                     </w:t>
-      </w:r>
-      <w:r>
-        <w:br/>
-      </w:r>
-      <w:r>
-        <w:rPr>
-          <w:rStyle w:val="VerbatimChar"/>
-        </w:rPr>
-        <w:t xml:space="preserve">#&gt;  CRAN (R 3.6.0)                     </w:t>
-      </w:r>
-      <w:r>
-        <w:br/>
-      </w:r>
-      <w:r>
-        <w:rPr>
-          <w:rStyle w:val="VerbatimChar"/>
-        </w:rPr>
-        <w:t xml:space="preserve">#&gt;  CRAN (R 3.6.0)                     </w:t>
-      </w:r>
-      <w:r>
-        <w:br/>
-      </w:r>
-      <w:r>
-        <w:rPr>
-          <w:rStyle w:val="VerbatimChar"/>
-        </w:rPr>
-        <w:t xml:space="preserve">#&gt;  CRAN (R 3.6.0)                     </w:t>
-      </w:r>
-      <w:r>
-        <w:br/>
-      </w:r>
-      <w:r>
-        <w:rPr>
-          <w:rStyle w:val="VerbatimChar"/>
-        </w:rPr>
-        <w:t xml:space="preserve">#&gt;  CRAN (R 3.6.0)                     </w:t>
-      </w:r>
-      <w:r>
-        <w:br/>
-      </w:r>
-      <w:r>
-        <w:rPr>
-          <w:rStyle w:val="VerbatimChar"/>
-        </w:rPr>
-        <w:t xml:space="preserve">#&gt;  CRAN (R 3.6.0)                     </w:t>
-      </w:r>
-      <w:r>
-        <w:br/>
-      </w:r>
-      <w:r>
-        <w:rPr>
-          <w:rStyle w:val="VerbatimChar"/>
-        </w:rPr>
-        <w:t xml:space="preserve">#&gt;  CRAN (R 3.6.0)                     </w:t>
-      </w:r>
-      <w:r>
-        <w:br/>
-      </w:r>
-      <w:r>
-        <w:rPr>
-          <w:rStyle w:val="VerbatimChar"/>
-        </w:rPr>
-        <w:t xml:space="preserve">#&gt;  CRAN (R 3.6.0)                     </w:t>
-      </w:r>
-      <w:r>
-        <w:br/>
-      </w:r>
-      <w:r>
-        <w:rPr>
-          <w:rStyle w:val="VerbatimChar"/>
-        </w:rPr>
-        <w:t xml:space="preserve">#&gt;  CRAN (R 3.6.0)                     </w:t>
-      </w:r>
-      <w:r>
-        <w:br/>
-      </w:r>
-      <w:r>
-        <w:rPr>
-          <w:rStyle w:val="VerbatimChar"/>
-        </w:rPr>
-        <w:t xml:space="preserve">#&gt;  CRAN (R 3.6.0)                     </w:t>
-      </w:r>
-      <w:r>
-        <w:br/>
-      </w:r>
-      <w:r>
-        <w:rPr>
-          <w:rStyle w:val="VerbatimChar"/>
-        </w:rPr>
-        <w:t xml:space="preserve">#&gt;  CRAN (R 3.6.0)                     </w:t>
-      </w:r>
-      <w:r>
-        <w:br/>
-      </w:r>
-      <w:r>
-        <w:rPr>
-          <w:rStyle w:val="VerbatimChar"/>
-        </w:rPr>
-        <w:t xml:space="preserve">#&gt;  CRAN (R 3.6.0)                     </w:t>
-      </w:r>
-      <w:r>
-        <w:br/>
-      </w:r>
-      <w:r>
-        <w:rPr>
-          <w:rStyle w:val="VerbatimChar"/>
-        </w:rPr>
-        <w:t xml:space="preserve">#&gt;  CRAN (R 3.6.0)                     </w:t>
-      </w:r>
-      <w:r>
-        <w:br/>
-      </w:r>
-      <w:r>
-        <w:rPr>
-          <w:rStyle w:val="VerbatimChar"/>
-        </w:rPr>
-        <w:t xml:space="preserve">#&gt;  CRAN (R 3.6.0)                     </w:t>
-      </w:r>
-      <w:r>
-        <w:br/>
-      </w:r>
-      <w:r>
-        <w:rPr>
-          <w:rStyle w:val="VerbatimChar"/>
-        </w:rPr>
-        <w:t xml:space="preserve">#&gt;  CRAN (R 3.6.0)                     </w:t>
-      </w:r>
-      <w:r>
-        <w:br/>
-      </w:r>
-      <w:r>
-        <w:rPr>
-          <w:rStyle w:val="VerbatimChar"/>
-        </w:rPr>
-        <w:t xml:space="preserve">#&gt;  CRAN (R 3.6.0)                     </w:t>
-      </w:r>
-      <w:r>
-        <w:br/>
-      </w:r>
-      <w:r>
-        <w:rPr>
-          <w:rStyle w:val="VerbatimChar"/>
-        </w:rPr>
-        <w:t xml:space="preserve">#&gt;  CRAN (R 3.6.0)                     </w:t>
-      </w:r>
-      <w:r>
-        <w:br/>
-      </w:r>
-      <w:r>
-        <w:rPr>
-          <w:rStyle w:val="VerbatimChar"/>
-        </w:rPr>
-        <w:t xml:space="preserve">#&gt;  CRAN (R 3.6.0)                     </w:t>
-      </w:r>
-      <w:r>
-        <w:br/>
-      </w:r>
-      <w:r>
-        <w:rPr>
-          <w:rStyle w:val="VerbatimChar"/>
-        </w:rPr>
-        <w:t xml:space="preserve">#&gt;  CRAN (R 3.6.0)                     </w:t>
-      </w:r>
-      <w:r>
-        <w:br/>
-      </w:r>
-      <w:r>
-        <w:rPr>
-          <w:rStyle w:val="VerbatimChar"/>
-        </w:rPr>
-        <w:t xml:space="preserve">#&gt;  Github (hadley/xml2@5bf8de1)       </w:t>
-      </w:r>
-      <w:r>
-        <w:br/>
-      </w:r>
-      <w:r>
-        <w:rPr>
-          <w:rStyle w:val="VerbatimChar"/>
-        </w:rPr>
-        <w:t xml:space="preserve">#&gt;  CRAN (R 3.6.0)                     </w:t>
-      </w:r>
-      <w:r>
-        <w:br/>
-      </w:r>
-      <w:r>
-        <w:rPr>
-          <w:rStyle w:val="VerbatimChar"/>
-        </w:rPr>
-        <w:t xml:space="preserve">#&gt;  CRAN (R 3.6.0)                     </w:t>
-      </w:r>
-      <w:r>
-        <w:br/>
+        <w:br w:type="textWrapping"/>
+      </w:r>
+      <w:r>
+        <w:rPr>
+          <w:rStyle w:val="VerbatimChar"/>
+        </w:rPr>
+        <w:t xml:space="preserve">#&gt; - Packages --------------------------------------------------------------</w:t>
+      </w:r>
+      <w:r>
+        <w:br w:type="textWrapping"/>
+      </w:r>
+      <w:r>
+        <w:rPr>
+          <w:rStyle w:val="VerbatimChar"/>
+        </w:rPr>
+        <w:t xml:space="preserve">#&gt;  package      * version  date       lib source        </w:t>
+      </w:r>
+      <w:r>
+        <w:br w:type="textWrapping"/>
+      </w:r>
+      <w:r>
+        <w:rPr>
+          <w:rStyle w:val="VerbatimChar"/>
+        </w:rPr>
+        <w:t xml:space="preserve">#&gt;  acepack        1.4.1    2016-10-29 [1] CRAN (R 3.6.1)</w:t>
+      </w:r>
+      <w:r>
+        <w:br w:type="textWrapping"/>
+      </w:r>
+      <w:r>
+        <w:rPr>
+          <w:rStyle w:val="VerbatimChar"/>
+        </w:rPr>
+        <w:t xml:space="preserve">#&gt;  assertthat     0.2.1    2019-03-21 [1] CRAN (R 3.6.0)</w:t>
+      </w:r>
+      <w:r>
+        <w:br w:type="textWrapping"/>
+      </w:r>
+      <w:r>
+        <w:rPr>
+          <w:rStyle w:val="VerbatimChar"/>
+        </w:rPr>
+        <w:t xml:space="preserve">#&gt;  backports      1.1.4    2019-04-10 [1] CRAN (R 3.6.0)</w:t>
+      </w:r>
+      <w:r>
+        <w:br w:type="textWrapping"/>
+      </w:r>
+      <w:r>
+        <w:rPr>
+          <w:rStyle w:val="VerbatimChar"/>
+        </w:rPr>
+        <w:t xml:space="preserve">#&gt;  base64enc      0.1-3    2015-07-28 [1] CRAN (R 3.6.0)</w:t>
+      </w:r>
+      <w:r>
+        <w:br w:type="textWrapping"/>
+      </w:r>
+      <w:r>
+        <w:rPr>
+          <w:rStyle w:val="VerbatimChar"/>
+        </w:rPr>
+        <w:t xml:space="preserve">#&gt;  bookdown       0.13     2019-08-21 [1] CRAN (R 3.6.1)</w:t>
+      </w:r>
+      <w:r>
+        <w:br w:type="textWrapping"/>
+      </w:r>
+      <w:r>
+        <w:rPr>
+          <w:rStyle w:val="VerbatimChar"/>
+        </w:rPr>
+        <w:t xml:space="preserve">#&gt;  broom          0.5.2    2019-04-07 [1] CRAN (R 3.6.1)</w:t>
+      </w:r>
+      <w:r>
+        <w:br w:type="textWrapping"/>
+      </w:r>
+      <w:r>
+        <w:rPr>
+          <w:rStyle w:val="VerbatimChar"/>
+        </w:rPr>
+        <w:t xml:space="preserve">#&gt;  callr          3.3.1    2019-07-18 [1] CRAN (R 3.6.1)</w:t>
+      </w:r>
+      <w:r>
+        <w:br w:type="textWrapping"/>
+      </w:r>
+      <w:r>
+        <w:rPr>
+          <w:rStyle w:val="VerbatimChar"/>
+        </w:rPr>
+        <w:t xml:space="preserve">#&gt;  cellranger     1.1.0    2016-07-27 [1] CRAN (R 3.6.0)</w:t>
+      </w:r>
+      <w:r>
+        <w:br w:type="textWrapping"/>
+      </w:r>
+      <w:r>
+        <w:rPr>
+          <w:rStyle w:val="VerbatimChar"/>
+        </w:rPr>
+        <w:t xml:space="preserve">#&gt;  checkmate      1.9.4    2019-07-04 [1] CRAN (R 3.6.1)</w:t>
+      </w:r>
+      <w:r>
+        <w:br w:type="textWrapping"/>
+      </w:r>
+      <w:r>
+        <w:rPr>
+          <w:rStyle w:val="VerbatimChar"/>
+        </w:rPr>
+        <w:t xml:space="preserve">#&gt;  cli            1.1.0    2019-03-19 [1] CRAN (R 3.6.0)</w:t>
+      </w:r>
+      <w:r>
+        <w:br w:type="textWrapping"/>
+      </w:r>
+      <w:r>
+        <w:rPr>
+          <w:rStyle w:val="VerbatimChar"/>
+        </w:rPr>
+        <w:t xml:space="preserve">#&gt;  cluster        2.1.0    2019-06-19 [1] CRAN (R 3.6.1)</w:t>
+      </w:r>
+      <w:r>
+        <w:br w:type="textWrapping"/>
+      </w:r>
+      <w:r>
+        <w:rPr>
+          <w:rStyle w:val="VerbatimChar"/>
+        </w:rPr>
+        <w:t xml:space="preserve">#&gt;  colorspace     1.4-1    2019-03-18 [1] CRAN (R 3.6.0)</w:t>
+      </w:r>
+      <w:r>
+        <w:br w:type="textWrapping"/>
+      </w:r>
+      <w:r>
+        <w:rPr>
+          <w:rStyle w:val="VerbatimChar"/>
+        </w:rPr>
+        <w:t xml:space="preserve">#&gt;  crayon         1.3.4    2017-09-16 [1] CRAN (R 3.6.0)</w:t>
+      </w:r>
+      <w:r>
+        <w:br w:type="textWrapping"/>
+      </w:r>
+      <w:r>
+        <w:rPr>
+          <w:rStyle w:val="VerbatimChar"/>
+        </w:rPr>
+        <w:t xml:space="preserve">#&gt;  data.table     1.12.2   2019-04-07 [1] CRAN (R 3.6.1)</w:t>
+      </w:r>
+      <w:r>
+        <w:br w:type="textWrapping"/>
+      </w:r>
+      <w:r>
+        <w:rPr>
+          <w:rStyle w:val="VerbatimChar"/>
+        </w:rPr>
+        <w:t xml:space="preserve">#&gt;  desc           1.2.0    2018-05-01 [1] CRAN (R 3.6.0)</w:t>
+      </w:r>
+      <w:r>
+        <w:br w:type="textWrapping"/>
+      </w:r>
+      <w:r>
+        <w:rPr>
+          <w:rStyle w:val="VerbatimChar"/>
+        </w:rPr>
+        <w:t xml:space="preserve">#&gt;  devtools       2.1.0    2019-07-06 [1] CRAN (R 3.6.1)</w:t>
+      </w:r>
+      <w:r>
+        <w:br w:type="textWrapping"/>
+      </w:r>
+      <w:r>
+        <w:rPr>
+          <w:rStyle w:val="VerbatimChar"/>
+        </w:rPr>
+        <w:t xml:space="preserve">#&gt;  digest         0.6.20   2019-07-04 [1] CRAN (R 3.6.1)</w:t>
+      </w:r>
+      <w:r>
+        <w:br w:type="textWrapping"/>
+      </w:r>
+      <w:r>
+        <w:rPr>
+          <w:rStyle w:val="VerbatimChar"/>
+        </w:rPr>
+        <w:t xml:space="preserve">#&gt;  dplyr        * 0.8.3    2019-07-04 [1] CRAN (R 3.6.1)</w:t>
+      </w:r>
+      <w:r>
+        <w:br w:type="textWrapping"/>
+      </w:r>
+      <w:r>
+        <w:rPr>
+          <w:rStyle w:val="VerbatimChar"/>
+        </w:rPr>
+        <w:t xml:space="preserve">#&gt;  ellipsis       0.2.0.1  2019-07-02 [1] CRAN (R 3.6.1)</w:t>
+      </w:r>
+      <w:r>
+        <w:br w:type="textWrapping"/>
+      </w:r>
+      <w:r>
+        <w:rPr>
+          <w:rStyle w:val="VerbatimChar"/>
+        </w:rPr>
+        <w:t xml:space="preserve">#&gt;  evaluate       0.14     2019-05-28 [1] CRAN (R 3.6.0)</w:t>
+      </w:r>
+      <w:r>
+        <w:br w:type="textWrapping"/>
+      </w:r>
+      <w:r>
+        <w:rPr>
+          <w:rStyle w:val="VerbatimChar"/>
+        </w:rPr>
+        <w:t xml:space="preserve">#&gt;  forcats      * 0.4.0    2019-02-17 [1] CRAN (R 3.6.1)</w:t>
+      </w:r>
+      <w:r>
+        <w:br w:type="textWrapping"/>
+      </w:r>
+      <w:r>
+        <w:rPr>
+          <w:rStyle w:val="VerbatimChar"/>
+        </w:rPr>
+        <w:t xml:space="preserve">#&gt;  foreign        0.8-71   2018-07-20 [2] CRAN (R 3.6.1)</w:t>
+      </w:r>
+      <w:r>
+        <w:br w:type="textWrapping"/>
+      </w:r>
+      <w:r>
+        <w:rPr>
+          <w:rStyle w:val="VerbatimChar"/>
+        </w:rPr>
+        <w:t xml:space="preserve">#&gt;  Formula      * 1.2-3    2018-05-03 [1] CRAN (R 3.6.0)</w:t>
+      </w:r>
+      <w:r>
+        <w:br w:type="textWrapping"/>
+      </w:r>
+      <w:r>
+        <w:rPr>
+          <w:rStyle w:val="VerbatimChar"/>
+        </w:rPr>
+        <w:t xml:space="preserve">#&gt;  fs             1.3.1    2019-05-06 [1] CRAN (R 3.6.0)</w:t>
+      </w:r>
+      <w:r>
+        <w:br w:type="textWrapping"/>
+      </w:r>
+      <w:r>
+        <w:rPr>
+          <w:rStyle w:val="VerbatimChar"/>
+        </w:rPr>
+        <w:t xml:space="preserve">#&gt;  generics       0.0.2    2018-11-29 [1] CRAN (R 3.6.1)</w:t>
+      </w:r>
+      <w:r>
+        <w:br w:type="textWrapping"/>
+      </w:r>
+      <w:r>
+        <w:rPr>
+          <w:rStyle w:val="VerbatimChar"/>
+        </w:rPr>
+        <w:t xml:space="preserve">#&gt;  ggplot2      * 3.2.1    2019-08-10 [1] CRAN (R 3.6.1)</w:t>
+      </w:r>
+      <w:r>
+        <w:br w:type="textWrapping"/>
+      </w:r>
+      <w:r>
+        <w:rPr>
+          <w:rStyle w:val="VerbatimChar"/>
+        </w:rPr>
+        <w:t xml:space="preserve">#&gt;  ggpmisc      * 0.3.1    2019-04-02 [1] CRAN (R 3.6.1)</w:t>
+      </w:r>
+      <w:r>
+        <w:br w:type="textWrapping"/>
+      </w:r>
+      <w:r>
+        <w:rPr>
+          <w:rStyle w:val="VerbatimChar"/>
+        </w:rPr>
+        <w:t xml:space="preserve">#&gt;  ggrepel      * 0.8.1    2019-05-07 [1] CRAN (R 3.6.1)</w:t>
+      </w:r>
+      <w:r>
+        <w:br w:type="textWrapping"/>
+      </w:r>
+      <w:r>
+        <w:rPr>
+          <w:rStyle w:val="VerbatimChar"/>
+        </w:rPr>
+        <w:t xml:space="preserve">#&gt;  glue         * 1.3.1    2019-03-12 [1] CRAN (R 3.6.0)</w:t>
+      </w:r>
+      <w:r>
+        <w:br w:type="textWrapping"/>
+      </w:r>
+      <w:r>
+        <w:rPr>
+          <w:rStyle w:val="VerbatimChar"/>
+        </w:rPr>
+        <w:t xml:space="preserve">#&gt;  gridExtra      2.3      2017-09-09 [1] CRAN (R 3.6.1)</w:t>
+      </w:r>
+      <w:r>
+        <w:br w:type="textWrapping"/>
+      </w:r>
+      <w:r>
+        <w:rPr>
+          <w:rStyle w:val="VerbatimChar"/>
+        </w:rPr>
+        <w:t xml:space="preserve">#&gt;  gtable         0.3.0    2019-03-25 [1] CRAN (R 3.6.0)</w:t>
+      </w:r>
+      <w:r>
+        <w:br w:type="textWrapping"/>
+      </w:r>
+      <w:r>
+        <w:rPr>
+          <w:rStyle w:val="VerbatimChar"/>
+        </w:rPr>
+        <w:t xml:space="preserve">#&gt;  haven          2.1.1    2019-07-04 [1] CRAN (R 3.6.1)</w:t>
+      </w:r>
+      <w:r>
+        <w:br w:type="textWrapping"/>
+      </w:r>
+      <w:r>
+        <w:rPr>
+          <w:rStyle w:val="VerbatimChar"/>
+        </w:rPr>
+        <w:t xml:space="preserve">#&gt;  here           0.1      2017-05-28 [1] CRAN (R 3.6.0)</w:t>
+      </w:r>
+      <w:r>
+        <w:br w:type="textWrapping"/>
+      </w:r>
+      <w:r>
+        <w:rPr>
+          <w:rStyle w:val="VerbatimChar"/>
+        </w:rPr>
+        <w:t xml:space="preserve">#&gt;  highr          0.8      2019-03-20 [1] CRAN (R 3.6.0)</w:t>
+      </w:r>
+      <w:r>
+        <w:br w:type="textWrapping"/>
+      </w:r>
+      <w:r>
+        <w:rPr>
+          <w:rStyle w:val="VerbatimChar"/>
+        </w:rPr>
+        <w:t xml:space="preserve">#&gt;  Hmisc        * 4.2-0    2019-01-26 [1] CRAN (R 3.6.1)</w:t>
+      </w:r>
+      <w:r>
+        <w:br w:type="textWrapping"/>
+      </w:r>
+      <w:r>
+        <w:rPr>
+          <w:rStyle w:val="VerbatimChar"/>
+        </w:rPr>
+        <w:t xml:space="preserve">#&gt;  hms            0.5.0    2019-07-09 [1] CRAN (R 3.6.1)</w:t>
+      </w:r>
+      <w:r>
+        <w:br w:type="textWrapping"/>
+      </w:r>
+      <w:r>
+        <w:rPr>
+          <w:rStyle w:val="VerbatimChar"/>
+        </w:rPr>
+        <w:t xml:space="preserve">#&gt;  htmlTable      1.13.1   2019-01-07 [1] CRAN (R 3.6.1)</w:t>
+      </w:r>
+      <w:r>
+        <w:br w:type="textWrapping"/>
+      </w:r>
+      <w:r>
+        <w:rPr>
+          <w:rStyle w:val="VerbatimChar"/>
+        </w:rPr>
+        <w:t xml:space="preserve">#&gt;  htmltools      0.3.6    2017-04-28 [1] CRAN (R 3.6.0)</w:t>
+      </w:r>
+      <w:r>
+        <w:br w:type="textWrapping"/>
+      </w:r>
+      <w:r>
+        <w:rPr>
+          <w:rStyle w:val="VerbatimChar"/>
+        </w:rPr>
+        <w:t xml:space="preserve">#&gt;  htmlwidgets    1.3      2018-09-30 [1] CRAN (R 3.6.1)</w:t>
+      </w:r>
+      <w:r>
+        <w:br w:type="textWrapping"/>
+      </w:r>
+      <w:r>
+        <w:rPr>
+          <w:rStyle w:val="VerbatimChar"/>
+        </w:rPr>
+        <w:t xml:space="preserve">#&gt;  httr           1.4.1    2019-08-05 [1] CRAN (R 3.6.1)</w:t>
+      </w:r>
+      <w:r>
+        <w:br w:type="textWrapping"/>
+      </w:r>
+      <w:r>
+        <w:rPr>
+          <w:rStyle w:val="VerbatimChar"/>
+        </w:rPr>
+        <w:t xml:space="preserve">#&gt;  janeaustenr    0.1.5    2017-06-10 [1] CRAN (R 3.6.1)</w:t>
+      </w:r>
+      <w:r>
+        <w:br w:type="textWrapping"/>
+      </w:r>
+      <w:r>
+        <w:rPr>
+          <w:rStyle w:val="VerbatimChar"/>
+        </w:rPr>
+        <w:t xml:space="preserve">#&gt;  jsonlite       1.6      2018-12-07 [1] CRAN (R 3.6.0)</w:t>
+      </w:r>
+      <w:r>
+        <w:br w:type="textWrapping"/>
+      </w:r>
+      <w:r>
+        <w:rPr>
+          <w:rStyle w:val="VerbatimChar"/>
+        </w:rPr>
+        <w:t xml:space="preserve">#&gt;  knitr          1.24     2019-08-08 [1] CRAN (R 3.6.1)</w:t>
+      </w:r>
+      <w:r>
+        <w:br w:type="textWrapping"/>
+      </w:r>
+      <w:r>
+        <w:rPr>
+          <w:rStyle w:val="VerbatimChar"/>
+        </w:rPr>
+        <w:t xml:space="preserve">#&gt;  labeling       0.3      2014-08-23 [1] CRAN (R 3.6.0)</w:t>
+      </w:r>
+      <w:r>
+        <w:br w:type="textWrapping"/>
+      </w:r>
+      <w:r>
+        <w:rPr>
+          <w:rStyle w:val="VerbatimChar"/>
+        </w:rPr>
+        <w:t xml:space="preserve">#&gt;  lattice      * 0.20-38  2018-11-04 [2] CRAN (R 3.6.1)</w:t>
+      </w:r>
+      <w:r>
+        <w:br w:type="textWrapping"/>
+      </w:r>
+      <w:r>
+        <w:rPr>
+          <w:rStyle w:val="VerbatimChar"/>
+        </w:rPr>
+        <w:t xml:space="preserve">#&gt;  latticeExtra   0.6-28   2016-02-09 [1] CRAN (R 3.6.1)</w:t>
+      </w:r>
+      <w:r>
+        <w:br w:type="textWrapping"/>
+      </w:r>
+      <w:r>
+        <w:rPr>
+          <w:rStyle w:val="VerbatimChar"/>
+        </w:rPr>
+        <w:t xml:space="preserve">#&gt;  lazyeval       0.2.2    2019-03-15 [1] CRAN (R 3.6.0)</w:t>
+      </w:r>
+      <w:r>
+        <w:br w:type="textWrapping"/>
+      </w:r>
+      <w:r>
+        <w:rPr>
+          <w:rStyle w:val="VerbatimChar"/>
+        </w:rPr>
+        <w:t xml:space="preserve">#&gt;  lemon          0.4.3    2019-01-08 [1] CRAN (R 3.6.1)</w:t>
+      </w:r>
+      <w:r>
+        <w:br w:type="textWrapping"/>
+      </w:r>
+      <w:r>
+        <w:rPr>
+          <w:rStyle w:val="VerbatimChar"/>
+        </w:rPr>
+        <w:t xml:space="preserve">#&gt;  lifecycle      0.1.0    2019-08-01 [1] CRAN (R 3.6.1)</w:t>
+      </w:r>
+      <w:r>
+        <w:br w:type="textWrapping"/>
+      </w:r>
+      <w:r>
+        <w:rPr>
+          <w:rStyle w:val="VerbatimChar"/>
+        </w:rPr>
+        <w:t xml:space="preserve">#&gt;  lubridate      1.7.4    2018-04-11 [1] CRAN (R 3.6.0)</w:t>
+      </w:r>
+      <w:r>
+        <w:br w:type="textWrapping"/>
+      </w:r>
+      <w:r>
+        <w:rPr>
+          <w:rStyle w:val="VerbatimChar"/>
+        </w:rPr>
+        <w:t xml:space="preserve">#&gt;  magrittr       1.5      2014-11-22 [1] CRAN (R 3.6.0)</w:t>
+      </w:r>
+      <w:r>
+        <w:br w:type="textWrapping"/>
+      </w:r>
+      <w:r>
+        <w:rPr>
+          <w:rStyle w:val="VerbatimChar"/>
+        </w:rPr>
+        <w:t xml:space="preserve">#&gt;  Matrix         1.2-17   2019-03-22 [2] CRAN (R 3.6.1)</w:t>
+      </w:r>
+      <w:r>
+        <w:br w:type="textWrapping"/>
+      </w:r>
+      <w:r>
+        <w:rPr>
+          <w:rStyle w:val="VerbatimChar"/>
+        </w:rPr>
+        <w:t xml:space="preserve">#&gt;  memoise        1.1.0    2017-04-21 [1] CRAN (R 3.6.0)</w:t>
+      </w:r>
+      <w:r>
+        <w:br w:type="textWrapping"/>
+      </w:r>
+      <w:r>
+        <w:rPr>
+          <w:rStyle w:val="VerbatimChar"/>
+        </w:rPr>
+        <w:t xml:space="preserve">#&gt;  modelr         0.1.5    2019-08-08 [1] CRAN (R 3.6.1)</w:t>
+      </w:r>
+      <w:r>
+        <w:br w:type="textWrapping"/>
+      </w:r>
+      <w:r>
+        <w:rPr>
+          <w:rStyle w:val="VerbatimChar"/>
+        </w:rPr>
+        <w:t xml:space="preserve">#&gt;  munsell        0.5.0    2018-06-12 [1] CRAN (R 3.6.0)</w:t>
+      </w:r>
+      <w:r>
+        <w:br w:type="textWrapping"/>
+      </w:r>
+      <w:r>
+        <w:rPr>
+          <w:rStyle w:val="VerbatimChar"/>
+        </w:rPr>
+        <w:t xml:space="preserve">#&gt;  nlme           3.1-140  2019-05-12 [2] CRAN (R 3.6.1)</w:t>
+      </w:r>
+      <w:r>
+        <w:br w:type="textWrapping"/>
+      </w:r>
+      <w:r>
+        <w:rPr>
+          <w:rStyle w:val="VerbatimChar"/>
+        </w:rPr>
+        <w:t xml:space="preserve">#&gt;  nnet           7.3-12   2016-02-02 [2] CRAN (R 3.6.1)</w:t>
+      </w:r>
+      <w:r>
+        <w:br w:type="textWrapping"/>
+      </w:r>
+      <w:r>
+        <w:rPr>
+          <w:rStyle w:val="VerbatimChar"/>
+        </w:rPr>
+        <w:t xml:space="preserve">#&gt;  pillar         1.4.2    2019-06-29 [1] CRAN (R 3.6.1)</w:t>
+      </w:r>
+      <w:r>
+        <w:br w:type="textWrapping"/>
+      </w:r>
+      <w:r>
+        <w:rPr>
+          <w:rStyle w:val="VerbatimChar"/>
+        </w:rPr>
+        <w:t xml:space="preserve">#&gt;  pkgbuild       1.0.4    2019-08-05 [1] CRAN (R 3.6.1)</w:t>
+      </w:r>
+      <w:r>
+        <w:br w:type="textWrapping"/>
+      </w:r>
+      <w:r>
+        <w:rPr>
+          <w:rStyle w:val="VerbatimChar"/>
+        </w:rPr>
+        <w:t xml:space="preserve">#&gt;  pkgconfig      2.0.2    2018-08-16 [1] CRAN (R 3.6.0)</w:t>
+      </w:r>
+      <w:r>
+        <w:br w:type="textWrapping"/>
+      </w:r>
+      <w:r>
+        <w:rPr>
+          <w:rStyle w:val="VerbatimChar"/>
+        </w:rPr>
+        <w:t xml:space="preserve">#&gt;  pkgload        1.0.2    2018-10-29 [1] CRAN (R 3.6.0)</w:t>
+      </w:r>
+      <w:r>
+        <w:br w:type="textWrapping"/>
+      </w:r>
+      <w:r>
+        <w:rPr>
+          <w:rStyle w:val="VerbatimChar"/>
+        </w:rPr>
+        <w:t xml:space="preserve">#&gt;  plyr           1.8.4    2016-06-08 [1] CRAN (R 3.6.0)</w:t>
+      </w:r>
+      <w:r>
+        <w:br w:type="textWrapping"/>
+      </w:r>
+      <w:r>
+        <w:rPr>
+          <w:rStyle w:val="VerbatimChar"/>
+        </w:rPr>
+        <w:t xml:space="preserve">#&gt;  polynom        1.4-0    2019-03-22 [1] CRAN (R 3.6.1)</w:t>
+      </w:r>
+      <w:r>
+        <w:br w:type="textWrapping"/>
+      </w:r>
+      <w:r>
+        <w:rPr>
+          <w:rStyle w:val="VerbatimChar"/>
+        </w:rPr>
+        <w:t xml:space="preserve">#&gt;  prettyunits    1.0.2    2015-07-13 [1] CRAN (R 3.6.0)</w:t>
+      </w:r>
+      <w:r>
+        <w:br w:type="textWrapping"/>
+      </w:r>
+      <w:r>
+        <w:rPr>
+          <w:rStyle w:val="VerbatimChar"/>
+        </w:rPr>
+        <w:t xml:space="preserve">#&gt;  processx       3.4.1    2019-07-18 [1] CRAN (R 3.6.1)</w:t>
+      </w:r>
+      <w:r>
+        <w:br w:type="textWrapping"/>
+      </w:r>
+      <w:r>
+        <w:rPr>
+          <w:rStyle w:val="VerbatimChar"/>
+        </w:rPr>
+        <w:t xml:space="preserve">#&gt;  ps             1.3.0    2018-12-21 [1] CRAN (R 3.6.0)</w:t>
+      </w:r>
+      <w:r>
+        <w:br w:type="textWrapping"/>
+      </w:r>
+      <w:r>
+        <w:rPr>
+          <w:rStyle w:val="VerbatimChar"/>
+        </w:rPr>
+        <w:t xml:space="preserve">#&gt;  purrr        * 0.3.2    2019-03-15 [1] CRAN (R 3.6.0)</w:t>
+      </w:r>
+      <w:r>
+        <w:br w:type="textWrapping"/>
+      </w:r>
+      <w:r>
+        <w:rPr>
+          <w:rStyle w:val="VerbatimChar"/>
+        </w:rPr>
+        <w:t xml:space="preserve">#&gt;  R6             2.4.0    2019-02-14 [1] CRAN (R 3.6.0)</w:t>
+      </w:r>
+      <w:r>
+        <w:br w:type="textWrapping"/>
+      </w:r>
+      <w:r>
+        <w:rPr>
+          <w:rStyle w:val="VerbatimChar"/>
+        </w:rPr>
+        <w:t xml:space="preserve">#&gt;  RColorBrewer   1.1-2    2014-12-07 [1] CRAN (R 3.6.0)</w:t>
+      </w:r>
+      <w:r>
+        <w:br w:type="textWrapping"/>
+      </w:r>
+      <w:r>
+        <w:rPr>
+          <w:rStyle w:val="VerbatimChar"/>
+        </w:rPr>
+        <w:t xml:space="preserve">#&gt;  Rcpp           1.0.2    2019-07-25 [1] CRAN (R 3.6.1)</w:t>
+      </w:r>
+      <w:r>
+        <w:br w:type="textWrapping"/>
+      </w:r>
+      <w:r>
+        <w:rPr>
+          <w:rStyle w:val="VerbatimChar"/>
+        </w:rPr>
+        <w:t xml:space="preserve">#&gt;  readr        * 1.3.1    2018-12-21 [1] CRAN (R 3.6.1)</w:t>
+      </w:r>
+      <w:r>
+        <w:br w:type="textWrapping"/>
+      </w:r>
+      <w:r>
+        <w:rPr>
+          <w:rStyle w:val="VerbatimChar"/>
+        </w:rPr>
+        <w:t xml:space="preserve">#&gt;  readxl         1.3.1    2019-03-13 [1] CRAN (R 3.6.0)</w:t>
+      </w:r>
+      <w:r>
+        <w:br w:type="textWrapping"/>
+      </w:r>
+      <w:r>
+        <w:rPr>
+          <w:rStyle w:val="VerbatimChar"/>
+        </w:rPr>
+        <w:t xml:space="preserve">#&gt;  remotes        2.1.0    2019-06-24 [1] CRAN (R 3.6.1)</w:t>
+      </w:r>
+      <w:r>
+        <w:br w:type="textWrapping"/>
+      </w:r>
+      <w:r>
+        <w:rPr>
+          <w:rStyle w:val="VerbatimChar"/>
+        </w:rPr>
+        <w:t xml:space="preserve">#&gt;  rlang          0.4.0    2019-06-25 [1] CRAN (R 3.6.1)</w:t>
+      </w:r>
+      <w:r>
+        <w:br w:type="textWrapping"/>
+      </w:r>
+      <w:r>
+        <w:rPr>
+          <w:rStyle w:val="VerbatimChar"/>
+        </w:rPr>
+        <w:t xml:space="preserve">#&gt;  rmarkdown      1.15     2019-08-21 [1] CRAN (R 3.6.1)</w:t>
+      </w:r>
+      <w:r>
+        <w:br w:type="textWrapping"/>
+      </w:r>
+      <w:r>
+        <w:rPr>
+          <w:rStyle w:val="VerbatimChar"/>
+        </w:rPr>
+        <w:t xml:space="preserve">#&gt;  rpart          4.1-15   2019-04-12 [2] CRAN (R 3.6.1)</w:t>
+      </w:r>
+      <w:r>
+        <w:br w:type="textWrapping"/>
+      </w:r>
+      <w:r>
+        <w:rPr>
+          <w:rStyle w:val="VerbatimChar"/>
+        </w:rPr>
+        <w:t xml:space="preserve">#&gt;  rprojroot      1.3-2    2018-01-03 [1] CRAN (R 3.6.0)</w:t>
+      </w:r>
+      <w:r>
+        <w:br w:type="textWrapping"/>
+      </w:r>
+      <w:r>
+        <w:rPr>
+          <w:rStyle w:val="VerbatimChar"/>
+        </w:rPr>
+        <w:t xml:space="preserve">#&gt;  rstudioapi     0.10     2019-03-19 [1] CRAN (R 3.6.0)</w:t>
+      </w:r>
+      <w:r>
+        <w:br w:type="textWrapping"/>
+      </w:r>
+      <w:r>
+        <w:rPr>
+          <w:rStyle w:val="VerbatimChar"/>
+        </w:rPr>
+        <w:t xml:space="preserve">#&gt;  rvest          0.3.4    2019-05-15 [1] CRAN (R 3.6.1)</w:t>
+      </w:r>
+      <w:r>
+        <w:br w:type="textWrapping"/>
+      </w:r>
+      <w:r>
+        <w:rPr>
+          <w:rStyle w:val="VerbatimChar"/>
+        </w:rPr>
+        <w:t xml:space="preserve">#&gt;  scales       * 1.0.0    2018-08-09 [1] CRAN (R 3.6.0)</w:t>
+      </w:r>
+      <w:r>
+        <w:br w:type="textWrapping"/>
+      </w:r>
+      <w:r>
+        <w:rPr>
+          <w:rStyle w:val="VerbatimChar"/>
+        </w:rPr>
+        <w:t xml:space="preserve">#&gt;  sessioninfo    1.1.1    2018-11-05 [1] CRAN (R 3.6.0)</w:t>
+      </w:r>
+      <w:r>
+        <w:br w:type="textWrapping"/>
+      </w:r>
+      <w:r>
+        <w:rPr>
+          <w:rStyle w:val="VerbatimChar"/>
+        </w:rPr>
+        <w:t xml:space="preserve">#&gt;  SnowballC      0.6.0    2019-01-15 [1] CRAN (R 3.6.0)</w:t>
+      </w:r>
+      <w:r>
+        <w:br w:type="textWrapping"/>
+      </w:r>
+      <w:r>
+        <w:rPr>
+          <w:rStyle w:val="VerbatimChar"/>
+        </w:rPr>
+        <w:t xml:space="preserve">#&gt;  stringi        1.4.3    2019-03-12 [1] CRAN (R 3.6.0)</w:t>
+      </w:r>
+      <w:r>
+        <w:br w:type="textWrapping"/>
+      </w:r>
+      <w:r>
+        <w:rPr>
+          <w:rStyle w:val="VerbatimChar"/>
+        </w:rPr>
+        <w:t xml:space="preserve">#&gt;  stringr      * 1.4.0    2019-02-10 [1] CRAN (R 3.6.0)</w:t>
+      </w:r>
+      <w:r>
+        <w:br w:type="textWrapping"/>
+      </w:r>
+      <w:r>
+        <w:rPr>
+          <w:rStyle w:val="VerbatimChar"/>
+        </w:rPr>
+        <w:t xml:space="preserve">#&gt;  survival     * 2.44-1.1 2019-04-01 [2] CRAN (R 3.6.1)</w:t>
+      </w:r>
+      <w:r>
+        <w:br w:type="textWrapping"/>
+      </w:r>
+      <w:r>
+        <w:rPr>
+          <w:rStyle w:val="VerbatimChar"/>
+        </w:rPr>
+        <w:t xml:space="preserve">#&gt;  testthat       2.2.1    2019-07-25 [1] CRAN (R 3.6.1)</w:t>
+      </w:r>
+      <w:r>
+        <w:br w:type="textWrapping"/>
+      </w:r>
+      <w:r>
+        <w:rPr>
+          <w:rStyle w:val="VerbatimChar"/>
+        </w:rPr>
+        <w:t xml:space="preserve">#&gt;  tibble       * 2.1.3    2019-06-06 [1] CRAN (R 3.6.1)</w:t>
+      </w:r>
+      <w:r>
+        <w:br w:type="textWrapping"/>
+      </w:r>
+      <w:r>
+        <w:rPr>
+          <w:rStyle w:val="VerbatimChar"/>
+        </w:rPr>
+        <w:t xml:space="preserve">#&gt;  tidyr        * 1.0.0    2019-09-11 [1] CRAN (R 3.6.1)</w:t>
+      </w:r>
+      <w:r>
+        <w:br w:type="textWrapping"/>
+      </w:r>
+      <w:r>
+        <w:rPr>
+          <w:rStyle w:val="VerbatimChar"/>
+        </w:rPr>
+        <w:t xml:space="preserve">#&gt;  tidyselect     0.2.5    2018-10-11 [1] CRAN (R 3.6.0)</w:t>
+      </w:r>
+      <w:r>
+        <w:br w:type="textWrapping"/>
+      </w:r>
+      <w:r>
+        <w:rPr>
+          <w:rStyle w:val="VerbatimChar"/>
+        </w:rPr>
+        <w:t xml:space="preserve">#&gt;  tidytext     * 0.2.2    2019-07-29 [1] CRAN (R 3.6.1)</w:t>
+      </w:r>
+      <w:r>
+        <w:br w:type="textWrapping"/>
+      </w:r>
+      <w:r>
+        <w:rPr>
+          <w:rStyle w:val="VerbatimChar"/>
+        </w:rPr>
+        <w:t xml:space="preserve">#&gt;  tidyverse    * 1.2.1    2017-11-14 [1] CRAN (R 3.6.1)</w:t>
+      </w:r>
+      <w:r>
+        <w:br w:type="textWrapping"/>
+      </w:r>
+      <w:r>
+        <w:rPr>
+          <w:rStyle w:val="VerbatimChar"/>
+        </w:rPr>
+        <w:t xml:space="preserve">#&gt;  tokenizers     0.2.1    2018-03-29 [1] CRAN (R 3.6.1)</w:t>
+      </w:r>
+      <w:r>
+        <w:br w:type="textWrapping"/>
+      </w:r>
+      <w:r>
+        <w:rPr>
+          <w:rStyle w:val="VerbatimChar"/>
+        </w:rPr>
+        <w:t xml:space="preserve">#&gt;  usethis        1.5.1    2019-07-04 [1] CRAN (R 3.6.1)</w:t>
+      </w:r>
+      <w:r>
+        <w:br w:type="textWrapping"/>
+      </w:r>
+      <w:r>
+        <w:rPr>
+          <w:rStyle w:val="VerbatimChar"/>
+        </w:rPr>
+        <w:t xml:space="preserve">#&gt;  vctrs          0.2.0    2019-07-05 [1] CRAN (R 3.6.1)</w:t>
+      </w:r>
+      <w:r>
+        <w:br w:type="textWrapping"/>
+      </w:r>
+      <w:r>
+        <w:rPr>
+          <w:rStyle w:val="VerbatimChar"/>
+        </w:rPr>
+        <w:t xml:space="preserve">#&gt;  viridisLite    0.3.0    2018-02-01 [1] CRAN (R 3.6.0)</w:t>
+      </w:r>
+      <w:r>
+        <w:br w:type="textWrapping"/>
+      </w:r>
+      <w:r>
+        <w:rPr>
+          <w:rStyle w:val="VerbatimChar"/>
+        </w:rPr>
+        <w:t xml:space="preserve">#&gt;  withr          2.1.2    2018-03-15 [1] CRAN (R 3.6.0)</w:t>
+      </w:r>
+      <w:r>
+        <w:br w:type="textWrapping"/>
+      </w:r>
+      <w:r>
+        <w:rPr>
+          <w:rStyle w:val="VerbatimChar"/>
+        </w:rPr>
+        <w:t xml:space="preserve">#&gt;  xfun           0.9      2019-08-21 [1] CRAN (R 3.6.1)</w:t>
+      </w:r>
+      <w:r>
+        <w:br w:type="textWrapping"/>
+      </w:r>
+      <w:r>
+        <w:rPr>
+          <w:rStyle w:val="VerbatimChar"/>
+        </w:rPr>
+        <w:t xml:space="preserve">#&gt;  xml2           1.2.2    2019-08-09 [1] CRAN (R 3.6.1)</w:t>
+      </w:r>
+      <w:r>
+        <w:br w:type="textWrapping"/>
+      </w:r>
+      <w:r>
+        <w:rPr>
+          <w:rStyle w:val="VerbatimChar"/>
+        </w:rPr>
+        <w:t xml:space="preserve">#&gt;  yaml           2.2.0    2018-07-25 [1] CRAN (R 3.6.0)</w:t>
+      </w:r>
+      <w:r>
+        <w:br w:type="textWrapping"/>
+      </w:r>
+      <w:r>
+        <w:rPr>
+          <w:rStyle w:val="VerbatimChar"/>
+        </w:rPr>
+        <w:t xml:space="preserve">#&gt;  zeallot        0.1.0    2018-01-28 [1] CRAN (R 3.6.0)</w:t>
+      </w:r>
+      <w:r>
+        <w:br w:type="textWrapping"/>
       </w:r>
       <w:r>
         <w:rPr>
@@ -8720,13 +7796,22 @@
         <w:t xml:space="preserve">#&gt; </w:t>
       </w:r>
       <w:r>
-        <w:br/>
-      </w:r>
-      <w:r>
-        <w:rPr>
-          <w:rStyle w:val="VerbatimChar"/>
-        </w:rPr>
-        <w:t xml:space="preserve">#&gt; [1] /Library/Frameworks/R.framework/Versions/3.6/Resources/library</w:t>
+        <w:br w:type="textWrapping"/>
+      </w:r>
+      <w:r>
+        <w:rPr>
+          <w:rStyle w:val="VerbatimChar"/>
+        </w:rPr>
+        <w:t xml:space="preserve">#&gt; [1] C:/Users/SCSchmidt/Documents/R/win-library/3.6</w:t>
+      </w:r>
+      <w:r>
+        <w:br w:type="textWrapping"/>
+      </w:r>
+      <w:r>
+        <w:rPr>
+          <w:rStyle w:val="VerbatimChar"/>
+        </w:rPr>
+        <w:t xml:space="preserve">#&gt; [2] C:/Program Files/R/R-3.6.1/library</w:t>
       </w:r>
     </w:p>
     <w:p>
@@ -8745,25 +7830,16 @@
         <w:rPr>
           <w:rStyle w:val="VerbatimChar"/>
         </w:rPr>
-        <w:t xml:space="preserve">#&gt; Local:    master /Users/bmarwick/Desktop/caa2018-Tubingen</w:t>
-      </w:r>
-      <w:r>
-        <w:br/>
-      </w:r>
-      <w:r>
-        <w:rPr>
-          <w:rStyle w:val="VerbatimChar"/>
-        </w:rPr>
-        <w:t xml:space="preserve">#&gt; Remote:   master @ origin (https://github.com/benmarwick/caa2018-Tubingen/)</w:t>
-      </w:r>
-      <w:r>
-        <w:br/>
-      </w:r>
-      <w:r>
-        <w:rPr>
-          <w:rStyle w:val="VerbatimChar"/>
-        </w:rPr>
-        <w:t xml:space="preserve">#&gt; Head:     [df6e555] 2019-10-16: by -&gt; sep in data input &amp; cleaning, update ctv data</w:t>
+        <w:t xml:space="preserve">#&gt; Local:    master E:/R/caa2018-Tubingen</w:t>
+      </w:r>
+      <w:r>
+        <w:br w:type="textWrapping"/>
+      </w:r>
+      <w:r>
+        <w:rPr>
+          <w:rStyle w:val="VerbatimChar"/>
+        </w:rPr>
+        <w:t xml:space="preserve">#&gt; Head:     [c5abe6c] 2019-10-16: much fiddling with csl and bib file</w:t>
       </w:r>
     </w:p>
     <w:sectPr>

</xml_diff>